<commit_message>
Agregue otra captura de pantalla
</commit_message>
<xml_diff>
--- a/Capturas de pantalla.docx
+++ b/Capturas de pantalla.docx
@@ -667,8 +667,6 @@
         </w:rPr>
         <w:t xml:space="preserve"> o tareas asignados a cada </w:t>
       </w:r>
-      <w:bookmarkStart w:id="0" w:name="_GoBack"/>
-      <w:bookmarkEnd w:id="0"/>
       <w:r>
         <w:rPr>
           <w:sz w:val="32"/>
@@ -936,6 +934,49 @@
         <w:lastRenderedPageBreak/>
         <w:t xml:space="preserve"> </w:t>
       </w:r>
+      <w:r>
+        <w:rPr>
+          <w:noProof/>
+          <w:lang w:eastAsia="es-AR"/>
+        </w:rPr>
+        <w:drawing>
+          <wp:inline distT="0" distB="0" distL="0" distR="0" wp14:anchorId="6C1A24BB" wp14:editId="262C40BB">
+            <wp:extent cx="5858539" cy="3753293"/>
+            <wp:effectExtent l="0" t="0" r="0" b="0"/>
+            <wp:docPr id="3" name="Imagen 3"/>
+            <wp:cNvGraphicFramePr>
+              <a:graphicFrameLocks xmlns:a="http://schemas.openxmlformats.org/drawingml/2006/main" noChangeAspect="1"/>
+            </wp:cNvGraphicFramePr>
+            <a:graphic xmlns:a="http://schemas.openxmlformats.org/drawingml/2006/main">
+              <a:graphicData uri="http://schemas.openxmlformats.org/drawingml/2006/picture">
+                <pic:pic xmlns:pic="http://schemas.openxmlformats.org/drawingml/2006/picture">
+                  <pic:nvPicPr>
+                    <pic:cNvPr id="0" name=""/>
+                    <pic:cNvPicPr/>
+                  </pic:nvPicPr>
+                  <pic:blipFill>
+                    <a:blip r:embed="rId8"/>
+                    <a:stretch>
+                      <a:fillRect/>
+                    </a:stretch>
+                  </pic:blipFill>
+                  <pic:spPr>
+                    <a:xfrm>
+                      <a:off x="0" y="0"/>
+                      <a:ext cx="5873577" cy="3762927"/>
+                    </a:xfrm>
+                    <a:prstGeom prst="rect">
+                      <a:avLst/>
+                    </a:prstGeom>
+                  </pic:spPr>
+                </pic:pic>
+              </a:graphicData>
+            </a:graphic>
+          </wp:inline>
+        </w:drawing>
+      </w:r>
+      <w:bookmarkStart w:id="0" w:name="_GoBack"/>
+      <w:bookmarkEnd w:id="0"/>
     </w:p>
     <w:sectPr>
       <w:pgSz w:w="12240" w:h="15840"/>

</xml_diff>

<commit_message>
Modifique la explicacion del push
</commit_message>
<xml_diff>
--- a/Capturas de pantalla.docx
+++ b/Capturas de pantalla.docx
@@ -752,6 +752,13 @@
           <w:szCs w:val="32"/>
         </w:rPr>
       </w:pPr>
+      <w:r>
+        <w:rPr>
+          <w:sz w:val="32"/>
+          <w:szCs w:val="32"/>
+        </w:rPr>
+        <w:t xml:space="preserve">El </w:t>
+      </w:r>
       <w:proofErr w:type="spellStart"/>
       <w:r>
         <w:rPr>
@@ -774,22 +781,29 @@
           <w:sz w:val="32"/>
           <w:szCs w:val="32"/>
         </w:rPr>
-        <w:t>push</w:t>
-      </w:r>
-      <w:proofErr w:type="spellEnd"/>
-      <w:r>
-        <w:rPr>
-          <w:sz w:val="32"/>
-          <w:szCs w:val="32"/>
-        </w:rPr>
-        <w:t xml:space="preserve"> se utiliza cuando realizamos una modificación del proyecto que estemos realizando </w:t>
-      </w:r>
-      <w:r>
-        <w:rPr>
-          <w:sz w:val="32"/>
-          <w:szCs w:val="32"/>
-        </w:rPr>
-        <w:t xml:space="preserve"> o desarrollando. Cuando terminamos de trabajar en las modificaciones, realizamos un </w:t>
+        <w:t>Push</w:t>
+      </w:r>
+      <w:proofErr w:type="spellEnd"/>
+      <w:r>
+        <w:rPr>
+          <w:sz w:val="32"/>
+          <w:szCs w:val="32"/>
+        </w:rPr>
+        <w:t xml:space="preserve"> se utiliza para subir los cambios realizados del proyecto que se lleve a cabo en el repositorio</w:t>
+      </w:r>
+      <w:r>
+        <w:rPr>
+          <w:sz w:val="32"/>
+          <w:szCs w:val="32"/>
+        </w:rPr>
+        <w:t>. Cuando terminamos de trabajar en las modificaciones, re</w:t>
+      </w:r>
+      <w:r>
+        <w:rPr>
+          <w:sz w:val="32"/>
+          <w:szCs w:val="32"/>
+        </w:rPr>
+        <w:t xml:space="preserve">alizamos un </w:t>
       </w:r>
       <w:proofErr w:type="spellStart"/>
       <w:r>
@@ -805,43 +819,39 @@
           <w:sz w:val="32"/>
           <w:szCs w:val="32"/>
         </w:rPr>
+        <w:t xml:space="preserve"> e</w:t>
+      </w:r>
+      <w:r>
+        <w:rPr>
+          <w:sz w:val="32"/>
+          <w:szCs w:val="32"/>
+        </w:rPr>
+        <w:t xml:space="preserve"> in</w:t>
+      </w:r>
+      <w:r>
+        <w:rPr>
+          <w:sz w:val="32"/>
+          <w:szCs w:val="32"/>
+        </w:rPr>
+        <w:t>gresamos el comando “</w:t>
+      </w:r>
+      <w:proofErr w:type="spellStart"/>
+      <w:r>
+        <w:rPr>
+          <w:sz w:val="32"/>
+          <w:szCs w:val="32"/>
+        </w:rPr>
+        <w:t>Git</w:t>
+      </w:r>
+      <w:proofErr w:type="spellEnd"/>
+      <w:r>
+        <w:rPr>
+          <w:sz w:val="32"/>
+          <w:szCs w:val="32"/>
+        </w:rPr>
         <w:t xml:space="preserve"> </w:t>
       </w:r>
       <w:proofErr w:type="spellStart"/>
-      <w:proofErr w:type="gramStart"/>
-      <w:r>
-        <w:rPr>
-          <w:sz w:val="32"/>
-          <w:szCs w:val="32"/>
-        </w:rPr>
-        <w:t>y</w:t>
-      </w:r>
-      <w:proofErr w:type="spellEnd"/>
-      <w:proofErr w:type="gramEnd"/>
-      <w:r>
-        <w:rPr>
-          <w:sz w:val="32"/>
-          <w:szCs w:val="32"/>
-        </w:rPr>
-        <w:t xml:space="preserve"> ingresamos el comando “</w:t>
-      </w:r>
-      <w:proofErr w:type="spellStart"/>
-      <w:r>
-        <w:rPr>
-          <w:sz w:val="32"/>
-          <w:szCs w:val="32"/>
-        </w:rPr>
-        <w:t>Git</w:t>
-      </w:r>
-      <w:proofErr w:type="spellEnd"/>
-      <w:r>
-        <w:rPr>
-          <w:sz w:val="32"/>
-          <w:szCs w:val="32"/>
-        </w:rPr>
-        <w:t xml:space="preserve"> </w:t>
-      </w:r>
-      <w:proofErr w:type="spellStart"/>
       <w:r>
         <w:rPr>
           <w:sz w:val="32"/>
@@ -855,8 +865,24 @@
           <w:sz w:val="32"/>
           <w:szCs w:val="32"/>
         </w:rPr>
-        <w:t>” y subimos al repositorio los cambios realizados en el mismo.</w:t>
-      </w:r>
+        <w:t>” que como la palabra lo indica, “empuja” los cambios al repositorio</w:t>
+      </w:r>
+      <w:r>
+        <w:rPr>
+          <w:sz w:val="32"/>
+          <w:szCs w:val="32"/>
+        </w:rPr>
+        <w:t>.</w:t>
+      </w:r>
+      <w:r>
+        <w:rPr>
+          <w:sz w:val="32"/>
+          <w:szCs w:val="32"/>
+        </w:rPr>
+        <w:t xml:space="preserve"> A continuación, dejamos unas capturas de pantalla de ejemplo.</w:t>
+      </w:r>
+      <w:bookmarkStart w:id="0" w:name="_GoBack"/>
+      <w:bookmarkEnd w:id="0"/>
     </w:p>
     <w:p>
       <w:pPr>
@@ -975,8 +1001,6 @@
           </wp:inline>
         </w:drawing>
       </w:r>
-      <w:bookmarkStart w:id="0" w:name="_GoBack"/>
-      <w:bookmarkEnd w:id="0"/>
     </w:p>
     <w:sectPr>
       <w:pgSz w:w="12240" w:h="15840"/>

</xml_diff>

<commit_message>
agregue captura de pantalla de git pull
</commit_message>
<xml_diff>
--- a/Capturas de pantalla.docx
+++ b/Capturas de pantalla.docx
@@ -1,6 +1,6 @@
 
 <file path=word/document.xml><?xml version="1.0" encoding="utf-8"?>
-<w:document xmlns:wpc="http://schemas.microsoft.com/office/word/2010/wordprocessingCanvas" xmlns:mc="http://schemas.openxmlformats.org/markup-compatibility/2006" xmlns:o="urn:schemas-microsoft-com:office:office" xmlns:r="http://schemas.openxmlformats.org/officeDocument/2006/relationships" xmlns:m="http://schemas.openxmlformats.org/officeDocument/2006/math" xmlns:v="urn:schemas-microsoft-com:vml" xmlns:wp14="http://schemas.microsoft.com/office/word/2010/wordprocessingDrawing" xmlns:wp="http://schemas.openxmlformats.org/drawingml/2006/wordprocessingDrawing" xmlns:w10="urn:schemas-microsoft-com:office:word" xmlns:w="http://schemas.openxmlformats.org/wordprocessingml/2006/main" xmlns:w14="http://schemas.microsoft.com/office/word/2010/wordml" xmlns:wpg="http://schemas.microsoft.com/office/word/2010/wordprocessingGroup" xmlns:wpi="http://schemas.microsoft.com/office/word/2010/wordprocessingInk" xmlns:wne="http://schemas.microsoft.com/office/word/2006/wordml" xmlns:wps="http://schemas.microsoft.com/office/word/2010/wordprocessingShape" mc:Ignorable="w14 wp14">
+<w:document xmlns:wpc="http://schemas.microsoft.com/office/word/2010/wordprocessingCanvas" xmlns:mc="http://schemas.openxmlformats.org/markup-compatibility/2006" xmlns:o="urn:schemas-microsoft-com:office:office" xmlns:r="http://schemas.openxmlformats.org/officeDocument/2006/relationships" xmlns:m="http://schemas.openxmlformats.org/officeDocument/2006/math" xmlns:v="urn:schemas-microsoft-com:vml" xmlns:wp14="http://schemas.microsoft.com/office/word/2010/wordprocessingDrawing" xmlns:wp="http://schemas.openxmlformats.org/drawingml/2006/wordprocessingDrawing" xmlns:w10="urn:schemas-microsoft-com:office:word" xmlns:w="http://schemas.openxmlformats.org/wordprocessingml/2006/main" xmlns:w14="http://schemas.microsoft.com/office/word/2010/wordml" xmlns:w15="http://schemas.microsoft.com/office/word/2012/wordml" xmlns:wpg="http://schemas.microsoft.com/office/word/2010/wordprocessingGroup" xmlns:wpi="http://schemas.microsoft.com/office/word/2010/wordprocessingInk" xmlns:wne="http://schemas.microsoft.com/office/word/2006/wordml" xmlns:wps="http://schemas.microsoft.com/office/word/2010/wordprocessingShape" mc:Ignorable="w14 w15 wp14">
   <w:body>
     <w:p>
       <w:pPr>
@@ -164,23 +164,13 @@
           <w:szCs w:val="36"/>
         </w:rPr>
       </w:pPr>
-      <w:proofErr w:type="spellStart"/>
-      <w:r>
-        <w:rPr>
-          <w:b/>
-          <w:sz w:val="36"/>
-          <w:szCs w:val="36"/>
-        </w:rPr>
-        <w:t>Loray</w:t>
-      </w:r>
-      <w:proofErr w:type="spellEnd"/>
-      <w:r>
-        <w:rPr>
-          <w:b/>
-          <w:sz w:val="36"/>
-          <w:szCs w:val="36"/>
-        </w:rPr>
-        <w:t xml:space="preserve"> Tomas</w:t>
+      <w:r>
+        <w:rPr>
+          <w:b/>
+          <w:sz w:val="36"/>
+          <w:szCs w:val="36"/>
+        </w:rPr>
+        <w:t>Loray Tomas</w:t>
       </w:r>
     </w:p>
     <w:p>
@@ -568,7 +558,7 @@
                     <pic:cNvPicPr/>
                   </pic:nvPicPr>
                   <pic:blipFill>
-                    <a:blip r:embed="rId6">
+                    <a:blip r:embed="rId7">
                       <a:extLst>
                         <a:ext uri="{28A0092B-C50C-407E-A947-70E740481C1C}">
                           <a14:useLocalDpi xmlns:a14="http://schemas.microsoft.com/office/drawing/2010/main" val="0"/>
@@ -789,59 +779,22 @@
           <w:sz w:val="32"/>
           <w:szCs w:val="32"/>
         </w:rPr>
-        <w:t xml:space="preserve"> se utiliza para subir los cambios realizados del proyecto que se lleve a cabo en el repositorio</w:t>
-      </w:r>
-      <w:r>
-        <w:rPr>
-          <w:sz w:val="32"/>
-          <w:szCs w:val="32"/>
-        </w:rPr>
-        <w:t>. Cuando terminamos de trabajar en las modificaciones, re</w:t>
-      </w:r>
-      <w:r>
-        <w:rPr>
-          <w:sz w:val="32"/>
-          <w:szCs w:val="32"/>
-        </w:rPr>
-        <w:t xml:space="preserve">alizamos un </w:t>
-      </w:r>
-      <w:proofErr w:type="spellStart"/>
-      <w:r>
-        <w:rPr>
-          <w:sz w:val="32"/>
-          <w:szCs w:val="32"/>
-        </w:rPr>
-        <w:t>commit</w:t>
-      </w:r>
-      <w:proofErr w:type="spellEnd"/>
-      <w:r>
-        <w:rPr>
-          <w:sz w:val="32"/>
-          <w:szCs w:val="32"/>
-        </w:rPr>
-        <w:t xml:space="preserve"> e</w:t>
-      </w:r>
-      <w:r>
-        <w:rPr>
-          <w:sz w:val="32"/>
-          <w:szCs w:val="32"/>
-        </w:rPr>
-        <w:t xml:space="preserve"> in</w:t>
-      </w:r>
-      <w:r>
-        <w:rPr>
-          <w:sz w:val="32"/>
-          <w:szCs w:val="32"/>
-        </w:rPr>
-        <w:t>gresamos el comando “</w:t>
-      </w:r>
-      <w:proofErr w:type="spellStart"/>
-      <w:r>
-        <w:rPr>
-          <w:sz w:val="32"/>
-          <w:szCs w:val="32"/>
-        </w:rPr>
-        <w:t>Git</w:t>
+        <w:t xml:space="preserve"> se</w:t>
+      </w:r>
+      <w:r>
+        <w:rPr>
+          <w:sz w:val="32"/>
+          <w:szCs w:val="32"/>
+        </w:rPr>
+        <w:t xml:space="preserve"> utiliza para subir los cambios/</w:t>
+      </w:r>
+      <w:proofErr w:type="spellStart"/>
+      <w:r>
+        <w:rPr>
+          <w:sz w:val="32"/>
+          <w:szCs w:val="32"/>
+        </w:rPr>
+        <w:t>commits</w:t>
       </w:r>
       <w:proofErr w:type="spellEnd"/>
       <w:r>
@@ -850,39 +803,113 @@
           <w:szCs w:val="32"/>
         </w:rPr>
         <w:t xml:space="preserve"> </w:t>
-      </w:r>
-      <w:proofErr w:type="spellStart"/>
-      <w:r>
-        <w:rPr>
-          <w:sz w:val="32"/>
-          <w:szCs w:val="32"/>
-        </w:rPr>
-        <w:t>Push</w:t>
-      </w:r>
-      <w:proofErr w:type="spellEnd"/>
-      <w:r>
-        <w:rPr>
-          <w:sz w:val="32"/>
-          <w:szCs w:val="32"/>
-        </w:rPr>
-        <w:t>” que como la palabra lo indica, “empuja” los cambios al repositorio</w:t>
-      </w:r>
-      <w:r>
-        <w:rPr>
-          <w:sz w:val="32"/>
-          <w:szCs w:val="32"/>
-        </w:rPr>
-        <w:t>.</w:t>
-      </w:r>
-      <w:r>
-        <w:rPr>
-          <w:sz w:val="32"/>
-          <w:szCs w:val="32"/>
-        </w:rPr>
-        <w:t xml:space="preserve"> A continuación, dejamos unas capturas de pantalla de ejemplo.</w:t>
       </w:r>
       <w:bookmarkStart w:id="0" w:name="_GoBack"/>
       <w:bookmarkEnd w:id="0"/>
+      <w:r>
+        <w:rPr>
+          <w:sz w:val="32"/>
+          <w:szCs w:val="32"/>
+        </w:rPr>
+        <w:t>realizados del proyecto que s</w:t>
+      </w:r>
+      <w:r>
+        <w:rPr>
+          <w:sz w:val="32"/>
+          <w:szCs w:val="32"/>
+        </w:rPr>
+        <w:t>e llevan a cabo.</w:t>
+      </w:r>
+      <w:r>
+        <w:rPr>
+          <w:sz w:val="32"/>
+          <w:szCs w:val="32"/>
+        </w:rPr>
+        <w:t xml:space="preserve"> Cuando terminamos de trabajar en las modificaciones, re</w:t>
+      </w:r>
+      <w:r>
+        <w:rPr>
+          <w:sz w:val="32"/>
+          <w:szCs w:val="32"/>
+        </w:rPr>
+        <w:t xml:space="preserve">alizamos un </w:t>
+      </w:r>
+      <w:proofErr w:type="spellStart"/>
+      <w:r>
+        <w:rPr>
+          <w:sz w:val="32"/>
+          <w:szCs w:val="32"/>
+        </w:rPr>
+        <w:t>commit</w:t>
+      </w:r>
+      <w:proofErr w:type="spellEnd"/>
+      <w:r>
+        <w:rPr>
+          <w:sz w:val="32"/>
+          <w:szCs w:val="32"/>
+        </w:rPr>
+        <w:t xml:space="preserve"> e</w:t>
+      </w:r>
+      <w:r>
+        <w:rPr>
+          <w:sz w:val="32"/>
+          <w:szCs w:val="32"/>
+        </w:rPr>
+        <w:t xml:space="preserve"> in</w:t>
+      </w:r>
+      <w:r>
+        <w:rPr>
+          <w:sz w:val="32"/>
+          <w:szCs w:val="32"/>
+        </w:rPr>
+        <w:t>gresamos el comando “</w:t>
+      </w:r>
+      <w:proofErr w:type="spellStart"/>
+      <w:r>
+        <w:rPr>
+          <w:sz w:val="32"/>
+          <w:szCs w:val="32"/>
+        </w:rPr>
+        <w:t>Git</w:t>
+      </w:r>
+      <w:proofErr w:type="spellEnd"/>
+      <w:r>
+        <w:rPr>
+          <w:sz w:val="32"/>
+          <w:szCs w:val="32"/>
+        </w:rPr>
+        <w:t xml:space="preserve"> </w:t>
+      </w:r>
+      <w:proofErr w:type="spellStart"/>
+      <w:r>
+        <w:rPr>
+          <w:sz w:val="32"/>
+          <w:szCs w:val="32"/>
+        </w:rPr>
+        <w:t>Push</w:t>
+      </w:r>
+      <w:proofErr w:type="spellEnd"/>
+      <w:r>
+        <w:rPr>
+          <w:sz w:val="32"/>
+          <w:szCs w:val="32"/>
+        </w:rPr>
+        <w:t>” que como la palabra lo indica, “empuja” los cambios al repositorio</w:t>
+      </w:r>
+      <w:r>
+        <w:rPr>
+          <w:sz w:val="32"/>
+          <w:szCs w:val="32"/>
+        </w:rPr>
+        <w:t>.</w:t>
+      </w:r>
+      <w:r>
+        <w:rPr>
+          <w:sz w:val="32"/>
+          <w:szCs w:val="32"/>
+        </w:rPr>
+        <w:t xml:space="preserve"> A continuación, dejamos unas capturas de pantalla de ejemplo.</w:t>
+      </w:r>
     </w:p>
     <w:p>
       <w:pPr>
@@ -914,7 +941,7 @@
                     <pic:cNvPicPr/>
                   </pic:nvPicPr>
                   <pic:blipFill>
-                    <a:blip r:embed="rId7">
+                    <a:blip r:embed="rId8">
                       <a:extLst>
                         <a:ext uri="{28A0092B-C50C-407E-A947-70E740481C1C}">
                           <a14:useLocalDpi xmlns:a14="http://schemas.microsoft.com/office/drawing/2010/main" val="0"/>
@@ -981,7 +1008,7 @@
                     <pic:cNvPicPr/>
                   </pic:nvPicPr>
                   <pic:blipFill>
-                    <a:blip r:embed="rId8"/>
+                    <a:blip r:embed="rId9"/>
                     <a:stretch>
                       <a:fillRect/>
                     </a:stretch>
@@ -1002,6 +1029,276 @@
         </w:drawing>
       </w:r>
     </w:p>
+    <w:p>
+      <w:pPr>
+        <w:rPr>
+          <w:sz w:val="48"/>
+          <w:szCs w:val="48"/>
+        </w:rPr>
+      </w:pPr>
+    </w:p>
+    <w:p>
+      <w:pPr>
+        <w:rPr>
+          <w:sz w:val="48"/>
+          <w:szCs w:val="48"/>
+        </w:rPr>
+      </w:pPr>
+    </w:p>
+    <w:p>
+      <w:pPr>
+        <w:rPr>
+          <w:sz w:val="48"/>
+          <w:szCs w:val="48"/>
+        </w:rPr>
+      </w:pPr>
+    </w:p>
+    <w:p>
+      <w:pPr>
+        <w:rPr>
+          <w:sz w:val="48"/>
+          <w:szCs w:val="48"/>
+        </w:rPr>
+      </w:pPr>
+    </w:p>
+    <w:p>
+      <w:pPr>
+        <w:rPr>
+          <w:sz w:val="48"/>
+          <w:szCs w:val="48"/>
+        </w:rPr>
+      </w:pPr>
+    </w:p>
+    <w:p>
+      <w:pPr>
+        <w:rPr>
+          <w:sz w:val="48"/>
+          <w:szCs w:val="48"/>
+        </w:rPr>
+      </w:pPr>
+    </w:p>
+    <w:p>
+      <w:pPr>
+        <w:rPr>
+          <w:sz w:val="48"/>
+          <w:szCs w:val="48"/>
+        </w:rPr>
+      </w:pPr>
+    </w:p>
+    <w:p>
+      <w:pPr>
+        <w:rPr>
+          <w:sz w:val="48"/>
+          <w:szCs w:val="48"/>
+        </w:rPr>
+      </w:pPr>
+      <w:proofErr w:type="spellStart"/>
+      <w:r>
+        <w:rPr>
+          <w:sz w:val="48"/>
+          <w:szCs w:val="48"/>
+        </w:rPr>
+        <w:lastRenderedPageBreak/>
+        <w:t>Git</w:t>
+      </w:r>
+      <w:proofErr w:type="spellEnd"/>
+      <w:r>
+        <w:rPr>
+          <w:sz w:val="48"/>
+          <w:szCs w:val="48"/>
+        </w:rPr>
+        <w:t xml:space="preserve"> </w:t>
+      </w:r>
+      <w:proofErr w:type="spellStart"/>
+      <w:r>
+        <w:rPr>
+          <w:sz w:val="48"/>
+          <w:szCs w:val="48"/>
+        </w:rPr>
+        <w:t>pull</w:t>
+      </w:r>
+      <w:proofErr w:type="spellEnd"/>
+      <w:r>
+        <w:rPr>
+          <w:sz w:val="48"/>
+          <w:szCs w:val="48"/>
+        </w:rPr>
+        <w:t>:</w:t>
+      </w:r>
+    </w:p>
+    <w:p>
+      <w:pPr>
+        <w:rPr>
+          <w:sz w:val="48"/>
+          <w:szCs w:val="48"/>
+        </w:rPr>
+      </w:pPr>
+      <w:r>
+        <w:rPr>
+          <w:sz w:val="48"/>
+          <w:szCs w:val="48"/>
+        </w:rPr>
+        <w:t xml:space="preserve">El comando </w:t>
+      </w:r>
+      <w:proofErr w:type="spellStart"/>
+      <w:r>
+        <w:rPr>
+          <w:sz w:val="48"/>
+          <w:szCs w:val="48"/>
+        </w:rPr>
+        <w:t>git</w:t>
+      </w:r>
+      <w:proofErr w:type="spellEnd"/>
+      <w:r>
+        <w:rPr>
+          <w:sz w:val="48"/>
+          <w:szCs w:val="48"/>
+        </w:rPr>
+        <w:t xml:space="preserve"> </w:t>
+      </w:r>
+      <w:proofErr w:type="spellStart"/>
+      <w:r>
+        <w:rPr>
+          <w:sz w:val="48"/>
+          <w:szCs w:val="48"/>
+        </w:rPr>
+        <w:t>pull</w:t>
+      </w:r>
+      <w:proofErr w:type="spellEnd"/>
+      <w:r>
+        <w:rPr>
+          <w:sz w:val="48"/>
+          <w:szCs w:val="48"/>
+        </w:rPr>
+        <w:t xml:space="preserve"> se utiliza para cuando otro usuario/persona, realiza un cambio en el repositorio remoto. Para actualizar esos cambios, se usa el comandos </w:t>
+      </w:r>
+      <w:proofErr w:type="spellStart"/>
+      <w:r>
+        <w:rPr>
+          <w:sz w:val="48"/>
+          <w:szCs w:val="48"/>
+        </w:rPr>
+        <w:t>git</w:t>
+      </w:r>
+      <w:proofErr w:type="spellEnd"/>
+      <w:r>
+        <w:rPr>
+          <w:sz w:val="48"/>
+          <w:szCs w:val="48"/>
+        </w:rPr>
+        <w:t xml:space="preserve"> </w:t>
+      </w:r>
+      <w:proofErr w:type="spellStart"/>
+      <w:r>
+        <w:rPr>
+          <w:sz w:val="48"/>
+          <w:szCs w:val="48"/>
+        </w:rPr>
+        <w:t>pull</w:t>
+      </w:r>
+      <w:proofErr w:type="spellEnd"/>
+      <w:r>
+        <w:rPr>
+          <w:sz w:val="48"/>
+          <w:szCs w:val="48"/>
+        </w:rPr>
+        <w:t xml:space="preserve"> </w:t>
+      </w:r>
+      <w:proofErr w:type="spellStart"/>
+      <w:r>
+        <w:rPr>
+          <w:sz w:val="48"/>
+          <w:szCs w:val="48"/>
+        </w:rPr>
+        <w:t>y</w:t>
+      </w:r>
+      <w:proofErr w:type="spellEnd"/>
+      <w:r>
+        <w:rPr>
+          <w:sz w:val="48"/>
+          <w:szCs w:val="48"/>
+        </w:rPr>
+        <w:t xml:space="preserve"> inmediatamente se te actualiza el proyecto.</w:t>
+      </w:r>
+    </w:p>
+    <w:p>
+      <w:pPr>
+        <w:rPr>
+          <w:b/>
+          <w:sz w:val="48"/>
+          <w:szCs w:val="48"/>
+          <w:u w:val="single"/>
+        </w:rPr>
+      </w:pPr>
+      <w:r>
+        <w:rPr>
+          <w:b/>
+          <w:noProof/>
+          <w:sz w:val="48"/>
+          <w:szCs w:val="48"/>
+          <w:u w:val="single"/>
+          <w:lang w:eastAsia="es-AR"/>
+        </w:rPr>
+        <w:drawing>
+          <wp:inline distT="0" distB="0" distL="0" distR="0">
+            <wp:extent cx="5609590" cy="3156585"/>
+            <wp:effectExtent l="0" t="0" r="0" b="5715"/>
+            <wp:docPr id="4" name="Imagen 4"/>
+            <wp:cNvGraphicFramePr>
+              <a:graphicFrameLocks xmlns:a="http://schemas.openxmlformats.org/drawingml/2006/main" noChangeAspect="1"/>
+            </wp:cNvGraphicFramePr>
+            <a:graphic xmlns:a="http://schemas.openxmlformats.org/drawingml/2006/main">
+              <a:graphicData uri="http://schemas.openxmlformats.org/drawingml/2006/picture">
+                <pic:pic xmlns:pic="http://schemas.openxmlformats.org/drawingml/2006/picture">
+                  <pic:nvPicPr>
+                    <pic:cNvPr id="0" name="Picture 1"/>
+                    <pic:cNvPicPr>
+                      <a:picLocks noChangeAspect="1" noChangeArrowheads="1"/>
+                    </pic:cNvPicPr>
+                  </pic:nvPicPr>
+                  <pic:blipFill>
+                    <a:blip r:embed="rId10" cstate="print">
+                      <a:extLst>
+                        <a:ext uri="{28A0092B-C50C-407E-A947-70E740481C1C}">
+                          <a14:useLocalDpi xmlns:a14="http://schemas.microsoft.com/office/drawing/2010/main" val="0"/>
+                        </a:ext>
+                      </a:extLst>
+                    </a:blip>
+                    <a:srcRect/>
+                    <a:stretch>
+                      <a:fillRect/>
+                    </a:stretch>
+                  </pic:blipFill>
+                  <pic:spPr bwMode="auto">
+                    <a:xfrm>
+                      <a:off x="0" y="0"/>
+                      <a:ext cx="5609590" cy="3156585"/>
+                    </a:xfrm>
+                    <a:prstGeom prst="rect">
+                      <a:avLst/>
+                    </a:prstGeom>
+                    <a:noFill/>
+                    <a:ln>
+                      <a:noFill/>
+                    </a:ln>
+                  </pic:spPr>
+                </pic:pic>
+              </a:graphicData>
+            </a:graphic>
+          </wp:inline>
+        </w:drawing>
+      </w:r>
+    </w:p>
+    <w:p>
+      <w:pPr>
+        <w:rPr>
+          <w:b/>
+          <w:sz w:val="48"/>
+          <w:szCs w:val="48"/>
+          <w:u w:val="single"/>
+        </w:rPr>
+      </w:pPr>
+    </w:p>
     <w:sectPr>
       <w:pgSz w:w="12240" w:h="15840"/>
       <w:pgMar w:top="1417" w:right="1701" w:bottom="1417" w:left="1701" w:header="708" w:footer="708" w:gutter="0"/>
@@ -1012,9 +1309,59 @@
 </w:document>
 </file>
 
+<file path=word/endnotes.xml><?xml version="1.0" encoding="utf-8"?>
+<w:endnotes xmlns:wpc="http://schemas.microsoft.com/office/word/2010/wordprocessingCanvas" xmlns:mc="http://schemas.openxmlformats.org/markup-compatibility/2006" xmlns:o="urn:schemas-microsoft-com:office:office" xmlns:r="http://schemas.openxmlformats.org/officeDocument/2006/relationships" xmlns:m="http://schemas.openxmlformats.org/officeDocument/2006/math" xmlns:v="urn:schemas-microsoft-com:vml" xmlns:wp14="http://schemas.microsoft.com/office/word/2010/wordprocessingDrawing" xmlns:wp="http://schemas.openxmlformats.org/drawingml/2006/wordprocessingDrawing" xmlns:w10="urn:schemas-microsoft-com:office:word" xmlns:w="http://schemas.openxmlformats.org/wordprocessingml/2006/main" xmlns:w14="http://schemas.microsoft.com/office/word/2010/wordml" xmlns:w15="http://schemas.microsoft.com/office/word/2012/wordml" xmlns:wpg="http://schemas.microsoft.com/office/word/2010/wordprocessingGroup" xmlns:wpi="http://schemas.microsoft.com/office/word/2010/wordprocessingInk" xmlns:wne="http://schemas.microsoft.com/office/word/2006/wordml" xmlns:wps="http://schemas.microsoft.com/office/word/2010/wordprocessingShape" mc:Ignorable="w14 w15 wp14">
+  <w:endnote w:type="separator" w:id="-1">
+    <w:p>
+      <w:pPr>
+        <w:spacing w:after="0" w:line="240" w:lineRule="auto"/>
+      </w:pPr>
+      <w:r>
+        <w:separator/>
+      </w:r>
+    </w:p>
+  </w:endnote>
+  <w:endnote w:type="continuationSeparator" w:id="0">
+    <w:p>
+      <w:pPr>
+        <w:spacing w:after="0" w:line="240" w:lineRule="auto"/>
+      </w:pPr>
+      <w:r>
+        <w:continuationSeparator/>
+      </w:r>
+    </w:p>
+  </w:endnote>
+</w:endnotes>
+</file>
+
+<file path=word/footnotes.xml><?xml version="1.0" encoding="utf-8"?>
+<w:footnotes xmlns:wpc="http://schemas.microsoft.com/office/word/2010/wordprocessingCanvas" xmlns:mc="http://schemas.openxmlformats.org/markup-compatibility/2006" xmlns:o="urn:schemas-microsoft-com:office:office" xmlns:r="http://schemas.openxmlformats.org/officeDocument/2006/relationships" xmlns:m="http://schemas.openxmlformats.org/officeDocument/2006/math" xmlns:v="urn:schemas-microsoft-com:vml" xmlns:wp14="http://schemas.microsoft.com/office/word/2010/wordprocessingDrawing" xmlns:wp="http://schemas.openxmlformats.org/drawingml/2006/wordprocessingDrawing" xmlns:w10="urn:schemas-microsoft-com:office:word" xmlns:w="http://schemas.openxmlformats.org/wordprocessingml/2006/main" xmlns:w14="http://schemas.microsoft.com/office/word/2010/wordml" xmlns:w15="http://schemas.microsoft.com/office/word/2012/wordml" xmlns:wpg="http://schemas.microsoft.com/office/word/2010/wordprocessingGroup" xmlns:wpi="http://schemas.microsoft.com/office/word/2010/wordprocessingInk" xmlns:wne="http://schemas.microsoft.com/office/word/2006/wordml" xmlns:wps="http://schemas.microsoft.com/office/word/2010/wordprocessingShape" mc:Ignorable="w14 w15 wp14">
+  <w:footnote w:type="separator" w:id="-1">
+    <w:p>
+      <w:pPr>
+        <w:spacing w:after="0" w:line="240" w:lineRule="auto"/>
+      </w:pPr>
+      <w:r>
+        <w:separator/>
+      </w:r>
+    </w:p>
+  </w:footnote>
+  <w:footnote w:type="continuationSeparator" w:id="0">
+    <w:p>
+      <w:pPr>
+        <w:spacing w:after="0" w:line="240" w:lineRule="auto"/>
+      </w:pPr>
+      <w:r>
+        <w:continuationSeparator/>
+      </w:r>
+    </w:p>
+  </w:footnote>
+</w:footnotes>
+</file>
+
 <file path=word/numbering.xml><?xml version="1.0" encoding="utf-8"?>
-<w:numbering xmlns:wpc="http://schemas.microsoft.com/office/word/2010/wordprocessingCanvas" xmlns:mc="http://schemas.openxmlformats.org/markup-compatibility/2006" xmlns:o="urn:schemas-microsoft-com:office:office" xmlns:r="http://schemas.openxmlformats.org/officeDocument/2006/relationships" xmlns:m="http://schemas.openxmlformats.org/officeDocument/2006/math" xmlns:v="urn:schemas-microsoft-com:vml" xmlns:wp14="http://schemas.microsoft.com/office/word/2010/wordprocessingDrawing" xmlns:wp="http://schemas.openxmlformats.org/drawingml/2006/wordprocessingDrawing" xmlns:w10="urn:schemas-microsoft-com:office:word" xmlns:w="http://schemas.openxmlformats.org/wordprocessingml/2006/main" xmlns:w14="http://schemas.microsoft.com/office/word/2010/wordml" xmlns:wpg="http://schemas.microsoft.com/office/word/2010/wordprocessingGroup" xmlns:wpi="http://schemas.microsoft.com/office/word/2010/wordprocessingInk" xmlns:wne="http://schemas.microsoft.com/office/word/2006/wordml" xmlns:wps="http://schemas.microsoft.com/office/word/2010/wordprocessingShape" mc:Ignorable="w14 wp14">
-  <w:abstractNum w:abstractNumId="0">
+<w:numbering xmlns:wpc="http://schemas.microsoft.com/office/word/2010/wordprocessingCanvas" xmlns:mc="http://schemas.openxmlformats.org/markup-compatibility/2006" xmlns:o="urn:schemas-microsoft-com:office:office" xmlns:r="http://schemas.openxmlformats.org/officeDocument/2006/relationships" xmlns:m="http://schemas.openxmlformats.org/officeDocument/2006/math" xmlns:v="urn:schemas-microsoft-com:vml" xmlns:wp14="http://schemas.microsoft.com/office/word/2010/wordprocessingDrawing" xmlns:wp="http://schemas.openxmlformats.org/drawingml/2006/wordprocessingDrawing" xmlns:w10="urn:schemas-microsoft-com:office:word" xmlns:w="http://schemas.openxmlformats.org/wordprocessingml/2006/main" xmlns:w14="http://schemas.microsoft.com/office/word/2010/wordml" xmlns:w15="http://schemas.microsoft.com/office/word/2012/wordml" xmlns:wpg="http://schemas.microsoft.com/office/word/2010/wordprocessingGroup" xmlns:wpi="http://schemas.microsoft.com/office/word/2010/wordprocessingInk" xmlns:wne="http://schemas.microsoft.com/office/word/2006/wordml" xmlns:wps="http://schemas.microsoft.com/office/word/2010/wordprocessingShape" mc:Ignorable="w14 w15 wp14">
+  <w:abstractNum w:abstractNumId="0" w15:restartNumberingAfterBreak="0">
     <w:nsid w:val="5B301258"/>
     <w:multiLevelType w:val="hybridMultilevel"/>
     <w:tmpl w:val="DA847C64"/>
@@ -1127,7 +1474,7 @@
       </w:rPr>
     </w:lvl>
   </w:abstractNum>
-  <w:abstractNum w:abstractNumId="1">
+  <w:abstractNum w:abstractNumId="1" w15:restartNumberingAfterBreak="0">
     <w:nsid w:val="708B4499"/>
     <w:multiLevelType w:val="hybridMultilevel"/>
     <w:tmpl w:val="ECB2E7B4"/>
@@ -1250,7 +1597,7 @@
 </file>
 
 <file path=word/styles.xml><?xml version="1.0" encoding="utf-8"?>
-<w:styles xmlns:mc="http://schemas.openxmlformats.org/markup-compatibility/2006" xmlns:r="http://schemas.openxmlformats.org/officeDocument/2006/relationships" xmlns:w="http://schemas.openxmlformats.org/wordprocessingml/2006/main" xmlns:w14="http://schemas.microsoft.com/office/word/2010/wordml" mc:Ignorable="w14">
+<w:styles xmlns:mc="http://schemas.openxmlformats.org/markup-compatibility/2006" xmlns:r="http://schemas.openxmlformats.org/officeDocument/2006/relationships" xmlns:w="http://schemas.openxmlformats.org/wordprocessingml/2006/main" xmlns:w14="http://schemas.microsoft.com/office/word/2010/wordml" xmlns:w15="http://schemas.microsoft.com/office/word/2012/wordml" mc:Ignorable="w14 w15">
   <w:docDefaults>
     <w:rPrDefault>
       <w:rPr>
@@ -1266,144 +1613,378 @@
       </w:pPr>
     </w:pPrDefault>
   </w:docDefaults>
-  <w:latentStyles w:defLockedState="0" w:defUIPriority="99" w:defSemiHidden="1" w:defUnhideWhenUsed="1" w:defQFormat="0" w:count="267">
-    <w:lsdException w:name="Normal" w:semiHidden="0" w:uiPriority="0" w:unhideWhenUsed="0" w:qFormat="1"/>
-    <w:lsdException w:name="heading 1" w:semiHidden="0" w:uiPriority="9" w:unhideWhenUsed="0" w:qFormat="1"/>
-    <w:lsdException w:name="heading 2" w:uiPriority="9" w:qFormat="1"/>
-    <w:lsdException w:name="heading 3" w:uiPriority="9" w:qFormat="1"/>
-    <w:lsdException w:name="heading 4" w:uiPriority="9" w:qFormat="1"/>
-    <w:lsdException w:name="heading 5" w:uiPriority="9" w:qFormat="1"/>
-    <w:lsdException w:name="heading 6" w:uiPriority="9" w:qFormat="1"/>
-    <w:lsdException w:name="heading 7" w:uiPriority="9" w:qFormat="1"/>
-    <w:lsdException w:name="heading 8" w:uiPriority="9" w:qFormat="1"/>
-    <w:lsdException w:name="heading 9" w:uiPriority="9" w:qFormat="1"/>
-    <w:lsdException w:name="toc 1" w:uiPriority="39"/>
-    <w:lsdException w:name="toc 2" w:uiPriority="39"/>
-    <w:lsdException w:name="toc 3" w:uiPriority="39"/>
-    <w:lsdException w:name="toc 4" w:uiPriority="39"/>
-    <w:lsdException w:name="toc 5" w:uiPriority="39"/>
-    <w:lsdException w:name="toc 6" w:uiPriority="39"/>
-    <w:lsdException w:name="toc 7" w:uiPriority="39"/>
-    <w:lsdException w:name="toc 8" w:uiPriority="39"/>
-    <w:lsdException w:name="toc 9" w:uiPriority="39"/>
-    <w:lsdException w:name="caption" w:uiPriority="35" w:qFormat="1"/>
-    <w:lsdException w:name="Title" w:semiHidden="0" w:uiPriority="10" w:unhideWhenUsed="0" w:qFormat="1"/>
-    <w:lsdException w:name="Default Paragraph Font" w:uiPriority="1"/>
-    <w:lsdException w:name="Subtitle" w:semiHidden="0" w:uiPriority="11" w:unhideWhenUsed="0" w:qFormat="1"/>
-    <w:lsdException w:name="Strong" w:semiHidden="0" w:uiPriority="22" w:unhideWhenUsed="0" w:qFormat="1"/>
-    <w:lsdException w:name="Emphasis" w:semiHidden="0" w:uiPriority="20" w:unhideWhenUsed="0" w:qFormat="1"/>
-    <w:lsdException w:name="Table Grid" w:semiHidden="0" w:uiPriority="59" w:unhideWhenUsed="0"/>
-    <w:lsdException w:name="Placeholder Text" w:unhideWhenUsed="0"/>
-    <w:lsdException w:name="No Spacing" w:semiHidden="0" w:uiPriority="1" w:unhideWhenUsed="0" w:qFormat="1"/>
-    <w:lsdException w:name="Light Shading" w:semiHidden="0" w:uiPriority="60" w:unhideWhenUsed="0"/>
-    <w:lsdException w:name="Light List" w:semiHidden="0" w:uiPriority="61" w:unhideWhenUsed="0"/>
-    <w:lsdException w:name="Light Grid" w:semiHidden="0" w:uiPriority="62" w:unhideWhenUsed="0"/>
-    <w:lsdException w:name="Medium Shading 1" w:semiHidden="0" w:uiPriority="63" w:unhideWhenUsed="0"/>
-    <w:lsdException w:name="Medium Shading 2" w:semiHidden="0" w:uiPriority="64" w:unhideWhenUsed="0"/>
-    <w:lsdException w:name="Medium List 1" w:semiHidden="0" w:uiPriority="65" w:unhideWhenUsed="0"/>
-    <w:lsdException w:name="Medium List 2" w:semiHidden="0" w:uiPriority="66" w:unhideWhenUsed="0"/>
-    <w:lsdException w:name="Medium Grid 1" w:semiHidden="0" w:uiPriority="67" w:unhideWhenUsed="0"/>
-    <w:lsdException w:name="Medium Grid 2" w:semiHidden="0" w:uiPriority="68" w:unhideWhenUsed="0"/>
-    <w:lsdException w:name="Medium Grid 3" w:semiHidden="0" w:uiPriority="69" w:unhideWhenUsed="0"/>
-    <w:lsdException w:name="Dark List" w:semiHidden="0" w:uiPriority="70" w:unhideWhenUsed="0"/>
-    <w:lsdException w:name="Colorful Shading" w:semiHidden="0" w:uiPriority="71" w:unhideWhenUsed="0"/>
-    <w:lsdException w:name="Colorful List" w:semiHidden="0" w:uiPriority="72" w:unhideWhenUsed="0"/>
-    <w:lsdException w:name="Colorful Grid" w:semiHidden="0" w:uiPriority="73" w:unhideWhenUsed="0"/>
-    <w:lsdException w:name="Light Shading Accent 1" w:semiHidden="0" w:uiPriority="60" w:unhideWhenUsed="0"/>
-    <w:lsdException w:name="Light List Accent 1" w:semiHidden="0" w:uiPriority="61" w:unhideWhenUsed="0"/>
-    <w:lsdException w:name="Light Grid Accent 1" w:semiHidden="0" w:uiPriority="62" w:unhideWhenUsed="0"/>
-    <w:lsdException w:name="Medium Shading 1 Accent 1" w:semiHidden="0" w:uiPriority="63" w:unhideWhenUsed="0"/>
-    <w:lsdException w:name="Medium Shading 2 Accent 1" w:semiHidden="0" w:uiPriority="64" w:unhideWhenUsed="0"/>
-    <w:lsdException w:name="Medium List 1 Accent 1" w:semiHidden="0" w:uiPriority="65" w:unhideWhenUsed="0"/>
-    <w:lsdException w:name="Revision" w:unhideWhenUsed="0"/>
-    <w:lsdException w:name="List Paragraph" w:semiHidden="0" w:uiPriority="34" w:unhideWhenUsed="0" w:qFormat="1"/>
-    <w:lsdException w:name="Quote" w:semiHidden="0" w:uiPriority="29" w:unhideWhenUsed="0" w:qFormat="1"/>
-    <w:lsdException w:name="Intense Quote" w:semiHidden="0" w:uiPriority="30" w:unhideWhenUsed="0" w:qFormat="1"/>
-    <w:lsdException w:name="Medium List 2 Accent 1" w:semiHidden="0" w:uiPriority="66" w:unhideWhenUsed="0"/>
-    <w:lsdException w:name="Medium Grid 1 Accent 1" w:semiHidden="0" w:uiPriority="67" w:unhideWhenUsed="0"/>
-    <w:lsdException w:name="Medium Grid 2 Accent 1" w:semiHidden="0" w:uiPriority="68" w:unhideWhenUsed="0"/>
-    <w:lsdException w:name="Medium Grid 3 Accent 1" w:semiHidden="0" w:uiPriority="69" w:unhideWhenUsed="0"/>
-    <w:lsdException w:name="Dark List Accent 1" w:semiHidden="0" w:uiPriority="70" w:unhideWhenUsed="0"/>
-    <w:lsdException w:name="Colorful Shading Accent 1" w:semiHidden="0" w:uiPriority="71" w:unhideWhenUsed="0"/>
-    <w:lsdException w:name="Colorful List Accent 1" w:semiHidden="0" w:uiPriority="72" w:unhideWhenUsed="0"/>
-    <w:lsdException w:name="Colorful Grid Accent 1" w:semiHidden="0" w:uiPriority="73" w:unhideWhenUsed="0"/>
-    <w:lsdException w:name="Light Shading Accent 2" w:semiHidden="0" w:uiPriority="60" w:unhideWhenUsed="0"/>
-    <w:lsdException w:name="Light List Accent 2" w:semiHidden="0" w:uiPriority="61" w:unhideWhenUsed="0"/>
-    <w:lsdException w:name="Light Grid Accent 2" w:semiHidden="0" w:uiPriority="62" w:unhideWhenUsed="0"/>
-    <w:lsdException w:name="Medium Shading 1 Accent 2" w:semiHidden="0" w:uiPriority="63" w:unhideWhenUsed="0"/>
-    <w:lsdException w:name="Medium Shading 2 Accent 2" w:semiHidden="0" w:uiPriority="64" w:unhideWhenUsed="0"/>
-    <w:lsdException w:name="Medium List 1 Accent 2" w:semiHidden="0" w:uiPriority="65" w:unhideWhenUsed="0"/>
-    <w:lsdException w:name="Medium List 2 Accent 2" w:semiHidden="0" w:uiPriority="66" w:unhideWhenUsed="0"/>
-    <w:lsdException w:name="Medium Grid 1 Accent 2" w:semiHidden="0" w:uiPriority="67" w:unhideWhenUsed="0"/>
-    <w:lsdException w:name="Medium Grid 2 Accent 2" w:semiHidden="0" w:uiPriority="68" w:unhideWhenUsed="0"/>
-    <w:lsdException w:name="Medium Grid 3 Accent 2" w:semiHidden="0" w:uiPriority="69" w:unhideWhenUsed="0"/>
-    <w:lsdException w:name="Dark List Accent 2" w:semiHidden="0" w:uiPriority="70" w:unhideWhenUsed="0"/>
-    <w:lsdException w:name="Colorful Shading Accent 2" w:semiHidden="0" w:uiPriority="71" w:unhideWhenUsed="0"/>
-    <w:lsdException w:name="Colorful List Accent 2" w:semiHidden="0" w:uiPriority="72" w:unhideWhenUsed="0"/>
-    <w:lsdException w:name="Colorful Grid Accent 2" w:semiHidden="0" w:uiPriority="73" w:unhideWhenUsed="0"/>
-    <w:lsdException w:name="Light Shading Accent 3" w:semiHidden="0" w:uiPriority="60" w:unhideWhenUsed="0"/>
-    <w:lsdException w:name="Light List Accent 3" w:semiHidden="0" w:uiPriority="61" w:unhideWhenUsed="0"/>
-    <w:lsdException w:name="Light Grid Accent 3" w:semiHidden="0" w:uiPriority="62" w:unhideWhenUsed="0"/>
-    <w:lsdException w:name="Medium Shading 1 Accent 3" w:semiHidden="0" w:uiPriority="63" w:unhideWhenUsed="0"/>
-    <w:lsdException w:name="Medium Shading 2 Accent 3" w:semiHidden="0" w:uiPriority="64" w:unhideWhenUsed="0"/>
-    <w:lsdException w:name="Medium List 1 Accent 3" w:semiHidden="0" w:uiPriority="65" w:unhideWhenUsed="0"/>
-    <w:lsdException w:name="Medium List 2 Accent 3" w:semiHidden="0" w:uiPriority="66" w:unhideWhenUsed="0"/>
-    <w:lsdException w:name="Medium Grid 1 Accent 3" w:semiHidden="0" w:uiPriority="67" w:unhideWhenUsed="0"/>
-    <w:lsdException w:name="Medium Grid 2 Accent 3" w:semiHidden="0" w:uiPriority="68" w:unhideWhenUsed="0"/>
-    <w:lsdException w:name="Medium Grid 3 Accent 3" w:semiHidden="0" w:uiPriority="69" w:unhideWhenUsed="0"/>
-    <w:lsdException w:name="Dark List Accent 3" w:semiHidden="0" w:uiPriority="70" w:unhideWhenUsed="0"/>
-    <w:lsdException w:name="Colorful Shading Accent 3" w:semiHidden="0" w:uiPriority="71" w:unhideWhenUsed="0"/>
-    <w:lsdException w:name="Colorful List Accent 3" w:semiHidden="0" w:uiPriority="72" w:unhideWhenUsed="0"/>
-    <w:lsdException w:name="Colorful Grid Accent 3" w:semiHidden="0" w:uiPriority="73" w:unhideWhenUsed="0"/>
-    <w:lsdException w:name="Light Shading Accent 4" w:semiHidden="0" w:uiPriority="60" w:unhideWhenUsed="0"/>
-    <w:lsdException w:name="Light List Accent 4" w:semiHidden="0" w:uiPriority="61" w:unhideWhenUsed="0"/>
-    <w:lsdException w:name="Light Grid Accent 4" w:semiHidden="0" w:uiPriority="62" w:unhideWhenUsed="0"/>
-    <w:lsdException w:name="Medium Shading 1 Accent 4" w:semiHidden="0" w:uiPriority="63" w:unhideWhenUsed="0"/>
-    <w:lsdException w:name="Medium Shading 2 Accent 4" w:semiHidden="0" w:uiPriority="64" w:unhideWhenUsed="0"/>
-    <w:lsdException w:name="Medium List 1 Accent 4" w:semiHidden="0" w:uiPriority="65" w:unhideWhenUsed="0"/>
-    <w:lsdException w:name="Medium List 2 Accent 4" w:semiHidden="0" w:uiPriority="66" w:unhideWhenUsed="0"/>
-    <w:lsdException w:name="Medium Grid 1 Accent 4" w:semiHidden="0" w:uiPriority="67" w:unhideWhenUsed="0"/>
-    <w:lsdException w:name="Medium Grid 2 Accent 4" w:semiHidden="0" w:uiPriority="68" w:unhideWhenUsed="0"/>
-    <w:lsdException w:name="Medium Grid 3 Accent 4" w:semiHidden="0" w:uiPriority="69" w:unhideWhenUsed="0"/>
-    <w:lsdException w:name="Dark List Accent 4" w:semiHidden="0" w:uiPriority="70" w:unhideWhenUsed="0"/>
-    <w:lsdException w:name="Colorful Shading Accent 4" w:semiHidden="0" w:uiPriority="71" w:unhideWhenUsed="0"/>
-    <w:lsdException w:name="Colorful List Accent 4" w:semiHidden="0" w:uiPriority="72" w:unhideWhenUsed="0"/>
-    <w:lsdException w:name="Colorful Grid Accent 4" w:semiHidden="0" w:uiPriority="73" w:unhideWhenUsed="0"/>
-    <w:lsdException w:name="Light Shading Accent 5" w:semiHidden="0" w:uiPriority="60" w:unhideWhenUsed="0"/>
-    <w:lsdException w:name="Light List Accent 5" w:semiHidden="0" w:uiPriority="61" w:unhideWhenUsed="0"/>
-    <w:lsdException w:name="Light Grid Accent 5" w:semiHidden="0" w:uiPriority="62" w:unhideWhenUsed="0"/>
-    <w:lsdException w:name="Medium Shading 1 Accent 5" w:semiHidden="0" w:uiPriority="63" w:unhideWhenUsed="0"/>
-    <w:lsdException w:name="Medium Shading 2 Accent 5" w:semiHidden="0" w:uiPriority="64" w:unhideWhenUsed="0"/>
-    <w:lsdException w:name="Medium List 1 Accent 5" w:semiHidden="0" w:uiPriority="65" w:unhideWhenUsed="0"/>
-    <w:lsdException w:name="Medium List 2 Accent 5" w:semiHidden="0" w:uiPriority="66" w:unhideWhenUsed="0"/>
-    <w:lsdException w:name="Medium Grid 1 Accent 5" w:semiHidden="0" w:uiPriority="67" w:unhideWhenUsed="0"/>
-    <w:lsdException w:name="Medium Grid 2 Accent 5" w:semiHidden="0" w:uiPriority="68" w:unhideWhenUsed="0"/>
-    <w:lsdException w:name="Medium Grid 3 Accent 5" w:semiHidden="0" w:uiPriority="69" w:unhideWhenUsed="0"/>
-    <w:lsdException w:name="Dark List Accent 5" w:semiHidden="0" w:uiPriority="70" w:unhideWhenUsed="0"/>
-    <w:lsdException w:name="Colorful Shading Accent 5" w:semiHidden="0" w:uiPriority="71" w:unhideWhenUsed="0"/>
-    <w:lsdException w:name="Colorful List Accent 5" w:semiHidden="0" w:uiPriority="72" w:unhideWhenUsed="0"/>
-    <w:lsdException w:name="Colorful Grid Accent 5" w:semiHidden="0" w:uiPriority="73" w:unhideWhenUsed="0"/>
-    <w:lsdException w:name="Light Shading Accent 6" w:semiHidden="0" w:uiPriority="60" w:unhideWhenUsed="0"/>
-    <w:lsdException w:name="Light List Accent 6" w:semiHidden="0" w:uiPriority="61" w:unhideWhenUsed="0"/>
-    <w:lsdException w:name="Light Grid Accent 6" w:semiHidden="0" w:uiPriority="62" w:unhideWhenUsed="0"/>
-    <w:lsdException w:name="Medium Shading 1 Accent 6" w:semiHidden="0" w:uiPriority="63" w:unhideWhenUsed="0"/>
-    <w:lsdException w:name="Medium Shading 2 Accent 6" w:semiHidden="0" w:uiPriority="64" w:unhideWhenUsed="0"/>
-    <w:lsdException w:name="Medium List 1 Accent 6" w:semiHidden="0" w:uiPriority="65" w:unhideWhenUsed="0"/>
-    <w:lsdException w:name="Medium List 2 Accent 6" w:semiHidden="0" w:uiPriority="66" w:unhideWhenUsed="0"/>
-    <w:lsdException w:name="Medium Grid 1 Accent 6" w:semiHidden="0" w:uiPriority="67" w:unhideWhenUsed="0"/>
-    <w:lsdException w:name="Medium Grid 2 Accent 6" w:semiHidden="0" w:uiPriority="68" w:unhideWhenUsed="0"/>
-    <w:lsdException w:name="Medium Grid 3 Accent 6" w:semiHidden="0" w:uiPriority="69" w:unhideWhenUsed="0"/>
-    <w:lsdException w:name="Dark List Accent 6" w:semiHidden="0" w:uiPriority="70" w:unhideWhenUsed="0"/>
-    <w:lsdException w:name="Colorful Shading Accent 6" w:semiHidden="0" w:uiPriority="71" w:unhideWhenUsed="0"/>
-    <w:lsdException w:name="Colorful List Accent 6" w:semiHidden="0" w:uiPriority="72" w:unhideWhenUsed="0"/>
-    <w:lsdException w:name="Colorful Grid Accent 6" w:semiHidden="0" w:uiPriority="73" w:unhideWhenUsed="0"/>
-    <w:lsdException w:name="Subtle Emphasis" w:semiHidden="0" w:uiPriority="19" w:unhideWhenUsed="0" w:qFormat="1"/>
-    <w:lsdException w:name="Intense Emphasis" w:semiHidden="0" w:uiPriority="21" w:unhideWhenUsed="0" w:qFormat="1"/>
-    <w:lsdException w:name="Subtle Reference" w:semiHidden="0" w:uiPriority="31" w:unhideWhenUsed="0" w:qFormat="1"/>
-    <w:lsdException w:name="Intense Reference" w:semiHidden="0" w:uiPriority="32" w:unhideWhenUsed="0" w:qFormat="1"/>
-    <w:lsdException w:name="Book Title" w:semiHidden="0" w:uiPriority="33" w:unhideWhenUsed="0" w:qFormat="1"/>
-    <w:lsdException w:name="Bibliography" w:uiPriority="37"/>
-    <w:lsdException w:name="TOC Heading" w:uiPriority="39" w:qFormat="1"/>
+  <w:latentStyles w:defLockedState="0" w:defUIPriority="99" w:defSemiHidden="0" w:defUnhideWhenUsed="0" w:defQFormat="0" w:count="371">
+    <w:lsdException w:name="Normal" w:uiPriority="0" w:qFormat="1"/>
+    <w:lsdException w:name="heading 1" w:uiPriority="9" w:qFormat="1"/>
+    <w:lsdException w:name="heading 2" w:semiHidden="1" w:uiPriority="9" w:unhideWhenUsed="1" w:qFormat="1"/>
+    <w:lsdException w:name="heading 3" w:semiHidden="1" w:uiPriority="9" w:unhideWhenUsed="1" w:qFormat="1"/>
+    <w:lsdException w:name="heading 4" w:semiHidden="1" w:uiPriority="9" w:unhideWhenUsed="1" w:qFormat="1"/>
+    <w:lsdException w:name="heading 5" w:semiHidden="1" w:uiPriority="9" w:unhideWhenUsed="1" w:qFormat="1"/>
+    <w:lsdException w:name="heading 6" w:semiHidden="1" w:uiPriority="9" w:unhideWhenUsed="1" w:qFormat="1"/>
+    <w:lsdException w:name="heading 7" w:semiHidden="1" w:uiPriority="9" w:unhideWhenUsed="1" w:qFormat="1"/>
+    <w:lsdException w:name="heading 8" w:semiHidden="1" w:uiPriority="9" w:unhideWhenUsed="1" w:qFormat="1"/>
+    <w:lsdException w:name="heading 9" w:semiHidden="1" w:uiPriority="9" w:unhideWhenUsed="1" w:qFormat="1"/>
+    <w:lsdException w:name="index 1" w:semiHidden="1" w:unhideWhenUsed="1"/>
+    <w:lsdException w:name="index 2" w:semiHidden="1" w:unhideWhenUsed="1"/>
+    <w:lsdException w:name="index 3" w:semiHidden="1" w:unhideWhenUsed="1"/>
+    <w:lsdException w:name="index 4" w:semiHidden="1" w:unhideWhenUsed="1"/>
+    <w:lsdException w:name="index 5" w:semiHidden="1" w:unhideWhenUsed="1"/>
+    <w:lsdException w:name="index 6" w:semiHidden="1" w:unhideWhenUsed="1"/>
+    <w:lsdException w:name="index 7" w:semiHidden="1" w:unhideWhenUsed="1"/>
+    <w:lsdException w:name="index 8" w:semiHidden="1" w:unhideWhenUsed="1"/>
+    <w:lsdException w:name="index 9" w:semiHidden="1" w:unhideWhenUsed="1"/>
+    <w:lsdException w:name="toc 1" w:semiHidden="1" w:uiPriority="39" w:unhideWhenUsed="1"/>
+    <w:lsdException w:name="toc 2" w:semiHidden="1" w:uiPriority="39" w:unhideWhenUsed="1"/>
+    <w:lsdException w:name="toc 3" w:semiHidden="1" w:uiPriority="39" w:unhideWhenUsed="1"/>
+    <w:lsdException w:name="toc 4" w:semiHidden="1" w:uiPriority="39" w:unhideWhenUsed="1"/>
+    <w:lsdException w:name="toc 5" w:semiHidden="1" w:uiPriority="39" w:unhideWhenUsed="1"/>
+    <w:lsdException w:name="toc 6" w:semiHidden="1" w:uiPriority="39" w:unhideWhenUsed="1"/>
+    <w:lsdException w:name="toc 7" w:semiHidden="1" w:uiPriority="39" w:unhideWhenUsed="1"/>
+    <w:lsdException w:name="toc 8" w:semiHidden="1" w:uiPriority="39" w:unhideWhenUsed="1"/>
+    <w:lsdException w:name="toc 9" w:semiHidden="1" w:uiPriority="39" w:unhideWhenUsed="1"/>
+    <w:lsdException w:name="Normal Indent" w:semiHidden="1" w:unhideWhenUsed="1"/>
+    <w:lsdException w:name="footnote text" w:semiHidden="1" w:unhideWhenUsed="1"/>
+    <w:lsdException w:name="annotation text" w:semiHidden="1" w:unhideWhenUsed="1"/>
+    <w:lsdException w:name="header" w:semiHidden="1" w:unhideWhenUsed="1"/>
+    <w:lsdException w:name="footer" w:semiHidden="1" w:unhideWhenUsed="1"/>
+    <w:lsdException w:name="index heading" w:semiHidden="1" w:unhideWhenUsed="1"/>
+    <w:lsdException w:name="caption" w:semiHidden="1" w:uiPriority="35" w:unhideWhenUsed="1" w:qFormat="1"/>
+    <w:lsdException w:name="table of figures" w:semiHidden="1" w:unhideWhenUsed="1"/>
+    <w:lsdException w:name="envelope address" w:semiHidden="1" w:unhideWhenUsed="1"/>
+    <w:lsdException w:name="envelope return" w:semiHidden="1" w:unhideWhenUsed="1"/>
+    <w:lsdException w:name="footnote reference" w:semiHidden="1" w:unhideWhenUsed="1"/>
+    <w:lsdException w:name="annotation reference" w:semiHidden="1" w:unhideWhenUsed="1"/>
+    <w:lsdException w:name="line number" w:semiHidden="1" w:unhideWhenUsed="1"/>
+    <w:lsdException w:name="page number" w:semiHidden="1" w:unhideWhenUsed="1"/>
+    <w:lsdException w:name="endnote reference" w:semiHidden="1" w:unhideWhenUsed="1"/>
+    <w:lsdException w:name="endnote text" w:semiHidden="1" w:unhideWhenUsed="1"/>
+    <w:lsdException w:name="table of authorities" w:semiHidden="1" w:unhideWhenUsed="1"/>
+    <w:lsdException w:name="macro" w:semiHidden="1" w:unhideWhenUsed="1"/>
+    <w:lsdException w:name="toa heading" w:semiHidden="1" w:unhideWhenUsed="1"/>
+    <w:lsdException w:name="List" w:semiHidden="1" w:unhideWhenUsed="1"/>
+    <w:lsdException w:name="List Bullet" w:semiHidden="1" w:unhideWhenUsed="1"/>
+    <w:lsdException w:name="List Number" w:semiHidden="1" w:unhideWhenUsed="1"/>
+    <w:lsdException w:name="List 2" w:semiHidden="1" w:unhideWhenUsed="1"/>
+    <w:lsdException w:name="List 3" w:semiHidden="1" w:unhideWhenUsed="1"/>
+    <w:lsdException w:name="List 4" w:semiHidden="1" w:unhideWhenUsed="1"/>
+    <w:lsdException w:name="List 5" w:semiHidden="1" w:unhideWhenUsed="1"/>
+    <w:lsdException w:name="List Bullet 2" w:semiHidden="1" w:unhideWhenUsed="1"/>
+    <w:lsdException w:name="List Bullet 3" w:semiHidden="1" w:unhideWhenUsed="1"/>
+    <w:lsdException w:name="List Bullet 4" w:semiHidden="1" w:unhideWhenUsed="1"/>
+    <w:lsdException w:name="List Bullet 5" w:semiHidden="1" w:unhideWhenUsed="1"/>
+    <w:lsdException w:name="List Number 2" w:semiHidden="1" w:unhideWhenUsed="1"/>
+    <w:lsdException w:name="List Number 3" w:semiHidden="1" w:unhideWhenUsed="1"/>
+    <w:lsdException w:name="List Number 4" w:semiHidden="1" w:unhideWhenUsed="1"/>
+    <w:lsdException w:name="List Number 5" w:semiHidden="1" w:unhideWhenUsed="1"/>
+    <w:lsdException w:name="Title" w:uiPriority="10" w:qFormat="1"/>
+    <w:lsdException w:name="Closing" w:semiHidden="1" w:unhideWhenUsed="1"/>
+    <w:lsdException w:name="Signature" w:semiHidden="1" w:unhideWhenUsed="1"/>
+    <w:lsdException w:name="Default Paragraph Font" w:semiHidden="1" w:uiPriority="1" w:unhideWhenUsed="1"/>
+    <w:lsdException w:name="Body Text" w:semiHidden="1" w:unhideWhenUsed="1"/>
+    <w:lsdException w:name="Body Text Indent" w:semiHidden="1" w:unhideWhenUsed="1"/>
+    <w:lsdException w:name="List Continue" w:semiHidden="1" w:unhideWhenUsed="1"/>
+    <w:lsdException w:name="List Continue 2" w:semiHidden="1" w:unhideWhenUsed="1"/>
+    <w:lsdException w:name="List Continue 3" w:semiHidden="1" w:unhideWhenUsed="1"/>
+    <w:lsdException w:name="List Continue 4" w:semiHidden="1" w:unhideWhenUsed="1"/>
+    <w:lsdException w:name="List Continue 5" w:semiHidden="1" w:unhideWhenUsed="1"/>
+    <w:lsdException w:name="Message Header" w:semiHidden="1" w:unhideWhenUsed="1"/>
+    <w:lsdException w:name="Subtitle" w:uiPriority="11" w:qFormat="1"/>
+    <w:lsdException w:name="Salutation" w:semiHidden="1" w:unhideWhenUsed="1"/>
+    <w:lsdException w:name="Date" w:semiHidden="1" w:unhideWhenUsed="1"/>
+    <w:lsdException w:name="Body Text First Indent" w:semiHidden="1" w:unhideWhenUsed="1"/>
+    <w:lsdException w:name="Body Text First Indent 2" w:semiHidden="1" w:unhideWhenUsed="1"/>
+    <w:lsdException w:name="Note Heading" w:semiHidden="1" w:unhideWhenUsed="1"/>
+    <w:lsdException w:name="Body Text 2" w:semiHidden="1" w:unhideWhenUsed="1"/>
+    <w:lsdException w:name="Body Text 3" w:semiHidden="1" w:unhideWhenUsed="1"/>
+    <w:lsdException w:name="Body Text Indent 2" w:semiHidden="1" w:unhideWhenUsed="1"/>
+    <w:lsdException w:name="Body Text Indent 3" w:semiHidden="1" w:unhideWhenUsed="1"/>
+    <w:lsdException w:name="Block Text" w:semiHidden="1" w:unhideWhenUsed="1"/>
+    <w:lsdException w:name="Hyperlink" w:semiHidden="1" w:unhideWhenUsed="1"/>
+    <w:lsdException w:name="FollowedHyperlink" w:semiHidden="1" w:unhideWhenUsed="1"/>
+    <w:lsdException w:name="Strong" w:uiPriority="22" w:qFormat="1"/>
+    <w:lsdException w:name="Emphasis" w:uiPriority="20" w:qFormat="1"/>
+    <w:lsdException w:name="Document Map" w:semiHidden="1" w:unhideWhenUsed="1"/>
+    <w:lsdException w:name="Plain Text" w:semiHidden="1" w:unhideWhenUsed="1"/>
+    <w:lsdException w:name="E-mail Signature" w:semiHidden="1" w:unhideWhenUsed="1"/>
+    <w:lsdException w:name="HTML Top of Form" w:semiHidden="1" w:unhideWhenUsed="1"/>
+    <w:lsdException w:name="HTML Bottom of Form" w:semiHidden="1" w:unhideWhenUsed="1"/>
+    <w:lsdException w:name="Normal (Web)" w:semiHidden="1" w:unhideWhenUsed="1"/>
+    <w:lsdException w:name="HTML Acronym" w:semiHidden="1" w:unhideWhenUsed="1"/>
+    <w:lsdException w:name="HTML Address" w:semiHidden="1" w:unhideWhenUsed="1"/>
+    <w:lsdException w:name="HTML Cite" w:semiHidden="1" w:unhideWhenUsed="1"/>
+    <w:lsdException w:name="HTML Code" w:semiHidden="1" w:unhideWhenUsed="1"/>
+    <w:lsdException w:name="HTML Definition" w:semiHidden="1" w:unhideWhenUsed="1"/>
+    <w:lsdException w:name="HTML Keyboard" w:semiHidden="1" w:unhideWhenUsed="1"/>
+    <w:lsdException w:name="HTML Preformatted" w:semiHidden="1" w:unhideWhenUsed="1"/>
+    <w:lsdException w:name="HTML Sample" w:semiHidden="1" w:unhideWhenUsed="1"/>
+    <w:lsdException w:name="HTML Typewriter" w:semiHidden="1" w:unhideWhenUsed="1"/>
+    <w:lsdException w:name="HTML Variable" w:semiHidden="1" w:unhideWhenUsed="1"/>
+    <w:lsdException w:name="Normal Table" w:semiHidden="1" w:unhideWhenUsed="1"/>
+    <w:lsdException w:name="annotation subject" w:semiHidden="1" w:unhideWhenUsed="1"/>
+    <w:lsdException w:name="No List" w:semiHidden="1" w:unhideWhenUsed="1"/>
+    <w:lsdException w:name="Outline List 1" w:semiHidden="1" w:unhideWhenUsed="1"/>
+    <w:lsdException w:name="Outline List 2" w:semiHidden="1" w:unhideWhenUsed="1"/>
+    <w:lsdException w:name="Outline List 3" w:semiHidden="1" w:unhideWhenUsed="1"/>
+    <w:lsdException w:name="Table Simple 1" w:semiHidden="1" w:unhideWhenUsed="1"/>
+    <w:lsdException w:name="Table Simple 2" w:semiHidden="1" w:unhideWhenUsed="1"/>
+    <w:lsdException w:name="Table Simple 3" w:semiHidden="1" w:unhideWhenUsed="1"/>
+    <w:lsdException w:name="Table Classic 1" w:semiHidden="1" w:unhideWhenUsed="1"/>
+    <w:lsdException w:name="Table Classic 2" w:semiHidden="1" w:unhideWhenUsed="1"/>
+    <w:lsdException w:name="Table Classic 3" w:semiHidden="1" w:unhideWhenUsed="1"/>
+    <w:lsdException w:name="Table Classic 4" w:semiHidden="1" w:unhideWhenUsed="1"/>
+    <w:lsdException w:name="Table Colorful 1" w:semiHidden="1" w:unhideWhenUsed="1"/>
+    <w:lsdException w:name="Table Colorful 2" w:semiHidden="1" w:unhideWhenUsed="1"/>
+    <w:lsdException w:name="Table Colorful 3" w:semiHidden="1" w:unhideWhenUsed="1"/>
+    <w:lsdException w:name="Table Columns 1" w:semiHidden="1" w:unhideWhenUsed="1"/>
+    <w:lsdException w:name="Table Columns 2" w:semiHidden="1" w:unhideWhenUsed="1"/>
+    <w:lsdException w:name="Table Columns 3" w:semiHidden="1" w:unhideWhenUsed="1"/>
+    <w:lsdException w:name="Table Columns 4" w:semiHidden="1" w:unhideWhenUsed="1"/>
+    <w:lsdException w:name="Table Columns 5" w:semiHidden="1" w:unhideWhenUsed="1"/>
+    <w:lsdException w:name="Table Grid 1" w:semiHidden="1" w:unhideWhenUsed="1"/>
+    <w:lsdException w:name="Table Grid 2" w:semiHidden="1" w:unhideWhenUsed="1"/>
+    <w:lsdException w:name="Table Grid 3" w:semiHidden="1" w:unhideWhenUsed="1"/>
+    <w:lsdException w:name="Table Grid 4" w:semiHidden="1" w:unhideWhenUsed="1"/>
+    <w:lsdException w:name="Table Grid 5" w:semiHidden="1" w:unhideWhenUsed="1"/>
+    <w:lsdException w:name="Table Grid 6" w:semiHidden="1" w:unhideWhenUsed="1"/>
+    <w:lsdException w:name="Table Grid 7" w:semiHidden="1" w:unhideWhenUsed="1"/>
+    <w:lsdException w:name="Table Grid 8" w:semiHidden="1" w:unhideWhenUsed="1"/>
+    <w:lsdException w:name="Table List 1" w:semiHidden="1" w:unhideWhenUsed="1"/>
+    <w:lsdException w:name="Table List 2" w:semiHidden="1" w:unhideWhenUsed="1"/>
+    <w:lsdException w:name="Table List 3" w:semiHidden="1" w:unhideWhenUsed="1"/>
+    <w:lsdException w:name="Table List 4" w:semiHidden="1" w:unhideWhenUsed="1"/>
+    <w:lsdException w:name="Table List 5" w:semiHidden="1" w:unhideWhenUsed="1"/>
+    <w:lsdException w:name="Table List 6" w:semiHidden="1" w:unhideWhenUsed="1"/>
+    <w:lsdException w:name="Table List 7" w:semiHidden="1" w:unhideWhenUsed="1"/>
+    <w:lsdException w:name="Table List 8" w:semiHidden="1" w:unhideWhenUsed="1"/>
+    <w:lsdException w:name="Table 3D effects 1" w:semiHidden="1" w:unhideWhenUsed="1"/>
+    <w:lsdException w:name="Table 3D effects 2" w:semiHidden="1" w:unhideWhenUsed="1"/>
+    <w:lsdException w:name="Table 3D effects 3" w:semiHidden="1" w:unhideWhenUsed="1"/>
+    <w:lsdException w:name="Table Contemporary" w:semiHidden="1" w:unhideWhenUsed="1"/>
+    <w:lsdException w:name="Table Elegant" w:semiHidden="1" w:unhideWhenUsed="1"/>
+    <w:lsdException w:name="Table Professional" w:semiHidden="1" w:unhideWhenUsed="1"/>
+    <w:lsdException w:name="Table Subtle 1" w:semiHidden="1" w:unhideWhenUsed="1"/>
+    <w:lsdException w:name="Table Subtle 2" w:semiHidden="1" w:unhideWhenUsed="1"/>
+    <w:lsdException w:name="Table Web 1" w:semiHidden="1" w:unhideWhenUsed="1"/>
+    <w:lsdException w:name="Table Web 2" w:semiHidden="1" w:unhideWhenUsed="1"/>
+    <w:lsdException w:name="Table Web 3" w:semiHidden="1" w:unhideWhenUsed="1"/>
+    <w:lsdException w:name="Balloon Text" w:semiHidden="1" w:unhideWhenUsed="1"/>
+    <w:lsdException w:name="Table Grid" w:uiPriority="59"/>
+    <w:lsdException w:name="Table Theme" w:semiHidden="1" w:unhideWhenUsed="1"/>
+    <w:lsdException w:name="Placeholder Text" w:semiHidden="1"/>
+    <w:lsdException w:name="No Spacing" w:uiPriority="1" w:qFormat="1"/>
+    <w:lsdException w:name="Light Shading" w:uiPriority="60"/>
+    <w:lsdException w:name="Light List" w:uiPriority="61"/>
+    <w:lsdException w:name="Light Grid" w:uiPriority="62"/>
+    <w:lsdException w:name="Medium Shading 1" w:uiPriority="63"/>
+    <w:lsdException w:name="Medium Shading 2" w:uiPriority="64"/>
+    <w:lsdException w:name="Medium List 1" w:uiPriority="65"/>
+    <w:lsdException w:name="Medium List 2" w:uiPriority="66"/>
+    <w:lsdException w:name="Medium Grid 1" w:uiPriority="67"/>
+    <w:lsdException w:name="Medium Grid 2" w:uiPriority="68"/>
+    <w:lsdException w:name="Medium Grid 3" w:uiPriority="69"/>
+    <w:lsdException w:name="Dark List" w:uiPriority="70"/>
+    <w:lsdException w:name="Colorful Shading" w:uiPriority="71"/>
+    <w:lsdException w:name="Colorful List" w:uiPriority="72"/>
+    <w:lsdException w:name="Colorful Grid" w:uiPriority="73"/>
+    <w:lsdException w:name="Light Shading Accent 1" w:uiPriority="60"/>
+    <w:lsdException w:name="Light List Accent 1" w:uiPriority="61"/>
+    <w:lsdException w:name="Light Grid Accent 1" w:uiPriority="62"/>
+    <w:lsdException w:name="Medium Shading 1 Accent 1" w:uiPriority="63"/>
+    <w:lsdException w:name="Medium Shading 2 Accent 1" w:uiPriority="64"/>
+    <w:lsdException w:name="Medium List 1 Accent 1" w:uiPriority="65"/>
+    <w:lsdException w:name="Revision" w:semiHidden="1"/>
+    <w:lsdException w:name="List Paragraph" w:uiPriority="34" w:qFormat="1"/>
+    <w:lsdException w:name="Quote" w:uiPriority="29" w:qFormat="1"/>
+    <w:lsdException w:name="Intense Quote" w:uiPriority="30" w:qFormat="1"/>
+    <w:lsdException w:name="Medium List 2 Accent 1" w:uiPriority="66"/>
+    <w:lsdException w:name="Medium Grid 1 Accent 1" w:uiPriority="67"/>
+    <w:lsdException w:name="Medium Grid 2 Accent 1" w:uiPriority="68"/>
+    <w:lsdException w:name="Medium Grid 3 Accent 1" w:uiPriority="69"/>
+    <w:lsdException w:name="Dark List Accent 1" w:uiPriority="70"/>
+    <w:lsdException w:name="Colorful Shading Accent 1" w:uiPriority="71"/>
+    <w:lsdException w:name="Colorful List Accent 1" w:uiPriority="72"/>
+    <w:lsdException w:name="Colorful Grid Accent 1" w:uiPriority="73"/>
+    <w:lsdException w:name="Light Shading Accent 2" w:uiPriority="60"/>
+    <w:lsdException w:name="Light List Accent 2" w:uiPriority="61"/>
+    <w:lsdException w:name="Light Grid Accent 2" w:uiPriority="62"/>
+    <w:lsdException w:name="Medium Shading 1 Accent 2" w:uiPriority="63"/>
+    <w:lsdException w:name="Medium Shading 2 Accent 2" w:uiPriority="64"/>
+    <w:lsdException w:name="Medium List 1 Accent 2" w:uiPriority="65"/>
+    <w:lsdException w:name="Medium List 2 Accent 2" w:uiPriority="66"/>
+    <w:lsdException w:name="Medium Grid 1 Accent 2" w:uiPriority="67"/>
+    <w:lsdException w:name="Medium Grid 2 Accent 2" w:uiPriority="68"/>
+    <w:lsdException w:name="Medium Grid 3 Accent 2" w:uiPriority="69"/>
+    <w:lsdException w:name="Dark List Accent 2" w:uiPriority="70"/>
+    <w:lsdException w:name="Colorful Shading Accent 2" w:uiPriority="71"/>
+    <w:lsdException w:name="Colorful List Accent 2" w:uiPriority="72"/>
+    <w:lsdException w:name="Colorful Grid Accent 2" w:uiPriority="73"/>
+    <w:lsdException w:name="Light Shading Accent 3" w:uiPriority="60"/>
+    <w:lsdException w:name="Light List Accent 3" w:uiPriority="61"/>
+    <w:lsdException w:name="Light Grid Accent 3" w:uiPriority="62"/>
+    <w:lsdException w:name="Medium Shading 1 Accent 3" w:uiPriority="63"/>
+    <w:lsdException w:name="Medium Shading 2 Accent 3" w:uiPriority="64"/>
+    <w:lsdException w:name="Medium List 1 Accent 3" w:uiPriority="65"/>
+    <w:lsdException w:name="Medium List 2 Accent 3" w:uiPriority="66"/>
+    <w:lsdException w:name="Medium Grid 1 Accent 3" w:uiPriority="67"/>
+    <w:lsdException w:name="Medium Grid 2 Accent 3" w:uiPriority="68"/>
+    <w:lsdException w:name="Medium Grid 3 Accent 3" w:uiPriority="69"/>
+    <w:lsdException w:name="Dark List Accent 3" w:uiPriority="70"/>
+    <w:lsdException w:name="Colorful Shading Accent 3" w:uiPriority="71"/>
+    <w:lsdException w:name="Colorful List Accent 3" w:uiPriority="72"/>
+    <w:lsdException w:name="Colorful Grid Accent 3" w:uiPriority="73"/>
+    <w:lsdException w:name="Light Shading Accent 4" w:uiPriority="60"/>
+    <w:lsdException w:name="Light List Accent 4" w:uiPriority="61"/>
+    <w:lsdException w:name="Light Grid Accent 4" w:uiPriority="62"/>
+    <w:lsdException w:name="Medium Shading 1 Accent 4" w:uiPriority="63"/>
+    <w:lsdException w:name="Medium Shading 2 Accent 4" w:uiPriority="64"/>
+    <w:lsdException w:name="Medium List 1 Accent 4" w:uiPriority="65"/>
+    <w:lsdException w:name="Medium List 2 Accent 4" w:uiPriority="66"/>
+    <w:lsdException w:name="Medium Grid 1 Accent 4" w:uiPriority="67"/>
+    <w:lsdException w:name="Medium Grid 2 Accent 4" w:uiPriority="68"/>
+    <w:lsdException w:name="Medium Grid 3 Accent 4" w:uiPriority="69"/>
+    <w:lsdException w:name="Dark List Accent 4" w:uiPriority="70"/>
+    <w:lsdException w:name="Colorful Shading Accent 4" w:uiPriority="71"/>
+    <w:lsdException w:name="Colorful List Accent 4" w:uiPriority="72"/>
+    <w:lsdException w:name="Colorful Grid Accent 4" w:uiPriority="73"/>
+    <w:lsdException w:name="Light Shading Accent 5" w:uiPriority="60"/>
+    <w:lsdException w:name="Light List Accent 5" w:uiPriority="61"/>
+    <w:lsdException w:name="Light Grid Accent 5" w:uiPriority="62"/>
+    <w:lsdException w:name="Medium Shading 1 Accent 5" w:uiPriority="63"/>
+    <w:lsdException w:name="Medium Shading 2 Accent 5" w:uiPriority="64"/>
+    <w:lsdException w:name="Medium List 1 Accent 5" w:uiPriority="65"/>
+    <w:lsdException w:name="Medium List 2 Accent 5" w:uiPriority="66"/>
+    <w:lsdException w:name="Medium Grid 1 Accent 5" w:uiPriority="67"/>
+    <w:lsdException w:name="Medium Grid 2 Accent 5" w:uiPriority="68"/>
+    <w:lsdException w:name="Medium Grid 3 Accent 5" w:uiPriority="69"/>
+    <w:lsdException w:name="Dark List Accent 5" w:uiPriority="70"/>
+    <w:lsdException w:name="Colorful Shading Accent 5" w:uiPriority="71"/>
+    <w:lsdException w:name="Colorful List Accent 5" w:uiPriority="72"/>
+    <w:lsdException w:name="Colorful Grid Accent 5" w:uiPriority="73"/>
+    <w:lsdException w:name="Light Shading Accent 6" w:uiPriority="60"/>
+    <w:lsdException w:name="Light List Accent 6" w:uiPriority="61"/>
+    <w:lsdException w:name="Light Grid Accent 6" w:uiPriority="62"/>
+    <w:lsdException w:name="Medium Shading 1 Accent 6" w:uiPriority="63"/>
+    <w:lsdException w:name="Medium Shading 2 Accent 6" w:uiPriority="64"/>
+    <w:lsdException w:name="Medium List 1 Accent 6" w:uiPriority="65"/>
+    <w:lsdException w:name="Medium List 2 Accent 6" w:uiPriority="66"/>
+    <w:lsdException w:name="Medium Grid 1 Accent 6" w:uiPriority="67"/>
+    <w:lsdException w:name="Medium Grid 2 Accent 6" w:uiPriority="68"/>
+    <w:lsdException w:name="Medium Grid 3 Accent 6" w:uiPriority="69"/>
+    <w:lsdException w:name="Dark List Accent 6" w:uiPriority="70"/>
+    <w:lsdException w:name="Colorful Shading Accent 6" w:uiPriority="71"/>
+    <w:lsdException w:name="Colorful List Accent 6" w:uiPriority="72"/>
+    <w:lsdException w:name="Colorful Grid Accent 6" w:uiPriority="73"/>
+    <w:lsdException w:name="Subtle Emphasis" w:uiPriority="19" w:qFormat="1"/>
+    <w:lsdException w:name="Intense Emphasis" w:uiPriority="21" w:qFormat="1"/>
+    <w:lsdException w:name="Subtle Reference" w:uiPriority="31" w:qFormat="1"/>
+    <w:lsdException w:name="Intense Reference" w:uiPriority="32" w:qFormat="1"/>
+    <w:lsdException w:name="Book Title" w:uiPriority="33" w:qFormat="1"/>
+    <w:lsdException w:name="Bibliography" w:semiHidden="1" w:uiPriority="37" w:unhideWhenUsed="1"/>
+    <w:lsdException w:name="TOC Heading" w:semiHidden="1" w:uiPriority="39" w:unhideWhenUsed="1" w:qFormat="1"/>
+    <w:lsdException w:name="Plain Table 1" w:uiPriority="41"/>
+    <w:lsdException w:name="Plain Table 2" w:uiPriority="42"/>
+    <w:lsdException w:name="Plain Table 3" w:uiPriority="43"/>
+    <w:lsdException w:name="Plain Table 4" w:uiPriority="44"/>
+    <w:lsdException w:name="Plain Table 5" w:uiPriority="45"/>
+    <w:lsdException w:name="Grid Table Light" w:uiPriority="40"/>
+    <w:lsdException w:name="Grid Table 1 Light" w:uiPriority="46"/>
+    <w:lsdException w:name="Grid Table 2" w:uiPriority="47"/>
+    <w:lsdException w:name="Grid Table 3" w:uiPriority="48"/>
+    <w:lsdException w:name="Grid Table 4" w:uiPriority="49"/>
+    <w:lsdException w:name="Grid Table 5 Dark" w:uiPriority="50"/>
+    <w:lsdException w:name="Grid Table 6 Colorful" w:uiPriority="51"/>
+    <w:lsdException w:name="Grid Table 7 Colorful" w:uiPriority="52"/>
+    <w:lsdException w:name="Grid Table 1 Light Accent 1" w:uiPriority="46"/>
+    <w:lsdException w:name="Grid Table 2 Accent 1" w:uiPriority="47"/>
+    <w:lsdException w:name="Grid Table 3 Accent 1" w:uiPriority="48"/>
+    <w:lsdException w:name="Grid Table 4 Accent 1" w:uiPriority="49"/>
+    <w:lsdException w:name="Grid Table 5 Dark Accent 1" w:uiPriority="50"/>
+    <w:lsdException w:name="Grid Table 6 Colorful Accent 1" w:uiPriority="51"/>
+    <w:lsdException w:name="Grid Table 7 Colorful Accent 1" w:uiPriority="52"/>
+    <w:lsdException w:name="Grid Table 1 Light Accent 2" w:uiPriority="46"/>
+    <w:lsdException w:name="Grid Table 2 Accent 2" w:uiPriority="47"/>
+    <w:lsdException w:name="Grid Table 3 Accent 2" w:uiPriority="48"/>
+    <w:lsdException w:name="Grid Table 4 Accent 2" w:uiPriority="49"/>
+    <w:lsdException w:name="Grid Table 5 Dark Accent 2" w:uiPriority="50"/>
+    <w:lsdException w:name="Grid Table 6 Colorful Accent 2" w:uiPriority="51"/>
+    <w:lsdException w:name="Grid Table 7 Colorful Accent 2" w:uiPriority="52"/>
+    <w:lsdException w:name="Grid Table 1 Light Accent 3" w:uiPriority="46"/>
+    <w:lsdException w:name="Grid Table 2 Accent 3" w:uiPriority="47"/>
+    <w:lsdException w:name="Grid Table 3 Accent 3" w:uiPriority="48"/>
+    <w:lsdException w:name="Grid Table 4 Accent 3" w:uiPriority="49"/>
+    <w:lsdException w:name="Grid Table 5 Dark Accent 3" w:uiPriority="50"/>
+    <w:lsdException w:name="Grid Table 6 Colorful Accent 3" w:uiPriority="51"/>
+    <w:lsdException w:name="Grid Table 7 Colorful Accent 3" w:uiPriority="52"/>
+    <w:lsdException w:name="Grid Table 1 Light Accent 4" w:uiPriority="46"/>
+    <w:lsdException w:name="Grid Table 2 Accent 4" w:uiPriority="47"/>
+    <w:lsdException w:name="Grid Table 3 Accent 4" w:uiPriority="48"/>
+    <w:lsdException w:name="Grid Table 4 Accent 4" w:uiPriority="49"/>
+    <w:lsdException w:name="Grid Table 5 Dark Accent 4" w:uiPriority="50"/>
+    <w:lsdException w:name="Grid Table 6 Colorful Accent 4" w:uiPriority="51"/>
+    <w:lsdException w:name="Grid Table 7 Colorful Accent 4" w:uiPriority="52"/>
+    <w:lsdException w:name="Grid Table 1 Light Accent 5" w:uiPriority="46"/>
+    <w:lsdException w:name="Grid Table 2 Accent 5" w:uiPriority="47"/>
+    <w:lsdException w:name="Grid Table 3 Accent 5" w:uiPriority="48"/>
+    <w:lsdException w:name="Grid Table 4 Accent 5" w:uiPriority="49"/>
+    <w:lsdException w:name="Grid Table 5 Dark Accent 5" w:uiPriority="50"/>
+    <w:lsdException w:name="Grid Table 6 Colorful Accent 5" w:uiPriority="51"/>
+    <w:lsdException w:name="Grid Table 7 Colorful Accent 5" w:uiPriority="52"/>
+    <w:lsdException w:name="Grid Table 1 Light Accent 6" w:uiPriority="46"/>
+    <w:lsdException w:name="Grid Table 2 Accent 6" w:uiPriority="47"/>
+    <w:lsdException w:name="Grid Table 3 Accent 6" w:uiPriority="48"/>
+    <w:lsdException w:name="Grid Table 4 Accent 6" w:uiPriority="49"/>
+    <w:lsdException w:name="Grid Table 5 Dark Accent 6" w:uiPriority="50"/>
+    <w:lsdException w:name="Grid Table 6 Colorful Accent 6" w:uiPriority="51"/>
+    <w:lsdException w:name="Grid Table 7 Colorful Accent 6" w:uiPriority="52"/>
+    <w:lsdException w:name="List Table 1 Light" w:uiPriority="46"/>
+    <w:lsdException w:name="List Table 2" w:uiPriority="47"/>
+    <w:lsdException w:name="List Table 3" w:uiPriority="48"/>
+    <w:lsdException w:name="List Table 4" w:uiPriority="49"/>
+    <w:lsdException w:name="List Table 5 Dark" w:uiPriority="50"/>
+    <w:lsdException w:name="List Table 6 Colorful" w:uiPriority="51"/>
+    <w:lsdException w:name="List Table 7 Colorful" w:uiPriority="52"/>
+    <w:lsdException w:name="List Table 1 Light Accent 1" w:uiPriority="46"/>
+    <w:lsdException w:name="List Table 2 Accent 1" w:uiPriority="47"/>
+    <w:lsdException w:name="List Table 3 Accent 1" w:uiPriority="48"/>
+    <w:lsdException w:name="List Table 4 Accent 1" w:uiPriority="49"/>
+    <w:lsdException w:name="List Table 5 Dark Accent 1" w:uiPriority="50"/>
+    <w:lsdException w:name="List Table 6 Colorful Accent 1" w:uiPriority="51"/>
+    <w:lsdException w:name="List Table 7 Colorful Accent 1" w:uiPriority="52"/>
+    <w:lsdException w:name="List Table 1 Light Accent 2" w:uiPriority="46"/>
+    <w:lsdException w:name="List Table 2 Accent 2" w:uiPriority="47"/>
+    <w:lsdException w:name="List Table 3 Accent 2" w:uiPriority="48"/>
+    <w:lsdException w:name="List Table 4 Accent 2" w:uiPriority="49"/>
+    <w:lsdException w:name="List Table 5 Dark Accent 2" w:uiPriority="50"/>
+    <w:lsdException w:name="List Table 6 Colorful Accent 2" w:uiPriority="51"/>
+    <w:lsdException w:name="List Table 7 Colorful Accent 2" w:uiPriority="52"/>
+    <w:lsdException w:name="List Table 1 Light Accent 3" w:uiPriority="46"/>
+    <w:lsdException w:name="List Table 2 Accent 3" w:uiPriority="47"/>
+    <w:lsdException w:name="List Table 3 Accent 3" w:uiPriority="48"/>
+    <w:lsdException w:name="List Table 4 Accent 3" w:uiPriority="49"/>
+    <w:lsdException w:name="List Table 5 Dark Accent 3" w:uiPriority="50"/>
+    <w:lsdException w:name="List Table 6 Colorful Accent 3" w:uiPriority="51"/>
+    <w:lsdException w:name="List Table 7 Colorful Accent 3" w:uiPriority="52"/>
+    <w:lsdException w:name="List Table 1 Light Accent 4" w:uiPriority="46"/>
+    <w:lsdException w:name="List Table 2 Accent 4" w:uiPriority="47"/>
+    <w:lsdException w:name="List Table 3 Accent 4" w:uiPriority="48"/>
+    <w:lsdException w:name="List Table 4 Accent 4" w:uiPriority="49"/>
+    <w:lsdException w:name="List Table 5 Dark Accent 4" w:uiPriority="50"/>
+    <w:lsdException w:name="List Table 6 Colorful Accent 4" w:uiPriority="51"/>
+    <w:lsdException w:name="List Table 7 Colorful Accent 4" w:uiPriority="52"/>
+    <w:lsdException w:name="List Table 1 Light Accent 5" w:uiPriority="46"/>
+    <w:lsdException w:name="List Table 2 Accent 5" w:uiPriority="47"/>
+    <w:lsdException w:name="List Table 3 Accent 5" w:uiPriority="48"/>
+    <w:lsdException w:name="List Table 4 Accent 5" w:uiPriority="49"/>
+    <w:lsdException w:name="List Table 5 Dark Accent 5" w:uiPriority="50"/>
+    <w:lsdException w:name="List Table 6 Colorful Accent 5" w:uiPriority="51"/>
+    <w:lsdException w:name="List Table 7 Colorful Accent 5" w:uiPriority="52"/>
+    <w:lsdException w:name="List Table 1 Light Accent 6" w:uiPriority="46"/>
+    <w:lsdException w:name="List Table 2 Accent 6" w:uiPriority="47"/>
+    <w:lsdException w:name="List Table 3 Accent 6" w:uiPriority="48"/>
+    <w:lsdException w:name="List Table 4 Accent 6" w:uiPriority="49"/>
+    <w:lsdException w:name="List Table 5 Dark Accent 6" w:uiPriority="50"/>
+    <w:lsdException w:name="List Table 6 Colorful Accent 6" w:uiPriority="51"/>
+    <w:lsdException w:name="List Table 7 Colorful Accent 6" w:uiPriority="52"/>
   </w:latentStyles>
   <w:style w:type="paragraph" w:default="1" w:styleId="Normal">
     <w:name w:val="Normal"/>
@@ -1477,236 +2058,49 @@
       <w:contextualSpacing/>
     </w:pPr>
   </w:style>
-</w:styles>
-</file>
-
-<file path=word/stylesWithEffects.xml><?xml version="1.0" encoding="utf-8"?>
-<w:styles xmlns:wpc="http://schemas.microsoft.com/office/word/2010/wordprocessingCanvas" xmlns:mc="http://schemas.openxmlformats.org/markup-compatibility/2006" xmlns:o="urn:schemas-microsoft-com:office:office" xmlns:r="http://schemas.openxmlformats.org/officeDocument/2006/relationships" xmlns:m="http://schemas.openxmlformats.org/officeDocument/2006/math" xmlns:v="urn:schemas-microsoft-com:vml" xmlns:wp14="http://schemas.microsoft.com/office/word/2010/wordprocessingDrawing" xmlns:wp="http://schemas.openxmlformats.org/drawingml/2006/wordprocessingDrawing" xmlns:w10="urn:schemas-microsoft-com:office:word" xmlns:w="http://schemas.openxmlformats.org/wordprocessingml/2006/main" xmlns:w14="http://schemas.microsoft.com/office/word/2010/wordml" xmlns:wpg="http://schemas.microsoft.com/office/word/2010/wordprocessingGroup" xmlns:wpi="http://schemas.microsoft.com/office/word/2010/wordprocessingInk" xmlns:wne="http://schemas.microsoft.com/office/word/2006/wordml" xmlns:wps="http://schemas.microsoft.com/office/word/2010/wordprocessingShape" mc:Ignorable="w14 wp14">
-  <w:docDefaults>
-    <w:rPrDefault>
-      <w:rPr>
-        <w:rFonts w:asciiTheme="minorHAnsi" w:eastAsiaTheme="minorHAnsi" w:hAnsiTheme="minorHAnsi" w:cstheme="minorBidi"/>
-        <w:sz w:val="22"/>
-        <w:szCs w:val="22"/>
-        <w:lang w:val="es-AR" w:eastAsia="en-US" w:bidi="ar-SA"/>
-      </w:rPr>
-    </w:rPrDefault>
-    <w:pPrDefault>
-      <w:pPr>
-        <w:spacing w:after="200" w:line="276" w:lineRule="auto"/>
-      </w:pPr>
-    </w:pPrDefault>
-  </w:docDefaults>
-  <w:latentStyles w:defLockedState="0" w:defUIPriority="99" w:defSemiHidden="1" w:defUnhideWhenUsed="1" w:defQFormat="0" w:count="267">
-    <w:lsdException w:name="Normal" w:semiHidden="0" w:uiPriority="0" w:unhideWhenUsed="0" w:qFormat="1"/>
-    <w:lsdException w:name="heading 1" w:semiHidden="0" w:uiPriority="9" w:unhideWhenUsed="0" w:qFormat="1"/>
-    <w:lsdException w:name="heading 2" w:uiPriority="9" w:qFormat="1"/>
-    <w:lsdException w:name="heading 3" w:uiPriority="9" w:qFormat="1"/>
-    <w:lsdException w:name="heading 4" w:uiPriority="9" w:qFormat="1"/>
-    <w:lsdException w:name="heading 5" w:uiPriority="9" w:qFormat="1"/>
-    <w:lsdException w:name="heading 6" w:uiPriority="9" w:qFormat="1"/>
-    <w:lsdException w:name="heading 7" w:uiPriority="9" w:qFormat="1"/>
-    <w:lsdException w:name="heading 8" w:uiPriority="9" w:qFormat="1"/>
-    <w:lsdException w:name="heading 9" w:uiPriority="9" w:qFormat="1"/>
-    <w:lsdException w:name="toc 1" w:uiPriority="39"/>
-    <w:lsdException w:name="toc 2" w:uiPriority="39"/>
-    <w:lsdException w:name="toc 3" w:uiPriority="39"/>
-    <w:lsdException w:name="toc 4" w:uiPriority="39"/>
-    <w:lsdException w:name="toc 5" w:uiPriority="39"/>
-    <w:lsdException w:name="toc 6" w:uiPriority="39"/>
-    <w:lsdException w:name="toc 7" w:uiPriority="39"/>
-    <w:lsdException w:name="toc 8" w:uiPriority="39"/>
-    <w:lsdException w:name="toc 9" w:uiPriority="39"/>
-    <w:lsdException w:name="caption" w:uiPriority="35" w:qFormat="1"/>
-    <w:lsdException w:name="Title" w:semiHidden="0" w:uiPriority="10" w:unhideWhenUsed="0" w:qFormat="1"/>
-    <w:lsdException w:name="Default Paragraph Font" w:uiPriority="1"/>
-    <w:lsdException w:name="Subtitle" w:semiHidden="0" w:uiPriority="11" w:unhideWhenUsed="0" w:qFormat="1"/>
-    <w:lsdException w:name="Strong" w:semiHidden="0" w:uiPriority="22" w:unhideWhenUsed="0" w:qFormat="1"/>
-    <w:lsdException w:name="Emphasis" w:semiHidden="0" w:uiPriority="20" w:unhideWhenUsed="0" w:qFormat="1"/>
-    <w:lsdException w:name="Table Grid" w:semiHidden="0" w:uiPriority="59" w:unhideWhenUsed="0"/>
-    <w:lsdException w:name="Placeholder Text" w:unhideWhenUsed="0"/>
-    <w:lsdException w:name="No Spacing" w:semiHidden="0" w:uiPriority="1" w:unhideWhenUsed="0" w:qFormat="1"/>
-    <w:lsdException w:name="Light Shading" w:semiHidden="0" w:uiPriority="60" w:unhideWhenUsed="0"/>
-    <w:lsdException w:name="Light List" w:semiHidden="0" w:uiPriority="61" w:unhideWhenUsed="0"/>
-    <w:lsdException w:name="Light Grid" w:semiHidden="0" w:uiPriority="62" w:unhideWhenUsed="0"/>
-    <w:lsdException w:name="Medium Shading 1" w:semiHidden="0" w:uiPriority="63" w:unhideWhenUsed="0"/>
-    <w:lsdException w:name="Medium Shading 2" w:semiHidden="0" w:uiPriority="64" w:unhideWhenUsed="0"/>
-    <w:lsdException w:name="Medium List 1" w:semiHidden="0" w:uiPriority="65" w:unhideWhenUsed="0"/>
-    <w:lsdException w:name="Medium List 2" w:semiHidden="0" w:uiPriority="66" w:unhideWhenUsed="0"/>
-    <w:lsdException w:name="Medium Grid 1" w:semiHidden="0" w:uiPriority="67" w:unhideWhenUsed="0"/>
-    <w:lsdException w:name="Medium Grid 2" w:semiHidden="0" w:uiPriority="68" w:unhideWhenUsed="0"/>
-    <w:lsdException w:name="Medium Grid 3" w:semiHidden="0" w:uiPriority="69" w:unhideWhenUsed="0"/>
-    <w:lsdException w:name="Dark List" w:semiHidden="0" w:uiPriority="70" w:unhideWhenUsed="0"/>
-    <w:lsdException w:name="Colorful Shading" w:semiHidden="0" w:uiPriority="71" w:unhideWhenUsed="0"/>
-    <w:lsdException w:name="Colorful List" w:semiHidden="0" w:uiPriority="72" w:unhideWhenUsed="0"/>
-    <w:lsdException w:name="Colorful Grid" w:semiHidden="0" w:uiPriority="73" w:unhideWhenUsed="0"/>
-    <w:lsdException w:name="Light Shading Accent 1" w:semiHidden="0" w:uiPriority="60" w:unhideWhenUsed="0"/>
-    <w:lsdException w:name="Light List Accent 1" w:semiHidden="0" w:uiPriority="61" w:unhideWhenUsed="0"/>
-    <w:lsdException w:name="Light Grid Accent 1" w:semiHidden="0" w:uiPriority="62" w:unhideWhenUsed="0"/>
-    <w:lsdException w:name="Medium Shading 1 Accent 1" w:semiHidden="0" w:uiPriority="63" w:unhideWhenUsed="0"/>
-    <w:lsdException w:name="Medium Shading 2 Accent 1" w:semiHidden="0" w:uiPriority="64" w:unhideWhenUsed="0"/>
-    <w:lsdException w:name="Medium List 1 Accent 1" w:semiHidden="0" w:uiPriority="65" w:unhideWhenUsed="0"/>
-    <w:lsdException w:name="Revision" w:unhideWhenUsed="0"/>
-    <w:lsdException w:name="List Paragraph" w:semiHidden="0" w:uiPriority="34" w:unhideWhenUsed="0" w:qFormat="1"/>
-    <w:lsdException w:name="Quote" w:semiHidden="0" w:uiPriority="29" w:unhideWhenUsed="0" w:qFormat="1"/>
-    <w:lsdException w:name="Intense Quote" w:semiHidden="0" w:uiPriority="30" w:unhideWhenUsed="0" w:qFormat="1"/>
-    <w:lsdException w:name="Medium List 2 Accent 1" w:semiHidden="0" w:uiPriority="66" w:unhideWhenUsed="0"/>
-    <w:lsdException w:name="Medium Grid 1 Accent 1" w:semiHidden="0" w:uiPriority="67" w:unhideWhenUsed="0"/>
-    <w:lsdException w:name="Medium Grid 2 Accent 1" w:semiHidden="0" w:uiPriority="68" w:unhideWhenUsed="0"/>
-    <w:lsdException w:name="Medium Grid 3 Accent 1" w:semiHidden="0" w:uiPriority="69" w:unhideWhenUsed="0"/>
-    <w:lsdException w:name="Dark List Accent 1" w:semiHidden="0" w:uiPriority="70" w:unhideWhenUsed="0"/>
-    <w:lsdException w:name="Colorful Shading Accent 1" w:semiHidden="0" w:uiPriority="71" w:unhideWhenUsed="0"/>
-    <w:lsdException w:name="Colorful List Accent 1" w:semiHidden="0" w:uiPriority="72" w:unhideWhenUsed="0"/>
-    <w:lsdException w:name="Colorful Grid Accent 1" w:semiHidden="0" w:uiPriority="73" w:unhideWhenUsed="0"/>
-    <w:lsdException w:name="Light Shading Accent 2" w:semiHidden="0" w:uiPriority="60" w:unhideWhenUsed="0"/>
-    <w:lsdException w:name="Light List Accent 2" w:semiHidden="0" w:uiPriority="61" w:unhideWhenUsed="0"/>
-    <w:lsdException w:name="Light Grid Accent 2" w:semiHidden="0" w:uiPriority="62" w:unhideWhenUsed="0"/>
-    <w:lsdException w:name="Medium Shading 1 Accent 2" w:semiHidden="0" w:uiPriority="63" w:unhideWhenUsed="0"/>
-    <w:lsdException w:name="Medium Shading 2 Accent 2" w:semiHidden="0" w:uiPriority="64" w:unhideWhenUsed="0"/>
-    <w:lsdException w:name="Medium List 1 Accent 2" w:semiHidden="0" w:uiPriority="65" w:unhideWhenUsed="0"/>
-    <w:lsdException w:name="Medium List 2 Accent 2" w:semiHidden="0" w:uiPriority="66" w:unhideWhenUsed="0"/>
-    <w:lsdException w:name="Medium Grid 1 Accent 2" w:semiHidden="0" w:uiPriority="67" w:unhideWhenUsed="0"/>
-    <w:lsdException w:name="Medium Grid 2 Accent 2" w:semiHidden="0" w:uiPriority="68" w:unhideWhenUsed="0"/>
-    <w:lsdException w:name="Medium Grid 3 Accent 2" w:semiHidden="0" w:uiPriority="69" w:unhideWhenUsed="0"/>
-    <w:lsdException w:name="Dark List Accent 2" w:semiHidden="0" w:uiPriority="70" w:unhideWhenUsed="0"/>
-    <w:lsdException w:name="Colorful Shading Accent 2" w:semiHidden="0" w:uiPriority="71" w:unhideWhenUsed="0"/>
-    <w:lsdException w:name="Colorful List Accent 2" w:semiHidden="0" w:uiPriority="72" w:unhideWhenUsed="0"/>
-    <w:lsdException w:name="Colorful Grid Accent 2" w:semiHidden="0" w:uiPriority="73" w:unhideWhenUsed="0"/>
-    <w:lsdException w:name="Light Shading Accent 3" w:semiHidden="0" w:uiPriority="60" w:unhideWhenUsed="0"/>
-    <w:lsdException w:name="Light List Accent 3" w:semiHidden="0" w:uiPriority="61" w:unhideWhenUsed="0"/>
-    <w:lsdException w:name="Light Grid Accent 3" w:semiHidden="0" w:uiPriority="62" w:unhideWhenUsed="0"/>
-    <w:lsdException w:name="Medium Shading 1 Accent 3" w:semiHidden="0" w:uiPriority="63" w:unhideWhenUsed="0"/>
-    <w:lsdException w:name="Medium Shading 2 Accent 3" w:semiHidden="0" w:uiPriority="64" w:unhideWhenUsed="0"/>
-    <w:lsdException w:name="Medium List 1 Accent 3" w:semiHidden="0" w:uiPriority="65" w:unhideWhenUsed="0"/>
-    <w:lsdException w:name="Medium List 2 Accent 3" w:semiHidden="0" w:uiPriority="66" w:unhideWhenUsed="0"/>
-    <w:lsdException w:name="Medium Grid 1 Accent 3" w:semiHidden="0" w:uiPriority="67" w:unhideWhenUsed="0"/>
-    <w:lsdException w:name="Medium Grid 2 Accent 3" w:semiHidden="0" w:uiPriority="68" w:unhideWhenUsed="0"/>
-    <w:lsdException w:name="Medium Grid 3 Accent 3" w:semiHidden="0" w:uiPriority="69" w:unhideWhenUsed="0"/>
-    <w:lsdException w:name="Dark List Accent 3" w:semiHidden="0" w:uiPriority="70" w:unhideWhenUsed="0"/>
-    <w:lsdException w:name="Colorful Shading Accent 3" w:semiHidden="0" w:uiPriority="71" w:unhideWhenUsed="0"/>
-    <w:lsdException w:name="Colorful List Accent 3" w:semiHidden="0" w:uiPriority="72" w:unhideWhenUsed="0"/>
-    <w:lsdException w:name="Colorful Grid Accent 3" w:semiHidden="0" w:uiPriority="73" w:unhideWhenUsed="0"/>
-    <w:lsdException w:name="Light Shading Accent 4" w:semiHidden="0" w:uiPriority="60" w:unhideWhenUsed="0"/>
-    <w:lsdException w:name="Light List Accent 4" w:semiHidden="0" w:uiPriority="61" w:unhideWhenUsed="0"/>
-    <w:lsdException w:name="Light Grid Accent 4" w:semiHidden="0" w:uiPriority="62" w:unhideWhenUsed="0"/>
-    <w:lsdException w:name="Medium Shading 1 Accent 4" w:semiHidden="0" w:uiPriority="63" w:unhideWhenUsed="0"/>
-    <w:lsdException w:name="Medium Shading 2 Accent 4" w:semiHidden="0" w:uiPriority="64" w:unhideWhenUsed="0"/>
-    <w:lsdException w:name="Medium List 1 Accent 4" w:semiHidden="0" w:uiPriority="65" w:unhideWhenUsed="0"/>
-    <w:lsdException w:name="Medium List 2 Accent 4" w:semiHidden="0" w:uiPriority="66" w:unhideWhenUsed="0"/>
-    <w:lsdException w:name="Medium Grid 1 Accent 4" w:semiHidden="0" w:uiPriority="67" w:unhideWhenUsed="0"/>
-    <w:lsdException w:name="Medium Grid 2 Accent 4" w:semiHidden="0" w:uiPriority="68" w:unhideWhenUsed="0"/>
-    <w:lsdException w:name="Medium Grid 3 Accent 4" w:semiHidden="0" w:uiPriority="69" w:unhideWhenUsed="0"/>
-    <w:lsdException w:name="Dark List Accent 4" w:semiHidden="0" w:uiPriority="70" w:unhideWhenUsed="0"/>
-    <w:lsdException w:name="Colorful Shading Accent 4" w:semiHidden="0" w:uiPriority="71" w:unhideWhenUsed="0"/>
-    <w:lsdException w:name="Colorful List Accent 4" w:semiHidden="0" w:uiPriority="72" w:unhideWhenUsed="0"/>
-    <w:lsdException w:name="Colorful Grid Accent 4" w:semiHidden="0" w:uiPriority="73" w:unhideWhenUsed="0"/>
-    <w:lsdException w:name="Light Shading Accent 5" w:semiHidden="0" w:uiPriority="60" w:unhideWhenUsed="0"/>
-    <w:lsdException w:name="Light List Accent 5" w:semiHidden="0" w:uiPriority="61" w:unhideWhenUsed="0"/>
-    <w:lsdException w:name="Light Grid Accent 5" w:semiHidden="0" w:uiPriority="62" w:unhideWhenUsed="0"/>
-    <w:lsdException w:name="Medium Shading 1 Accent 5" w:semiHidden="0" w:uiPriority="63" w:unhideWhenUsed="0"/>
-    <w:lsdException w:name="Medium Shading 2 Accent 5" w:semiHidden="0" w:uiPriority="64" w:unhideWhenUsed="0"/>
-    <w:lsdException w:name="Medium List 1 Accent 5" w:semiHidden="0" w:uiPriority="65" w:unhideWhenUsed="0"/>
-    <w:lsdException w:name="Medium List 2 Accent 5" w:semiHidden="0" w:uiPriority="66" w:unhideWhenUsed="0"/>
-    <w:lsdException w:name="Medium Grid 1 Accent 5" w:semiHidden="0" w:uiPriority="67" w:unhideWhenUsed="0"/>
-    <w:lsdException w:name="Medium Grid 2 Accent 5" w:semiHidden="0" w:uiPriority="68" w:unhideWhenUsed="0"/>
-    <w:lsdException w:name="Medium Grid 3 Accent 5" w:semiHidden="0" w:uiPriority="69" w:unhideWhenUsed="0"/>
-    <w:lsdException w:name="Dark List Accent 5" w:semiHidden="0" w:uiPriority="70" w:unhideWhenUsed="0"/>
-    <w:lsdException w:name="Colorful Shading Accent 5" w:semiHidden="0" w:uiPriority="71" w:unhideWhenUsed="0"/>
-    <w:lsdException w:name="Colorful List Accent 5" w:semiHidden="0" w:uiPriority="72" w:unhideWhenUsed="0"/>
-    <w:lsdException w:name="Colorful Grid Accent 5" w:semiHidden="0" w:uiPriority="73" w:unhideWhenUsed="0"/>
-    <w:lsdException w:name="Light Shading Accent 6" w:semiHidden="0" w:uiPriority="60" w:unhideWhenUsed="0"/>
-    <w:lsdException w:name="Light List Accent 6" w:semiHidden="0" w:uiPriority="61" w:unhideWhenUsed="0"/>
-    <w:lsdException w:name="Light Grid Accent 6" w:semiHidden="0" w:uiPriority="62" w:unhideWhenUsed="0"/>
-    <w:lsdException w:name="Medium Shading 1 Accent 6" w:semiHidden="0" w:uiPriority="63" w:unhideWhenUsed="0"/>
-    <w:lsdException w:name="Medium Shading 2 Accent 6" w:semiHidden="0" w:uiPriority="64" w:unhideWhenUsed="0"/>
-    <w:lsdException w:name="Medium List 1 Accent 6" w:semiHidden="0" w:uiPriority="65" w:unhideWhenUsed="0"/>
-    <w:lsdException w:name="Medium List 2 Accent 6" w:semiHidden="0" w:uiPriority="66" w:unhideWhenUsed="0"/>
-    <w:lsdException w:name="Medium Grid 1 Accent 6" w:semiHidden="0" w:uiPriority="67" w:unhideWhenUsed="0"/>
-    <w:lsdException w:name="Medium Grid 2 Accent 6" w:semiHidden="0" w:uiPriority="68" w:unhideWhenUsed="0"/>
-    <w:lsdException w:name="Medium Grid 3 Accent 6" w:semiHidden="0" w:uiPriority="69" w:unhideWhenUsed="0"/>
-    <w:lsdException w:name="Dark List Accent 6" w:semiHidden="0" w:uiPriority="70" w:unhideWhenUsed="0"/>
-    <w:lsdException w:name="Colorful Shading Accent 6" w:semiHidden="0" w:uiPriority="71" w:unhideWhenUsed="0"/>
-    <w:lsdException w:name="Colorful List Accent 6" w:semiHidden="0" w:uiPriority="72" w:unhideWhenUsed="0"/>
-    <w:lsdException w:name="Colorful Grid Accent 6" w:semiHidden="0" w:uiPriority="73" w:unhideWhenUsed="0"/>
-    <w:lsdException w:name="Subtle Emphasis" w:semiHidden="0" w:uiPriority="19" w:unhideWhenUsed="0" w:qFormat="1"/>
-    <w:lsdException w:name="Intense Emphasis" w:semiHidden="0" w:uiPriority="21" w:unhideWhenUsed="0" w:qFormat="1"/>
-    <w:lsdException w:name="Subtle Reference" w:semiHidden="0" w:uiPriority="31" w:unhideWhenUsed="0" w:qFormat="1"/>
-    <w:lsdException w:name="Intense Reference" w:semiHidden="0" w:uiPriority="32" w:unhideWhenUsed="0" w:qFormat="1"/>
-    <w:lsdException w:name="Book Title" w:semiHidden="0" w:uiPriority="33" w:unhideWhenUsed="0" w:qFormat="1"/>
-    <w:lsdException w:name="Bibliography" w:uiPriority="37"/>
-    <w:lsdException w:name="TOC Heading" w:uiPriority="39" w:qFormat="1"/>
-  </w:latentStyles>
-  <w:style w:type="paragraph" w:default="1" w:styleId="Normal">
-    <w:name w:val="Normal"/>
-    <w:qFormat/>
-  </w:style>
-  <w:style w:type="character" w:default="1" w:styleId="Fuentedeprrafopredeter">
-    <w:name w:val="Default Paragraph Font"/>
-    <w:uiPriority w:val="1"/>
-    <w:semiHidden/>
+  <w:style w:type="paragraph" w:styleId="Encabezado">
+    <w:name w:val="header"/>
+    <w:basedOn w:val="Normal"/>
+    <w:link w:val="EncabezadoCar"/>
+    <w:uiPriority w:val="99"/>
     <w:unhideWhenUsed/>
-  </w:style>
-  <w:style w:type="table" w:default="1" w:styleId="Tablanormal">
-    <w:name w:val="Normal Table"/>
-    <w:uiPriority w:val="99"/>
-    <w:semiHidden/>
-    <w:unhideWhenUsed/>
-    <w:tblPr>
-      <w:tblInd w:w="0" w:type="dxa"/>
-      <w:tblCellMar>
-        <w:top w:w="0" w:type="dxa"/>
-        <w:left w:w="108" w:type="dxa"/>
-        <w:bottom w:w="0" w:type="dxa"/>
-        <w:right w:w="108" w:type="dxa"/>
-      </w:tblCellMar>
-    </w:tblPr>
-  </w:style>
-  <w:style w:type="numbering" w:default="1" w:styleId="Sinlista">
-    <w:name w:val="No List"/>
-    <w:uiPriority w:val="99"/>
-    <w:semiHidden/>
-    <w:unhideWhenUsed/>
-  </w:style>
-  <w:style w:type="paragraph" w:styleId="Textodeglobo">
-    <w:name w:val="Balloon Text"/>
-    <w:basedOn w:val="Normal"/>
-    <w:link w:val="TextodegloboCar"/>
-    <w:uiPriority w:val="99"/>
-    <w:semiHidden/>
-    <w:unhideWhenUsed/>
-    <w:rsid w:val="00936550"/>
+    <w:rsid w:val="00065541"/>
     <w:pPr>
+      <w:tabs>
+        <w:tab w:val="center" w:pos="4252"/>
+        <w:tab w:val="right" w:pos="8504"/>
+      </w:tabs>
       <w:spacing w:after="0" w:line="240" w:lineRule="auto"/>
     </w:pPr>
-    <w:rPr>
-      <w:rFonts w:ascii="Tahoma" w:hAnsi="Tahoma" w:cs="Tahoma"/>
-      <w:sz w:val="16"/>
-      <w:szCs w:val="16"/>
-    </w:rPr>
   </w:style>
-  <w:style w:type="character" w:customStyle="1" w:styleId="TextodegloboCar">
-    <w:name w:val="Texto de globo Car"/>
+  <w:style w:type="character" w:customStyle="1" w:styleId="EncabezadoCar">
+    <w:name w:val="Encabezado Car"/>
     <w:basedOn w:val="Fuentedeprrafopredeter"/>
-    <w:link w:val="Textodeglobo"/>
+    <w:link w:val="Encabezado"/>
     <w:uiPriority w:val="99"/>
-    <w:semiHidden/>
-    <w:rsid w:val="00936550"/>
-    <w:rPr>
-      <w:rFonts w:ascii="Tahoma" w:hAnsi="Tahoma" w:cs="Tahoma"/>
-      <w:sz w:val="16"/>
-      <w:szCs w:val="16"/>
-    </w:rPr>
+    <w:rsid w:val="00065541"/>
   </w:style>
-  <w:style w:type="paragraph" w:styleId="Prrafodelista">
-    <w:name w:val="List Paragraph"/>
+  <w:style w:type="paragraph" w:styleId="Piedepgina">
+    <w:name w:val="footer"/>
     <w:basedOn w:val="Normal"/>
-    <w:uiPriority w:val="34"/>
-    <w:qFormat/>
-    <w:rsid w:val="00FB1768"/>
+    <w:link w:val="PiedepginaCar"/>
+    <w:uiPriority w:val="99"/>
+    <w:unhideWhenUsed/>
+    <w:rsid w:val="00065541"/>
     <w:pPr>
-      <w:ind w:left="720"/>
-      <w:contextualSpacing/>
+      <w:tabs>
+        <w:tab w:val="center" w:pos="4252"/>
+        <w:tab w:val="right" w:pos="8504"/>
+      </w:tabs>
+      <w:spacing w:after="0" w:line="240" w:lineRule="auto"/>
     </w:pPr>
+  </w:style>
+  <w:style w:type="character" w:customStyle="1" w:styleId="PiedepginaCar">
+    <w:name w:val="Pie de página Car"/>
+    <w:basedOn w:val="Fuentedeprrafopredeter"/>
+    <w:link w:val="Piedepgina"/>
+    <w:uiPriority w:val="99"/>
+    <w:rsid w:val="00065541"/>
   </w:style>
 </w:styles>
 </file>

</xml_diff>

<commit_message>
Subo modificaciones en el texto
</commit_message>
<xml_diff>
--- a/Capturas de pantalla.docx
+++ b/Capturas de pantalla.docx
@@ -798,8 +798,6 @@
         </w:rPr>
         <w:t>e lleve a cabo</w:t>
       </w:r>
-      <w:bookmarkStart w:id="0" w:name="_GoBack"/>
-      <w:bookmarkEnd w:id="0"/>
       <w:r>
         <w:rPr>
           <w:sz w:val="32"/>
@@ -973,7 +971,7 @@
           <w:lang w:eastAsia="es-AR"/>
         </w:rPr>
         <w:drawing>
-          <wp:inline distT="0" distB="0" distL="0" distR="0" wp14:anchorId="6C1A24BB" wp14:editId="262C40BB">
+          <wp:inline distT="0" distB="0" distL="0" distR="0" wp14:anchorId="0EA7296D" wp14:editId="3DECF857">
             <wp:extent cx="5858539" cy="3753293"/>
             <wp:effectExtent l="0" t="0" r="0" b="0"/>
             <wp:docPr id="3" name="Imagen 3"/>
@@ -1008,6 +1006,38 @@
           </wp:inline>
         </w:drawing>
       </w:r>
+    </w:p>
+    <w:p>
+      <w:pPr>
+        <w:rPr>
+          <w:b/>
+          <w:sz w:val="32"/>
+          <w:szCs w:val="32"/>
+          <w:u w:val="single"/>
+        </w:rPr>
+      </w:pPr>
+    </w:p>
+    <w:p>
+      <w:pPr>
+        <w:rPr>
+          <w:b/>
+          <w:sz w:val="32"/>
+          <w:szCs w:val="32"/>
+          <w:u w:val="single"/>
+        </w:rPr>
+      </w:pPr>
+      <w:bookmarkStart w:id="0" w:name="_GoBack"/>
+      <w:bookmarkEnd w:id="0"/>
+    </w:p>
+    <w:p>
+      <w:pPr>
+        <w:rPr>
+          <w:b/>
+          <w:sz w:val="48"/>
+          <w:szCs w:val="48"/>
+          <w:u w:val="single"/>
+        </w:rPr>
+      </w:pPr>
     </w:p>
     <w:sectPr>
       <w:pgSz w:w="12240" w:h="15840"/>

</xml_diff>

<commit_message>
Subo cambios en el texto y la nueva rama
</commit_message>
<xml_diff>
--- a/Capturas de pantalla.docx
+++ b/Capturas de pantalla.docx
@@ -818,8 +818,6 @@
         </w:rPr>
         <w:t>e lleva</w:t>
       </w:r>
-      <w:bookmarkStart w:id="0" w:name="_GoBack"/>
-      <w:bookmarkEnd w:id="0"/>
       <w:r>
         <w:rPr>
           <w:sz w:val="32"/>
@@ -1001,8 +999,8 @@
         </w:rPr>
         <w:drawing>
           <wp:inline distT="0" distB="0" distL="0" distR="0" wp14:anchorId="6C1A24BB" wp14:editId="262C40BB">
-            <wp:extent cx="5858539" cy="3753293"/>
-            <wp:effectExtent l="0" t="0" r="0" b="0"/>
+            <wp:extent cx="5854535" cy="3443845"/>
+            <wp:effectExtent l="0" t="0" r="0" b="4445"/>
             <wp:docPr id="3" name="Imagen 3"/>
             <wp:cNvGraphicFramePr>
               <a:graphicFrameLocks xmlns:a="http://schemas.openxmlformats.org/drawingml/2006/main" noChangeAspect="1"/>
@@ -1023,7 +1021,7 @@
                   <pic:spPr>
                     <a:xfrm>
                       <a:off x="0" y="0"/>
-                      <a:ext cx="5873577" cy="3762927"/>
+                      <a:ext cx="5873577" cy="3455046"/>
                     </a:xfrm>
                     <a:prstGeom prst="rect">
                       <a:avLst/>
@@ -1039,92 +1037,74 @@
     <w:p>
       <w:pPr>
         <w:rPr>
-          <w:b/>
           <w:sz w:val="48"/>
           <w:szCs w:val="48"/>
-          <w:u w:val="single"/>
-        </w:rPr>
-      </w:pPr>
-    </w:p>
-    <w:p>
-      <w:pPr>
-        <w:rPr>
-          <w:b/>
+        </w:rPr>
+      </w:pPr>
+      <w:r>
+        <w:rPr>
+          <w:noProof/>
+          <w:lang w:eastAsia="es-AR"/>
+        </w:rPr>
+        <w:drawing>
+          <wp:inline distT="0" distB="0" distL="0" distR="0" wp14:anchorId="34F56676" wp14:editId="4D27DA6D">
+            <wp:extent cx="5854535" cy="3146961"/>
+            <wp:effectExtent l="0" t="0" r="0" b="0"/>
+            <wp:docPr id="7" name="Imagen 7"/>
+            <wp:cNvGraphicFramePr>
+              <a:graphicFrameLocks xmlns:a="http://schemas.openxmlformats.org/drawingml/2006/main" noChangeAspect="1"/>
+            </wp:cNvGraphicFramePr>
+            <a:graphic xmlns:a="http://schemas.openxmlformats.org/drawingml/2006/main">
+              <a:graphicData uri="http://schemas.openxmlformats.org/drawingml/2006/picture">
+                <pic:pic xmlns:pic="http://schemas.openxmlformats.org/drawingml/2006/picture">
+                  <pic:nvPicPr>
+                    <pic:cNvPr id="0" name=""/>
+                    <pic:cNvPicPr/>
+                  </pic:nvPicPr>
+                  <pic:blipFill>
+                    <a:blip r:embed="rId11"/>
+                    <a:stretch>
+                      <a:fillRect/>
+                    </a:stretch>
+                  </pic:blipFill>
+                  <pic:spPr>
+                    <a:xfrm>
+                      <a:off x="0" y="0"/>
+                      <a:ext cx="5870077" cy="3155315"/>
+                    </a:xfrm>
+                    <a:prstGeom prst="rect">
+                      <a:avLst/>
+                    </a:prstGeom>
+                  </pic:spPr>
+                </pic:pic>
+              </a:graphicData>
+            </a:graphic>
+          </wp:inline>
+        </w:drawing>
+      </w:r>
+    </w:p>
+    <w:p>
+      <w:pPr>
+        <w:rPr>
           <w:sz w:val="48"/>
           <w:szCs w:val="48"/>
-          <w:u w:val="single"/>
-        </w:rPr>
-      </w:pPr>
-    </w:p>
-    <w:p>
-      <w:pPr>
-        <w:rPr>
-          <w:sz w:val="48"/>
-          <w:szCs w:val="48"/>
-        </w:rPr>
-      </w:pPr>
-    </w:p>
-    <w:p>
-      <w:pPr>
-        <w:rPr>
-          <w:sz w:val="48"/>
-          <w:szCs w:val="48"/>
-        </w:rPr>
-      </w:pPr>
-    </w:p>
-    <w:p>
-      <w:pPr>
-        <w:rPr>
-          <w:sz w:val="48"/>
-          <w:szCs w:val="48"/>
-        </w:rPr>
-      </w:pPr>
-    </w:p>
-    <w:p>
-      <w:pPr>
-        <w:rPr>
-          <w:sz w:val="48"/>
-          <w:szCs w:val="48"/>
-        </w:rPr>
-      </w:pPr>
-    </w:p>
-    <w:p>
-      <w:pPr>
-        <w:rPr>
-          <w:sz w:val="48"/>
-          <w:szCs w:val="48"/>
-        </w:rPr>
-      </w:pPr>
-    </w:p>
-    <w:p>
-      <w:pPr>
-        <w:rPr>
-          <w:sz w:val="48"/>
-          <w:szCs w:val="48"/>
-        </w:rPr>
-      </w:pPr>
-    </w:p>
-    <w:p>
-      <w:pPr>
-        <w:rPr>
-          <w:sz w:val="48"/>
-          <w:szCs w:val="48"/>
-        </w:rPr>
-      </w:pPr>
-    </w:p>
-    <w:p>
-      <w:pPr>
-        <w:rPr>
-          <w:sz w:val="32"/>
-          <w:szCs w:val="32"/>
-        </w:rPr>
-      </w:pPr>
-      <w:proofErr w:type="spellStart"/>
-      <w:r>
-        <w:rPr>
-          <w:sz w:val="32"/>
-          <w:szCs w:val="32"/>
-        </w:rPr>
+        </w:rPr>
+      </w:pPr>
+    </w:p>
+    <w:p>
+      <w:pPr>
+        <w:rPr>
+          <w:sz w:val="32"/>
+          <w:szCs w:val="32"/>
+        </w:rPr>
+      </w:pPr>
+      <w:proofErr w:type="spellStart"/>
+      <w:r>
+        <w:rPr>
+          <w:sz w:val="32"/>
+          <w:szCs w:val="32"/>
+        </w:rPr>
+        <w:lastRenderedPageBreak/>
         <w:t>Git</w:t>
       </w:r>
       <w:proofErr w:type="spellEnd"/>
@@ -1151,14 +1131,13 @@
         </w:rPr>
         <w:t>:</w:t>
       </w:r>
-    </w:p>
-    <w:p>
-      <w:pPr>
-        <w:rPr>
-          <w:sz w:val="32"/>
-          <w:szCs w:val="32"/>
-        </w:rPr>
-      </w:pPr>
+      <w:r>
+        <w:rPr>
+          <w:sz w:val="32"/>
+          <w:szCs w:val="32"/>
+        </w:rPr>
+        <w:t xml:space="preserve"> </w:t>
+      </w:r>
       <w:r>
         <w:rPr>
           <w:sz w:val="32"/>
@@ -1210,7 +1189,23 @@
           <w:sz w:val="32"/>
           <w:szCs w:val="32"/>
         </w:rPr>
-        <w:t>, realiza un cambio en el repositorio remoto. Para actualizar esos cambio</w:t>
+        <w:t>, realiza un cambio en el repositorio remoto. Para actualizar esos</w:t>
+      </w:r>
+      <w:r>
+        <w:rPr>
+          <w:sz w:val="32"/>
+          <w:szCs w:val="32"/>
+        </w:rPr>
+        <w:t xml:space="preserve"> </w:t>
+      </w:r>
+      <w:bookmarkStart w:id="0" w:name="_GoBack"/>
+      <w:bookmarkEnd w:id="0"/>
+      <w:r>
+        <w:rPr>
+          <w:sz w:val="32"/>
+          <w:szCs w:val="32"/>
+        </w:rPr>
+        <w:t>cambio</w:t>
       </w:r>
       <w:r>
         <w:rPr>
@@ -1288,8 +1283,8 @@
         </w:rPr>
         <w:drawing>
           <wp:inline distT="0" distB="0" distL="0" distR="0">
-            <wp:extent cx="5609590" cy="3156585"/>
-            <wp:effectExtent l="0" t="0" r="0" b="5715"/>
+            <wp:extent cx="5605153" cy="3051959"/>
+            <wp:effectExtent l="0" t="0" r="0" b="0"/>
             <wp:docPr id="4" name="Imagen 4"/>
             <wp:cNvGraphicFramePr>
               <a:graphicFrameLocks xmlns:a="http://schemas.openxmlformats.org/drawingml/2006/main" noChangeAspect="1"/>
@@ -1304,7 +1299,7 @@
                     </pic:cNvPicPr>
                   </pic:nvPicPr>
                   <pic:blipFill>
-                    <a:blip r:embed="rId11" cstate="print">
+                    <a:blip r:embed="rId12" cstate="print">
                       <a:extLst>
                         <a:ext uri="{28A0092B-C50C-407E-A947-70E740481C1C}">
                           <a14:useLocalDpi xmlns:a14="http://schemas.microsoft.com/office/drawing/2010/main" val="0"/>
@@ -1319,7 +1314,7 @@
                   <pic:spPr bwMode="auto">
                     <a:xfrm>
                       <a:off x="0" y="0"/>
-                      <a:ext cx="5609590" cy="3156585"/>
+                      <a:ext cx="5609590" cy="3054375"/>
                     </a:xfrm>
                     <a:prstGeom prst="rect">
                       <a:avLst/>
@@ -1345,6 +1340,47 @@
           <w:u w:val="single"/>
         </w:rPr>
       </w:pPr>
+      <w:r>
+        <w:rPr>
+          <w:noProof/>
+          <w:lang w:eastAsia="es-AR"/>
+        </w:rPr>
+        <w:drawing>
+          <wp:inline distT="0" distB="0" distL="0" distR="0" wp14:anchorId="6D19EAE9" wp14:editId="5D88FCE5">
+            <wp:extent cx="5612130" cy="3155315"/>
+            <wp:effectExtent l="0" t="0" r="7620" b="6985"/>
+            <wp:docPr id="8" name="Imagen 8"/>
+            <wp:cNvGraphicFramePr>
+              <a:graphicFrameLocks xmlns:a="http://schemas.openxmlformats.org/drawingml/2006/main" noChangeAspect="1"/>
+            </wp:cNvGraphicFramePr>
+            <a:graphic xmlns:a="http://schemas.openxmlformats.org/drawingml/2006/main">
+              <a:graphicData uri="http://schemas.openxmlformats.org/drawingml/2006/picture">
+                <pic:pic xmlns:pic="http://schemas.openxmlformats.org/drawingml/2006/picture">
+                  <pic:nvPicPr>
+                    <pic:cNvPr id="0" name=""/>
+                    <pic:cNvPicPr/>
+                  </pic:nvPicPr>
+                  <pic:blipFill>
+                    <a:blip r:embed="rId13"/>
+                    <a:stretch>
+                      <a:fillRect/>
+                    </a:stretch>
+                  </pic:blipFill>
+                  <pic:spPr>
+                    <a:xfrm>
+                      <a:off x="0" y="0"/>
+                      <a:ext cx="5612130" cy="3155315"/>
+                    </a:xfrm>
+                    <a:prstGeom prst="rect">
+                      <a:avLst/>
+                    </a:prstGeom>
+                  </pic:spPr>
+                </pic:pic>
+              </a:graphicData>
+            </a:graphic>
+          </wp:inline>
+        </w:drawing>
+      </w:r>
     </w:p>
     <w:sectPr>
       <w:pgSz w:w="12240" w:h="15840"/>

</xml_diff>

<commit_message>
Cambie de lugar unas capturas
</commit_message>
<xml_diff>
--- a/Capturas de pantalla.docx
+++ b/Capturas de pantalla.docx
@@ -1051,16 +1051,17 @@
           <w:szCs w:val="48"/>
         </w:rPr>
       </w:pPr>
+      <w:bookmarkStart w:id="0" w:name="_GoBack"/>
       <w:r>
         <w:rPr>
           <w:noProof/>
           <w:lang w:eastAsia="es-AR"/>
         </w:rPr>
         <w:drawing>
-          <wp:inline distT="0" distB="0" distL="0" distR="0" wp14:anchorId="34F56676" wp14:editId="4D27DA6D">
-            <wp:extent cx="5854535" cy="3146961"/>
-            <wp:effectExtent l="0" t="0" r="0" b="0"/>
-            <wp:docPr id="7" name="Imagen 7"/>
+          <wp:inline distT="0" distB="0" distL="0" distR="0" wp14:anchorId="67EB6C5C" wp14:editId="0C9F6726">
+            <wp:extent cx="5857875" cy="3286125"/>
+            <wp:effectExtent l="0" t="0" r="9525" b="9525"/>
+            <wp:docPr id="9" name="Imagen 9"/>
             <wp:cNvGraphicFramePr>
               <a:graphicFrameLocks xmlns:a="http://schemas.openxmlformats.org/drawingml/2006/main" noChangeAspect="1"/>
             </wp:cNvGraphicFramePr>
@@ -1080,7 +1081,7 @@
                   <pic:spPr>
                     <a:xfrm>
                       <a:off x="0" y="0"/>
-                      <a:ext cx="5870077" cy="3155315"/>
+                      <a:ext cx="5862594" cy="3288772"/>
                     </a:xfrm>
                     <a:prstGeom prst="rect">
                       <a:avLst/>
@@ -1092,6 +1093,7 @@
           </wp:inline>
         </w:drawing>
       </w:r>
+      <w:bookmarkEnd w:id="0"/>
     </w:p>
     <w:p>
       <w:pPr>
@@ -1412,8 +1414,6 @@
           <w:u w:val="single"/>
         </w:rPr>
       </w:pPr>
-      <w:bookmarkStart w:id="0" w:name="_GoBack"/>
-      <w:bookmarkEnd w:id="0"/>
       <w:r>
         <w:rPr>
           <w:noProof/>

</xml_diff>

<commit_message>
Agregue una explicacion y una captura de pantalla de git status
</commit_message>
<xml_diff>
--- a/Capturas de pantalla.docx
+++ b/Capturas de pantalla.docx
@@ -164,13 +164,23 @@
           <w:szCs w:val="36"/>
         </w:rPr>
       </w:pPr>
-      <w:r>
-        <w:rPr>
-          <w:b/>
-          <w:sz w:val="36"/>
-          <w:szCs w:val="36"/>
-        </w:rPr>
-        <w:t>Loray Tomas</w:t>
+      <w:proofErr w:type="spellStart"/>
+      <w:r>
+        <w:rPr>
+          <w:b/>
+          <w:sz w:val="36"/>
+          <w:szCs w:val="36"/>
+        </w:rPr>
+        <w:t>Loray</w:t>
+      </w:r>
+      <w:proofErr w:type="spellEnd"/>
+      <w:r>
+        <w:rPr>
+          <w:b/>
+          <w:sz w:val="36"/>
+          <w:szCs w:val="36"/>
+        </w:rPr>
+        <w:t xml:space="preserve"> Tomas</w:t>
       </w:r>
     </w:p>
     <w:p>
@@ -716,107 +726,66 @@
           <w:sz w:val="32"/>
           <w:szCs w:val="32"/>
         </w:rPr>
+        <w:t xml:space="preserve"> status</w:t>
+      </w:r>
+      <w:r>
+        <w:rPr>
+          <w:sz w:val="32"/>
+          <w:szCs w:val="32"/>
+        </w:rPr>
+        <w:t>:</w:t>
+      </w:r>
+    </w:p>
+    <w:p>
+      <w:pPr>
+        <w:rPr>
+          <w:sz w:val="32"/>
+          <w:szCs w:val="32"/>
+        </w:rPr>
+      </w:pPr>
+      <w:r>
+        <w:rPr>
+          <w:sz w:val="32"/>
+          <w:szCs w:val="32"/>
+        </w:rPr>
+        <w:t xml:space="preserve">El comando </w:t>
+      </w:r>
+      <w:proofErr w:type="spellStart"/>
+      <w:r>
+        <w:rPr>
+          <w:sz w:val="32"/>
+          <w:szCs w:val="32"/>
+        </w:rPr>
+        <w:t>Git</w:t>
+      </w:r>
+      <w:proofErr w:type="spellEnd"/>
+      <w:r>
+        <w:rPr>
+          <w:sz w:val="32"/>
+          <w:szCs w:val="32"/>
+        </w:rPr>
+        <w:t xml:space="preserve"> Status se utiliza para saber o revisar el estado del proyecto. Al ingresar el comando, el mismo muestra los archivos que fueron modificados</w:t>
+      </w:r>
+      <w:r>
+        <w:rPr>
+          <w:sz w:val="32"/>
+          <w:szCs w:val="32"/>
+        </w:rPr>
+        <w:t>.</w:t>
+      </w:r>
+      <w:r>
+        <w:rPr>
+          <w:sz w:val="32"/>
+          <w:szCs w:val="32"/>
+        </w:rPr>
         <w:t xml:space="preserve"> </w:t>
       </w:r>
-      <w:proofErr w:type="spellStart"/>
-      <w:r>
-        <w:rPr>
-          <w:sz w:val="32"/>
-          <w:szCs w:val="32"/>
-        </w:rPr>
-        <w:t>push</w:t>
-      </w:r>
-      <w:proofErr w:type="spellEnd"/>
-      <w:r>
-        <w:rPr>
-          <w:sz w:val="32"/>
-          <w:szCs w:val="32"/>
-        </w:rPr>
-        <w:t>:</w:t>
-      </w:r>
-    </w:p>
-    <w:p>
-      <w:pPr>
-        <w:rPr>
-          <w:sz w:val="32"/>
-          <w:szCs w:val="32"/>
-        </w:rPr>
-      </w:pPr>
-      <w:r>
-        <w:rPr>
-          <w:sz w:val="32"/>
-          <w:szCs w:val="32"/>
-        </w:rPr>
-        <w:t xml:space="preserve">El </w:t>
-      </w:r>
-      <w:proofErr w:type="spellStart"/>
-      <w:r>
-        <w:rPr>
-          <w:sz w:val="32"/>
-          <w:szCs w:val="32"/>
-        </w:rPr>
-        <w:t>Git</w:t>
-      </w:r>
-      <w:proofErr w:type="spellEnd"/>
-      <w:r>
-        <w:rPr>
-          <w:sz w:val="32"/>
-          <w:szCs w:val="32"/>
-        </w:rPr>
-        <w:t xml:space="preserve"> </w:t>
-      </w:r>
-      <w:proofErr w:type="spellStart"/>
-      <w:r>
-        <w:rPr>
-          <w:sz w:val="32"/>
-          <w:szCs w:val="32"/>
-        </w:rPr>
-        <w:t>Push</w:t>
-      </w:r>
-      <w:proofErr w:type="spellEnd"/>
-      <w:r>
-        <w:rPr>
-          <w:sz w:val="32"/>
-          <w:szCs w:val="32"/>
-        </w:rPr>
-        <w:t xml:space="preserve"> se</w:t>
-      </w:r>
-      <w:r>
-        <w:rPr>
-          <w:sz w:val="32"/>
-          <w:szCs w:val="32"/>
-        </w:rPr>
-        <w:t xml:space="preserve"> utiliza para subir los cambios y </w:t>
-      </w:r>
-      <w:proofErr w:type="spellStart"/>
-      <w:r>
-        <w:rPr>
-          <w:sz w:val="32"/>
-          <w:szCs w:val="32"/>
-        </w:rPr>
-        <w:t>commits</w:t>
-      </w:r>
-      <w:proofErr w:type="spellEnd"/>
-      <w:r>
-        <w:rPr>
-          <w:sz w:val="32"/>
-          <w:szCs w:val="32"/>
-        </w:rPr>
-        <w:t xml:space="preserve"> </w:t>
-      </w:r>
-      <w:r>
-        <w:rPr>
-          <w:sz w:val="32"/>
-          <w:szCs w:val="32"/>
-        </w:rPr>
-        <w:t>realizados del proyecto que s</w:t>
-      </w:r>
-      <w:r>
-        <w:rPr>
-          <w:sz w:val="32"/>
-          <w:szCs w:val="32"/>
-        </w:rPr>
-        <w:t>e lleva</w:t>
+      <w:r>
+        <w:rPr>
+          <w:sz w:val="32"/>
+          <w:szCs w:val="32"/>
+        </w:rPr>
+        <w:t>A continuación, dejamos una captura</w:t>
       </w:r>
       <w:bookmarkStart w:id="0" w:name="_GoBack"/>
       <w:bookmarkEnd w:id="0"/>
@@ -825,6 +794,179 @@
           <w:sz w:val="32"/>
           <w:szCs w:val="32"/>
         </w:rPr>
+        <w:t xml:space="preserve"> de pantalla de ejemplo.</w:t>
+      </w:r>
+    </w:p>
+    <w:p>
+      <w:pPr>
+        <w:rPr>
+          <w:sz w:val="32"/>
+          <w:szCs w:val="32"/>
+        </w:rPr>
+      </w:pPr>
+    </w:p>
+    <w:p>
+      <w:pPr>
+        <w:rPr>
+          <w:sz w:val="32"/>
+          <w:szCs w:val="32"/>
+        </w:rPr>
+      </w:pPr>
+      <w:r>
+        <w:rPr>
+          <w:noProof/>
+          <w:lang w:eastAsia="es-AR"/>
+        </w:rPr>
+        <w:drawing>
+          <wp:inline distT="0" distB="0" distL="0" distR="0" wp14:anchorId="1039F73A" wp14:editId="68677F4A">
+            <wp:extent cx="5607613" cy="3486150"/>
+            <wp:effectExtent l="0" t="0" r="0" b="0"/>
+            <wp:docPr id="10" name="Imagen 10"/>
+            <wp:cNvGraphicFramePr>
+              <a:graphicFrameLocks xmlns:a="http://schemas.openxmlformats.org/drawingml/2006/main" noChangeAspect="1"/>
+            </wp:cNvGraphicFramePr>
+            <a:graphic xmlns:a="http://schemas.openxmlformats.org/drawingml/2006/main">
+              <a:graphicData uri="http://schemas.openxmlformats.org/drawingml/2006/picture">
+                <pic:pic xmlns:pic="http://schemas.openxmlformats.org/drawingml/2006/picture">
+                  <pic:nvPicPr>
+                    <pic:cNvPr id="0" name=""/>
+                    <pic:cNvPicPr/>
+                  </pic:nvPicPr>
+                  <pic:blipFill>
+                    <a:blip r:embed="rId9"/>
+                    <a:stretch>
+                      <a:fillRect/>
+                    </a:stretch>
+                  </pic:blipFill>
+                  <pic:spPr>
+                    <a:xfrm>
+                      <a:off x="0" y="0"/>
+                      <a:ext cx="5612130" cy="3488958"/>
+                    </a:xfrm>
+                    <a:prstGeom prst="rect">
+                      <a:avLst/>
+                    </a:prstGeom>
+                  </pic:spPr>
+                </pic:pic>
+              </a:graphicData>
+            </a:graphic>
+          </wp:inline>
+        </w:drawing>
+      </w:r>
+    </w:p>
+    <w:p>
+      <w:pPr>
+        <w:rPr>
+          <w:sz w:val="32"/>
+          <w:szCs w:val="32"/>
+        </w:rPr>
+      </w:pPr>
+    </w:p>
+    <w:p>
+      <w:pPr>
+        <w:rPr>
+          <w:sz w:val="32"/>
+          <w:szCs w:val="32"/>
+        </w:rPr>
+      </w:pPr>
+    </w:p>
+    <w:p>
+      <w:pPr>
+        <w:rPr>
+          <w:sz w:val="32"/>
+          <w:szCs w:val="32"/>
+        </w:rPr>
+      </w:pPr>
+    </w:p>
+    <w:p>
+      <w:pPr>
+        <w:rPr>
+          <w:sz w:val="32"/>
+          <w:szCs w:val="32"/>
+        </w:rPr>
+      </w:pPr>
+      <w:r>
+        <w:rPr>
+          <w:sz w:val="32"/>
+          <w:szCs w:val="32"/>
+        </w:rPr>
+        <w:lastRenderedPageBreak/>
+        <w:t xml:space="preserve">El </w:t>
+      </w:r>
+      <w:proofErr w:type="spellStart"/>
+      <w:r>
+        <w:rPr>
+          <w:sz w:val="32"/>
+          <w:szCs w:val="32"/>
+        </w:rPr>
+        <w:t>Git</w:t>
+      </w:r>
+      <w:proofErr w:type="spellEnd"/>
+      <w:r>
+        <w:rPr>
+          <w:sz w:val="32"/>
+          <w:szCs w:val="32"/>
+        </w:rPr>
+        <w:t xml:space="preserve"> </w:t>
+      </w:r>
+      <w:proofErr w:type="spellStart"/>
+      <w:r>
+        <w:rPr>
+          <w:sz w:val="32"/>
+          <w:szCs w:val="32"/>
+        </w:rPr>
+        <w:t>Push</w:t>
+      </w:r>
+      <w:proofErr w:type="spellEnd"/>
+      <w:r>
+        <w:rPr>
+          <w:sz w:val="32"/>
+          <w:szCs w:val="32"/>
+        </w:rPr>
+        <w:t xml:space="preserve"> se</w:t>
+      </w:r>
+      <w:r>
+        <w:rPr>
+          <w:sz w:val="32"/>
+          <w:szCs w:val="32"/>
+        </w:rPr>
+        <w:t xml:space="preserve"> utiliza para subir los cambios y </w:t>
+      </w:r>
+      <w:proofErr w:type="spellStart"/>
+      <w:r>
+        <w:rPr>
+          <w:sz w:val="32"/>
+          <w:szCs w:val="32"/>
+        </w:rPr>
+        <w:t>commits</w:t>
+      </w:r>
+      <w:proofErr w:type="spellEnd"/>
+      <w:r>
+        <w:rPr>
+          <w:sz w:val="32"/>
+          <w:szCs w:val="32"/>
+        </w:rPr>
+        <w:t xml:space="preserve"> </w:t>
+      </w:r>
+      <w:r>
+        <w:rPr>
+          <w:sz w:val="32"/>
+          <w:szCs w:val="32"/>
+        </w:rPr>
+        <w:t>realizados del proyecto que s</w:t>
+      </w:r>
+      <w:r>
+        <w:rPr>
+          <w:sz w:val="32"/>
+          <w:szCs w:val="32"/>
+        </w:rPr>
+        <w:t>e lleva</w:t>
+      </w:r>
+      <w:r>
+        <w:rPr>
+          <w:sz w:val="32"/>
+          <w:szCs w:val="32"/>
+        </w:rPr>
         <w:t xml:space="preserve"> a cabo.</w:t>
       </w:r>
       <w:r>
@@ -915,7 +1057,7 @@
           <w:sz w:val="32"/>
           <w:szCs w:val="32"/>
         </w:rPr>
-        <w:t xml:space="preserve"> A continuación, dejamos unas capturas de pantalla de ejemplo.</w:t>
+        <w:t xml:space="preserve"> </w:t>
       </w:r>
     </w:p>
     <w:p>
@@ -948,7 +1090,7 @@
                     <pic:cNvPicPr/>
                   </pic:nvPicPr>
                   <pic:blipFill>
-                    <a:blip r:embed="rId9">
+                    <a:blip r:embed="rId10">
                       <a:extLst>
                         <a:ext uri="{28A0092B-C50C-407E-A947-70E740481C1C}">
                           <a14:useLocalDpi xmlns:a14="http://schemas.microsoft.com/office/drawing/2010/main" val="0"/>
@@ -1001,8 +1143,8 @@
         </w:rPr>
         <w:drawing>
           <wp:inline distT="0" distB="0" distL="0" distR="0" wp14:anchorId="6C1A24BB" wp14:editId="262C40BB">
-            <wp:extent cx="5858539" cy="3753293"/>
-            <wp:effectExtent l="0" t="0" r="0" b="0"/>
+            <wp:extent cx="5854535" cy="3443845"/>
+            <wp:effectExtent l="0" t="0" r="0" b="4445"/>
             <wp:docPr id="3" name="Imagen 3"/>
             <wp:cNvGraphicFramePr>
               <a:graphicFrameLocks xmlns:a="http://schemas.openxmlformats.org/drawingml/2006/main" noChangeAspect="1"/>
@@ -1015,7 +1157,7 @@
                     <pic:cNvPicPr/>
                   </pic:nvPicPr>
                   <pic:blipFill>
-                    <a:blip r:embed="rId10"/>
+                    <a:blip r:embed="rId11"/>
                     <a:stretch>
                       <a:fillRect/>
                     </a:stretch>
@@ -1023,7 +1165,7 @@
                   <pic:spPr>
                     <a:xfrm>
                       <a:off x="0" y="0"/>
-                      <a:ext cx="5873577" cy="3762927"/>
+                      <a:ext cx="5873577" cy="3455046"/>
                     </a:xfrm>
                     <a:prstGeom prst="rect">
                       <a:avLst/>
@@ -1039,92 +1181,74 @@
     <w:p>
       <w:pPr>
         <w:rPr>
-          <w:b/>
           <w:sz w:val="48"/>
           <w:szCs w:val="48"/>
-          <w:u w:val="single"/>
-        </w:rPr>
-      </w:pPr>
-    </w:p>
-    <w:p>
-      <w:pPr>
-        <w:rPr>
-          <w:b/>
+        </w:rPr>
+      </w:pPr>
+      <w:r>
+        <w:rPr>
+          <w:noProof/>
+          <w:lang w:eastAsia="es-AR"/>
+        </w:rPr>
+        <w:drawing>
+          <wp:inline distT="0" distB="0" distL="0" distR="0" wp14:anchorId="67EB6C5C" wp14:editId="0C9F6726">
+            <wp:extent cx="5857875" cy="3286125"/>
+            <wp:effectExtent l="0" t="0" r="9525" b="9525"/>
+            <wp:docPr id="9" name="Imagen 9"/>
+            <wp:cNvGraphicFramePr>
+              <a:graphicFrameLocks xmlns:a="http://schemas.openxmlformats.org/drawingml/2006/main" noChangeAspect="1"/>
+            </wp:cNvGraphicFramePr>
+            <a:graphic xmlns:a="http://schemas.openxmlformats.org/drawingml/2006/main">
+              <a:graphicData uri="http://schemas.openxmlformats.org/drawingml/2006/picture">
+                <pic:pic xmlns:pic="http://schemas.openxmlformats.org/drawingml/2006/picture">
+                  <pic:nvPicPr>
+                    <pic:cNvPr id="0" name=""/>
+                    <pic:cNvPicPr/>
+                  </pic:nvPicPr>
+                  <pic:blipFill>
+                    <a:blip r:embed="rId12"/>
+                    <a:stretch>
+                      <a:fillRect/>
+                    </a:stretch>
+                  </pic:blipFill>
+                  <pic:spPr>
+                    <a:xfrm>
+                      <a:off x="0" y="0"/>
+                      <a:ext cx="5862594" cy="3288772"/>
+                    </a:xfrm>
+                    <a:prstGeom prst="rect">
+                      <a:avLst/>
+                    </a:prstGeom>
+                  </pic:spPr>
+                </pic:pic>
+              </a:graphicData>
+            </a:graphic>
+          </wp:inline>
+        </w:drawing>
+      </w:r>
+    </w:p>
+    <w:p>
+      <w:pPr>
+        <w:rPr>
           <w:sz w:val="48"/>
           <w:szCs w:val="48"/>
-          <w:u w:val="single"/>
-        </w:rPr>
-      </w:pPr>
-    </w:p>
-    <w:p>
-      <w:pPr>
-        <w:rPr>
-          <w:sz w:val="48"/>
-          <w:szCs w:val="48"/>
-        </w:rPr>
-      </w:pPr>
-    </w:p>
-    <w:p>
-      <w:pPr>
-        <w:rPr>
-          <w:sz w:val="48"/>
-          <w:szCs w:val="48"/>
-        </w:rPr>
-      </w:pPr>
-    </w:p>
-    <w:p>
-      <w:pPr>
-        <w:rPr>
-          <w:sz w:val="48"/>
-          <w:szCs w:val="48"/>
-        </w:rPr>
-      </w:pPr>
-    </w:p>
-    <w:p>
-      <w:pPr>
-        <w:rPr>
-          <w:sz w:val="48"/>
-          <w:szCs w:val="48"/>
-        </w:rPr>
-      </w:pPr>
-    </w:p>
-    <w:p>
-      <w:pPr>
-        <w:rPr>
-          <w:sz w:val="48"/>
-          <w:szCs w:val="48"/>
-        </w:rPr>
-      </w:pPr>
-    </w:p>
-    <w:p>
-      <w:pPr>
-        <w:rPr>
-          <w:sz w:val="48"/>
-          <w:szCs w:val="48"/>
-        </w:rPr>
-      </w:pPr>
-    </w:p>
-    <w:p>
-      <w:pPr>
-        <w:rPr>
-          <w:sz w:val="48"/>
-          <w:szCs w:val="48"/>
-        </w:rPr>
-      </w:pPr>
-    </w:p>
-    <w:p>
-      <w:pPr>
-        <w:rPr>
-          <w:sz w:val="32"/>
-          <w:szCs w:val="32"/>
-        </w:rPr>
-      </w:pPr>
-      <w:proofErr w:type="spellStart"/>
-      <w:r>
-        <w:rPr>
-          <w:sz w:val="32"/>
-          <w:szCs w:val="32"/>
-        </w:rPr>
+        </w:rPr>
+      </w:pPr>
+    </w:p>
+    <w:p>
+      <w:pPr>
+        <w:rPr>
+          <w:sz w:val="32"/>
+          <w:szCs w:val="32"/>
+        </w:rPr>
+      </w:pPr>
+      <w:proofErr w:type="spellStart"/>
+      <w:r>
+        <w:rPr>
+          <w:sz w:val="32"/>
+          <w:szCs w:val="32"/>
+        </w:rPr>
+        <w:lastRenderedPageBreak/>
         <w:t>Git</w:t>
       </w:r>
       <w:proofErr w:type="spellEnd"/>
@@ -1151,14 +1275,13 @@
         </w:rPr>
         <w:t>:</w:t>
       </w:r>
-    </w:p>
-    <w:p>
-      <w:pPr>
-        <w:rPr>
-          <w:sz w:val="32"/>
-          <w:szCs w:val="32"/>
-        </w:rPr>
-      </w:pPr>
+      <w:r>
+        <w:rPr>
+          <w:sz w:val="32"/>
+          <w:szCs w:val="32"/>
+        </w:rPr>
+        <w:t xml:space="preserve"> </w:t>
+      </w:r>
       <w:r>
         <w:rPr>
           <w:sz w:val="32"/>
@@ -1210,7 +1333,21 @@
           <w:sz w:val="32"/>
           <w:szCs w:val="32"/>
         </w:rPr>
-        <w:t>, realiza un cambio en el repositorio remoto. Para actualizar esos cambio</w:t>
+        <w:t>, realiza un cambio en el repositorio remoto. Para actualizar esos</w:t>
+      </w:r>
+      <w:r>
+        <w:rPr>
+          <w:sz w:val="32"/>
+          <w:szCs w:val="32"/>
+        </w:rPr>
+        <w:t xml:space="preserve"> </w:t>
+      </w:r>
+      <w:r>
+        <w:rPr>
+          <w:sz w:val="32"/>
+          <w:szCs w:val="32"/>
+        </w:rPr>
+        <w:t>cambio</w:t>
       </w:r>
       <w:r>
         <w:rPr>
@@ -1288,8 +1425,8 @@
         </w:rPr>
         <w:drawing>
           <wp:inline distT="0" distB="0" distL="0" distR="0">
-            <wp:extent cx="5609590" cy="3156585"/>
-            <wp:effectExtent l="0" t="0" r="0" b="5715"/>
+            <wp:extent cx="5605153" cy="3051959"/>
+            <wp:effectExtent l="0" t="0" r="0" b="0"/>
             <wp:docPr id="4" name="Imagen 4"/>
             <wp:cNvGraphicFramePr>
               <a:graphicFrameLocks xmlns:a="http://schemas.openxmlformats.org/drawingml/2006/main" noChangeAspect="1"/>
@@ -1304,7 +1441,7 @@
                     </pic:cNvPicPr>
                   </pic:nvPicPr>
                   <pic:blipFill>
-                    <a:blip r:embed="rId11" cstate="print">
+                    <a:blip r:embed="rId13" cstate="print">
                       <a:extLst>
                         <a:ext uri="{28A0092B-C50C-407E-A947-70E740481C1C}">
                           <a14:useLocalDpi xmlns:a14="http://schemas.microsoft.com/office/drawing/2010/main" val="0"/>
@@ -1319,7 +1456,7 @@
                   <pic:spPr bwMode="auto">
                     <a:xfrm>
                       <a:off x="0" y="0"/>
-                      <a:ext cx="5609590" cy="3156585"/>
+                      <a:ext cx="5609590" cy="3054375"/>
                     </a:xfrm>
                     <a:prstGeom prst="rect">
                       <a:avLst/>
@@ -1345,6 +1482,112 @@
           <w:u w:val="single"/>
         </w:rPr>
       </w:pPr>
+      <w:r>
+        <w:rPr>
+          <w:noProof/>
+          <w:lang w:eastAsia="es-AR"/>
+        </w:rPr>
+        <w:drawing>
+          <wp:inline distT="0" distB="0" distL="0" distR="0" wp14:anchorId="6BB7A7D9" wp14:editId="7FAF33B4">
+            <wp:extent cx="5612130" cy="3156585"/>
+            <wp:effectExtent l="0" t="0" r="7620" b="5715"/>
+            <wp:docPr id="6" name="Imagen 6" descr="C:\Users\usuario\Pictures\captura pull2.png"/>
+            <wp:cNvGraphicFramePr>
+              <a:graphicFrameLocks xmlns:a="http://schemas.openxmlformats.org/drawingml/2006/main" noChangeAspect="1"/>
+            </wp:cNvGraphicFramePr>
+            <a:graphic xmlns:a="http://schemas.openxmlformats.org/drawingml/2006/main">
+              <a:graphicData uri="http://schemas.openxmlformats.org/drawingml/2006/picture">
+                <pic:pic xmlns:pic="http://schemas.openxmlformats.org/drawingml/2006/picture">
+                  <pic:nvPicPr>
+                    <pic:cNvPr id="0" name="Picture 1" descr="C:\Users\usuario\Pictures\captura pull2.png"/>
+                    <pic:cNvPicPr>
+                      <a:picLocks noChangeAspect="1" noChangeArrowheads="1"/>
+                    </pic:cNvPicPr>
+                  </pic:nvPicPr>
+                  <pic:blipFill>
+                    <a:blip r:embed="rId14" cstate="print">
+                      <a:extLst>
+                        <a:ext uri="{28A0092B-C50C-407E-A947-70E740481C1C}">
+                          <a14:useLocalDpi xmlns:a14="http://schemas.microsoft.com/office/drawing/2010/main" val="0"/>
+                        </a:ext>
+                      </a:extLst>
+                    </a:blip>
+                    <a:srcRect/>
+                    <a:stretch>
+                      <a:fillRect/>
+                    </a:stretch>
+                  </pic:blipFill>
+                  <pic:spPr bwMode="auto">
+                    <a:xfrm>
+                      <a:off x="0" y="0"/>
+                      <a:ext cx="5612130" cy="3156585"/>
+                    </a:xfrm>
+                    <a:prstGeom prst="rect">
+                      <a:avLst/>
+                    </a:prstGeom>
+                    <a:noFill/>
+                    <a:ln>
+                      <a:noFill/>
+                    </a:ln>
+                  </pic:spPr>
+                </pic:pic>
+              </a:graphicData>
+            </a:graphic>
+          </wp:inline>
+        </w:drawing>
+      </w:r>
+    </w:p>
+    <w:p>
+      <w:pPr>
+        <w:rPr>
+          <w:b/>
+          <w:sz w:val="48"/>
+          <w:szCs w:val="48"/>
+          <w:u w:val="single"/>
+        </w:rPr>
+      </w:pPr>
+      <w:r>
+        <w:rPr>
+          <w:noProof/>
+          <w:lang w:eastAsia="es-AR"/>
+        </w:rPr>
+        <w:lastRenderedPageBreak/>
+        <w:drawing>
+          <wp:inline distT="0" distB="0" distL="0" distR="0" wp14:anchorId="6D19EAE9" wp14:editId="5D88FCE5">
+            <wp:extent cx="5612130" cy="3155315"/>
+            <wp:effectExtent l="0" t="0" r="7620" b="6985"/>
+            <wp:docPr id="8" name="Imagen 8"/>
+            <wp:cNvGraphicFramePr>
+              <a:graphicFrameLocks xmlns:a="http://schemas.openxmlformats.org/drawingml/2006/main" noChangeAspect="1"/>
+            </wp:cNvGraphicFramePr>
+            <a:graphic xmlns:a="http://schemas.openxmlformats.org/drawingml/2006/main">
+              <a:graphicData uri="http://schemas.openxmlformats.org/drawingml/2006/picture">
+                <pic:pic xmlns:pic="http://schemas.openxmlformats.org/drawingml/2006/picture">
+                  <pic:nvPicPr>
+                    <pic:cNvPr id="0" name=""/>
+                    <pic:cNvPicPr/>
+                  </pic:nvPicPr>
+                  <pic:blipFill>
+                    <a:blip r:embed="rId15"/>
+                    <a:stretch>
+                      <a:fillRect/>
+                    </a:stretch>
+                  </pic:blipFill>
+                  <pic:spPr>
+                    <a:xfrm>
+                      <a:off x="0" y="0"/>
+                      <a:ext cx="5612130" cy="3155315"/>
+                    </a:xfrm>
+                    <a:prstGeom prst="rect">
+                      <a:avLst/>
+                    </a:prstGeom>
+                  </pic:spPr>
+                </pic:pic>
+              </a:graphicData>
+            </a:graphic>
+          </wp:inline>
+        </w:drawing>
+      </w:r>
     </w:p>
     <w:sectPr>
       <w:pgSz w:w="12240" w:h="15840"/>

</xml_diff>

<commit_message>
agregue un link al repositorio
</commit_message>
<xml_diff>
--- a/Capturas de pantalla.docx
+++ b/Capturas de pantalla.docx
@@ -697,113 +697,124 @@
         </w:rPr>
         <w:t xml:space="preserve"> y los diversos comandos demostrados con las capturas de pantalla.</w:t>
       </w:r>
-    </w:p>
-    <w:p>
-      <w:pPr>
-        <w:rPr>
-          <w:sz w:val="32"/>
-          <w:szCs w:val="32"/>
-        </w:rPr>
-      </w:pPr>
-      <w:r>
-        <w:rPr>
-          <w:sz w:val="32"/>
-          <w:szCs w:val="32"/>
-        </w:rPr>
-        <w:t xml:space="preserve">Comenzamos con </w:t>
-      </w:r>
-      <w:proofErr w:type="spellStart"/>
-      <w:r>
-        <w:rPr>
-          <w:sz w:val="32"/>
-          <w:szCs w:val="32"/>
-        </w:rPr>
-        <w:t>Git</w:t>
-      </w:r>
-      <w:proofErr w:type="spellEnd"/>
-      <w:r>
-        <w:rPr>
-          <w:sz w:val="32"/>
-          <w:szCs w:val="32"/>
-        </w:rPr>
-        <w:t xml:space="preserve"> status</w:t>
-      </w:r>
-      <w:r>
-        <w:rPr>
-          <w:sz w:val="32"/>
-          <w:szCs w:val="32"/>
-        </w:rPr>
-        <w:t>:</w:t>
-      </w:r>
-    </w:p>
-    <w:p>
-      <w:pPr>
-        <w:rPr>
-          <w:sz w:val="32"/>
-          <w:szCs w:val="32"/>
-        </w:rPr>
-      </w:pPr>
-      <w:r>
-        <w:rPr>
-          <w:sz w:val="32"/>
-          <w:szCs w:val="32"/>
-        </w:rPr>
-        <w:t xml:space="preserve">El comando </w:t>
-      </w:r>
-      <w:proofErr w:type="spellStart"/>
-      <w:r>
-        <w:rPr>
-          <w:sz w:val="32"/>
-          <w:szCs w:val="32"/>
-        </w:rPr>
-        <w:t>Git</w:t>
-      </w:r>
-      <w:proofErr w:type="spellEnd"/>
-      <w:r>
-        <w:rPr>
-          <w:sz w:val="32"/>
-          <w:szCs w:val="32"/>
-        </w:rPr>
-        <w:t xml:space="preserve"> Status se utiliza para saber o revisar el estado del proyecto. Al ingresar el comando, el mismo muestra los archivos que fueron modificados</w:t>
-      </w:r>
-      <w:r>
-        <w:rPr>
-          <w:sz w:val="32"/>
-          <w:szCs w:val="32"/>
-        </w:rPr>
-        <w:t>.</w:t>
-      </w:r>
-      <w:r>
-        <w:rPr>
-          <w:sz w:val="32"/>
-          <w:szCs w:val="32"/>
-        </w:rPr>
-        <w:t xml:space="preserve"> </w:t>
-      </w:r>
-      <w:r>
-        <w:rPr>
-          <w:sz w:val="32"/>
-          <w:szCs w:val="32"/>
-        </w:rPr>
-        <w:t>A continuación, dejamos una captura</w:t>
+      <w:r>
+        <w:rPr>
+          <w:sz w:val="32"/>
+          <w:szCs w:val="32"/>
+        </w:rPr>
+        <w:t xml:space="preserve"> A continuación, les dejamos el link hacia nuestro repositorio: </w:t>
+      </w:r>
+      <w:r>
+        <w:rPr>
+          <w:sz w:val="32"/>
+          <w:szCs w:val="32"/>
+        </w:rPr>
+        <w:t>https://github.com/tomasloray/Trabajo-Especial-git-2018---</w:t>
+      </w:r>
+      <w:proofErr w:type="spellStart"/>
+      <w:r>
+        <w:rPr>
+          <w:sz w:val="32"/>
+          <w:szCs w:val="32"/>
+        </w:rPr>
+        <w:t>reentrega</w:t>
       </w:r>
       <w:bookmarkStart w:id="0" w:name="_GoBack"/>
       <w:bookmarkEnd w:id="0"/>
-      <w:r>
-        <w:rPr>
-          <w:sz w:val="32"/>
-          <w:szCs w:val="32"/>
-        </w:rPr>
-        <w:t xml:space="preserve"> de pantalla de ejemplo.</w:t>
-      </w:r>
-    </w:p>
-    <w:p>
-      <w:pPr>
-        <w:rPr>
-          <w:sz w:val="32"/>
-          <w:szCs w:val="32"/>
-        </w:rPr>
-      </w:pPr>
+      <w:proofErr w:type="spellEnd"/>
+    </w:p>
+    <w:p>
+      <w:pPr>
+        <w:rPr>
+          <w:sz w:val="32"/>
+          <w:szCs w:val="32"/>
+        </w:rPr>
+      </w:pPr>
+      <w:r>
+        <w:rPr>
+          <w:sz w:val="32"/>
+          <w:szCs w:val="32"/>
+        </w:rPr>
+        <w:t xml:space="preserve">Comenzamos con </w:t>
+      </w:r>
+      <w:proofErr w:type="spellStart"/>
+      <w:r>
+        <w:rPr>
+          <w:sz w:val="32"/>
+          <w:szCs w:val="32"/>
+        </w:rPr>
+        <w:t>Git</w:t>
+      </w:r>
+      <w:proofErr w:type="spellEnd"/>
+      <w:r>
+        <w:rPr>
+          <w:sz w:val="32"/>
+          <w:szCs w:val="32"/>
+        </w:rPr>
+        <w:t xml:space="preserve"> status</w:t>
+      </w:r>
+      <w:r>
+        <w:rPr>
+          <w:sz w:val="32"/>
+          <w:szCs w:val="32"/>
+        </w:rPr>
+        <w:t>:</w:t>
+      </w:r>
+      <w:r>
+        <w:t xml:space="preserve"> </w:t>
+      </w:r>
+    </w:p>
+    <w:p>
+      <w:pPr>
+        <w:rPr>
+          <w:sz w:val="32"/>
+          <w:szCs w:val="32"/>
+        </w:rPr>
+      </w:pPr>
+      <w:r>
+        <w:rPr>
+          <w:sz w:val="32"/>
+          <w:szCs w:val="32"/>
+        </w:rPr>
+        <w:t xml:space="preserve">El comando </w:t>
+      </w:r>
+      <w:proofErr w:type="spellStart"/>
+      <w:r>
+        <w:rPr>
+          <w:sz w:val="32"/>
+          <w:szCs w:val="32"/>
+        </w:rPr>
+        <w:t>Git</w:t>
+      </w:r>
+      <w:proofErr w:type="spellEnd"/>
+      <w:r>
+        <w:rPr>
+          <w:sz w:val="32"/>
+          <w:szCs w:val="32"/>
+        </w:rPr>
+        <w:t xml:space="preserve"> Status se utiliza para saber o revisar el estado del proyecto. Al ingresar el comando, el mismo muestra los archivos que fueron modificados</w:t>
+      </w:r>
+      <w:r>
+        <w:rPr>
+          <w:sz w:val="32"/>
+          <w:szCs w:val="32"/>
+        </w:rPr>
+        <w:t>.</w:t>
+      </w:r>
+      <w:r>
+        <w:rPr>
+          <w:sz w:val="32"/>
+          <w:szCs w:val="32"/>
+        </w:rPr>
+        <w:t xml:space="preserve"> </w:t>
+      </w:r>
+      <w:r>
+        <w:rPr>
+          <w:sz w:val="32"/>
+          <w:szCs w:val="32"/>
+        </w:rPr>
+        <w:t>A continuación, dejamos una captura de pantalla de ejemplo.</w:t>
+      </w:r>
     </w:p>
     <w:p>
       <w:pPr>
@@ -890,7 +901,6 @@
           <w:sz w:val="32"/>
           <w:szCs w:val="32"/>
         </w:rPr>
-        <w:lastRenderedPageBreak/>
         <w:t xml:space="preserve">El </w:t>
       </w:r>
       <w:proofErr w:type="spellStart"/>

</xml_diff>

<commit_message>
Borre lo de status
</commit_message>
<xml_diff>
--- a/Capturas de pantalla.docx
+++ b/Capturas de pantalla.docx
@@ -719,8 +719,6 @@
         </w:rPr>
         <w:t>reentrega</w:t>
       </w:r>
-      <w:bookmarkStart w:id="0" w:name="_GoBack"/>
-      <w:bookmarkEnd w:id="0"/>
       <w:proofErr w:type="spellEnd"/>
     </w:p>
     <w:p>
@@ -751,8 +749,17 @@
           <w:sz w:val="32"/>
           <w:szCs w:val="32"/>
         </w:rPr>
-        <w:t xml:space="preserve"> status</w:t>
-      </w:r>
+        <w:t xml:space="preserve"> </w:t>
+      </w:r>
+      <w:proofErr w:type="spellStart"/>
+      <w:r>
+        <w:rPr>
+          <w:sz w:val="32"/>
+          <w:szCs w:val="32"/>
+        </w:rPr>
+        <w:t>push</w:t>
+      </w:r>
+      <w:proofErr w:type="spellEnd"/>
       <w:r>
         <w:rPr>
           <w:sz w:val="32"/>
@@ -776,7 +783,7 @@
           <w:sz w:val="32"/>
           <w:szCs w:val="32"/>
         </w:rPr>
-        <w:t xml:space="preserve">El comando </w:t>
+        <w:t xml:space="preserve">El </w:t>
       </w:r>
       <w:proofErr w:type="spellStart"/>
       <w:r>
@@ -792,7 +799,143 @@
           <w:sz w:val="32"/>
           <w:szCs w:val="32"/>
         </w:rPr>
-        <w:t xml:space="preserve"> Status se utiliza para saber o revisar el estado del proyecto. Al ingresar el comando, el mismo muestra los archivos que fueron modificados</w:t>
+        <w:t xml:space="preserve"> </w:t>
+      </w:r>
+      <w:proofErr w:type="spellStart"/>
+      <w:r>
+        <w:rPr>
+          <w:sz w:val="32"/>
+          <w:szCs w:val="32"/>
+        </w:rPr>
+        <w:t>Push</w:t>
+      </w:r>
+      <w:proofErr w:type="spellEnd"/>
+      <w:r>
+        <w:rPr>
+          <w:sz w:val="32"/>
+          <w:szCs w:val="32"/>
+        </w:rPr>
+        <w:t xml:space="preserve"> se</w:t>
+      </w:r>
+      <w:r>
+        <w:rPr>
+          <w:sz w:val="32"/>
+          <w:szCs w:val="32"/>
+        </w:rPr>
+        <w:t xml:space="preserve"> utiliza para subir los cambios y </w:t>
+      </w:r>
+      <w:proofErr w:type="spellStart"/>
+      <w:r>
+        <w:rPr>
+          <w:sz w:val="32"/>
+          <w:szCs w:val="32"/>
+        </w:rPr>
+        <w:t>commits</w:t>
+      </w:r>
+      <w:proofErr w:type="spellEnd"/>
+      <w:r>
+        <w:rPr>
+          <w:sz w:val="32"/>
+          <w:szCs w:val="32"/>
+        </w:rPr>
+        <w:t xml:space="preserve"> </w:t>
+      </w:r>
+      <w:r>
+        <w:rPr>
+          <w:sz w:val="32"/>
+          <w:szCs w:val="32"/>
+        </w:rPr>
+        <w:t>realizados del proyecto que s</w:t>
+      </w:r>
+      <w:r>
+        <w:rPr>
+          <w:sz w:val="32"/>
+          <w:szCs w:val="32"/>
+        </w:rPr>
+        <w:t>e lleva</w:t>
+      </w:r>
+      <w:r>
+        <w:rPr>
+          <w:sz w:val="32"/>
+          <w:szCs w:val="32"/>
+        </w:rPr>
+        <w:t xml:space="preserve"> a cabo.</w:t>
+      </w:r>
+      <w:r>
+        <w:rPr>
+          <w:sz w:val="32"/>
+          <w:szCs w:val="32"/>
+        </w:rPr>
+        <w:t xml:space="preserve"> Cuando terminamos de trabajar en las modificaciones, re</w:t>
+      </w:r>
+      <w:r>
+        <w:rPr>
+          <w:sz w:val="32"/>
+          <w:szCs w:val="32"/>
+        </w:rPr>
+        <w:t xml:space="preserve">alizamos un </w:t>
+      </w:r>
+      <w:proofErr w:type="spellStart"/>
+      <w:r>
+        <w:rPr>
+          <w:sz w:val="32"/>
+          <w:szCs w:val="32"/>
+        </w:rPr>
+        <w:t>commit</w:t>
+      </w:r>
+      <w:proofErr w:type="spellEnd"/>
+      <w:r>
+        <w:rPr>
+          <w:sz w:val="32"/>
+          <w:szCs w:val="32"/>
+        </w:rPr>
+        <w:t xml:space="preserve"> e</w:t>
+      </w:r>
+      <w:r>
+        <w:rPr>
+          <w:sz w:val="32"/>
+          <w:szCs w:val="32"/>
+        </w:rPr>
+        <w:t xml:space="preserve"> in</w:t>
+      </w:r>
+      <w:r>
+        <w:rPr>
+          <w:sz w:val="32"/>
+          <w:szCs w:val="32"/>
+        </w:rPr>
+        <w:t>gresamos el comando “</w:t>
+      </w:r>
+      <w:proofErr w:type="spellStart"/>
+      <w:r>
+        <w:rPr>
+          <w:sz w:val="32"/>
+          <w:szCs w:val="32"/>
+        </w:rPr>
+        <w:t>Git</w:t>
+      </w:r>
+      <w:proofErr w:type="spellEnd"/>
+      <w:r>
+        <w:rPr>
+          <w:sz w:val="32"/>
+          <w:szCs w:val="32"/>
+        </w:rPr>
+        <w:t xml:space="preserve"> </w:t>
+      </w:r>
+      <w:proofErr w:type="spellStart"/>
+      <w:r>
+        <w:rPr>
+          <w:sz w:val="32"/>
+          <w:szCs w:val="32"/>
+        </w:rPr>
+        <w:t>Push</w:t>
+      </w:r>
+      <w:proofErr w:type="spellEnd"/>
+      <w:r>
+        <w:rPr>
+          <w:sz w:val="32"/>
+          <w:szCs w:val="32"/>
+        </w:rPr>
+        <w:t>” que como la palabra lo indica, “empuja” los cambios al repositorio</w:t>
       </w:r>
       <w:r>
         <w:rPr>
@@ -808,13 +951,6 @@
         </w:rPr>
         <w:t xml:space="preserve"> </w:t>
       </w:r>
-      <w:r>
-        <w:rPr>
-          <w:sz w:val="32"/>
-          <w:szCs w:val="32"/>
-        </w:rPr>
-        <w:t>A continuación, dejamos una captura de pantalla de ejemplo.</w:t>
-      </w:r>
     </w:p>
     <w:p>
       <w:pPr>
@@ -826,268 +962,14 @@
       <w:r>
         <w:rPr>
           <w:noProof/>
+          <w:sz w:val="32"/>
+          <w:szCs w:val="32"/>
           <w:lang w:eastAsia="es-AR"/>
         </w:rPr>
         <w:drawing>
-          <wp:inline distT="0" distB="0" distL="0" distR="0" wp14:anchorId="1039F73A" wp14:editId="68677F4A">
-            <wp:extent cx="5607613" cy="3486150"/>
-            <wp:effectExtent l="0" t="0" r="0" b="0"/>
-            <wp:docPr id="10" name="Imagen 10"/>
-            <wp:cNvGraphicFramePr>
-              <a:graphicFrameLocks xmlns:a="http://schemas.openxmlformats.org/drawingml/2006/main" noChangeAspect="1"/>
-            </wp:cNvGraphicFramePr>
-            <a:graphic xmlns:a="http://schemas.openxmlformats.org/drawingml/2006/main">
-              <a:graphicData uri="http://schemas.openxmlformats.org/drawingml/2006/picture">
-                <pic:pic xmlns:pic="http://schemas.openxmlformats.org/drawingml/2006/picture">
-                  <pic:nvPicPr>
-                    <pic:cNvPr id="0" name=""/>
-                    <pic:cNvPicPr/>
-                  </pic:nvPicPr>
-                  <pic:blipFill>
-                    <a:blip r:embed="rId9"/>
-                    <a:stretch>
-                      <a:fillRect/>
-                    </a:stretch>
-                  </pic:blipFill>
-                  <pic:spPr>
-                    <a:xfrm>
-                      <a:off x="0" y="0"/>
-                      <a:ext cx="5612130" cy="3488958"/>
-                    </a:xfrm>
-                    <a:prstGeom prst="rect">
-                      <a:avLst/>
-                    </a:prstGeom>
-                  </pic:spPr>
-                </pic:pic>
-              </a:graphicData>
-            </a:graphic>
-          </wp:inline>
-        </w:drawing>
-      </w:r>
-    </w:p>
-    <w:p>
-      <w:pPr>
-        <w:rPr>
-          <w:sz w:val="32"/>
-          <w:szCs w:val="32"/>
-        </w:rPr>
-      </w:pPr>
-    </w:p>
-    <w:p>
-      <w:pPr>
-        <w:rPr>
-          <w:sz w:val="32"/>
-          <w:szCs w:val="32"/>
-        </w:rPr>
-      </w:pPr>
-    </w:p>
-    <w:p>
-      <w:pPr>
-        <w:rPr>
-          <w:sz w:val="32"/>
-          <w:szCs w:val="32"/>
-        </w:rPr>
-      </w:pPr>
-    </w:p>
-    <w:p>
-      <w:pPr>
-        <w:rPr>
-          <w:sz w:val="32"/>
-          <w:szCs w:val="32"/>
-        </w:rPr>
-      </w:pPr>
-      <w:r>
-        <w:rPr>
-          <w:sz w:val="32"/>
-          <w:szCs w:val="32"/>
-        </w:rPr>
-        <w:t xml:space="preserve">El </w:t>
-      </w:r>
-      <w:proofErr w:type="spellStart"/>
-      <w:r>
-        <w:rPr>
-          <w:sz w:val="32"/>
-          <w:szCs w:val="32"/>
-        </w:rPr>
-        <w:t>Git</w:t>
-      </w:r>
-      <w:proofErr w:type="spellEnd"/>
-      <w:r>
-        <w:rPr>
-          <w:sz w:val="32"/>
-          <w:szCs w:val="32"/>
-        </w:rPr>
-        <w:t xml:space="preserve"> </w:t>
-      </w:r>
-      <w:proofErr w:type="spellStart"/>
-      <w:r>
-        <w:rPr>
-          <w:sz w:val="32"/>
-          <w:szCs w:val="32"/>
-        </w:rPr>
-        <w:t>Push</w:t>
-      </w:r>
-      <w:proofErr w:type="spellEnd"/>
-      <w:r>
-        <w:rPr>
-          <w:sz w:val="32"/>
-          <w:szCs w:val="32"/>
-        </w:rPr>
-        <w:t xml:space="preserve"> se</w:t>
-      </w:r>
-      <w:r>
-        <w:rPr>
-          <w:sz w:val="32"/>
-          <w:szCs w:val="32"/>
-        </w:rPr>
-        <w:t xml:space="preserve"> utiliza para subir los cambios y </w:t>
-      </w:r>
-      <w:proofErr w:type="spellStart"/>
-      <w:r>
-        <w:rPr>
-          <w:sz w:val="32"/>
-          <w:szCs w:val="32"/>
-        </w:rPr>
-        <w:t>commits</w:t>
-      </w:r>
-      <w:proofErr w:type="spellEnd"/>
-      <w:r>
-        <w:rPr>
-          <w:sz w:val="32"/>
-          <w:szCs w:val="32"/>
-        </w:rPr>
-        <w:t xml:space="preserve"> </w:t>
-      </w:r>
-      <w:r>
-        <w:rPr>
-          <w:sz w:val="32"/>
-          <w:szCs w:val="32"/>
-        </w:rPr>
-        <w:t>realizados del proyecto que s</w:t>
-      </w:r>
-      <w:r>
-        <w:rPr>
-          <w:sz w:val="32"/>
-          <w:szCs w:val="32"/>
-        </w:rPr>
-        <w:t>e lleva</w:t>
-      </w:r>
-      <w:r>
-        <w:rPr>
-          <w:sz w:val="32"/>
-          <w:szCs w:val="32"/>
-        </w:rPr>
-        <w:t xml:space="preserve"> a cabo.</w:t>
-      </w:r>
-      <w:r>
-        <w:rPr>
-          <w:sz w:val="32"/>
-          <w:szCs w:val="32"/>
-        </w:rPr>
-        <w:t xml:space="preserve"> Cuando terminamos de trabajar en las modificaciones, re</w:t>
-      </w:r>
-      <w:r>
-        <w:rPr>
-          <w:sz w:val="32"/>
-          <w:szCs w:val="32"/>
-        </w:rPr>
-        <w:t xml:space="preserve">alizamos un </w:t>
-      </w:r>
-      <w:proofErr w:type="spellStart"/>
-      <w:r>
-        <w:rPr>
-          <w:sz w:val="32"/>
-          <w:szCs w:val="32"/>
-        </w:rPr>
-        <w:t>commit</w:t>
-      </w:r>
-      <w:proofErr w:type="spellEnd"/>
-      <w:r>
-        <w:rPr>
-          <w:sz w:val="32"/>
-          <w:szCs w:val="32"/>
-        </w:rPr>
-        <w:t xml:space="preserve"> e</w:t>
-      </w:r>
-      <w:r>
-        <w:rPr>
-          <w:sz w:val="32"/>
-          <w:szCs w:val="32"/>
-        </w:rPr>
-        <w:t xml:space="preserve"> in</w:t>
-      </w:r>
-      <w:r>
-        <w:rPr>
-          <w:sz w:val="32"/>
-          <w:szCs w:val="32"/>
-        </w:rPr>
-        <w:t>gresamos el comando “</w:t>
-      </w:r>
-      <w:proofErr w:type="spellStart"/>
-      <w:r>
-        <w:rPr>
-          <w:sz w:val="32"/>
-          <w:szCs w:val="32"/>
-        </w:rPr>
-        <w:t>Git</w:t>
-      </w:r>
-      <w:proofErr w:type="spellEnd"/>
-      <w:r>
-        <w:rPr>
-          <w:sz w:val="32"/>
-          <w:szCs w:val="32"/>
-        </w:rPr>
-        <w:t xml:space="preserve"> </w:t>
-      </w:r>
-      <w:proofErr w:type="spellStart"/>
-      <w:r>
-        <w:rPr>
-          <w:sz w:val="32"/>
-          <w:szCs w:val="32"/>
-        </w:rPr>
-        <w:t>Push</w:t>
-      </w:r>
-      <w:proofErr w:type="spellEnd"/>
-      <w:r>
-        <w:rPr>
-          <w:sz w:val="32"/>
-          <w:szCs w:val="32"/>
-        </w:rPr>
-        <w:t>” que como la palabra lo indica, “empuja” los cambios al repositorio</w:t>
-      </w:r>
-      <w:r>
-        <w:rPr>
-          <w:sz w:val="32"/>
-          <w:szCs w:val="32"/>
-        </w:rPr>
-        <w:t>.</w:t>
-      </w:r>
-      <w:r>
-        <w:rPr>
-          <w:sz w:val="32"/>
-          <w:szCs w:val="32"/>
-        </w:rPr>
-        <w:t xml:space="preserve"> </w:t>
-      </w:r>
-    </w:p>
-    <w:p>
-      <w:pPr>
-        <w:rPr>
-          <w:sz w:val="32"/>
-          <w:szCs w:val="32"/>
-        </w:rPr>
-      </w:pPr>
-      <w:r>
-        <w:rPr>
-          <w:noProof/>
-          <w:sz w:val="32"/>
-          <w:szCs w:val="32"/>
-          <w:lang w:eastAsia="es-AR"/>
-        </w:rPr>
-        <w:drawing>
-          <wp:inline distT="0" distB="0" distL="0" distR="0">
-            <wp:extent cx="6082301" cy="4572000"/>
-            <wp:effectExtent l="0" t="0" r="0" b="0"/>
+          <wp:inline distT="0" distB="0" distL="0" distR="0" wp14:anchorId="2B8A4FAF" wp14:editId="741FB03C">
+            <wp:extent cx="5610225" cy="3667125"/>
+            <wp:effectExtent l="0" t="0" r="9525" b="9525"/>
             <wp:docPr id="2" name="0 Imagen"/>
             <wp:cNvGraphicFramePr>
               <a:graphicFrameLocks xmlns:a="http://schemas.openxmlformats.org/drawingml/2006/main" noChangeAspect="1"/>
@@ -1100,7 +982,7 @@
                     <pic:cNvPicPr/>
                   </pic:nvPicPr>
                   <pic:blipFill>
-                    <a:blip r:embed="rId10">
+                    <a:blip r:embed="rId9">
                       <a:extLst>
                         <a:ext uri="{28A0092B-C50C-407E-A947-70E740481C1C}">
                           <a14:useLocalDpi xmlns:a14="http://schemas.microsoft.com/office/drawing/2010/main" val="0"/>
@@ -1114,7 +996,7 @@
                   <pic:spPr>
                     <a:xfrm>
                       <a:off x="0" y="0"/>
-                      <a:ext cx="6084948" cy="4573990"/>
+                      <a:ext cx="5612130" cy="3668370"/>
                     </a:xfrm>
                     <a:prstGeom prst="rect">
                       <a:avLst/>
@@ -1156,6 +1038,55 @@
             <wp:extent cx="5854535" cy="3443845"/>
             <wp:effectExtent l="0" t="0" r="0" b="4445"/>
             <wp:docPr id="3" name="Imagen 3"/>
+            <wp:cNvGraphicFramePr>
+              <a:graphicFrameLocks xmlns:a="http://schemas.openxmlformats.org/drawingml/2006/main" noChangeAspect="1"/>
+            </wp:cNvGraphicFramePr>
+            <a:graphic xmlns:a="http://schemas.openxmlformats.org/drawingml/2006/main">
+              <a:graphicData uri="http://schemas.openxmlformats.org/drawingml/2006/picture">
+                <pic:pic xmlns:pic="http://schemas.openxmlformats.org/drawingml/2006/picture">
+                  <pic:nvPicPr>
+                    <pic:cNvPr id="0" name=""/>
+                    <pic:cNvPicPr/>
+                  </pic:nvPicPr>
+                  <pic:blipFill>
+                    <a:blip r:embed="rId10"/>
+                    <a:stretch>
+                      <a:fillRect/>
+                    </a:stretch>
+                  </pic:blipFill>
+                  <pic:spPr>
+                    <a:xfrm>
+                      <a:off x="0" y="0"/>
+                      <a:ext cx="5873577" cy="3455046"/>
+                    </a:xfrm>
+                    <a:prstGeom prst="rect">
+                      <a:avLst/>
+                    </a:prstGeom>
+                  </pic:spPr>
+                </pic:pic>
+              </a:graphicData>
+            </a:graphic>
+          </wp:inline>
+        </w:drawing>
+      </w:r>
+    </w:p>
+    <w:p>
+      <w:pPr>
+        <w:rPr>
+          <w:sz w:val="48"/>
+          <w:szCs w:val="48"/>
+        </w:rPr>
+      </w:pPr>
+      <w:r>
+        <w:rPr>
+          <w:noProof/>
+          <w:lang w:eastAsia="es-AR"/>
+        </w:rPr>
+        <w:drawing>
+          <wp:inline distT="0" distB="0" distL="0" distR="0" wp14:anchorId="67EB6C5C" wp14:editId="0C9F6726">
+            <wp:extent cx="5857875" cy="3286125"/>
+            <wp:effectExtent l="0" t="0" r="9525" b="9525"/>
+            <wp:docPr id="9" name="Imagen 9"/>
             <wp:cNvGraphicFramePr>
               <a:graphicFrameLocks xmlns:a="http://schemas.openxmlformats.org/drawingml/2006/main" noChangeAspect="1"/>
             </wp:cNvGraphicFramePr>
@@ -1175,55 +1106,6 @@
                   <pic:spPr>
                     <a:xfrm>
                       <a:off x="0" y="0"/>
-                      <a:ext cx="5873577" cy="3455046"/>
-                    </a:xfrm>
-                    <a:prstGeom prst="rect">
-                      <a:avLst/>
-                    </a:prstGeom>
-                  </pic:spPr>
-                </pic:pic>
-              </a:graphicData>
-            </a:graphic>
-          </wp:inline>
-        </w:drawing>
-      </w:r>
-    </w:p>
-    <w:p>
-      <w:pPr>
-        <w:rPr>
-          <w:sz w:val="48"/>
-          <w:szCs w:val="48"/>
-        </w:rPr>
-      </w:pPr>
-      <w:r>
-        <w:rPr>
-          <w:noProof/>
-          <w:lang w:eastAsia="es-AR"/>
-        </w:rPr>
-        <w:drawing>
-          <wp:inline distT="0" distB="0" distL="0" distR="0" wp14:anchorId="67EB6C5C" wp14:editId="0C9F6726">
-            <wp:extent cx="5857875" cy="3286125"/>
-            <wp:effectExtent l="0" t="0" r="9525" b="9525"/>
-            <wp:docPr id="9" name="Imagen 9"/>
-            <wp:cNvGraphicFramePr>
-              <a:graphicFrameLocks xmlns:a="http://schemas.openxmlformats.org/drawingml/2006/main" noChangeAspect="1"/>
-            </wp:cNvGraphicFramePr>
-            <a:graphic xmlns:a="http://schemas.openxmlformats.org/drawingml/2006/main">
-              <a:graphicData uri="http://schemas.openxmlformats.org/drawingml/2006/picture">
-                <pic:pic xmlns:pic="http://schemas.openxmlformats.org/drawingml/2006/picture">
-                  <pic:nvPicPr>
-                    <pic:cNvPr id="0" name=""/>
-                    <pic:cNvPicPr/>
-                  </pic:nvPicPr>
-                  <pic:blipFill>
-                    <a:blip r:embed="rId12"/>
-                    <a:stretch>
-                      <a:fillRect/>
-                    </a:stretch>
-                  </pic:blipFill>
-                  <pic:spPr>
-                    <a:xfrm>
-                      <a:off x="0" y="0"/>
                       <a:ext cx="5862594" cy="3288772"/>
                     </a:xfrm>
                     <a:prstGeom prst="rect">
@@ -1451,7 +1333,7 @@
                     </pic:cNvPicPr>
                   </pic:nvPicPr>
                   <pic:blipFill>
-                    <a:blip r:embed="rId13" cstate="print">
+                    <a:blip r:embed="rId12" cstate="print">
                       <a:extLst>
                         <a:ext uri="{28A0092B-C50C-407E-A947-70E740481C1C}">
                           <a14:useLocalDpi xmlns:a14="http://schemas.microsoft.com/office/drawing/2010/main" val="0"/>
@@ -1515,7 +1397,7 @@
                     </pic:cNvPicPr>
                   </pic:nvPicPr>
                   <pic:blipFill>
-                    <a:blip r:embed="rId14" cstate="print">
+                    <a:blip r:embed="rId13" cstate="print">
                       <a:extLst>
                         <a:ext uri="{28A0092B-C50C-407E-A947-70E740481C1C}">
                           <a14:useLocalDpi xmlns:a14="http://schemas.microsoft.com/office/drawing/2010/main" val="0"/>
@@ -1578,7 +1460,7 @@
                     <pic:cNvPicPr/>
                   </pic:nvPicPr>
                   <pic:blipFill>
-                    <a:blip r:embed="rId15"/>
+                    <a:blip r:embed="rId14"/>
                     <a:stretch>
                       <a:fillRect/>
                     </a:stretch>
@@ -1598,6 +1480,28 @@
           </wp:inline>
         </w:drawing>
       </w:r>
+    </w:p>
+    <w:p>
+      <w:pPr>
+        <w:rPr>
+          <w:b/>
+          <w:sz w:val="48"/>
+          <w:szCs w:val="48"/>
+          <w:u w:val="single"/>
+        </w:rPr>
+      </w:pPr>
+    </w:p>
+    <w:p>
+      <w:pPr>
+        <w:rPr>
+          <w:b/>
+          <w:sz w:val="32"/>
+          <w:szCs w:val="32"/>
+          <w:u w:val="single"/>
+        </w:rPr>
+      </w:pPr>
+      <w:bookmarkStart w:id="0" w:name="_GoBack"/>
+      <w:bookmarkEnd w:id="0"/>
     </w:p>
     <w:sectPr>
       <w:pgSz w:w="12240" w:h="15840"/>

</xml_diff>

<commit_message>
puse captura del comando add
</commit_message>
<xml_diff>
--- a/Capturas de pantalla.docx
+++ b/Capturas de pantalla.docx
@@ -1,6 +1,6 @@
 
 <file path=word/document.xml><?xml version="1.0" encoding="utf-8"?>
-<w:document xmlns:wpc="http://schemas.microsoft.com/office/word/2010/wordprocessingCanvas" xmlns:mc="http://schemas.openxmlformats.org/markup-compatibility/2006" xmlns:o="urn:schemas-microsoft-com:office:office" xmlns:r="http://schemas.openxmlformats.org/officeDocument/2006/relationships" xmlns:m="http://schemas.openxmlformats.org/officeDocument/2006/math" xmlns:v="urn:schemas-microsoft-com:vml" xmlns:wp14="http://schemas.microsoft.com/office/word/2010/wordprocessingDrawing" xmlns:wp="http://schemas.openxmlformats.org/drawingml/2006/wordprocessingDrawing" xmlns:w10="urn:schemas-microsoft-com:office:word" xmlns:w="http://schemas.openxmlformats.org/wordprocessingml/2006/main" xmlns:w14="http://schemas.microsoft.com/office/word/2010/wordml" xmlns:wpg="http://schemas.microsoft.com/office/word/2010/wordprocessingGroup" xmlns:wpi="http://schemas.microsoft.com/office/word/2010/wordprocessingInk" xmlns:wne="http://schemas.microsoft.com/office/word/2006/wordml" xmlns:wps="http://schemas.microsoft.com/office/word/2010/wordprocessingShape" mc:Ignorable="w14 wp14">
+<w:document xmlns:wpc="http://schemas.microsoft.com/office/word/2010/wordprocessingCanvas" xmlns:mc="http://schemas.openxmlformats.org/markup-compatibility/2006" xmlns:o="urn:schemas-microsoft-com:office:office" xmlns:r="http://schemas.openxmlformats.org/officeDocument/2006/relationships" xmlns:m="http://schemas.openxmlformats.org/officeDocument/2006/math" xmlns:v="urn:schemas-microsoft-com:vml" xmlns:wp14="http://schemas.microsoft.com/office/word/2010/wordprocessingDrawing" xmlns:wp="http://schemas.openxmlformats.org/drawingml/2006/wordprocessingDrawing" xmlns:w10="urn:schemas-microsoft-com:office:word" xmlns:w="http://schemas.openxmlformats.org/wordprocessingml/2006/main" xmlns:w14="http://schemas.microsoft.com/office/word/2010/wordml" xmlns:w15="http://schemas.microsoft.com/office/word/2012/wordml" xmlns:wpg="http://schemas.microsoft.com/office/word/2010/wordprocessingGroup" xmlns:wpi="http://schemas.microsoft.com/office/word/2010/wordprocessingInk" xmlns:wne="http://schemas.microsoft.com/office/word/2006/wordml" xmlns:wps="http://schemas.microsoft.com/office/word/2010/wordprocessingShape" mc:Ignorable="w14 w15 wp14">
   <w:body>
     <w:p>
       <w:pPr>
@@ -19,47 +19,7 @@
           <w:szCs w:val="56"/>
           <w:u w:val="single"/>
         </w:rPr>
-        <w:t xml:space="preserve">Trabajo sobre </w:t>
-      </w:r>
-      <w:proofErr w:type="spellStart"/>
-      <w:r>
-        <w:rPr>
-          <w:b/>
-          <w:sz w:val="56"/>
-          <w:szCs w:val="56"/>
-          <w:u w:val="single"/>
-        </w:rPr>
-        <w:t>GitHub</w:t>
-      </w:r>
-      <w:proofErr w:type="spellEnd"/>
-      <w:r>
-        <w:rPr>
-          <w:b/>
-          <w:sz w:val="56"/>
-          <w:szCs w:val="56"/>
-          <w:u w:val="single"/>
-        </w:rPr>
-        <w:t xml:space="preserve"> </w:t>
-      </w:r>
-      <w:proofErr w:type="spellStart"/>
-      <w:r>
-        <w:rPr>
-          <w:b/>
-          <w:sz w:val="56"/>
-          <w:szCs w:val="56"/>
-          <w:u w:val="single"/>
-        </w:rPr>
-        <w:t>reentrega</w:t>
-      </w:r>
-      <w:proofErr w:type="spellEnd"/>
-      <w:r>
-        <w:rPr>
-          <w:b/>
-          <w:sz w:val="56"/>
-          <w:szCs w:val="56"/>
-          <w:u w:val="single"/>
-        </w:rPr>
-        <w:t>.</w:t>
+        <w:t>Trabajo sobre GitHub reentrega.</w:t>
       </w:r>
     </w:p>
     <w:p>
@@ -72,7 +32,6 @@
           <w:u w:val="single"/>
         </w:rPr>
       </w:pPr>
-      <w:proofErr w:type="spellStart"/>
       <w:r>
         <w:rPr>
           <w:b/>
@@ -80,17 +39,7 @@
           <w:szCs w:val="48"/>
           <w:u w:val="single"/>
         </w:rPr>
-        <w:t>Unicen</w:t>
-      </w:r>
-      <w:proofErr w:type="spellEnd"/>
-      <w:r>
-        <w:rPr>
-          <w:b/>
-          <w:sz w:val="48"/>
-          <w:szCs w:val="48"/>
-          <w:u w:val="single"/>
-        </w:rPr>
-        <w:t>, Facultad</w:t>
+        <w:t>Unicen, Facultad</w:t>
       </w:r>
       <w:r>
         <w:rPr>
@@ -164,23 +113,13 @@
           <w:szCs w:val="36"/>
         </w:rPr>
       </w:pPr>
-      <w:proofErr w:type="spellStart"/>
-      <w:r>
-        <w:rPr>
-          <w:b/>
-          <w:sz w:val="36"/>
-          <w:szCs w:val="36"/>
-        </w:rPr>
-        <w:t>Loray</w:t>
-      </w:r>
-      <w:proofErr w:type="spellEnd"/>
-      <w:r>
-        <w:rPr>
-          <w:b/>
-          <w:sz w:val="36"/>
-          <w:szCs w:val="36"/>
-        </w:rPr>
-        <w:t xml:space="preserve"> Tomas</w:t>
+      <w:r>
+        <w:rPr>
+          <w:b/>
+          <w:sz w:val="36"/>
+          <w:szCs w:val="36"/>
+        </w:rPr>
+        <w:t>Loray Tomas</w:t>
       </w:r>
     </w:p>
     <w:p>
@@ -196,23 +135,13 @@
           <w:szCs w:val="36"/>
         </w:rPr>
       </w:pPr>
-      <w:proofErr w:type="spellStart"/>
-      <w:r>
-        <w:rPr>
-          <w:b/>
-          <w:sz w:val="36"/>
-          <w:szCs w:val="36"/>
-        </w:rPr>
-        <w:t>Marano</w:t>
-      </w:r>
-      <w:proofErr w:type="spellEnd"/>
-      <w:r>
-        <w:rPr>
-          <w:b/>
-          <w:sz w:val="36"/>
-          <w:szCs w:val="36"/>
-        </w:rPr>
-        <w:t xml:space="preserve"> Ariel</w:t>
+      <w:r>
+        <w:rPr>
+          <w:b/>
+          <w:sz w:val="36"/>
+          <w:szCs w:val="36"/>
+        </w:rPr>
+        <w:t>Marano Ariel</w:t>
       </w:r>
     </w:p>
     <w:p>
@@ -283,25 +212,7 @@
           <w:sz w:val="36"/>
           <w:szCs w:val="36"/>
         </w:rPr>
-        <w:t xml:space="preserve">Dr. Lo </w:t>
-      </w:r>
-      <w:proofErr w:type="spellStart"/>
-      <w:r>
-        <w:rPr>
-          <w:b/>
-          <w:sz w:val="36"/>
-          <w:szCs w:val="36"/>
-        </w:rPr>
-        <w:t>Vercio</w:t>
-      </w:r>
-      <w:proofErr w:type="spellEnd"/>
-      <w:r>
-        <w:rPr>
-          <w:b/>
-          <w:sz w:val="36"/>
-          <w:szCs w:val="36"/>
-        </w:rPr>
-        <w:t xml:space="preserve"> Lucas</w:t>
+        <w:t>Dr. Lo Vercio Lucas</w:t>
       </w:r>
     </w:p>
     <w:p>
@@ -323,25 +234,7 @@
           <w:sz w:val="36"/>
           <w:szCs w:val="36"/>
         </w:rPr>
-        <w:t xml:space="preserve">Dr. </w:t>
-      </w:r>
-      <w:proofErr w:type="spellStart"/>
-      <w:r>
-        <w:rPr>
-          <w:b/>
-          <w:sz w:val="36"/>
-          <w:szCs w:val="36"/>
-        </w:rPr>
-        <w:t>Rodriguez</w:t>
-      </w:r>
-      <w:proofErr w:type="spellEnd"/>
-      <w:r>
-        <w:rPr>
-          <w:b/>
-          <w:sz w:val="36"/>
-          <w:szCs w:val="36"/>
-        </w:rPr>
-        <w:t xml:space="preserve"> Guillermo</w:t>
+        <w:t>Dr. Rodriguez Guillermo</w:t>
       </w:r>
     </w:p>
     <w:p>
@@ -363,36 +256,8 @@
           <w:sz w:val="36"/>
           <w:szCs w:val="36"/>
         </w:rPr>
-        <w:t xml:space="preserve">Dr. </w:t>
-      </w:r>
-      <w:proofErr w:type="spellStart"/>
-      <w:r>
-        <w:rPr>
-          <w:b/>
-          <w:sz w:val="36"/>
-          <w:szCs w:val="36"/>
-        </w:rPr>
-        <w:t>Nicoletti</w:t>
-      </w:r>
-      <w:proofErr w:type="spellEnd"/>
-      <w:r>
-        <w:rPr>
-          <w:b/>
-          <w:sz w:val="36"/>
-          <w:szCs w:val="36"/>
-        </w:rPr>
-        <w:t xml:space="preserve"> </w:t>
-      </w:r>
-      <w:proofErr w:type="spellStart"/>
-      <w:r>
-        <w:rPr>
-          <w:b/>
-          <w:sz w:val="36"/>
-          <w:szCs w:val="36"/>
-        </w:rPr>
-        <w:t>Matias</w:t>
-      </w:r>
-      <w:proofErr w:type="spellEnd"/>
+        <w:t>Dr. Nicoletti Matias</w:t>
+      </w:r>
     </w:p>
     <w:p>
       <w:pPr>
@@ -413,25 +278,7 @@
           <w:sz w:val="36"/>
           <w:szCs w:val="36"/>
         </w:rPr>
-        <w:t xml:space="preserve">Dr. </w:t>
-      </w:r>
-      <w:proofErr w:type="spellStart"/>
-      <w:r>
-        <w:rPr>
-          <w:b/>
-          <w:sz w:val="36"/>
-          <w:szCs w:val="36"/>
-        </w:rPr>
-        <w:t>Nigro</w:t>
-      </w:r>
-      <w:proofErr w:type="spellEnd"/>
-      <w:r>
-        <w:rPr>
-          <w:b/>
-          <w:sz w:val="36"/>
-          <w:szCs w:val="36"/>
-        </w:rPr>
-        <w:t xml:space="preserve"> Oscar</w:t>
+        <w:t>Dr. Nigro Oscar</w:t>
       </w:r>
     </w:p>
     <w:p>
@@ -453,25 +300,7 @@
           <w:sz w:val="36"/>
           <w:szCs w:val="36"/>
         </w:rPr>
-        <w:t xml:space="preserve">Ing. </w:t>
-      </w:r>
-      <w:proofErr w:type="spellStart"/>
-      <w:r>
-        <w:rPr>
-          <w:b/>
-          <w:sz w:val="36"/>
-          <w:szCs w:val="36"/>
-        </w:rPr>
-        <w:t>Barian</w:t>
-      </w:r>
-      <w:proofErr w:type="spellEnd"/>
-      <w:r>
-        <w:rPr>
-          <w:b/>
-          <w:sz w:val="36"/>
-          <w:szCs w:val="36"/>
-        </w:rPr>
-        <w:t xml:space="preserve"> Varona</w:t>
+        <w:t>Ing. Barian Varona</w:t>
       </w:r>
     </w:p>
     <w:p>
@@ -493,36 +322,8 @@
           <w:sz w:val="36"/>
           <w:szCs w:val="36"/>
         </w:rPr>
-        <w:t xml:space="preserve">Ing. Sandra </w:t>
-      </w:r>
-      <w:proofErr w:type="spellStart"/>
-      <w:r>
-        <w:rPr>
-          <w:b/>
-          <w:sz w:val="36"/>
-          <w:szCs w:val="36"/>
-        </w:rPr>
-        <w:t>Gonzalez</w:t>
-      </w:r>
-      <w:proofErr w:type="spellEnd"/>
-      <w:r>
-        <w:rPr>
-          <w:b/>
-          <w:sz w:val="36"/>
-          <w:szCs w:val="36"/>
-        </w:rPr>
-        <w:t xml:space="preserve"> </w:t>
-      </w:r>
-      <w:proofErr w:type="spellStart"/>
-      <w:r>
-        <w:rPr>
-          <w:b/>
-          <w:sz w:val="36"/>
-          <w:szCs w:val="36"/>
-        </w:rPr>
-        <w:t>cisaro</w:t>
-      </w:r>
-      <w:proofErr w:type="spellEnd"/>
+        <w:t>Ing. Sandra Gonzalez cisaro</w:t>
+      </w:r>
     </w:p>
     <w:p>
       <w:pPr>
@@ -568,7 +369,7 @@
                     <pic:cNvPicPr/>
                   </pic:nvPicPr>
                   <pic:blipFill>
-                    <a:blip r:embed="rId8">
+                    <a:blip r:embed="rId7">
                       <a:extLst>
                         <a:ext uri="{28A0092B-C50C-407E-A947-70E740481C1C}">
                           <a14:useLocalDpi xmlns:a14="http://schemas.microsoft.com/office/drawing/2010/main" val="0"/>
@@ -617,55 +418,7 @@
           <w:szCs w:val="32"/>
         </w:rPr>
         <w:lastRenderedPageBreak/>
-        <w:t xml:space="preserve">En esta parte del trabajo, vamos a demostrar y explicar cómo trabajamos en </w:t>
-      </w:r>
-      <w:proofErr w:type="spellStart"/>
-      <w:r>
-        <w:rPr>
-          <w:sz w:val="32"/>
-          <w:szCs w:val="32"/>
-        </w:rPr>
-        <w:t>Git</w:t>
-      </w:r>
-      <w:proofErr w:type="spellEnd"/>
-      <w:r>
-        <w:rPr>
-          <w:sz w:val="32"/>
-          <w:szCs w:val="32"/>
-        </w:rPr>
-        <w:t xml:space="preserve"> y </w:t>
-      </w:r>
-      <w:proofErr w:type="spellStart"/>
-      <w:r>
-        <w:rPr>
-          <w:sz w:val="32"/>
-          <w:szCs w:val="32"/>
-        </w:rPr>
-        <w:t>GitHub</w:t>
-      </w:r>
-      <w:proofErr w:type="spellEnd"/>
-      <w:r>
-        <w:rPr>
-          <w:sz w:val="32"/>
-          <w:szCs w:val="32"/>
-        </w:rPr>
-        <w:t xml:space="preserve"> utilizando el respectivo repositorio, los </w:t>
-      </w:r>
-      <w:proofErr w:type="spellStart"/>
-      <w:r>
-        <w:rPr>
-          <w:sz w:val="32"/>
-          <w:szCs w:val="32"/>
-        </w:rPr>
-        <w:t>issues</w:t>
-      </w:r>
-      <w:proofErr w:type="spellEnd"/>
-      <w:r>
-        <w:rPr>
-          <w:sz w:val="32"/>
-          <w:szCs w:val="32"/>
-        </w:rPr>
-        <w:t xml:space="preserve"> o tareas asignados a cada </w:t>
+        <w:t xml:space="preserve">En esta parte del trabajo, vamos a demostrar y explicar cómo trabajamos en Git y GitHub utilizando el respectivo repositorio, los issues o tareas asignados a cada </w:t>
       </w:r>
       <w:r>
         <w:rPr>
@@ -679,117 +432,37 @@
           <w:sz w:val="32"/>
           <w:szCs w:val="32"/>
         </w:rPr>
-        <w:t xml:space="preserve">, con </w:t>
-      </w:r>
-      <w:proofErr w:type="spellStart"/>
-      <w:r>
-        <w:rPr>
-          <w:sz w:val="32"/>
-          <w:szCs w:val="32"/>
-        </w:rPr>
-        <w:t>milestones</w:t>
-      </w:r>
-      <w:proofErr w:type="spellEnd"/>
-      <w:r>
-        <w:rPr>
-          <w:sz w:val="32"/>
-          <w:szCs w:val="32"/>
-        </w:rPr>
-        <w:t xml:space="preserve"> y los diversos comandos demostrados con las capturas de pantalla.</w:t>
-      </w:r>
-    </w:p>
-    <w:p>
-      <w:pPr>
-        <w:rPr>
-          <w:sz w:val="32"/>
-          <w:szCs w:val="32"/>
-        </w:rPr>
-      </w:pPr>
-      <w:r>
-        <w:rPr>
-          <w:sz w:val="32"/>
-          <w:szCs w:val="32"/>
-        </w:rPr>
-        <w:t xml:space="preserve">Comenzamos con </w:t>
-      </w:r>
-      <w:proofErr w:type="spellStart"/>
-      <w:r>
-        <w:rPr>
-          <w:sz w:val="32"/>
-          <w:szCs w:val="32"/>
-        </w:rPr>
-        <w:t>Git</w:t>
-      </w:r>
-      <w:proofErr w:type="spellEnd"/>
-      <w:r>
-        <w:rPr>
-          <w:sz w:val="32"/>
-          <w:szCs w:val="32"/>
-        </w:rPr>
-        <w:t xml:space="preserve"> </w:t>
-      </w:r>
-      <w:proofErr w:type="spellStart"/>
-      <w:r>
-        <w:rPr>
-          <w:sz w:val="32"/>
-          <w:szCs w:val="32"/>
-        </w:rPr>
-        <w:t>push</w:t>
-      </w:r>
-      <w:proofErr w:type="spellEnd"/>
-      <w:r>
-        <w:rPr>
-          <w:sz w:val="32"/>
-          <w:szCs w:val="32"/>
-        </w:rPr>
-        <w:t>:</w:t>
-      </w:r>
-    </w:p>
-    <w:p>
-      <w:pPr>
-        <w:rPr>
-          <w:sz w:val="32"/>
-          <w:szCs w:val="32"/>
-        </w:rPr>
-      </w:pPr>
-      <w:r>
-        <w:rPr>
-          <w:sz w:val="32"/>
-          <w:szCs w:val="32"/>
-        </w:rPr>
-        <w:t xml:space="preserve">El </w:t>
-      </w:r>
-      <w:proofErr w:type="spellStart"/>
-      <w:r>
-        <w:rPr>
-          <w:sz w:val="32"/>
-          <w:szCs w:val="32"/>
-        </w:rPr>
-        <w:t>Git</w:t>
-      </w:r>
-      <w:proofErr w:type="spellEnd"/>
-      <w:r>
-        <w:rPr>
-          <w:sz w:val="32"/>
-          <w:szCs w:val="32"/>
-        </w:rPr>
-        <w:t xml:space="preserve"> </w:t>
-      </w:r>
-      <w:proofErr w:type="spellStart"/>
-      <w:r>
-        <w:rPr>
-          <w:sz w:val="32"/>
-          <w:szCs w:val="32"/>
-        </w:rPr>
-        <w:t>Push</w:t>
-      </w:r>
-      <w:proofErr w:type="spellEnd"/>
-      <w:r>
-        <w:rPr>
-          <w:sz w:val="32"/>
-          <w:szCs w:val="32"/>
-        </w:rPr>
-        <w:t xml:space="preserve"> se</w:t>
+        <w:t>, con milestones y los diversos comandos demostrados con las capturas de pantalla.</w:t>
+      </w:r>
+    </w:p>
+    <w:p>
+      <w:pPr>
+        <w:rPr>
+          <w:sz w:val="32"/>
+          <w:szCs w:val="32"/>
+        </w:rPr>
+      </w:pPr>
+      <w:r>
+        <w:rPr>
+          <w:sz w:val="32"/>
+          <w:szCs w:val="32"/>
+        </w:rPr>
+        <w:t>Comenzamos con Git push:</w:t>
+      </w:r>
+    </w:p>
+    <w:p>
+      <w:pPr>
+        <w:rPr>
+          <w:sz w:val="32"/>
+          <w:szCs w:val="32"/>
+        </w:rPr>
+      </w:pPr>
+      <w:r>
+        <w:rPr>
+          <w:sz w:val="32"/>
+          <w:szCs w:val="32"/>
+        </w:rPr>
+        <w:t>El Git Push se</w:t>
       </w:r>
       <w:r>
         <w:rPr>
@@ -798,21 +471,12 @@
         </w:rPr>
         <w:t xml:space="preserve"> utiliza para subir los cambios y </w:t>
       </w:r>
-      <w:proofErr w:type="spellStart"/>
-      <w:r>
-        <w:rPr>
-          <w:sz w:val="32"/>
-          <w:szCs w:val="32"/>
-        </w:rPr>
-        <w:t>commits</w:t>
-      </w:r>
-      <w:proofErr w:type="spellEnd"/>
-      <w:r>
-        <w:rPr>
-          <w:sz w:val="32"/>
-          <w:szCs w:val="32"/>
-        </w:rPr>
-        <w:t xml:space="preserve"> </w:t>
+      <w:r>
+        <w:rPr>
+          <w:sz w:val="32"/>
+          <w:szCs w:val="32"/>
+        </w:rPr>
+        <w:t xml:space="preserve">commits </w:t>
       </w:r>
       <w:r>
         <w:rPr>
@@ -847,23 +511,7 @@
           <w:sz w:val="32"/>
           <w:szCs w:val="32"/>
         </w:rPr>
-        <w:t xml:space="preserve">alizamos un </w:t>
-      </w:r>
-      <w:proofErr w:type="spellStart"/>
-      <w:r>
-        <w:rPr>
-          <w:sz w:val="32"/>
-          <w:szCs w:val="32"/>
-        </w:rPr>
-        <w:t>commit</w:t>
-      </w:r>
-      <w:proofErr w:type="spellEnd"/>
-      <w:r>
-        <w:rPr>
-          <w:sz w:val="32"/>
-          <w:szCs w:val="32"/>
-        </w:rPr>
-        <w:t xml:space="preserve"> e</w:t>
+        <w:t>alizamos un commit e</w:t>
       </w:r>
       <w:r>
         <w:rPr>
@@ -877,39 +525,7 @@
           <w:sz w:val="32"/>
           <w:szCs w:val="32"/>
         </w:rPr>
-        <w:t>gresamos el comando “</w:t>
-      </w:r>
-      <w:proofErr w:type="spellStart"/>
-      <w:r>
-        <w:rPr>
-          <w:sz w:val="32"/>
-          <w:szCs w:val="32"/>
-        </w:rPr>
-        <w:t>Git</w:t>
-      </w:r>
-      <w:proofErr w:type="spellEnd"/>
-      <w:r>
-        <w:rPr>
-          <w:sz w:val="32"/>
-          <w:szCs w:val="32"/>
-        </w:rPr>
-        <w:t xml:space="preserve"> </w:t>
-      </w:r>
-      <w:proofErr w:type="spellStart"/>
-      <w:r>
-        <w:rPr>
-          <w:sz w:val="32"/>
-          <w:szCs w:val="32"/>
-        </w:rPr>
-        <w:t>Push</w:t>
-      </w:r>
-      <w:proofErr w:type="spellEnd"/>
-      <w:r>
-        <w:rPr>
-          <w:sz w:val="32"/>
-          <w:szCs w:val="32"/>
-        </w:rPr>
-        <w:t>” que como la palabra lo indica, “empuja” los cambios al repositorio</w:t>
+        <w:t>gresamos el comando “Git Push” que como la palabra lo indica, “empuja” los cambios al repositorio</w:t>
       </w:r>
       <w:r>
         <w:rPr>
@@ -956,7 +572,7 @@
                     <pic:cNvPicPr/>
                   </pic:nvPicPr>
                   <pic:blipFill>
-                    <a:blip r:embed="rId9">
+                    <a:blip r:embed="rId8">
                       <a:extLst>
                         <a:ext uri="{28A0092B-C50C-407E-A947-70E740481C1C}">
                           <a14:useLocalDpi xmlns:a14="http://schemas.microsoft.com/office/drawing/2010/main" val="0"/>
@@ -1023,7 +639,7 @@
                     <pic:cNvPicPr/>
                   </pic:nvPicPr>
                   <pic:blipFill>
-                    <a:blip r:embed="rId10"/>
+                    <a:blip r:embed="rId9"/>
                     <a:stretch>
                       <a:fillRect/>
                     </a:stretch>
@@ -1051,7 +667,6 @@
           <w:szCs w:val="48"/>
         </w:rPr>
       </w:pPr>
-      <w:bookmarkStart w:id="0" w:name="_GoBack"/>
       <w:r>
         <w:rPr>
           <w:noProof/>
@@ -1073,7 +688,7 @@
                     <pic:cNvPicPr/>
                   </pic:nvPicPr>
                   <pic:blipFill>
-                    <a:blip r:embed="rId11"/>
+                    <a:blip r:embed="rId10"/>
                     <a:stretch>
                       <a:fillRect/>
                     </a:stretch>
@@ -1093,7 +708,6 @@
           </wp:inline>
         </w:drawing>
       </w:r>
-      <w:bookmarkEnd w:id="0"/>
     </w:p>
     <w:p>
       <w:pPr>
@@ -1110,16 +724,14 @@
           <w:szCs w:val="32"/>
         </w:rPr>
       </w:pPr>
-      <w:proofErr w:type="spellStart"/>
       <w:r>
         <w:rPr>
           <w:sz w:val="32"/>
           <w:szCs w:val="32"/>
         </w:rPr>
         <w:lastRenderedPageBreak/>
-        <w:t>Git</w:t>
-      </w:r>
-      <w:proofErr w:type="spellEnd"/>
+        <w:t>Git pull:</w:t>
+      </w:r>
       <w:r>
         <w:rPr>
           <w:sz w:val="32"/>
@@ -1127,21 +739,26 @@
         </w:rPr>
         <w:t xml:space="preserve"> </w:t>
       </w:r>
-      <w:proofErr w:type="spellStart"/>
-      <w:r>
-        <w:rPr>
-          <w:sz w:val="32"/>
-          <w:szCs w:val="32"/>
-        </w:rPr>
-        <w:t>pull</w:t>
-      </w:r>
-      <w:proofErr w:type="spellEnd"/>
-      <w:r>
-        <w:rPr>
-          <w:sz w:val="32"/>
-          <w:szCs w:val="32"/>
-        </w:rPr>
-        <w:t>:</w:t>
+      <w:r>
+        <w:rPr>
+          <w:sz w:val="32"/>
+          <w:szCs w:val="32"/>
+        </w:rPr>
+        <w:t xml:space="preserve">El comando git pull se utiliza </w:t>
+      </w:r>
+      <w:r>
+        <w:rPr>
+          <w:sz w:val="32"/>
+          <w:szCs w:val="32"/>
+        </w:rPr>
+        <w:t>para cuando otro usuario</w:t>
+      </w:r>
+      <w:r>
+        <w:rPr>
+          <w:sz w:val="32"/>
+          <w:szCs w:val="32"/>
+        </w:rPr>
+        <w:t>, realiza un cambio en el repositorio remoto. Para actualizar esos</w:t>
       </w:r>
       <w:r>
         <w:rPr>
@@ -1155,66 +772,6 @@
           <w:sz w:val="32"/>
           <w:szCs w:val="32"/>
         </w:rPr>
-        <w:t xml:space="preserve">El comando </w:t>
-      </w:r>
-      <w:proofErr w:type="spellStart"/>
-      <w:r>
-        <w:rPr>
-          <w:sz w:val="32"/>
-          <w:szCs w:val="32"/>
-        </w:rPr>
-        <w:t>git</w:t>
-      </w:r>
-      <w:proofErr w:type="spellEnd"/>
-      <w:r>
-        <w:rPr>
-          <w:sz w:val="32"/>
-          <w:szCs w:val="32"/>
-        </w:rPr>
-        <w:t xml:space="preserve"> </w:t>
-      </w:r>
-      <w:proofErr w:type="spellStart"/>
-      <w:r>
-        <w:rPr>
-          <w:sz w:val="32"/>
-          <w:szCs w:val="32"/>
-        </w:rPr>
-        <w:t>pull</w:t>
-      </w:r>
-      <w:proofErr w:type="spellEnd"/>
-      <w:r>
-        <w:rPr>
-          <w:sz w:val="32"/>
-          <w:szCs w:val="32"/>
-        </w:rPr>
-        <w:t xml:space="preserve"> se utiliza </w:t>
-      </w:r>
-      <w:r>
-        <w:rPr>
-          <w:sz w:val="32"/>
-          <w:szCs w:val="32"/>
-        </w:rPr>
-        <w:t>para cuando otro usuario</w:t>
-      </w:r>
-      <w:r>
-        <w:rPr>
-          <w:sz w:val="32"/>
-          <w:szCs w:val="32"/>
-        </w:rPr>
-        <w:t>, realiza un cambio en el repositorio remoto. Para actualizar esos</w:t>
-      </w:r>
-      <w:r>
-        <w:rPr>
-          <w:sz w:val="32"/>
-          <w:szCs w:val="32"/>
-        </w:rPr>
-        <w:t xml:space="preserve"> </w:t>
-      </w:r>
-      <w:r>
-        <w:rPr>
-          <w:sz w:val="32"/>
-          <w:szCs w:val="32"/>
-        </w:rPr>
         <w:t>cambio</w:t>
       </w:r>
       <w:r>
@@ -1224,46 +781,19 @@
         </w:rPr>
         <w:t xml:space="preserve">s, se usa el </w:t>
       </w:r>
-      <w:proofErr w:type="gramStart"/>
-      <w:r>
-        <w:rPr>
-          <w:sz w:val="32"/>
-          <w:szCs w:val="32"/>
-        </w:rPr>
-        <w:t>comando  ”</w:t>
-      </w:r>
-      <w:proofErr w:type="spellStart"/>
-      <w:proofErr w:type="gramEnd"/>
-      <w:r>
-        <w:rPr>
-          <w:sz w:val="32"/>
-          <w:szCs w:val="32"/>
-        </w:rPr>
-        <w:t>git</w:t>
-      </w:r>
-      <w:proofErr w:type="spellEnd"/>
-      <w:r>
-        <w:rPr>
-          <w:sz w:val="32"/>
-          <w:szCs w:val="32"/>
-        </w:rPr>
-        <w:t xml:space="preserve"> </w:t>
-      </w:r>
-      <w:proofErr w:type="spellStart"/>
-      <w:r>
-        <w:rPr>
-          <w:sz w:val="32"/>
-          <w:szCs w:val="32"/>
-        </w:rPr>
-        <w:t>pull</w:t>
-      </w:r>
-      <w:proofErr w:type="spellEnd"/>
-      <w:r>
-        <w:rPr>
-          <w:sz w:val="32"/>
-          <w:szCs w:val="32"/>
-        </w:rPr>
-        <w:t xml:space="preserve">” e inmediatamente se </w:t>
+      <w:r>
+        <w:rPr>
+          <w:sz w:val="32"/>
+          <w:szCs w:val="32"/>
+        </w:rPr>
+        <w:t>comando”</w:t>
+      </w:r>
+      <w:r>
+        <w:rPr>
+          <w:sz w:val="32"/>
+          <w:szCs w:val="32"/>
+        </w:rPr>
+        <w:t xml:space="preserve">git pull” e inmediatamente se </w:t>
       </w:r>
       <w:r>
         <w:rPr>
@@ -1309,7 +839,7 @@
                     </pic:cNvPicPr>
                   </pic:nvPicPr>
                   <pic:blipFill>
-                    <a:blip r:embed="rId12" cstate="print">
+                    <a:blip r:embed="rId11" cstate="print">
                       <a:extLst>
                         <a:ext uri="{28A0092B-C50C-407E-A947-70E740481C1C}">
                           <a14:useLocalDpi xmlns:a14="http://schemas.microsoft.com/office/drawing/2010/main" val="0"/>
@@ -1373,7 +903,7 @@
                     </pic:cNvPicPr>
                   </pic:nvPicPr>
                   <pic:blipFill>
-                    <a:blip r:embed="rId13" cstate="print">
+                    <a:blip r:embed="rId12" cstate="print">
                       <a:extLst>
                         <a:ext uri="{28A0092B-C50C-407E-A947-70E740481C1C}">
                           <a14:useLocalDpi xmlns:a14="http://schemas.microsoft.com/office/drawing/2010/main" val="0"/>
@@ -1436,7 +966,7 @@
                     <pic:cNvPicPr/>
                   </pic:nvPicPr>
                   <pic:blipFill>
-                    <a:blip r:embed="rId14"/>
+                    <a:blip r:embed="rId13"/>
                     <a:stretch>
                       <a:fillRect/>
                     </a:stretch>
@@ -1457,6 +987,23 @@
         </w:drawing>
       </w:r>
     </w:p>
+    <w:p>
+      <w:pPr>
+        <w:rPr>
+          <w:sz w:val="48"/>
+          <w:szCs w:val="48"/>
+        </w:rPr>
+      </w:pPr>
+      <w:r>
+        <w:rPr>
+          <w:sz w:val="48"/>
+          <w:szCs w:val="48"/>
+        </w:rPr>
+        <w:t>Git add:  el comando git add lo que realiza es agregar a los commit          archivos/modificaciones realizadas en determinado proyecto .</w:t>
+      </w:r>
+      <w:bookmarkStart w:id="0" w:name="_GoBack"/>
+      <w:bookmarkEnd w:id="0"/>
+    </w:p>
     <w:sectPr>
       <w:pgSz w:w="12240" w:h="15840"/>
       <w:pgMar w:top="1417" w:right="1701" w:bottom="1417" w:left="1701" w:header="708" w:footer="708" w:gutter="0"/>
@@ -1468,7 +1015,7 @@
 </file>
 
 <file path=word/endnotes.xml><?xml version="1.0" encoding="utf-8"?>
-<w:endnotes xmlns:wpc="http://schemas.microsoft.com/office/word/2010/wordprocessingCanvas" xmlns:mc="http://schemas.openxmlformats.org/markup-compatibility/2006" xmlns:o="urn:schemas-microsoft-com:office:office" xmlns:r="http://schemas.openxmlformats.org/officeDocument/2006/relationships" xmlns:m="http://schemas.openxmlformats.org/officeDocument/2006/math" xmlns:v="urn:schemas-microsoft-com:vml" xmlns:wp14="http://schemas.microsoft.com/office/word/2010/wordprocessingDrawing" xmlns:wp="http://schemas.openxmlformats.org/drawingml/2006/wordprocessingDrawing" xmlns:w10="urn:schemas-microsoft-com:office:word" xmlns:w="http://schemas.openxmlformats.org/wordprocessingml/2006/main" xmlns:w14="http://schemas.microsoft.com/office/word/2010/wordml" xmlns:wpg="http://schemas.microsoft.com/office/word/2010/wordprocessingGroup" xmlns:wpi="http://schemas.microsoft.com/office/word/2010/wordprocessingInk" xmlns:wne="http://schemas.microsoft.com/office/word/2006/wordml" xmlns:wps="http://schemas.microsoft.com/office/word/2010/wordprocessingShape" mc:Ignorable="w14 wp14">
+<w:endnotes xmlns:wpc="http://schemas.microsoft.com/office/word/2010/wordprocessingCanvas" xmlns:mc="http://schemas.openxmlformats.org/markup-compatibility/2006" xmlns:o="urn:schemas-microsoft-com:office:office" xmlns:r="http://schemas.openxmlformats.org/officeDocument/2006/relationships" xmlns:m="http://schemas.openxmlformats.org/officeDocument/2006/math" xmlns:v="urn:schemas-microsoft-com:vml" xmlns:wp14="http://schemas.microsoft.com/office/word/2010/wordprocessingDrawing" xmlns:wp="http://schemas.openxmlformats.org/drawingml/2006/wordprocessingDrawing" xmlns:w10="urn:schemas-microsoft-com:office:word" xmlns:w="http://schemas.openxmlformats.org/wordprocessingml/2006/main" xmlns:w14="http://schemas.microsoft.com/office/word/2010/wordml" xmlns:w15="http://schemas.microsoft.com/office/word/2012/wordml" xmlns:wpg="http://schemas.microsoft.com/office/word/2010/wordprocessingGroup" xmlns:wpi="http://schemas.microsoft.com/office/word/2010/wordprocessingInk" xmlns:wne="http://schemas.microsoft.com/office/word/2006/wordml" xmlns:wps="http://schemas.microsoft.com/office/word/2010/wordprocessingShape" mc:Ignorable="w14 w15 wp14">
   <w:endnote w:type="separator" w:id="-1">
     <w:p>
       <w:pPr>
@@ -1493,7 +1040,7 @@
 </file>
 
 <file path=word/footnotes.xml><?xml version="1.0" encoding="utf-8"?>
-<w:footnotes xmlns:wpc="http://schemas.microsoft.com/office/word/2010/wordprocessingCanvas" xmlns:mc="http://schemas.openxmlformats.org/markup-compatibility/2006" xmlns:o="urn:schemas-microsoft-com:office:office" xmlns:r="http://schemas.openxmlformats.org/officeDocument/2006/relationships" xmlns:m="http://schemas.openxmlformats.org/officeDocument/2006/math" xmlns:v="urn:schemas-microsoft-com:vml" xmlns:wp14="http://schemas.microsoft.com/office/word/2010/wordprocessingDrawing" xmlns:wp="http://schemas.openxmlformats.org/drawingml/2006/wordprocessingDrawing" xmlns:w10="urn:schemas-microsoft-com:office:word" xmlns:w="http://schemas.openxmlformats.org/wordprocessingml/2006/main" xmlns:w14="http://schemas.microsoft.com/office/word/2010/wordml" xmlns:wpg="http://schemas.microsoft.com/office/word/2010/wordprocessingGroup" xmlns:wpi="http://schemas.microsoft.com/office/word/2010/wordprocessingInk" xmlns:wne="http://schemas.microsoft.com/office/word/2006/wordml" xmlns:wps="http://schemas.microsoft.com/office/word/2010/wordprocessingShape" mc:Ignorable="w14 wp14">
+<w:footnotes xmlns:wpc="http://schemas.microsoft.com/office/word/2010/wordprocessingCanvas" xmlns:mc="http://schemas.openxmlformats.org/markup-compatibility/2006" xmlns:o="urn:schemas-microsoft-com:office:office" xmlns:r="http://schemas.openxmlformats.org/officeDocument/2006/relationships" xmlns:m="http://schemas.openxmlformats.org/officeDocument/2006/math" xmlns:v="urn:schemas-microsoft-com:vml" xmlns:wp14="http://schemas.microsoft.com/office/word/2010/wordprocessingDrawing" xmlns:wp="http://schemas.openxmlformats.org/drawingml/2006/wordprocessingDrawing" xmlns:w10="urn:schemas-microsoft-com:office:word" xmlns:w="http://schemas.openxmlformats.org/wordprocessingml/2006/main" xmlns:w14="http://schemas.microsoft.com/office/word/2010/wordml" xmlns:w15="http://schemas.microsoft.com/office/word/2012/wordml" xmlns:wpg="http://schemas.microsoft.com/office/word/2010/wordprocessingGroup" xmlns:wpi="http://schemas.microsoft.com/office/word/2010/wordprocessingInk" xmlns:wne="http://schemas.microsoft.com/office/word/2006/wordml" xmlns:wps="http://schemas.microsoft.com/office/word/2010/wordprocessingShape" mc:Ignorable="w14 w15 wp14">
   <w:footnote w:type="separator" w:id="-1">
     <w:p>
       <w:pPr>
@@ -1518,8 +1065,8 @@
 </file>
 
 <file path=word/numbering.xml><?xml version="1.0" encoding="utf-8"?>
-<w:numbering xmlns:wpc="http://schemas.microsoft.com/office/word/2010/wordprocessingCanvas" xmlns:mc="http://schemas.openxmlformats.org/markup-compatibility/2006" xmlns:o="urn:schemas-microsoft-com:office:office" xmlns:r="http://schemas.openxmlformats.org/officeDocument/2006/relationships" xmlns:m="http://schemas.openxmlformats.org/officeDocument/2006/math" xmlns:v="urn:schemas-microsoft-com:vml" xmlns:wp14="http://schemas.microsoft.com/office/word/2010/wordprocessingDrawing" xmlns:wp="http://schemas.openxmlformats.org/drawingml/2006/wordprocessingDrawing" xmlns:w10="urn:schemas-microsoft-com:office:word" xmlns:w="http://schemas.openxmlformats.org/wordprocessingml/2006/main" xmlns:w14="http://schemas.microsoft.com/office/word/2010/wordml" xmlns:wpg="http://schemas.microsoft.com/office/word/2010/wordprocessingGroup" xmlns:wpi="http://schemas.microsoft.com/office/word/2010/wordprocessingInk" xmlns:wne="http://schemas.microsoft.com/office/word/2006/wordml" xmlns:wps="http://schemas.microsoft.com/office/word/2010/wordprocessingShape" mc:Ignorable="w14 wp14">
-  <w:abstractNum w:abstractNumId="0">
+<w:numbering xmlns:wpc="http://schemas.microsoft.com/office/word/2010/wordprocessingCanvas" xmlns:mc="http://schemas.openxmlformats.org/markup-compatibility/2006" xmlns:o="urn:schemas-microsoft-com:office:office" xmlns:r="http://schemas.openxmlformats.org/officeDocument/2006/relationships" xmlns:m="http://schemas.openxmlformats.org/officeDocument/2006/math" xmlns:v="urn:schemas-microsoft-com:vml" xmlns:wp14="http://schemas.microsoft.com/office/word/2010/wordprocessingDrawing" xmlns:wp="http://schemas.openxmlformats.org/drawingml/2006/wordprocessingDrawing" xmlns:w10="urn:schemas-microsoft-com:office:word" xmlns:w="http://schemas.openxmlformats.org/wordprocessingml/2006/main" xmlns:w14="http://schemas.microsoft.com/office/word/2010/wordml" xmlns:w15="http://schemas.microsoft.com/office/word/2012/wordml" xmlns:wpg="http://schemas.microsoft.com/office/word/2010/wordprocessingGroup" xmlns:wpi="http://schemas.microsoft.com/office/word/2010/wordprocessingInk" xmlns:wne="http://schemas.microsoft.com/office/word/2006/wordml" xmlns:wps="http://schemas.microsoft.com/office/word/2010/wordprocessingShape" mc:Ignorable="w14 w15 wp14">
+  <w:abstractNum w:abstractNumId="0" w15:restartNumberingAfterBreak="0">
     <w:nsid w:val="5B301258"/>
     <w:multiLevelType w:val="hybridMultilevel"/>
     <w:tmpl w:val="DA847C64"/>
@@ -1632,7 +1179,7 @@
       </w:rPr>
     </w:lvl>
   </w:abstractNum>
-  <w:abstractNum w:abstractNumId="1">
+  <w:abstractNum w:abstractNumId="1" w15:restartNumberingAfterBreak="0">
     <w:nsid w:val="708B4499"/>
     <w:multiLevelType w:val="hybridMultilevel"/>
     <w:tmpl w:val="ECB2E7B4"/>
@@ -1755,7 +1302,7 @@
 </file>
 
 <file path=word/styles.xml><?xml version="1.0" encoding="utf-8"?>
-<w:styles xmlns:mc="http://schemas.openxmlformats.org/markup-compatibility/2006" xmlns:r="http://schemas.openxmlformats.org/officeDocument/2006/relationships" xmlns:w="http://schemas.openxmlformats.org/wordprocessingml/2006/main" xmlns:w14="http://schemas.microsoft.com/office/word/2010/wordml" mc:Ignorable="w14">
+<w:styles xmlns:mc="http://schemas.openxmlformats.org/markup-compatibility/2006" xmlns:r="http://schemas.openxmlformats.org/officeDocument/2006/relationships" xmlns:w="http://schemas.openxmlformats.org/wordprocessingml/2006/main" xmlns:w14="http://schemas.microsoft.com/office/word/2010/wordml" xmlns:w15="http://schemas.microsoft.com/office/word/2012/wordml" mc:Ignorable="w14 w15">
   <w:docDefaults>
     <w:rPrDefault>
       <w:rPr>
@@ -1771,419 +1318,378 @@
       </w:pPr>
     </w:pPrDefault>
   </w:docDefaults>
-  <w:latentStyles w:defLockedState="0" w:defUIPriority="99" w:defSemiHidden="1" w:defUnhideWhenUsed="1" w:defQFormat="0" w:count="267">
-    <w:lsdException w:name="Normal" w:semiHidden="0" w:uiPriority="0" w:unhideWhenUsed="0" w:qFormat="1"/>
-    <w:lsdException w:name="heading 1" w:semiHidden="0" w:uiPriority="9" w:unhideWhenUsed="0" w:qFormat="1"/>
-    <w:lsdException w:name="heading 2" w:uiPriority="9" w:qFormat="1"/>
-    <w:lsdException w:name="heading 3" w:uiPriority="9" w:qFormat="1"/>
-    <w:lsdException w:name="heading 4" w:uiPriority="9" w:qFormat="1"/>
-    <w:lsdException w:name="heading 5" w:uiPriority="9" w:qFormat="1"/>
-    <w:lsdException w:name="heading 6" w:uiPriority="9" w:qFormat="1"/>
-    <w:lsdException w:name="heading 7" w:uiPriority="9" w:qFormat="1"/>
-    <w:lsdException w:name="heading 8" w:uiPriority="9" w:qFormat="1"/>
-    <w:lsdException w:name="heading 9" w:uiPriority="9" w:qFormat="1"/>
-    <w:lsdException w:name="toc 1" w:uiPriority="39"/>
-    <w:lsdException w:name="toc 2" w:uiPriority="39"/>
-    <w:lsdException w:name="toc 3" w:uiPriority="39"/>
-    <w:lsdException w:name="toc 4" w:uiPriority="39"/>
-    <w:lsdException w:name="toc 5" w:uiPriority="39"/>
-    <w:lsdException w:name="toc 6" w:uiPriority="39"/>
-    <w:lsdException w:name="toc 7" w:uiPriority="39"/>
-    <w:lsdException w:name="toc 8" w:uiPriority="39"/>
-    <w:lsdException w:name="toc 9" w:uiPriority="39"/>
-    <w:lsdException w:name="caption" w:uiPriority="35" w:qFormat="1"/>
-    <w:lsdException w:name="Title" w:semiHidden="0" w:uiPriority="10" w:unhideWhenUsed="0" w:qFormat="1"/>
-    <w:lsdException w:name="Default Paragraph Font" w:uiPriority="1"/>
-    <w:lsdException w:name="Subtitle" w:semiHidden="0" w:uiPriority="11" w:unhideWhenUsed="0" w:qFormat="1"/>
-    <w:lsdException w:name="Strong" w:semiHidden="0" w:uiPriority="22" w:unhideWhenUsed="0" w:qFormat="1"/>
-    <w:lsdException w:name="Emphasis" w:semiHidden="0" w:uiPriority="20" w:unhideWhenUsed="0" w:qFormat="1"/>
-    <w:lsdException w:name="Table Grid" w:semiHidden="0" w:uiPriority="59" w:unhideWhenUsed="0"/>
-    <w:lsdException w:name="Placeholder Text" w:unhideWhenUsed="0"/>
-    <w:lsdException w:name="No Spacing" w:semiHidden="0" w:uiPriority="1" w:unhideWhenUsed="0" w:qFormat="1"/>
-    <w:lsdException w:name="Light Shading" w:semiHidden="0" w:uiPriority="60" w:unhideWhenUsed="0"/>
-    <w:lsdException w:name="Light List" w:semiHidden="0" w:uiPriority="61" w:unhideWhenUsed="0"/>
-    <w:lsdException w:name="Light Grid" w:semiHidden="0" w:uiPriority="62" w:unhideWhenUsed="0"/>
-    <w:lsdException w:name="Medium Shading 1" w:semiHidden="0" w:uiPriority="63" w:unhideWhenUsed="0"/>
-    <w:lsdException w:name="Medium Shading 2" w:semiHidden="0" w:uiPriority="64" w:unhideWhenUsed="0"/>
-    <w:lsdException w:name="Medium List 1" w:semiHidden="0" w:uiPriority="65" w:unhideWhenUsed="0"/>
-    <w:lsdException w:name="Medium List 2" w:semiHidden="0" w:uiPriority="66" w:unhideWhenUsed="0"/>
-    <w:lsdException w:name="Medium Grid 1" w:semiHidden="0" w:uiPriority="67" w:unhideWhenUsed="0"/>
-    <w:lsdException w:name="Medium Grid 2" w:semiHidden="0" w:uiPriority="68" w:unhideWhenUsed="0"/>
-    <w:lsdException w:name="Medium Grid 3" w:semiHidden="0" w:uiPriority="69" w:unhideWhenUsed="0"/>
-    <w:lsdException w:name="Dark List" w:semiHidden="0" w:uiPriority="70" w:unhideWhenUsed="0"/>
-    <w:lsdException w:name="Colorful Shading" w:semiHidden="0" w:uiPriority="71" w:unhideWhenUsed="0"/>
-    <w:lsdException w:name="Colorful List" w:semiHidden="0" w:uiPriority="72" w:unhideWhenUsed="0"/>
-    <w:lsdException w:name="Colorful Grid" w:semiHidden="0" w:uiPriority="73" w:unhideWhenUsed="0"/>
-    <w:lsdException w:name="Light Shading Accent 1" w:semiHidden="0" w:uiPriority="60" w:unhideWhenUsed="0"/>
-    <w:lsdException w:name="Light List Accent 1" w:semiHidden="0" w:uiPriority="61" w:unhideWhenUsed="0"/>
-    <w:lsdException w:name="Light Grid Accent 1" w:semiHidden="0" w:uiPriority="62" w:unhideWhenUsed="0"/>
-    <w:lsdException w:name="Medium Shading 1 Accent 1" w:semiHidden="0" w:uiPriority="63" w:unhideWhenUsed="0"/>
-    <w:lsdException w:name="Medium Shading 2 Accent 1" w:semiHidden="0" w:uiPriority="64" w:unhideWhenUsed="0"/>
-    <w:lsdException w:name="Medium List 1 Accent 1" w:semiHidden="0" w:uiPriority="65" w:unhideWhenUsed="0"/>
-    <w:lsdException w:name="Revision" w:unhideWhenUsed="0"/>
-    <w:lsdException w:name="List Paragraph" w:semiHidden="0" w:uiPriority="34" w:unhideWhenUsed="0" w:qFormat="1"/>
-    <w:lsdException w:name="Quote" w:semiHidden="0" w:uiPriority="29" w:unhideWhenUsed="0" w:qFormat="1"/>
-    <w:lsdException w:name="Intense Quote" w:semiHidden="0" w:uiPriority="30" w:unhideWhenUsed="0" w:qFormat="1"/>
-    <w:lsdException w:name="Medium List 2 Accent 1" w:semiHidden="0" w:uiPriority="66" w:unhideWhenUsed="0"/>
-    <w:lsdException w:name="Medium Grid 1 Accent 1" w:semiHidden="0" w:uiPriority="67" w:unhideWhenUsed="0"/>
-    <w:lsdException w:name="Medium Grid 2 Accent 1" w:semiHidden="0" w:uiPriority="68" w:unhideWhenUsed="0"/>
-    <w:lsdException w:name="Medium Grid 3 Accent 1" w:semiHidden="0" w:uiPriority="69" w:unhideWhenUsed="0"/>
-    <w:lsdException w:name="Dark List Accent 1" w:semiHidden="0" w:uiPriority="70" w:unhideWhenUsed="0"/>
-    <w:lsdException w:name="Colorful Shading Accent 1" w:semiHidden="0" w:uiPriority="71" w:unhideWhenUsed="0"/>
-    <w:lsdException w:name="Colorful List Accent 1" w:semiHidden="0" w:uiPriority="72" w:unhideWhenUsed="0"/>
-    <w:lsdException w:name="Colorful Grid Accent 1" w:semiHidden="0" w:uiPriority="73" w:unhideWhenUsed="0"/>
-    <w:lsdException w:name="Light Shading Accent 2" w:semiHidden="0" w:uiPriority="60" w:unhideWhenUsed="0"/>
-    <w:lsdException w:name="Light List Accent 2" w:semiHidden="0" w:uiPriority="61" w:unhideWhenUsed="0"/>
-    <w:lsdException w:name="Light Grid Accent 2" w:semiHidden="0" w:uiPriority="62" w:unhideWhenUsed="0"/>
-    <w:lsdException w:name="Medium Shading 1 Accent 2" w:semiHidden="0" w:uiPriority="63" w:unhideWhenUsed="0"/>
-    <w:lsdException w:name="Medium Shading 2 Accent 2" w:semiHidden="0" w:uiPriority="64" w:unhideWhenUsed="0"/>
-    <w:lsdException w:name="Medium List 1 Accent 2" w:semiHidden="0" w:uiPriority="65" w:unhideWhenUsed="0"/>
-    <w:lsdException w:name="Medium List 2 Accent 2" w:semiHidden="0" w:uiPriority="66" w:unhideWhenUsed="0"/>
-    <w:lsdException w:name="Medium Grid 1 Accent 2" w:semiHidden="0" w:uiPriority="67" w:unhideWhenUsed="0"/>
-    <w:lsdException w:name="Medium Grid 2 Accent 2" w:semiHidden="0" w:uiPriority="68" w:unhideWhenUsed="0"/>
-    <w:lsdException w:name="Medium Grid 3 Accent 2" w:semiHidden="0" w:uiPriority="69" w:unhideWhenUsed="0"/>
-    <w:lsdException w:name="Dark List Accent 2" w:semiHidden="0" w:uiPriority="70" w:unhideWhenUsed="0"/>
-    <w:lsdException w:name="Colorful Shading Accent 2" w:semiHidden="0" w:uiPriority="71" w:unhideWhenUsed="0"/>
-    <w:lsdException w:name="Colorful List Accent 2" w:semiHidden="0" w:uiPriority="72" w:unhideWhenUsed="0"/>
-    <w:lsdException w:name="Colorful Grid Accent 2" w:semiHidden="0" w:uiPriority="73" w:unhideWhenUsed="0"/>
-    <w:lsdException w:name="Light Shading Accent 3" w:semiHidden="0" w:uiPriority="60" w:unhideWhenUsed="0"/>
-    <w:lsdException w:name="Light List Accent 3" w:semiHidden="0" w:uiPriority="61" w:unhideWhenUsed="0"/>
-    <w:lsdException w:name="Light Grid Accent 3" w:semiHidden="0" w:uiPriority="62" w:unhideWhenUsed="0"/>
-    <w:lsdException w:name="Medium Shading 1 Accent 3" w:semiHidden="0" w:uiPriority="63" w:unhideWhenUsed="0"/>
-    <w:lsdException w:name="Medium Shading 2 Accent 3" w:semiHidden="0" w:uiPriority="64" w:unhideWhenUsed="0"/>
-    <w:lsdException w:name="Medium List 1 Accent 3" w:semiHidden="0" w:uiPriority="65" w:unhideWhenUsed="0"/>
-    <w:lsdException w:name="Medium List 2 Accent 3" w:semiHidden="0" w:uiPriority="66" w:unhideWhenUsed="0"/>
-    <w:lsdException w:name="Medium Grid 1 Accent 3" w:semiHidden="0" w:uiPriority="67" w:unhideWhenUsed="0"/>
-    <w:lsdException w:name="Medium Grid 2 Accent 3" w:semiHidden="0" w:uiPriority="68" w:unhideWhenUsed="0"/>
-    <w:lsdException w:name="Medium Grid 3 Accent 3" w:semiHidden="0" w:uiPriority="69" w:unhideWhenUsed="0"/>
-    <w:lsdException w:name="Dark List Accent 3" w:semiHidden="0" w:uiPriority="70" w:unhideWhenUsed="0"/>
-    <w:lsdException w:name="Colorful Shading Accent 3" w:semiHidden="0" w:uiPriority="71" w:unhideWhenUsed="0"/>
-    <w:lsdException w:name="Colorful List Accent 3" w:semiHidden="0" w:uiPriority="72" w:unhideWhenUsed="0"/>
-    <w:lsdException w:name="Colorful Grid Accent 3" w:semiHidden="0" w:uiPriority="73" w:unhideWhenUsed="0"/>
-    <w:lsdException w:name="Light Shading Accent 4" w:semiHidden="0" w:uiPriority="60" w:unhideWhenUsed="0"/>
-    <w:lsdException w:name="Light List Accent 4" w:semiHidden="0" w:uiPriority="61" w:unhideWhenUsed="0"/>
-    <w:lsdException w:name="Light Grid Accent 4" w:semiHidden="0" w:uiPriority="62" w:unhideWhenUsed="0"/>
-    <w:lsdException w:name="Medium Shading 1 Accent 4" w:semiHidden="0" w:uiPriority="63" w:unhideWhenUsed="0"/>
-    <w:lsdException w:name="Medium Shading 2 Accent 4" w:semiHidden="0" w:uiPriority="64" w:unhideWhenUsed="0"/>
-    <w:lsdException w:name="Medium List 1 Accent 4" w:semiHidden="0" w:uiPriority="65" w:unhideWhenUsed="0"/>
-    <w:lsdException w:name="Medium List 2 Accent 4" w:semiHidden="0" w:uiPriority="66" w:unhideWhenUsed="0"/>
-    <w:lsdException w:name="Medium Grid 1 Accent 4" w:semiHidden="0" w:uiPriority="67" w:unhideWhenUsed="0"/>
-    <w:lsdException w:name="Medium Grid 2 Accent 4" w:semiHidden="0" w:uiPriority="68" w:unhideWhenUsed="0"/>
-    <w:lsdException w:name="Medium Grid 3 Accent 4" w:semiHidden="0" w:uiPriority="69" w:unhideWhenUsed="0"/>
-    <w:lsdException w:name="Dark List Accent 4" w:semiHidden="0" w:uiPriority="70" w:unhideWhenUsed="0"/>
-    <w:lsdException w:name="Colorful Shading Accent 4" w:semiHidden="0" w:uiPriority="71" w:unhideWhenUsed="0"/>
-    <w:lsdException w:name="Colorful List Accent 4" w:semiHidden="0" w:uiPriority="72" w:unhideWhenUsed="0"/>
-    <w:lsdException w:name="Colorful Grid Accent 4" w:semiHidden="0" w:uiPriority="73" w:unhideWhenUsed="0"/>
-    <w:lsdException w:name="Light Shading Accent 5" w:semiHidden="0" w:uiPriority="60" w:unhideWhenUsed="0"/>
-    <w:lsdException w:name="Light List Accent 5" w:semiHidden="0" w:uiPriority="61" w:unhideWhenUsed="0"/>
-    <w:lsdException w:name="Light Grid Accent 5" w:semiHidden="0" w:uiPriority="62" w:unhideWhenUsed="0"/>
-    <w:lsdException w:name="Medium Shading 1 Accent 5" w:semiHidden="0" w:uiPriority="63" w:unhideWhenUsed="0"/>
-    <w:lsdException w:name="Medium Shading 2 Accent 5" w:semiHidden="0" w:uiPriority="64" w:unhideWhenUsed="0"/>
-    <w:lsdException w:name="Medium List 1 Accent 5" w:semiHidden="0" w:uiPriority="65" w:unhideWhenUsed="0"/>
-    <w:lsdException w:name="Medium List 2 Accent 5" w:semiHidden="0" w:uiPriority="66" w:unhideWhenUsed="0"/>
-    <w:lsdException w:name="Medium Grid 1 Accent 5" w:semiHidden="0" w:uiPriority="67" w:unhideWhenUsed="0"/>
-    <w:lsdException w:name="Medium Grid 2 Accent 5" w:semiHidden="0" w:uiPriority="68" w:unhideWhenUsed="0"/>
-    <w:lsdException w:name="Medium Grid 3 Accent 5" w:semiHidden="0" w:uiPriority="69" w:unhideWhenUsed="0"/>
-    <w:lsdException w:name="Dark List Accent 5" w:semiHidden="0" w:uiPriority="70" w:unhideWhenUsed="0"/>
-    <w:lsdException w:name="Colorful Shading Accent 5" w:semiHidden="0" w:uiPriority="71" w:unhideWhenUsed="0"/>
-    <w:lsdException w:name="Colorful List Accent 5" w:semiHidden="0" w:uiPriority="72" w:unhideWhenUsed="0"/>
-    <w:lsdException w:name="Colorful Grid Accent 5" w:semiHidden="0" w:uiPriority="73" w:unhideWhenUsed="0"/>
-    <w:lsdException w:name="Light Shading Accent 6" w:semiHidden="0" w:uiPriority="60" w:unhideWhenUsed="0"/>
-    <w:lsdException w:name="Light List Accent 6" w:semiHidden="0" w:uiPriority="61" w:unhideWhenUsed="0"/>
-    <w:lsdException w:name="Light Grid Accent 6" w:semiHidden="0" w:uiPriority="62" w:unhideWhenUsed="0"/>
-    <w:lsdException w:name="Medium Shading 1 Accent 6" w:semiHidden="0" w:uiPriority="63" w:unhideWhenUsed="0"/>
-    <w:lsdException w:name="Medium Shading 2 Accent 6" w:semiHidden="0" w:uiPriority="64" w:unhideWhenUsed="0"/>
-    <w:lsdException w:name="Medium List 1 Accent 6" w:semiHidden="0" w:uiPriority="65" w:unhideWhenUsed="0"/>
-    <w:lsdException w:name="Medium List 2 Accent 6" w:semiHidden="0" w:uiPriority="66" w:unhideWhenUsed="0"/>
-    <w:lsdException w:name="Medium Grid 1 Accent 6" w:semiHidden="0" w:uiPriority="67" w:unhideWhenUsed="0"/>
-    <w:lsdException w:name="Medium Grid 2 Accent 6" w:semiHidden="0" w:uiPriority="68" w:unhideWhenUsed="0"/>
-    <w:lsdException w:name="Medium Grid 3 Accent 6" w:semiHidden="0" w:uiPriority="69" w:unhideWhenUsed="0"/>
-    <w:lsdException w:name="Dark List Accent 6" w:semiHidden="0" w:uiPriority="70" w:unhideWhenUsed="0"/>
-    <w:lsdException w:name="Colorful Shading Accent 6" w:semiHidden="0" w:uiPriority="71" w:unhideWhenUsed="0"/>
-    <w:lsdException w:name="Colorful List Accent 6" w:semiHidden="0" w:uiPriority="72" w:unhideWhenUsed="0"/>
-    <w:lsdException w:name="Colorful Grid Accent 6" w:semiHidden="0" w:uiPriority="73" w:unhideWhenUsed="0"/>
-    <w:lsdException w:name="Subtle Emphasis" w:semiHidden="0" w:uiPriority="19" w:unhideWhenUsed="0" w:qFormat="1"/>
-    <w:lsdException w:name="Intense Emphasis" w:semiHidden="0" w:uiPriority="21" w:unhideWhenUsed="0" w:qFormat="1"/>
-    <w:lsdException w:name="Subtle Reference" w:semiHidden="0" w:uiPriority="31" w:unhideWhenUsed="0" w:qFormat="1"/>
-    <w:lsdException w:name="Intense Reference" w:semiHidden="0" w:uiPriority="32" w:unhideWhenUsed="0" w:qFormat="1"/>
-    <w:lsdException w:name="Book Title" w:semiHidden="0" w:uiPriority="33" w:unhideWhenUsed="0" w:qFormat="1"/>
-    <w:lsdException w:name="Bibliography" w:uiPriority="37"/>
-    <w:lsdException w:name="TOC Heading" w:uiPriority="39" w:qFormat="1"/>
-  </w:latentStyles>
-  <w:style w:type="paragraph" w:default="1" w:styleId="Normal">
-    <w:name w:val="Normal"/>
-    <w:qFormat/>
-  </w:style>
-  <w:style w:type="character" w:default="1" w:styleId="Fuentedeprrafopredeter">
-    <w:name w:val="Default Paragraph Font"/>
-    <w:uiPriority w:val="1"/>
-    <w:semiHidden/>
-    <w:unhideWhenUsed/>
-  </w:style>
-  <w:style w:type="table" w:default="1" w:styleId="Tablanormal">
-    <w:name w:val="Normal Table"/>
-    <w:uiPriority w:val="99"/>
-    <w:semiHidden/>
-    <w:unhideWhenUsed/>
-    <w:tblPr>
-      <w:tblInd w:w="0" w:type="dxa"/>
-      <w:tblCellMar>
-        <w:top w:w="0" w:type="dxa"/>
-        <w:left w:w="108" w:type="dxa"/>
-        <w:bottom w:w="0" w:type="dxa"/>
-        <w:right w:w="108" w:type="dxa"/>
-      </w:tblCellMar>
-    </w:tblPr>
-  </w:style>
-  <w:style w:type="numbering" w:default="1" w:styleId="Sinlista">
-    <w:name w:val="No List"/>
-    <w:uiPriority w:val="99"/>
-    <w:semiHidden/>
-    <w:unhideWhenUsed/>
-  </w:style>
-  <w:style w:type="paragraph" w:styleId="Textodeglobo">
-    <w:name w:val="Balloon Text"/>
-    <w:basedOn w:val="Normal"/>
-    <w:link w:val="TextodegloboCar"/>
-    <w:uiPriority w:val="99"/>
-    <w:semiHidden/>
-    <w:unhideWhenUsed/>
-    <w:rsid w:val="00936550"/>
-    <w:pPr>
-      <w:spacing w:after="0" w:line="240" w:lineRule="auto"/>
-    </w:pPr>
-    <w:rPr>
-      <w:rFonts w:ascii="Tahoma" w:hAnsi="Tahoma" w:cs="Tahoma"/>
-      <w:sz w:val="16"/>
-      <w:szCs w:val="16"/>
-    </w:rPr>
-  </w:style>
-  <w:style w:type="character" w:customStyle="1" w:styleId="TextodegloboCar">
-    <w:name w:val="Texto de globo Car"/>
-    <w:basedOn w:val="Fuentedeprrafopredeter"/>
-    <w:link w:val="Textodeglobo"/>
-    <w:uiPriority w:val="99"/>
-    <w:semiHidden/>
-    <w:rsid w:val="00936550"/>
-    <w:rPr>
-      <w:rFonts w:ascii="Tahoma" w:hAnsi="Tahoma" w:cs="Tahoma"/>
-      <w:sz w:val="16"/>
-      <w:szCs w:val="16"/>
-    </w:rPr>
-  </w:style>
-  <w:style w:type="paragraph" w:styleId="Prrafodelista">
-    <w:name w:val="List Paragraph"/>
-    <w:basedOn w:val="Normal"/>
-    <w:uiPriority w:val="34"/>
-    <w:qFormat/>
-    <w:rsid w:val="00FB1768"/>
-    <w:pPr>
-      <w:ind w:left="720"/>
-      <w:contextualSpacing/>
-    </w:pPr>
-  </w:style>
-  <w:style w:type="paragraph" w:styleId="Encabezado">
-    <w:name w:val="header"/>
-    <w:basedOn w:val="Normal"/>
-    <w:link w:val="EncabezadoCar"/>
-    <w:uiPriority w:val="99"/>
-    <w:unhideWhenUsed/>
-    <w:rsid w:val="00065541"/>
-    <w:pPr>
-      <w:tabs>
-        <w:tab w:val="center" w:pos="4252"/>
-        <w:tab w:val="right" w:pos="8504"/>
-      </w:tabs>
-      <w:spacing w:after="0" w:line="240" w:lineRule="auto"/>
-    </w:pPr>
-  </w:style>
-  <w:style w:type="character" w:customStyle="1" w:styleId="EncabezadoCar">
-    <w:name w:val="Encabezado Car"/>
-    <w:basedOn w:val="Fuentedeprrafopredeter"/>
-    <w:link w:val="Encabezado"/>
-    <w:uiPriority w:val="99"/>
-    <w:rsid w:val="00065541"/>
-  </w:style>
-  <w:style w:type="paragraph" w:styleId="Piedepgina">
-    <w:name w:val="footer"/>
-    <w:basedOn w:val="Normal"/>
-    <w:link w:val="PiedepginaCar"/>
-    <w:uiPriority w:val="99"/>
-    <w:unhideWhenUsed/>
-    <w:rsid w:val="00065541"/>
-    <w:pPr>
-      <w:tabs>
-        <w:tab w:val="center" w:pos="4252"/>
-        <w:tab w:val="right" w:pos="8504"/>
-      </w:tabs>
-      <w:spacing w:after="0" w:line="240" w:lineRule="auto"/>
-    </w:pPr>
-  </w:style>
-  <w:style w:type="character" w:customStyle="1" w:styleId="PiedepginaCar">
-    <w:name w:val="Pie de página Car"/>
-    <w:basedOn w:val="Fuentedeprrafopredeter"/>
-    <w:link w:val="Piedepgina"/>
-    <w:uiPriority w:val="99"/>
-    <w:rsid w:val="00065541"/>
-  </w:style>
-</w:styles>
-</file>
-
-<file path=word/stylesWithEffects.xml><?xml version="1.0" encoding="utf-8"?>
-<w:styles xmlns:wpc="http://schemas.microsoft.com/office/word/2010/wordprocessingCanvas" xmlns:mc="http://schemas.openxmlformats.org/markup-compatibility/2006" xmlns:o="urn:schemas-microsoft-com:office:office" xmlns:r="http://schemas.openxmlformats.org/officeDocument/2006/relationships" xmlns:m="http://schemas.openxmlformats.org/officeDocument/2006/math" xmlns:v="urn:schemas-microsoft-com:vml" xmlns:wp14="http://schemas.microsoft.com/office/word/2010/wordprocessingDrawing" xmlns:wp="http://schemas.openxmlformats.org/drawingml/2006/wordprocessingDrawing" xmlns:w10="urn:schemas-microsoft-com:office:word" xmlns:w="http://schemas.openxmlformats.org/wordprocessingml/2006/main" xmlns:w14="http://schemas.microsoft.com/office/word/2010/wordml" xmlns:wpg="http://schemas.microsoft.com/office/word/2010/wordprocessingGroup" xmlns:wpi="http://schemas.microsoft.com/office/word/2010/wordprocessingInk" xmlns:wne="http://schemas.microsoft.com/office/word/2006/wordml" xmlns:wps="http://schemas.microsoft.com/office/word/2010/wordprocessingShape" mc:Ignorable="w14 wp14">
-  <w:docDefaults>
-    <w:rPrDefault>
-      <w:rPr>
-        <w:rFonts w:asciiTheme="minorHAnsi" w:eastAsiaTheme="minorHAnsi" w:hAnsiTheme="minorHAnsi" w:cstheme="minorBidi"/>
-        <w:sz w:val="22"/>
-        <w:szCs w:val="22"/>
-        <w:lang w:val="es-AR" w:eastAsia="en-US" w:bidi="ar-SA"/>
-      </w:rPr>
-    </w:rPrDefault>
-    <w:pPrDefault>
-      <w:pPr>
-        <w:spacing w:after="200" w:line="276" w:lineRule="auto"/>
-      </w:pPr>
-    </w:pPrDefault>
-  </w:docDefaults>
-  <w:latentStyles w:defLockedState="0" w:defUIPriority="99" w:defSemiHidden="1" w:defUnhideWhenUsed="1" w:defQFormat="0" w:count="267">
-    <w:lsdException w:name="Normal" w:semiHidden="0" w:uiPriority="0" w:unhideWhenUsed="0" w:qFormat="1"/>
-    <w:lsdException w:name="heading 1" w:semiHidden="0" w:uiPriority="9" w:unhideWhenUsed="0" w:qFormat="1"/>
-    <w:lsdException w:name="heading 2" w:uiPriority="9" w:qFormat="1"/>
-    <w:lsdException w:name="heading 3" w:uiPriority="9" w:qFormat="1"/>
-    <w:lsdException w:name="heading 4" w:uiPriority="9" w:qFormat="1"/>
-    <w:lsdException w:name="heading 5" w:uiPriority="9" w:qFormat="1"/>
-    <w:lsdException w:name="heading 6" w:uiPriority="9" w:qFormat="1"/>
-    <w:lsdException w:name="heading 7" w:uiPriority="9" w:qFormat="1"/>
-    <w:lsdException w:name="heading 8" w:uiPriority="9" w:qFormat="1"/>
-    <w:lsdException w:name="heading 9" w:uiPriority="9" w:qFormat="1"/>
-    <w:lsdException w:name="toc 1" w:uiPriority="39"/>
-    <w:lsdException w:name="toc 2" w:uiPriority="39"/>
-    <w:lsdException w:name="toc 3" w:uiPriority="39"/>
-    <w:lsdException w:name="toc 4" w:uiPriority="39"/>
-    <w:lsdException w:name="toc 5" w:uiPriority="39"/>
-    <w:lsdException w:name="toc 6" w:uiPriority="39"/>
-    <w:lsdException w:name="toc 7" w:uiPriority="39"/>
-    <w:lsdException w:name="toc 8" w:uiPriority="39"/>
-    <w:lsdException w:name="toc 9" w:uiPriority="39"/>
-    <w:lsdException w:name="caption" w:uiPriority="35" w:qFormat="1"/>
-    <w:lsdException w:name="Title" w:semiHidden="0" w:uiPriority="10" w:unhideWhenUsed="0" w:qFormat="1"/>
-    <w:lsdException w:name="Default Paragraph Font" w:uiPriority="1"/>
-    <w:lsdException w:name="Subtitle" w:semiHidden="0" w:uiPriority="11" w:unhideWhenUsed="0" w:qFormat="1"/>
-    <w:lsdException w:name="Strong" w:semiHidden="0" w:uiPriority="22" w:unhideWhenUsed="0" w:qFormat="1"/>
-    <w:lsdException w:name="Emphasis" w:semiHidden="0" w:uiPriority="20" w:unhideWhenUsed="0" w:qFormat="1"/>
-    <w:lsdException w:name="Table Grid" w:semiHidden="0" w:uiPriority="59" w:unhideWhenUsed="0"/>
-    <w:lsdException w:name="Placeholder Text" w:unhideWhenUsed="0"/>
-    <w:lsdException w:name="No Spacing" w:semiHidden="0" w:uiPriority="1" w:unhideWhenUsed="0" w:qFormat="1"/>
-    <w:lsdException w:name="Light Shading" w:semiHidden="0" w:uiPriority="60" w:unhideWhenUsed="0"/>
-    <w:lsdException w:name="Light List" w:semiHidden="0" w:uiPriority="61" w:unhideWhenUsed="0"/>
-    <w:lsdException w:name="Light Grid" w:semiHidden="0" w:uiPriority="62" w:unhideWhenUsed="0"/>
-    <w:lsdException w:name="Medium Shading 1" w:semiHidden="0" w:uiPriority="63" w:unhideWhenUsed="0"/>
-    <w:lsdException w:name="Medium Shading 2" w:semiHidden="0" w:uiPriority="64" w:unhideWhenUsed="0"/>
-    <w:lsdException w:name="Medium List 1" w:semiHidden="0" w:uiPriority="65" w:unhideWhenUsed="0"/>
-    <w:lsdException w:name="Medium List 2" w:semiHidden="0" w:uiPriority="66" w:unhideWhenUsed="0"/>
-    <w:lsdException w:name="Medium Grid 1" w:semiHidden="0" w:uiPriority="67" w:unhideWhenUsed="0"/>
-    <w:lsdException w:name="Medium Grid 2" w:semiHidden="0" w:uiPriority="68" w:unhideWhenUsed="0"/>
-    <w:lsdException w:name="Medium Grid 3" w:semiHidden="0" w:uiPriority="69" w:unhideWhenUsed="0"/>
-    <w:lsdException w:name="Dark List" w:semiHidden="0" w:uiPriority="70" w:unhideWhenUsed="0"/>
-    <w:lsdException w:name="Colorful Shading" w:semiHidden="0" w:uiPriority="71" w:unhideWhenUsed="0"/>
-    <w:lsdException w:name="Colorful List" w:semiHidden="0" w:uiPriority="72" w:unhideWhenUsed="0"/>
-    <w:lsdException w:name="Colorful Grid" w:semiHidden="0" w:uiPriority="73" w:unhideWhenUsed="0"/>
-    <w:lsdException w:name="Light Shading Accent 1" w:semiHidden="0" w:uiPriority="60" w:unhideWhenUsed="0"/>
-    <w:lsdException w:name="Light List Accent 1" w:semiHidden="0" w:uiPriority="61" w:unhideWhenUsed="0"/>
-    <w:lsdException w:name="Light Grid Accent 1" w:semiHidden="0" w:uiPriority="62" w:unhideWhenUsed="0"/>
-    <w:lsdException w:name="Medium Shading 1 Accent 1" w:semiHidden="0" w:uiPriority="63" w:unhideWhenUsed="0"/>
-    <w:lsdException w:name="Medium Shading 2 Accent 1" w:semiHidden="0" w:uiPriority="64" w:unhideWhenUsed="0"/>
-    <w:lsdException w:name="Medium List 1 Accent 1" w:semiHidden="0" w:uiPriority="65" w:unhideWhenUsed="0"/>
-    <w:lsdException w:name="Revision" w:unhideWhenUsed="0"/>
-    <w:lsdException w:name="List Paragraph" w:semiHidden="0" w:uiPriority="34" w:unhideWhenUsed="0" w:qFormat="1"/>
-    <w:lsdException w:name="Quote" w:semiHidden="0" w:uiPriority="29" w:unhideWhenUsed="0" w:qFormat="1"/>
-    <w:lsdException w:name="Intense Quote" w:semiHidden="0" w:uiPriority="30" w:unhideWhenUsed="0" w:qFormat="1"/>
-    <w:lsdException w:name="Medium List 2 Accent 1" w:semiHidden="0" w:uiPriority="66" w:unhideWhenUsed="0"/>
-    <w:lsdException w:name="Medium Grid 1 Accent 1" w:semiHidden="0" w:uiPriority="67" w:unhideWhenUsed="0"/>
-    <w:lsdException w:name="Medium Grid 2 Accent 1" w:semiHidden="0" w:uiPriority="68" w:unhideWhenUsed="0"/>
-    <w:lsdException w:name="Medium Grid 3 Accent 1" w:semiHidden="0" w:uiPriority="69" w:unhideWhenUsed="0"/>
-    <w:lsdException w:name="Dark List Accent 1" w:semiHidden="0" w:uiPriority="70" w:unhideWhenUsed="0"/>
-    <w:lsdException w:name="Colorful Shading Accent 1" w:semiHidden="0" w:uiPriority="71" w:unhideWhenUsed="0"/>
-    <w:lsdException w:name="Colorful List Accent 1" w:semiHidden="0" w:uiPriority="72" w:unhideWhenUsed="0"/>
-    <w:lsdException w:name="Colorful Grid Accent 1" w:semiHidden="0" w:uiPriority="73" w:unhideWhenUsed="0"/>
-    <w:lsdException w:name="Light Shading Accent 2" w:semiHidden="0" w:uiPriority="60" w:unhideWhenUsed="0"/>
-    <w:lsdException w:name="Light List Accent 2" w:semiHidden="0" w:uiPriority="61" w:unhideWhenUsed="0"/>
-    <w:lsdException w:name="Light Grid Accent 2" w:semiHidden="0" w:uiPriority="62" w:unhideWhenUsed="0"/>
-    <w:lsdException w:name="Medium Shading 1 Accent 2" w:semiHidden="0" w:uiPriority="63" w:unhideWhenUsed="0"/>
-    <w:lsdException w:name="Medium Shading 2 Accent 2" w:semiHidden="0" w:uiPriority="64" w:unhideWhenUsed="0"/>
-    <w:lsdException w:name="Medium List 1 Accent 2" w:semiHidden="0" w:uiPriority="65" w:unhideWhenUsed="0"/>
-    <w:lsdException w:name="Medium List 2 Accent 2" w:semiHidden="0" w:uiPriority="66" w:unhideWhenUsed="0"/>
-    <w:lsdException w:name="Medium Grid 1 Accent 2" w:semiHidden="0" w:uiPriority="67" w:unhideWhenUsed="0"/>
-    <w:lsdException w:name="Medium Grid 2 Accent 2" w:semiHidden="0" w:uiPriority="68" w:unhideWhenUsed="0"/>
-    <w:lsdException w:name="Medium Grid 3 Accent 2" w:semiHidden="0" w:uiPriority="69" w:unhideWhenUsed="0"/>
-    <w:lsdException w:name="Dark List Accent 2" w:semiHidden="0" w:uiPriority="70" w:unhideWhenUsed="0"/>
-    <w:lsdException w:name="Colorful Shading Accent 2" w:semiHidden="0" w:uiPriority="71" w:unhideWhenUsed="0"/>
-    <w:lsdException w:name="Colorful List Accent 2" w:semiHidden="0" w:uiPriority="72" w:unhideWhenUsed="0"/>
-    <w:lsdException w:name="Colorful Grid Accent 2" w:semiHidden="0" w:uiPriority="73" w:unhideWhenUsed="0"/>
-    <w:lsdException w:name="Light Shading Accent 3" w:semiHidden="0" w:uiPriority="60" w:unhideWhenUsed="0"/>
-    <w:lsdException w:name="Light List Accent 3" w:semiHidden="0" w:uiPriority="61" w:unhideWhenUsed="0"/>
-    <w:lsdException w:name="Light Grid Accent 3" w:semiHidden="0" w:uiPriority="62" w:unhideWhenUsed="0"/>
-    <w:lsdException w:name="Medium Shading 1 Accent 3" w:semiHidden="0" w:uiPriority="63" w:unhideWhenUsed="0"/>
-    <w:lsdException w:name="Medium Shading 2 Accent 3" w:semiHidden="0" w:uiPriority="64" w:unhideWhenUsed="0"/>
-    <w:lsdException w:name="Medium List 1 Accent 3" w:semiHidden="0" w:uiPriority="65" w:unhideWhenUsed="0"/>
-    <w:lsdException w:name="Medium List 2 Accent 3" w:semiHidden="0" w:uiPriority="66" w:unhideWhenUsed="0"/>
-    <w:lsdException w:name="Medium Grid 1 Accent 3" w:semiHidden="0" w:uiPriority="67" w:unhideWhenUsed="0"/>
-    <w:lsdException w:name="Medium Grid 2 Accent 3" w:semiHidden="0" w:uiPriority="68" w:unhideWhenUsed="0"/>
-    <w:lsdException w:name="Medium Grid 3 Accent 3" w:semiHidden="0" w:uiPriority="69" w:unhideWhenUsed="0"/>
-    <w:lsdException w:name="Dark List Accent 3" w:semiHidden="0" w:uiPriority="70" w:unhideWhenUsed="0"/>
-    <w:lsdException w:name="Colorful Shading Accent 3" w:semiHidden="0" w:uiPriority="71" w:unhideWhenUsed="0"/>
-    <w:lsdException w:name="Colorful List Accent 3" w:semiHidden="0" w:uiPriority="72" w:unhideWhenUsed="0"/>
-    <w:lsdException w:name="Colorful Grid Accent 3" w:semiHidden="0" w:uiPriority="73" w:unhideWhenUsed="0"/>
-    <w:lsdException w:name="Light Shading Accent 4" w:semiHidden="0" w:uiPriority="60" w:unhideWhenUsed="0"/>
-    <w:lsdException w:name="Light List Accent 4" w:semiHidden="0" w:uiPriority="61" w:unhideWhenUsed="0"/>
-    <w:lsdException w:name="Light Grid Accent 4" w:semiHidden="0" w:uiPriority="62" w:unhideWhenUsed="0"/>
-    <w:lsdException w:name="Medium Shading 1 Accent 4" w:semiHidden="0" w:uiPriority="63" w:unhideWhenUsed="0"/>
-    <w:lsdException w:name="Medium Shading 2 Accent 4" w:semiHidden="0" w:uiPriority="64" w:unhideWhenUsed="0"/>
-    <w:lsdException w:name="Medium List 1 Accent 4" w:semiHidden="0" w:uiPriority="65" w:unhideWhenUsed="0"/>
-    <w:lsdException w:name="Medium List 2 Accent 4" w:semiHidden="0" w:uiPriority="66" w:unhideWhenUsed="0"/>
-    <w:lsdException w:name="Medium Grid 1 Accent 4" w:semiHidden="0" w:uiPriority="67" w:unhideWhenUsed="0"/>
-    <w:lsdException w:name="Medium Grid 2 Accent 4" w:semiHidden="0" w:uiPriority="68" w:unhideWhenUsed="0"/>
-    <w:lsdException w:name="Medium Grid 3 Accent 4" w:semiHidden="0" w:uiPriority="69" w:unhideWhenUsed="0"/>
-    <w:lsdException w:name="Dark List Accent 4" w:semiHidden="0" w:uiPriority="70" w:unhideWhenUsed="0"/>
-    <w:lsdException w:name="Colorful Shading Accent 4" w:semiHidden="0" w:uiPriority="71" w:unhideWhenUsed="0"/>
-    <w:lsdException w:name="Colorful List Accent 4" w:semiHidden="0" w:uiPriority="72" w:unhideWhenUsed="0"/>
-    <w:lsdException w:name="Colorful Grid Accent 4" w:semiHidden="0" w:uiPriority="73" w:unhideWhenUsed="0"/>
-    <w:lsdException w:name="Light Shading Accent 5" w:semiHidden="0" w:uiPriority="60" w:unhideWhenUsed="0"/>
-    <w:lsdException w:name="Light List Accent 5" w:semiHidden="0" w:uiPriority="61" w:unhideWhenUsed="0"/>
-    <w:lsdException w:name="Light Grid Accent 5" w:semiHidden="0" w:uiPriority="62" w:unhideWhenUsed="0"/>
-    <w:lsdException w:name="Medium Shading 1 Accent 5" w:semiHidden="0" w:uiPriority="63" w:unhideWhenUsed="0"/>
-    <w:lsdException w:name="Medium Shading 2 Accent 5" w:semiHidden="0" w:uiPriority="64" w:unhideWhenUsed="0"/>
-    <w:lsdException w:name="Medium List 1 Accent 5" w:semiHidden="0" w:uiPriority="65" w:unhideWhenUsed="0"/>
-    <w:lsdException w:name="Medium List 2 Accent 5" w:semiHidden="0" w:uiPriority="66" w:unhideWhenUsed="0"/>
-    <w:lsdException w:name="Medium Grid 1 Accent 5" w:semiHidden="0" w:uiPriority="67" w:unhideWhenUsed="0"/>
-    <w:lsdException w:name="Medium Grid 2 Accent 5" w:semiHidden="0" w:uiPriority="68" w:unhideWhenUsed="0"/>
-    <w:lsdException w:name="Medium Grid 3 Accent 5" w:semiHidden="0" w:uiPriority="69" w:unhideWhenUsed="0"/>
-    <w:lsdException w:name="Dark List Accent 5" w:semiHidden="0" w:uiPriority="70" w:unhideWhenUsed="0"/>
-    <w:lsdException w:name="Colorful Shading Accent 5" w:semiHidden="0" w:uiPriority="71" w:unhideWhenUsed="0"/>
-    <w:lsdException w:name="Colorful List Accent 5" w:semiHidden="0" w:uiPriority="72" w:unhideWhenUsed="0"/>
-    <w:lsdException w:name="Colorful Grid Accent 5" w:semiHidden="0" w:uiPriority="73" w:unhideWhenUsed="0"/>
-    <w:lsdException w:name="Light Shading Accent 6" w:semiHidden="0" w:uiPriority="60" w:unhideWhenUsed="0"/>
-    <w:lsdException w:name="Light List Accent 6" w:semiHidden="0" w:uiPriority="61" w:unhideWhenUsed="0"/>
-    <w:lsdException w:name="Light Grid Accent 6" w:semiHidden="0" w:uiPriority="62" w:unhideWhenUsed="0"/>
-    <w:lsdException w:name="Medium Shading 1 Accent 6" w:semiHidden="0" w:uiPriority="63" w:unhideWhenUsed="0"/>
-    <w:lsdException w:name="Medium Shading 2 Accent 6" w:semiHidden="0" w:uiPriority="64" w:unhideWhenUsed="0"/>
-    <w:lsdException w:name="Medium List 1 Accent 6" w:semiHidden="0" w:uiPriority="65" w:unhideWhenUsed="0"/>
-    <w:lsdException w:name="Medium List 2 Accent 6" w:semiHidden="0" w:uiPriority="66" w:unhideWhenUsed="0"/>
-    <w:lsdException w:name="Medium Grid 1 Accent 6" w:semiHidden="0" w:uiPriority="67" w:unhideWhenUsed="0"/>
-    <w:lsdException w:name="Medium Grid 2 Accent 6" w:semiHidden="0" w:uiPriority="68" w:unhideWhenUsed="0"/>
-    <w:lsdException w:name="Medium Grid 3 Accent 6" w:semiHidden="0" w:uiPriority="69" w:unhideWhenUsed="0"/>
-    <w:lsdException w:name="Dark List Accent 6" w:semiHidden="0" w:uiPriority="70" w:unhideWhenUsed="0"/>
-    <w:lsdException w:name="Colorful Shading Accent 6" w:semiHidden="0" w:uiPriority="71" w:unhideWhenUsed="0"/>
-    <w:lsdException w:name="Colorful List Accent 6" w:semiHidden="0" w:uiPriority="72" w:unhideWhenUsed="0"/>
-    <w:lsdException w:name="Colorful Grid Accent 6" w:semiHidden="0" w:uiPriority="73" w:unhideWhenUsed="0"/>
-    <w:lsdException w:name="Subtle Emphasis" w:semiHidden="0" w:uiPriority="19" w:unhideWhenUsed="0" w:qFormat="1"/>
-    <w:lsdException w:name="Intense Emphasis" w:semiHidden="0" w:uiPriority="21" w:unhideWhenUsed="0" w:qFormat="1"/>
-    <w:lsdException w:name="Subtle Reference" w:semiHidden="0" w:uiPriority="31" w:unhideWhenUsed="0" w:qFormat="1"/>
-    <w:lsdException w:name="Intense Reference" w:semiHidden="0" w:uiPriority="32" w:unhideWhenUsed="0" w:qFormat="1"/>
-    <w:lsdException w:name="Book Title" w:semiHidden="0" w:uiPriority="33" w:unhideWhenUsed="0" w:qFormat="1"/>
-    <w:lsdException w:name="Bibliography" w:uiPriority="37"/>
-    <w:lsdException w:name="TOC Heading" w:uiPriority="39" w:qFormat="1"/>
+  <w:latentStyles w:defLockedState="0" w:defUIPriority="99" w:defSemiHidden="0" w:defUnhideWhenUsed="0" w:defQFormat="0" w:count="371">
+    <w:lsdException w:name="Normal" w:uiPriority="0" w:qFormat="1"/>
+    <w:lsdException w:name="heading 1" w:uiPriority="9" w:qFormat="1"/>
+    <w:lsdException w:name="heading 2" w:semiHidden="1" w:uiPriority="9" w:unhideWhenUsed="1" w:qFormat="1"/>
+    <w:lsdException w:name="heading 3" w:semiHidden="1" w:uiPriority="9" w:unhideWhenUsed="1" w:qFormat="1"/>
+    <w:lsdException w:name="heading 4" w:semiHidden="1" w:uiPriority="9" w:unhideWhenUsed="1" w:qFormat="1"/>
+    <w:lsdException w:name="heading 5" w:semiHidden="1" w:uiPriority="9" w:unhideWhenUsed="1" w:qFormat="1"/>
+    <w:lsdException w:name="heading 6" w:semiHidden="1" w:uiPriority="9" w:unhideWhenUsed="1" w:qFormat="1"/>
+    <w:lsdException w:name="heading 7" w:semiHidden="1" w:uiPriority="9" w:unhideWhenUsed="1" w:qFormat="1"/>
+    <w:lsdException w:name="heading 8" w:semiHidden="1" w:uiPriority="9" w:unhideWhenUsed="1" w:qFormat="1"/>
+    <w:lsdException w:name="heading 9" w:semiHidden="1" w:uiPriority="9" w:unhideWhenUsed="1" w:qFormat="1"/>
+    <w:lsdException w:name="index 1" w:semiHidden="1" w:unhideWhenUsed="1"/>
+    <w:lsdException w:name="index 2" w:semiHidden="1" w:unhideWhenUsed="1"/>
+    <w:lsdException w:name="index 3" w:semiHidden="1" w:unhideWhenUsed="1"/>
+    <w:lsdException w:name="index 4" w:semiHidden="1" w:unhideWhenUsed="1"/>
+    <w:lsdException w:name="index 5" w:semiHidden="1" w:unhideWhenUsed="1"/>
+    <w:lsdException w:name="index 6" w:semiHidden="1" w:unhideWhenUsed="1"/>
+    <w:lsdException w:name="index 7" w:semiHidden="1" w:unhideWhenUsed="1"/>
+    <w:lsdException w:name="index 8" w:semiHidden="1" w:unhideWhenUsed="1"/>
+    <w:lsdException w:name="index 9" w:semiHidden="1" w:unhideWhenUsed="1"/>
+    <w:lsdException w:name="toc 1" w:semiHidden="1" w:uiPriority="39" w:unhideWhenUsed="1"/>
+    <w:lsdException w:name="toc 2" w:semiHidden="1" w:uiPriority="39" w:unhideWhenUsed="1"/>
+    <w:lsdException w:name="toc 3" w:semiHidden="1" w:uiPriority="39" w:unhideWhenUsed="1"/>
+    <w:lsdException w:name="toc 4" w:semiHidden="1" w:uiPriority="39" w:unhideWhenUsed="1"/>
+    <w:lsdException w:name="toc 5" w:semiHidden="1" w:uiPriority="39" w:unhideWhenUsed="1"/>
+    <w:lsdException w:name="toc 6" w:semiHidden="1" w:uiPriority="39" w:unhideWhenUsed="1"/>
+    <w:lsdException w:name="toc 7" w:semiHidden="1" w:uiPriority="39" w:unhideWhenUsed="1"/>
+    <w:lsdException w:name="toc 8" w:semiHidden="1" w:uiPriority="39" w:unhideWhenUsed="1"/>
+    <w:lsdException w:name="toc 9" w:semiHidden="1" w:uiPriority="39" w:unhideWhenUsed="1"/>
+    <w:lsdException w:name="Normal Indent" w:semiHidden="1" w:unhideWhenUsed="1"/>
+    <w:lsdException w:name="footnote text" w:semiHidden="1" w:unhideWhenUsed="1"/>
+    <w:lsdException w:name="annotation text" w:semiHidden="1" w:unhideWhenUsed="1"/>
+    <w:lsdException w:name="header" w:semiHidden="1" w:unhideWhenUsed="1"/>
+    <w:lsdException w:name="footer" w:semiHidden="1" w:unhideWhenUsed="1"/>
+    <w:lsdException w:name="index heading" w:semiHidden="1" w:unhideWhenUsed="1"/>
+    <w:lsdException w:name="caption" w:semiHidden="1" w:uiPriority="35" w:unhideWhenUsed="1" w:qFormat="1"/>
+    <w:lsdException w:name="table of figures" w:semiHidden="1" w:unhideWhenUsed="1"/>
+    <w:lsdException w:name="envelope address" w:semiHidden="1" w:unhideWhenUsed="1"/>
+    <w:lsdException w:name="envelope return" w:semiHidden="1" w:unhideWhenUsed="1"/>
+    <w:lsdException w:name="footnote reference" w:semiHidden="1" w:unhideWhenUsed="1"/>
+    <w:lsdException w:name="annotation reference" w:semiHidden="1" w:unhideWhenUsed="1"/>
+    <w:lsdException w:name="line number" w:semiHidden="1" w:unhideWhenUsed="1"/>
+    <w:lsdException w:name="page number" w:semiHidden="1" w:unhideWhenUsed="1"/>
+    <w:lsdException w:name="endnote reference" w:semiHidden="1" w:unhideWhenUsed="1"/>
+    <w:lsdException w:name="endnote text" w:semiHidden="1" w:unhideWhenUsed="1"/>
+    <w:lsdException w:name="table of authorities" w:semiHidden="1" w:unhideWhenUsed="1"/>
+    <w:lsdException w:name="macro" w:semiHidden="1" w:unhideWhenUsed="1"/>
+    <w:lsdException w:name="toa heading" w:semiHidden="1" w:unhideWhenUsed="1"/>
+    <w:lsdException w:name="List" w:semiHidden="1" w:unhideWhenUsed="1"/>
+    <w:lsdException w:name="List Bullet" w:semiHidden="1" w:unhideWhenUsed="1"/>
+    <w:lsdException w:name="List Number" w:semiHidden="1" w:unhideWhenUsed="1"/>
+    <w:lsdException w:name="List 2" w:semiHidden="1" w:unhideWhenUsed="1"/>
+    <w:lsdException w:name="List 3" w:semiHidden="1" w:unhideWhenUsed="1"/>
+    <w:lsdException w:name="List 4" w:semiHidden="1" w:unhideWhenUsed="1"/>
+    <w:lsdException w:name="List 5" w:semiHidden="1" w:unhideWhenUsed="1"/>
+    <w:lsdException w:name="List Bullet 2" w:semiHidden="1" w:unhideWhenUsed="1"/>
+    <w:lsdException w:name="List Bullet 3" w:semiHidden="1" w:unhideWhenUsed="1"/>
+    <w:lsdException w:name="List Bullet 4" w:semiHidden="1" w:unhideWhenUsed="1"/>
+    <w:lsdException w:name="List Bullet 5" w:semiHidden="1" w:unhideWhenUsed="1"/>
+    <w:lsdException w:name="List Number 2" w:semiHidden="1" w:unhideWhenUsed="1"/>
+    <w:lsdException w:name="List Number 3" w:semiHidden="1" w:unhideWhenUsed="1"/>
+    <w:lsdException w:name="List Number 4" w:semiHidden="1" w:unhideWhenUsed="1"/>
+    <w:lsdException w:name="List Number 5" w:semiHidden="1" w:unhideWhenUsed="1"/>
+    <w:lsdException w:name="Title" w:uiPriority="10" w:qFormat="1"/>
+    <w:lsdException w:name="Closing" w:semiHidden="1" w:unhideWhenUsed="1"/>
+    <w:lsdException w:name="Signature" w:semiHidden="1" w:unhideWhenUsed="1"/>
+    <w:lsdException w:name="Default Paragraph Font" w:semiHidden="1" w:uiPriority="1" w:unhideWhenUsed="1"/>
+    <w:lsdException w:name="Body Text" w:semiHidden="1" w:unhideWhenUsed="1"/>
+    <w:lsdException w:name="Body Text Indent" w:semiHidden="1" w:unhideWhenUsed="1"/>
+    <w:lsdException w:name="List Continue" w:semiHidden="1" w:unhideWhenUsed="1"/>
+    <w:lsdException w:name="List Continue 2" w:semiHidden="1" w:unhideWhenUsed="1"/>
+    <w:lsdException w:name="List Continue 3" w:semiHidden="1" w:unhideWhenUsed="1"/>
+    <w:lsdException w:name="List Continue 4" w:semiHidden="1" w:unhideWhenUsed="1"/>
+    <w:lsdException w:name="List Continue 5" w:semiHidden="1" w:unhideWhenUsed="1"/>
+    <w:lsdException w:name="Message Header" w:semiHidden="1" w:unhideWhenUsed="1"/>
+    <w:lsdException w:name="Subtitle" w:uiPriority="11" w:qFormat="1"/>
+    <w:lsdException w:name="Salutation" w:semiHidden="1" w:unhideWhenUsed="1"/>
+    <w:lsdException w:name="Date" w:semiHidden="1" w:unhideWhenUsed="1"/>
+    <w:lsdException w:name="Body Text First Indent" w:semiHidden="1" w:unhideWhenUsed="1"/>
+    <w:lsdException w:name="Body Text First Indent 2" w:semiHidden="1" w:unhideWhenUsed="1"/>
+    <w:lsdException w:name="Note Heading" w:semiHidden="1" w:unhideWhenUsed="1"/>
+    <w:lsdException w:name="Body Text 2" w:semiHidden="1" w:unhideWhenUsed="1"/>
+    <w:lsdException w:name="Body Text 3" w:semiHidden="1" w:unhideWhenUsed="1"/>
+    <w:lsdException w:name="Body Text Indent 2" w:semiHidden="1" w:unhideWhenUsed="1"/>
+    <w:lsdException w:name="Body Text Indent 3" w:semiHidden="1" w:unhideWhenUsed="1"/>
+    <w:lsdException w:name="Block Text" w:semiHidden="1" w:unhideWhenUsed="1"/>
+    <w:lsdException w:name="Hyperlink" w:semiHidden="1" w:unhideWhenUsed="1"/>
+    <w:lsdException w:name="FollowedHyperlink" w:semiHidden="1" w:unhideWhenUsed="1"/>
+    <w:lsdException w:name="Strong" w:uiPriority="22" w:qFormat="1"/>
+    <w:lsdException w:name="Emphasis" w:uiPriority="20" w:qFormat="1"/>
+    <w:lsdException w:name="Document Map" w:semiHidden="1" w:unhideWhenUsed="1"/>
+    <w:lsdException w:name="Plain Text" w:semiHidden="1" w:unhideWhenUsed="1"/>
+    <w:lsdException w:name="E-mail Signature" w:semiHidden="1" w:unhideWhenUsed="1"/>
+    <w:lsdException w:name="HTML Top of Form" w:semiHidden="1" w:unhideWhenUsed="1"/>
+    <w:lsdException w:name="HTML Bottom of Form" w:semiHidden="1" w:unhideWhenUsed="1"/>
+    <w:lsdException w:name="Normal (Web)" w:semiHidden="1" w:unhideWhenUsed="1"/>
+    <w:lsdException w:name="HTML Acronym" w:semiHidden="1" w:unhideWhenUsed="1"/>
+    <w:lsdException w:name="HTML Address" w:semiHidden="1" w:unhideWhenUsed="1"/>
+    <w:lsdException w:name="HTML Cite" w:semiHidden="1" w:unhideWhenUsed="1"/>
+    <w:lsdException w:name="HTML Code" w:semiHidden="1" w:unhideWhenUsed="1"/>
+    <w:lsdException w:name="HTML Definition" w:semiHidden="1" w:unhideWhenUsed="1"/>
+    <w:lsdException w:name="HTML Keyboard" w:semiHidden="1" w:unhideWhenUsed="1"/>
+    <w:lsdException w:name="HTML Preformatted" w:semiHidden="1" w:unhideWhenUsed="1"/>
+    <w:lsdException w:name="HTML Sample" w:semiHidden="1" w:unhideWhenUsed="1"/>
+    <w:lsdException w:name="HTML Typewriter" w:semiHidden="1" w:unhideWhenUsed="1"/>
+    <w:lsdException w:name="HTML Variable" w:semiHidden="1" w:unhideWhenUsed="1"/>
+    <w:lsdException w:name="Normal Table" w:semiHidden="1" w:unhideWhenUsed="1"/>
+    <w:lsdException w:name="annotation subject" w:semiHidden="1" w:unhideWhenUsed="1"/>
+    <w:lsdException w:name="No List" w:semiHidden="1" w:unhideWhenUsed="1"/>
+    <w:lsdException w:name="Outline List 1" w:semiHidden="1" w:unhideWhenUsed="1"/>
+    <w:lsdException w:name="Outline List 2" w:semiHidden="1" w:unhideWhenUsed="1"/>
+    <w:lsdException w:name="Outline List 3" w:semiHidden="1" w:unhideWhenUsed="1"/>
+    <w:lsdException w:name="Table Simple 1" w:semiHidden="1" w:unhideWhenUsed="1"/>
+    <w:lsdException w:name="Table Simple 2" w:semiHidden="1" w:unhideWhenUsed="1"/>
+    <w:lsdException w:name="Table Simple 3" w:semiHidden="1" w:unhideWhenUsed="1"/>
+    <w:lsdException w:name="Table Classic 1" w:semiHidden="1" w:unhideWhenUsed="1"/>
+    <w:lsdException w:name="Table Classic 2" w:semiHidden="1" w:unhideWhenUsed="1"/>
+    <w:lsdException w:name="Table Classic 3" w:semiHidden="1" w:unhideWhenUsed="1"/>
+    <w:lsdException w:name="Table Classic 4" w:semiHidden="1" w:unhideWhenUsed="1"/>
+    <w:lsdException w:name="Table Colorful 1" w:semiHidden="1" w:unhideWhenUsed="1"/>
+    <w:lsdException w:name="Table Colorful 2" w:semiHidden="1" w:unhideWhenUsed="1"/>
+    <w:lsdException w:name="Table Colorful 3" w:semiHidden="1" w:unhideWhenUsed="1"/>
+    <w:lsdException w:name="Table Columns 1" w:semiHidden="1" w:unhideWhenUsed="1"/>
+    <w:lsdException w:name="Table Columns 2" w:semiHidden="1" w:unhideWhenUsed="1"/>
+    <w:lsdException w:name="Table Columns 3" w:semiHidden="1" w:unhideWhenUsed="1"/>
+    <w:lsdException w:name="Table Columns 4" w:semiHidden="1" w:unhideWhenUsed="1"/>
+    <w:lsdException w:name="Table Columns 5" w:semiHidden="1" w:unhideWhenUsed="1"/>
+    <w:lsdException w:name="Table Grid 1" w:semiHidden="1" w:unhideWhenUsed="1"/>
+    <w:lsdException w:name="Table Grid 2" w:semiHidden="1" w:unhideWhenUsed="1"/>
+    <w:lsdException w:name="Table Grid 3" w:semiHidden="1" w:unhideWhenUsed="1"/>
+    <w:lsdException w:name="Table Grid 4" w:semiHidden="1" w:unhideWhenUsed="1"/>
+    <w:lsdException w:name="Table Grid 5" w:semiHidden="1" w:unhideWhenUsed="1"/>
+    <w:lsdException w:name="Table Grid 6" w:semiHidden="1" w:unhideWhenUsed="1"/>
+    <w:lsdException w:name="Table Grid 7" w:semiHidden="1" w:unhideWhenUsed="1"/>
+    <w:lsdException w:name="Table Grid 8" w:semiHidden="1" w:unhideWhenUsed="1"/>
+    <w:lsdException w:name="Table List 1" w:semiHidden="1" w:unhideWhenUsed="1"/>
+    <w:lsdException w:name="Table List 2" w:semiHidden="1" w:unhideWhenUsed="1"/>
+    <w:lsdException w:name="Table List 3" w:semiHidden="1" w:unhideWhenUsed="1"/>
+    <w:lsdException w:name="Table List 4" w:semiHidden="1" w:unhideWhenUsed="1"/>
+    <w:lsdException w:name="Table List 5" w:semiHidden="1" w:unhideWhenUsed="1"/>
+    <w:lsdException w:name="Table List 6" w:semiHidden="1" w:unhideWhenUsed="1"/>
+    <w:lsdException w:name="Table List 7" w:semiHidden="1" w:unhideWhenUsed="1"/>
+    <w:lsdException w:name="Table List 8" w:semiHidden="1" w:unhideWhenUsed="1"/>
+    <w:lsdException w:name="Table 3D effects 1" w:semiHidden="1" w:unhideWhenUsed="1"/>
+    <w:lsdException w:name="Table 3D effects 2" w:semiHidden="1" w:unhideWhenUsed="1"/>
+    <w:lsdException w:name="Table 3D effects 3" w:semiHidden="1" w:unhideWhenUsed="1"/>
+    <w:lsdException w:name="Table Contemporary" w:semiHidden="1" w:unhideWhenUsed="1"/>
+    <w:lsdException w:name="Table Elegant" w:semiHidden="1" w:unhideWhenUsed="1"/>
+    <w:lsdException w:name="Table Professional" w:semiHidden="1" w:unhideWhenUsed="1"/>
+    <w:lsdException w:name="Table Subtle 1" w:semiHidden="1" w:unhideWhenUsed="1"/>
+    <w:lsdException w:name="Table Subtle 2" w:semiHidden="1" w:unhideWhenUsed="1"/>
+    <w:lsdException w:name="Table Web 1" w:semiHidden="1" w:unhideWhenUsed="1"/>
+    <w:lsdException w:name="Table Web 2" w:semiHidden="1" w:unhideWhenUsed="1"/>
+    <w:lsdException w:name="Table Web 3" w:semiHidden="1" w:unhideWhenUsed="1"/>
+    <w:lsdException w:name="Balloon Text" w:semiHidden="1" w:unhideWhenUsed="1"/>
+    <w:lsdException w:name="Table Grid" w:uiPriority="59"/>
+    <w:lsdException w:name="Table Theme" w:semiHidden="1" w:unhideWhenUsed="1"/>
+    <w:lsdException w:name="Placeholder Text" w:semiHidden="1"/>
+    <w:lsdException w:name="No Spacing" w:uiPriority="1" w:qFormat="1"/>
+    <w:lsdException w:name="Light Shading" w:uiPriority="60"/>
+    <w:lsdException w:name="Light List" w:uiPriority="61"/>
+    <w:lsdException w:name="Light Grid" w:uiPriority="62"/>
+    <w:lsdException w:name="Medium Shading 1" w:uiPriority="63"/>
+    <w:lsdException w:name="Medium Shading 2" w:uiPriority="64"/>
+    <w:lsdException w:name="Medium List 1" w:uiPriority="65"/>
+    <w:lsdException w:name="Medium List 2" w:uiPriority="66"/>
+    <w:lsdException w:name="Medium Grid 1" w:uiPriority="67"/>
+    <w:lsdException w:name="Medium Grid 2" w:uiPriority="68"/>
+    <w:lsdException w:name="Medium Grid 3" w:uiPriority="69"/>
+    <w:lsdException w:name="Dark List" w:uiPriority="70"/>
+    <w:lsdException w:name="Colorful Shading" w:uiPriority="71"/>
+    <w:lsdException w:name="Colorful List" w:uiPriority="72"/>
+    <w:lsdException w:name="Colorful Grid" w:uiPriority="73"/>
+    <w:lsdException w:name="Light Shading Accent 1" w:uiPriority="60"/>
+    <w:lsdException w:name="Light List Accent 1" w:uiPriority="61"/>
+    <w:lsdException w:name="Light Grid Accent 1" w:uiPriority="62"/>
+    <w:lsdException w:name="Medium Shading 1 Accent 1" w:uiPriority="63"/>
+    <w:lsdException w:name="Medium Shading 2 Accent 1" w:uiPriority="64"/>
+    <w:lsdException w:name="Medium List 1 Accent 1" w:uiPriority="65"/>
+    <w:lsdException w:name="Revision" w:semiHidden="1"/>
+    <w:lsdException w:name="List Paragraph" w:uiPriority="34" w:qFormat="1"/>
+    <w:lsdException w:name="Quote" w:uiPriority="29" w:qFormat="1"/>
+    <w:lsdException w:name="Intense Quote" w:uiPriority="30" w:qFormat="1"/>
+    <w:lsdException w:name="Medium List 2 Accent 1" w:uiPriority="66"/>
+    <w:lsdException w:name="Medium Grid 1 Accent 1" w:uiPriority="67"/>
+    <w:lsdException w:name="Medium Grid 2 Accent 1" w:uiPriority="68"/>
+    <w:lsdException w:name="Medium Grid 3 Accent 1" w:uiPriority="69"/>
+    <w:lsdException w:name="Dark List Accent 1" w:uiPriority="70"/>
+    <w:lsdException w:name="Colorful Shading Accent 1" w:uiPriority="71"/>
+    <w:lsdException w:name="Colorful List Accent 1" w:uiPriority="72"/>
+    <w:lsdException w:name="Colorful Grid Accent 1" w:uiPriority="73"/>
+    <w:lsdException w:name="Light Shading Accent 2" w:uiPriority="60"/>
+    <w:lsdException w:name="Light List Accent 2" w:uiPriority="61"/>
+    <w:lsdException w:name="Light Grid Accent 2" w:uiPriority="62"/>
+    <w:lsdException w:name="Medium Shading 1 Accent 2" w:uiPriority="63"/>
+    <w:lsdException w:name="Medium Shading 2 Accent 2" w:uiPriority="64"/>
+    <w:lsdException w:name="Medium List 1 Accent 2" w:uiPriority="65"/>
+    <w:lsdException w:name="Medium List 2 Accent 2" w:uiPriority="66"/>
+    <w:lsdException w:name="Medium Grid 1 Accent 2" w:uiPriority="67"/>
+    <w:lsdException w:name="Medium Grid 2 Accent 2" w:uiPriority="68"/>
+    <w:lsdException w:name="Medium Grid 3 Accent 2" w:uiPriority="69"/>
+    <w:lsdException w:name="Dark List Accent 2" w:uiPriority="70"/>
+    <w:lsdException w:name="Colorful Shading Accent 2" w:uiPriority="71"/>
+    <w:lsdException w:name="Colorful List Accent 2" w:uiPriority="72"/>
+    <w:lsdException w:name="Colorful Grid Accent 2" w:uiPriority="73"/>
+    <w:lsdException w:name="Light Shading Accent 3" w:uiPriority="60"/>
+    <w:lsdException w:name="Light List Accent 3" w:uiPriority="61"/>
+    <w:lsdException w:name="Light Grid Accent 3" w:uiPriority="62"/>
+    <w:lsdException w:name="Medium Shading 1 Accent 3" w:uiPriority="63"/>
+    <w:lsdException w:name="Medium Shading 2 Accent 3" w:uiPriority="64"/>
+    <w:lsdException w:name="Medium List 1 Accent 3" w:uiPriority="65"/>
+    <w:lsdException w:name="Medium List 2 Accent 3" w:uiPriority="66"/>
+    <w:lsdException w:name="Medium Grid 1 Accent 3" w:uiPriority="67"/>
+    <w:lsdException w:name="Medium Grid 2 Accent 3" w:uiPriority="68"/>
+    <w:lsdException w:name="Medium Grid 3 Accent 3" w:uiPriority="69"/>
+    <w:lsdException w:name="Dark List Accent 3" w:uiPriority="70"/>
+    <w:lsdException w:name="Colorful Shading Accent 3" w:uiPriority="71"/>
+    <w:lsdException w:name="Colorful List Accent 3" w:uiPriority="72"/>
+    <w:lsdException w:name="Colorful Grid Accent 3" w:uiPriority="73"/>
+    <w:lsdException w:name="Light Shading Accent 4" w:uiPriority="60"/>
+    <w:lsdException w:name="Light List Accent 4" w:uiPriority="61"/>
+    <w:lsdException w:name="Light Grid Accent 4" w:uiPriority="62"/>
+    <w:lsdException w:name="Medium Shading 1 Accent 4" w:uiPriority="63"/>
+    <w:lsdException w:name="Medium Shading 2 Accent 4" w:uiPriority="64"/>
+    <w:lsdException w:name="Medium List 1 Accent 4" w:uiPriority="65"/>
+    <w:lsdException w:name="Medium List 2 Accent 4" w:uiPriority="66"/>
+    <w:lsdException w:name="Medium Grid 1 Accent 4" w:uiPriority="67"/>
+    <w:lsdException w:name="Medium Grid 2 Accent 4" w:uiPriority="68"/>
+    <w:lsdException w:name="Medium Grid 3 Accent 4" w:uiPriority="69"/>
+    <w:lsdException w:name="Dark List Accent 4" w:uiPriority="70"/>
+    <w:lsdException w:name="Colorful Shading Accent 4" w:uiPriority="71"/>
+    <w:lsdException w:name="Colorful List Accent 4" w:uiPriority="72"/>
+    <w:lsdException w:name="Colorful Grid Accent 4" w:uiPriority="73"/>
+    <w:lsdException w:name="Light Shading Accent 5" w:uiPriority="60"/>
+    <w:lsdException w:name="Light List Accent 5" w:uiPriority="61"/>
+    <w:lsdException w:name="Light Grid Accent 5" w:uiPriority="62"/>
+    <w:lsdException w:name="Medium Shading 1 Accent 5" w:uiPriority="63"/>
+    <w:lsdException w:name="Medium Shading 2 Accent 5" w:uiPriority="64"/>
+    <w:lsdException w:name="Medium List 1 Accent 5" w:uiPriority="65"/>
+    <w:lsdException w:name="Medium List 2 Accent 5" w:uiPriority="66"/>
+    <w:lsdException w:name="Medium Grid 1 Accent 5" w:uiPriority="67"/>
+    <w:lsdException w:name="Medium Grid 2 Accent 5" w:uiPriority="68"/>
+    <w:lsdException w:name="Medium Grid 3 Accent 5" w:uiPriority="69"/>
+    <w:lsdException w:name="Dark List Accent 5" w:uiPriority="70"/>
+    <w:lsdException w:name="Colorful Shading Accent 5" w:uiPriority="71"/>
+    <w:lsdException w:name="Colorful List Accent 5" w:uiPriority="72"/>
+    <w:lsdException w:name="Colorful Grid Accent 5" w:uiPriority="73"/>
+    <w:lsdException w:name="Light Shading Accent 6" w:uiPriority="60"/>
+    <w:lsdException w:name="Light List Accent 6" w:uiPriority="61"/>
+    <w:lsdException w:name="Light Grid Accent 6" w:uiPriority="62"/>
+    <w:lsdException w:name="Medium Shading 1 Accent 6" w:uiPriority="63"/>
+    <w:lsdException w:name="Medium Shading 2 Accent 6" w:uiPriority="64"/>
+    <w:lsdException w:name="Medium List 1 Accent 6" w:uiPriority="65"/>
+    <w:lsdException w:name="Medium List 2 Accent 6" w:uiPriority="66"/>
+    <w:lsdException w:name="Medium Grid 1 Accent 6" w:uiPriority="67"/>
+    <w:lsdException w:name="Medium Grid 2 Accent 6" w:uiPriority="68"/>
+    <w:lsdException w:name="Medium Grid 3 Accent 6" w:uiPriority="69"/>
+    <w:lsdException w:name="Dark List Accent 6" w:uiPriority="70"/>
+    <w:lsdException w:name="Colorful Shading Accent 6" w:uiPriority="71"/>
+    <w:lsdException w:name="Colorful List Accent 6" w:uiPriority="72"/>
+    <w:lsdException w:name="Colorful Grid Accent 6" w:uiPriority="73"/>
+    <w:lsdException w:name="Subtle Emphasis" w:uiPriority="19" w:qFormat="1"/>
+    <w:lsdException w:name="Intense Emphasis" w:uiPriority="21" w:qFormat="1"/>
+    <w:lsdException w:name="Subtle Reference" w:uiPriority="31" w:qFormat="1"/>
+    <w:lsdException w:name="Intense Reference" w:uiPriority="32" w:qFormat="1"/>
+    <w:lsdException w:name="Book Title" w:uiPriority="33" w:qFormat="1"/>
+    <w:lsdException w:name="Bibliography" w:semiHidden="1" w:uiPriority="37" w:unhideWhenUsed="1"/>
+    <w:lsdException w:name="TOC Heading" w:semiHidden="1" w:uiPriority="39" w:unhideWhenUsed="1" w:qFormat="1"/>
+    <w:lsdException w:name="Plain Table 1" w:uiPriority="41"/>
+    <w:lsdException w:name="Plain Table 2" w:uiPriority="42"/>
+    <w:lsdException w:name="Plain Table 3" w:uiPriority="43"/>
+    <w:lsdException w:name="Plain Table 4" w:uiPriority="44"/>
+    <w:lsdException w:name="Plain Table 5" w:uiPriority="45"/>
+    <w:lsdException w:name="Grid Table Light" w:uiPriority="40"/>
+    <w:lsdException w:name="Grid Table 1 Light" w:uiPriority="46"/>
+    <w:lsdException w:name="Grid Table 2" w:uiPriority="47"/>
+    <w:lsdException w:name="Grid Table 3" w:uiPriority="48"/>
+    <w:lsdException w:name="Grid Table 4" w:uiPriority="49"/>
+    <w:lsdException w:name="Grid Table 5 Dark" w:uiPriority="50"/>
+    <w:lsdException w:name="Grid Table 6 Colorful" w:uiPriority="51"/>
+    <w:lsdException w:name="Grid Table 7 Colorful" w:uiPriority="52"/>
+    <w:lsdException w:name="Grid Table 1 Light Accent 1" w:uiPriority="46"/>
+    <w:lsdException w:name="Grid Table 2 Accent 1" w:uiPriority="47"/>
+    <w:lsdException w:name="Grid Table 3 Accent 1" w:uiPriority="48"/>
+    <w:lsdException w:name="Grid Table 4 Accent 1" w:uiPriority="49"/>
+    <w:lsdException w:name="Grid Table 5 Dark Accent 1" w:uiPriority="50"/>
+    <w:lsdException w:name="Grid Table 6 Colorful Accent 1" w:uiPriority="51"/>
+    <w:lsdException w:name="Grid Table 7 Colorful Accent 1" w:uiPriority="52"/>
+    <w:lsdException w:name="Grid Table 1 Light Accent 2" w:uiPriority="46"/>
+    <w:lsdException w:name="Grid Table 2 Accent 2" w:uiPriority="47"/>
+    <w:lsdException w:name="Grid Table 3 Accent 2" w:uiPriority="48"/>
+    <w:lsdException w:name="Grid Table 4 Accent 2" w:uiPriority="49"/>
+    <w:lsdException w:name="Grid Table 5 Dark Accent 2" w:uiPriority="50"/>
+    <w:lsdException w:name="Grid Table 6 Colorful Accent 2" w:uiPriority="51"/>
+    <w:lsdException w:name="Grid Table 7 Colorful Accent 2" w:uiPriority="52"/>
+    <w:lsdException w:name="Grid Table 1 Light Accent 3" w:uiPriority="46"/>
+    <w:lsdException w:name="Grid Table 2 Accent 3" w:uiPriority="47"/>
+    <w:lsdException w:name="Grid Table 3 Accent 3" w:uiPriority="48"/>
+    <w:lsdException w:name="Grid Table 4 Accent 3" w:uiPriority="49"/>
+    <w:lsdException w:name="Grid Table 5 Dark Accent 3" w:uiPriority="50"/>
+    <w:lsdException w:name="Grid Table 6 Colorful Accent 3" w:uiPriority="51"/>
+    <w:lsdException w:name="Grid Table 7 Colorful Accent 3" w:uiPriority="52"/>
+    <w:lsdException w:name="Grid Table 1 Light Accent 4" w:uiPriority="46"/>
+    <w:lsdException w:name="Grid Table 2 Accent 4" w:uiPriority="47"/>
+    <w:lsdException w:name="Grid Table 3 Accent 4" w:uiPriority="48"/>
+    <w:lsdException w:name="Grid Table 4 Accent 4" w:uiPriority="49"/>
+    <w:lsdException w:name="Grid Table 5 Dark Accent 4" w:uiPriority="50"/>
+    <w:lsdException w:name="Grid Table 6 Colorful Accent 4" w:uiPriority="51"/>
+    <w:lsdException w:name="Grid Table 7 Colorful Accent 4" w:uiPriority="52"/>
+    <w:lsdException w:name="Grid Table 1 Light Accent 5" w:uiPriority="46"/>
+    <w:lsdException w:name="Grid Table 2 Accent 5" w:uiPriority="47"/>
+    <w:lsdException w:name="Grid Table 3 Accent 5" w:uiPriority="48"/>
+    <w:lsdException w:name="Grid Table 4 Accent 5" w:uiPriority="49"/>
+    <w:lsdException w:name="Grid Table 5 Dark Accent 5" w:uiPriority="50"/>
+    <w:lsdException w:name="Grid Table 6 Colorful Accent 5" w:uiPriority="51"/>
+    <w:lsdException w:name="Grid Table 7 Colorful Accent 5" w:uiPriority="52"/>
+    <w:lsdException w:name="Grid Table 1 Light Accent 6" w:uiPriority="46"/>
+    <w:lsdException w:name="Grid Table 2 Accent 6" w:uiPriority="47"/>
+    <w:lsdException w:name="Grid Table 3 Accent 6" w:uiPriority="48"/>
+    <w:lsdException w:name="Grid Table 4 Accent 6" w:uiPriority="49"/>
+    <w:lsdException w:name="Grid Table 5 Dark Accent 6" w:uiPriority="50"/>
+    <w:lsdException w:name="Grid Table 6 Colorful Accent 6" w:uiPriority="51"/>
+    <w:lsdException w:name="Grid Table 7 Colorful Accent 6" w:uiPriority="52"/>
+    <w:lsdException w:name="List Table 1 Light" w:uiPriority="46"/>
+    <w:lsdException w:name="List Table 2" w:uiPriority="47"/>
+    <w:lsdException w:name="List Table 3" w:uiPriority="48"/>
+    <w:lsdException w:name="List Table 4" w:uiPriority="49"/>
+    <w:lsdException w:name="List Table 5 Dark" w:uiPriority="50"/>
+    <w:lsdException w:name="List Table 6 Colorful" w:uiPriority="51"/>
+    <w:lsdException w:name="List Table 7 Colorful" w:uiPriority="52"/>
+    <w:lsdException w:name="List Table 1 Light Accent 1" w:uiPriority="46"/>
+    <w:lsdException w:name="List Table 2 Accent 1" w:uiPriority="47"/>
+    <w:lsdException w:name="List Table 3 Accent 1" w:uiPriority="48"/>
+    <w:lsdException w:name="List Table 4 Accent 1" w:uiPriority="49"/>
+    <w:lsdException w:name="List Table 5 Dark Accent 1" w:uiPriority="50"/>
+    <w:lsdException w:name="List Table 6 Colorful Accent 1" w:uiPriority="51"/>
+    <w:lsdException w:name="List Table 7 Colorful Accent 1" w:uiPriority="52"/>
+    <w:lsdException w:name="List Table 1 Light Accent 2" w:uiPriority="46"/>
+    <w:lsdException w:name="List Table 2 Accent 2" w:uiPriority="47"/>
+    <w:lsdException w:name="List Table 3 Accent 2" w:uiPriority="48"/>
+    <w:lsdException w:name="List Table 4 Accent 2" w:uiPriority="49"/>
+    <w:lsdException w:name="List Table 5 Dark Accent 2" w:uiPriority="50"/>
+    <w:lsdException w:name="List Table 6 Colorful Accent 2" w:uiPriority="51"/>
+    <w:lsdException w:name="List Table 7 Colorful Accent 2" w:uiPriority="52"/>
+    <w:lsdException w:name="List Table 1 Light Accent 3" w:uiPriority="46"/>
+    <w:lsdException w:name="List Table 2 Accent 3" w:uiPriority="47"/>
+    <w:lsdException w:name="List Table 3 Accent 3" w:uiPriority="48"/>
+    <w:lsdException w:name="List Table 4 Accent 3" w:uiPriority="49"/>
+    <w:lsdException w:name="List Table 5 Dark Accent 3" w:uiPriority="50"/>
+    <w:lsdException w:name="List Table 6 Colorful Accent 3" w:uiPriority="51"/>
+    <w:lsdException w:name="List Table 7 Colorful Accent 3" w:uiPriority="52"/>
+    <w:lsdException w:name="List Table 1 Light Accent 4" w:uiPriority="46"/>
+    <w:lsdException w:name="List Table 2 Accent 4" w:uiPriority="47"/>
+    <w:lsdException w:name="List Table 3 Accent 4" w:uiPriority="48"/>
+    <w:lsdException w:name="List Table 4 Accent 4" w:uiPriority="49"/>
+    <w:lsdException w:name="List Table 5 Dark Accent 4" w:uiPriority="50"/>
+    <w:lsdException w:name="List Table 6 Colorful Accent 4" w:uiPriority="51"/>
+    <w:lsdException w:name="List Table 7 Colorful Accent 4" w:uiPriority="52"/>
+    <w:lsdException w:name="List Table 1 Light Accent 5" w:uiPriority="46"/>
+    <w:lsdException w:name="List Table 2 Accent 5" w:uiPriority="47"/>
+    <w:lsdException w:name="List Table 3 Accent 5" w:uiPriority="48"/>
+    <w:lsdException w:name="List Table 4 Accent 5" w:uiPriority="49"/>
+    <w:lsdException w:name="List Table 5 Dark Accent 5" w:uiPriority="50"/>
+    <w:lsdException w:name="List Table 6 Colorful Accent 5" w:uiPriority="51"/>
+    <w:lsdException w:name="List Table 7 Colorful Accent 5" w:uiPriority="52"/>
+    <w:lsdException w:name="List Table 1 Light Accent 6" w:uiPriority="46"/>
+    <w:lsdException w:name="List Table 2 Accent 6" w:uiPriority="47"/>
+    <w:lsdException w:name="List Table 3 Accent 6" w:uiPriority="48"/>
+    <w:lsdException w:name="List Table 4 Accent 6" w:uiPriority="49"/>
+    <w:lsdException w:name="List Table 5 Dark Accent 6" w:uiPriority="50"/>
+    <w:lsdException w:name="List Table 6 Colorful Accent 6" w:uiPriority="51"/>
+    <w:lsdException w:name="List Table 7 Colorful Accent 6" w:uiPriority="52"/>
   </w:latentStyles>
   <w:style w:type="paragraph" w:default="1" w:styleId="Normal">
     <w:name w:val="Normal"/>

</xml_diff>

<commit_message>
Agregué la parte de add
</commit_message>
<xml_diff>
--- a/Capturas de pantalla.docx
+++ b/Capturas de pantalla.docx
@@ -1,6 +1,6 @@
 
 <file path=word/document.xml><?xml version="1.0" encoding="utf-8"?>
-<w:document xmlns:wpc="http://schemas.microsoft.com/office/word/2010/wordprocessingCanvas" xmlns:mc="http://schemas.openxmlformats.org/markup-compatibility/2006" xmlns:o="urn:schemas-microsoft-com:office:office" xmlns:r="http://schemas.openxmlformats.org/officeDocument/2006/relationships" xmlns:m="http://schemas.openxmlformats.org/officeDocument/2006/math" xmlns:v="urn:schemas-microsoft-com:vml" xmlns:wp14="http://schemas.microsoft.com/office/word/2010/wordprocessingDrawing" xmlns:wp="http://schemas.openxmlformats.org/drawingml/2006/wordprocessingDrawing" xmlns:w10="urn:schemas-microsoft-com:office:word" xmlns:w="http://schemas.openxmlformats.org/wordprocessingml/2006/main" xmlns:w14="http://schemas.microsoft.com/office/word/2010/wordml" xmlns:w15="http://schemas.microsoft.com/office/word/2012/wordml" xmlns:wpg="http://schemas.microsoft.com/office/word/2010/wordprocessingGroup" xmlns:wpi="http://schemas.microsoft.com/office/word/2010/wordprocessingInk" xmlns:wne="http://schemas.microsoft.com/office/word/2006/wordml" xmlns:wps="http://schemas.microsoft.com/office/word/2010/wordprocessingShape" mc:Ignorable="w14 w15 wp14">
+<w:document xmlns:wpc="http://schemas.microsoft.com/office/word/2010/wordprocessingCanvas" xmlns:mc="http://schemas.openxmlformats.org/markup-compatibility/2006" xmlns:o="urn:schemas-microsoft-com:office:office" xmlns:r="http://schemas.openxmlformats.org/officeDocument/2006/relationships" xmlns:m="http://schemas.openxmlformats.org/officeDocument/2006/math" xmlns:v="urn:schemas-microsoft-com:vml" xmlns:wp14="http://schemas.microsoft.com/office/word/2010/wordprocessingDrawing" xmlns:wp="http://schemas.openxmlformats.org/drawingml/2006/wordprocessingDrawing" xmlns:w10="urn:schemas-microsoft-com:office:word" xmlns:w="http://schemas.openxmlformats.org/wordprocessingml/2006/main" xmlns:w14="http://schemas.microsoft.com/office/word/2010/wordml" xmlns:wpg="http://schemas.microsoft.com/office/word/2010/wordprocessingGroup" xmlns:wpi="http://schemas.microsoft.com/office/word/2010/wordprocessingInk" xmlns:wne="http://schemas.microsoft.com/office/word/2006/wordml" xmlns:wps="http://schemas.microsoft.com/office/word/2010/wordprocessingShape" mc:Ignorable="w14 wp14">
   <w:body>
     <w:p>
       <w:pPr>
@@ -19,7 +19,47 @@
           <w:szCs w:val="56"/>
           <w:u w:val="single"/>
         </w:rPr>
-        <w:t>Trabajo sobre GitHub reentrega.</w:t>
+        <w:t xml:space="preserve">Trabajo sobre </w:t>
+      </w:r>
+      <w:proofErr w:type="spellStart"/>
+      <w:r>
+        <w:rPr>
+          <w:b/>
+          <w:sz w:val="56"/>
+          <w:szCs w:val="56"/>
+          <w:u w:val="single"/>
+        </w:rPr>
+        <w:t>GitHub</w:t>
+      </w:r>
+      <w:proofErr w:type="spellEnd"/>
+      <w:r>
+        <w:rPr>
+          <w:b/>
+          <w:sz w:val="56"/>
+          <w:szCs w:val="56"/>
+          <w:u w:val="single"/>
+        </w:rPr>
+        <w:t xml:space="preserve"> </w:t>
+      </w:r>
+      <w:proofErr w:type="spellStart"/>
+      <w:r>
+        <w:rPr>
+          <w:b/>
+          <w:sz w:val="56"/>
+          <w:szCs w:val="56"/>
+          <w:u w:val="single"/>
+        </w:rPr>
+        <w:t>reentrega</w:t>
+      </w:r>
+      <w:proofErr w:type="spellEnd"/>
+      <w:r>
+        <w:rPr>
+          <w:b/>
+          <w:sz w:val="56"/>
+          <w:szCs w:val="56"/>
+          <w:u w:val="single"/>
+        </w:rPr>
+        <w:t>.</w:t>
       </w:r>
     </w:p>
     <w:p>
@@ -32,6 +72,7 @@
           <w:u w:val="single"/>
         </w:rPr>
       </w:pPr>
+      <w:proofErr w:type="spellStart"/>
       <w:r>
         <w:rPr>
           <w:b/>
@@ -39,7 +80,17 @@
           <w:szCs w:val="48"/>
           <w:u w:val="single"/>
         </w:rPr>
-        <w:t>Unicen, Facultad</w:t>
+        <w:t>Unicen</w:t>
+      </w:r>
+      <w:proofErr w:type="spellEnd"/>
+      <w:r>
+        <w:rPr>
+          <w:b/>
+          <w:sz w:val="48"/>
+          <w:szCs w:val="48"/>
+          <w:u w:val="single"/>
+        </w:rPr>
+        <w:t>, Facultad</w:t>
       </w:r>
       <w:r>
         <w:rPr>
@@ -113,13 +164,23 @@
           <w:szCs w:val="36"/>
         </w:rPr>
       </w:pPr>
-      <w:r>
-        <w:rPr>
-          <w:b/>
-          <w:sz w:val="36"/>
-          <w:szCs w:val="36"/>
-        </w:rPr>
-        <w:t>Loray Tomas</w:t>
+      <w:proofErr w:type="spellStart"/>
+      <w:r>
+        <w:rPr>
+          <w:b/>
+          <w:sz w:val="36"/>
+          <w:szCs w:val="36"/>
+        </w:rPr>
+        <w:t>Loray</w:t>
+      </w:r>
+      <w:proofErr w:type="spellEnd"/>
+      <w:r>
+        <w:rPr>
+          <w:b/>
+          <w:sz w:val="36"/>
+          <w:szCs w:val="36"/>
+        </w:rPr>
+        <w:t xml:space="preserve"> Tomas</w:t>
       </w:r>
     </w:p>
     <w:p>
@@ -135,13 +196,23 @@
           <w:szCs w:val="36"/>
         </w:rPr>
       </w:pPr>
-      <w:r>
-        <w:rPr>
-          <w:b/>
-          <w:sz w:val="36"/>
-          <w:szCs w:val="36"/>
-        </w:rPr>
-        <w:t>Marano Ariel</w:t>
+      <w:proofErr w:type="spellStart"/>
+      <w:r>
+        <w:rPr>
+          <w:b/>
+          <w:sz w:val="36"/>
+          <w:szCs w:val="36"/>
+        </w:rPr>
+        <w:t>Marano</w:t>
+      </w:r>
+      <w:proofErr w:type="spellEnd"/>
+      <w:r>
+        <w:rPr>
+          <w:b/>
+          <w:sz w:val="36"/>
+          <w:szCs w:val="36"/>
+        </w:rPr>
+        <w:t xml:space="preserve"> Ariel</w:t>
       </w:r>
     </w:p>
     <w:p>
@@ -212,7 +283,25 @@
           <w:sz w:val="36"/>
           <w:szCs w:val="36"/>
         </w:rPr>
-        <w:t>Dr. Lo Vercio Lucas</w:t>
+        <w:t xml:space="preserve">Dr. Lo </w:t>
+      </w:r>
+      <w:proofErr w:type="spellStart"/>
+      <w:r>
+        <w:rPr>
+          <w:b/>
+          <w:sz w:val="36"/>
+          <w:szCs w:val="36"/>
+        </w:rPr>
+        <w:t>Vercio</w:t>
+      </w:r>
+      <w:proofErr w:type="spellEnd"/>
+      <w:r>
+        <w:rPr>
+          <w:b/>
+          <w:sz w:val="36"/>
+          <w:szCs w:val="36"/>
+        </w:rPr>
+        <w:t xml:space="preserve"> Lucas</w:t>
       </w:r>
     </w:p>
     <w:p>
@@ -234,7 +323,25 @@
           <w:sz w:val="36"/>
           <w:szCs w:val="36"/>
         </w:rPr>
-        <w:t>Dr. Rodriguez Guillermo</w:t>
+        <w:t xml:space="preserve">Dr. </w:t>
+      </w:r>
+      <w:proofErr w:type="spellStart"/>
+      <w:r>
+        <w:rPr>
+          <w:b/>
+          <w:sz w:val="36"/>
+          <w:szCs w:val="36"/>
+        </w:rPr>
+        <w:t>Rodriguez</w:t>
+      </w:r>
+      <w:proofErr w:type="spellEnd"/>
+      <w:r>
+        <w:rPr>
+          <w:b/>
+          <w:sz w:val="36"/>
+          <w:szCs w:val="36"/>
+        </w:rPr>
+        <w:t xml:space="preserve"> Guillermo</w:t>
       </w:r>
     </w:p>
     <w:p>
@@ -256,8 +363,36 @@
           <w:sz w:val="36"/>
           <w:szCs w:val="36"/>
         </w:rPr>
-        <w:t>Dr. Nicoletti Matias</w:t>
-      </w:r>
+        <w:t xml:space="preserve">Dr. </w:t>
+      </w:r>
+      <w:proofErr w:type="spellStart"/>
+      <w:r>
+        <w:rPr>
+          <w:b/>
+          <w:sz w:val="36"/>
+          <w:szCs w:val="36"/>
+        </w:rPr>
+        <w:t>Nicoletti</w:t>
+      </w:r>
+      <w:proofErr w:type="spellEnd"/>
+      <w:r>
+        <w:rPr>
+          <w:b/>
+          <w:sz w:val="36"/>
+          <w:szCs w:val="36"/>
+        </w:rPr>
+        <w:t xml:space="preserve"> </w:t>
+      </w:r>
+      <w:proofErr w:type="spellStart"/>
+      <w:r>
+        <w:rPr>
+          <w:b/>
+          <w:sz w:val="36"/>
+          <w:szCs w:val="36"/>
+        </w:rPr>
+        <w:t>Matias</w:t>
+      </w:r>
+      <w:proofErr w:type="spellEnd"/>
     </w:p>
     <w:p>
       <w:pPr>
@@ -278,7 +413,25 @@
           <w:sz w:val="36"/>
           <w:szCs w:val="36"/>
         </w:rPr>
-        <w:t>Dr. Nigro Oscar</w:t>
+        <w:t xml:space="preserve">Dr. </w:t>
+      </w:r>
+      <w:proofErr w:type="spellStart"/>
+      <w:r>
+        <w:rPr>
+          <w:b/>
+          <w:sz w:val="36"/>
+          <w:szCs w:val="36"/>
+        </w:rPr>
+        <w:t>Nigro</w:t>
+      </w:r>
+      <w:proofErr w:type="spellEnd"/>
+      <w:r>
+        <w:rPr>
+          <w:b/>
+          <w:sz w:val="36"/>
+          <w:szCs w:val="36"/>
+        </w:rPr>
+        <w:t xml:space="preserve"> Oscar</w:t>
       </w:r>
     </w:p>
     <w:p>
@@ -300,7 +453,25 @@
           <w:sz w:val="36"/>
           <w:szCs w:val="36"/>
         </w:rPr>
-        <w:t>Ing. Barian Varona</w:t>
+        <w:t xml:space="preserve">Ing. </w:t>
+      </w:r>
+      <w:proofErr w:type="spellStart"/>
+      <w:r>
+        <w:rPr>
+          <w:b/>
+          <w:sz w:val="36"/>
+          <w:szCs w:val="36"/>
+        </w:rPr>
+        <w:t>Barian</w:t>
+      </w:r>
+      <w:proofErr w:type="spellEnd"/>
+      <w:r>
+        <w:rPr>
+          <w:b/>
+          <w:sz w:val="36"/>
+          <w:szCs w:val="36"/>
+        </w:rPr>
+        <w:t xml:space="preserve"> Varona</w:t>
       </w:r>
     </w:p>
     <w:p>
@@ -322,8 +493,36 @@
           <w:sz w:val="36"/>
           <w:szCs w:val="36"/>
         </w:rPr>
-        <w:t>Ing. Sandra Gonzalez cisaro</w:t>
-      </w:r>
+        <w:t xml:space="preserve">Ing. Sandra </w:t>
+      </w:r>
+      <w:proofErr w:type="spellStart"/>
+      <w:r>
+        <w:rPr>
+          <w:b/>
+          <w:sz w:val="36"/>
+          <w:szCs w:val="36"/>
+        </w:rPr>
+        <w:t>Gonzalez</w:t>
+      </w:r>
+      <w:proofErr w:type="spellEnd"/>
+      <w:r>
+        <w:rPr>
+          <w:b/>
+          <w:sz w:val="36"/>
+          <w:szCs w:val="36"/>
+        </w:rPr>
+        <w:t xml:space="preserve"> </w:t>
+      </w:r>
+      <w:proofErr w:type="spellStart"/>
+      <w:r>
+        <w:rPr>
+          <w:b/>
+          <w:sz w:val="36"/>
+          <w:szCs w:val="36"/>
+        </w:rPr>
+        <w:t>cisaro</w:t>
+      </w:r>
+      <w:proofErr w:type="spellEnd"/>
     </w:p>
     <w:p>
       <w:pPr>
@@ -369,7 +568,7 @@
                     <pic:cNvPicPr/>
                   </pic:nvPicPr>
                   <pic:blipFill>
-                    <a:blip r:embed="rId7">
+                    <a:blip r:embed="rId8">
                       <a:extLst>
                         <a:ext uri="{28A0092B-C50C-407E-A947-70E740481C1C}">
                           <a14:useLocalDpi xmlns:a14="http://schemas.microsoft.com/office/drawing/2010/main" val="0"/>
@@ -418,7 +617,55 @@
           <w:szCs w:val="32"/>
         </w:rPr>
         <w:lastRenderedPageBreak/>
-        <w:t xml:space="preserve">En esta parte del trabajo, vamos a demostrar y explicar cómo trabajamos en Git y GitHub utilizando el respectivo repositorio, los issues o tareas asignados a cada </w:t>
+        <w:t xml:space="preserve">En esta parte del trabajo, vamos a demostrar y explicar cómo trabajamos en </w:t>
+      </w:r>
+      <w:proofErr w:type="spellStart"/>
+      <w:r>
+        <w:rPr>
+          <w:sz w:val="32"/>
+          <w:szCs w:val="32"/>
+        </w:rPr>
+        <w:t>Git</w:t>
+      </w:r>
+      <w:proofErr w:type="spellEnd"/>
+      <w:r>
+        <w:rPr>
+          <w:sz w:val="32"/>
+          <w:szCs w:val="32"/>
+        </w:rPr>
+        <w:t xml:space="preserve"> y </w:t>
+      </w:r>
+      <w:proofErr w:type="spellStart"/>
+      <w:r>
+        <w:rPr>
+          <w:sz w:val="32"/>
+          <w:szCs w:val="32"/>
+        </w:rPr>
+        <w:t>GitHub</w:t>
+      </w:r>
+      <w:proofErr w:type="spellEnd"/>
+      <w:r>
+        <w:rPr>
+          <w:sz w:val="32"/>
+          <w:szCs w:val="32"/>
+        </w:rPr>
+        <w:t xml:space="preserve"> utilizando el respectivo repositorio, los </w:t>
+      </w:r>
+      <w:proofErr w:type="spellStart"/>
+      <w:r>
+        <w:rPr>
+          <w:sz w:val="32"/>
+          <w:szCs w:val="32"/>
+        </w:rPr>
+        <w:t>issues</w:t>
+      </w:r>
+      <w:proofErr w:type="spellEnd"/>
+      <w:r>
+        <w:rPr>
+          <w:sz w:val="32"/>
+          <w:szCs w:val="32"/>
+        </w:rPr>
+        <w:t xml:space="preserve"> o tareas asignados a cada </w:t>
       </w:r>
       <w:r>
         <w:rPr>
@@ -432,37 +679,117 @@
           <w:sz w:val="32"/>
           <w:szCs w:val="32"/>
         </w:rPr>
-        <w:t>, con milestones y los diversos comandos demostrados con las capturas de pantalla.</w:t>
-      </w:r>
-    </w:p>
-    <w:p>
-      <w:pPr>
-        <w:rPr>
-          <w:sz w:val="32"/>
-          <w:szCs w:val="32"/>
-        </w:rPr>
-      </w:pPr>
-      <w:r>
-        <w:rPr>
-          <w:sz w:val="32"/>
-          <w:szCs w:val="32"/>
-        </w:rPr>
-        <w:t>Comenzamos con Git push:</w:t>
-      </w:r>
-    </w:p>
-    <w:p>
-      <w:pPr>
-        <w:rPr>
-          <w:sz w:val="32"/>
-          <w:szCs w:val="32"/>
-        </w:rPr>
-      </w:pPr>
-      <w:r>
-        <w:rPr>
-          <w:sz w:val="32"/>
-          <w:szCs w:val="32"/>
-        </w:rPr>
-        <w:t>El Git Push se</w:t>
+        <w:t xml:space="preserve">, con </w:t>
+      </w:r>
+      <w:proofErr w:type="spellStart"/>
+      <w:r>
+        <w:rPr>
+          <w:sz w:val="32"/>
+          <w:szCs w:val="32"/>
+        </w:rPr>
+        <w:t>milestones</w:t>
+      </w:r>
+      <w:proofErr w:type="spellEnd"/>
+      <w:r>
+        <w:rPr>
+          <w:sz w:val="32"/>
+          <w:szCs w:val="32"/>
+        </w:rPr>
+        <w:t xml:space="preserve"> y los diversos comandos demostrados con las capturas de pantalla.</w:t>
+      </w:r>
+    </w:p>
+    <w:p>
+      <w:pPr>
+        <w:rPr>
+          <w:sz w:val="32"/>
+          <w:szCs w:val="32"/>
+        </w:rPr>
+      </w:pPr>
+      <w:r>
+        <w:rPr>
+          <w:sz w:val="32"/>
+          <w:szCs w:val="32"/>
+        </w:rPr>
+        <w:t xml:space="preserve">Comenzamos con </w:t>
+      </w:r>
+      <w:proofErr w:type="spellStart"/>
+      <w:r>
+        <w:rPr>
+          <w:sz w:val="32"/>
+          <w:szCs w:val="32"/>
+        </w:rPr>
+        <w:t>Git</w:t>
+      </w:r>
+      <w:proofErr w:type="spellEnd"/>
+      <w:r>
+        <w:rPr>
+          <w:sz w:val="32"/>
+          <w:szCs w:val="32"/>
+        </w:rPr>
+        <w:t xml:space="preserve"> </w:t>
+      </w:r>
+      <w:proofErr w:type="spellStart"/>
+      <w:r>
+        <w:rPr>
+          <w:sz w:val="32"/>
+          <w:szCs w:val="32"/>
+        </w:rPr>
+        <w:t>push</w:t>
+      </w:r>
+      <w:proofErr w:type="spellEnd"/>
+      <w:r>
+        <w:rPr>
+          <w:sz w:val="32"/>
+          <w:szCs w:val="32"/>
+        </w:rPr>
+        <w:t>:</w:t>
+      </w:r>
+    </w:p>
+    <w:p>
+      <w:pPr>
+        <w:rPr>
+          <w:sz w:val="32"/>
+          <w:szCs w:val="32"/>
+        </w:rPr>
+      </w:pPr>
+      <w:r>
+        <w:rPr>
+          <w:sz w:val="32"/>
+          <w:szCs w:val="32"/>
+        </w:rPr>
+        <w:t xml:space="preserve">El </w:t>
+      </w:r>
+      <w:proofErr w:type="spellStart"/>
+      <w:r>
+        <w:rPr>
+          <w:sz w:val="32"/>
+          <w:szCs w:val="32"/>
+        </w:rPr>
+        <w:t>Git</w:t>
+      </w:r>
+      <w:proofErr w:type="spellEnd"/>
+      <w:r>
+        <w:rPr>
+          <w:sz w:val="32"/>
+          <w:szCs w:val="32"/>
+        </w:rPr>
+        <w:t xml:space="preserve"> </w:t>
+      </w:r>
+      <w:proofErr w:type="spellStart"/>
+      <w:r>
+        <w:rPr>
+          <w:sz w:val="32"/>
+          <w:szCs w:val="32"/>
+        </w:rPr>
+        <w:t>Push</w:t>
+      </w:r>
+      <w:proofErr w:type="spellEnd"/>
+      <w:r>
+        <w:rPr>
+          <w:sz w:val="32"/>
+          <w:szCs w:val="32"/>
+        </w:rPr>
+        <w:t xml:space="preserve"> se</w:t>
       </w:r>
       <w:r>
         <w:rPr>
@@ -471,12 +798,21 @@
         </w:rPr>
         <w:t xml:space="preserve"> utiliza para subir los cambios y </w:t>
       </w:r>
-      <w:r>
-        <w:rPr>
-          <w:sz w:val="32"/>
-          <w:szCs w:val="32"/>
-        </w:rPr>
-        <w:t xml:space="preserve">commits </w:t>
+      <w:proofErr w:type="spellStart"/>
+      <w:r>
+        <w:rPr>
+          <w:sz w:val="32"/>
+          <w:szCs w:val="32"/>
+        </w:rPr>
+        <w:t>commits</w:t>
+      </w:r>
+      <w:proofErr w:type="spellEnd"/>
+      <w:r>
+        <w:rPr>
+          <w:sz w:val="32"/>
+          <w:szCs w:val="32"/>
+        </w:rPr>
+        <w:t xml:space="preserve"> </w:t>
       </w:r>
       <w:r>
         <w:rPr>
@@ -511,7 +847,23 @@
           <w:sz w:val="32"/>
           <w:szCs w:val="32"/>
         </w:rPr>
-        <w:t>alizamos un commit e</w:t>
+        <w:t xml:space="preserve">alizamos un </w:t>
+      </w:r>
+      <w:proofErr w:type="spellStart"/>
+      <w:r>
+        <w:rPr>
+          <w:sz w:val="32"/>
+          <w:szCs w:val="32"/>
+        </w:rPr>
+        <w:t>commit</w:t>
+      </w:r>
+      <w:proofErr w:type="spellEnd"/>
+      <w:r>
+        <w:rPr>
+          <w:sz w:val="32"/>
+          <w:szCs w:val="32"/>
+        </w:rPr>
+        <w:t xml:space="preserve"> e</w:t>
       </w:r>
       <w:r>
         <w:rPr>
@@ -525,7 +877,39 @@
           <w:sz w:val="32"/>
           <w:szCs w:val="32"/>
         </w:rPr>
-        <w:t>gresamos el comando “Git Push” que como la palabra lo indica, “empuja” los cambios al repositorio</w:t>
+        <w:t>gresamos el comando “</w:t>
+      </w:r>
+      <w:proofErr w:type="spellStart"/>
+      <w:r>
+        <w:rPr>
+          <w:sz w:val="32"/>
+          <w:szCs w:val="32"/>
+        </w:rPr>
+        <w:t>Git</w:t>
+      </w:r>
+      <w:proofErr w:type="spellEnd"/>
+      <w:r>
+        <w:rPr>
+          <w:sz w:val="32"/>
+          <w:szCs w:val="32"/>
+        </w:rPr>
+        <w:t xml:space="preserve"> </w:t>
+      </w:r>
+      <w:proofErr w:type="spellStart"/>
+      <w:r>
+        <w:rPr>
+          <w:sz w:val="32"/>
+          <w:szCs w:val="32"/>
+        </w:rPr>
+        <w:t>Push</w:t>
+      </w:r>
+      <w:proofErr w:type="spellEnd"/>
+      <w:r>
+        <w:rPr>
+          <w:sz w:val="32"/>
+          <w:szCs w:val="32"/>
+        </w:rPr>
+        <w:t>” que como la palabra lo indica, “empuja” los cambios al repositorio</w:t>
       </w:r>
       <w:r>
         <w:rPr>
@@ -572,7 +956,7 @@
                     <pic:cNvPicPr/>
                   </pic:nvPicPr>
                   <pic:blipFill>
-                    <a:blip r:embed="rId8">
+                    <a:blip r:embed="rId9">
                       <a:extLst>
                         <a:ext uri="{28A0092B-C50C-407E-A947-70E740481C1C}">
                           <a14:useLocalDpi xmlns:a14="http://schemas.microsoft.com/office/drawing/2010/main" val="0"/>
@@ -639,7 +1023,7 @@
                     <pic:cNvPicPr/>
                   </pic:nvPicPr>
                   <pic:blipFill>
-                    <a:blip r:embed="rId9"/>
+                    <a:blip r:embed="rId10"/>
                     <a:stretch>
                       <a:fillRect/>
                     </a:stretch>
@@ -688,7 +1072,7 @@
                     <pic:cNvPicPr/>
                   </pic:nvPicPr>
                   <pic:blipFill>
-                    <a:blip r:embed="rId10"/>
+                    <a:blip r:embed="rId11"/>
                     <a:stretch>
                       <a:fillRect/>
                     </a:stretch>
@@ -724,14 +1108,16 @@
           <w:szCs w:val="32"/>
         </w:rPr>
       </w:pPr>
+      <w:proofErr w:type="spellStart"/>
       <w:r>
         <w:rPr>
           <w:sz w:val="32"/>
           <w:szCs w:val="32"/>
         </w:rPr>
         <w:lastRenderedPageBreak/>
-        <w:t>Git pull:</w:t>
-      </w:r>
+        <w:t>Git</w:t>
+      </w:r>
+      <w:proofErr w:type="spellEnd"/>
       <w:r>
         <w:rPr>
           <w:sz w:val="32"/>
@@ -739,12 +1125,67 @@
         </w:rPr>
         <w:t xml:space="preserve"> </w:t>
       </w:r>
-      <w:r>
-        <w:rPr>
-          <w:sz w:val="32"/>
-          <w:szCs w:val="32"/>
-        </w:rPr>
-        <w:t xml:space="preserve">El comando git pull se utiliza </w:t>
+      <w:proofErr w:type="spellStart"/>
+      <w:r>
+        <w:rPr>
+          <w:sz w:val="32"/>
+          <w:szCs w:val="32"/>
+        </w:rPr>
+        <w:t>pull</w:t>
+      </w:r>
+      <w:proofErr w:type="spellEnd"/>
+      <w:r>
+        <w:rPr>
+          <w:sz w:val="32"/>
+          <w:szCs w:val="32"/>
+        </w:rPr>
+        <w:t>:</w:t>
+      </w:r>
+      <w:r>
+        <w:rPr>
+          <w:sz w:val="32"/>
+          <w:szCs w:val="32"/>
+        </w:rPr>
+        <w:t xml:space="preserve"> </w:t>
+      </w:r>
+      <w:r>
+        <w:rPr>
+          <w:sz w:val="32"/>
+          <w:szCs w:val="32"/>
+        </w:rPr>
+        <w:t xml:space="preserve">El comando </w:t>
+      </w:r>
+      <w:proofErr w:type="spellStart"/>
+      <w:r>
+        <w:rPr>
+          <w:sz w:val="32"/>
+          <w:szCs w:val="32"/>
+        </w:rPr>
+        <w:t>git</w:t>
+      </w:r>
+      <w:proofErr w:type="spellEnd"/>
+      <w:r>
+        <w:rPr>
+          <w:sz w:val="32"/>
+          <w:szCs w:val="32"/>
+        </w:rPr>
+        <w:t xml:space="preserve"> </w:t>
+      </w:r>
+      <w:proofErr w:type="spellStart"/>
+      <w:r>
+        <w:rPr>
+          <w:sz w:val="32"/>
+          <w:szCs w:val="32"/>
+        </w:rPr>
+        <w:t>pull</w:t>
+      </w:r>
+      <w:proofErr w:type="spellEnd"/>
+      <w:r>
+        <w:rPr>
+          <w:sz w:val="32"/>
+          <w:szCs w:val="32"/>
+        </w:rPr>
+        <w:t xml:space="preserve"> se utiliza </w:t>
       </w:r>
       <w:r>
         <w:rPr>
@@ -781,6 +1222,7 @@
         </w:rPr>
         <w:t xml:space="preserve">s, se usa el </w:t>
       </w:r>
+      <w:proofErr w:type="spellStart"/>
       <w:r>
         <w:rPr>
           <w:sz w:val="32"/>
@@ -793,7 +1235,31 @@
           <w:sz w:val="32"/>
           <w:szCs w:val="32"/>
         </w:rPr>
-        <w:t xml:space="preserve">git pull” e inmediatamente se </w:t>
+        <w:t>git</w:t>
+      </w:r>
+      <w:proofErr w:type="spellEnd"/>
+      <w:r>
+        <w:rPr>
+          <w:sz w:val="32"/>
+          <w:szCs w:val="32"/>
+        </w:rPr>
+        <w:t xml:space="preserve"> </w:t>
+      </w:r>
+      <w:proofErr w:type="spellStart"/>
+      <w:r>
+        <w:rPr>
+          <w:sz w:val="32"/>
+          <w:szCs w:val="32"/>
+        </w:rPr>
+        <w:t>pull</w:t>
+      </w:r>
+      <w:proofErr w:type="spellEnd"/>
+      <w:r>
+        <w:rPr>
+          <w:sz w:val="32"/>
+          <w:szCs w:val="32"/>
+        </w:rPr>
+        <w:t xml:space="preserve">” e inmediatamente se </w:t>
       </w:r>
       <w:r>
         <w:rPr>
@@ -839,7 +1305,7 @@
                     </pic:cNvPicPr>
                   </pic:nvPicPr>
                   <pic:blipFill>
-                    <a:blip r:embed="rId11" cstate="print">
+                    <a:blip r:embed="rId12" cstate="print">
                       <a:extLst>
                         <a:ext uri="{28A0092B-C50C-407E-A947-70E740481C1C}">
                           <a14:useLocalDpi xmlns:a14="http://schemas.microsoft.com/office/drawing/2010/main" val="0"/>
@@ -903,7 +1369,7 @@
                     </pic:cNvPicPr>
                   </pic:nvPicPr>
                   <pic:blipFill>
-                    <a:blip r:embed="rId12" cstate="print">
+                    <a:blip r:embed="rId13" cstate="print">
                       <a:extLst>
                         <a:ext uri="{28A0092B-C50C-407E-A947-70E740481C1C}">
                           <a14:useLocalDpi xmlns:a14="http://schemas.microsoft.com/office/drawing/2010/main" val="0"/>
@@ -966,7 +1432,7 @@
                     <pic:cNvPicPr/>
                   </pic:nvPicPr>
                   <pic:blipFill>
-                    <a:blip r:embed="rId13"/>
+                    <a:blip r:embed="rId14"/>
                     <a:stretch>
                       <a:fillRect/>
                     </a:stretch>
@@ -994,13 +1460,86 @@
           <w:szCs w:val="48"/>
         </w:rPr>
       </w:pPr>
-      <w:r>
-        <w:rPr>
-          <w:sz w:val="48"/>
-          <w:szCs w:val="48"/>
-        </w:rPr>
-        <w:t>Git add:  el comando git add lo que realiza es agregar a los commit          archivos/modificaciones realizadas en determinado proyecto .</w:t>
-      </w:r>
+    </w:p>
+    <w:p>
+      <w:pPr>
+        <w:rPr>
+          <w:sz w:val="32"/>
+          <w:szCs w:val="32"/>
+        </w:rPr>
+      </w:pPr>
+      <w:proofErr w:type="spellStart"/>
+      <w:r>
+        <w:rPr>
+          <w:sz w:val="32"/>
+          <w:szCs w:val="32"/>
+        </w:rPr>
+        <w:t>Git</w:t>
+      </w:r>
+      <w:proofErr w:type="spellEnd"/>
+      <w:r>
+        <w:rPr>
+          <w:sz w:val="32"/>
+          <w:szCs w:val="32"/>
+        </w:rPr>
+        <w:t xml:space="preserve"> </w:t>
+      </w:r>
+      <w:proofErr w:type="spellStart"/>
+      <w:r>
+        <w:rPr>
+          <w:sz w:val="32"/>
+          <w:szCs w:val="32"/>
+        </w:rPr>
+        <w:t>add</w:t>
+      </w:r>
+      <w:proofErr w:type="spellEnd"/>
+      <w:r>
+        <w:rPr>
+          <w:sz w:val="32"/>
+          <w:szCs w:val="32"/>
+        </w:rPr>
+        <w:t xml:space="preserve">: </w:t>
+      </w:r>
+      <w:proofErr w:type="spellStart"/>
+      <w:r>
+        <w:rPr>
+          <w:sz w:val="32"/>
+          <w:szCs w:val="32"/>
+        </w:rPr>
+        <w:t>Git</w:t>
+      </w:r>
+      <w:proofErr w:type="spellEnd"/>
+      <w:r>
+        <w:rPr>
+          <w:sz w:val="32"/>
+          <w:szCs w:val="32"/>
+        </w:rPr>
+        <w:t xml:space="preserve"> </w:t>
+      </w:r>
+      <w:proofErr w:type="spellStart"/>
+      <w:r>
+        <w:rPr>
+          <w:sz w:val="32"/>
+          <w:szCs w:val="32"/>
+        </w:rPr>
+        <w:t>add</w:t>
+      </w:r>
+      <w:proofErr w:type="spellEnd"/>
+      <w:r>
+        <w:rPr>
+          <w:sz w:val="32"/>
+          <w:szCs w:val="32"/>
+        </w:rPr>
+        <w:t xml:space="preserve"> es un comando utilizado para agregar archivos/modificaciones a un determinado proyecto. </w:t>
+      </w:r>
+    </w:p>
+    <w:p>
+      <w:pPr>
+        <w:rPr>
+          <w:sz w:val="32"/>
+          <w:szCs w:val="32"/>
+        </w:rPr>
+      </w:pPr>
       <w:bookmarkStart w:id="0" w:name="_GoBack"/>
       <w:bookmarkEnd w:id="0"/>
     </w:p>
@@ -1015,7 +1554,7 @@
 </file>
 
 <file path=word/endnotes.xml><?xml version="1.0" encoding="utf-8"?>
-<w:endnotes xmlns:wpc="http://schemas.microsoft.com/office/word/2010/wordprocessingCanvas" xmlns:mc="http://schemas.openxmlformats.org/markup-compatibility/2006" xmlns:o="urn:schemas-microsoft-com:office:office" xmlns:r="http://schemas.openxmlformats.org/officeDocument/2006/relationships" xmlns:m="http://schemas.openxmlformats.org/officeDocument/2006/math" xmlns:v="urn:schemas-microsoft-com:vml" xmlns:wp14="http://schemas.microsoft.com/office/word/2010/wordprocessingDrawing" xmlns:wp="http://schemas.openxmlformats.org/drawingml/2006/wordprocessingDrawing" xmlns:w10="urn:schemas-microsoft-com:office:word" xmlns:w="http://schemas.openxmlformats.org/wordprocessingml/2006/main" xmlns:w14="http://schemas.microsoft.com/office/word/2010/wordml" xmlns:w15="http://schemas.microsoft.com/office/word/2012/wordml" xmlns:wpg="http://schemas.microsoft.com/office/word/2010/wordprocessingGroup" xmlns:wpi="http://schemas.microsoft.com/office/word/2010/wordprocessingInk" xmlns:wne="http://schemas.microsoft.com/office/word/2006/wordml" xmlns:wps="http://schemas.microsoft.com/office/word/2010/wordprocessingShape" mc:Ignorable="w14 w15 wp14">
+<w:endnotes xmlns:wpc="http://schemas.microsoft.com/office/word/2010/wordprocessingCanvas" xmlns:mc="http://schemas.openxmlformats.org/markup-compatibility/2006" xmlns:o="urn:schemas-microsoft-com:office:office" xmlns:r="http://schemas.openxmlformats.org/officeDocument/2006/relationships" xmlns:m="http://schemas.openxmlformats.org/officeDocument/2006/math" xmlns:v="urn:schemas-microsoft-com:vml" xmlns:wp14="http://schemas.microsoft.com/office/word/2010/wordprocessingDrawing" xmlns:wp="http://schemas.openxmlformats.org/drawingml/2006/wordprocessingDrawing" xmlns:w10="urn:schemas-microsoft-com:office:word" xmlns:w="http://schemas.openxmlformats.org/wordprocessingml/2006/main" xmlns:w14="http://schemas.microsoft.com/office/word/2010/wordml" xmlns:wpg="http://schemas.microsoft.com/office/word/2010/wordprocessingGroup" xmlns:wpi="http://schemas.microsoft.com/office/word/2010/wordprocessingInk" xmlns:wne="http://schemas.microsoft.com/office/word/2006/wordml" xmlns:wps="http://schemas.microsoft.com/office/word/2010/wordprocessingShape" mc:Ignorable="w14 wp14">
   <w:endnote w:type="separator" w:id="-1">
     <w:p>
       <w:pPr>
@@ -1040,7 +1579,7 @@
 </file>
 
 <file path=word/footnotes.xml><?xml version="1.0" encoding="utf-8"?>
-<w:footnotes xmlns:wpc="http://schemas.microsoft.com/office/word/2010/wordprocessingCanvas" xmlns:mc="http://schemas.openxmlformats.org/markup-compatibility/2006" xmlns:o="urn:schemas-microsoft-com:office:office" xmlns:r="http://schemas.openxmlformats.org/officeDocument/2006/relationships" xmlns:m="http://schemas.openxmlformats.org/officeDocument/2006/math" xmlns:v="urn:schemas-microsoft-com:vml" xmlns:wp14="http://schemas.microsoft.com/office/word/2010/wordprocessingDrawing" xmlns:wp="http://schemas.openxmlformats.org/drawingml/2006/wordprocessingDrawing" xmlns:w10="urn:schemas-microsoft-com:office:word" xmlns:w="http://schemas.openxmlformats.org/wordprocessingml/2006/main" xmlns:w14="http://schemas.microsoft.com/office/word/2010/wordml" xmlns:w15="http://schemas.microsoft.com/office/word/2012/wordml" xmlns:wpg="http://schemas.microsoft.com/office/word/2010/wordprocessingGroup" xmlns:wpi="http://schemas.microsoft.com/office/word/2010/wordprocessingInk" xmlns:wne="http://schemas.microsoft.com/office/word/2006/wordml" xmlns:wps="http://schemas.microsoft.com/office/word/2010/wordprocessingShape" mc:Ignorable="w14 w15 wp14">
+<w:footnotes xmlns:wpc="http://schemas.microsoft.com/office/word/2010/wordprocessingCanvas" xmlns:mc="http://schemas.openxmlformats.org/markup-compatibility/2006" xmlns:o="urn:schemas-microsoft-com:office:office" xmlns:r="http://schemas.openxmlformats.org/officeDocument/2006/relationships" xmlns:m="http://schemas.openxmlformats.org/officeDocument/2006/math" xmlns:v="urn:schemas-microsoft-com:vml" xmlns:wp14="http://schemas.microsoft.com/office/word/2010/wordprocessingDrawing" xmlns:wp="http://schemas.openxmlformats.org/drawingml/2006/wordprocessingDrawing" xmlns:w10="urn:schemas-microsoft-com:office:word" xmlns:w="http://schemas.openxmlformats.org/wordprocessingml/2006/main" xmlns:w14="http://schemas.microsoft.com/office/word/2010/wordml" xmlns:wpg="http://schemas.microsoft.com/office/word/2010/wordprocessingGroup" xmlns:wpi="http://schemas.microsoft.com/office/word/2010/wordprocessingInk" xmlns:wne="http://schemas.microsoft.com/office/word/2006/wordml" xmlns:wps="http://schemas.microsoft.com/office/word/2010/wordprocessingShape" mc:Ignorable="w14 wp14">
   <w:footnote w:type="separator" w:id="-1">
     <w:p>
       <w:pPr>
@@ -1065,8 +1604,8 @@
 </file>
 
 <file path=word/numbering.xml><?xml version="1.0" encoding="utf-8"?>
-<w:numbering xmlns:wpc="http://schemas.microsoft.com/office/word/2010/wordprocessingCanvas" xmlns:mc="http://schemas.openxmlformats.org/markup-compatibility/2006" xmlns:o="urn:schemas-microsoft-com:office:office" xmlns:r="http://schemas.openxmlformats.org/officeDocument/2006/relationships" xmlns:m="http://schemas.openxmlformats.org/officeDocument/2006/math" xmlns:v="urn:schemas-microsoft-com:vml" xmlns:wp14="http://schemas.microsoft.com/office/word/2010/wordprocessingDrawing" xmlns:wp="http://schemas.openxmlformats.org/drawingml/2006/wordprocessingDrawing" xmlns:w10="urn:schemas-microsoft-com:office:word" xmlns:w="http://schemas.openxmlformats.org/wordprocessingml/2006/main" xmlns:w14="http://schemas.microsoft.com/office/word/2010/wordml" xmlns:w15="http://schemas.microsoft.com/office/word/2012/wordml" xmlns:wpg="http://schemas.microsoft.com/office/word/2010/wordprocessingGroup" xmlns:wpi="http://schemas.microsoft.com/office/word/2010/wordprocessingInk" xmlns:wne="http://schemas.microsoft.com/office/word/2006/wordml" xmlns:wps="http://schemas.microsoft.com/office/word/2010/wordprocessingShape" mc:Ignorable="w14 w15 wp14">
-  <w:abstractNum w:abstractNumId="0" w15:restartNumberingAfterBreak="0">
+<w:numbering xmlns:wpc="http://schemas.microsoft.com/office/word/2010/wordprocessingCanvas" xmlns:mc="http://schemas.openxmlformats.org/markup-compatibility/2006" xmlns:o="urn:schemas-microsoft-com:office:office" xmlns:r="http://schemas.openxmlformats.org/officeDocument/2006/relationships" xmlns:m="http://schemas.openxmlformats.org/officeDocument/2006/math" xmlns:v="urn:schemas-microsoft-com:vml" xmlns:wp14="http://schemas.microsoft.com/office/word/2010/wordprocessingDrawing" xmlns:wp="http://schemas.openxmlformats.org/drawingml/2006/wordprocessingDrawing" xmlns:w10="urn:schemas-microsoft-com:office:word" xmlns:w="http://schemas.openxmlformats.org/wordprocessingml/2006/main" xmlns:w14="http://schemas.microsoft.com/office/word/2010/wordml" xmlns:wpg="http://schemas.microsoft.com/office/word/2010/wordprocessingGroup" xmlns:wpi="http://schemas.microsoft.com/office/word/2010/wordprocessingInk" xmlns:wne="http://schemas.microsoft.com/office/word/2006/wordml" xmlns:wps="http://schemas.microsoft.com/office/word/2010/wordprocessingShape" mc:Ignorable="w14 wp14">
+  <w:abstractNum w:abstractNumId="0">
     <w:nsid w:val="5B301258"/>
     <w:multiLevelType w:val="hybridMultilevel"/>
     <w:tmpl w:val="DA847C64"/>
@@ -1179,7 +1718,7 @@
       </w:rPr>
     </w:lvl>
   </w:abstractNum>
-  <w:abstractNum w:abstractNumId="1" w15:restartNumberingAfterBreak="0">
+  <w:abstractNum w:abstractNumId="1">
     <w:nsid w:val="708B4499"/>
     <w:multiLevelType w:val="hybridMultilevel"/>
     <w:tmpl w:val="ECB2E7B4"/>
@@ -1302,7 +1841,7 @@
 </file>
 
 <file path=word/styles.xml><?xml version="1.0" encoding="utf-8"?>
-<w:styles xmlns:mc="http://schemas.openxmlformats.org/markup-compatibility/2006" xmlns:r="http://schemas.openxmlformats.org/officeDocument/2006/relationships" xmlns:w="http://schemas.openxmlformats.org/wordprocessingml/2006/main" xmlns:w14="http://schemas.microsoft.com/office/word/2010/wordml" xmlns:w15="http://schemas.microsoft.com/office/word/2012/wordml" mc:Ignorable="w14 w15">
+<w:styles xmlns:mc="http://schemas.openxmlformats.org/markup-compatibility/2006" xmlns:r="http://schemas.openxmlformats.org/officeDocument/2006/relationships" xmlns:w="http://schemas.openxmlformats.org/wordprocessingml/2006/main" xmlns:w14="http://schemas.microsoft.com/office/word/2010/wordml" mc:Ignorable="w14">
   <w:docDefaults>
     <w:rPrDefault>
       <w:rPr>
@@ -1318,378 +1857,419 @@
       </w:pPr>
     </w:pPrDefault>
   </w:docDefaults>
-  <w:latentStyles w:defLockedState="0" w:defUIPriority="99" w:defSemiHidden="0" w:defUnhideWhenUsed="0" w:defQFormat="0" w:count="371">
-    <w:lsdException w:name="Normal" w:uiPriority="0" w:qFormat="1"/>
-    <w:lsdException w:name="heading 1" w:uiPriority="9" w:qFormat="1"/>
-    <w:lsdException w:name="heading 2" w:semiHidden="1" w:uiPriority="9" w:unhideWhenUsed="1" w:qFormat="1"/>
-    <w:lsdException w:name="heading 3" w:semiHidden="1" w:uiPriority="9" w:unhideWhenUsed="1" w:qFormat="1"/>
-    <w:lsdException w:name="heading 4" w:semiHidden="1" w:uiPriority="9" w:unhideWhenUsed="1" w:qFormat="1"/>
-    <w:lsdException w:name="heading 5" w:semiHidden="1" w:uiPriority="9" w:unhideWhenUsed="1" w:qFormat="1"/>
-    <w:lsdException w:name="heading 6" w:semiHidden="1" w:uiPriority="9" w:unhideWhenUsed="1" w:qFormat="1"/>
-    <w:lsdException w:name="heading 7" w:semiHidden="1" w:uiPriority="9" w:unhideWhenUsed="1" w:qFormat="1"/>
-    <w:lsdException w:name="heading 8" w:semiHidden="1" w:uiPriority="9" w:unhideWhenUsed="1" w:qFormat="1"/>
-    <w:lsdException w:name="heading 9" w:semiHidden="1" w:uiPriority="9" w:unhideWhenUsed="1" w:qFormat="1"/>
-    <w:lsdException w:name="index 1" w:semiHidden="1" w:unhideWhenUsed="1"/>
-    <w:lsdException w:name="index 2" w:semiHidden="1" w:unhideWhenUsed="1"/>
-    <w:lsdException w:name="index 3" w:semiHidden="1" w:unhideWhenUsed="1"/>
-    <w:lsdException w:name="index 4" w:semiHidden="1" w:unhideWhenUsed="1"/>
-    <w:lsdException w:name="index 5" w:semiHidden="1" w:unhideWhenUsed="1"/>
-    <w:lsdException w:name="index 6" w:semiHidden="1" w:unhideWhenUsed="1"/>
-    <w:lsdException w:name="index 7" w:semiHidden="1" w:unhideWhenUsed="1"/>
-    <w:lsdException w:name="index 8" w:semiHidden="1" w:unhideWhenUsed="1"/>
-    <w:lsdException w:name="index 9" w:semiHidden="1" w:unhideWhenUsed="1"/>
-    <w:lsdException w:name="toc 1" w:semiHidden="1" w:uiPriority="39" w:unhideWhenUsed="1"/>
-    <w:lsdException w:name="toc 2" w:semiHidden="1" w:uiPriority="39" w:unhideWhenUsed="1"/>
-    <w:lsdException w:name="toc 3" w:semiHidden="1" w:uiPriority="39" w:unhideWhenUsed="1"/>
-    <w:lsdException w:name="toc 4" w:semiHidden="1" w:uiPriority="39" w:unhideWhenUsed="1"/>
-    <w:lsdException w:name="toc 5" w:semiHidden="1" w:uiPriority="39" w:unhideWhenUsed="1"/>
-    <w:lsdException w:name="toc 6" w:semiHidden="1" w:uiPriority="39" w:unhideWhenUsed="1"/>
-    <w:lsdException w:name="toc 7" w:semiHidden="1" w:uiPriority="39" w:unhideWhenUsed="1"/>
-    <w:lsdException w:name="toc 8" w:semiHidden="1" w:uiPriority="39" w:unhideWhenUsed="1"/>
-    <w:lsdException w:name="toc 9" w:semiHidden="1" w:uiPriority="39" w:unhideWhenUsed="1"/>
-    <w:lsdException w:name="Normal Indent" w:semiHidden="1" w:unhideWhenUsed="1"/>
-    <w:lsdException w:name="footnote text" w:semiHidden="1" w:unhideWhenUsed="1"/>
-    <w:lsdException w:name="annotation text" w:semiHidden="1" w:unhideWhenUsed="1"/>
-    <w:lsdException w:name="header" w:semiHidden="1" w:unhideWhenUsed="1"/>
-    <w:lsdException w:name="footer" w:semiHidden="1" w:unhideWhenUsed="1"/>
-    <w:lsdException w:name="index heading" w:semiHidden="1" w:unhideWhenUsed="1"/>
-    <w:lsdException w:name="caption" w:semiHidden="1" w:uiPriority="35" w:unhideWhenUsed="1" w:qFormat="1"/>
-    <w:lsdException w:name="table of figures" w:semiHidden="1" w:unhideWhenUsed="1"/>
-    <w:lsdException w:name="envelope address" w:semiHidden="1" w:unhideWhenUsed="1"/>
-    <w:lsdException w:name="envelope return" w:semiHidden="1" w:unhideWhenUsed="1"/>
-    <w:lsdException w:name="footnote reference" w:semiHidden="1" w:unhideWhenUsed="1"/>
-    <w:lsdException w:name="annotation reference" w:semiHidden="1" w:unhideWhenUsed="1"/>
-    <w:lsdException w:name="line number" w:semiHidden="1" w:unhideWhenUsed="1"/>
-    <w:lsdException w:name="page number" w:semiHidden="1" w:unhideWhenUsed="1"/>
-    <w:lsdException w:name="endnote reference" w:semiHidden="1" w:unhideWhenUsed="1"/>
-    <w:lsdException w:name="endnote text" w:semiHidden="1" w:unhideWhenUsed="1"/>
-    <w:lsdException w:name="table of authorities" w:semiHidden="1" w:unhideWhenUsed="1"/>
-    <w:lsdException w:name="macro" w:semiHidden="1" w:unhideWhenUsed="1"/>
-    <w:lsdException w:name="toa heading" w:semiHidden="1" w:unhideWhenUsed="1"/>
-    <w:lsdException w:name="List" w:semiHidden="1" w:unhideWhenUsed="1"/>
-    <w:lsdException w:name="List Bullet" w:semiHidden="1" w:unhideWhenUsed="1"/>
-    <w:lsdException w:name="List Number" w:semiHidden="1" w:unhideWhenUsed="1"/>
-    <w:lsdException w:name="List 2" w:semiHidden="1" w:unhideWhenUsed="1"/>
-    <w:lsdException w:name="List 3" w:semiHidden="1" w:unhideWhenUsed="1"/>
-    <w:lsdException w:name="List 4" w:semiHidden="1" w:unhideWhenUsed="1"/>
-    <w:lsdException w:name="List 5" w:semiHidden="1" w:unhideWhenUsed="1"/>
-    <w:lsdException w:name="List Bullet 2" w:semiHidden="1" w:unhideWhenUsed="1"/>
-    <w:lsdException w:name="List Bullet 3" w:semiHidden="1" w:unhideWhenUsed="1"/>
-    <w:lsdException w:name="List Bullet 4" w:semiHidden="1" w:unhideWhenUsed="1"/>
-    <w:lsdException w:name="List Bullet 5" w:semiHidden="1" w:unhideWhenUsed="1"/>
-    <w:lsdException w:name="List Number 2" w:semiHidden="1" w:unhideWhenUsed="1"/>
-    <w:lsdException w:name="List Number 3" w:semiHidden="1" w:unhideWhenUsed="1"/>
-    <w:lsdException w:name="List Number 4" w:semiHidden="1" w:unhideWhenUsed="1"/>
-    <w:lsdException w:name="List Number 5" w:semiHidden="1" w:unhideWhenUsed="1"/>
-    <w:lsdException w:name="Title" w:uiPriority="10" w:qFormat="1"/>
-    <w:lsdException w:name="Closing" w:semiHidden="1" w:unhideWhenUsed="1"/>
-    <w:lsdException w:name="Signature" w:semiHidden="1" w:unhideWhenUsed="1"/>
-    <w:lsdException w:name="Default Paragraph Font" w:semiHidden="1" w:uiPriority="1" w:unhideWhenUsed="1"/>
-    <w:lsdException w:name="Body Text" w:semiHidden="1" w:unhideWhenUsed="1"/>
-    <w:lsdException w:name="Body Text Indent" w:semiHidden="1" w:unhideWhenUsed="1"/>
-    <w:lsdException w:name="List Continue" w:semiHidden="1" w:unhideWhenUsed="1"/>
-    <w:lsdException w:name="List Continue 2" w:semiHidden="1" w:unhideWhenUsed="1"/>
-    <w:lsdException w:name="List Continue 3" w:semiHidden="1" w:unhideWhenUsed="1"/>
-    <w:lsdException w:name="List Continue 4" w:semiHidden="1" w:unhideWhenUsed="1"/>
-    <w:lsdException w:name="List Continue 5" w:semiHidden="1" w:unhideWhenUsed="1"/>
-    <w:lsdException w:name="Message Header" w:semiHidden="1" w:unhideWhenUsed="1"/>
-    <w:lsdException w:name="Subtitle" w:uiPriority="11" w:qFormat="1"/>
-    <w:lsdException w:name="Salutation" w:semiHidden="1" w:unhideWhenUsed="1"/>
-    <w:lsdException w:name="Date" w:semiHidden="1" w:unhideWhenUsed="1"/>
-    <w:lsdException w:name="Body Text First Indent" w:semiHidden="1" w:unhideWhenUsed="1"/>
-    <w:lsdException w:name="Body Text First Indent 2" w:semiHidden="1" w:unhideWhenUsed="1"/>
-    <w:lsdException w:name="Note Heading" w:semiHidden="1" w:unhideWhenUsed="1"/>
-    <w:lsdException w:name="Body Text 2" w:semiHidden="1" w:unhideWhenUsed="1"/>
-    <w:lsdException w:name="Body Text 3" w:semiHidden="1" w:unhideWhenUsed="1"/>
-    <w:lsdException w:name="Body Text Indent 2" w:semiHidden="1" w:unhideWhenUsed="1"/>
-    <w:lsdException w:name="Body Text Indent 3" w:semiHidden="1" w:unhideWhenUsed="1"/>
-    <w:lsdException w:name="Block Text" w:semiHidden="1" w:unhideWhenUsed="1"/>
-    <w:lsdException w:name="Hyperlink" w:semiHidden="1" w:unhideWhenUsed="1"/>
-    <w:lsdException w:name="FollowedHyperlink" w:semiHidden="1" w:unhideWhenUsed="1"/>
-    <w:lsdException w:name="Strong" w:uiPriority="22" w:qFormat="1"/>
-    <w:lsdException w:name="Emphasis" w:uiPriority="20" w:qFormat="1"/>
-    <w:lsdException w:name="Document Map" w:semiHidden="1" w:unhideWhenUsed="1"/>
-    <w:lsdException w:name="Plain Text" w:semiHidden="1" w:unhideWhenUsed="1"/>
-    <w:lsdException w:name="E-mail Signature" w:semiHidden="1" w:unhideWhenUsed="1"/>
-    <w:lsdException w:name="HTML Top of Form" w:semiHidden="1" w:unhideWhenUsed="1"/>
-    <w:lsdException w:name="HTML Bottom of Form" w:semiHidden="1" w:unhideWhenUsed="1"/>
-    <w:lsdException w:name="Normal (Web)" w:semiHidden="1" w:unhideWhenUsed="1"/>
-    <w:lsdException w:name="HTML Acronym" w:semiHidden="1" w:unhideWhenUsed="1"/>
-    <w:lsdException w:name="HTML Address" w:semiHidden="1" w:unhideWhenUsed="1"/>
-    <w:lsdException w:name="HTML Cite" w:semiHidden="1" w:unhideWhenUsed="1"/>
-    <w:lsdException w:name="HTML Code" w:semiHidden="1" w:unhideWhenUsed="1"/>
-    <w:lsdException w:name="HTML Definition" w:semiHidden="1" w:unhideWhenUsed="1"/>
-    <w:lsdException w:name="HTML Keyboard" w:semiHidden="1" w:unhideWhenUsed="1"/>
-    <w:lsdException w:name="HTML Preformatted" w:semiHidden="1" w:unhideWhenUsed="1"/>
-    <w:lsdException w:name="HTML Sample" w:semiHidden="1" w:unhideWhenUsed="1"/>
-    <w:lsdException w:name="HTML Typewriter" w:semiHidden="1" w:unhideWhenUsed="1"/>
-    <w:lsdException w:name="HTML Variable" w:semiHidden="1" w:unhideWhenUsed="1"/>
-    <w:lsdException w:name="Normal Table" w:semiHidden="1" w:unhideWhenUsed="1"/>
-    <w:lsdException w:name="annotation subject" w:semiHidden="1" w:unhideWhenUsed="1"/>
-    <w:lsdException w:name="No List" w:semiHidden="1" w:unhideWhenUsed="1"/>
-    <w:lsdException w:name="Outline List 1" w:semiHidden="1" w:unhideWhenUsed="1"/>
-    <w:lsdException w:name="Outline List 2" w:semiHidden="1" w:unhideWhenUsed="1"/>
-    <w:lsdException w:name="Outline List 3" w:semiHidden="1" w:unhideWhenUsed="1"/>
-    <w:lsdException w:name="Table Simple 1" w:semiHidden="1" w:unhideWhenUsed="1"/>
-    <w:lsdException w:name="Table Simple 2" w:semiHidden="1" w:unhideWhenUsed="1"/>
-    <w:lsdException w:name="Table Simple 3" w:semiHidden="1" w:unhideWhenUsed="1"/>
-    <w:lsdException w:name="Table Classic 1" w:semiHidden="1" w:unhideWhenUsed="1"/>
-    <w:lsdException w:name="Table Classic 2" w:semiHidden="1" w:unhideWhenUsed="1"/>
-    <w:lsdException w:name="Table Classic 3" w:semiHidden="1" w:unhideWhenUsed="1"/>
-    <w:lsdException w:name="Table Classic 4" w:semiHidden="1" w:unhideWhenUsed="1"/>
-    <w:lsdException w:name="Table Colorful 1" w:semiHidden="1" w:unhideWhenUsed="1"/>
-    <w:lsdException w:name="Table Colorful 2" w:semiHidden="1" w:unhideWhenUsed="1"/>
-    <w:lsdException w:name="Table Colorful 3" w:semiHidden="1" w:unhideWhenUsed="1"/>
-    <w:lsdException w:name="Table Columns 1" w:semiHidden="1" w:unhideWhenUsed="1"/>
-    <w:lsdException w:name="Table Columns 2" w:semiHidden="1" w:unhideWhenUsed="1"/>
-    <w:lsdException w:name="Table Columns 3" w:semiHidden="1" w:unhideWhenUsed="1"/>
-    <w:lsdException w:name="Table Columns 4" w:semiHidden="1" w:unhideWhenUsed="1"/>
-    <w:lsdException w:name="Table Columns 5" w:semiHidden="1" w:unhideWhenUsed="1"/>
-    <w:lsdException w:name="Table Grid 1" w:semiHidden="1" w:unhideWhenUsed="1"/>
-    <w:lsdException w:name="Table Grid 2" w:semiHidden="1" w:unhideWhenUsed="1"/>
-    <w:lsdException w:name="Table Grid 3" w:semiHidden="1" w:unhideWhenUsed="1"/>
-    <w:lsdException w:name="Table Grid 4" w:semiHidden="1" w:unhideWhenUsed="1"/>
-    <w:lsdException w:name="Table Grid 5" w:semiHidden="1" w:unhideWhenUsed="1"/>
-    <w:lsdException w:name="Table Grid 6" w:semiHidden="1" w:unhideWhenUsed="1"/>
-    <w:lsdException w:name="Table Grid 7" w:semiHidden="1" w:unhideWhenUsed="1"/>
-    <w:lsdException w:name="Table Grid 8" w:semiHidden="1" w:unhideWhenUsed="1"/>
-    <w:lsdException w:name="Table List 1" w:semiHidden="1" w:unhideWhenUsed="1"/>
-    <w:lsdException w:name="Table List 2" w:semiHidden="1" w:unhideWhenUsed="1"/>
-    <w:lsdException w:name="Table List 3" w:semiHidden="1" w:unhideWhenUsed="1"/>
-    <w:lsdException w:name="Table List 4" w:semiHidden="1" w:unhideWhenUsed="1"/>
-    <w:lsdException w:name="Table List 5" w:semiHidden="1" w:unhideWhenUsed="1"/>
-    <w:lsdException w:name="Table List 6" w:semiHidden="1" w:unhideWhenUsed="1"/>
-    <w:lsdException w:name="Table List 7" w:semiHidden="1" w:unhideWhenUsed="1"/>
-    <w:lsdException w:name="Table List 8" w:semiHidden="1" w:unhideWhenUsed="1"/>
-    <w:lsdException w:name="Table 3D effects 1" w:semiHidden="1" w:unhideWhenUsed="1"/>
-    <w:lsdException w:name="Table 3D effects 2" w:semiHidden="1" w:unhideWhenUsed="1"/>
-    <w:lsdException w:name="Table 3D effects 3" w:semiHidden="1" w:unhideWhenUsed="1"/>
-    <w:lsdException w:name="Table Contemporary" w:semiHidden="1" w:unhideWhenUsed="1"/>
-    <w:lsdException w:name="Table Elegant" w:semiHidden="1" w:unhideWhenUsed="1"/>
-    <w:lsdException w:name="Table Professional" w:semiHidden="1" w:unhideWhenUsed="1"/>
-    <w:lsdException w:name="Table Subtle 1" w:semiHidden="1" w:unhideWhenUsed="1"/>
-    <w:lsdException w:name="Table Subtle 2" w:semiHidden="1" w:unhideWhenUsed="1"/>
-    <w:lsdException w:name="Table Web 1" w:semiHidden="1" w:unhideWhenUsed="1"/>
-    <w:lsdException w:name="Table Web 2" w:semiHidden="1" w:unhideWhenUsed="1"/>
-    <w:lsdException w:name="Table Web 3" w:semiHidden="1" w:unhideWhenUsed="1"/>
-    <w:lsdException w:name="Balloon Text" w:semiHidden="1" w:unhideWhenUsed="1"/>
-    <w:lsdException w:name="Table Grid" w:uiPriority="59"/>
-    <w:lsdException w:name="Table Theme" w:semiHidden="1" w:unhideWhenUsed="1"/>
-    <w:lsdException w:name="Placeholder Text" w:semiHidden="1"/>
-    <w:lsdException w:name="No Spacing" w:uiPriority="1" w:qFormat="1"/>
-    <w:lsdException w:name="Light Shading" w:uiPriority="60"/>
-    <w:lsdException w:name="Light List" w:uiPriority="61"/>
-    <w:lsdException w:name="Light Grid" w:uiPriority="62"/>
-    <w:lsdException w:name="Medium Shading 1" w:uiPriority="63"/>
-    <w:lsdException w:name="Medium Shading 2" w:uiPriority="64"/>
-    <w:lsdException w:name="Medium List 1" w:uiPriority="65"/>
-    <w:lsdException w:name="Medium List 2" w:uiPriority="66"/>
-    <w:lsdException w:name="Medium Grid 1" w:uiPriority="67"/>
-    <w:lsdException w:name="Medium Grid 2" w:uiPriority="68"/>
-    <w:lsdException w:name="Medium Grid 3" w:uiPriority="69"/>
-    <w:lsdException w:name="Dark List" w:uiPriority="70"/>
-    <w:lsdException w:name="Colorful Shading" w:uiPriority="71"/>
-    <w:lsdException w:name="Colorful List" w:uiPriority="72"/>
-    <w:lsdException w:name="Colorful Grid" w:uiPriority="73"/>
-    <w:lsdException w:name="Light Shading Accent 1" w:uiPriority="60"/>
-    <w:lsdException w:name="Light List Accent 1" w:uiPriority="61"/>
-    <w:lsdException w:name="Light Grid Accent 1" w:uiPriority="62"/>
-    <w:lsdException w:name="Medium Shading 1 Accent 1" w:uiPriority="63"/>
-    <w:lsdException w:name="Medium Shading 2 Accent 1" w:uiPriority="64"/>
-    <w:lsdException w:name="Medium List 1 Accent 1" w:uiPriority="65"/>
-    <w:lsdException w:name="Revision" w:semiHidden="1"/>
-    <w:lsdException w:name="List Paragraph" w:uiPriority="34" w:qFormat="1"/>
-    <w:lsdException w:name="Quote" w:uiPriority="29" w:qFormat="1"/>
-    <w:lsdException w:name="Intense Quote" w:uiPriority="30" w:qFormat="1"/>
-    <w:lsdException w:name="Medium List 2 Accent 1" w:uiPriority="66"/>
-    <w:lsdException w:name="Medium Grid 1 Accent 1" w:uiPriority="67"/>
-    <w:lsdException w:name="Medium Grid 2 Accent 1" w:uiPriority="68"/>
-    <w:lsdException w:name="Medium Grid 3 Accent 1" w:uiPriority="69"/>
-    <w:lsdException w:name="Dark List Accent 1" w:uiPriority="70"/>
-    <w:lsdException w:name="Colorful Shading Accent 1" w:uiPriority="71"/>
-    <w:lsdException w:name="Colorful List Accent 1" w:uiPriority="72"/>
-    <w:lsdException w:name="Colorful Grid Accent 1" w:uiPriority="73"/>
-    <w:lsdException w:name="Light Shading Accent 2" w:uiPriority="60"/>
-    <w:lsdException w:name="Light List Accent 2" w:uiPriority="61"/>
-    <w:lsdException w:name="Light Grid Accent 2" w:uiPriority="62"/>
-    <w:lsdException w:name="Medium Shading 1 Accent 2" w:uiPriority="63"/>
-    <w:lsdException w:name="Medium Shading 2 Accent 2" w:uiPriority="64"/>
-    <w:lsdException w:name="Medium List 1 Accent 2" w:uiPriority="65"/>
-    <w:lsdException w:name="Medium List 2 Accent 2" w:uiPriority="66"/>
-    <w:lsdException w:name="Medium Grid 1 Accent 2" w:uiPriority="67"/>
-    <w:lsdException w:name="Medium Grid 2 Accent 2" w:uiPriority="68"/>
-    <w:lsdException w:name="Medium Grid 3 Accent 2" w:uiPriority="69"/>
-    <w:lsdException w:name="Dark List Accent 2" w:uiPriority="70"/>
-    <w:lsdException w:name="Colorful Shading Accent 2" w:uiPriority="71"/>
-    <w:lsdException w:name="Colorful List Accent 2" w:uiPriority="72"/>
-    <w:lsdException w:name="Colorful Grid Accent 2" w:uiPriority="73"/>
-    <w:lsdException w:name="Light Shading Accent 3" w:uiPriority="60"/>
-    <w:lsdException w:name="Light List Accent 3" w:uiPriority="61"/>
-    <w:lsdException w:name="Light Grid Accent 3" w:uiPriority="62"/>
-    <w:lsdException w:name="Medium Shading 1 Accent 3" w:uiPriority="63"/>
-    <w:lsdException w:name="Medium Shading 2 Accent 3" w:uiPriority="64"/>
-    <w:lsdException w:name="Medium List 1 Accent 3" w:uiPriority="65"/>
-    <w:lsdException w:name="Medium List 2 Accent 3" w:uiPriority="66"/>
-    <w:lsdException w:name="Medium Grid 1 Accent 3" w:uiPriority="67"/>
-    <w:lsdException w:name="Medium Grid 2 Accent 3" w:uiPriority="68"/>
-    <w:lsdException w:name="Medium Grid 3 Accent 3" w:uiPriority="69"/>
-    <w:lsdException w:name="Dark List Accent 3" w:uiPriority="70"/>
-    <w:lsdException w:name="Colorful Shading Accent 3" w:uiPriority="71"/>
-    <w:lsdException w:name="Colorful List Accent 3" w:uiPriority="72"/>
-    <w:lsdException w:name="Colorful Grid Accent 3" w:uiPriority="73"/>
-    <w:lsdException w:name="Light Shading Accent 4" w:uiPriority="60"/>
-    <w:lsdException w:name="Light List Accent 4" w:uiPriority="61"/>
-    <w:lsdException w:name="Light Grid Accent 4" w:uiPriority="62"/>
-    <w:lsdException w:name="Medium Shading 1 Accent 4" w:uiPriority="63"/>
-    <w:lsdException w:name="Medium Shading 2 Accent 4" w:uiPriority="64"/>
-    <w:lsdException w:name="Medium List 1 Accent 4" w:uiPriority="65"/>
-    <w:lsdException w:name="Medium List 2 Accent 4" w:uiPriority="66"/>
-    <w:lsdException w:name="Medium Grid 1 Accent 4" w:uiPriority="67"/>
-    <w:lsdException w:name="Medium Grid 2 Accent 4" w:uiPriority="68"/>
-    <w:lsdException w:name="Medium Grid 3 Accent 4" w:uiPriority="69"/>
-    <w:lsdException w:name="Dark List Accent 4" w:uiPriority="70"/>
-    <w:lsdException w:name="Colorful Shading Accent 4" w:uiPriority="71"/>
-    <w:lsdException w:name="Colorful List Accent 4" w:uiPriority="72"/>
-    <w:lsdException w:name="Colorful Grid Accent 4" w:uiPriority="73"/>
-    <w:lsdException w:name="Light Shading Accent 5" w:uiPriority="60"/>
-    <w:lsdException w:name="Light List Accent 5" w:uiPriority="61"/>
-    <w:lsdException w:name="Light Grid Accent 5" w:uiPriority="62"/>
-    <w:lsdException w:name="Medium Shading 1 Accent 5" w:uiPriority="63"/>
-    <w:lsdException w:name="Medium Shading 2 Accent 5" w:uiPriority="64"/>
-    <w:lsdException w:name="Medium List 1 Accent 5" w:uiPriority="65"/>
-    <w:lsdException w:name="Medium List 2 Accent 5" w:uiPriority="66"/>
-    <w:lsdException w:name="Medium Grid 1 Accent 5" w:uiPriority="67"/>
-    <w:lsdException w:name="Medium Grid 2 Accent 5" w:uiPriority="68"/>
-    <w:lsdException w:name="Medium Grid 3 Accent 5" w:uiPriority="69"/>
-    <w:lsdException w:name="Dark List Accent 5" w:uiPriority="70"/>
-    <w:lsdException w:name="Colorful Shading Accent 5" w:uiPriority="71"/>
-    <w:lsdException w:name="Colorful List Accent 5" w:uiPriority="72"/>
-    <w:lsdException w:name="Colorful Grid Accent 5" w:uiPriority="73"/>
-    <w:lsdException w:name="Light Shading Accent 6" w:uiPriority="60"/>
-    <w:lsdException w:name="Light List Accent 6" w:uiPriority="61"/>
-    <w:lsdException w:name="Light Grid Accent 6" w:uiPriority="62"/>
-    <w:lsdException w:name="Medium Shading 1 Accent 6" w:uiPriority="63"/>
-    <w:lsdException w:name="Medium Shading 2 Accent 6" w:uiPriority="64"/>
-    <w:lsdException w:name="Medium List 1 Accent 6" w:uiPriority="65"/>
-    <w:lsdException w:name="Medium List 2 Accent 6" w:uiPriority="66"/>
-    <w:lsdException w:name="Medium Grid 1 Accent 6" w:uiPriority="67"/>
-    <w:lsdException w:name="Medium Grid 2 Accent 6" w:uiPriority="68"/>
-    <w:lsdException w:name="Medium Grid 3 Accent 6" w:uiPriority="69"/>
-    <w:lsdException w:name="Dark List Accent 6" w:uiPriority="70"/>
-    <w:lsdException w:name="Colorful Shading Accent 6" w:uiPriority="71"/>
-    <w:lsdException w:name="Colorful List Accent 6" w:uiPriority="72"/>
-    <w:lsdException w:name="Colorful Grid Accent 6" w:uiPriority="73"/>
-    <w:lsdException w:name="Subtle Emphasis" w:uiPriority="19" w:qFormat="1"/>
-    <w:lsdException w:name="Intense Emphasis" w:uiPriority="21" w:qFormat="1"/>
-    <w:lsdException w:name="Subtle Reference" w:uiPriority="31" w:qFormat="1"/>
-    <w:lsdException w:name="Intense Reference" w:uiPriority="32" w:qFormat="1"/>
-    <w:lsdException w:name="Book Title" w:uiPriority="33" w:qFormat="1"/>
-    <w:lsdException w:name="Bibliography" w:semiHidden="1" w:uiPriority="37" w:unhideWhenUsed="1"/>
-    <w:lsdException w:name="TOC Heading" w:semiHidden="1" w:uiPriority="39" w:unhideWhenUsed="1" w:qFormat="1"/>
-    <w:lsdException w:name="Plain Table 1" w:uiPriority="41"/>
-    <w:lsdException w:name="Plain Table 2" w:uiPriority="42"/>
-    <w:lsdException w:name="Plain Table 3" w:uiPriority="43"/>
-    <w:lsdException w:name="Plain Table 4" w:uiPriority="44"/>
-    <w:lsdException w:name="Plain Table 5" w:uiPriority="45"/>
-    <w:lsdException w:name="Grid Table Light" w:uiPriority="40"/>
-    <w:lsdException w:name="Grid Table 1 Light" w:uiPriority="46"/>
-    <w:lsdException w:name="Grid Table 2" w:uiPriority="47"/>
-    <w:lsdException w:name="Grid Table 3" w:uiPriority="48"/>
-    <w:lsdException w:name="Grid Table 4" w:uiPriority="49"/>
-    <w:lsdException w:name="Grid Table 5 Dark" w:uiPriority="50"/>
-    <w:lsdException w:name="Grid Table 6 Colorful" w:uiPriority="51"/>
-    <w:lsdException w:name="Grid Table 7 Colorful" w:uiPriority="52"/>
-    <w:lsdException w:name="Grid Table 1 Light Accent 1" w:uiPriority="46"/>
-    <w:lsdException w:name="Grid Table 2 Accent 1" w:uiPriority="47"/>
-    <w:lsdException w:name="Grid Table 3 Accent 1" w:uiPriority="48"/>
-    <w:lsdException w:name="Grid Table 4 Accent 1" w:uiPriority="49"/>
-    <w:lsdException w:name="Grid Table 5 Dark Accent 1" w:uiPriority="50"/>
-    <w:lsdException w:name="Grid Table 6 Colorful Accent 1" w:uiPriority="51"/>
-    <w:lsdException w:name="Grid Table 7 Colorful Accent 1" w:uiPriority="52"/>
-    <w:lsdException w:name="Grid Table 1 Light Accent 2" w:uiPriority="46"/>
-    <w:lsdException w:name="Grid Table 2 Accent 2" w:uiPriority="47"/>
-    <w:lsdException w:name="Grid Table 3 Accent 2" w:uiPriority="48"/>
-    <w:lsdException w:name="Grid Table 4 Accent 2" w:uiPriority="49"/>
-    <w:lsdException w:name="Grid Table 5 Dark Accent 2" w:uiPriority="50"/>
-    <w:lsdException w:name="Grid Table 6 Colorful Accent 2" w:uiPriority="51"/>
-    <w:lsdException w:name="Grid Table 7 Colorful Accent 2" w:uiPriority="52"/>
-    <w:lsdException w:name="Grid Table 1 Light Accent 3" w:uiPriority="46"/>
-    <w:lsdException w:name="Grid Table 2 Accent 3" w:uiPriority="47"/>
-    <w:lsdException w:name="Grid Table 3 Accent 3" w:uiPriority="48"/>
-    <w:lsdException w:name="Grid Table 4 Accent 3" w:uiPriority="49"/>
-    <w:lsdException w:name="Grid Table 5 Dark Accent 3" w:uiPriority="50"/>
-    <w:lsdException w:name="Grid Table 6 Colorful Accent 3" w:uiPriority="51"/>
-    <w:lsdException w:name="Grid Table 7 Colorful Accent 3" w:uiPriority="52"/>
-    <w:lsdException w:name="Grid Table 1 Light Accent 4" w:uiPriority="46"/>
-    <w:lsdException w:name="Grid Table 2 Accent 4" w:uiPriority="47"/>
-    <w:lsdException w:name="Grid Table 3 Accent 4" w:uiPriority="48"/>
-    <w:lsdException w:name="Grid Table 4 Accent 4" w:uiPriority="49"/>
-    <w:lsdException w:name="Grid Table 5 Dark Accent 4" w:uiPriority="50"/>
-    <w:lsdException w:name="Grid Table 6 Colorful Accent 4" w:uiPriority="51"/>
-    <w:lsdException w:name="Grid Table 7 Colorful Accent 4" w:uiPriority="52"/>
-    <w:lsdException w:name="Grid Table 1 Light Accent 5" w:uiPriority="46"/>
-    <w:lsdException w:name="Grid Table 2 Accent 5" w:uiPriority="47"/>
-    <w:lsdException w:name="Grid Table 3 Accent 5" w:uiPriority="48"/>
-    <w:lsdException w:name="Grid Table 4 Accent 5" w:uiPriority="49"/>
-    <w:lsdException w:name="Grid Table 5 Dark Accent 5" w:uiPriority="50"/>
-    <w:lsdException w:name="Grid Table 6 Colorful Accent 5" w:uiPriority="51"/>
-    <w:lsdException w:name="Grid Table 7 Colorful Accent 5" w:uiPriority="52"/>
-    <w:lsdException w:name="Grid Table 1 Light Accent 6" w:uiPriority="46"/>
-    <w:lsdException w:name="Grid Table 2 Accent 6" w:uiPriority="47"/>
-    <w:lsdException w:name="Grid Table 3 Accent 6" w:uiPriority="48"/>
-    <w:lsdException w:name="Grid Table 4 Accent 6" w:uiPriority="49"/>
-    <w:lsdException w:name="Grid Table 5 Dark Accent 6" w:uiPriority="50"/>
-    <w:lsdException w:name="Grid Table 6 Colorful Accent 6" w:uiPriority="51"/>
-    <w:lsdException w:name="Grid Table 7 Colorful Accent 6" w:uiPriority="52"/>
-    <w:lsdException w:name="List Table 1 Light" w:uiPriority="46"/>
-    <w:lsdException w:name="List Table 2" w:uiPriority="47"/>
-    <w:lsdException w:name="List Table 3" w:uiPriority="48"/>
-    <w:lsdException w:name="List Table 4" w:uiPriority="49"/>
-    <w:lsdException w:name="List Table 5 Dark" w:uiPriority="50"/>
-    <w:lsdException w:name="List Table 6 Colorful" w:uiPriority="51"/>
-    <w:lsdException w:name="List Table 7 Colorful" w:uiPriority="52"/>
-    <w:lsdException w:name="List Table 1 Light Accent 1" w:uiPriority="46"/>
-    <w:lsdException w:name="List Table 2 Accent 1" w:uiPriority="47"/>
-    <w:lsdException w:name="List Table 3 Accent 1" w:uiPriority="48"/>
-    <w:lsdException w:name="List Table 4 Accent 1" w:uiPriority="49"/>
-    <w:lsdException w:name="List Table 5 Dark Accent 1" w:uiPriority="50"/>
-    <w:lsdException w:name="List Table 6 Colorful Accent 1" w:uiPriority="51"/>
-    <w:lsdException w:name="List Table 7 Colorful Accent 1" w:uiPriority="52"/>
-    <w:lsdException w:name="List Table 1 Light Accent 2" w:uiPriority="46"/>
-    <w:lsdException w:name="List Table 2 Accent 2" w:uiPriority="47"/>
-    <w:lsdException w:name="List Table 3 Accent 2" w:uiPriority="48"/>
-    <w:lsdException w:name="List Table 4 Accent 2" w:uiPriority="49"/>
-    <w:lsdException w:name="List Table 5 Dark Accent 2" w:uiPriority="50"/>
-    <w:lsdException w:name="List Table 6 Colorful Accent 2" w:uiPriority="51"/>
-    <w:lsdException w:name="List Table 7 Colorful Accent 2" w:uiPriority="52"/>
-    <w:lsdException w:name="List Table 1 Light Accent 3" w:uiPriority="46"/>
-    <w:lsdException w:name="List Table 2 Accent 3" w:uiPriority="47"/>
-    <w:lsdException w:name="List Table 3 Accent 3" w:uiPriority="48"/>
-    <w:lsdException w:name="List Table 4 Accent 3" w:uiPriority="49"/>
-    <w:lsdException w:name="List Table 5 Dark Accent 3" w:uiPriority="50"/>
-    <w:lsdException w:name="List Table 6 Colorful Accent 3" w:uiPriority="51"/>
-    <w:lsdException w:name="List Table 7 Colorful Accent 3" w:uiPriority="52"/>
-    <w:lsdException w:name="List Table 1 Light Accent 4" w:uiPriority="46"/>
-    <w:lsdException w:name="List Table 2 Accent 4" w:uiPriority="47"/>
-    <w:lsdException w:name="List Table 3 Accent 4" w:uiPriority="48"/>
-    <w:lsdException w:name="List Table 4 Accent 4" w:uiPriority="49"/>
-    <w:lsdException w:name="List Table 5 Dark Accent 4" w:uiPriority="50"/>
-    <w:lsdException w:name="List Table 6 Colorful Accent 4" w:uiPriority="51"/>
-    <w:lsdException w:name="List Table 7 Colorful Accent 4" w:uiPriority="52"/>
-    <w:lsdException w:name="List Table 1 Light Accent 5" w:uiPriority="46"/>
-    <w:lsdException w:name="List Table 2 Accent 5" w:uiPriority="47"/>
-    <w:lsdException w:name="List Table 3 Accent 5" w:uiPriority="48"/>
-    <w:lsdException w:name="List Table 4 Accent 5" w:uiPriority="49"/>
-    <w:lsdException w:name="List Table 5 Dark Accent 5" w:uiPriority="50"/>
-    <w:lsdException w:name="List Table 6 Colorful Accent 5" w:uiPriority="51"/>
-    <w:lsdException w:name="List Table 7 Colorful Accent 5" w:uiPriority="52"/>
-    <w:lsdException w:name="List Table 1 Light Accent 6" w:uiPriority="46"/>
-    <w:lsdException w:name="List Table 2 Accent 6" w:uiPriority="47"/>
-    <w:lsdException w:name="List Table 3 Accent 6" w:uiPriority="48"/>
-    <w:lsdException w:name="List Table 4 Accent 6" w:uiPriority="49"/>
-    <w:lsdException w:name="List Table 5 Dark Accent 6" w:uiPriority="50"/>
-    <w:lsdException w:name="List Table 6 Colorful Accent 6" w:uiPriority="51"/>
-    <w:lsdException w:name="List Table 7 Colorful Accent 6" w:uiPriority="52"/>
+  <w:latentStyles w:defLockedState="0" w:defUIPriority="99" w:defSemiHidden="1" w:defUnhideWhenUsed="1" w:defQFormat="0" w:count="267">
+    <w:lsdException w:name="Normal" w:semiHidden="0" w:uiPriority="0" w:unhideWhenUsed="0" w:qFormat="1"/>
+    <w:lsdException w:name="heading 1" w:semiHidden="0" w:uiPriority="9" w:unhideWhenUsed="0" w:qFormat="1"/>
+    <w:lsdException w:name="heading 2" w:uiPriority="9" w:qFormat="1"/>
+    <w:lsdException w:name="heading 3" w:uiPriority="9" w:qFormat="1"/>
+    <w:lsdException w:name="heading 4" w:uiPriority="9" w:qFormat="1"/>
+    <w:lsdException w:name="heading 5" w:uiPriority="9" w:qFormat="1"/>
+    <w:lsdException w:name="heading 6" w:uiPriority="9" w:qFormat="1"/>
+    <w:lsdException w:name="heading 7" w:uiPriority="9" w:qFormat="1"/>
+    <w:lsdException w:name="heading 8" w:uiPriority="9" w:qFormat="1"/>
+    <w:lsdException w:name="heading 9" w:uiPriority="9" w:qFormat="1"/>
+    <w:lsdException w:name="toc 1" w:uiPriority="39"/>
+    <w:lsdException w:name="toc 2" w:uiPriority="39"/>
+    <w:lsdException w:name="toc 3" w:uiPriority="39"/>
+    <w:lsdException w:name="toc 4" w:uiPriority="39"/>
+    <w:lsdException w:name="toc 5" w:uiPriority="39"/>
+    <w:lsdException w:name="toc 6" w:uiPriority="39"/>
+    <w:lsdException w:name="toc 7" w:uiPriority="39"/>
+    <w:lsdException w:name="toc 8" w:uiPriority="39"/>
+    <w:lsdException w:name="toc 9" w:uiPriority="39"/>
+    <w:lsdException w:name="caption" w:uiPriority="35" w:qFormat="1"/>
+    <w:lsdException w:name="Title" w:semiHidden="0" w:uiPriority="10" w:unhideWhenUsed="0" w:qFormat="1"/>
+    <w:lsdException w:name="Default Paragraph Font" w:uiPriority="1"/>
+    <w:lsdException w:name="Subtitle" w:semiHidden="0" w:uiPriority="11" w:unhideWhenUsed="0" w:qFormat="1"/>
+    <w:lsdException w:name="Strong" w:semiHidden="0" w:uiPriority="22" w:unhideWhenUsed="0" w:qFormat="1"/>
+    <w:lsdException w:name="Emphasis" w:semiHidden="0" w:uiPriority="20" w:unhideWhenUsed="0" w:qFormat="1"/>
+    <w:lsdException w:name="Table Grid" w:semiHidden="0" w:uiPriority="59" w:unhideWhenUsed="0"/>
+    <w:lsdException w:name="Placeholder Text" w:unhideWhenUsed="0"/>
+    <w:lsdException w:name="No Spacing" w:semiHidden="0" w:uiPriority="1" w:unhideWhenUsed="0" w:qFormat="1"/>
+    <w:lsdException w:name="Light Shading" w:semiHidden="0" w:uiPriority="60" w:unhideWhenUsed="0"/>
+    <w:lsdException w:name="Light List" w:semiHidden="0" w:uiPriority="61" w:unhideWhenUsed="0"/>
+    <w:lsdException w:name="Light Grid" w:semiHidden="0" w:uiPriority="62" w:unhideWhenUsed="0"/>
+    <w:lsdException w:name="Medium Shading 1" w:semiHidden="0" w:uiPriority="63" w:unhideWhenUsed="0"/>
+    <w:lsdException w:name="Medium Shading 2" w:semiHidden="0" w:uiPriority="64" w:unhideWhenUsed="0"/>
+    <w:lsdException w:name="Medium List 1" w:semiHidden="0" w:uiPriority="65" w:unhideWhenUsed="0"/>
+    <w:lsdException w:name="Medium List 2" w:semiHidden="0" w:uiPriority="66" w:unhideWhenUsed="0"/>
+    <w:lsdException w:name="Medium Grid 1" w:semiHidden="0" w:uiPriority="67" w:unhideWhenUsed="0"/>
+    <w:lsdException w:name="Medium Grid 2" w:semiHidden="0" w:uiPriority="68" w:unhideWhenUsed="0"/>
+    <w:lsdException w:name="Medium Grid 3" w:semiHidden="0" w:uiPriority="69" w:unhideWhenUsed="0"/>
+    <w:lsdException w:name="Dark List" w:semiHidden="0" w:uiPriority="70" w:unhideWhenUsed="0"/>
+    <w:lsdException w:name="Colorful Shading" w:semiHidden="0" w:uiPriority="71" w:unhideWhenUsed="0"/>
+    <w:lsdException w:name="Colorful List" w:semiHidden="0" w:uiPriority="72" w:unhideWhenUsed="0"/>
+    <w:lsdException w:name="Colorful Grid" w:semiHidden="0" w:uiPriority="73" w:unhideWhenUsed="0"/>
+    <w:lsdException w:name="Light Shading Accent 1" w:semiHidden="0" w:uiPriority="60" w:unhideWhenUsed="0"/>
+    <w:lsdException w:name="Light List Accent 1" w:semiHidden="0" w:uiPriority="61" w:unhideWhenUsed="0"/>
+    <w:lsdException w:name="Light Grid Accent 1" w:semiHidden="0" w:uiPriority="62" w:unhideWhenUsed="0"/>
+    <w:lsdException w:name="Medium Shading 1 Accent 1" w:semiHidden="0" w:uiPriority="63" w:unhideWhenUsed="0"/>
+    <w:lsdException w:name="Medium Shading 2 Accent 1" w:semiHidden="0" w:uiPriority="64" w:unhideWhenUsed="0"/>
+    <w:lsdException w:name="Medium List 1 Accent 1" w:semiHidden="0" w:uiPriority="65" w:unhideWhenUsed="0"/>
+    <w:lsdException w:name="Revision" w:unhideWhenUsed="0"/>
+    <w:lsdException w:name="List Paragraph" w:semiHidden="0" w:uiPriority="34" w:unhideWhenUsed="0" w:qFormat="1"/>
+    <w:lsdException w:name="Quote" w:semiHidden="0" w:uiPriority="29" w:unhideWhenUsed="0" w:qFormat="1"/>
+    <w:lsdException w:name="Intense Quote" w:semiHidden="0" w:uiPriority="30" w:unhideWhenUsed="0" w:qFormat="1"/>
+    <w:lsdException w:name="Medium List 2 Accent 1" w:semiHidden="0" w:uiPriority="66" w:unhideWhenUsed="0"/>
+    <w:lsdException w:name="Medium Grid 1 Accent 1" w:semiHidden="0" w:uiPriority="67" w:unhideWhenUsed="0"/>
+    <w:lsdException w:name="Medium Grid 2 Accent 1" w:semiHidden="0" w:uiPriority="68" w:unhideWhenUsed="0"/>
+    <w:lsdException w:name="Medium Grid 3 Accent 1" w:semiHidden="0" w:uiPriority="69" w:unhideWhenUsed="0"/>
+    <w:lsdException w:name="Dark List Accent 1" w:semiHidden="0" w:uiPriority="70" w:unhideWhenUsed="0"/>
+    <w:lsdException w:name="Colorful Shading Accent 1" w:semiHidden="0" w:uiPriority="71" w:unhideWhenUsed="0"/>
+    <w:lsdException w:name="Colorful List Accent 1" w:semiHidden="0" w:uiPriority="72" w:unhideWhenUsed="0"/>
+    <w:lsdException w:name="Colorful Grid Accent 1" w:semiHidden="0" w:uiPriority="73" w:unhideWhenUsed="0"/>
+    <w:lsdException w:name="Light Shading Accent 2" w:semiHidden="0" w:uiPriority="60" w:unhideWhenUsed="0"/>
+    <w:lsdException w:name="Light List Accent 2" w:semiHidden="0" w:uiPriority="61" w:unhideWhenUsed="0"/>
+    <w:lsdException w:name="Light Grid Accent 2" w:semiHidden="0" w:uiPriority="62" w:unhideWhenUsed="0"/>
+    <w:lsdException w:name="Medium Shading 1 Accent 2" w:semiHidden="0" w:uiPriority="63" w:unhideWhenUsed="0"/>
+    <w:lsdException w:name="Medium Shading 2 Accent 2" w:semiHidden="0" w:uiPriority="64" w:unhideWhenUsed="0"/>
+    <w:lsdException w:name="Medium List 1 Accent 2" w:semiHidden="0" w:uiPriority="65" w:unhideWhenUsed="0"/>
+    <w:lsdException w:name="Medium List 2 Accent 2" w:semiHidden="0" w:uiPriority="66" w:unhideWhenUsed="0"/>
+    <w:lsdException w:name="Medium Grid 1 Accent 2" w:semiHidden="0" w:uiPriority="67" w:unhideWhenUsed="0"/>
+    <w:lsdException w:name="Medium Grid 2 Accent 2" w:semiHidden="0" w:uiPriority="68" w:unhideWhenUsed="0"/>
+    <w:lsdException w:name="Medium Grid 3 Accent 2" w:semiHidden="0" w:uiPriority="69" w:unhideWhenUsed="0"/>
+    <w:lsdException w:name="Dark List Accent 2" w:semiHidden="0" w:uiPriority="70" w:unhideWhenUsed="0"/>
+    <w:lsdException w:name="Colorful Shading Accent 2" w:semiHidden="0" w:uiPriority="71" w:unhideWhenUsed="0"/>
+    <w:lsdException w:name="Colorful List Accent 2" w:semiHidden="0" w:uiPriority="72" w:unhideWhenUsed="0"/>
+    <w:lsdException w:name="Colorful Grid Accent 2" w:semiHidden="0" w:uiPriority="73" w:unhideWhenUsed="0"/>
+    <w:lsdException w:name="Light Shading Accent 3" w:semiHidden="0" w:uiPriority="60" w:unhideWhenUsed="0"/>
+    <w:lsdException w:name="Light List Accent 3" w:semiHidden="0" w:uiPriority="61" w:unhideWhenUsed="0"/>
+    <w:lsdException w:name="Light Grid Accent 3" w:semiHidden="0" w:uiPriority="62" w:unhideWhenUsed="0"/>
+    <w:lsdException w:name="Medium Shading 1 Accent 3" w:semiHidden="0" w:uiPriority="63" w:unhideWhenUsed="0"/>
+    <w:lsdException w:name="Medium Shading 2 Accent 3" w:semiHidden="0" w:uiPriority="64" w:unhideWhenUsed="0"/>
+    <w:lsdException w:name="Medium List 1 Accent 3" w:semiHidden="0" w:uiPriority="65" w:unhideWhenUsed="0"/>
+    <w:lsdException w:name="Medium List 2 Accent 3" w:semiHidden="0" w:uiPriority="66" w:unhideWhenUsed="0"/>
+    <w:lsdException w:name="Medium Grid 1 Accent 3" w:semiHidden="0" w:uiPriority="67" w:unhideWhenUsed="0"/>
+    <w:lsdException w:name="Medium Grid 2 Accent 3" w:semiHidden="0" w:uiPriority="68" w:unhideWhenUsed="0"/>
+    <w:lsdException w:name="Medium Grid 3 Accent 3" w:semiHidden="0" w:uiPriority="69" w:unhideWhenUsed="0"/>
+    <w:lsdException w:name="Dark List Accent 3" w:semiHidden="0" w:uiPriority="70" w:unhideWhenUsed="0"/>
+    <w:lsdException w:name="Colorful Shading Accent 3" w:semiHidden="0" w:uiPriority="71" w:unhideWhenUsed="0"/>
+    <w:lsdException w:name="Colorful List Accent 3" w:semiHidden="0" w:uiPriority="72" w:unhideWhenUsed="0"/>
+    <w:lsdException w:name="Colorful Grid Accent 3" w:semiHidden="0" w:uiPriority="73" w:unhideWhenUsed="0"/>
+    <w:lsdException w:name="Light Shading Accent 4" w:semiHidden="0" w:uiPriority="60" w:unhideWhenUsed="0"/>
+    <w:lsdException w:name="Light List Accent 4" w:semiHidden="0" w:uiPriority="61" w:unhideWhenUsed="0"/>
+    <w:lsdException w:name="Light Grid Accent 4" w:semiHidden="0" w:uiPriority="62" w:unhideWhenUsed="0"/>
+    <w:lsdException w:name="Medium Shading 1 Accent 4" w:semiHidden="0" w:uiPriority="63" w:unhideWhenUsed="0"/>
+    <w:lsdException w:name="Medium Shading 2 Accent 4" w:semiHidden="0" w:uiPriority="64" w:unhideWhenUsed="0"/>
+    <w:lsdException w:name="Medium List 1 Accent 4" w:semiHidden="0" w:uiPriority="65" w:unhideWhenUsed="0"/>
+    <w:lsdException w:name="Medium List 2 Accent 4" w:semiHidden="0" w:uiPriority="66" w:unhideWhenUsed="0"/>
+    <w:lsdException w:name="Medium Grid 1 Accent 4" w:semiHidden="0" w:uiPriority="67" w:unhideWhenUsed="0"/>
+    <w:lsdException w:name="Medium Grid 2 Accent 4" w:semiHidden="0" w:uiPriority="68" w:unhideWhenUsed="0"/>
+    <w:lsdException w:name="Medium Grid 3 Accent 4" w:semiHidden="0" w:uiPriority="69" w:unhideWhenUsed="0"/>
+    <w:lsdException w:name="Dark List Accent 4" w:semiHidden="0" w:uiPriority="70" w:unhideWhenUsed="0"/>
+    <w:lsdException w:name="Colorful Shading Accent 4" w:semiHidden="0" w:uiPriority="71" w:unhideWhenUsed="0"/>
+    <w:lsdException w:name="Colorful List Accent 4" w:semiHidden="0" w:uiPriority="72" w:unhideWhenUsed="0"/>
+    <w:lsdException w:name="Colorful Grid Accent 4" w:semiHidden="0" w:uiPriority="73" w:unhideWhenUsed="0"/>
+    <w:lsdException w:name="Light Shading Accent 5" w:semiHidden="0" w:uiPriority="60" w:unhideWhenUsed="0"/>
+    <w:lsdException w:name="Light List Accent 5" w:semiHidden="0" w:uiPriority="61" w:unhideWhenUsed="0"/>
+    <w:lsdException w:name="Light Grid Accent 5" w:semiHidden="0" w:uiPriority="62" w:unhideWhenUsed="0"/>
+    <w:lsdException w:name="Medium Shading 1 Accent 5" w:semiHidden="0" w:uiPriority="63" w:unhideWhenUsed="0"/>
+    <w:lsdException w:name="Medium Shading 2 Accent 5" w:semiHidden="0" w:uiPriority="64" w:unhideWhenUsed="0"/>
+    <w:lsdException w:name="Medium List 1 Accent 5" w:semiHidden="0" w:uiPriority="65" w:unhideWhenUsed="0"/>
+    <w:lsdException w:name="Medium List 2 Accent 5" w:semiHidden="0" w:uiPriority="66" w:unhideWhenUsed="0"/>
+    <w:lsdException w:name="Medium Grid 1 Accent 5" w:semiHidden="0" w:uiPriority="67" w:unhideWhenUsed="0"/>
+    <w:lsdException w:name="Medium Grid 2 Accent 5" w:semiHidden="0" w:uiPriority="68" w:unhideWhenUsed="0"/>
+    <w:lsdException w:name="Medium Grid 3 Accent 5" w:semiHidden="0" w:uiPriority="69" w:unhideWhenUsed="0"/>
+    <w:lsdException w:name="Dark List Accent 5" w:semiHidden="0" w:uiPriority="70" w:unhideWhenUsed="0"/>
+    <w:lsdException w:name="Colorful Shading Accent 5" w:semiHidden="0" w:uiPriority="71" w:unhideWhenUsed="0"/>
+    <w:lsdException w:name="Colorful List Accent 5" w:semiHidden="0" w:uiPriority="72" w:unhideWhenUsed="0"/>
+    <w:lsdException w:name="Colorful Grid Accent 5" w:semiHidden="0" w:uiPriority="73" w:unhideWhenUsed="0"/>
+    <w:lsdException w:name="Light Shading Accent 6" w:semiHidden="0" w:uiPriority="60" w:unhideWhenUsed="0"/>
+    <w:lsdException w:name="Light List Accent 6" w:semiHidden="0" w:uiPriority="61" w:unhideWhenUsed="0"/>
+    <w:lsdException w:name="Light Grid Accent 6" w:semiHidden="0" w:uiPriority="62" w:unhideWhenUsed="0"/>
+    <w:lsdException w:name="Medium Shading 1 Accent 6" w:semiHidden="0" w:uiPriority="63" w:unhideWhenUsed="0"/>
+    <w:lsdException w:name="Medium Shading 2 Accent 6" w:semiHidden="0" w:uiPriority="64" w:unhideWhenUsed="0"/>
+    <w:lsdException w:name="Medium List 1 Accent 6" w:semiHidden="0" w:uiPriority="65" w:unhideWhenUsed="0"/>
+    <w:lsdException w:name="Medium List 2 Accent 6" w:semiHidden="0" w:uiPriority="66" w:unhideWhenUsed="0"/>
+    <w:lsdException w:name="Medium Grid 1 Accent 6" w:semiHidden="0" w:uiPriority="67" w:unhideWhenUsed="0"/>
+    <w:lsdException w:name="Medium Grid 2 Accent 6" w:semiHidden="0" w:uiPriority="68" w:unhideWhenUsed="0"/>
+    <w:lsdException w:name="Medium Grid 3 Accent 6" w:semiHidden="0" w:uiPriority="69" w:unhideWhenUsed="0"/>
+    <w:lsdException w:name="Dark List Accent 6" w:semiHidden="0" w:uiPriority="70" w:unhideWhenUsed="0"/>
+    <w:lsdException w:name="Colorful Shading Accent 6" w:semiHidden="0" w:uiPriority="71" w:unhideWhenUsed="0"/>
+    <w:lsdException w:name="Colorful List Accent 6" w:semiHidden="0" w:uiPriority="72" w:unhideWhenUsed="0"/>
+    <w:lsdException w:name="Colorful Grid Accent 6" w:semiHidden="0" w:uiPriority="73" w:unhideWhenUsed="0"/>
+    <w:lsdException w:name="Subtle Emphasis" w:semiHidden="0" w:uiPriority="19" w:unhideWhenUsed="0" w:qFormat="1"/>
+    <w:lsdException w:name="Intense Emphasis" w:semiHidden="0" w:uiPriority="21" w:unhideWhenUsed="0" w:qFormat="1"/>
+    <w:lsdException w:name="Subtle Reference" w:semiHidden="0" w:uiPriority="31" w:unhideWhenUsed="0" w:qFormat="1"/>
+    <w:lsdException w:name="Intense Reference" w:semiHidden="0" w:uiPriority="32" w:unhideWhenUsed="0" w:qFormat="1"/>
+    <w:lsdException w:name="Book Title" w:semiHidden="0" w:uiPriority="33" w:unhideWhenUsed="0" w:qFormat="1"/>
+    <w:lsdException w:name="Bibliography" w:uiPriority="37"/>
+    <w:lsdException w:name="TOC Heading" w:uiPriority="39" w:qFormat="1"/>
+  </w:latentStyles>
+  <w:style w:type="paragraph" w:default="1" w:styleId="Normal">
+    <w:name w:val="Normal"/>
+    <w:qFormat/>
+  </w:style>
+  <w:style w:type="character" w:default="1" w:styleId="Fuentedeprrafopredeter">
+    <w:name w:val="Default Paragraph Font"/>
+    <w:uiPriority w:val="1"/>
+    <w:semiHidden/>
+    <w:unhideWhenUsed/>
+  </w:style>
+  <w:style w:type="table" w:default="1" w:styleId="Tablanormal">
+    <w:name w:val="Normal Table"/>
+    <w:uiPriority w:val="99"/>
+    <w:semiHidden/>
+    <w:unhideWhenUsed/>
+    <w:tblPr>
+      <w:tblInd w:w="0" w:type="dxa"/>
+      <w:tblCellMar>
+        <w:top w:w="0" w:type="dxa"/>
+        <w:left w:w="108" w:type="dxa"/>
+        <w:bottom w:w="0" w:type="dxa"/>
+        <w:right w:w="108" w:type="dxa"/>
+      </w:tblCellMar>
+    </w:tblPr>
+  </w:style>
+  <w:style w:type="numbering" w:default="1" w:styleId="Sinlista">
+    <w:name w:val="No List"/>
+    <w:uiPriority w:val="99"/>
+    <w:semiHidden/>
+    <w:unhideWhenUsed/>
+  </w:style>
+  <w:style w:type="paragraph" w:styleId="Textodeglobo">
+    <w:name w:val="Balloon Text"/>
+    <w:basedOn w:val="Normal"/>
+    <w:link w:val="TextodegloboCar"/>
+    <w:uiPriority w:val="99"/>
+    <w:semiHidden/>
+    <w:unhideWhenUsed/>
+    <w:rsid w:val="00936550"/>
+    <w:pPr>
+      <w:spacing w:after="0" w:line="240" w:lineRule="auto"/>
+    </w:pPr>
+    <w:rPr>
+      <w:rFonts w:ascii="Tahoma" w:hAnsi="Tahoma" w:cs="Tahoma"/>
+      <w:sz w:val="16"/>
+      <w:szCs w:val="16"/>
+    </w:rPr>
+  </w:style>
+  <w:style w:type="character" w:customStyle="1" w:styleId="TextodegloboCar">
+    <w:name w:val="Texto de globo Car"/>
+    <w:basedOn w:val="Fuentedeprrafopredeter"/>
+    <w:link w:val="Textodeglobo"/>
+    <w:uiPriority w:val="99"/>
+    <w:semiHidden/>
+    <w:rsid w:val="00936550"/>
+    <w:rPr>
+      <w:rFonts w:ascii="Tahoma" w:hAnsi="Tahoma" w:cs="Tahoma"/>
+      <w:sz w:val="16"/>
+      <w:szCs w:val="16"/>
+    </w:rPr>
+  </w:style>
+  <w:style w:type="paragraph" w:styleId="Prrafodelista">
+    <w:name w:val="List Paragraph"/>
+    <w:basedOn w:val="Normal"/>
+    <w:uiPriority w:val="34"/>
+    <w:qFormat/>
+    <w:rsid w:val="00FB1768"/>
+    <w:pPr>
+      <w:ind w:left="720"/>
+      <w:contextualSpacing/>
+    </w:pPr>
+  </w:style>
+  <w:style w:type="paragraph" w:styleId="Encabezado">
+    <w:name w:val="header"/>
+    <w:basedOn w:val="Normal"/>
+    <w:link w:val="EncabezadoCar"/>
+    <w:uiPriority w:val="99"/>
+    <w:unhideWhenUsed/>
+    <w:rsid w:val="00065541"/>
+    <w:pPr>
+      <w:tabs>
+        <w:tab w:val="center" w:pos="4252"/>
+        <w:tab w:val="right" w:pos="8504"/>
+      </w:tabs>
+      <w:spacing w:after="0" w:line="240" w:lineRule="auto"/>
+    </w:pPr>
+  </w:style>
+  <w:style w:type="character" w:customStyle="1" w:styleId="EncabezadoCar">
+    <w:name w:val="Encabezado Car"/>
+    <w:basedOn w:val="Fuentedeprrafopredeter"/>
+    <w:link w:val="Encabezado"/>
+    <w:uiPriority w:val="99"/>
+    <w:rsid w:val="00065541"/>
+  </w:style>
+  <w:style w:type="paragraph" w:styleId="Piedepgina">
+    <w:name w:val="footer"/>
+    <w:basedOn w:val="Normal"/>
+    <w:link w:val="PiedepginaCar"/>
+    <w:uiPriority w:val="99"/>
+    <w:unhideWhenUsed/>
+    <w:rsid w:val="00065541"/>
+    <w:pPr>
+      <w:tabs>
+        <w:tab w:val="center" w:pos="4252"/>
+        <w:tab w:val="right" w:pos="8504"/>
+      </w:tabs>
+      <w:spacing w:after="0" w:line="240" w:lineRule="auto"/>
+    </w:pPr>
+  </w:style>
+  <w:style w:type="character" w:customStyle="1" w:styleId="PiedepginaCar">
+    <w:name w:val="Pie de página Car"/>
+    <w:basedOn w:val="Fuentedeprrafopredeter"/>
+    <w:link w:val="Piedepgina"/>
+    <w:uiPriority w:val="99"/>
+    <w:rsid w:val="00065541"/>
+  </w:style>
+</w:styles>
+</file>
+
+<file path=word/stylesWithEffects.xml><?xml version="1.0" encoding="utf-8"?>
+<w:styles xmlns:wpc="http://schemas.microsoft.com/office/word/2010/wordprocessingCanvas" xmlns:mc="http://schemas.openxmlformats.org/markup-compatibility/2006" xmlns:o="urn:schemas-microsoft-com:office:office" xmlns:r="http://schemas.openxmlformats.org/officeDocument/2006/relationships" xmlns:m="http://schemas.openxmlformats.org/officeDocument/2006/math" xmlns:v="urn:schemas-microsoft-com:vml" xmlns:wp14="http://schemas.microsoft.com/office/word/2010/wordprocessingDrawing" xmlns:wp="http://schemas.openxmlformats.org/drawingml/2006/wordprocessingDrawing" xmlns:w10="urn:schemas-microsoft-com:office:word" xmlns:w="http://schemas.openxmlformats.org/wordprocessingml/2006/main" xmlns:w14="http://schemas.microsoft.com/office/word/2010/wordml" xmlns:wpg="http://schemas.microsoft.com/office/word/2010/wordprocessingGroup" xmlns:wpi="http://schemas.microsoft.com/office/word/2010/wordprocessingInk" xmlns:wne="http://schemas.microsoft.com/office/word/2006/wordml" xmlns:wps="http://schemas.microsoft.com/office/word/2010/wordprocessingShape" mc:Ignorable="w14 wp14">
+  <w:docDefaults>
+    <w:rPrDefault>
+      <w:rPr>
+        <w:rFonts w:asciiTheme="minorHAnsi" w:eastAsiaTheme="minorHAnsi" w:hAnsiTheme="minorHAnsi" w:cstheme="minorBidi"/>
+        <w:sz w:val="22"/>
+        <w:szCs w:val="22"/>
+        <w:lang w:val="es-AR" w:eastAsia="en-US" w:bidi="ar-SA"/>
+      </w:rPr>
+    </w:rPrDefault>
+    <w:pPrDefault>
+      <w:pPr>
+        <w:spacing w:after="200" w:line="276" w:lineRule="auto"/>
+      </w:pPr>
+    </w:pPrDefault>
+  </w:docDefaults>
+  <w:latentStyles w:defLockedState="0" w:defUIPriority="99" w:defSemiHidden="1" w:defUnhideWhenUsed="1" w:defQFormat="0" w:count="267">
+    <w:lsdException w:name="Normal" w:semiHidden="0" w:uiPriority="0" w:unhideWhenUsed="0" w:qFormat="1"/>
+    <w:lsdException w:name="heading 1" w:semiHidden="0" w:uiPriority="9" w:unhideWhenUsed="0" w:qFormat="1"/>
+    <w:lsdException w:name="heading 2" w:uiPriority="9" w:qFormat="1"/>
+    <w:lsdException w:name="heading 3" w:uiPriority="9" w:qFormat="1"/>
+    <w:lsdException w:name="heading 4" w:uiPriority="9" w:qFormat="1"/>
+    <w:lsdException w:name="heading 5" w:uiPriority="9" w:qFormat="1"/>
+    <w:lsdException w:name="heading 6" w:uiPriority="9" w:qFormat="1"/>
+    <w:lsdException w:name="heading 7" w:uiPriority="9" w:qFormat="1"/>
+    <w:lsdException w:name="heading 8" w:uiPriority="9" w:qFormat="1"/>
+    <w:lsdException w:name="heading 9" w:uiPriority="9" w:qFormat="1"/>
+    <w:lsdException w:name="toc 1" w:uiPriority="39"/>
+    <w:lsdException w:name="toc 2" w:uiPriority="39"/>
+    <w:lsdException w:name="toc 3" w:uiPriority="39"/>
+    <w:lsdException w:name="toc 4" w:uiPriority="39"/>
+    <w:lsdException w:name="toc 5" w:uiPriority="39"/>
+    <w:lsdException w:name="toc 6" w:uiPriority="39"/>
+    <w:lsdException w:name="toc 7" w:uiPriority="39"/>
+    <w:lsdException w:name="toc 8" w:uiPriority="39"/>
+    <w:lsdException w:name="toc 9" w:uiPriority="39"/>
+    <w:lsdException w:name="caption" w:uiPriority="35" w:qFormat="1"/>
+    <w:lsdException w:name="Title" w:semiHidden="0" w:uiPriority="10" w:unhideWhenUsed="0" w:qFormat="1"/>
+    <w:lsdException w:name="Default Paragraph Font" w:uiPriority="1"/>
+    <w:lsdException w:name="Subtitle" w:semiHidden="0" w:uiPriority="11" w:unhideWhenUsed="0" w:qFormat="1"/>
+    <w:lsdException w:name="Strong" w:semiHidden="0" w:uiPriority="22" w:unhideWhenUsed="0" w:qFormat="1"/>
+    <w:lsdException w:name="Emphasis" w:semiHidden="0" w:uiPriority="20" w:unhideWhenUsed="0" w:qFormat="1"/>
+    <w:lsdException w:name="Table Grid" w:semiHidden="0" w:uiPriority="59" w:unhideWhenUsed="0"/>
+    <w:lsdException w:name="Placeholder Text" w:unhideWhenUsed="0"/>
+    <w:lsdException w:name="No Spacing" w:semiHidden="0" w:uiPriority="1" w:unhideWhenUsed="0" w:qFormat="1"/>
+    <w:lsdException w:name="Light Shading" w:semiHidden="0" w:uiPriority="60" w:unhideWhenUsed="0"/>
+    <w:lsdException w:name="Light List" w:semiHidden="0" w:uiPriority="61" w:unhideWhenUsed="0"/>
+    <w:lsdException w:name="Light Grid" w:semiHidden="0" w:uiPriority="62" w:unhideWhenUsed="0"/>
+    <w:lsdException w:name="Medium Shading 1" w:semiHidden="0" w:uiPriority="63" w:unhideWhenUsed="0"/>
+    <w:lsdException w:name="Medium Shading 2" w:semiHidden="0" w:uiPriority="64" w:unhideWhenUsed="0"/>
+    <w:lsdException w:name="Medium List 1" w:semiHidden="0" w:uiPriority="65" w:unhideWhenUsed="0"/>
+    <w:lsdException w:name="Medium List 2" w:semiHidden="0" w:uiPriority="66" w:unhideWhenUsed="0"/>
+    <w:lsdException w:name="Medium Grid 1" w:semiHidden="0" w:uiPriority="67" w:unhideWhenUsed="0"/>
+    <w:lsdException w:name="Medium Grid 2" w:semiHidden="0" w:uiPriority="68" w:unhideWhenUsed="0"/>
+    <w:lsdException w:name="Medium Grid 3" w:semiHidden="0" w:uiPriority="69" w:unhideWhenUsed="0"/>
+    <w:lsdException w:name="Dark List" w:semiHidden="0" w:uiPriority="70" w:unhideWhenUsed="0"/>
+    <w:lsdException w:name="Colorful Shading" w:semiHidden="0" w:uiPriority="71" w:unhideWhenUsed="0"/>
+    <w:lsdException w:name="Colorful List" w:semiHidden="0" w:uiPriority="72" w:unhideWhenUsed="0"/>
+    <w:lsdException w:name="Colorful Grid" w:semiHidden="0" w:uiPriority="73" w:unhideWhenUsed="0"/>
+    <w:lsdException w:name="Light Shading Accent 1" w:semiHidden="0" w:uiPriority="60" w:unhideWhenUsed="0"/>
+    <w:lsdException w:name="Light List Accent 1" w:semiHidden="0" w:uiPriority="61" w:unhideWhenUsed="0"/>
+    <w:lsdException w:name="Light Grid Accent 1" w:semiHidden="0" w:uiPriority="62" w:unhideWhenUsed="0"/>
+    <w:lsdException w:name="Medium Shading 1 Accent 1" w:semiHidden="0" w:uiPriority="63" w:unhideWhenUsed="0"/>
+    <w:lsdException w:name="Medium Shading 2 Accent 1" w:semiHidden="0" w:uiPriority="64" w:unhideWhenUsed="0"/>
+    <w:lsdException w:name="Medium List 1 Accent 1" w:semiHidden="0" w:uiPriority="65" w:unhideWhenUsed="0"/>
+    <w:lsdException w:name="Revision" w:unhideWhenUsed="0"/>
+    <w:lsdException w:name="List Paragraph" w:semiHidden="0" w:uiPriority="34" w:unhideWhenUsed="0" w:qFormat="1"/>
+    <w:lsdException w:name="Quote" w:semiHidden="0" w:uiPriority="29" w:unhideWhenUsed="0" w:qFormat="1"/>
+    <w:lsdException w:name="Intense Quote" w:semiHidden="0" w:uiPriority="30" w:unhideWhenUsed="0" w:qFormat="1"/>
+    <w:lsdException w:name="Medium List 2 Accent 1" w:semiHidden="0" w:uiPriority="66" w:unhideWhenUsed="0"/>
+    <w:lsdException w:name="Medium Grid 1 Accent 1" w:semiHidden="0" w:uiPriority="67" w:unhideWhenUsed="0"/>
+    <w:lsdException w:name="Medium Grid 2 Accent 1" w:semiHidden="0" w:uiPriority="68" w:unhideWhenUsed="0"/>
+    <w:lsdException w:name="Medium Grid 3 Accent 1" w:semiHidden="0" w:uiPriority="69" w:unhideWhenUsed="0"/>
+    <w:lsdException w:name="Dark List Accent 1" w:semiHidden="0" w:uiPriority="70" w:unhideWhenUsed="0"/>
+    <w:lsdException w:name="Colorful Shading Accent 1" w:semiHidden="0" w:uiPriority="71" w:unhideWhenUsed="0"/>
+    <w:lsdException w:name="Colorful List Accent 1" w:semiHidden="0" w:uiPriority="72" w:unhideWhenUsed="0"/>
+    <w:lsdException w:name="Colorful Grid Accent 1" w:semiHidden="0" w:uiPriority="73" w:unhideWhenUsed="0"/>
+    <w:lsdException w:name="Light Shading Accent 2" w:semiHidden="0" w:uiPriority="60" w:unhideWhenUsed="0"/>
+    <w:lsdException w:name="Light List Accent 2" w:semiHidden="0" w:uiPriority="61" w:unhideWhenUsed="0"/>
+    <w:lsdException w:name="Light Grid Accent 2" w:semiHidden="0" w:uiPriority="62" w:unhideWhenUsed="0"/>
+    <w:lsdException w:name="Medium Shading 1 Accent 2" w:semiHidden="0" w:uiPriority="63" w:unhideWhenUsed="0"/>
+    <w:lsdException w:name="Medium Shading 2 Accent 2" w:semiHidden="0" w:uiPriority="64" w:unhideWhenUsed="0"/>
+    <w:lsdException w:name="Medium List 1 Accent 2" w:semiHidden="0" w:uiPriority="65" w:unhideWhenUsed="0"/>
+    <w:lsdException w:name="Medium List 2 Accent 2" w:semiHidden="0" w:uiPriority="66" w:unhideWhenUsed="0"/>
+    <w:lsdException w:name="Medium Grid 1 Accent 2" w:semiHidden="0" w:uiPriority="67" w:unhideWhenUsed="0"/>
+    <w:lsdException w:name="Medium Grid 2 Accent 2" w:semiHidden="0" w:uiPriority="68" w:unhideWhenUsed="0"/>
+    <w:lsdException w:name="Medium Grid 3 Accent 2" w:semiHidden="0" w:uiPriority="69" w:unhideWhenUsed="0"/>
+    <w:lsdException w:name="Dark List Accent 2" w:semiHidden="0" w:uiPriority="70" w:unhideWhenUsed="0"/>
+    <w:lsdException w:name="Colorful Shading Accent 2" w:semiHidden="0" w:uiPriority="71" w:unhideWhenUsed="0"/>
+    <w:lsdException w:name="Colorful List Accent 2" w:semiHidden="0" w:uiPriority="72" w:unhideWhenUsed="0"/>
+    <w:lsdException w:name="Colorful Grid Accent 2" w:semiHidden="0" w:uiPriority="73" w:unhideWhenUsed="0"/>
+    <w:lsdException w:name="Light Shading Accent 3" w:semiHidden="0" w:uiPriority="60" w:unhideWhenUsed="0"/>
+    <w:lsdException w:name="Light List Accent 3" w:semiHidden="0" w:uiPriority="61" w:unhideWhenUsed="0"/>
+    <w:lsdException w:name="Light Grid Accent 3" w:semiHidden="0" w:uiPriority="62" w:unhideWhenUsed="0"/>
+    <w:lsdException w:name="Medium Shading 1 Accent 3" w:semiHidden="0" w:uiPriority="63" w:unhideWhenUsed="0"/>
+    <w:lsdException w:name="Medium Shading 2 Accent 3" w:semiHidden="0" w:uiPriority="64" w:unhideWhenUsed="0"/>
+    <w:lsdException w:name="Medium List 1 Accent 3" w:semiHidden="0" w:uiPriority="65" w:unhideWhenUsed="0"/>
+    <w:lsdException w:name="Medium List 2 Accent 3" w:semiHidden="0" w:uiPriority="66" w:unhideWhenUsed="0"/>
+    <w:lsdException w:name="Medium Grid 1 Accent 3" w:semiHidden="0" w:uiPriority="67" w:unhideWhenUsed="0"/>
+    <w:lsdException w:name="Medium Grid 2 Accent 3" w:semiHidden="0" w:uiPriority="68" w:unhideWhenUsed="0"/>
+    <w:lsdException w:name="Medium Grid 3 Accent 3" w:semiHidden="0" w:uiPriority="69" w:unhideWhenUsed="0"/>
+    <w:lsdException w:name="Dark List Accent 3" w:semiHidden="0" w:uiPriority="70" w:unhideWhenUsed="0"/>
+    <w:lsdException w:name="Colorful Shading Accent 3" w:semiHidden="0" w:uiPriority="71" w:unhideWhenUsed="0"/>
+    <w:lsdException w:name="Colorful List Accent 3" w:semiHidden="0" w:uiPriority="72" w:unhideWhenUsed="0"/>
+    <w:lsdException w:name="Colorful Grid Accent 3" w:semiHidden="0" w:uiPriority="73" w:unhideWhenUsed="0"/>
+    <w:lsdException w:name="Light Shading Accent 4" w:semiHidden="0" w:uiPriority="60" w:unhideWhenUsed="0"/>
+    <w:lsdException w:name="Light List Accent 4" w:semiHidden="0" w:uiPriority="61" w:unhideWhenUsed="0"/>
+    <w:lsdException w:name="Light Grid Accent 4" w:semiHidden="0" w:uiPriority="62" w:unhideWhenUsed="0"/>
+    <w:lsdException w:name="Medium Shading 1 Accent 4" w:semiHidden="0" w:uiPriority="63" w:unhideWhenUsed="0"/>
+    <w:lsdException w:name="Medium Shading 2 Accent 4" w:semiHidden="0" w:uiPriority="64" w:unhideWhenUsed="0"/>
+    <w:lsdException w:name="Medium List 1 Accent 4" w:semiHidden="0" w:uiPriority="65" w:unhideWhenUsed="0"/>
+    <w:lsdException w:name="Medium List 2 Accent 4" w:semiHidden="0" w:uiPriority="66" w:unhideWhenUsed="0"/>
+    <w:lsdException w:name="Medium Grid 1 Accent 4" w:semiHidden="0" w:uiPriority="67" w:unhideWhenUsed="0"/>
+    <w:lsdException w:name="Medium Grid 2 Accent 4" w:semiHidden="0" w:uiPriority="68" w:unhideWhenUsed="0"/>
+    <w:lsdException w:name="Medium Grid 3 Accent 4" w:semiHidden="0" w:uiPriority="69" w:unhideWhenUsed="0"/>
+    <w:lsdException w:name="Dark List Accent 4" w:semiHidden="0" w:uiPriority="70" w:unhideWhenUsed="0"/>
+    <w:lsdException w:name="Colorful Shading Accent 4" w:semiHidden="0" w:uiPriority="71" w:unhideWhenUsed="0"/>
+    <w:lsdException w:name="Colorful List Accent 4" w:semiHidden="0" w:uiPriority="72" w:unhideWhenUsed="0"/>
+    <w:lsdException w:name="Colorful Grid Accent 4" w:semiHidden="0" w:uiPriority="73" w:unhideWhenUsed="0"/>
+    <w:lsdException w:name="Light Shading Accent 5" w:semiHidden="0" w:uiPriority="60" w:unhideWhenUsed="0"/>
+    <w:lsdException w:name="Light List Accent 5" w:semiHidden="0" w:uiPriority="61" w:unhideWhenUsed="0"/>
+    <w:lsdException w:name="Light Grid Accent 5" w:semiHidden="0" w:uiPriority="62" w:unhideWhenUsed="0"/>
+    <w:lsdException w:name="Medium Shading 1 Accent 5" w:semiHidden="0" w:uiPriority="63" w:unhideWhenUsed="0"/>
+    <w:lsdException w:name="Medium Shading 2 Accent 5" w:semiHidden="0" w:uiPriority="64" w:unhideWhenUsed="0"/>
+    <w:lsdException w:name="Medium List 1 Accent 5" w:semiHidden="0" w:uiPriority="65" w:unhideWhenUsed="0"/>
+    <w:lsdException w:name="Medium List 2 Accent 5" w:semiHidden="0" w:uiPriority="66" w:unhideWhenUsed="0"/>
+    <w:lsdException w:name="Medium Grid 1 Accent 5" w:semiHidden="0" w:uiPriority="67" w:unhideWhenUsed="0"/>
+    <w:lsdException w:name="Medium Grid 2 Accent 5" w:semiHidden="0" w:uiPriority="68" w:unhideWhenUsed="0"/>
+    <w:lsdException w:name="Medium Grid 3 Accent 5" w:semiHidden="0" w:uiPriority="69" w:unhideWhenUsed="0"/>
+    <w:lsdException w:name="Dark List Accent 5" w:semiHidden="0" w:uiPriority="70" w:unhideWhenUsed="0"/>
+    <w:lsdException w:name="Colorful Shading Accent 5" w:semiHidden="0" w:uiPriority="71" w:unhideWhenUsed="0"/>
+    <w:lsdException w:name="Colorful List Accent 5" w:semiHidden="0" w:uiPriority="72" w:unhideWhenUsed="0"/>
+    <w:lsdException w:name="Colorful Grid Accent 5" w:semiHidden="0" w:uiPriority="73" w:unhideWhenUsed="0"/>
+    <w:lsdException w:name="Light Shading Accent 6" w:semiHidden="0" w:uiPriority="60" w:unhideWhenUsed="0"/>
+    <w:lsdException w:name="Light List Accent 6" w:semiHidden="0" w:uiPriority="61" w:unhideWhenUsed="0"/>
+    <w:lsdException w:name="Light Grid Accent 6" w:semiHidden="0" w:uiPriority="62" w:unhideWhenUsed="0"/>
+    <w:lsdException w:name="Medium Shading 1 Accent 6" w:semiHidden="0" w:uiPriority="63" w:unhideWhenUsed="0"/>
+    <w:lsdException w:name="Medium Shading 2 Accent 6" w:semiHidden="0" w:uiPriority="64" w:unhideWhenUsed="0"/>
+    <w:lsdException w:name="Medium List 1 Accent 6" w:semiHidden="0" w:uiPriority="65" w:unhideWhenUsed="0"/>
+    <w:lsdException w:name="Medium List 2 Accent 6" w:semiHidden="0" w:uiPriority="66" w:unhideWhenUsed="0"/>
+    <w:lsdException w:name="Medium Grid 1 Accent 6" w:semiHidden="0" w:uiPriority="67" w:unhideWhenUsed="0"/>
+    <w:lsdException w:name="Medium Grid 2 Accent 6" w:semiHidden="0" w:uiPriority="68" w:unhideWhenUsed="0"/>
+    <w:lsdException w:name="Medium Grid 3 Accent 6" w:semiHidden="0" w:uiPriority="69" w:unhideWhenUsed="0"/>
+    <w:lsdException w:name="Dark List Accent 6" w:semiHidden="0" w:uiPriority="70" w:unhideWhenUsed="0"/>
+    <w:lsdException w:name="Colorful Shading Accent 6" w:semiHidden="0" w:uiPriority="71" w:unhideWhenUsed="0"/>
+    <w:lsdException w:name="Colorful List Accent 6" w:semiHidden="0" w:uiPriority="72" w:unhideWhenUsed="0"/>
+    <w:lsdException w:name="Colorful Grid Accent 6" w:semiHidden="0" w:uiPriority="73" w:unhideWhenUsed="0"/>
+    <w:lsdException w:name="Subtle Emphasis" w:semiHidden="0" w:uiPriority="19" w:unhideWhenUsed="0" w:qFormat="1"/>
+    <w:lsdException w:name="Intense Emphasis" w:semiHidden="0" w:uiPriority="21" w:unhideWhenUsed="0" w:qFormat="1"/>
+    <w:lsdException w:name="Subtle Reference" w:semiHidden="0" w:uiPriority="31" w:unhideWhenUsed="0" w:qFormat="1"/>
+    <w:lsdException w:name="Intense Reference" w:semiHidden="0" w:uiPriority="32" w:unhideWhenUsed="0" w:qFormat="1"/>
+    <w:lsdException w:name="Book Title" w:semiHidden="0" w:uiPriority="33" w:unhideWhenUsed="0" w:qFormat="1"/>
+    <w:lsdException w:name="Bibliography" w:uiPriority="37"/>
+    <w:lsdException w:name="TOC Heading" w:uiPriority="39" w:qFormat="1"/>
   </w:latentStyles>
   <w:style w:type="paragraph" w:default="1" w:styleId="Normal">
     <w:name w:val="Normal"/>

</xml_diff>

<commit_message>
subo la parte del commit
</commit_message>
<xml_diff>
--- a/Capturas de pantalla.docx
+++ b/Capturas de pantalla.docx
@@ -1540,8 +1540,195 @@
           <w:szCs w:val="32"/>
         </w:rPr>
       </w:pPr>
+      <w:r>
+        <w:rPr>
+          <w:noProof/>
+          <w:lang w:eastAsia="es-AR"/>
+        </w:rPr>
+        <w:drawing>
+          <wp:inline distT="0" distB="0" distL="0" distR="0" wp14:anchorId="29784AB9" wp14:editId="66CB92E0">
+            <wp:extent cx="5612130" cy="3155315"/>
+            <wp:effectExtent l="0" t="0" r="7620" b="6985"/>
+            <wp:docPr id="5" name="Imagen 5"/>
+            <wp:cNvGraphicFramePr>
+              <a:graphicFrameLocks xmlns:a="http://schemas.openxmlformats.org/drawingml/2006/main" noChangeAspect="1"/>
+            </wp:cNvGraphicFramePr>
+            <a:graphic xmlns:a="http://schemas.openxmlformats.org/drawingml/2006/main">
+              <a:graphicData uri="http://schemas.openxmlformats.org/drawingml/2006/picture">
+                <pic:pic xmlns:pic="http://schemas.openxmlformats.org/drawingml/2006/picture">
+                  <pic:nvPicPr>
+                    <pic:cNvPr id="0" name=""/>
+                    <pic:cNvPicPr/>
+                  </pic:nvPicPr>
+                  <pic:blipFill>
+                    <a:blip r:embed="rId15"/>
+                    <a:stretch>
+                      <a:fillRect/>
+                    </a:stretch>
+                  </pic:blipFill>
+                  <pic:spPr>
+                    <a:xfrm>
+                      <a:off x="0" y="0"/>
+                      <a:ext cx="5612130" cy="3155315"/>
+                    </a:xfrm>
+                    <a:prstGeom prst="rect">
+                      <a:avLst/>
+                    </a:prstGeom>
+                  </pic:spPr>
+                </pic:pic>
+              </a:graphicData>
+            </a:graphic>
+          </wp:inline>
+        </w:drawing>
+      </w:r>
+    </w:p>
+    <w:p>
+      <w:pPr>
+        <w:rPr>
+          <w:sz w:val="32"/>
+          <w:szCs w:val="32"/>
+        </w:rPr>
+      </w:pPr>
+    </w:p>
+    <w:p>
+      <w:pPr>
+        <w:rPr>
+          <w:sz w:val="32"/>
+          <w:szCs w:val="32"/>
+        </w:rPr>
+      </w:pPr>
+      <w:proofErr w:type="spellStart"/>
+      <w:r>
+        <w:rPr>
+          <w:sz w:val="32"/>
+          <w:szCs w:val="32"/>
+        </w:rPr>
+        <w:lastRenderedPageBreak/>
+        <w:t>Git</w:t>
+      </w:r>
+      <w:proofErr w:type="spellEnd"/>
+      <w:r>
+        <w:rPr>
+          <w:sz w:val="32"/>
+          <w:szCs w:val="32"/>
+        </w:rPr>
+        <w:t xml:space="preserve"> </w:t>
+      </w:r>
+      <w:proofErr w:type="spellStart"/>
+      <w:r>
+        <w:rPr>
+          <w:sz w:val="32"/>
+          <w:szCs w:val="32"/>
+        </w:rPr>
+        <w:t>commit</w:t>
+      </w:r>
+      <w:proofErr w:type="spellEnd"/>
+      <w:r>
+        <w:rPr>
+          <w:sz w:val="32"/>
+          <w:szCs w:val="32"/>
+        </w:rPr>
+        <w:t xml:space="preserve">: </w:t>
+      </w:r>
+      <w:proofErr w:type="spellStart"/>
+      <w:r>
+        <w:rPr>
+          <w:sz w:val="32"/>
+          <w:szCs w:val="32"/>
+        </w:rPr>
+        <w:t>Git</w:t>
+      </w:r>
+      <w:proofErr w:type="spellEnd"/>
+      <w:r>
+        <w:rPr>
+          <w:sz w:val="32"/>
+          <w:szCs w:val="32"/>
+        </w:rPr>
+        <w:t xml:space="preserve"> </w:t>
+      </w:r>
+      <w:proofErr w:type="spellStart"/>
+      <w:r>
+        <w:rPr>
+          <w:sz w:val="32"/>
+          <w:szCs w:val="32"/>
+        </w:rPr>
+        <w:t>commit</w:t>
+      </w:r>
+      <w:proofErr w:type="spellEnd"/>
+      <w:r>
+        <w:rPr>
+          <w:sz w:val="32"/>
+          <w:szCs w:val="32"/>
+        </w:rPr>
+        <w:t xml:space="preserve"> es un comando utilizado para guardar el progreso hasta ser subido y explicar los cambios realizados sobre los archivos.</w:t>
+      </w:r>
+    </w:p>
+    <w:p>
+      <w:pPr>
+        <w:rPr>
+          <w:sz w:val="32"/>
+          <w:szCs w:val="32"/>
+        </w:rPr>
+      </w:pPr>
       <w:bookmarkStart w:id="0" w:name="_GoBack"/>
+      <w:r>
+        <w:rPr>
+          <w:noProof/>
+          <w:sz w:val="32"/>
+          <w:szCs w:val="32"/>
+          <w:lang w:eastAsia="es-AR"/>
+        </w:rPr>
+        <w:drawing>
+          <wp:inline distT="0" distB="0" distL="0" distR="0">
+            <wp:extent cx="5606143" cy="3287485"/>
+            <wp:effectExtent l="0" t="0" r="0" b="8255"/>
+            <wp:docPr id="7" name="0 Imagen"/>
+            <wp:cNvGraphicFramePr>
+              <a:graphicFrameLocks xmlns:a="http://schemas.openxmlformats.org/drawingml/2006/main" noChangeAspect="1"/>
+            </wp:cNvGraphicFramePr>
+            <a:graphic xmlns:a="http://schemas.openxmlformats.org/drawingml/2006/main">
+              <a:graphicData uri="http://schemas.openxmlformats.org/drawingml/2006/picture">
+                <pic:pic xmlns:pic="http://schemas.openxmlformats.org/drawingml/2006/picture">
+                  <pic:nvPicPr>
+                    <pic:cNvPr id="0" name="Sin título.png"/>
+                    <pic:cNvPicPr/>
+                  </pic:nvPicPr>
+                  <pic:blipFill>
+                    <a:blip r:embed="rId16">
+                      <a:extLst>
+                        <a:ext uri="{28A0092B-C50C-407E-A947-70E740481C1C}">
+                          <a14:useLocalDpi xmlns:a14="http://schemas.microsoft.com/office/drawing/2010/main" val="0"/>
+                        </a:ext>
+                      </a:extLst>
+                    </a:blip>
+                    <a:stretch>
+                      <a:fillRect/>
+                    </a:stretch>
+                  </pic:blipFill>
+                  <pic:spPr>
+                    <a:xfrm>
+                      <a:off x="0" y="0"/>
+                      <a:ext cx="5612130" cy="3290996"/>
+                    </a:xfrm>
+                    <a:prstGeom prst="rect">
+                      <a:avLst/>
+                    </a:prstGeom>
+                  </pic:spPr>
+                </pic:pic>
+              </a:graphicData>
+            </a:graphic>
+          </wp:inline>
+        </w:drawing>
+      </w:r>
       <w:bookmarkEnd w:id="0"/>
+    </w:p>
+    <w:p>
+      <w:pPr>
+        <w:rPr>
+          <w:sz w:val="32"/>
+          <w:szCs w:val="32"/>
+        </w:rPr>
+      </w:pPr>
     </w:p>
     <w:sectPr>
       <w:pgSz w:w="12240" w:h="15840"/>

</xml_diff>

<commit_message>
subi captura de add
</commit_message>
<xml_diff>
--- a/Capturas de pantalla.docx
+++ b/Capturas de pantalla.docx
@@ -1,6 +1,6 @@
 
 <file path=word/document.xml><?xml version="1.0" encoding="utf-8"?>
-<w:document xmlns:wpc="http://schemas.microsoft.com/office/word/2010/wordprocessingCanvas" xmlns:mc="http://schemas.openxmlformats.org/markup-compatibility/2006" xmlns:o="urn:schemas-microsoft-com:office:office" xmlns:r="http://schemas.openxmlformats.org/officeDocument/2006/relationships" xmlns:m="http://schemas.openxmlformats.org/officeDocument/2006/math" xmlns:v="urn:schemas-microsoft-com:vml" xmlns:wp14="http://schemas.microsoft.com/office/word/2010/wordprocessingDrawing" xmlns:wp="http://schemas.openxmlformats.org/drawingml/2006/wordprocessingDrawing" xmlns:w10="urn:schemas-microsoft-com:office:word" xmlns:w="http://schemas.openxmlformats.org/wordprocessingml/2006/main" xmlns:w14="http://schemas.microsoft.com/office/word/2010/wordml" xmlns:wpg="http://schemas.microsoft.com/office/word/2010/wordprocessingGroup" xmlns:wpi="http://schemas.microsoft.com/office/word/2010/wordprocessingInk" xmlns:wne="http://schemas.microsoft.com/office/word/2006/wordml" xmlns:wps="http://schemas.microsoft.com/office/word/2010/wordprocessingShape" mc:Ignorable="w14 wp14">
+<w:document xmlns:wpc="http://schemas.microsoft.com/office/word/2010/wordprocessingCanvas" xmlns:mc="http://schemas.openxmlformats.org/markup-compatibility/2006" xmlns:o="urn:schemas-microsoft-com:office:office" xmlns:r="http://schemas.openxmlformats.org/officeDocument/2006/relationships" xmlns:m="http://schemas.openxmlformats.org/officeDocument/2006/math" xmlns:v="urn:schemas-microsoft-com:vml" xmlns:wp14="http://schemas.microsoft.com/office/word/2010/wordprocessingDrawing" xmlns:wp="http://schemas.openxmlformats.org/drawingml/2006/wordprocessingDrawing" xmlns:w10="urn:schemas-microsoft-com:office:word" xmlns:w="http://schemas.openxmlformats.org/wordprocessingml/2006/main" xmlns:w14="http://schemas.microsoft.com/office/word/2010/wordml" xmlns:w15="http://schemas.microsoft.com/office/word/2012/wordml" xmlns:wpg="http://schemas.microsoft.com/office/word/2010/wordprocessingGroup" xmlns:wpi="http://schemas.microsoft.com/office/word/2010/wordprocessingInk" xmlns:wne="http://schemas.microsoft.com/office/word/2006/wordml" xmlns:wps="http://schemas.microsoft.com/office/word/2010/wordprocessingShape" mc:Ignorable="w14 w15 wp14">
   <w:body>
     <w:p>
       <w:pPr>
@@ -19,47 +19,7 @@
           <w:szCs w:val="56"/>
           <w:u w:val="single"/>
         </w:rPr>
-        <w:t xml:space="preserve">Trabajo sobre </w:t>
-      </w:r>
-      <w:proofErr w:type="spellStart"/>
-      <w:r>
-        <w:rPr>
-          <w:b/>
-          <w:sz w:val="56"/>
-          <w:szCs w:val="56"/>
-          <w:u w:val="single"/>
-        </w:rPr>
-        <w:t>GitHub</w:t>
-      </w:r>
-      <w:proofErr w:type="spellEnd"/>
-      <w:r>
-        <w:rPr>
-          <w:b/>
-          <w:sz w:val="56"/>
-          <w:szCs w:val="56"/>
-          <w:u w:val="single"/>
-        </w:rPr>
-        <w:t xml:space="preserve"> </w:t>
-      </w:r>
-      <w:proofErr w:type="spellStart"/>
-      <w:r>
-        <w:rPr>
-          <w:b/>
-          <w:sz w:val="56"/>
-          <w:szCs w:val="56"/>
-          <w:u w:val="single"/>
-        </w:rPr>
-        <w:t>reentrega</w:t>
-      </w:r>
-      <w:proofErr w:type="spellEnd"/>
-      <w:r>
-        <w:rPr>
-          <w:b/>
-          <w:sz w:val="56"/>
-          <w:szCs w:val="56"/>
-          <w:u w:val="single"/>
-        </w:rPr>
-        <w:t>.</w:t>
+        <w:t>Trabajo sobre GitHub reentrega.</w:t>
       </w:r>
     </w:p>
     <w:p>
@@ -72,7 +32,6 @@
           <w:u w:val="single"/>
         </w:rPr>
       </w:pPr>
-      <w:proofErr w:type="spellStart"/>
       <w:r>
         <w:rPr>
           <w:b/>
@@ -80,17 +39,7 @@
           <w:szCs w:val="48"/>
           <w:u w:val="single"/>
         </w:rPr>
-        <w:t>Unicen</w:t>
-      </w:r>
-      <w:proofErr w:type="spellEnd"/>
-      <w:r>
-        <w:rPr>
-          <w:b/>
-          <w:sz w:val="48"/>
-          <w:szCs w:val="48"/>
-          <w:u w:val="single"/>
-        </w:rPr>
-        <w:t>, Facultad</w:t>
+        <w:t>Unicen, Facultad</w:t>
       </w:r>
       <w:r>
         <w:rPr>
@@ -164,23 +113,13 @@
           <w:szCs w:val="36"/>
         </w:rPr>
       </w:pPr>
-      <w:proofErr w:type="spellStart"/>
-      <w:r>
-        <w:rPr>
-          <w:b/>
-          <w:sz w:val="36"/>
-          <w:szCs w:val="36"/>
-        </w:rPr>
-        <w:t>Loray</w:t>
-      </w:r>
-      <w:proofErr w:type="spellEnd"/>
-      <w:r>
-        <w:rPr>
-          <w:b/>
-          <w:sz w:val="36"/>
-          <w:szCs w:val="36"/>
-        </w:rPr>
-        <w:t xml:space="preserve"> Tomas</w:t>
+      <w:r>
+        <w:rPr>
+          <w:b/>
+          <w:sz w:val="36"/>
+          <w:szCs w:val="36"/>
+        </w:rPr>
+        <w:t>Loray Tomas</w:t>
       </w:r>
     </w:p>
     <w:p>
@@ -196,23 +135,13 @@
           <w:szCs w:val="36"/>
         </w:rPr>
       </w:pPr>
-      <w:proofErr w:type="spellStart"/>
-      <w:r>
-        <w:rPr>
-          <w:b/>
-          <w:sz w:val="36"/>
-          <w:szCs w:val="36"/>
-        </w:rPr>
-        <w:t>Marano</w:t>
-      </w:r>
-      <w:proofErr w:type="spellEnd"/>
-      <w:r>
-        <w:rPr>
-          <w:b/>
-          <w:sz w:val="36"/>
-          <w:szCs w:val="36"/>
-        </w:rPr>
-        <w:t xml:space="preserve"> Ariel</w:t>
+      <w:r>
+        <w:rPr>
+          <w:b/>
+          <w:sz w:val="36"/>
+          <w:szCs w:val="36"/>
+        </w:rPr>
+        <w:t>Marano Ariel</w:t>
       </w:r>
     </w:p>
     <w:p>
@@ -283,25 +212,7 @@
           <w:sz w:val="36"/>
           <w:szCs w:val="36"/>
         </w:rPr>
-        <w:t xml:space="preserve">Dr. Lo </w:t>
-      </w:r>
-      <w:proofErr w:type="spellStart"/>
-      <w:r>
-        <w:rPr>
-          <w:b/>
-          <w:sz w:val="36"/>
-          <w:szCs w:val="36"/>
-        </w:rPr>
-        <w:t>Vercio</w:t>
-      </w:r>
-      <w:proofErr w:type="spellEnd"/>
-      <w:r>
-        <w:rPr>
-          <w:b/>
-          <w:sz w:val="36"/>
-          <w:szCs w:val="36"/>
-        </w:rPr>
-        <w:t xml:space="preserve"> Lucas</w:t>
+        <w:t>Dr. Lo Vercio Lucas</w:t>
       </w:r>
     </w:p>
     <w:p>
@@ -323,25 +234,7 @@
           <w:sz w:val="36"/>
           <w:szCs w:val="36"/>
         </w:rPr>
-        <w:t xml:space="preserve">Dr. </w:t>
-      </w:r>
-      <w:proofErr w:type="spellStart"/>
-      <w:r>
-        <w:rPr>
-          <w:b/>
-          <w:sz w:val="36"/>
-          <w:szCs w:val="36"/>
-        </w:rPr>
-        <w:t>Rodriguez</w:t>
-      </w:r>
-      <w:proofErr w:type="spellEnd"/>
-      <w:r>
-        <w:rPr>
-          <w:b/>
-          <w:sz w:val="36"/>
-          <w:szCs w:val="36"/>
-        </w:rPr>
-        <w:t xml:space="preserve"> Guillermo</w:t>
+        <w:t>Dr. Rodriguez Guillermo</w:t>
       </w:r>
     </w:p>
     <w:p>
@@ -363,36 +256,8 @@
           <w:sz w:val="36"/>
           <w:szCs w:val="36"/>
         </w:rPr>
-        <w:t xml:space="preserve">Dr. </w:t>
-      </w:r>
-      <w:proofErr w:type="spellStart"/>
-      <w:r>
-        <w:rPr>
-          <w:b/>
-          <w:sz w:val="36"/>
-          <w:szCs w:val="36"/>
-        </w:rPr>
-        <w:t>Nicoletti</w:t>
-      </w:r>
-      <w:proofErr w:type="spellEnd"/>
-      <w:r>
-        <w:rPr>
-          <w:b/>
-          <w:sz w:val="36"/>
-          <w:szCs w:val="36"/>
-        </w:rPr>
-        <w:t xml:space="preserve"> </w:t>
-      </w:r>
-      <w:proofErr w:type="spellStart"/>
-      <w:r>
-        <w:rPr>
-          <w:b/>
-          <w:sz w:val="36"/>
-          <w:szCs w:val="36"/>
-        </w:rPr>
-        <w:t>Matias</w:t>
-      </w:r>
-      <w:proofErr w:type="spellEnd"/>
+        <w:t>Dr. Nicoletti Matias</w:t>
+      </w:r>
     </w:p>
     <w:p>
       <w:pPr>
@@ -413,25 +278,7 @@
           <w:sz w:val="36"/>
           <w:szCs w:val="36"/>
         </w:rPr>
-        <w:t xml:space="preserve">Dr. </w:t>
-      </w:r>
-      <w:proofErr w:type="spellStart"/>
-      <w:r>
-        <w:rPr>
-          <w:b/>
-          <w:sz w:val="36"/>
-          <w:szCs w:val="36"/>
-        </w:rPr>
-        <w:t>Nigro</w:t>
-      </w:r>
-      <w:proofErr w:type="spellEnd"/>
-      <w:r>
-        <w:rPr>
-          <w:b/>
-          <w:sz w:val="36"/>
-          <w:szCs w:val="36"/>
-        </w:rPr>
-        <w:t xml:space="preserve"> Oscar</w:t>
+        <w:t>Dr. Nigro Oscar</w:t>
       </w:r>
     </w:p>
     <w:p>
@@ -453,25 +300,7 @@
           <w:sz w:val="36"/>
           <w:szCs w:val="36"/>
         </w:rPr>
-        <w:t xml:space="preserve">Ing. </w:t>
-      </w:r>
-      <w:proofErr w:type="spellStart"/>
-      <w:r>
-        <w:rPr>
-          <w:b/>
-          <w:sz w:val="36"/>
-          <w:szCs w:val="36"/>
-        </w:rPr>
-        <w:t>Barian</w:t>
-      </w:r>
-      <w:proofErr w:type="spellEnd"/>
-      <w:r>
-        <w:rPr>
-          <w:b/>
-          <w:sz w:val="36"/>
-          <w:szCs w:val="36"/>
-        </w:rPr>
-        <w:t xml:space="preserve"> Varona</w:t>
+        <w:t>Ing. Barian Varona</w:t>
       </w:r>
     </w:p>
     <w:p>
@@ -493,36 +322,8 @@
           <w:sz w:val="36"/>
           <w:szCs w:val="36"/>
         </w:rPr>
-        <w:t xml:space="preserve">Ing. Sandra </w:t>
-      </w:r>
-      <w:proofErr w:type="spellStart"/>
-      <w:r>
-        <w:rPr>
-          <w:b/>
-          <w:sz w:val="36"/>
-          <w:szCs w:val="36"/>
-        </w:rPr>
-        <w:t>Gonzalez</w:t>
-      </w:r>
-      <w:proofErr w:type="spellEnd"/>
-      <w:r>
-        <w:rPr>
-          <w:b/>
-          <w:sz w:val="36"/>
-          <w:szCs w:val="36"/>
-        </w:rPr>
-        <w:t xml:space="preserve"> </w:t>
-      </w:r>
-      <w:proofErr w:type="spellStart"/>
-      <w:r>
-        <w:rPr>
-          <w:b/>
-          <w:sz w:val="36"/>
-          <w:szCs w:val="36"/>
-        </w:rPr>
-        <w:t>cisaro</w:t>
-      </w:r>
-      <w:proofErr w:type="spellEnd"/>
+        <w:t>Ing. Sandra Gonzalez cisaro</w:t>
+      </w:r>
     </w:p>
     <w:p>
       <w:pPr>
@@ -568,7 +369,7 @@
                     <pic:cNvPicPr/>
                   </pic:nvPicPr>
                   <pic:blipFill>
-                    <a:blip r:embed="rId8">
+                    <a:blip r:embed="rId7">
                       <a:extLst>
                         <a:ext uri="{28A0092B-C50C-407E-A947-70E740481C1C}">
                           <a14:useLocalDpi xmlns:a14="http://schemas.microsoft.com/office/drawing/2010/main" val="0"/>
@@ -617,55 +418,7 @@
           <w:szCs w:val="32"/>
         </w:rPr>
         <w:lastRenderedPageBreak/>
-        <w:t xml:space="preserve">En esta parte del trabajo, vamos a demostrar y explicar cómo trabajamos en </w:t>
-      </w:r>
-      <w:proofErr w:type="spellStart"/>
-      <w:r>
-        <w:rPr>
-          <w:sz w:val="32"/>
-          <w:szCs w:val="32"/>
-        </w:rPr>
-        <w:t>Git</w:t>
-      </w:r>
-      <w:proofErr w:type="spellEnd"/>
-      <w:r>
-        <w:rPr>
-          <w:sz w:val="32"/>
-          <w:szCs w:val="32"/>
-        </w:rPr>
-        <w:t xml:space="preserve"> y </w:t>
-      </w:r>
-      <w:proofErr w:type="spellStart"/>
-      <w:r>
-        <w:rPr>
-          <w:sz w:val="32"/>
-          <w:szCs w:val="32"/>
-        </w:rPr>
-        <w:t>GitHub</w:t>
-      </w:r>
-      <w:proofErr w:type="spellEnd"/>
-      <w:r>
-        <w:rPr>
-          <w:sz w:val="32"/>
-          <w:szCs w:val="32"/>
-        </w:rPr>
-        <w:t xml:space="preserve"> utilizando el respectivo repositorio, los </w:t>
-      </w:r>
-      <w:proofErr w:type="spellStart"/>
-      <w:r>
-        <w:rPr>
-          <w:sz w:val="32"/>
-          <w:szCs w:val="32"/>
-        </w:rPr>
-        <w:t>issues</w:t>
-      </w:r>
-      <w:proofErr w:type="spellEnd"/>
-      <w:r>
-        <w:rPr>
-          <w:sz w:val="32"/>
-          <w:szCs w:val="32"/>
-        </w:rPr>
-        <w:t xml:space="preserve"> o tareas asignados a cada </w:t>
+        <w:t xml:space="preserve">En esta parte del trabajo, vamos a demostrar y explicar cómo trabajamos en Git y GitHub utilizando el respectivo repositorio, los issues o tareas asignados a cada </w:t>
       </w:r>
       <w:r>
         <w:rPr>
@@ -679,117 +432,37 @@
           <w:sz w:val="32"/>
           <w:szCs w:val="32"/>
         </w:rPr>
-        <w:t xml:space="preserve">, con </w:t>
-      </w:r>
-      <w:proofErr w:type="spellStart"/>
-      <w:r>
-        <w:rPr>
-          <w:sz w:val="32"/>
-          <w:szCs w:val="32"/>
-        </w:rPr>
-        <w:t>milestones</w:t>
-      </w:r>
-      <w:proofErr w:type="spellEnd"/>
-      <w:r>
-        <w:rPr>
-          <w:sz w:val="32"/>
-          <w:szCs w:val="32"/>
-        </w:rPr>
-        <w:t xml:space="preserve"> y los diversos comandos demostrados con las capturas de pantalla.</w:t>
-      </w:r>
-    </w:p>
-    <w:p>
-      <w:pPr>
-        <w:rPr>
-          <w:sz w:val="32"/>
-          <w:szCs w:val="32"/>
-        </w:rPr>
-      </w:pPr>
-      <w:r>
-        <w:rPr>
-          <w:sz w:val="32"/>
-          <w:szCs w:val="32"/>
-        </w:rPr>
-        <w:t xml:space="preserve">Comenzamos con </w:t>
-      </w:r>
-      <w:proofErr w:type="spellStart"/>
-      <w:r>
-        <w:rPr>
-          <w:sz w:val="32"/>
-          <w:szCs w:val="32"/>
-        </w:rPr>
-        <w:t>Git</w:t>
-      </w:r>
-      <w:proofErr w:type="spellEnd"/>
-      <w:r>
-        <w:rPr>
-          <w:sz w:val="32"/>
-          <w:szCs w:val="32"/>
-        </w:rPr>
-        <w:t xml:space="preserve"> </w:t>
-      </w:r>
-      <w:proofErr w:type="spellStart"/>
-      <w:r>
-        <w:rPr>
-          <w:sz w:val="32"/>
-          <w:szCs w:val="32"/>
-        </w:rPr>
-        <w:t>push</w:t>
-      </w:r>
-      <w:proofErr w:type="spellEnd"/>
-      <w:r>
-        <w:rPr>
-          <w:sz w:val="32"/>
-          <w:szCs w:val="32"/>
-        </w:rPr>
-        <w:t>:</w:t>
-      </w:r>
-    </w:p>
-    <w:p>
-      <w:pPr>
-        <w:rPr>
-          <w:sz w:val="32"/>
-          <w:szCs w:val="32"/>
-        </w:rPr>
-      </w:pPr>
-      <w:r>
-        <w:rPr>
-          <w:sz w:val="32"/>
-          <w:szCs w:val="32"/>
-        </w:rPr>
-        <w:t xml:space="preserve">El </w:t>
-      </w:r>
-      <w:proofErr w:type="spellStart"/>
-      <w:r>
-        <w:rPr>
-          <w:sz w:val="32"/>
-          <w:szCs w:val="32"/>
-        </w:rPr>
-        <w:t>Git</w:t>
-      </w:r>
-      <w:proofErr w:type="spellEnd"/>
-      <w:r>
-        <w:rPr>
-          <w:sz w:val="32"/>
-          <w:szCs w:val="32"/>
-        </w:rPr>
-        <w:t xml:space="preserve"> </w:t>
-      </w:r>
-      <w:proofErr w:type="spellStart"/>
-      <w:r>
-        <w:rPr>
-          <w:sz w:val="32"/>
-          <w:szCs w:val="32"/>
-        </w:rPr>
-        <w:t>Push</w:t>
-      </w:r>
-      <w:proofErr w:type="spellEnd"/>
-      <w:r>
-        <w:rPr>
-          <w:sz w:val="32"/>
-          <w:szCs w:val="32"/>
-        </w:rPr>
-        <w:t xml:space="preserve"> se</w:t>
+        <w:t>, con milestones y los diversos comandos demostrados con las capturas de pantalla.</w:t>
+      </w:r>
+    </w:p>
+    <w:p>
+      <w:pPr>
+        <w:rPr>
+          <w:sz w:val="32"/>
+          <w:szCs w:val="32"/>
+        </w:rPr>
+      </w:pPr>
+      <w:r>
+        <w:rPr>
+          <w:sz w:val="32"/>
+          <w:szCs w:val="32"/>
+        </w:rPr>
+        <w:t>Comenzamos con Git push:</w:t>
+      </w:r>
+    </w:p>
+    <w:p>
+      <w:pPr>
+        <w:rPr>
+          <w:sz w:val="32"/>
+          <w:szCs w:val="32"/>
+        </w:rPr>
+      </w:pPr>
+      <w:r>
+        <w:rPr>
+          <w:sz w:val="32"/>
+          <w:szCs w:val="32"/>
+        </w:rPr>
+        <w:t>El Git Push se</w:t>
       </w:r>
       <w:r>
         <w:rPr>
@@ -798,21 +471,12 @@
         </w:rPr>
         <w:t xml:space="preserve"> utiliza para subir los cambios y </w:t>
       </w:r>
-      <w:proofErr w:type="spellStart"/>
-      <w:r>
-        <w:rPr>
-          <w:sz w:val="32"/>
-          <w:szCs w:val="32"/>
-        </w:rPr>
-        <w:t>commits</w:t>
-      </w:r>
-      <w:proofErr w:type="spellEnd"/>
-      <w:r>
-        <w:rPr>
-          <w:sz w:val="32"/>
-          <w:szCs w:val="32"/>
-        </w:rPr>
-        <w:t xml:space="preserve"> </w:t>
+      <w:r>
+        <w:rPr>
+          <w:sz w:val="32"/>
+          <w:szCs w:val="32"/>
+        </w:rPr>
+        <w:t xml:space="preserve">commits </w:t>
       </w:r>
       <w:r>
         <w:rPr>
@@ -847,23 +511,7 @@
           <w:sz w:val="32"/>
           <w:szCs w:val="32"/>
         </w:rPr>
-        <w:t xml:space="preserve">alizamos un </w:t>
-      </w:r>
-      <w:proofErr w:type="spellStart"/>
-      <w:r>
-        <w:rPr>
-          <w:sz w:val="32"/>
-          <w:szCs w:val="32"/>
-        </w:rPr>
-        <w:t>commit</w:t>
-      </w:r>
-      <w:proofErr w:type="spellEnd"/>
-      <w:r>
-        <w:rPr>
-          <w:sz w:val="32"/>
-          <w:szCs w:val="32"/>
-        </w:rPr>
-        <w:t xml:space="preserve"> e</w:t>
+        <w:t>alizamos un commit e</w:t>
       </w:r>
       <w:r>
         <w:rPr>
@@ -877,39 +525,7 @@
           <w:sz w:val="32"/>
           <w:szCs w:val="32"/>
         </w:rPr>
-        <w:t>gresamos el comando “</w:t>
-      </w:r>
-      <w:proofErr w:type="spellStart"/>
-      <w:r>
-        <w:rPr>
-          <w:sz w:val="32"/>
-          <w:szCs w:val="32"/>
-        </w:rPr>
-        <w:t>Git</w:t>
-      </w:r>
-      <w:proofErr w:type="spellEnd"/>
-      <w:r>
-        <w:rPr>
-          <w:sz w:val="32"/>
-          <w:szCs w:val="32"/>
-        </w:rPr>
-        <w:t xml:space="preserve"> </w:t>
-      </w:r>
-      <w:proofErr w:type="spellStart"/>
-      <w:r>
-        <w:rPr>
-          <w:sz w:val="32"/>
-          <w:szCs w:val="32"/>
-        </w:rPr>
-        <w:t>Push</w:t>
-      </w:r>
-      <w:proofErr w:type="spellEnd"/>
-      <w:r>
-        <w:rPr>
-          <w:sz w:val="32"/>
-          <w:szCs w:val="32"/>
-        </w:rPr>
-        <w:t>” que como la palabra lo indica, “empuja” los cambios al repositorio</w:t>
+        <w:t>gresamos el comando “Git Push” que como la palabra lo indica, “empuja” los cambios al repositorio</w:t>
       </w:r>
       <w:r>
         <w:rPr>
@@ -956,7 +572,7 @@
                     <pic:cNvPicPr/>
                   </pic:nvPicPr>
                   <pic:blipFill>
-                    <a:blip r:embed="rId9">
+                    <a:blip r:embed="rId8">
                       <a:extLst>
                         <a:ext uri="{28A0092B-C50C-407E-A947-70E740481C1C}">
                           <a14:useLocalDpi xmlns:a14="http://schemas.microsoft.com/office/drawing/2010/main" val="0"/>
@@ -1023,7 +639,7 @@
                     <pic:cNvPicPr/>
                   </pic:nvPicPr>
                   <pic:blipFill>
-                    <a:blip r:embed="rId10"/>
+                    <a:blip r:embed="rId9"/>
                     <a:stretch>
                       <a:fillRect/>
                     </a:stretch>
@@ -1072,7 +688,7 @@
                     <pic:cNvPicPr/>
                   </pic:nvPicPr>
                   <pic:blipFill>
-                    <a:blip r:embed="rId11"/>
+                    <a:blip r:embed="rId10"/>
                     <a:stretch>
                       <a:fillRect/>
                     </a:stretch>
@@ -1108,16 +724,14 @@
           <w:szCs w:val="32"/>
         </w:rPr>
       </w:pPr>
-      <w:proofErr w:type="spellStart"/>
       <w:r>
         <w:rPr>
           <w:sz w:val="32"/>
           <w:szCs w:val="32"/>
         </w:rPr>
         <w:lastRenderedPageBreak/>
-        <w:t>Git</w:t>
-      </w:r>
-      <w:proofErr w:type="spellEnd"/>
+        <w:t>Git pull:</w:t>
+      </w:r>
       <w:r>
         <w:rPr>
           <w:sz w:val="32"/>
@@ -1125,21 +739,26 @@
         </w:rPr>
         <w:t xml:space="preserve"> </w:t>
       </w:r>
-      <w:proofErr w:type="spellStart"/>
-      <w:r>
-        <w:rPr>
-          <w:sz w:val="32"/>
-          <w:szCs w:val="32"/>
-        </w:rPr>
-        <w:t>pull</w:t>
-      </w:r>
-      <w:proofErr w:type="spellEnd"/>
-      <w:r>
-        <w:rPr>
-          <w:sz w:val="32"/>
-          <w:szCs w:val="32"/>
-        </w:rPr>
-        <w:t>:</w:t>
+      <w:r>
+        <w:rPr>
+          <w:sz w:val="32"/>
+          <w:szCs w:val="32"/>
+        </w:rPr>
+        <w:t xml:space="preserve">El comando git pull se utiliza </w:t>
+      </w:r>
+      <w:r>
+        <w:rPr>
+          <w:sz w:val="32"/>
+          <w:szCs w:val="32"/>
+        </w:rPr>
+        <w:t>para cuando otro usuario</w:t>
+      </w:r>
+      <w:r>
+        <w:rPr>
+          <w:sz w:val="32"/>
+          <w:szCs w:val="32"/>
+        </w:rPr>
+        <w:t>, realiza un cambio en el repositorio remoto. Para actualizar esos</w:t>
       </w:r>
       <w:r>
         <w:rPr>
@@ -1153,66 +772,6 @@
           <w:sz w:val="32"/>
           <w:szCs w:val="32"/>
         </w:rPr>
-        <w:t xml:space="preserve">El comando </w:t>
-      </w:r>
-      <w:proofErr w:type="spellStart"/>
-      <w:r>
-        <w:rPr>
-          <w:sz w:val="32"/>
-          <w:szCs w:val="32"/>
-        </w:rPr>
-        <w:t>git</w:t>
-      </w:r>
-      <w:proofErr w:type="spellEnd"/>
-      <w:r>
-        <w:rPr>
-          <w:sz w:val="32"/>
-          <w:szCs w:val="32"/>
-        </w:rPr>
-        <w:t xml:space="preserve"> </w:t>
-      </w:r>
-      <w:proofErr w:type="spellStart"/>
-      <w:r>
-        <w:rPr>
-          <w:sz w:val="32"/>
-          <w:szCs w:val="32"/>
-        </w:rPr>
-        <w:t>pull</w:t>
-      </w:r>
-      <w:proofErr w:type="spellEnd"/>
-      <w:r>
-        <w:rPr>
-          <w:sz w:val="32"/>
-          <w:szCs w:val="32"/>
-        </w:rPr>
-        <w:t xml:space="preserve"> se utiliza </w:t>
-      </w:r>
-      <w:r>
-        <w:rPr>
-          <w:sz w:val="32"/>
-          <w:szCs w:val="32"/>
-        </w:rPr>
-        <w:t>para cuando otro usuario</w:t>
-      </w:r>
-      <w:r>
-        <w:rPr>
-          <w:sz w:val="32"/>
-          <w:szCs w:val="32"/>
-        </w:rPr>
-        <w:t>, realiza un cambio en el repositorio remoto. Para actualizar esos</w:t>
-      </w:r>
-      <w:r>
-        <w:rPr>
-          <w:sz w:val="32"/>
-          <w:szCs w:val="32"/>
-        </w:rPr>
-        <w:t xml:space="preserve"> </w:t>
-      </w:r>
-      <w:r>
-        <w:rPr>
-          <w:sz w:val="32"/>
-          <w:szCs w:val="32"/>
-        </w:rPr>
         <w:t>cambio</w:t>
       </w:r>
       <w:r>
@@ -1222,7 +781,6 @@
         </w:rPr>
         <w:t xml:space="preserve">s, se usa el </w:t>
       </w:r>
-      <w:proofErr w:type="spellStart"/>
       <w:r>
         <w:rPr>
           <w:sz w:val="32"/>
@@ -1235,31 +793,7 @@
           <w:sz w:val="32"/>
           <w:szCs w:val="32"/>
         </w:rPr>
-        <w:t>git</w:t>
-      </w:r>
-      <w:proofErr w:type="spellEnd"/>
-      <w:r>
-        <w:rPr>
-          <w:sz w:val="32"/>
-          <w:szCs w:val="32"/>
-        </w:rPr>
-        <w:t xml:space="preserve"> </w:t>
-      </w:r>
-      <w:proofErr w:type="spellStart"/>
-      <w:r>
-        <w:rPr>
-          <w:sz w:val="32"/>
-          <w:szCs w:val="32"/>
-        </w:rPr>
-        <w:t>pull</w:t>
-      </w:r>
-      <w:proofErr w:type="spellEnd"/>
-      <w:r>
-        <w:rPr>
-          <w:sz w:val="32"/>
-          <w:szCs w:val="32"/>
-        </w:rPr>
-        <w:t xml:space="preserve">” e inmediatamente se </w:t>
+        <w:t xml:space="preserve">git pull” e inmediatamente se </w:t>
       </w:r>
       <w:r>
         <w:rPr>
@@ -1305,7 +839,7 @@
                     </pic:cNvPicPr>
                   </pic:nvPicPr>
                   <pic:blipFill>
-                    <a:blip r:embed="rId12" cstate="print">
+                    <a:blip r:embed="rId11" cstate="print">
                       <a:extLst>
                         <a:ext uri="{28A0092B-C50C-407E-A947-70E740481C1C}">
                           <a14:useLocalDpi xmlns:a14="http://schemas.microsoft.com/office/drawing/2010/main" val="0"/>
@@ -1369,7 +903,7 @@
                     </pic:cNvPicPr>
                   </pic:nvPicPr>
                   <pic:blipFill>
-                    <a:blip r:embed="rId13" cstate="print">
+                    <a:blip r:embed="rId12" cstate="print">
                       <a:extLst>
                         <a:ext uri="{28A0092B-C50C-407E-A947-70E740481C1C}">
                           <a14:useLocalDpi xmlns:a14="http://schemas.microsoft.com/office/drawing/2010/main" val="0"/>
@@ -1421,6 +955,78 @@
             <wp:extent cx="5612130" cy="3155315"/>
             <wp:effectExtent l="0" t="0" r="7620" b="6985"/>
             <wp:docPr id="8" name="Imagen 8"/>
+            <wp:cNvGraphicFramePr>
+              <a:graphicFrameLocks xmlns:a="http://schemas.openxmlformats.org/drawingml/2006/main" noChangeAspect="1"/>
+            </wp:cNvGraphicFramePr>
+            <a:graphic xmlns:a="http://schemas.openxmlformats.org/drawingml/2006/main">
+              <a:graphicData uri="http://schemas.openxmlformats.org/drawingml/2006/picture">
+                <pic:pic xmlns:pic="http://schemas.openxmlformats.org/drawingml/2006/picture">
+                  <pic:nvPicPr>
+                    <pic:cNvPr id="0" name=""/>
+                    <pic:cNvPicPr/>
+                  </pic:nvPicPr>
+                  <pic:blipFill>
+                    <a:blip r:embed="rId13"/>
+                    <a:stretch>
+                      <a:fillRect/>
+                    </a:stretch>
+                  </pic:blipFill>
+                  <pic:spPr>
+                    <a:xfrm>
+                      <a:off x="0" y="0"/>
+                      <a:ext cx="5612130" cy="3155315"/>
+                    </a:xfrm>
+                    <a:prstGeom prst="rect">
+                      <a:avLst/>
+                    </a:prstGeom>
+                  </pic:spPr>
+                </pic:pic>
+              </a:graphicData>
+            </a:graphic>
+          </wp:inline>
+        </w:drawing>
+      </w:r>
+    </w:p>
+    <w:p>
+      <w:pPr>
+        <w:rPr>
+          <w:sz w:val="48"/>
+          <w:szCs w:val="48"/>
+        </w:rPr>
+      </w:pPr>
+    </w:p>
+    <w:p>
+      <w:pPr>
+        <w:rPr>
+          <w:sz w:val="32"/>
+          <w:szCs w:val="32"/>
+        </w:rPr>
+      </w:pPr>
+      <w:r>
+        <w:rPr>
+          <w:sz w:val="32"/>
+          <w:szCs w:val="32"/>
+        </w:rPr>
+        <w:t xml:space="preserve">Git add: Git add es un comando utilizado para agregar archivos/modificaciones a un determinado proyecto. </w:t>
+      </w:r>
+    </w:p>
+    <w:p>
+      <w:pPr>
+        <w:rPr>
+          <w:sz w:val="32"/>
+          <w:szCs w:val="32"/>
+        </w:rPr>
+      </w:pPr>
+      <w:r>
+        <w:rPr>
+          <w:noProof/>
+          <w:lang w:eastAsia="es-AR"/>
+        </w:rPr>
+        <w:drawing>
+          <wp:inline distT="0" distB="0" distL="0" distR="0" wp14:anchorId="29784AB9" wp14:editId="66CB92E0">
+            <wp:extent cx="5612130" cy="3155315"/>
+            <wp:effectExtent l="0" t="0" r="7620" b="6985"/>
+            <wp:docPr id="5" name="Imagen 5"/>
             <wp:cNvGraphicFramePr>
               <a:graphicFrameLocks xmlns:a="http://schemas.openxmlformats.org/drawingml/2006/main" noChangeAspect="1"/>
             </wp:cNvGraphicFramePr>
@@ -1456,86 +1062,6 @@
     <w:p>
       <w:pPr>
         <w:rPr>
-          <w:sz w:val="48"/>
-          <w:szCs w:val="48"/>
-        </w:rPr>
-      </w:pPr>
-    </w:p>
-    <w:p>
-      <w:pPr>
-        <w:rPr>
-          <w:sz w:val="32"/>
-          <w:szCs w:val="32"/>
-        </w:rPr>
-      </w:pPr>
-      <w:proofErr w:type="spellStart"/>
-      <w:r>
-        <w:rPr>
-          <w:sz w:val="32"/>
-          <w:szCs w:val="32"/>
-        </w:rPr>
-        <w:t>Git</w:t>
-      </w:r>
-      <w:proofErr w:type="spellEnd"/>
-      <w:r>
-        <w:rPr>
-          <w:sz w:val="32"/>
-          <w:szCs w:val="32"/>
-        </w:rPr>
-        <w:t xml:space="preserve"> </w:t>
-      </w:r>
-      <w:proofErr w:type="spellStart"/>
-      <w:r>
-        <w:rPr>
-          <w:sz w:val="32"/>
-          <w:szCs w:val="32"/>
-        </w:rPr>
-        <w:t>add</w:t>
-      </w:r>
-      <w:proofErr w:type="spellEnd"/>
-      <w:r>
-        <w:rPr>
-          <w:sz w:val="32"/>
-          <w:szCs w:val="32"/>
-        </w:rPr>
-        <w:t xml:space="preserve">: </w:t>
-      </w:r>
-      <w:proofErr w:type="spellStart"/>
-      <w:r>
-        <w:rPr>
-          <w:sz w:val="32"/>
-          <w:szCs w:val="32"/>
-        </w:rPr>
-        <w:t>Git</w:t>
-      </w:r>
-      <w:proofErr w:type="spellEnd"/>
-      <w:r>
-        <w:rPr>
-          <w:sz w:val="32"/>
-          <w:szCs w:val="32"/>
-        </w:rPr>
-        <w:t xml:space="preserve"> </w:t>
-      </w:r>
-      <w:proofErr w:type="spellStart"/>
-      <w:r>
-        <w:rPr>
-          <w:sz w:val="32"/>
-          <w:szCs w:val="32"/>
-        </w:rPr>
-        <w:t>add</w:t>
-      </w:r>
-      <w:proofErr w:type="spellEnd"/>
-      <w:r>
-        <w:rPr>
-          <w:sz w:val="32"/>
-          <w:szCs w:val="32"/>
-        </w:rPr>
-        <w:t xml:space="preserve"> es un comando utilizado para agregar archivos/modificaciones a un determinado proyecto. </w:t>
-      </w:r>
-    </w:p>
-    <w:p>
-      <w:pPr>
-        <w:rPr>
           <w:sz w:val="32"/>
           <w:szCs w:val="32"/>
         </w:rPr>
@@ -1543,13 +1069,16 @@
       <w:r>
         <w:rPr>
           <w:noProof/>
+          <w:sz w:val="32"/>
+          <w:szCs w:val="32"/>
           <w:lang w:eastAsia="es-AR"/>
         </w:rPr>
+        <w:lastRenderedPageBreak/>
         <w:drawing>
-          <wp:inline distT="0" distB="0" distL="0" distR="0" wp14:anchorId="29784AB9" wp14:editId="66CB92E0">
-            <wp:extent cx="5612130" cy="3155315"/>
-            <wp:effectExtent l="0" t="0" r="7620" b="6985"/>
-            <wp:docPr id="5" name="Imagen 5"/>
+          <wp:inline distT="0" distB="0" distL="0" distR="0">
+            <wp:extent cx="5608320" cy="3154680"/>
+            <wp:effectExtent l="0" t="0" r="0" b="7620"/>
+            <wp:docPr id="10" name="Imagen 10"/>
             <wp:cNvGraphicFramePr>
               <a:graphicFrameLocks xmlns:a="http://schemas.openxmlformats.org/drawingml/2006/main" noChangeAspect="1"/>
             </wp:cNvGraphicFramePr>
@@ -1557,23 +1086,36 @@
               <a:graphicData uri="http://schemas.openxmlformats.org/drawingml/2006/picture">
                 <pic:pic xmlns:pic="http://schemas.openxmlformats.org/drawingml/2006/picture">
                   <pic:nvPicPr>
-                    <pic:cNvPr id="0" name=""/>
-                    <pic:cNvPicPr/>
+                    <pic:cNvPr id="0" name="Picture 1"/>
+                    <pic:cNvPicPr>
+                      <a:picLocks noChangeAspect="1" noChangeArrowheads="1"/>
+                    </pic:cNvPicPr>
                   </pic:nvPicPr>
                   <pic:blipFill>
-                    <a:blip r:embed="rId15"/>
+                    <a:blip r:embed="rId15" cstate="print">
+                      <a:extLst>
+                        <a:ext uri="{28A0092B-C50C-407E-A947-70E740481C1C}">
+                          <a14:useLocalDpi xmlns:a14="http://schemas.microsoft.com/office/drawing/2010/main" val="0"/>
+                        </a:ext>
+                      </a:extLst>
+                    </a:blip>
+                    <a:srcRect/>
                     <a:stretch>
                       <a:fillRect/>
                     </a:stretch>
                   </pic:blipFill>
-                  <pic:spPr>
+                  <pic:spPr bwMode="auto">
                     <a:xfrm>
                       <a:off x="0" y="0"/>
-                      <a:ext cx="5612130" cy="3155315"/>
+                      <a:ext cx="5608320" cy="3154680"/>
                     </a:xfrm>
                     <a:prstGeom prst="rect">
                       <a:avLst/>
                     </a:prstGeom>
+                    <a:noFill/>
+                    <a:ln>
+                      <a:noFill/>
+                    </a:ln>
                   </pic:spPr>
                 </pic:pic>
               </a:graphicData>
@@ -1581,96 +1123,31 @@
           </wp:inline>
         </w:drawing>
       </w:r>
-    </w:p>
-    <w:p>
-      <w:pPr>
-        <w:rPr>
-          <w:sz w:val="32"/>
-          <w:szCs w:val="32"/>
-        </w:rPr>
-      </w:pPr>
-    </w:p>
-    <w:p>
-      <w:pPr>
-        <w:rPr>
-          <w:sz w:val="32"/>
-          <w:szCs w:val="32"/>
-        </w:rPr>
-      </w:pPr>
-      <w:proofErr w:type="spellStart"/>
-      <w:r>
-        <w:rPr>
-          <w:sz w:val="32"/>
-          <w:szCs w:val="32"/>
-        </w:rPr>
-        <w:lastRenderedPageBreak/>
-        <w:t>Git</w:t>
-      </w:r>
-      <w:proofErr w:type="spellEnd"/>
-      <w:r>
-        <w:rPr>
-          <w:sz w:val="32"/>
-          <w:szCs w:val="32"/>
-        </w:rPr>
-        <w:t xml:space="preserve"> </w:t>
-      </w:r>
-      <w:proofErr w:type="spellStart"/>
-      <w:r>
-        <w:rPr>
-          <w:sz w:val="32"/>
-          <w:szCs w:val="32"/>
-        </w:rPr>
-        <w:t>commit</w:t>
-      </w:r>
-      <w:proofErr w:type="spellEnd"/>
-      <w:r>
-        <w:rPr>
-          <w:sz w:val="32"/>
-          <w:szCs w:val="32"/>
-        </w:rPr>
-        <w:t xml:space="preserve">: </w:t>
-      </w:r>
-      <w:proofErr w:type="spellStart"/>
-      <w:r>
-        <w:rPr>
-          <w:sz w:val="32"/>
-          <w:szCs w:val="32"/>
-        </w:rPr>
-        <w:t>Git</w:t>
-      </w:r>
-      <w:proofErr w:type="spellEnd"/>
-      <w:r>
-        <w:rPr>
-          <w:sz w:val="32"/>
-          <w:szCs w:val="32"/>
-        </w:rPr>
-        <w:t xml:space="preserve"> </w:t>
-      </w:r>
-      <w:proofErr w:type="spellStart"/>
-      <w:r>
-        <w:rPr>
-          <w:sz w:val="32"/>
-          <w:szCs w:val="32"/>
-        </w:rPr>
-        <w:t>commit</w:t>
-      </w:r>
-      <w:proofErr w:type="spellEnd"/>
-      <w:r>
-        <w:rPr>
-          <w:sz w:val="32"/>
-          <w:szCs w:val="32"/>
-        </w:rPr>
-        <w:t xml:space="preserve"> es un comando utilizado para guardar el progreso hasta ser subido y explicar los cambios realizados sobre los archivos.</w:t>
-      </w:r>
-    </w:p>
-    <w:p>
-      <w:pPr>
-        <w:rPr>
-          <w:sz w:val="32"/>
-          <w:szCs w:val="32"/>
-        </w:rPr>
-      </w:pPr>
       <w:bookmarkStart w:id="0" w:name="_GoBack"/>
+      <w:bookmarkEnd w:id="0"/>
+    </w:p>
+    <w:p>
+      <w:pPr>
+        <w:rPr>
+          <w:sz w:val="32"/>
+          <w:szCs w:val="32"/>
+        </w:rPr>
+      </w:pPr>
+      <w:r>
+        <w:rPr>
+          <w:sz w:val="32"/>
+          <w:szCs w:val="32"/>
+        </w:rPr>
+        <w:t>Git commit: Git commit es un comando utilizado para guardar el progreso hasta ser subido y explicar los cambios realizados sobre los archivos.</w:t>
+      </w:r>
+    </w:p>
+    <w:p>
+      <w:pPr>
+        <w:rPr>
+          <w:sz w:val="32"/>
+          <w:szCs w:val="32"/>
+        </w:rPr>
+      </w:pPr>
       <w:r>
         <w:rPr>
           <w:noProof/>
@@ -1720,7 +1197,6 @@
           </wp:inline>
         </w:drawing>
       </w:r>
-      <w:bookmarkEnd w:id="0"/>
     </w:p>
     <w:p>
       <w:pPr>
@@ -1741,7 +1217,7 @@
 </file>
 
 <file path=word/endnotes.xml><?xml version="1.0" encoding="utf-8"?>
-<w:endnotes xmlns:wpc="http://schemas.microsoft.com/office/word/2010/wordprocessingCanvas" xmlns:mc="http://schemas.openxmlformats.org/markup-compatibility/2006" xmlns:o="urn:schemas-microsoft-com:office:office" xmlns:r="http://schemas.openxmlformats.org/officeDocument/2006/relationships" xmlns:m="http://schemas.openxmlformats.org/officeDocument/2006/math" xmlns:v="urn:schemas-microsoft-com:vml" xmlns:wp14="http://schemas.microsoft.com/office/word/2010/wordprocessingDrawing" xmlns:wp="http://schemas.openxmlformats.org/drawingml/2006/wordprocessingDrawing" xmlns:w10="urn:schemas-microsoft-com:office:word" xmlns:w="http://schemas.openxmlformats.org/wordprocessingml/2006/main" xmlns:w14="http://schemas.microsoft.com/office/word/2010/wordml" xmlns:wpg="http://schemas.microsoft.com/office/word/2010/wordprocessingGroup" xmlns:wpi="http://schemas.microsoft.com/office/word/2010/wordprocessingInk" xmlns:wne="http://schemas.microsoft.com/office/word/2006/wordml" xmlns:wps="http://schemas.microsoft.com/office/word/2010/wordprocessingShape" mc:Ignorable="w14 wp14">
+<w:endnotes xmlns:wpc="http://schemas.microsoft.com/office/word/2010/wordprocessingCanvas" xmlns:mc="http://schemas.openxmlformats.org/markup-compatibility/2006" xmlns:o="urn:schemas-microsoft-com:office:office" xmlns:r="http://schemas.openxmlformats.org/officeDocument/2006/relationships" xmlns:m="http://schemas.openxmlformats.org/officeDocument/2006/math" xmlns:v="urn:schemas-microsoft-com:vml" xmlns:wp14="http://schemas.microsoft.com/office/word/2010/wordprocessingDrawing" xmlns:wp="http://schemas.openxmlformats.org/drawingml/2006/wordprocessingDrawing" xmlns:w10="urn:schemas-microsoft-com:office:word" xmlns:w="http://schemas.openxmlformats.org/wordprocessingml/2006/main" xmlns:w14="http://schemas.microsoft.com/office/word/2010/wordml" xmlns:w15="http://schemas.microsoft.com/office/word/2012/wordml" xmlns:wpg="http://schemas.microsoft.com/office/word/2010/wordprocessingGroup" xmlns:wpi="http://schemas.microsoft.com/office/word/2010/wordprocessingInk" xmlns:wne="http://schemas.microsoft.com/office/word/2006/wordml" xmlns:wps="http://schemas.microsoft.com/office/word/2010/wordprocessingShape" mc:Ignorable="w14 w15 wp14">
   <w:endnote w:type="separator" w:id="-1">
     <w:p>
       <w:pPr>
@@ -1766,7 +1242,7 @@
 </file>
 
 <file path=word/footnotes.xml><?xml version="1.0" encoding="utf-8"?>
-<w:footnotes xmlns:wpc="http://schemas.microsoft.com/office/word/2010/wordprocessingCanvas" xmlns:mc="http://schemas.openxmlformats.org/markup-compatibility/2006" xmlns:o="urn:schemas-microsoft-com:office:office" xmlns:r="http://schemas.openxmlformats.org/officeDocument/2006/relationships" xmlns:m="http://schemas.openxmlformats.org/officeDocument/2006/math" xmlns:v="urn:schemas-microsoft-com:vml" xmlns:wp14="http://schemas.microsoft.com/office/word/2010/wordprocessingDrawing" xmlns:wp="http://schemas.openxmlformats.org/drawingml/2006/wordprocessingDrawing" xmlns:w10="urn:schemas-microsoft-com:office:word" xmlns:w="http://schemas.openxmlformats.org/wordprocessingml/2006/main" xmlns:w14="http://schemas.microsoft.com/office/word/2010/wordml" xmlns:wpg="http://schemas.microsoft.com/office/word/2010/wordprocessingGroup" xmlns:wpi="http://schemas.microsoft.com/office/word/2010/wordprocessingInk" xmlns:wne="http://schemas.microsoft.com/office/word/2006/wordml" xmlns:wps="http://schemas.microsoft.com/office/word/2010/wordprocessingShape" mc:Ignorable="w14 wp14">
+<w:footnotes xmlns:wpc="http://schemas.microsoft.com/office/word/2010/wordprocessingCanvas" xmlns:mc="http://schemas.openxmlformats.org/markup-compatibility/2006" xmlns:o="urn:schemas-microsoft-com:office:office" xmlns:r="http://schemas.openxmlformats.org/officeDocument/2006/relationships" xmlns:m="http://schemas.openxmlformats.org/officeDocument/2006/math" xmlns:v="urn:schemas-microsoft-com:vml" xmlns:wp14="http://schemas.microsoft.com/office/word/2010/wordprocessingDrawing" xmlns:wp="http://schemas.openxmlformats.org/drawingml/2006/wordprocessingDrawing" xmlns:w10="urn:schemas-microsoft-com:office:word" xmlns:w="http://schemas.openxmlformats.org/wordprocessingml/2006/main" xmlns:w14="http://schemas.microsoft.com/office/word/2010/wordml" xmlns:w15="http://schemas.microsoft.com/office/word/2012/wordml" xmlns:wpg="http://schemas.microsoft.com/office/word/2010/wordprocessingGroup" xmlns:wpi="http://schemas.microsoft.com/office/word/2010/wordprocessingInk" xmlns:wne="http://schemas.microsoft.com/office/word/2006/wordml" xmlns:wps="http://schemas.microsoft.com/office/word/2010/wordprocessingShape" mc:Ignorable="w14 w15 wp14">
   <w:footnote w:type="separator" w:id="-1">
     <w:p>
       <w:pPr>
@@ -1791,8 +1267,8 @@
 </file>
 
 <file path=word/numbering.xml><?xml version="1.0" encoding="utf-8"?>
-<w:numbering xmlns:wpc="http://schemas.microsoft.com/office/word/2010/wordprocessingCanvas" xmlns:mc="http://schemas.openxmlformats.org/markup-compatibility/2006" xmlns:o="urn:schemas-microsoft-com:office:office" xmlns:r="http://schemas.openxmlformats.org/officeDocument/2006/relationships" xmlns:m="http://schemas.openxmlformats.org/officeDocument/2006/math" xmlns:v="urn:schemas-microsoft-com:vml" xmlns:wp14="http://schemas.microsoft.com/office/word/2010/wordprocessingDrawing" xmlns:wp="http://schemas.openxmlformats.org/drawingml/2006/wordprocessingDrawing" xmlns:w10="urn:schemas-microsoft-com:office:word" xmlns:w="http://schemas.openxmlformats.org/wordprocessingml/2006/main" xmlns:w14="http://schemas.microsoft.com/office/word/2010/wordml" xmlns:wpg="http://schemas.microsoft.com/office/word/2010/wordprocessingGroup" xmlns:wpi="http://schemas.microsoft.com/office/word/2010/wordprocessingInk" xmlns:wne="http://schemas.microsoft.com/office/word/2006/wordml" xmlns:wps="http://schemas.microsoft.com/office/word/2010/wordprocessingShape" mc:Ignorable="w14 wp14">
-  <w:abstractNum w:abstractNumId="0">
+<w:numbering xmlns:wpc="http://schemas.microsoft.com/office/word/2010/wordprocessingCanvas" xmlns:mc="http://schemas.openxmlformats.org/markup-compatibility/2006" xmlns:o="urn:schemas-microsoft-com:office:office" xmlns:r="http://schemas.openxmlformats.org/officeDocument/2006/relationships" xmlns:m="http://schemas.openxmlformats.org/officeDocument/2006/math" xmlns:v="urn:schemas-microsoft-com:vml" xmlns:wp14="http://schemas.microsoft.com/office/word/2010/wordprocessingDrawing" xmlns:wp="http://schemas.openxmlformats.org/drawingml/2006/wordprocessingDrawing" xmlns:w10="urn:schemas-microsoft-com:office:word" xmlns:w="http://schemas.openxmlformats.org/wordprocessingml/2006/main" xmlns:w14="http://schemas.microsoft.com/office/word/2010/wordml" xmlns:w15="http://schemas.microsoft.com/office/word/2012/wordml" xmlns:wpg="http://schemas.microsoft.com/office/word/2010/wordprocessingGroup" xmlns:wpi="http://schemas.microsoft.com/office/word/2010/wordprocessingInk" xmlns:wne="http://schemas.microsoft.com/office/word/2006/wordml" xmlns:wps="http://schemas.microsoft.com/office/word/2010/wordprocessingShape" mc:Ignorable="w14 w15 wp14">
+  <w:abstractNum w:abstractNumId="0" w15:restartNumberingAfterBreak="0">
     <w:nsid w:val="5B301258"/>
     <w:multiLevelType w:val="hybridMultilevel"/>
     <w:tmpl w:val="DA847C64"/>
@@ -1905,7 +1381,7 @@
       </w:rPr>
     </w:lvl>
   </w:abstractNum>
-  <w:abstractNum w:abstractNumId="1">
+  <w:abstractNum w:abstractNumId="1" w15:restartNumberingAfterBreak="0">
     <w:nsid w:val="708B4499"/>
     <w:multiLevelType w:val="hybridMultilevel"/>
     <w:tmpl w:val="ECB2E7B4"/>
@@ -2028,7 +1504,7 @@
 </file>
 
 <file path=word/styles.xml><?xml version="1.0" encoding="utf-8"?>
-<w:styles xmlns:mc="http://schemas.openxmlformats.org/markup-compatibility/2006" xmlns:r="http://schemas.openxmlformats.org/officeDocument/2006/relationships" xmlns:w="http://schemas.openxmlformats.org/wordprocessingml/2006/main" xmlns:w14="http://schemas.microsoft.com/office/word/2010/wordml" mc:Ignorable="w14">
+<w:styles xmlns:mc="http://schemas.openxmlformats.org/markup-compatibility/2006" xmlns:r="http://schemas.openxmlformats.org/officeDocument/2006/relationships" xmlns:w="http://schemas.openxmlformats.org/wordprocessingml/2006/main" xmlns:w14="http://schemas.microsoft.com/office/word/2010/wordml" xmlns:w15="http://schemas.microsoft.com/office/word/2012/wordml" mc:Ignorable="w14 w15">
   <w:docDefaults>
     <w:rPrDefault>
       <w:rPr>
@@ -2044,419 +1520,378 @@
       </w:pPr>
     </w:pPrDefault>
   </w:docDefaults>
-  <w:latentStyles w:defLockedState="0" w:defUIPriority="99" w:defSemiHidden="1" w:defUnhideWhenUsed="1" w:defQFormat="0" w:count="267">
-    <w:lsdException w:name="Normal" w:semiHidden="0" w:uiPriority="0" w:unhideWhenUsed="0" w:qFormat="1"/>
-    <w:lsdException w:name="heading 1" w:semiHidden="0" w:uiPriority="9" w:unhideWhenUsed="0" w:qFormat="1"/>
-    <w:lsdException w:name="heading 2" w:uiPriority="9" w:qFormat="1"/>
-    <w:lsdException w:name="heading 3" w:uiPriority="9" w:qFormat="1"/>
-    <w:lsdException w:name="heading 4" w:uiPriority="9" w:qFormat="1"/>
-    <w:lsdException w:name="heading 5" w:uiPriority="9" w:qFormat="1"/>
-    <w:lsdException w:name="heading 6" w:uiPriority="9" w:qFormat="1"/>
-    <w:lsdException w:name="heading 7" w:uiPriority="9" w:qFormat="1"/>
-    <w:lsdException w:name="heading 8" w:uiPriority="9" w:qFormat="1"/>
-    <w:lsdException w:name="heading 9" w:uiPriority="9" w:qFormat="1"/>
-    <w:lsdException w:name="toc 1" w:uiPriority="39"/>
-    <w:lsdException w:name="toc 2" w:uiPriority="39"/>
-    <w:lsdException w:name="toc 3" w:uiPriority="39"/>
-    <w:lsdException w:name="toc 4" w:uiPriority="39"/>
-    <w:lsdException w:name="toc 5" w:uiPriority="39"/>
-    <w:lsdException w:name="toc 6" w:uiPriority="39"/>
-    <w:lsdException w:name="toc 7" w:uiPriority="39"/>
-    <w:lsdException w:name="toc 8" w:uiPriority="39"/>
-    <w:lsdException w:name="toc 9" w:uiPriority="39"/>
-    <w:lsdException w:name="caption" w:uiPriority="35" w:qFormat="1"/>
-    <w:lsdException w:name="Title" w:semiHidden="0" w:uiPriority="10" w:unhideWhenUsed="0" w:qFormat="1"/>
-    <w:lsdException w:name="Default Paragraph Font" w:uiPriority="1"/>
-    <w:lsdException w:name="Subtitle" w:semiHidden="0" w:uiPriority="11" w:unhideWhenUsed="0" w:qFormat="1"/>
-    <w:lsdException w:name="Strong" w:semiHidden="0" w:uiPriority="22" w:unhideWhenUsed="0" w:qFormat="1"/>
-    <w:lsdException w:name="Emphasis" w:semiHidden="0" w:uiPriority="20" w:unhideWhenUsed="0" w:qFormat="1"/>
-    <w:lsdException w:name="Table Grid" w:semiHidden="0" w:uiPriority="59" w:unhideWhenUsed="0"/>
-    <w:lsdException w:name="Placeholder Text" w:unhideWhenUsed="0"/>
-    <w:lsdException w:name="No Spacing" w:semiHidden="0" w:uiPriority="1" w:unhideWhenUsed="0" w:qFormat="1"/>
-    <w:lsdException w:name="Light Shading" w:semiHidden="0" w:uiPriority="60" w:unhideWhenUsed="0"/>
-    <w:lsdException w:name="Light List" w:semiHidden="0" w:uiPriority="61" w:unhideWhenUsed="0"/>
-    <w:lsdException w:name="Light Grid" w:semiHidden="0" w:uiPriority="62" w:unhideWhenUsed="0"/>
-    <w:lsdException w:name="Medium Shading 1" w:semiHidden="0" w:uiPriority="63" w:unhideWhenUsed="0"/>
-    <w:lsdException w:name="Medium Shading 2" w:semiHidden="0" w:uiPriority="64" w:unhideWhenUsed="0"/>
-    <w:lsdException w:name="Medium List 1" w:semiHidden="0" w:uiPriority="65" w:unhideWhenUsed="0"/>
-    <w:lsdException w:name="Medium List 2" w:semiHidden="0" w:uiPriority="66" w:unhideWhenUsed="0"/>
-    <w:lsdException w:name="Medium Grid 1" w:semiHidden="0" w:uiPriority="67" w:unhideWhenUsed="0"/>
-    <w:lsdException w:name="Medium Grid 2" w:semiHidden="0" w:uiPriority="68" w:unhideWhenUsed="0"/>
-    <w:lsdException w:name="Medium Grid 3" w:semiHidden="0" w:uiPriority="69" w:unhideWhenUsed="0"/>
-    <w:lsdException w:name="Dark List" w:semiHidden="0" w:uiPriority="70" w:unhideWhenUsed="0"/>
-    <w:lsdException w:name="Colorful Shading" w:semiHidden="0" w:uiPriority="71" w:unhideWhenUsed="0"/>
-    <w:lsdException w:name="Colorful List" w:semiHidden="0" w:uiPriority="72" w:unhideWhenUsed="0"/>
-    <w:lsdException w:name="Colorful Grid" w:semiHidden="0" w:uiPriority="73" w:unhideWhenUsed="0"/>
-    <w:lsdException w:name="Light Shading Accent 1" w:semiHidden="0" w:uiPriority="60" w:unhideWhenUsed="0"/>
-    <w:lsdException w:name="Light List Accent 1" w:semiHidden="0" w:uiPriority="61" w:unhideWhenUsed="0"/>
-    <w:lsdException w:name="Light Grid Accent 1" w:semiHidden="0" w:uiPriority="62" w:unhideWhenUsed="0"/>
-    <w:lsdException w:name="Medium Shading 1 Accent 1" w:semiHidden="0" w:uiPriority="63" w:unhideWhenUsed="0"/>
-    <w:lsdException w:name="Medium Shading 2 Accent 1" w:semiHidden="0" w:uiPriority="64" w:unhideWhenUsed="0"/>
-    <w:lsdException w:name="Medium List 1 Accent 1" w:semiHidden="0" w:uiPriority="65" w:unhideWhenUsed="0"/>
-    <w:lsdException w:name="Revision" w:unhideWhenUsed="0"/>
-    <w:lsdException w:name="List Paragraph" w:semiHidden="0" w:uiPriority="34" w:unhideWhenUsed="0" w:qFormat="1"/>
-    <w:lsdException w:name="Quote" w:semiHidden="0" w:uiPriority="29" w:unhideWhenUsed="0" w:qFormat="1"/>
-    <w:lsdException w:name="Intense Quote" w:semiHidden="0" w:uiPriority="30" w:unhideWhenUsed="0" w:qFormat="1"/>
-    <w:lsdException w:name="Medium List 2 Accent 1" w:semiHidden="0" w:uiPriority="66" w:unhideWhenUsed="0"/>
-    <w:lsdException w:name="Medium Grid 1 Accent 1" w:semiHidden="0" w:uiPriority="67" w:unhideWhenUsed="0"/>
-    <w:lsdException w:name="Medium Grid 2 Accent 1" w:semiHidden="0" w:uiPriority="68" w:unhideWhenUsed="0"/>
-    <w:lsdException w:name="Medium Grid 3 Accent 1" w:semiHidden="0" w:uiPriority="69" w:unhideWhenUsed="0"/>
-    <w:lsdException w:name="Dark List Accent 1" w:semiHidden="0" w:uiPriority="70" w:unhideWhenUsed="0"/>
-    <w:lsdException w:name="Colorful Shading Accent 1" w:semiHidden="0" w:uiPriority="71" w:unhideWhenUsed="0"/>
-    <w:lsdException w:name="Colorful List Accent 1" w:semiHidden="0" w:uiPriority="72" w:unhideWhenUsed="0"/>
-    <w:lsdException w:name="Colorful Grid Accent 1" w:semiHidden="0" w:uiPriority="73" w:unhideWhenUsed="0"/>
-    <w:lsdException w:name="Light Shading Accent 2" w:semiHidden="0" w:uiPriority="60" w:unhideWhenUsed="0"/>
-    <w:lsdException w:name="Light List Accent 2" w:semiHidden="0" w:uiPriority="61" w:unhideWhenUsed="0"/>
-    <w:lsdException w:name="Light Grid Accent 2" w:semiHidden="0" w:uiPriority="62" w:unhideWhenUsed="0"/>
-    <w:lsdException w:name="Medium Shading 1 Accent 2" w:semiHidden="0" w:uiPriority="63" w:unhideWhenUsed="0"/>
-    <w:lsdException w:name="Medium Shading 2 Accent 2" w:semiHidden="0" w:uiPriority="64" w:unhideWhenUsed="0"/>
-    <w:lsdException w:name="Medium List 1 Accent 2" w:semiHidden="0" w:uiPriority="65" w:unhideWhenUsed="0"/>
-    <w:lsdException w:name="Medium List 2 Accent 2" w:semiHidden="0" w:uiPriority="66" w:unhideWhenUsed="0"/>
-    <w:lsdException w:name="Medium Grid 1 Accent 2" w:semiHidden="0" w:uiPriority="67" w:unhideWhenUsed="0"/>
-    <w:lsdException w:name="Medium Grid 2 Accent 2" w:semiHidden="0" w:uiPriority="68" w:unhideWhenUsed="0"/>
-    <w:lsdException w:name="Medium Grid 3 Accent 2" w:semiHidden="0" w:uiPriority="69" w:unhideWhenUsed="0"/>
-    <w:lsdException w:name="Dark List Accent 2" w:semiHidden="0" w:uiPriority="70" w:unhideWhenUsed="0"/>
-    <w:lsdException w:name="Colorful Shading Accent 2" w:semiHidden="0" w:uiPriority="71" w:unhideWhenUsed="0"/>
-    <w:lsdException w:name="Colorful List Accent 2" w:semiHidden="0" w:uiPriority="72" w:unhideWhenUsed="0"/>
-    <w:lsdException w:name="Colorful Grid Accent 2" w:semiHidden="0" w:uiPriority="73" w:unhideWhenUsed="0"/>
-    <w:lsdException w:name="Light Shading Accent 3" w:semiHidden="0" w:uiPriority="60" w:unhideWhenUsed="0"/>
-    <w:lsdException w:name="Light List Accent 3" w:semiHidden="0" w:uiPriority="61" w:unhideWhenUsed="0"/>
-    <w:lsdException w:name="Light Grid Accent 3" w:semiHidden="0" w:uiPriority="62" w:unhideWhenUsed="0"/>
-    <w:lsdException w:name="Medium Shading 1 Accent 3" w:semiHidden="0" w:uiPriority="63" w:unhideWhenUsed="0"/>
-    <w:lsdException w:name="Medium Shading 2 Accent 3" w:semiHidden="0" w:uiPriority="64" w:unhideWhenUsed="0"/>
-    <w:lsdException w:name="Medium List 1 Accent 3" w:semiHidden="0" w:uiPriority="65" w:unhideWhenUsed="0"/>
-    <w:lsdException w:name="Medium List 2 Accent 3" w:semiHidden="0" w:uiPriority="66" w:unhideWhenUsed="0"/>
-    <w:lsdException w:name="Medium Grid 1 Accent 3" w:semiHidden="0" w:uiPriority="67" w:unhideWhenUsed="0"/>
-    <w:lsdException w:name="Medium Grid 2 Accent 3" w:semiHidden="0" w:uiPriority="68" w:unhideWhenUsed="0"/>
-    <w:lsdException w:name="Medium Grid 3 Accent 3" w:semiHidden="0" w:uiPriority="69" w:unhideWhenUsed="0"/>
-    <w:lsdException w:name="Dark List Accent 3" w:semiHidden="0" w:uiPriority="70" w:unhideWhenUsed="0"/>
-    <w:lsdException w:name="Colorful Shading Accent 3" w:semiHidden="0" w:uiPriority="71" w:unhideWhenUsed="0"/>
-    <w:lsdException w:name="Colorful List Accent 3" w:semiHidden="0" w:uiPriority="72" w:unhideWhenUsed="0"/>
-    <w:lsdException w:name="Colorful Grid Accent 3" w:semiHidden="0" w:uiPriority="73" w:unhideWhenUsed="0"/>
-    <w:lsdException w:name="Light Shading Accent 4" w:semiHidden="0" w:uiPriority="60" w:unhideWhenUsed="0"/>
-    <w:lsdException w:name="Light List Accent 4" w:semiHidden="0" w:uiPriority="61" w:unhideWhenUsed="0"/>
-    <w:lsdException w:name="Light Grid Accent 4" w:semiHidden="0" w:uiPriority="62" w:unhideWhenUsed="0"/>
-    <w:lsdException w:name="Medium Shading 1 Accent 4" w:semiHidden="0" w:uiPriority="63" w:unhideWhenUsed="0"/>
-    <w:lsdException w:name="Medium Shading 2 Accent 4" w:semiHidden="0" w:uiPriority="64" w:unhideWhenUsed="0"/>
-    <w:lsdException w:name="Medium List 1 Accent 4" w:semiHidden="0" w:uiPriority="65" w:unhideWhenUsed="0"/>
-    <w:lsdException w:name="Medium List 2 Accent 4" w:semiHidden="0" w:uiPriority="66" w:unhideWhenUsed="0"/>
-    <w:lsdException w:name="Medium Grid 1 Accent 4" w:semiHidden="0" w:uiPriority="67" w:unhideWhenUsed="0"/>
-    <w:lsdException w:name="Medium Grid 2 Accent 4" w:semiHidden="0" w:uiPriority="68" w:unhideWhenUsed="0"/>
-    <w:lsdException w:name="Medium Grid 3 Accent 4" w:semiHidden="0" w:uiPriority="69" w:unhideWhenUsed="0"/>
-    <w:lsdException w:name="Dark List Accent 4" w:semiHidden="0" w:uiPriority="70" w:unhideWhenUsed="0"/>
-    <w:lsdException w:name="Colorful Shading Accent 4" w:semiHidden="0" w:uiPriority="71" w:unhideWhenUsed="0"/>
-    <w:lsdException w:name="Colorful List Accent 4" w:semiHidden="0" w:uiPriority="72" w:unhideWhenUsed="0"/>
-    <w:lsdException w:name="Colorful Grid Accent 4" w:semiHidden="0" w:uiPriority="73" w:unhideWhenUsed="0"/>
-    <w:lsdException w:name="Light Shading Accent 5" w:semiHidden="0" w:uiPriority="60" w:unhideWhenUsed="0"/>
-    <w:lsdException w:name="Light List Accent 5" w:semiHidden="0" w:uiPriority="61" w:unhideWhenUsed="0"/>
-    <w:lsdException w:name="Light Grid Accent 5" w:semiHidden="0" w:uiPriority="62" w:unhideWhenUsed="0"/>
-    <w:lsdException w:name="Medium Shading 1 Accent 5" w:semiHidden="0" w:uiPriority="63" w:unhideWhenUsed="0"/>
-    <w:lsdException w:name="Medium Shading 2 Accent 5" w:semiHidden="0" w:uiPriority="64" w:unhideWhenUsed="0"/>
-    <w:lsdException w:name="Medium List 1 Accent 5" w:semiHidden="0" w:uiPriority="65" w:unhideWhenUsed="0"/>
-    <w:lsdException w:name="Medium List 2 Accent 5" w:semiHidden="0" w:uiPriority="66" w:unhideWhenUsed="0"/>
-    <w:lsdException w:name="Medium Grid 1 Accent 5" w:semiHidden="0" w:uiPriority="67" w:unhideWhenUsed="0"/>
-    <w:lsdException w:name="Medium Grid 2 Accent 5" w:semiHidden="0" w:uiPriority="68" w:unhideWhenUsed="0"/>
-    <w:lsdException w:name="Medium Grid 3 Accent 5" w:semiHidden="0" w:uiPriority="69" w:unhideWhenUsed="0"/>
-    <w:lsdException w:name="Dark List Accent 5" w:semiHidden="0" w:uiPriority="70" w:unhideWhenUsed="0"/>
-    <w:lsdException w:name="Colorful Shading Accent 5" w:semiHidden="0" w:uiPriority="71" w:unhideWhenUsed="0"/>
-    <w:lsdException w:name="Colorful List Accent 5" w:semiHidden="0" w:uiPriority="72" w:unhideWhenUsed="0"/>
-    <w:lsdException w:name="Colorful Grid Accent 5" w:semiHidden="0" w:uiPriority="73" w:unhideWhenUsed="0"/>
-    <w:lsdException w:name="Light Shading Accent 6" w:semiHidden="0" w:uiPriority="60" w:unhideWhenUsed="0"/>
-    <w:lsdException w:name="Light List Accent 6" w:semiHidden="0" w:uiPriority="61" w:unhideWhenUsed="0"/>
-    <w:lsdException w:name="Light Grid Accent 6" w:semiHidden="0" w:uiPriority="62" w:unhideWhenUsed="0"/>
-    <w:lsdException w:name="Medium Shading 1 Accent 6" w:semiHidden="0" w:uiPriority="63" w:unhideWhenUsed="0"/>
-    <w:lsdException w:name="Medium Shading 2 Accent 6" w:semiHidden="0" w:uiPriority="64" w:unhideWhenUsed="0"/>
-    <w:lsdException w:name="Medium List 1 Accent 6" w:semiHidden="0" w:uiPriority="65" w:unhideWhenUsed="0"/>
-    <w:lsdException w:name="Medium List 2 Accent 6" w:semiHidden="0" w:uiPriority="66" w:unhideWhenUsed="0"/>
-    <w:lsdException w:name="Medium Grid 1 Accent 6" w:semiHidden="0" w:uiPriority="67" w:unhideWhenUsed="0"/>
-    <w:lsdException w:name="Medium Grid 2 Accent 6" w:semiHidden="0" w:uiPriority="68" w:unhideWhenUsed="0"/>
-    <w:lsdException w:name="Medium Grid 3 Accent 6" w:semiHidden="0" w:uiPriority="69" w:unhideWhenUsed="0"/>
-    <w:lsdException w:name="Dark List Accent 6" w:semiHidden="0" w:uiPriority="70" w:unhideWhenUsed="0"/>
-    <w:lsdException w:name="Colorful Shading Accent 6" w:semiHidden="0" w:uiPriority="71" w:unhideWhenUsed="0"/>
-    <w:lsdException w:name="Colorful List Accent 6" w:semiHidden="0" w:uiPriority="72" w:unhideWhenUsed="0"/>
-    <w:lsdException w:name="Colorful Grid Accent 6" w:semiHidden="0" w:uiPriority="73" w:unhideWhenUsed="0"/>
-    <w:lsdException w:name="Subtle Emphasis" w:semiHidden="0" w:uiPriority="19" w:unhideWhenUsed="0" w:qFormat="1"/>
-    <w:lsdException w:name="Intense Emphasis" w:semiHidden="0" w:uiPriority="21" w:unhideWhenUsed="0" w:qFormat="1"/>
-    <w:lsdException w:name="Subtle Reference" w:semiHidden="0" w:uiPriority="31" w:unhideWhenUsed="0" w:qFormat="1"/>
-    <w:lsdException w:name="Intense Reference" w:semiHidden="0" w:uiPriority="32" w:unhideWhenUsed="0" w:qFormat="1"/>
-    <w:lsdException w:name="Book Title" w:semiHidden="0" w:uiPriority="33" w:unhideWhenUsed="0" w:qFormat="1"/>
-    <w:lsdException w:name="Bibliography" w:uiPriority="37"/>
-    <w:lsdException w:name="TOC Heading" w:uiPriority="39" w:qFormat="1"/>
-  </w:latentStyles>
-  <w:style w:type="paragraph" w:default="1" w:styleId="Normal">
-    <w:name w:val="Normal"/>
-    <w:qFormat/>
-  </w:style>
-  <w:style w:type="character" w:default="1" w:styleId="Fuentedeprrafopredeter">
-    <w:name w:val="Default Paragraph Font"/>
-    <w:uiPriority w:val="1"/>
-    <w:semiHidden/>
-    <w:unhideWhenUsed/>
-  </w:style>
-  <w:style w:type="table" w:default="1" w:styleId="Tablanormal">
-    <w:name w:val="Normal Table"/>
-    <w:uiPriority w:val="99"/>
-    <w:semiHidden/>
-    <w:unhideWhenUsed/>
-    <w:tblPr>
-      <w:tblInd w:w="0" w:type="dxa"/>
-      <w:tblCellMar>
-        <w:top w:w="0" w:type="dxa"/>
-        <w:left w:w="108" w:type="dxa"/>
-        <w:bottom w:w="0" w:type="dxa"/>
-        <w:right w:w="108" w:type="dxa"/>
-      </w:tblCellMar>
-    </w:tblPr>
-  </w:style>
-  <w:style w:type="numbering" w:default="1" w:styleId="Sinlista">
-    <w:name w:val="No List"/>
-    <w:uiPriority w:val="99"/>
-    <w:semiHidden/>
-    <w:unhideWhenUsed/>
-  </w:style>
-  <w:style w:type="paragraph" w:styleId="Textodeglobo">
-    <w:name w:val="Balloon Text"/>
-    <w:basedOn w:val="Normal"/>
-    <w:link w:val="TextodegloboCar"/>
-    <w:uiPriority w:val="99"/>
-    <w:semiHidden/>
-    <w:unhideWhenUsed/>
-    <w:rsid w:val="00936550"/>
-    <w:pPr>
-      <w:spacing w:after="0" w:line="240" w:lineRule="auto"/>
-    </w:pPr>
-    <w:rPr>
-      <w:rFonts w:ascii="Tahoma" w:hAnsi="Tahoma" w:cs="Tahoma"/>
-      <w:sz w:val="16"/>
-      <w:szCs w:val="16"/>
-    </w:rPr>
-  </w:style>
-  <w:style w:type="character" w:customStyle="1" w:styleId="TextodegloboCar">
-    <w:name w:val="Texto de globo Car"/>
-    <w:basedOn w:val="Fuentedeprrafopredeter"/>
-    <w:link w:val="Textodeglobo"/>
-    <w:uiPriority w:val="99"/>
-    <w:semiHidden/>
-    <w:rsid w:val="00936550"/>
-    <w:rPr>
-      <w:rFonts w:ascii="Tahoma" w:hAnsi="Tahoma" w:cs="Tahoma"/>
-      <w:sz w:val="16"/>
-      <w:szCs w:val="16"/>
-    </w:rPr>
-  </w:style>
-  <w:style w:type="paragraph" w:styleId="Prrafodelista">
-    <w:name w:val="List Paragraph"/>
-    <w:basedOn w:val="Normal"/>
-    <w:uiPriority w:val="34"/>
-    <w:qFormat/>
-    <w:rsid w:val="00FB1768"/>
-    <w:pPr>
-      <w:ind w:left="720"/>
-      <w:contextualSpacing/>
-    </w:pPr>
-  </w:style>
-  <w:style w:type="paragraph" w:styleId="Encabezado">
-    <w:name w:val="header"/>
-    <w:basedOn w:val="Normal"/>
-    <w:link w:val="EncabezadoCar"/>
-    <w:uiPriority w:val="99"/>
-    <w:unhideWhenUsed/>
-    <w:rsid w:val="00065541"/>
-    <w:pPr>
-      <w:tabs>
-        <w:tab w:val="center" w:pos="4252"/>
-        <w:tab w:val="right" w:pos="8504"/>
-      </w:tabs>
-      <w:spacing w:after="0" w:line="240" w:lineRule="auto"/>
-    </w:pPr>
-  </w:style>
-  <w:style w:type="character" w:customStyle="1" w:styleId="EncabezadoCar">
-    <w:name w:val="Encabezado Car"/>
-    <w:basedOn w:val="Fuentedeprrafopredeter"/>
-    <w:link w:val="Encabezado"/>
-    <w:uiPriority w:val="99"/>
-    <w:rsid w:val="00065541"/>
-  </w:style>
-  <w:style w:type="paragraph" w:styleId="Piedepgina">
-    <w:name w:val="footer"/>
-    <w:basedOn w:val="Normal"/>
-    <w:link w:val="PiedepginaCar"/>
-    <w:uiPriority w:val="99"/>
-    <w:unhideWhenUsed/>
-    <w:rsid w:val="00065541"/>
-    <w:pPr>
-      <w:tabs>
-        <w:tab w:val="center" w:pos="4252"/>
-        <w:tab w:val="right" w:pos="8504"/>
-      </w:tabs>
-      <w:spacing w:after="0" w:line="240" w:lineRule="auto"/>
-    </w:pPr>
-  </w:style>
-  <w:style w:type="character" w:customStyle="1" w:styleId="PiedepginaCar">
-    <w:name w:val="Pie de página Car"/>
-    <w:basedOn w:val="Fuentedeprrafopredeter"/>
-    <w:link w:val="Piedepgina"/>
-    <w:uiPriority w:val="99"/>
-    <w:rsid w:val="00065541"/>
-  </w:style>
-</w:styles>
-</file>
-
-<file path=word/stylesWithEffects.xml><?xml version="1.0" encoding="utf-8"?>
-<w:styles xmlns:wpc="http://schemas.microsoft.com/office/word/2010/wordprocessingCanvas" xmlns:mc="http://schemas.openxmlformats.org/markup-compatibility/2006" xmlns:o="urn:schemas-microsoft-com:office:office" xmlns:r="http://schemas.openxmlformats.org/officeDocument/2006/relationships" xmlns:m="http://schemas.openxmlformats.org/officeDocument/2006/math" xmlns:v="urn:schemas-microsoft-com:vml" xmlns:wp14="http://schemas.microsoft.com/office/word/2010/wordprocessingDrawing" xmlns:wp="http://schemas.openxmlformats.org/drawingml/2006/wordprocessingDrawing" xmlns:w10="urn:schemas-microsoft-com:office:word" xmlns:w="http://schemas.openxmlformats.org/wordprocessingml/2006/main" xmlns:w14="http://schemas.microsoft.com/office/word/2010/wordml" xmlns:wpg="http://schemas.microsoft.com/office/word/2010/wordprocessingGroup" xmlns:wpi="http://schemas.microsoft.com/office/word/2010/wordprocessingInk" xmlns:wne="http://schemas.microsoft.com/office/word/2006/wordml" xmlns:wps="http://schemas.microsoft.com/office/word/2010/wordprocessingShape" mc:Ignorable="w14 wp14">
-  <w:docDefaults>
-    <w:rPrDefault>
-      <w:rPr>
-        <w:rFonts w:asciiTheme="minorHAnsi" w:eastAsiaTheme="minorHAnsi" w:hAnsiTheme="minorHAnsi" w:cstheme="minorBidi"/>
-        <w:sz w:val="22"/>
-        <w:szCs w:val="22"/>
-        <w:lang w:val="es-AR" w:eastAsia="en-US" w:bidi="ar-SA"/>
-      </w:rPr>
-    </w:rPrDefault>
-    <w:pPrDefault>
-      <w:pPr>
-        <w:spacing w:after="200" w:line="276" w:lineRule="auto"/>
-      </w:pPr>
-    </w:pPrDefault>
-  </w:docDefaults>
-  <w:latentStyles w:defLockedState="0" w:defUIPriority="99" w:defSemiHidden="1" w:defUnhideWhenUsed="1" w:defQFormat="0" w:count="267">
-    <w:lsdException w:name="Normal" w:semiHidden="0" w:uiPriority="0" w:unhideWhenUsed="0" w:qFormat="1"/>
-    <w:lsdException w:name="heading 1" w:semiHidden="0" w:uiPriority="9" w:unhideWhenUsed="0" w:qFormat="1"/>
-    <w:lsdException w:name="heading 2" w:uiPriority="9" w:qFormat="1"/>
-    <w:lsdException w:name="heading 3" w:uiPriority="9" w:qFormat="1"/>
-    <w:lsdException w:name="heading 4" w:uiPriority="9" w:qFormat="1"/>
-    <w:lsdException w:name="heading 5" w:uiPriority="9" w:qFormat="1"/>
-    <w:lsdException w:name="heading 6" w:uiPriority="9" w:qFormat="1"/>
-    <w:lsdException w:name="heading 7" w:uiPriority="9" w:qFormat="1"/>
-    <w:lsdException w:name="heading 8" w:uiPriority="9" w:qFormat="1"/>
-    <w:lsdException w:name="heading 9" w:uiPriority="9" w:qFormat="1"/>
-    <w:lsdException w:name="toc 1" w:uiPriority="39"/>
-    <w:lsdException w:name="toc 2" w:uiPriority="39"/>
-    <w:lsdException w:name="toc 3" w:uiPriority="39"/>
-    <w:lsdException w:name="toc 4" w:uiPriority="39"/>
-    <w:lsdException w:name="toc 5" w:uiPriority="39"/>
-    <w:lsdException w:name="toc 6" w:uiPriority="39"/>
-    <w:lsdException w:name="toc 7" w:uiPriority="39"/>
-    <w:lsdException w:name="toc 8" w:uiPriority="39"/>
-    <w:lsdException w:name="toc 9" w:uiPriority="39"/>
-    <w:lsdException w:name="caption" w:uiPriority="35" w:qFormat="1"/>
-    <w:lsdException w:name="Title" w:semiHidden="0" w:uiPriority="10" w:unhideWhenUsed="0" w:qFormat="1"/>
-    <w:lsdException w:name="Default Paragraph Font" w:uiPriority="1"/>
-    <w:lsdException w:name="Subtitle" w:semiHidden="0" w:uiPriority="11" w:unhideWhenUsed="0" w:qFormat="1"/>
-    <w:lsdException w:name="Strong" w:semiHidden="0" w:uiPriority="22" w:unhideWhenUsed="0" w:qFormat="1"/>
-    <w:lsdException w:name="Emphasis" w:semiHidden="0" w:uiPriority="20" w:unhideWhenUsed="0" w:qFormat="1"/>
-    <w:lsdException w:name="Table Grid" w:semiHidden="0" w:uiPriority="59" w:unhideWhenUsed="0"/>
-    <w:lsdException w:name="Placeholder Text" w:unhideWhenUsed="0"/>
-    <w:lsdException w:name="No Spacing" w:semiHidden="0" w:uiPriority="1" w:unhideWhenUsed="0" w:qFormat="1"/>
-    <w:lsdException w:name="Light Shading" w:semiHidden="0" w:uiPriority="60" w:unhideWhenUsed="0"/>
-    <w:lsdException w:name="Light List" w:semiHidden="0" w:uiPriority="61" w:unhideWhenUsed="0"/>
-    <w:lsdException w:name="Light Grid" w:semiHidden="0" w:uiPriority="62" w:unhideWhenUsed="0"/>
-    <w:lsdException w:name="Medium Shading 1" w:semiHidden="0" w:uiPriority="63" w:unhideWhenUsed="0"/>
-    <w:lsdException w:name="Medium Shading 2" w:semiHidden="0" w:uiPriority="64" w:unhideWhenUsed="0"/>
-    <w:lsdException w:name="Medium List 1" w:semiHidden="0" w:uiPriority="65" w:unhideWhenUsed="0"/>
-    <w:lsdException w:name="Medium List 2" w:semiHidden="0" w:uiPriority="66" w:unhideWhenUsed="0"/>
-    <w:lsdException w:name="Medium Grid 1" w:semiHidden="0" w:uiPriority="67" w:unhideWhenUsed="0"/>
-    <w:lsdException w:name="Medium Grid 2" w:semiHidden="0" w:uiPriority="68" w:unhideWhenUsed="0"/>
-    <w:lsdException w:name="Medium Grid 3" w:semiHidden="0" w:uiPriority="69" w:unhideWhenUsed="0"/>
-    <w:lsdException w:name="Dark List" w:semiHidden="0" w:uiPriority="70" w:unhideWhenUsed="0"/>
-    <w:lsdException w:name="Colorful Shading" w:semiHidden="0" w:uiPriority="71" w:unhideWhenUsed="0"/>
-    <w:lsdException w:name="Colorful List" w:semiHidden="0" w:uiPriority="72" w:unhideWhenUsed="0"/>
-    <w:lsdException w:name="Colorful Grid" w:semiHidden="0" w:uiPriority="73" w:unhideWhenUsed="0"/>
-    <w:lsdException w:name="Light Shading Accent 1" w:semiHidden="0" w:uiPriority="60" w:unhideWhenUsed="0"/>
-    <w:lsdException w:name="Light List Accent 1" w:semiHidden="0" w:uiPriority="61" w:unhideWhenUsed="0"/>
-    <w:lsdException w:name="Light Grid Accent 1" w:semiHidden="0" w:uiPriority="62" w:unhideWhenUsed="0"/>
-    <w:lsdException w:name="Medium Shading 1 Accent 1" w:semiHidden="0" w:uiPriority="63" w:unhideWhenUsed="0"/>
-    <w:lsdException w:name="Medium Shading 2 Accent 1" w:semiHidden="0" w:uiPriority="64" w:unhideWhenUsed="0"/>
-    <w:lsdException w:name="Medium List 1 Accent 1" w:semiHidden="0" w:uiPriority="65" w:unhideWhenUsed="0"/>
-    <w:lsdException w:name="Revision" w:unhideWhenUsed="0"/>
-    <w:lsdException w:name="List Paragraph" w:semiHidden="0" w:uiPriority="34" w:unhideWhenUsed="0" w:qFormat="1"/>
-    <w:lsdException w:name="Quote" w:semiHidden="0" w:uiPriority="29" w:unhideWhenUsed="0" w:qFormat="1"/>
-    <w:lsdException w:name="Intense Quote" w:semiHidden="0" w:uiPriority="30" w:unhideWhenUsed="0" w:qFormat="1"/>
-    <w:lsdException w:name="Medium List 2 Accent 1" w:semiHidden="0" w:uiPriority="66" w:unhideWhenUsed="0"/>
-    <w:lsdException w:name="Medium Grid 1 Accent 1" w:semiHidden="0" w:uiPriority="67" w:unhideWhenUsed="0"/>
-    <w:lsdException w:name="Medium Grid 2 Accent 1" w:semiHidden="0" w:uiPriority="68" w:unhideWhenUsed="0"/>
-    <w:lsdException w:name="Medium Grid 3 Accent 1" w:semiHidden="0" w:uiPriority="69" w:unhideWhenUsed="0"/>
-    <w:lsdException w:name="Dark List Accent 1" w:semiHidden="0" w:uiPriority="70" w:unhideWhenUsed="0"/>
-    <w:lsdException w:name="Colorful Shading Accent 1" w:semiHidden="0" w:uiPriority="71" w:unhideWhenUsed="0"/>
-    <w:lsdException w:name="Colorful List Accent 1" w:semiHidden="0" w:uiPriority="72" w:unhideWhenUsed="0"/>
-    <w:lsdException w:name="Colorful Grid Accent 1" w:semiHidden="0" w:uiPriority="73" w:unhideWhenUsed="0"/>
-    <w:lsdException w:name="Light Shading Accent 2" w:semiHidden="0" w:uiPriority="60" w:unhideWhenUsed="0"/>
-    <w:lsdException w:name="Light List Accent 2" w:semiHidden="0" w:uiPriority="61" w:unhideWhenUsed="0"/>
-    <w:lsdException w:name="Light Grid Accent 2" w:semiHidden="0" w:uiPriority="62" w:unhideWhenUsed="0"/>
-    <w:lsdException w:name="Medium Shading 1 Accent 2" w:semiHidden="0" w:uiPriority="63" w:unhideWhenUsed="0"/>
-    <w:lsdException w:name="Medium Shading 2 Accent 2" w:semiHidden="0" w:uiPriority="64" w:unhideWhenUsed="0"/>
-    <w:lsdException w:name="Medium List 1 Accent 2" w:semiHidden="0" w:uiPriority="65" w:unhideWhenUsed="0"/>
-    <w:lsdException w:name="Medium List 2 Accent 2" w:semiHidden="0" w:uiPriority="66" w:unhideWhenUsed="0"/>
-    <w:lsdException w:name="Medium Grid 1 Accent 2" w:semiHidden="0" w:uiPriority="67" w:unhideWhenUsed="0"/>
-    <w:lsdException w:name="Medium Grid 2 Accent 2" w:semiHidden="0" w:uiPriority="68" w:unhideWhenUsed="0"/>
-    <w:lsdException w:name="Medium Grid 3 Accent 2" w:semiHidden="0" w:uiPriority="69" w:unhideWhenUsed="0"/>
-    <w:lsdException w:name="Dark List Accent 2" w:semiHidden="0" w:uiPriority="70" w:unhideWhenUsed="0"/>
-    <w:lsdException w:name="Colorful Shading Accent 2" w:semiHidden="0" w:uiPriority="71" w:unhideWhenUsed="0"/>
-    <w:lsdException w:name="Colorful List Accent 2" w:semiHidden="0" w:uiPriority="72" w:unhideWhenUsed="0"/>
-    <w:lsdException w:name="Colorful Grid Accent 2" w:semiHidden="0" w:uiPriority="73" w:unhideWhenUsed="0"/>
-    <w:lsdException w:name="Light Shading Accent 3" w:semiHidden="0" w:uiPriority="60" w:unhideWhenUsed="0"/>
-    <w:lsdException w:name="Light List Accent 3" w:semiHidden="0" w:uiPriority="61" w:unhideWhenUsed="0"/>
-    <w:lsdException w:name="Light Grid Accent 3" w:semiHidden="0" w:uiPriority="62" w:unhideWhenUsed="0"/>
-    <w:lsdException w:name="Medium Shading 1 Accent 3" w:semiHidden="0" w:uiPriority="63" w:unhideWhenUsed="0"/>
-    <w:lsdException w:name="Medium Shading 2 Accent 3" w:semiHidden="0" w:uiPriority="64" w:unhideWhenUsed="0"/>
-    <w:lsdException w:name="Medium List 1 Accent 3" w:semiHidden="0" w:uiPriority="65" w:unhideWhenUsed="0"/>
-    <w:lsdException w:name="Medium List 2 Accent 3" w:semiHidden="0" w:uiPriority="66" w:unhideWhenUsed="0"/>
-    <w:lsdException w:name="Medium Grid 1 Accent 3" w:semiHidden="0" w:uiPriority="67" w:unhideWhenUsed="0"/>
-    <w:lsdException w:name="Medium Grid 2 Accent 3" w:semiHidden="0" w:uiPriority="68" w:unhideWhenUsed="0"/>
-    <w:lsdException w:name="Medium Grid 3 Accent 3" w:semiHidden="0" w:uiPriority="69" w:unhideWhenUsed="0"/>
-    <w:lsdException w:name="Dark List Accent 3" w:semiHidden="0" w:uiPriority="70" w:unhideWhenUsed="0"/>
-    <w:lsdException w:name="Colorful Shading Accent 3" w:semiHidden="0" w:uiPriority="71" w:unhideWhenUsed="0"/>
-    <w:lsdException w:name="Colorful List Accent 3" w:semiHidden="0" w:uiPriority="72" w:unhideWhenUsed="0"/>
-    <w:lsdException w:name="Colorful Grid Accent 3" w:semiHidden="0" w:uiPriority="73" w:unhideWhenUsed="0"/>
-    <w:lsdException w:name="Light Shading Accent 4" w:semiHidden="0" w:uiPriority="60" w:unhideWhenUsed="0"/>
-    <w:lsdException w:name="Light List Accent 4" w:semiHidden="0" w:uiPriority="61" w:unhideWhenUsed="0"/>
-    <w:lsdException w:name="Light Grid Accent 4" w:semiHidden="0" w:uiPriority="62" w:unhideWhenUsed="0"/>
-    <w:lsdException w:name="Medium Shading 1 Accent 4" w:semiHidden="0" w:uiPriority="63" w:unhideWhenUsed="0"/>
-    <w:lsdException w:name="Medium Shading 2 Accent 4" w:semiHidden="0" w:uiPriority="64" w:unhideWhenUsed="0"/>
-    <w:lsdException w:name="Medium List 1 Accent 4" w:semiHidden="0" w:uiPriority="65" w:unhideWhenUsed="0"/>
-    <w:lsdException w:name="Medium List 2 Accent 4" w:semiHidden="0" w:uiPriority="66" w:unhideWhenUsed="0"/>
-    <w:lsdException w:name="Medium Grid 1 Accent 4" w:semiHidden="0" w:uiPriority="67" w:unhideWhenUsed="0"/>
-    <w:lsdException w:name="Medium Grid 2 Accent 4" w:semiHidden="0" w:uiPriority="68" w:unhideWhenUsed="0"/>
-    <w:lsdException w:name="Medium Grid 3 Accent 4" w:semiHidden="0" w:uiPriority="69" w:unhideWhenUsed="0"/>
-    <w:lsdException w:name="Dark List Accent 4" w:semiHidden="0" w:uiPriority="70" w:unhideWhenUsed="0"/>
-    <w:lsdException w:name="Colorful Shading Accent 4" w:semiHidden="0" w:uiPriority="71" w:unhideWhenUsed="0"/>
-    <w:lsdException w:name="Colorful List Accent 4" w:semiHidden="0" w:uiPriority="72" w:unhideWhenUsed="0"/>
-    <w:lsdException w:name="Colorful Grid Accent 4" w:semiHidden="0" w:uiPriority="73" w:unhideWhenUsed="0"/>
-    <w:lsdException w:name="Light Shading Accent 5" w:semiHidden="0" w:uiPriority="60" w:unhideWhenUsed="0"/>
-    <w:lsdException w:name="Light List Accent 5" w:semiHidden="0" w:uiPriority="61" w:unhideWhenUsed="0"/>
-    <w:lsdException w:name="Light Grid Accent 5" w:semiHidden="0" w:uiPriority="62" w:unhideWhenUsed="0"/>
-    <w:lsdException w:name="Medium Shading 1 Accent 5" w:semiHidden="0" w:uiPriority="63" w:unhideWhenUsed="0"/>
-    <w:lsdException w:name="Medium Shading 2 Accent 5" w:semiHidden="0" w:uiPriority="64" w:unhideWhenUsed="0"/>
-    <w:lsdException w:name="Medium List 1 Accent 5" w:semiHidden="0" w:uiPriority="65" w:unhideWhenUsed="0"/>
-    <w:lsdException w:name="Medium List 2 Accent 5" w:semiHidden="0" w:uiPriority="66" w:unhideWhenUsed="0"/>
-    <w:lsdException w:name="Medium Grid 1 Accent 5" w:semiHidden="0" w:uiPriority="67" w:unhideWhenUsed="0"/>
-    <w:lsdException w:name="Medium Grid 2 Accent 5" w:semiHidden="0" w:uiPriority="68" w:unhideWhenUsed="0"/>
-    <w:lsdException w:name="Medium Grid 3 Accent 5" w:semiHidden="0" w:uiPriority="69" w:unhideWhenUsed="0"/>
-    <w:lsdException w:name="Dark List Accent 5" w:semiHidden="0" w:uiPriority="70" w:unhideWhenUsed="0"/>
-    <w:lsdException w:name="Colorful Shading Accent 5" w:semiHidden="0" w:uiPriority="71" w:unhideWhenUsed="0"/>
-    <w:lsdException w:name="Colorful List Accent 5" w:semiHidden="0" w:uiPriority="72" w:unhideWhenUsed="0"/>
-    <w:lsdException w:name="Colorful Grid Accent 5" w:semiHidden="0" w:uiPriority="73" w:unhideWhenUsed="0"/>
-    <w:lsdException w:name="Light Shading Accent 6" w:semiHidden="0" w:uiPriority="60" w:unhideWhenUsed="0"/>
-    <w:lsdException w:name="Light List Accent 6" w:semiHidden="0" w:uiPriority="61" w:unhideWhenUsed="0"/>
-    <w:lsdException w:name="Light Grid Accent 6" w:semiHidden="0" w:uiPriority="62" w:unhideWhenUsed="0"/>
-    <w:lsdException w:name="Medium Shading 1 Accent 6" w:semiHidden="0" w:uiPriority="63" w:unhideWhenUsed="0"/>
-    <w:lsdException w:name="Medium Shading 2 Accent 6" w:semiHidden="0" w:uiPriority="64" w:unhideWhenUsed="0"/>
-    <w:lsdException w:name="Medium List 1 Accent 6" w:semiHidden="0" w:uiPriority="65" w:unhideWhenUsed="0"/>
-    <w:lsdException w:name="Medium List 2 Accent 6" w:semiHidden="0" w:uiPriority="66" w:unhideWhenUsed="0"/>
-    <w:lsdException w:name="Medium Grid 1 Accent 6" w:semiHidden="0" w:uiPriority="67" w:unhideWhenUsed="0"/>
-    <w:lsdException w:name="Medium Grid 2 Accent 6" w:semiHidden="0" w:uiPriority="68" w:unhideWhenUsed="0"/>
-    <w:lsdException w:name="Medium Grid 3 Accent 6" w:semiHidden="0" w:uiPriority="69" w:unhideWhenUsed="0"/>
-    <w:lsdException w:name="Dark List Accent 6" w:semiHidden="0" w:uiPriority="70" w:unhideWhenUsed="0"/>
-    <w:lsdException w:name="Colorful Shading Accent 6" w:semiHidden="0" w:uiPriority="71" w:unhideWhenUsed="0"/>
-    <w:lsdException w:name="Colorful List Accent 6" w:semiHidden="0" w:uiPriority="72" w:unhideWhenUsed="0"/>
-    <w:lsdException w:name="Colorful Grid Accent 6" w:semiHidden="0" w:uiPriority="73" w:unhideWhenUsed="0"/>
-    <w:lsdException w:name="Subtle Emphasis" w:semiHidden="0" w:uiPriority="19" w:unhideWhenUsed="0" w:qFormat="1"/>
-    <w:lsdException w:name="Intense Emphasis" w:semiHidden="0" w:uiPriority="21" w:unhideWhenUsed="0" w:qFormat="1"/>
-    <w:lsdException w:name="Subtle Reference" w:semiHidden="0" w:uiPriority="31" w:unhideWhenUsed="0" w:qFormat="1"/>
-    <w:lsdException w:name="Intense Reference" w:semiHidden="0" w:uiPriority="32" w:unhideWhenUsed="0" w:qFormat="1"/>
-    <w:lsdException w:name="Book Title" w:semiHidden="0" w:uiPriority="33" w:unhideWhenUsed="0" w:qFormat="1"/>
-    <w:lsdException w:name="Bibliography" w:uiPriority="37"/>
-    <w:lsdException w:name="TOC Heading" w:uiPriority="39" w:qFormat="1"/>
+  <w:latentStyles w:defLockedState="0" w:defUIPriority="99" w:defSemiHidden="0" w:defUnhideWhenUsed="0" w:defQFormat="0" w:count="371">
+    <w:lsdException w:name="Normal" w:uiPriority="0" w:qFormat="1"/>
+    <w:lsdException w:name="heading 1" w:uiPriority="9" w:qFormat="1"/>
+    <w:lsdException w:name="heading 2" w:semiHidden="1" w:uiPriority="9" w:unhideWhenUsed="1" w:qFormat="1"/>
+    <w:lsdException w:name="heading 3" w:semiHidden="1" w:uiPriority="9" w:unhideWhenUsed="1" w:qFormat="1"/>
+    <w:lsdException w:name="heading 4" w:semiHidden="1" w:uiPriority="9" w:unhideWhenUsed="1" w:qFormat="1"/>
+    <w:lsdException w:name="heading 5" w:semiHidden="1" w:uiPriority="9" w:unhideWhenUsed="1" w:qFormat="1"/>
+    <w:lsdException w:name="heading 6" w:semiHidden="1" w:uiPriority="9" w:unhideWhenUsed="1" w:qFormat="1"/>
+    <w:lsdException w:name="heading 7" w:semiHidden="1" w:uiPriority="9" w:unhideWhenUsed="1" w:qFormat="1"/>
+    <w:lsdException w:name="heading 8" w:semiHidden="1" w:uiPriority="9" w:unhideWhenUsed="1" w:qFormat="1"/>
+    <w:lsdException w:name="heading 9" w:semiHidden="1" w:uiPriority="9" w:unhideWhenUsed="1" w:qFormat="1"/>
+    <w:lsdException w:name="index 1" w:semiHidden="1" w:unhideWhenUsed="1"/>
+    <w:lsdException w:name="index 2" w:semiHidden="1" w:unhideWhenUsed="1"/>
+    <w:lsdException w:name="index 3" w:semiHidden="1" w:unhideWhenUsed="1"/>
+    <w:lsdException w:name="index 4" w:semiHidden="1" w:unhideWhenUsed="1"/>
+    <w:lsdException w:name="index 5" w:semiHidden="1" w:unhideWhenUsed="1"/>
+    <w:lsdException w:name="index 6" w:semiHidden="1" w:unhideWhenUsed="1"/>
+    <w:lsdException w:name="index 7" w:semiHidden="1" w:unhideWhenUsed="1"/>
+    <w:lsdException w:name="index 8" w:semiHidden="1" w:unhideWhenUsed="1"/>
+    <w:lsdException w:name="index 9" w:semiHidden="1" w:unhideWhenUsed="1"/>
+    <w:lsdException w:name="toc 1" w:semiHidden="1" w:uiPriority="39" w:unhideWhenUsed="1"/>
+    <w:lsdException w:name="toc 2" w:semiHidden="1" w:uiPriority="39" w:unhideWhenUsed="1"/>
+    <w:lsdException w:name="toc 3" w:semiHidden="1" w:uiPriority="39" w:unhideWhenUsed="1"/>
+    <w:lsdException w:name="toc 4" w:semiHidden="1" w:uiPriority="39" w:unhideWhenUsed="1"/>
+    <w:lsdException w:name="toc 5" w:semiHidden="1" w:uiPriority="39" w:unhideWhenUsed="1"/>
+    <w:lsdException w:name="toc 6" w:semiHidden="1" w:uiPriority="39" w:unhideWhenUsed="1"/>
+    <w:lsdException w:name="toc 7" w:semiHidden="1" w:uiPriority="39" w:unhideWhenUsed="1"/>
+    <w:lsdException w:name="toc 8" w:semiHidden="1" w:uiPriority="39" w:unhideWhenUsed="1"/>
+    <w:lsdException w:name="toc 9" w:semiHidden="1" w:uiPriority="39" w:unhideWhenUsed="1"/>
+    <w:lsdException w:name="Normal Indent" w:semiHidden="1" w:unhideWhenUsed="1"/>
+    <w:lsdException w:name="footnote text" w:semiHidden="1" w:unhideWhenUsed="1"/>
+    <w:lsdException w:name="annotation text" w:semiHidden="1" w:unhideWhenUsed="1"/>
+    <w:lsdException w:name="header" w:semiHidden="1" w:unhideWhenUsed="1"/>
+    <w:lsdException w:name="footer" w:semiHidden="1" w:unhideWhenUsed="1"/>
+    <w:lsdException w:name="index heading" w:semiHidden="1" w:unhideWhenUsed="1"/>
+    <w:lsdException w:name="caption" w:semiHidden="1" w:uiPriority="35" w:unhideWhenUsed="1" w:qFormat="1"/>
+    <w:lsdException w:name="table of figures" w:semiHidden="1" w:unhideWhenUsed="1"/>
+    <w:lsdException w:name="envelope address" w:semiHidden="1" w:unhideWhenUsed="1"/>
+    <w:lsdException w:name="envelope return" w:semiHidden="1" w:unhideWhenUsed="1"/>
+    <w:lsdException w:name="footnote reference" w:semiHidden="1" w:unhideWhenUsed="1"/>
+    <w:lsdException w:name="annotation reference" w:semiHidden="1" w:unhideWhenUsed="1"/>
+    <w:lsdException w:name="line number" w:semiHidden="1" w:unhideWhenUsed="1"/>
+    <w:lsdException w:name="page number" w:semiHidden="1" w:unhideWhenUsed="1"/>
+    <w:lsdException w:name="endnote reference" w:semiHidden="1" w:unhideWhenUsed="1"/>
+    <w:lsdException w:name="endnote text" w:semiHidden="1" w:unhideWhenUsed="1"/>
+    <w:lsdException w:name="table of authorities" w:semiHidden="1" w:unhideWhenUsed="1"/>
+    <w:lsdException w:name="macro" w:semiHidden="1" w:unhideWhenUsed="1"/>
+    <w:lsdException w:name="toa heading" w:semiHidden="1" w:unhideWhenUsed="1"/>
+    <w:lsdException w:name="List" w:semiHidden="1" w:unhideWhenUsed="1"/>
+    <w:lsdException w:name="List Bullet" w:semiHidden="1" w:unhideWhenUsed="1"/>
+    <w:lsdException w:name="List Number" w:semiHidden="1" w:unhideWhenUsed="1"/>
+    <w:lsdException w:name="List 2" w:semiHidden="1" w:unhideWhenUsed="1"/>
+    <w:lsdException w:name="List 3" w:semiHidden="1" w:unhideWhenUsed="1"/>
+    <w:lsdException w:name="List 4" w:semiHidden="1" w:unhideWhenUsed="1"/>
+    <w:lsdException w:name="List 5" w:semiHidden="1" w:unhideWhenUsed="1"/>
+    <w:lsdException w:name="List Bullet 2" w:semiHidden="1" w:unhideWhenUsed="1"/>
+    <w:lsdException w:name="List Bullet 3" w:semiHidden="1" w:unhideWhenUsed="1"/>
+    <w:lsdException w:name="List Bullet 4" w:semiHidden="1" w:unhideWhenUsed="1"/>
+    <w:lsdException w:name="List Bullet 5" w:semiHidden="1" w:unhideWhenUsed="1"/>
+    <w:lsdException w:name="List Number 2" w:semiHidden="1" w:unhideWhenUsed="1"/>
+    <w:lsdException w:name="List Number 3" w:semiHidden="1" w:unhideWhenUsed="1"/>
+    <w:lsdException w:name="List Number 4" w:semiHidden="1" w:unhideWhenUsed="1"/>
+    <w:lsdException w:name="List Number 5" w:semiHidden="1" w:unhideWhenUsed="1"/>
+    <w:lsdException w:name="Title" w:uiPriority="10" w:qFormat="1"/>
+    <w:lsdException w:name="Closing" w:semiHidden="1" w:unhideWhenUsed="1"/>
+    <w:lsdException w:name="Signature" w:semiHidden="1" w:unhideWhenUsed="1"/>
+    <w:lsdException w:name="Default Paragraph Font" w:semiHidden="1" w:uiPriority="1" w:unhideWhenUsed="1"/>
+    <w:lsdException w:name="Body Text" w:semiHidden="1" w:unhideWhenUsed="1"/>
+    <w:lsdException w:name="Body Text Indent" w:semiHidden="1" w:unhideWhenUsed="1"/>
+    <w:lsdException w:name="List Continue" w:semiHidden="1" w:unhideWhenUsed="1"/>
+    <w:lsdException w:name="List Continue 2" w:semiHidden="1" w:unhideWhenUsed="1"/>
+    <w:lsdException w:name="List Continue 3" w:semiHidden="1" w:unhideWhenUsed="1"/>
+    <w:lsdException w:name="List Continue 4" w:semiHidden="1" w:unhideWhenUsed="1"/>
+    <w:lsdException w:name="List Continue 5" w:semiHidden="1" w:unhideWhenUsed="1"/>
+    <w:lsdException w:name="Message Header" w:semiHidden="1" w:unhideWhenUsed="1"/>
+    <w:lsdException w:name="Subtitle" w:uiPriority="11" w:qFormat="1"/>
+    <w:lsdException w:name="Salutation" w:semiHidden="1" w:unhideWhenUsed="1"/>
+    <w:lsdException w:name="Date" w:semiHidden="1" w:unhideWhenUsed="1"/>
+    <w:lsdException w:name="Body Text First Indent" w:semiHidden="1" w:unhideWhenUsed="1"/>
+    <w:lsdException w:name="Body Text First Indent 2" w:semiHidden="1" w:unhideWhenUsed="1"/>
+    <w:lsdException w:name="Note Heading" w:semiHidden="1" w:unhideWhenUsed="1"/>
+    <w:lsdException w:name="Body Text 2" w:semiHidden="1" w:unhideWhenUsed="1"/>
+    <w:lsdException w:name="Body Text 3" w:semiHidden="1" w:unhideWhenUsed="1"/>
+    <w:lsdException w:name="Body Text Indent 2" w:semiHidden="1" w:unhideWhenUsed="1"/>
+    <w:lsdException w:name="Body Text Indent 3" w:semiHidden="1" w:unhideWhenUsed="1"/>
+    <w:lsdException w:name="Block Text" w:semiHidden="1" w:unhideWhenUsed="1"/>
+    <w:lsdException w:name="Hyperlink" w:semiHidden="1" w:unhideWhenUsed="1"/>
+    <w:lsdException w:name="FollowedHyperlink" w:semiHidden="1" w:unhideWhenUsed="1"/>
+    <w:lsdException w:name="Strong" w:uiPriority="22" w:qFormat="1"/>
+    <w:lsdException w:name="Emphasis" w:uiPriority="20" w:qFormat="1"/>
+    <w:lsdException w:name="Document Map" w:semiHidden="1" w:unhideWhenUsed="1"/>
+    <w:lsdException w:name="Plain Text" w:semiHidden="1" w:unhideWhenUsed="1"/>
+    <w:lsdException w:name="E-mail Signature" w:semiHidden="1" w:unhideWhenUsed="1"/>
+    <w:lsdException w:name="HTML Top of Form" w:semiHidden="1" w:unhideWhenUsed="1"/>
+    <w:lsdException w:name="HTML Bottom of Form" w:semiHidden="1" w:unhideWhenUsed="1"/>
+    <w:lsdException w:name="Normal (Web)" w:semiHidden="1" w:unhideWhenUsed="1"/>
+    <w:lsdException w:name="HTML Acronym" w:semiHidden="1" w:unhideWhenUsed="1"/>
+    <w:lsdException w:name="HTML Address" w:semiHidden="1" w:unhideWhenUsed="1"/>
+    <w:lsdException w:name="HTML Cite" w:semiHidden="1" w:unhideWhenUsed="1"/>
+    <w:lsdException w:name="HTML Code" w:semiHidden="1" w:unhideWhenUsed="1"/>
+    <w:lsdException w:name="HTML Definition" w:semiHidden="1" w:unhideWhenUsed="1"/>
+    <w:lsdException w:name="HTML Keyboard" w:semiHidden="1" w:unhideWhenUsed="1"/>
+    <w:lsdException w:name="HTML Preformatted" w:semiHidden="1" w:unhideWhenUsed="1"/>
+    <w:lsdException w:name="HTML Sample" w:semiHidden="1" w:unhideWhenUsed="1"/>
+    <w:lsdException w:name="HTML Typewriter" w:semiHidden="1" w:unhideWhenUsed="1"/>
+    <w:lsdException w:name="HTML Variable" w:semiHidden="1" w:unhideWhenUsed="1"/>
+    <w:lsdException w:name="Normal Table" w:semiHidden="1" w:unhideWhenUsed="1"/>
+    <w:lsdException w:name="annotation subject" w:semiHidden="1" w:unhideWhenUsed="1"/>
+    <w:lsdException w:name="No List" w:semiHidden="1" w:unhideWhenUsed="1"/>
+    <w:lsdException w:name="Outline List 1" w:semiHidden="1" w:unhideWhenUsed="1"/>
+    <w:lsdException w:name="Outline List 2" w:semiHidden="1" w:unhideWhenUsed="1"/>
+    <w:lsdException w:name="Outline List 3" w:semiHidden="1" w:unhideWhenUsed="1"/>
+    <w:lsdException w:name="Table Simple 1" w:semiHidden="1" w:unhideWhenUsed="1"/>
+    <w:lsdException w:name="Table Simple 2" w:semiHidden="1" w:unhideWhenUsed="1"/>
+    <w:lsdException w:name="Table Simple 3" w:semiHidden="1" w:unhideWhenUsed="1"/>
+    <w:lsdException w:name="Table Classic 1" w:semiHidden="1" w:unhideWhenUsed="1"/>
+    <w:lsdException w:name="Table Classic 2" w:semiHidden="1" w:unhideWhenUsed="1"/>
+    <w:lsdException w:name="Table Classic 3" w:semiHidden="1" w:unhideWhenUsed="1"/>
+    <w:lsdException w:name="Table Classic 4" w:semiHidden="1" w:unhideWhenUsed="1"/>
+    <w:lsdException w:name="Table Colorful 1" w:semiHidden="1" w:unhideWhenUsed="1"/>
+    <w:lsdException w:name="Table Colorful 2" w:semiHidden="1" w:unhideWhenUsed="1"/>
+    <w:lsdException w:name="Table Colorful 3" w:semiHidden="1" w:unhideWhenUsed="1"/>
+    <w:lsdException w:name="Table Columns 1" w:semiHidden="1" w:unhideWhenUsed="1"/>
+    <w:lsdException w:name="Table Columns 2" w:semiHidden="1" w:unhideWhenUsed="1"/>
+    <w:lsdException w:name="Table Columns 3" w:semiHidden="1" w:unhideWhenUsed="1"/>
+    <w:lsdException w:name="Table Columns 4" w:semiHidden="1" w:unhideWhenUsed="1"/>
+    <w:lsdException w:name="Table Columns 5" w:semiHidden="1" w:unhideWhenUsed="1"/>
+    <w:lsdException w:name="Table Grid 1" w:semiHidden="1" w:unhideWhenUsed="1"/>
+    <w:lsdException w:name="Table Grid 2" w:semiHidden="1" w:unhideWhenUsed="1"/>
+    <w:lsdException w:name="Table Grid 3" w:semiHidden="1" w:unhideWhenUsed="1"/>
+    <w:lsdException w:name="Table Grid 4" w:semiHidden="1" w:unhideWhenUsed="1"/>
+    <w:lsdException w:name="Table Grid 5" w:semiHidden="1" w:unhideWhenUsed="1"/>
+    <w:lsdException w:name="Table Grid 6" w:semiHidden="1" w:unhideWhenUsed="1"/>
+    <w:lsdException w:name="Table Grid 7" w:semiHidden="1" w:unhideWhenUsed="1"/>
+    <w:lsdException w:name="Table Grid 8" w:semiHidden="1" w:unhideWhenUsed="1"/>
+    <w:lsdException w:name="Table List 1" w:semiHidden="1" w:unhideWhenUsed="1"/>
+    <w:lsdException w:name="Table List 2" w:semiHidden="1" w:unhideWhenUsed="1"/>
+    <w:lsdException w:name="Table List 3" w:semiHidden="1" w:unhideWhenUsed="1"/>
+    <w:lsdException w:name="Table List 4" w:semiHidden="1" w:unhideWhenUsed="1"/>
+    <w:lsdException w:name="Table List 5" w:semiHidden="1" w:unhideWhenUsed="1"/>
+    <w:lsdException w:name="Table List 6" w:semiHidden="1" w:unhideWhenUsed="1"/>
+    <w:lsdException w:name="Table List 7" w:semiHidden="1" w:unhideWhenUsed="1"/>
+    <w:lsdException w:name="Table List 8" w:semiHidden="1" w:unhideWhenUsed="1"/>
+    <w:lsdException w:name="Table 3D effects 1" w:semiHidden="1" w:unhideWhenUsed="1"/>
+    <w:lsdException w:name="Table 3D effects 2" w:semiHidden="1" w:unhideWhenUsed="1"/>
+    <w:lsdException w:name="Table 3D effects 3" w:semiHidden="1" w:unhideWhenUsed="1"/>
+    <w:lsdException w:name="Table Contemporary" w:semiHidden="1" w:unhideWhenUsed="1"/>
+    <w:lsdException w:name="Table Elegant" w:semiHidden="1" w:unhideWhenUsed="1"/>
+    <w:lsdException w:name="Table Professional" w:semiHidden="1" w:unhideWhenUsed="1"/>
+    <w:lsdException w:name="Table Subtle 1" w:semiHidden="1" w:unhideWhenUsed="1"/>
+    <w:lsdException w:name="Table Subtle 2" w:semiHidden="1" w:unhideWhenUsed="1"/>
+    <w:lsdException w:name="Table Web 1" w:semiHidden="1" w:unhideWhenUsed="1"/>
+    <w:lsdException w:name="Table Web 2" w:semiHidden="1" w:unhideWhenUsed="1"/>
+    <w:lsdException w:name="Table Web 3" w:semiHidden="1" w:unhideWhenUsed="1"/>
+    <w:lsdException w:name="Balloon Text" w:semiHidden="1" w:unhideWhenUsed="1"/>
+    <w:lsdException w:name="Table Grid" w:uiPriority="59"/>
+    <w:lsdException w:name="Table Theme" w:semiHidden="1" w:unhideWhenUsed="1"/>
+    <w:lsdException w:name="Placeholder Text" w:semiHidden="1"/>
+    <w:lsdException w:name="No Spacing" w:uiPriority="1" w:qFormat="1"/>
+    <w:lsdException w:name="Light Shading" w:uiPriority="60"/>
+    <w:lsdException w:name="Light List" w:uiPriority="61"/>
+    <w:lsdException w:name="Light Grid" w:uiPriority="62"/>
+    <w:lsdException w:name="Medium Shading 1" w:uiPriority="63"/>
+    <w:lsdException w:name="Medium Shading 2" w:uiPriority="64"/>
+    <w:lsdException w:name="Medium List 1" w:uiPriority="65"/>
+    <w:lsdException w:name="Medium List 2" w:uiPriority="66"/>
+    <w:lsdException w:name="Medium Grid 1" w:uiPriority="67"/>
+    <w:lsdException w:name="Medium Grid 2" w:uiPriority="68"/>
+    <w:lsdException w:name="Medium Grid 3" w:uiPriority="69"/>
+    <w:lsdException w:name="Dark List" w:uiPriority="70"/>
+    <w:lsdException w:name="Colorful Shading" w:uiPriority="71"/>
+    <w:lsdException w:name="Colorful List" w:uiPriority="72"/>
+    <w:lsdException w:name="Colorful Grid" w:uiPriority="73"/>
+    <w:lsdException w:name="Light Shading Accent 1" w:uiPriority="60"/>
+    <w:lsdException w:name="Light List Accent 1" w:uiPriority="61"/>
+    <w:lsdException w:name="Light Grid Accent 1" w:uiPriority="62"/>
+    <w:lsdException w:name="Medium Shading 1 Accent 1" w:uiPriority="63"/>
+    <w:lsdException w:name="Medium Shading 2 Accent 1" w:uiPriority="64"/>
+    <w:lsdException w:name="Medium List 1 Accent 1" w:uiPriority="65"/>
+    <w:lsdException w:name="Revision" w:semiHidden="1"/>
+    <w:lsdException w:name="List Paragraph" w:uiPriority="34" w:qFormat="1"/>
+    <w:lsdException w:name="Quote" w:uiPriority="29" w:qFormat="1"/>
+    <w:lsdException w:name="Intense Quote" w:uiPriority="30" w:qFormat="1"/>
+    <w:lsdException w:name="Medium List 2 Accent 1" w:uiPriority="66"/>
+    <w:lsdException w:name="Medium Grid 1 Accent 1" w:uiPriority="67"/>
+    <w:lsdException w:name="Medium Grid 2 Accent 1" w:uiPriority="68"/>
+    <w:lsdException w:name="Medium Grid 3 Accent 1" w:uiPriority="69"/>
+    <w:lsdException w:name="Dark List Accent 1" w:uiPriority="70"/>
+    <w:lsdException w:name="Colorful Shading Accent 1" w:uiPriority="71"/>
+    <w:lsdException w:name="Colorful List Accent 1" w:uiPriority="72"/>
+    <w:lsdException w:name="Colorful Grid Accent 1" w:uiPriority="73"/>
+    <w:lsdException w:name="Light Shading Accent 2" w:uiPriority="60"/>
+    <w:lsdException w:name="Light List Accent 2" w:uiPriority="61"/>
+    <w:lsdException w:name="Light Grid Accent 2" w:uiPriority="62"/>
+    <w:lsdException w:name="Medium Shading 1 Accent 2" w:uiPriority="63"/>
+    <w:lsdException w:name="Medium Shading 2 Accent 2" w:uiPriority="64"/>
+    <w:lsdException w:name="Medium List 1 Accent 2" w:uiPriority="65"/>
+    <w:lsdException w:name="Medium List 2 Accent 2" w:uiPriority="66"/>
+    <w:lsdException w:name="Medium Grid 1 Accent 2" w:uiPriority="67"/>
+    <w:lsdException w:name="Medium Grid 2 Accent 2" w:uiPriority="68"/>
+    <w:lsdException w:name="Medium Grid 3 Accent 2" w:uiPriority="69"/>
+    <w:lsdException w:name="Dark List Accent 2" w:uiPriority="70"/>
+    <w:lsdException w:name="Colorful Shading Accent 2" w:uiPriority="71"/>
+    <w:lsdException w:name="Colorful List Accent 2" w:uiPriority="72"/>
+    <w:lsdException w:name="Colorful Grid Accent 2" w:uiPriority="73"/>
+    <w:lsdException w:name="Light Shading Accent 3" w:uiPriority="60"/>
+    <w:lsdException w:name="Light List Accent 3" w:uiPriority="61"/>
+    <w:lsdException w:name="Light Grid Accent 3" w:uiPriority="62"/>
+    <w:lsdException w:name="Medium Shading 1 Accent 3" w:uiPriority="63"/>
+    <w:lsdException w:name="Medium Shading 2 Accent 3" w:uiPriority="64"/>
+    <w:lsdException w:name="Medium List 1 Accent 3" w:uiPriority="65"/>
+    <w:lsdException w:name="Medium List 2 Accent 3" w:uiPriority="66"/>
+    <w:lsdException w:name="Medium Grid 1 Accent 3" w:uiPriority="67"/>
+    <w:lsdException w:name="Medium Grid 2 Accent 3" w:uiPriority="68"/>
+    <w:lsdException w:name="Medium Grid 3 Accent 3" w:uiPriority="69"/>
+    <w:lsdException w:name="Dark List Accent 3" w:uiPriority="70"/>
+    <w:lsdException w:name="Colorful Shading Accent 3" w:uiPriority="71"/>
+    <w:lsdException w:name="Colorful List Accent 3" w:uiPriority="72"/>
+    <w:lsdException w:name="Colorful Grid Accent 3" w:uiPriority="73"/>
+    <w:lsdException w:name="Light Shading Accent 4" w:uiPriority="60"/>
+    <w:lsdException w:name="Light List Accent 4" w:uiPriority="61"/>
+    <w:lsdException w:name="Light Grid Accent 4" w:uiPriority="62"/>
+    <w:lsdException w:name="Medium Shading 1 Accent 4" w:uiPriority="63"/>
+    <w:lsdException w:name="Medium Shading 2 Accent 4" w:uiPriority="64"/>
+    <w:lsdException w:name="Medium List 1 Accent 4" w:uiPriority="65"/>
+    <w:lsdException w:name="Medium List 2 Accent 4" w:uiPriority="66"/>
+    <w:lsdException w:name="Medium Grid 1 Accent 4" w:uiPriority="67"/>
+    <w:lsdException w:name="Medium Grid 2 Accent 4" w:uiPriority="68"/>
+    <w:lsdException w:name="Medium Grid 3 Accent 4" w:uiPriority="69"/>
+    <w:lsdException w:name="Dark List Accent 4" w:uiPriority="70"/>
+    <w:lsdException w:name="Colorful Shading Accent 4" w:uiPriority="71"/>
+    <w:lsdException w:name="Colorful List Accent 4" w:uiPriority="72"/>
+    <w:lsdException w:name="Colorful Grid Accent 4" w:uiPriority="73"/>
+    <w:lsdException w:name="Light Shading Accent 5" w:uiPriority="60"/>
+    <w:lsdException w:name="Light List Accent 5" w:uiPriority="61"/>
+    <w:lsdException w:name="Light Grid Accent 5" w:uiPriority="62"/>
+    <w:lsdException w:name="Medium Shading 1 Accent 5" w:uiPriority="63"/>
+    <w:lsdException w:name="Medium Shading 2 Accent 5" w:uiPriority="64"/>
+    <w:lsdException w:name="Medium List 1 Accent 5" w:uiPriority="65"/>
+    <w:lsdException w:name="Medium List 2 Accent 5" w:uiPriority="66"/>
+    <w:lsdException w:name="Medium Grid 1 Accent 5" w:uiPriority="67"/>
+    <w:lsdException w:name="Medium Grid 2 Accent 5" w:uiPriority="68"/>
+    <w:lsdException w:name="Medium Grid 3 Accent 5" w:uiPriority="69"/>
+    <w:lsdException w:name="Dark List Accent 5" w:uiPriority="70"/>
+    <w:lsdException w:name="Colorful Shading Accent 5" w:uiPriority="71"/>
+    <w:lsdException w:name="Colorful List Accent 5" w:uiPriority="72"/>
+    <w:lsdException w:name="Colorful Grid Accent 5" w:uiPriority="73"/>
+    <w:lsdException w:name="Light Shading Accent 6" w:uiPriority="60"/>
+    <w:lsdException w:name="Light List Accent 6" w:uiPriority="61"/>
+    <w:lsdException w:name="Light Grid Accent 6" w:uiPriority="62"/>
+    <w:lsdException w:name="Medium Shading 1 Accent 6" w:uiPriority="63"/>
+    <w:lsdException w:name="Medium Shading 2 Accent 6" w:uiPriority="64"/>
+    <w:lsdException w:name="Medium List 1 Accent 6" w:uiPriority="65"/>
+    <w:lsdException w:name="Medium List 2 Accent 6" w:uiPriority="66"/>
+    <w:lsdException w:name="Medium Grid 1 Accent 6" w:uiPriority="67"/>
+    <w:lsdException w:name="Medium Grid 2 Accent 6" w:uiPriority="68"/>
+    <w:lsdException w:name="Medium Grid 3 Accent 6" w:uiPriority="69"/>
+    <w:lsdException w:name="Dark List Accent 6" w:uiPriority="70"/>
+    <w:lsdException w:name="Colorful Shading Accent 6" w:uiPriority="71"/>
+    <w:lsdException w:name="Colorful List Accent 6" w:uiPriority="72"/>
+    <w:lsdException w:name="Colorful Grid Accent 6" w:uiPriority="73"/>
+    <w:lsdException w:name="Subtle Emphasis" w:uiPriority="19" w:qFormat="1"/>
+    <w:lsdException w:name="Intense Emphasis" w:uiPriority="21" w:qFormat="1"/>
+    <w:lsdException w:name="Subtle Reference" w:uiPriority="31" w:qFormat="1"/>
+    <w:lsdException w:name="Intense Reference" w:uiPriority="32" w:qFormat="1"/>
+    <w:lsdException w:name="Book Title" w:uiPriority="33" w:qFormat="1"/>
+    <w:lsdException w:name="Bibliography" w:semiHidden="1" w:uiPriority="37" w:unhideWhenUsed="1"/>
+    <w:lsdException w:name="TOC Heading" w:semiHidden="1" w:uiPriority="39" w:unhideWhenUsed="1" w:qFormat="1"/>
+    <w:lsdException w:name="Plain Table 1" w:uiPriority="41"/>
+    <w:lsdException w:name="Plain Table 2" w:uiPriority="42"/>
+    <w:lsdException w:name="Plain Table 3" w:uiPriority="43"/>
+    <w:lsdException w:name="Plain Table 4" w:uiPriority="44"/>
+    <w:lsdException w:name="Plain Table 5" w:uiPriority="45"/>
+    <w:lsdException w:name="Grid Table Light" w:uiPriority="40"/>
+    <w:lsdException w:name="Grid Table 1 Light" w:uiPriority="46"/>
+    <w:lsdException w:name="Grid Table 2" w:uiPriority="47"/>
+    <w:lsdException w:name="Grid Table 3" w:uiPriority="48"/>
+    <w:lsdException w:name="Grid Table 4" w:uiPriority="49"/>
+    <w:lsdException w:name="Grid Table 5 Dark" w:uiPriority="50"/>
+    <w:lsdException w:name="Grid Table 6 Colorful" w:uiPriority="51"/>
+    <w:lsdException w:name="Grid Table 7 Colorful" w:uiPriority="52"/>
+    <w:lsdException w:name="Grid Table 1 Light Accent 1" w:uiPriority="46"/>
+    <w:lsdException w:name="Grid Table 2 Accent 1" w:uiPriority="47"/>
+    <w:lsdException w:name="Grid Table 3 Accent 1" w:uiPriority="48"/>
+    <w:lsdException w:name="Grid Table 4 Accent 1" w:uiPriority="49"/>
+    <w:lsdException w:name="Grid Table 5 Dark Accent 1" w:uiPriority="50"/>
+    <w:lsdException w:name="Grid Table 6 Colorful Accent 1" w:uiPriority="51"/>
+    <w:lsdException w:name="Grid Table 7 Colorful Accent 1" w:uiPriority="52"/>
+    <w:lsdException w:name="Grid Table 1 Light Accent 2" w:uiPriority="46"/>
+    <w:lsdException w:name="Grid Table 2 Accent 2" w:uiPriority="47"/>
+    <w:lsdException w:name="Grid Table 3 Accent 2" w:uiPriority="48"/>
+    <w:lsdException w:name="Grid Table 4 Accent 2" w:uiPriority="49"/>
+    <w:lsdException w:name="Grid Table 5 Dark Accent 2" w:uiPriority="50"/>
+    <w:lsdException w:name="Grid Table 6 Colorful Accent 2" w:uiPriority="51"/>
+    <w:lsdException w:name="Grid Table 7 Colorful Accent 2" w:uiPriority="52"/>
+    <w:lsdException w:name="Grid Table 1 Light Accent 3" w:uiPriority="46"/>
+    <w:lsdException w:name="Grid Table 2 Accent 3" w:uiPriority="47"/>
+    <w:lsdException w:name="Grid Table 3 Accent 3" w:uiPriority="48"/>
+    <w:lsdException w:name="Grid Table 4 Accent 3" w:uiPriority="49"/>
+    <w:lsdException w:name="Grid Table 5 Dark Accent 3" w:uiPriority="50"/>
+    <w:lsdException w:name="Grid Table 6 Colorful Accent 3" w:uiPriority="51"/>
+    <w:lsdException w:name="Grid Table 7 Colorful Accent 3" w:uiPriority="52"/>
+    <w:lsdException w:name="Grid Table 1 Light Accent 4" w:uiPriority="46"/>
+    <w:lsdException w:name="Grid Table 2 Accent 4" w:uiPriority="47"/>
+    <w:lsdException w:name="Grid Table 3 Accent 4" w:uiPriority="48"/>
+    <w:lsdException w:name="Grid Table 4 Accent 4" w:uiPriority="49"/>
+    <w:lsdException w:name="Grid Table 5 Dark Accent 4" w:uiPriority="50"/>
+    <w:lsdException w:name="Grid Table 6 Colorful Accent 4" w:uiPriority="51"/>
+    <w:lsdException w:name="Grid Table 7 Colorful Accent 4" w:uiPriority="52"/>
+    <w:lsdException w:name="Grid Table 1 Light Accent 5" w:uiPriority="46"/>
+    <w:lsdException w:name="Grid Table 2 Accent 5" w:uiPriority="47"/>
+    <w:lsdException w:name="Grid Table 3 Accent 5" w:uiPriority="48"/>
+    <w:lsdException w:name="Grid Table 4 Accent 5" w:uiPriority="49"/>
+    <w:lsdException w:name="Grid Table 5 Dark Accent 5" w:uiPriority="50"/>
+    <w:lsdException w:name="Grid Table 6 Colorful Accent 5" w:uiPriority="51"/>
+    <w:lsdException w:name="Grid Table 7 Colorful Accent 5" w:uiPriority="52"/>
+    <w:lsdException w:name="Grid Table 1 Light Accent 6" w:uiPriority="46"/>
+    <w:lsdException w:name="Grid Table 2 Accent 6" w:uiPriority="47"/>
+    <w:lsdException w:name="Grid Table 3 Accent 6" w:uiPriority="48"/>
+    <w:lsdException w:name="Grid Table 4 Accent 6" w:uiPriority="49"/>
+    <w:lsdException w:name="Grid Table 5 Dark Accent 6" w:uiPriority="50"/>
+    <w:lsdException w:name="Grid Table 6 Colorful Accent 6" w:uiPriority="51"/>
+    <w:lsdException w:name="Grid Table 7 Colorful Accent 6" w:uiPriority="52"/>
+    <w:lsdException w:name="List Table 1 Light" w:uiPriority="46"/>
+    <w:lsdException w:name="List Table 2" w:uiPriority="47"/>
+    <w:lsdException w:name="List Table 3" w:uiPriority="48"/>
+    <w:lsdException w:name="List Table 4" w:uiPriority="49"/>
+    <w:lsdException w:name="List Table 5 Dark" w:uiPriority="50"/>
+    <w:lsdException w:name="List Table 6 Colorful" w:uiPriority="51"/>
+    <w:lsdException w:name="List Table 7 Colorful" w:uiPriority="52"/>
+    <w:lsdException w:name="List Table 1 Light Accent 1" w:uiPriority="46"/>
+    <w:lsdException w:name="List Table 2 Accent 1" w:uiPriority="47"/>
+    <w:lsdException w:name="List Table 3 Accent 1" w:uiPriority="48"/>
+    <w:lsdException w:name="List Table 4 Accent 1" w:uiPriority="49"/>
+    <w:lsdException w:name="List Table 5 Dark Accent 1" w:uiPriority="50"/>
+    <w:lsdException w:name="List Table 6 Colorful Accent 1" w:uiPriority="51"/>
+    <w:lsdException w:name="List Table 7 Colorful Accent 1" w:uiPriority="52"/>
+    <w:lsdException w:name="List Table 1 Light Accent 2" w:uiPriority="46"/>
+    <w:lsdException w:name="List Table 2 Accent 2" w:uiPriority="47"/>
+    <w:lsdException w:name="List Table 3 Accent 2" w:uiPriority="48"/>
+    <w:lsdException w:name="List Table 4 Accent 2" w:uiPriority="49"/>
+    <w:lsdException w:name="List Table 5 Dark Accent 2" w:uiPriority="50"/>
+    <w:lsdException w:name="List Table 6 Colorful Accent 2" w:uiPriority="51"/>
+    <w:lsdException w:name="List Table 7 Colorful Accent 2" w:uiPriority="52"/>
+    <w:lsdException w:name="List Table 1 Light Accent 3" w:uiPriority="46"/>
+    <w:lsdException w:name="List Table 2 Accent 3" w:uiPriority="47"/>
+    <w:lsdException w:name="List Table 3 Accent 3" w:uiPriority="48"/>
+    <w:lsdException w:name="List Table 4 Accent 3" w:uiPriority="49"/>
+    <w:lsdException w:name="List Table 5 Dark Accent 3" w:uiPriority="50"/>
+    <w:lsdException w:name="List Table 6 Colorful Accent 3" w:uiPriority="51"/>
+    <w:lsdException w:name="List Table 7 Colorful Accent 3" w:uiPriority="52"/>
+    <w:lsdException w:name="List Table 1 Light Accent 4" w:uiPriority="46"/>
+    <w:lsdException w:name="List Table 2 Accent 4" w:uiPriority="47"/>
+    <w:lsdException w:name="List Table 3 Accent 4" w:uiPriority="48"/>
+    <w:lsdException w:name="List Table 4 Accent 4" w:uiPriority="49"/>
+    <w:lsdException w:name="List Table 5 Dark Accent 4" w:uiPriority="50"/>
+    <w:lsdException w:name="List Table 6 Colorful Accent 4" w:uiPriority="51"/>
+    <w:lsdException w:name="List Table 7 Colorful Accent 4" w:uiPriority="52"/>
+    <w:lsdException w:name="List Table 1 Light Accent 5" w:uiPriority="46"/>
+    <w:lsdException w:name="List Table 2 Accent 5" w:uiPriority="47"/>
+    <w:lsdException w:name="List Table 3 Accent 5" w:uiPriority="48"/>
+    <w:lsdException w:name="List Table 4 Accent 5" w:uiPriority="49"/>
+    <w:lsdException w:name="List Table 5 Dark Accent 5" w:uiPriority="50"/>
+    <w:lsdException w:name="List Table 6 Colorful Accent 5" w:uiPriority="51"/>
+    <w:lsdException w:name="List Table 7 Colorful Accent 5" w:uiPriority="52"/>
+    <w:lsdException w:name="List Table 1 Light Accent 6" w:uiPriority="46"/>
+    <w:lsdException w:name="List Table 2 Accent 6" w:uiPriority="47"/>
+    <w:lsdException w:name="List Table 3 Accent 6" w:uiPriority="48"/>
+    <w:lsdException w:name="List Table 4 Accent 6" w:uiPriority="49"/>
+    <w:lsdException w:name="List Table 5 Dark Accent 6" w:uiPriority="50"/>
+    <w:lsdException w:name="List Table 6 Colorful Accent 6" w:uiPriority="51"/>
+    <w:lsdException w:name="List Table 7 Colorful Accent 6" w:uiPriority="52"/>
   </w:latentStyles>
   <w:style w:type="paragraph" w:default="1" w:styleId="Normal">
     <w:name w:val="Normal"/>

</xml_diff>

<commit_message>
Modifiqué el informe, saque las explicaciones tipo tutorial y explique que hicimos en cada capturas
</commit_message>
<xml_diff>
--- a/Capturas de pantalla.docx
+++ b/Capturas de pantalla.docx
@@ -1,6 +1,6 @@
 
 <file path=word/document.xml><?xml version="1.0" encoding="utf-8"?>
-<w:document xmlns:wpc="http://schemas.microsoft.com/office/word/2010/wordprocessingCanvas" xmlns:mc="http://schemas.openxmlformats.org/markup-compatibility/2006" xmlns:o="urn:schemas-microsoft-com:office:office" xmlns:r="http://schemas.openxmlformats.org/officeDocument/2006/relationships" xmlns:m="http://schemas.openxmlformats.org/officeDocument/2006/math" xmlns:v="urn:schemas-microsoft-com:vml" xmlns:wp14="http://schemas.microsoft.com/office/word/2010/wordprocessingDrawing" xmlns:wp="http://schemas.openxmlformats.org/drawingml/2006/wordprocessingDrawing" xmlns:w10="urn:schemas-microsoft-com:office:word" xmlns:w="http://schemas.openxmlformats.org/wordprocessingml/2006/main" xmlns:w14="http://schemas.microsoft.com/office/word/2010/wordml" xmlns:w15="http://schemas.microsoft.com/office/word/2012/wordml" xmlns:wpg="http://schemas.microsoft.com/office/word/2010/wordprocessingGroup" xmlns:wpi="http://schemas.microsoft.com/office/word/2010/wordprocessingInk" xmlns:wne="http://schemas.microsoft.com/office/word/2006/wordml" xmlns:wps="http://schemas.microsoft.com/office/word/2010/wordprocessingShape" mc:Ignorable="w14 w15 wp14">
+<w:document xmlns:wpc="http://schemas.microsoft.com/office/word/2010/wordprocessingCanvas" xmlns:mc="http://schemas.openxmlformats.org/markup-compatibility/2006" xmlns:o="urn:schemas-microsoft-com:office:office" xmlns:r="http://schemas.openxmlformats.org/officeDocument/2006/relationships" xmlns:m="http://schemas.openxmlformats.org/officeDocument/2006/math" xmlns:v="urn:schemas-microsoft-com:vml" xmlns:wp14="http://schemas.microsoft.com/office/word/2010/wordprocessingDrawing" xmlns:wp="http://schemas.openxmlformats.org/drawingml/2006/wordprocessingDrawing" xmlns:w10="urn:schemas-microsoft-com:office:word" xmlns:w="http://schemas.openxmlformats.org/wordprocessingml/2006/main" xmlns:w14="http://schemas.microsoft.com/office/word/2010/wordml" xmlns:wpg="http://schemas.microsoft.com/office/word/2010/wordprocessingGroup" xmlns:wpi="http://schemas.microsoft.com/office/word/2010/wordprocessingInk" xmlns:wne="http://schemas.microsoft.com/office/word/2006/wordml" xmlns:wps="http://schemas.microsoft.com/office/word/2010/wordprocessingShape" mc:Ignorable="w14 wp14">
   <w:body>
     <w:p>
       <w:pPr>
@@ -19,7 +19,47 @@
           <w:szCs w:val="56"/>
           <w:u w:val="single"/>
         </w:rPr>
-        <w:t>Trabajo sobre GitHub reentrega.</w:t>
+        <w:t xml:space="preserve">Trabajo sobre </w:t>
+      </w:r>
+      <w:proofErr w:type="spellStart"/>
+      <w:r>
+        <w:rPr>
+          <w:b/>
+          <w:sz w:val="56"/>
+          <w:szCs w:val="56"/>
+          <w:u w:val="single"/>
+        </w:rPr>
+        <w:t>GitHub</w:t>
+      </w:r>
+      <w:proofErr w:type="spellEnd"/>
+      <w:r>
+        <w:rPr>
+          <w:b/>
+          <w:sz w:val="56"/>
+          <w:szCs w:val="56"/>
+          <w:u w:val="single"/>
+        </w:rPr>
+        <w:t xml:space="preserve"> </w:t>
+      </w:r>
+      <w:proofErr w:type="spellStart"/>
+      <w:r>
+        <w:rPr>
+          <w:b/>
+          <w:sz w:val="56"/>
+          <w:szCs w:val="56"/>
+          <w:u w:val="single"/>
+        </w:rPr>
+        <w:t>reentrega</w:t>
+      </w:r>
+      <w:proofErr w:type="spellEnd"/>
+      <w:r>
+        <w:rPr>
+          <w:b/>
+          <w:sz w:val="56"/>
+          <w:szCs w:val="56"/>
+          <w:u w:val="single"/>
+        </w:rPr>
+        <w:t>.</w:t>
       </w:r>
     </w:p>
     <w:p>
@@ -32,6 +72,7 @@
           <w:u w:val="single"/>
         </w:rPr>
       </w:pPr>
+      <w:proofErr w:type="spellStart"/>
       <w:r>
         <w:rPr>
           <w:b/>
@@ -39,7 +80,17 @@
           <w:szCs w:val="48"/>
           <w:u w:val="single"/>
         </w:rPr>
-        <w:t>Unicen, Facultad</w:t>
+        <w:t>Unicen</w:t>
+      </w:r>
+      <w:proofErr w:type="spellEnd"/>
+      <w:r>
+        <w:rPr>
+          <w:b/>
+          <w:sz w:val="48"/>
+          <w:szCs w:val="48"/>
+          <w:u w:val="single"/>
+        </w:rPr>
+        <w:t>, Facultad</w:t>
       </w:r>
       <w:r>
         <w:rPr>
@@ -113,13 +164,23 @@
           <w:szCs w:val="36"/>
         </w:rPr>
       </w:pPr>
-      <w:r>
-        <w:rPr>
-          <w:b/>
-          <w:sz w:val="36"/>
-          <w:szCs w:val="36"/>
-        </w:rPr>
-        <w:t>Loray Tomas</w:t>
+      <w:proofErr w:type="spellStart"/>
+      <w:r>
+        <w:rPr>
+          <w:b/>
+          <w:sz w:val="36"/>
+          <w:szCs w:val="36"/>
+        </w:rPr>
+        <w:t>Loray</w:t>
+      </w:r>
+      <w:proofErr w:type="spellEnd"/>
+      <w:r>
+        <w:rPr>
+          <w:b/>
+          <w:sz w:val="36"/>
+          <w:szCs w:val="36"/>
+        </w:rPr>
+        <w:t xml:space="preserve"> Tomas</w:t>
       </w:r>
     </w:p>
     <w:p>
@@ -135,13 +196,23 @@
           <w:szCs w:val="36"/>
         </w:rPr>
       </w:pPr>
-      <w:r>
-        <w:rPr>
-          <w:b/>
-          <w:sz w:val="36"/>
-          <w:szCs w:val="36"/>
-        </w:rPr>
-        <w:t>Marano Ariel</w:t>
+      <w:proofErr w:type="spellStart"/>
+      <w:r>
+        <w:rPr>
+          <w:b/>
+          <w:sz w:val="36"/>
+          <w:szCs w:val="36"/>
+        </w:rPr>
+        <w:t>Marano</w:t>
+      </w:r>
+      <w:proofErr w:type="spellEnd"/>
+      <w:r>
+        <w:rPr>
+          <w:b/>
+          <w:sz w:val="36"/>
+          <w:szCs w:val="36"/>
+        </w:rPr>
+        <w:t xml:space="preserve"> Ariel</w:t>
       </w:r>
     </w:p>
     <w:p>
@@ -212,7 +283,25 @@
           <w:sz w:val="36"/>
           <w:szCs w:val="36"/>
         </w:rPr>
-        <w:t>Dr. Lo Vercio Lucas</w:t>
+        <w:t xml:space="preserve">Dr. Lo </w:t>
+      </w:r>
+      <w:proofErr w:type="spellStart"/>
+      <w:r>
+        <w:rPr>
+          <w:b/>
+          <w:sz w:val="36"/>
+          <w:szCs w:val="36"/>
+        </w:rPr>
+        <w:t>Vercio</w:t>
+      </w:r>
+      <w:proofErr w:type="spellEnd"/>
+      <w:r>
+        <w:rPr>
+          <w:b/>
+          <w:sz w:val="36"/>
+          <w:szCs w:val="36"/>
+        </w:rPr>
+        <w:t xml:space="preserve"> Lucas</w:t>
       </w:r>
     </w:p>
     <w:p>
@@ -234,7 +323,25 @@
           <w:sz w:val="36"/>
           <w:szCs w:val="36"/>
         </w:rPr>
-        <w:t>Dr. Rodriguez Guillermo</w:t>
+        <w:t xml:space="preserve">Dr. </w:t>
+      </w:r>
+      <w:proofErr w:type="spellStart"/>
+      <w:r>
+        <w:rPr>
+          <w:b/>
+          <w:sz w:val="36"/>
+          <w:szCs w:val="36"/>
+        </w:rPr>
+        <w:t>Rodriguez</w:t>
+      </w:r>
+      <w:proofErr w:type="spellEnd"/>
+      <w:r>
+        <w:rPr>
+          <w:b/>
+          <w:sz w:val="36"/>
+          <w:szCs w:val="36"/>
+        </w:rPr>
+        <w:t xml:space="preserve"> Guillermo</w:t>
       </w:r>
     </w:p>
     <w:p>
@@ -256,8 +363,36 @@
           <w:sz w:val="36"/>
           <w:szCs w:val="36"/>
         </w:rPr>
-        <w:t>Dr. Nicoletti Matias</w:t>
-      </w:r>
+        <w:t xml:space="preserve">Dr. </w:t>
+      </w:r>
+      <w:proofErr w:type="spellStart"/>
+      <w:r>
+        <w:rPr>
+          <w:b/>
+          <w:sz w:val="36"/>
+          <w:szCs w:val="36"/>
+        </w:rPr>
+        <w:t>Nicoletti</w:t>
+      </w:r>
+      <w:proofErr w:type="spellEnd"/>
+      <w:r>
+        <w:rPr>
+          <w:b/>
+          <w:sz w:val="36"/>
+          <w:szCs w:val="36"/>
+        </w:rPr>
+        <w:t xml:space="preserve"> </w:t>
+      </w:r>
+      <w:proofErr w:type="spellStart"/>
+      <w:r>
+        <w:rPr>
+          <w:b/>
+          <w:sz w:val="36"/>
+          <w:szCs w:val="36"/>
+        </w:rPr>
+        <w:t>Matias</w:t>
+      </w:r>
+      <w:proofErr w:type="spellEnd"/>
     </w:p>
     <w:p>
       <w:pPr>
@@ -278,7 +413,25 @@
           <w:sz w:val="36"/>
           <w:szCs w:val="36"/>
         </w:rPr>
-        <w:t>Dr. Nigro Oscar</w:t>
+        <w:t xml:space="preserve">Dr. </w:t>
+      </w:r>
+      <w:proofErr w:type="spellStart"/>
+      <w:r>
+        <w:rPr>
+          <w:b/>
+          <w:sz w:val="36"/>
+          <w:szCs w:val="36"/>
+        </w:rPr>
+        <w:t>Nigro</w:t>
+      </w:r>
+      <w:proofErr w:type="spellEnd"/>
+      <w:r>
+        <w:rPr>
+          <w:b/>
+          <w:sz w:val="36"/>
+          <w:szCs w:val="36"/>
+        </w:rPr>
+        <w:t xml:space="preserve"> Oscar</w:t>
       </w:r>
     </w:p>
     <w:p>
@@ -300,7 +453,25 @@
           <w:sz w:val="36"/>
           <w:szCs w:val="36"/>
         </w:rPr>
-        <w:t>Ing. Barian Varona</w:t>
+        <w:t xml:space="preserve">Ing. </w:t>
+      </w:r>
+      <w:proofErr w:type="spellStart"/>
+      <w:r>
+        <w:rPr>
+          <w:b/>
+          <w:sz w:val="36"/>
+          <w:szCs w:val="36"/>
+        </w:rPr>
+        <w:t>Barian</w:t>
+      </w:r>
+      <w:proofErr w:type="spellEnd"/>
+      <w:r>
+        <w:rPr>
+          <w:b/>
+          <w:sz w:val="36"/>
+          <w:szCs w:val="36"/>
+        </w:rPr>
+        <w:t xml:space="preserve"> Varona</w:t>
       </w:r>
     </w:p>
     <w:p>
@@ -322,8 +493,36 @@
           <w:sz w:val="36"/>
           <w:szCs w:val="36"/>
         </w:rPr>
-        <w:t>Ing. Sandra Gonzalez cisaro</w:t>
-      </w:r>
+        <w:t xml:space="preserve">Ing. Sandra </w:t>
+      </w:r>
+      <w:proofErr w:type="spellStart"/>
+      <w:r>
+        <w:rPr>
+          <w:b/>
+          <w:sz w:val="36"/>
+          <w:szCs w:val="36"/>
+        </w:rPr>
+        <w:t>Gonzalez</w:t>
+      </w:r>
+      <w:proofErr w:type="spellEnd"/>
+      <w:r>
+        <w:rPr>
+          <w:b/>
+          <w:sz w:val="36"/>
+          <w:szCs w:val="36"/>
+        </w:rPr>
+        <w:t xml:space="preserve"> </w:t>
+      </w:r>
+      <w:proofErr w:type="spellStart"/>
+      <w:r>
+        <w:rPr>
+          <w:b/>
+          <w:sz w:val="36"/>
+          <w:szCs w:val="36"/>
+        </w:rPr>
+        <w:t>cisaro</w:t>
+      </w:r>
+      <w:proofErr w:type="spellEnd"/>
     </w:p>
     <w:p>
       <w:pPr>
@@ -369,7 +568,7 @@
                     <pic:cNvPicPr/>
                   </pic:nvPicPr>
                   <pic:blipFill>
-                    <a:blip r:embed="rId7">
+                    <a:blip r:embed="rId8">
                       <a:extLst>
                         <a:ext uri="{28A0092B-C50C-407E-A947-70E740481C1C}">
                           <a14:useLocalDpi xmlns:a14="http://schemas.microsoft.com/office/drawing/2010/main" val="0"/>
@@ -418,115 +617,64 @@
           <w:szCs w:val="32"/>
         </w:rPr>
         <w:lastRenderedPageBreak/>
-        <w:t xml:space="preserve">En esta parte del trabajo, vamos a demostrar y explicar cómo trabajamos en Git y GitHub utilizando el respectivo repositorio, los issues o tareas asignados a cada </w:t>
-      </w:r>
-      <w:r>
-        <w:rPr>
-          <w:sz w:val="32"/>
-          <w:szCs w:val="32"/>
-        </w:rPr>
-        <w:t>integrante</w:t>
-      </w:r>
-      <w:r>
-        <w:rPr>
-          <w:sz w:val="32"/>
-          <w:szCs w:val="32"/>
-        </w:rPr>
-        <w:t>, con milestones y los diversos comandos demostrados con las capturas de pantalla.</w:t>
-      </w:r>
-    </w:p>
-    <w:p>
-      <w:pPr>
-        <w:rPr>
-          <w:sz w:val="32"/>
-          <w:szCs w:val="32"/>
-        </w:rPr>
-      </w:pPr>
-      <w:r>
-        <w:rPr>
-          <w:sz w:val="32"/>
-          <w:szCs w:val="32"/>
-        </w:rPr>
-        <w:t>Comenzamos con Git push:</w:t>
-      </w:r>
-    </w:p>
-    <w:p>
-      <w:pPr>
-        <w:rPr>
-          <w:sz w:val="32"/>
-          <w:szCs w:val="32"/>
-        </w:rPr>
-      </w:pPr>
-      <w:r>
-        <w:rPr>
-          <w:sz w:val="32"/>
-          <w:szCs w:val="32"/>
-        </w:rPr>
-        <w:t>El Git Push se</w:t>
-      </w:r>
-      <w:r>
-        <w:rPr>
-          <w:sz w:val="32"/>
-          <w:szCs w:val="32"/>
-        </w:rPr>
-        <w:t xml:space="preserve"> utiliza para subir los cambios y </w:t>
-      </w:r>
-      <w:r>
-        <w:rPr>
-          <w:sz w:val="32"/>
-          <w:szCs w:val="32"/>
-        </w:rPr>
-        <w:t xml:space="preserve">commits </w:t>
-      </w:r>
-      <w:r>
-        <w:rPr>
-          <w:sz w:val="32"/>
-          <w:szCs w:val="32"/>
-        </w:rPr>
-        <w:t>realizados del proyecto que s</w:t>
-      </w:r>
-      <w:r>
-        <w:rPr>
-          <w:sz w:val="32"/>
-          <w:szCs w:val="32"/>
-        </w:rPr>
-        <w:t>e lleva</w:t>
-      </w:r>
-      <w:r>
-        <w:rPr>
-          <w:sz w:val="32"/>
-          <w:szCs w:val="32"/>
-        </w:rPr>
-        <w:t xml:space="preserve"> a cabo.</w:t>
-      </w:r>
-      <w:r>
-        <w:rPr>
-          <w:sz w:val="32"/>
-          <w:szCs w:val="32"/>
-        </w:rPr>
-        <w:t xml:space="preserve"> Cuando terminamos de trabajar en las modificaciones, re</w:t>
-      </w:r>
-      <w:r>
-        <w:rPr>
-          <w:sz w:val="32"/>
-          <w:szCs w:val="32"/>
-        </w:rPr>
-        <w:t>alizamos un commit e</w:t>
-      </w:r>
-      <w:r>
-        <w:rPr>
-          <w:sz w:val="32"/>
-          <w:szCs w:val="32"/>
-        </w:rPr>
-        <w:t xml:space="preserve"> in</w:t>
-      </w:r>
-      <w:r>
-        <w:rPr>
-          <w:sz w:val="32"/>
-          <w:szCs w:val="32"/>
-        </w:rPr>
-        <w:t>gresamos el comando “Git Push” que como la palabra lo indica, “empuja” los cambios al repositorio</w:t>
-      </w:r>
+        <w:t xml:space="preserve">En este informe demostraremos el uso de los comandos de </w:t>
+      </w:r>
+      <w:proofErr w:type="spellStart"/>
+      <w:r>
+        <w:rPr>
+          <w:sz w:val="32"/>
+          <w:szCs w:val="32"/>
+        </w:rPr>
+        <w:t>git</w:t>
+      </w:r>
+      <w:proofErr w:type="spellEnd"/>
+      <w:r>
+        <w:rPr>
+          <w:sz w:val="32"/>
+          <w:szCs w:val="32"/>
+        </w:rPr>
+        <w:t xml:space="preserve"> y como y para que los utilizamos.</w:t>
+      </w:r>
+    </w:p>
+    <w:p>
+      <w:pPr>
+        <w:rPr>
+          <w:sz w:val="32"/>
+          <w:szCs w:val="32"/>
+        </w:rPr>
+      </w:pPr>
+      <w:r>
+        <w:rPr>
+          <w:sz w:val="32"/>
+          <w:szCs w:val="32"/>
+        </w:rPr>
+        <w:t xml:space="preserve">Comenzamos con </w:t>
+      </w:r>
+      <w:proofErr w:type="spellStart"/>
+      <w:r>
+        <w:rPr>
+          <w:sz w:val="32"/>
+          <w:szCs w:val="32"/>
+        </w:rPr>
+        <w:t>git</w:t>
+      </w:r>
+      <w:proofErr w:type="spellEnd"/>
+      <w:r>
+        <w:rPr>
+          <w:sz w:val="32"/>
+          <w:szCs w:val="32"/>
+        </w:rPr>
+        <w:t xml:space="preserve"> </w:t>
+      </w:r>
+      <w:proofErr w:type="spellStart"/>
+      <w:r>
+        <w:rPr>
+          <w:sz w:val="32"/>
+          <w:szCs w:val="32"/>
+        </w:rPr>
+        <w:t>add</w:t>
+      </w:r>
+      <w:proofErr w:type="spellEnd"/>
       <w:r>
         <w:rPr>
           <w:sz w:val="32"/>
@@ -534,12 +682,20 @@
         </w:rPr>
         <w:t>.</w:t>
       </w:r>
-      <w:r>
-        <w:rPr>
-          <w:sz w:val="32"/>
-          <w:szCs w:val="32"/>
-        </w:rPr>
-        <w:t xml:space="preserve"> A continuación, dejamos unas capturas de pantalla de ejemplo.</w:t>
+    </w:p>
+    <w:p>
+      <w:pPr>
+        <w:rPr>
+          <w:sz w:val="32"/>
+          <w:szCs w:val="32"/>
+        </w:rPr>
+      </w:pPr>
+      <w:r>
+        <w:rPr>
+          <w:sz w:val="32"/>
+          <w:szCs w:val="32"/>
+        </w:rPr>
+        <w:t xml:space="preserve">Las siguientes capturas de pantalla muestran el momento en que se agrega un archivo que había sido modificado para poder trabajar en él. </w:t>
       </w:r>
     </w:p>
     <w:p>
@@ -552,10 +708,310 @@
       <w:r>
         <w:rPr>
           <w:noProof/>
-          <w:sz w:val="32"/>
-          <w:szCs w:val="32"/>
           <w:lang w:eastAsia="es-AR"/>
         </w:rPr>
+        <w:drawing>
+          <wp:inline distT="0" distB="0" distL="0" distR="0" wp14:anchorId="099AA228" wp14:editId="0C4B911C">
+            <wp:extent cx="5607613" cy="2638425"/>
+            <wp:effectExtent l="0" t="0" r="0" b="0"/>
+            <wp:docPr id="11" name="Imagen 11"/>
+            <wp:cNvGraphicFramePr>
+              <a:graphicFrameLocks xmlns:a="http://schemas.openxmlformats.org/drawingml/2006/main" noChangeAspect="1"/>
+            </wp:cNvGraphicFramePr>
+            <a:graphic xmlns:a="http://schemas.openxmlformats.org/drawingml/2006/main">
+              <a:graphicData uri="http://schemas.openxmlformats.org/drawingml/2006/picture">
+                <pic:pic xmlns:pic="http://schemas.openxmlformats.org/drawingml/2006/picture">
+                  <pic:nvPicPr>
+                    <pic:cNvPr id="0" name=""/>
+                    <pic:cNvPicPr/>
+                  </pic:nvPicPr>
+                  <pic:blipFill>
+                    <a:blip r:embed="rId9"/>
+                    <a:stretch>
+                      <a:fillRect/>
+                    </a:stretch>
+                  </pic:blipFill>
+                  <pic:spPr>
+                    <a:xfrm>
+                      <a:off x="0" y="0"/>
+                      <a:ext cx="5612130" cy="2640550"/>
+                    </a:xfrm>
+                    <a:prstGeom prst="rect">
+                      <a:avLst/>
+                    </a:prstGeom>
+                  </pic:spPr>
+                </pic:pic>
+              </a:graphicData>
+            </a:graphic>
+          </wp:inline>
+        </w:drawing>
+      </w:r>
+    </w:p>
+    <w:p>
+      <w:pPr>
+        <w:rPr>
+          <w:sz w:val="32"/>
+          <w:szCs w:val="32"/>
+        </w:rPr>
+      </w:pPr>
+      <w:r>
+        <w:rPr>
+          <w:noProof/>
+          <w:sz w:val="32"/>
+          <w:szCs w:val="32"/>
+          <w:lang w:eastAsia="es-AR"/>
+        </w:rPr>
+        <w:drawing>
+          <wp:inline distT="0" distB="0" distL="0" distR="0" wp14:anchorId="407AC917" wp14:editId="41815CE2">
+            <wp:extent cx="5600700" cy="2905125"/>
+            <wp:effectExtent l="0" t="0" r="0" b="9525"/>
+            <wp:docPr id="10" name="Imagen 10"/>
+            <wp:cNvGraphicFramePr>
+              <a:graphicFrameLocks xmlns:a="http://schemas.openxmlformats.org/drawingml/2006/main" noChangeAspect="1"/>
+            </wp:cNvGraphicFramePr>
+            <a:graphic xmlns:a="http://schemas.openxmlformats.org/drawingml/2006/main">
+              <a:graphicData uri="http://schemas.openxmlformats.org/drawingml/2006/picture">
+                <pic:pic xmlns:pic="http://schemas.openxmlformats.org/drawingml/2006/picture">
+                  <pic:nvPicPr>
+                    <pic:cNvPr id="0" name="Picture 1"/>
+                    <pic:cNvPicPr>
+                      <a:picLocks noChangeAspect="1" noChangeArrowheads="1"/>
+                    </pic:cNvPicPr>
+                  </pic:nvPicPr>
+                  <pic:blipFill>
+                    <a:blip r:embed="rId10" cstate="print">
+                      <a:extLst>
+                        <a:ext uri="{28A0092B-C50C-407E-A947-70E740481C1C}">
+                          <a14:useLocalDpi xmlns:a14="http://schemas.microsoft.com/office/drawing/2010/main" val="0"/>
+                        </a:ext>
+                      </a:extLst>
+                    </a:blip>
+                    <a:srcRect/>
+                    <a:stretch>
+                      <a:fillRect/>
+                    </a:stretch>
+                  </pic:blipFill>
+                  <pic:spPr bwMode="auto">
+                    <a:xfrm>
+                      <a:off x="0" y="0"/>
+                      <a:ext cx="5608320" cy="2909078"/>
+                    </a:xfrm>
+                    <a:prstGeom prst="rect">
+                      <a:avLst/>
+                    </a:prstGeom>
+                    <a:noFill/>
+                    <a:ln>
+                      <a:noFill/>
+                    </a:ln>
+                  </pic:spPr>
+                </pic:pic>
+              </a:graphicData>
+            </a:graphic>
+          </wp:inline>
+        </w:drawing>
+      </w:r>
+    </w:p>
+    <w:p>
+      <w:pPr>
+        <w:rPr>
+          <w:sz w:val="32"/>
+          <w:szCs w:val="32"/>
+        </w:rPr>
+      </w:pPr>
+    </w:p>
+    <w:p>
+      <w:pPr>
+        <w:rPr>
+          <w:sz w:val="32"/>
+          <w:szCs w:val="32"/>
+        </w:rPr>
+      </w:pPr>
+      <w:r>
+        <w:rPr>
+          <w:sz w:val="32"/>
+          <w:szCs w:val="32"/>
+        </w:rPr>
+        <w:lastRenderedPageBreak/>
+        <w:t xml:space="preserve">Seguimos con </w:t>
+      </w:r>
+      <w:proofErr w:type="spellStart"/>
+      <w:r>
+        <w:rPr>
+          <w:sz w:val="32"/>
+          <w:szCs w:val="32"/>
+        </w:rPr>
+        <w:t>git</w:t>
+      </w:r>
+      <w:proofErr w:type="spellEnd"/>
+      <w:r>
+        <w:rPr>
+          <w:sz w:val="32"/>
+          <w:szCs w:val="32"/>
+        </w:rPr>
+        <w:t xml:space="preserve"> </w:t>
+      </w:r>
+      <w:proofErr w:type="spellStart"/>
+      <w:r>
+        <w:rPr>
+          <w:sz w:val="32"/>
+          <w:szCs w:val="32"/>
+        </w:rPr>
+        <w:t>commit</w:t>
+      </w:r>
+      <w:proofErr w:type="spellEnd"/>
+      <w:r>
+        <w:rPr>
+          <w:sz w:val="32"/>
+          <w:szCs w:val="32"/>
+        </w:rPr>
+        <w:t>.</w:t>
+      </w:r>
+    </w:p>
+    <w:p>
+      <w:pPr>
+        <w:rPr>
+          <w:sz w:val="32"/>
+          <w:szCs w:val="32"/>
+        </w:rPr>
+      </w:pPr>
+      <w:r>
+        <w:rPr>
+          <w:sz w:val="32"/>
+          <w:szCs w:val="32"/>
+        </w:rPr>
+        <w:t xml:space="preserve">Las siguientes capturas de pantalla, muestran los momentos en que se </w:t>
+      </w:r>
+      <w:proofErr w:type="spellStart"/>
+      <w:r>
+        <w:rPr>
+          <w:sz w:val="32"/>
+          <w:szCs w:val="32"/>
+        </w:rPr>
+        <w:t>comitéa</w:t>
+      </w:r>
+      <w:proofErr w:type="spellEnd"/>
+      <w:r>
+        <w:rPr>
+          <w:sz w:val="32"/>
+          <w:szCs w:val="32"/>
+        </w:rPr>
+        <w:t xml:space="preserve"> y se explica que es lo que se sube y que es lo que se modificó.</w:t>
+      </w:r>
+    </w:p>
+    <w:p>
+      <w:pPr>
+        <w:rPr>
+          <w:sz w:val="32"/>
+          <w:szCs w:val="32"/>
+        </w:rPr>
+      </w:pPr>
+      <w:r>
+        <w:rPr>
+          <w:noProof/>
+          <w:sz w:val="32"/>
+          <w:szCs w:val="32"/>
+          <w:lang w:eastAsia="es-AR"/>
+        </w:rPr>
+        <w:drawing>
+          <wp:inline distT="0" distB="0" distL="0" distR="0" wp14:anchorId="42A5E2B0" wp14:editId="70F65233">
+            <wp:extent cx="5606143" cy="3287485"/>
+            <wp:effectExtent l="0" t="0" r="0" b="8255"/>
+            <wp:docPr id="7" name="0 Imagen"/>
+            <wp:cNvGraphicFramePr>
+              <a:graphicFrameLocks xmlns:a="http://schemas.openxmlformats.org/drawingml/2006/main" noChangeAspect="1"/>
+            </wp:cNvGraphicFramePr>
+            <a:graphic xmlns:a="http://schemas.openxmlformats.org/drawingml/2006/main">
+              <a:graphicData uri="http://schemas.openxmlformats.org/drawingml/2006/picture">
+                <pic:pic xmlns:pic="http://schemas.openxmlformats.org/drawingml/2006/picture">
+                  <pic:nvPicPr>
+                    <pic:cNvPr id="0" name="Sin título.png"/>
+                    <pic:cNvPicPr/>
+                  </pic:nvPicPr>
+                  <pic:blipFill>
+                    <a:blip r:embed="rId11">
+                      <a:extLst>
+                        <a:ext uri="{28A0092B-C50C-407E-A947-70E740481C1C}">
+                          <a14:useLocalDpi xmlns:a14="http://schemas.microsoft.com/office/drawing/2010/main" val="0"/>
+                        </a:ext>
+                      </a:extLst>
+                    </a:blip>
+                    <a:stretch>
+                      <a:fillRect/>
+                    </a:stretch>
+                  </pic:blipFill>
+                  <pic:spPr>
+                    <a:xfrm>
+                      <a:off x="0" y="0"/>
+                      <a:ext cx="5612130" cy="3290996"/>
+                    </a:xfrm>
+                    <a:prstGeom prst="rect">
+                      <a:avLst/>
+                    </a:prstGeom>
+                  </pic:spPr>
+                </pic:pic>
+              </a:graphicData>
+            </a:graphic>
+          </wp:inline>
+        </w:drawing>
+      </w:r>
+      <w:bookmarkStart w:id="0" w:name="_GoBack"/>
+      <w:bookmarkEnd w:id="0"/>
+    </w:p>
+    <w:p>
+      <w:pPr>
+        <w:rPr>
+          <w:sz w:val="32"/>
+          <w:szCs w:val="32"/>
+        </w:rPr>
+      </w:pPr>
+    </w:p>
+    <w:p>
+      <w:pPr>
+        <w:rPr>
+          <w:sz w:val="32"/>
+          <w:szCs w:val="32"/>
+        </w:rPr>
+      </w:pPr>
+    </w:p>
+    <w:p>
+      <w:pPr>
+        <w:rPr>
+          <w:sz w:val="32"/>
+          <w:szCs w:val="32"/>
+        </w:rPr>
+      </w:pPr>
+    </w:p>
+    <w:p>
+      <w:pPr>
+        <w:rPr>
+          <w:sz w:val="32"/>
+          <w:szCs w:val="32"/>
+        </w:rPr>
+      </w:pPr>
+    </w:p>
+    <w:p>
+      <w:pPr>
+        <w:rPr>
+          <w:sz w:val="32"/>
+          <w:szCs w:val="32"/>
+        </w:rPr>
+      </w:pPr>
+    </w:p>
+    <w:p>
+      <w:pPr>
+        <w:rPr>
+          <w:sz w:val="32"/>
+          <w:szCs w:val="32"/>
+        </w:rPr>
+      </w:pPr>
+      <w:r>
+        <w:rPr>
+          <w:noProof/>
+          <w:sz w:val="32"/>
+          <w:szCs w:val="32"/>
+          <w:lang w:eastAsia="es-AR"/>
+        </w:rPr>
+        <w:lastRenderedPageBreak/>
         <w:drawing>
           <wp:inline distT="0" distB="0" distL="0" distR="0">
             <wp:extent cx="6082301" cy="4572000"/>
@@ -572,7 +1028,7 @@
                     <pic:cNvPicPr/>
                   </pic:nvPicPr>
                   <pic:blipFill>
-                    <a:blip r:embed="rId8">
+                    <a:blip r:embed="rId12">
                       <a:extLst>
                         <a:ext uri="{28A0092B-C50C-407E-A947-70E740481C1C}">
                           <a14:useLocalDpi xmlns:a14="http://schemas.microsoft.com/office/drawing/2010/main" val="0"/>
@@ -639,7 +1095,7 @@
                     <pic:cNvPicPr/>
                   </pic:nvPicPr>
                   <pic:blipFill>
-                    <a:blip r:embed="rId9"/>
+                    <a:blip r:embed="rId13"/>
                     <a:stretch>
                       <a:fillRect/>
                     </a:stretch>
@@ -688,7 +1144,7 @@
                     <pic:cNvPicPr/>
                   </pic:nvPicPr>
                   <pic:blipFill>
-                    <a:blip r:embed="rId10"/>
+                    <a:blip r:embed="rId14"/>
                     <a:stretch>
                       <a:fillRect/>
                     </a:stretch>
@@ -724,14 +1180,16 @@
           <w:szCs w:val="32"/>
         </w:rPr>
       </w:pPr>
+      <w:proofErr w:type="spellStart"/>
       <w:r>
         <w:rPr>
           <w:sz w:val="32"/>
           <w:szCs w:val="32"/>
         </w:rPr>
         <w:lastRenderedPageBreak/>
-        <w:t>Git pull:</w:t>
-      </w:r>
+        <w:t>Git</w:t>
+      </w:r>
+      <w:proofErr w:type="spellEnd"/>
       <w:r>
         <w:rPr>
           <w:sz w:val="32"/>
@@ -739,12 +1197,67 @@
         </w:rPr>
         <w:t xml:space="preserve"> </w:t>
       </w:r>
-      <w:r>
-        <w:rPr>
-          <w:sz w:val="32"/>
-          <w:szCs w:val="32"/>
-        </w:rPr>
-        <w:t xml:space="preserve">El comando git pull se utiliza </w:t>
+      <w:proofErr w:type="spellStart"/>
+      <w:r>
+        <w:rPr>
+          <w:sz w:val="32"/>
+          <w:szCs w:val="32"/>
+        </w:rPr>
+        <w:t>pull</w:t>
+      </w:r>
+      <w:proofErr w:type="spellEnd"/>
+      <w:r>
+        <w:rPr>
+          <w:sz w:val="32"/>
+          <w:szCs w:val="32"/>
+        </w:rPr>
+        <w:t>:</w:t>
+      </w:r>
+      <w:r>
+        <w:rPr>
+          <w:sz w:val="32"/>
+          <w:szCs w:val="32"/>
+        </w:rPr>
+        <w:t xml:space="preserve"> </w:t>
+      </w:r>
+      <w:r>
+        <w:rPr>
+          <w:sz w:val="32"/>
+          <w:szCs w:val="32"/>
+        </w:rPr>
+        <w:t xml:space="preserve">El comando </w:t>
+      </w:r>
+      <w:proofErr w:type="spellStart"/>
+      <w:r>
+        <w:rPr>
+          <w:sz w:val="32"/>
+          <w:szCs w:val="32"/>
+        </w:rPr>
+        <w:t>git</w:t>
+      </w:r>
+      <w:proofErr w:type="spellEnd"/>
+      <w:r>
+        <w:rPr>
+          <w:sz w:val="32"/>
+          <w:szCs w:val="32"/>
+        </w:rPr>
+        <w:t xml:space="preserve"> </w:t>
+      </w:r>
+      <w:proofErr w:type="spellStart"/>
+      <w:r>
+        <w:rPr>
+          <w:sz w:val="32"/>
+          <w:szCs w:val="32"/>
+        </w:rPr>
+        <w:t>pull</w:t>
+      </w:r>
+      <w:proofErr w:type="spellEnd"/>
+      <w:r>
+        <w:rPr>
+          <w:sz w:val="32"/>
+          <w:szCs w:val="32"/>
+        </w:rPr>
+        <w:t xml:space="preserve"> se utiliza </w:t>
       </w:r>
       <w:r>
         <w:rPr>
@@ -781,6 +1294,7 @@
         </w:rPr>
         <w:t xml:space="preserve">s, se usa el </w:t>
       </w:r>
+      <w:proofErr w:type="spellStart"/>
       <w:r>
         <w:rPr>
           <w:sz w:val="32"/>
@@ -793,7 +1307,31 @@
           <w:sz w:val="32"/>
           <w:szCs w:val="32"/>
         </w:rPr>
-        <w:t xml:space="preserve">git pull” e inmediatamente se </w:t>
+        <w:t>git</w:t>
+      </w:r>
+      <w:proofErr w:type="spellEnd"/>
+      <w:r>
+        <w:rPr>
+          <w:sz w:val="32"/>
+          <w:szCs w:val="32"/>
+        </w:rPr>
+        <w:t xml:space="preserve"> </w:t>
+      </w:r>
+      <w:proofErr w:type="spellStart"/>
+      <w:r>
+        <w:rPr>
+          <w:sz w:val="32"/>
+          <w:szCs w:val="32"/>
+        </w:rPr>
+        <w:t>pull</w:t>
+      </w:r>
+      <w:proofErr w:type="spellEnd"/>
+      <w:r>
+        <w:rPr>
+          <w:sz w:val="32"/>
+          <w:szCs w:val="32"/>
+        </w:rPr>
+        <w:t xml:space="preserve">” e inmediatamente se </w:t>
       </w:r>
       <w:r>
         <w:rPr>
@@ -839,7 +1377,7 @@
                     </pic:cNvPicPr>
                   </pic:nvPicPr>
                   <pic:blipFill>
-                    <a:blip r:embed="rId11" cstate="print">
+                    <a:blip r:embed="rId15" cstate="print">
                       <a:extLst>
                         <a:ext uri="{28A0092B-C50C-407E-A947-70E740481C1C}">
                           <a14:useLocalDpi xmlns:a14="http://schemas.microsoft.com/office/drawing/2010/main" val="0"/>
@@ -903,7 +1441,7 @@
                     </pic:cNvPicPr>
                   </pic:nvPicPr>
                   <pic:blipFill>
-                    <a:blip r:embed="rId12" cstate="print">
+                    <a:blip r:embed="rId16" cstate="print">
                       <a:extLst>
                         <a:ext uri="{28A0092B-C50C-407E-A947-70E740481C1C}">
                           <a14:useLocalDpi xmlns:a14="http://schemas.microsoft.com/office/drawing/2010/main" val="0"/>
@@ -966,7 +1504,7 @@
                     <pic:cNvPicPr/>
                   </pic:nvPicPr>
                   <pic:blipFill>
-                    <a:blip r:embed="rId13"/>
+                    <a:blip r:embed="rId17"/>
                     <a:stretch>
                       <a:fillRect/>
                     </a:stretch>
@@ -1002,201 +1540,6 @@
           <w:szCs w:val="32"/>
         </w:rPr>
       </w:pPr>
-      <w:r>
-        <w:rPr>
-          <w:sz w:val="32"/>
-          <w:szCs w:val="32"/>
-        </w:rPr>
-        <w:t xml:space="preserve">Git add: Git add es un comando utilizado para agregar archivos/modificaciones a un determinado proyecto. </w:t>
-      </w:r>
-    </w:p>
-    <w:p>
-      <w:pPr>
-        <w:rPr>
-          <w:sz w:val="32"/>
-          <w:szCs w:val="32"/>
-        </w:rPr>
-      </w:pPr>
-      <w:r>
-        <w:rPr>
-          <w:noProof/>
-          <w:lang w:eastAsia="es-AR"/>
-        </w:rPr>
-        <w:drawing>
-          <wp:inline distT="0" distB="0" distL="0" distR="0" wp14:anchorId="29784AB9" wp14:editId="66CB92E0">
-            <wp:extent cx="5612130" cy="3155315"/>
-            <wp:effectExtent l="0" t="0" r="7620" b="6985"/>
-            <wp:docPr id="5" name="Imagen 5"/>
-            <wp:cNvGraphicFramePr>
-              <a:graphicFrameLocks xmlns:a="http://schemas.openxmlformats.org/drawingml/2006/main" noChangeAspect="1"/>
-            </wp:cNvGraphicFramePr>
-            <a:graphic xmlns:a="http://schemas.openxmlformats.org/drawingml/2006/main">
-              <a:graphicData uri="http://schemas.openxmlformats.org/drawingml/2006/picture">
-                <pic:pic xmlns:pic="http://schemas.openxmlformats.org/drawingml/2006/picture">
-                  <pic:nvPicPr>
-                    <pic:cNvPr id="0" name=""/>
-                    <pic:cNvPicPr/>
-                  </pic:nvPicPr>
-                  <pic:blipFill>
-                    <a:blip r:embed="rId14"/>
-                    <a:stretch>
-                      <a:fillRect/>
-                    </a:stretch>
-                  </pic:blipFill>
-                  <pic:spPr>
-                    <a:xfrm>
-                      <a:off x="0" y="0"/>
-                      <a:ext cx="5612130" cy="3155315"/>
-                    </a:xfrm>
-                    <a:prstGeom prst="rect">
-                      <a:avLst/>
-                    </a:prstGeom>
-                  </pic:spPr>
-                </pic:pic>
-              </a:graphicData>
-            </a:graphic>
-          </wp:inline>
-        </w:drawing>
-      </w:r>
-    </w:p>
-    <w:p>
-      <w:pPr>
-        <w:rPr>
-          <w:sz w:val="32"/>
-          <w:szCs w:val="32"/>
-        </w:rPr>
-      </w:pPr>
-      <w:r>
-        <w:rPr>
-          <w:noProof/>
-          <w:sz w:val="32"/>
-          <w:szCs w:val="32"/>
-          <w:lang w:eastAsia="es-AR"/>
-        </w:rPr>
-        <w:lastRenderedPageBreak/>
-        <w:drawing>
-          <wp:inline distT="0" distB="0" distL="0" distR="0">
-            <wp:extent cx="5608320" cy="3154680"/>
-            <wp:effectExtent l="0" t="0" r="0" b="7620"/>
-            <wp:docPr id="10" name="Imagen 10"/>
-            <wp:cNvGraphicFramePr>
-              <a:graphicFrameLocks xmlns:a="http://schemas.openxmlformats.org/drawingml/2006/main" noChangeAspect="1"/>
-            </wp:cNvGraphicFramePr>
-            <a:graphic xmlns:a="http://schemas.openxmlformats.org/drawingml/2006/main">
-              <a:graphicData uri="http://schemas.openxmlformats.org/drawingml/2006/picture">
-                <pic:pic xmlns:pic="http://schemas.openxmlformats.org/drawingml/2006/picture">
-                  <pic:nvPicPr>
-                    <pic:cNvPr id="0" name="Picture 1"/>
-                    <pic:cNvPicPr>
-                      <a:picLocks noChangeAspect="1" noChangeArrowheads="1"/>
-                    </pic:cNvPicPr>
-                  </pic:nvPicPr>
-                  <pic:blipFill>
-                    <a:blip r:embed="rId15" cstate="print">
-                      <a:extLst>
-                        <a:ext uri="{28A0092B-C50C-407E-A947-70E740481C1C}">
-                          <a14:useLocalDpi xmlns:a14="http://schemas.microsoft.com/office/drawing/2010/main" val="0"/>
-                        </a:ext>
-                      </a:extLst>
-                    </a:blip>
-                    <a:srcRect/>
-                    <a:stretch>
-                      <a:fillRect/>
-                    </a:stretch>
-                  </pic:blipFill>
-                  <pic:spPr bwMode="auto">
-                    <a:xfrm>
-                      <a:off x="0" y="0"/>
-                      <a:ext cx="5608320" cy="3154680"/>
-                    </a:xfrm>
-                    <a:prstGeom prst="rect">
-                      <a:avLst/>
-                    </a:prstGeom>
-                    <a:noFill/>
-                    <a:ln>
-                      <a:noFill/>
-                    </a:ln>
-                  </pic:spPr>
-                </pic:pic>
-              </a:graphicData>
-            </a:graphic>
-          </wp:inline>
-        </w:drawing>
-      </w:r>
-      <w:bookmarkStart w:id="0" w:name="_GoBack"/>
-      <w:bookmarkEnd w:id="0"/>
-    </w:p>
-    <w:p>
-      <w:pPr>
-        <w:rPr>
-          <w:sz w:val="32"/>
-          <w:szCs w:val="32"/>
-        </w:rPr>
-      </w:pPr>
-      <w:r>
-        <w:rPr>
-          <w:sz w:val="32"/>
-          <w:szCs w:val="32"/>
-        </w:rPr>
-        <w:t>Git commit: Git commit es un comando utilizado para guardar el progreso hasta ser subido y explicar los cambios realizados sobre los archivos.</w:t>
-      </w:r>
-    </w:p>
-    <w:p>
-      <w:pPr>
-        <w:rPr>
-          <w:sz w:val="32"/>
-          <w:szCs w:val="32"/>
-        </w:rPr>
-      </w:pPr>
-      <w:r>
-        <w:rPr>
-          <w:noProof/>
-          <w:sz w:val="32"/>
-          <w:szCs w:val="32"/>
-          <w:lang w:eastAsia="es-AR"/>
-        </w:rPr>
-        <w:drawing>
-          <wp:inline distT="0" distB="0" distL="0" distR="0">
-            <wp:extent cx="5606143" cy="3287485"/>
-            <wp:effectExtent l="0" t="0" r="0" b="8255"/>
-            <wp:docPr id="7" name="0 Imagen"/>
-            <wp:cNvGraphicFramePr>
-              <a:graphicFrameLocks xmlns:a="http://schemas.openxmlformats.org/drawingml/2006/main" noChangeAspect="1"/>
-            </wp:cNvGraphicFramePr>
-            <a:graphic xmlns:a="http://schemas.openxmlformats.org/drawingml/2006/main">
-              <a:graphicData uri="http://schemas.openxmlformats.org/drawingml/2006/picture">
-                <pic:pic xmlns:pic="http://schemas.openxmlformats.org/drawingml/2006/picture">
-                  <pic:nvPicPr>
-                    <pic:cNvPr id="0" name="Sin título.png"/>
-                    <pic:cNvPicPr/>
-                  </pic:nvPicPr>
-                  <pic:blipFill>
-                    <a:blip r:embed="rId16">
-                      <a:extLst>
-                        <a:ext uri="{28A0092B-C50C-407E-A947-70E740481C1C}">
-                          <a14:useLocalDpi xmlns:a14="http://schemas.microsoft.com/office/drawing/2010/main" val="0"/>
-                        </a:ext>
-                      </a:extLst>
-                    </a:blip>
-                    <a:stretch>
-                      <a:fillRect/>
-                    </a:stretch>
-                  </pic:blipFill>
-                  <pic:spPr>
-                    <a:xfrm>
-                      <a:off x="0" y="0"/>
-                      <a:ext cx="5612130" cy="3290996"/>
-                    </a:xfrm>
-                    <a:prstGeom prst="rect">
-                      <a:avLst/>
-                    </a:prstGeom>
-                  </pic:spPr>
-                </pic:pic>
-              </a:graphicData>
-            </a:graphic>
-          </wp:inline>
-        </w:drawing>
-      </w:r>
     </w:p>
     <w:p>
       <w:pPr>
@@ -1217,7 +1560,7 @@
 </file>
 
 <file path=word/endnotes.xml><?xml version="1.0" encoding="utf-8"?>
-<w:endnotes xmlns:wpc="http://schemas.microsoft.com/office/word/2010/wordprocessingCanvas" xmlns:mc="http://schemas.openxmlformats.org/markup-compatibility/2006" xmlns:o="urn:schemas-microsoft-com:office:office" xmlns:r="http://schemas.openxmlformats.org/officeDocument/2006/relationships" xmlns:m="http://schemas.openxmlformats.org/officeDocument/2006/math" xmlns:v="urn:schemas-microsoft-com:vml" xmlns:wp14="http://schemas.microsoft.com/office/word/2010/wordprocessingDrawing" xmlns:wp="http://schemas.openxmlformats.org/drawingml/2006/wordprocessingDrawing" xmlns:w10="urn:schemas-microsoft-com:office:word" xmlns:w="http://schemas.openxmlformats.org/wordprocessingml/2006/main" xmlns:w14="http://schemas.microsoft.com/office/word/2010/wordml" xmlns:w15="http://schemas.microsoft.com/office/word/2012/wordml" xmlns:wpg="http://schemas.microsoft.com/office/word/2010/wordprocessingGroup" xmlns:wpi="http://schemas.microsoft.com/office/word/2010/wordprocessingInk" xmlns:wne="http://schemas.microsoft.com/office/word/2006/wordml" xmlns:wps="http://schemas.microsoft.com/office/word/2010/wordprocessingShape" mc:Ignorable="w14 w15 wp14">
+<w:endnotes xmlns:wpc="http://schemas.microsoft.com/office/word/2010/wordprocessingCanvas" xmlns:mc="http://schemas.openxmlformats.org/markup-compatibility/2006" xmlns:o="urn:schemas-microsoft-com:office:office" xmlns:r="http://schemas.openxmlformats.org/officeDocument/2006/relationships" xmlns:m="http://schemas.openxmlformats.org/officeDocument/2006/math" xmlns:v="urn:schemas-microsoft-com:vml" xmlns:wp14="http://schemas.microsoft.com/office/word/2010/wordprocessingDrawing" xmlns:wp="http://schemas.openxmlformats.org/drawingml/2006/wordprocessingDrawing" xmlns:w10="urn:schemas-microsoft-com:office:word" xmlns:w="http://schemas.openxmlformats.org/wordprocessingml/2006/main" xmlns:w14="http://schemas.microsoft.com/office/word/2010/wordml" xmlns:wpg="http://schemas.microsoft.com/office/word/2010/wordprocessingGroup" xmlns:wpi="http://schemas.microsoft.com/office/word/2010/wordprocessingInk" xmlns:wne="http://schemas.microsoft.com/office/word/2006/wordml" xmlns:wps="http://schemas.microsoft.com/office/word/2010/wordprocessingShape" mc:Ignorable="w14 wp14">
   <w:endnote w:type="separator" w:id="-1">
     <w:p>
       <w:pPr>
@@ -1242,7 +1585,7 @@
 </file>
 
 <file path=word/footnotes.xml><?xml version="1.0" encoding="utf-8"?>
-<w:footnotes xmlns:wpc="http://schemas.microsoft.com/office/word/2010/wordprocessingCanvas" xmlns:mc="http://schemas.openxmlformats.org/markup-compatibility/2006" xmlns:o="urn:schemas-microsoft-com:office:office" xmlns:r="http://schemas.openxmlformats.org/officeDocument/2006/relationships" xmlns:m="http://schemas.openxmlformats.org/officeDocument/2006/math" xmlns:v="urn:schemas-microsoft-com:vml" xmlns:wp14="http://schemas.microsoft.com/office/word/2010/wordprocessingDrawing" xmlns:wp="http://schemas.openxmlformats.org/drawingml/2006/wordprocessingDrawing" xmlns:w10="urn:schemas-microsoft-com:office:word" xmlns:w="http://schemas.openxmlformats.org/wordprocessingml/2006/main" xmlns:w14="http://schemas.microsoft.com/office/word/2010/wordml" xmlns:w15="http://schemas.microsoft.com/office/word/2012/wordml" xmlns:wpg="http://schemas.microsoft.com/office/word/2010/wordprocessingGroup" xmlns:wpi="http://schemas.microsoft.com/office/word/2010/wordprocessingInk" xmlns:wne="http://schemas.microsoft.com/office/word/2006/wordml" xmlns:wps="http://schemas.microsoft.com/office/word/2010/wordprocessingShape" mc:Ignorable="w14 w15 wp14">
+<w:footnotes xmlns:wpc="http://schemas.microsoft.com/office/word/2010/wordprocessingCanvas" xmlns:mc="http://schemas.openxmlformats.org/markup-compatibility/2006" xmlns:o="urn:schemas-microsoft-com:office:office" xmlns:r="http://schemas.openxmlformats.org/officeDocument/2006/relationships" xmlns:m="http://schemas.openxmlformats.org/officeDocument/2006/math" xmlns:v="urn:schemas-microsoft-com:vml" xmlns:wp14="http://schemas.microsoft.com/office/word/2010/wordprocessingDrawing" xmlns:wp="http://schemas.openxmlformats.org/drawingml/2006/wordprocessingDrawing" xmlns:w10="urn:schemas-microsoft-com:office:word" xmlns:w="http://schemas.openxmlformats.org/wordprocessingml/2006/main" xmlns:w14="http://schemas.microsoft.com/office/word/2010/wordml" xmlns:wpg="http://schemas.microsoft.com/office/word/2010/wordprocessingGroup" xmlns:wpi="http://schemas.microsoft.com/office/word/2010/wordprocessingInk" xmlns:wne="http://schemas.microsoft.com/office/word/2006/wordml" xmlns:wps="http://schemas.microsoft.com/office/word/2010/wordprocessingShape" mc:Ignorable="w14 wp14">
   <w:footnote w:type="separator" w:id="-1">
     <w:p>
       <w:pPr>
@@ -1267,8 +1610,8 @@
 </file>
 
 <file path=word/numbering.xml><?xml version="1.0" encoding="utf-8"?>
-<w:numbering xmlns:wpc="http://schemas.microsoft.com/office/word/2010/wordprocessingCanvas" xmlns:mc="http://schemas.openxmlformats.org/markup-compatibility/2006" xmlns:o="urn:schemas-microsoft-com:office:office" xmlns:r="http://schemas.openxmlformats.org/officeDocument/2006/relationships" xmlns:m="http://schemas.openxmlformats.org/officeDocument/2006/math" xmlns:v="urn:schemas-microsoft-com:vml" xmlns:wp14="http://schemas.microsoft.com/office/word/2010/wordprocessingDrawing" xmlns:wp="http://schemas.openxmlformats.org/drawingml/2006/wordprocessingDrawing" xmlns:w10="urn:schemas-microsoft-com:office:word" xmlns:w="http://schemas.openxmlformats.org/wordprocessingml/2006/main" xmlns:w14="http://schemas.microsoft.com/office/word/2010/wordml" xmlns:w15="http://schemas.microsoft.com/office/word/2012/wordml" xmlns:wpg="http://schemas.microsoft.com/office/word/2010/wordprocessingGroup" xmlns:wpi="http://schemas.microsoft.com/office/word/2010/wordprocessingInk" xmlns:wne="http://schemas.microsoft.com/office/word/2006/wordml" xmlns:wps="http://schemas.microsoft.com/office/word/2010/wordprocessingShape" mc:Ignorable="w14 w15 wp14">
-  <w:abstractNum w:abstractNumId="0" w15:restartNumberingAfterBreak="0">
+<w:numbering xmlns:wpc="http://schemas.microsoft.com/office/word/2010/wordprocessingCanvas" xmlns:mc="http://schemas.openxmlformats.org/markup-compatibility/2006" xmlns:o="urn:schemas-microsoft-com:office:office" xmlns:r="http://schemas.openxmlformats.org/officeDocument/2006/relationships" xmlns:m="http://schemas.openxmlformats.org/officeDocument/2006/math" xmlns:v="urn:schemas-microsoft-com:vml" xmlns:wp14="http://schemas.microsoft.com/office/word/2010/wordprocessingDrawing" xmlns:wp="http://schemas.openxmlformats.org/drawingml/2006/wordprocessingDrawing" xmlns:w10="urn:schemas-microsoft-com:office:word" xmlns:w="http://schemas.openxmlformats.org/wordprocessingml/2006/main" xmlns:w14="http://schemas.microsoft.com/office/word/2010/wordml" xmlns:wpg="http://schemas.microsoft.com/office/word/2010/wordprocessingGroup" xmlns:wpi="http://schemas.microsoft.com/office/word/2010/wordprocessingInk" xmlns:wne="http://schemas.microsoft.com/office/word/2006/wordml" xmlns:wps="http://schemas.microsoft.com/office/word/2010/wordprocessingShape" mc:Ignorable="w14 wp14">
+  <w:abstractNum w:abstractNumId="0">
     <w:nsid w:val="5B301258"/>
     <w:multiLevelType w:val="hybridMultilevel"/>
     <w:tmpl w:val="DA847C64"/>
@@ -1381,7 +1724,7 @@
       </w:rPr>
     </w:lvl>
   </w:abstractNum>
-  <w:abstractNum w:abstractNumId="1" w15:restartNumberingAfterBreak="0">
+  <w:abstractNum w:abstractNumId="1">
     <w:nsid w:val="708B4499"/>
     <w:multiLevelType w:val="hybridMultilevel"/>
     <w:tmpl w:val="ECB2E7B4"/>
@@ -1504,7 +1847,7 @@
 </file>
 
 <file path=word/styles.xml><?xml version="1.0" encoding="utf-8"?>
-<w:styles xmlns:mc="http://schemas.openxmlformats.org/markup-compatibility/2006" xmlns:r="http://schemas.openxmlformats.org/officeDocument/2006/relationships" xmlns:w="http://schemas.openxmlformats.org/wordprocessingml/2006/main" xmlns:w14="http://schemas.microsoft.com/office/word/2010/wordml" xmlns:w15="http://schemas.microsoft.com/office/word/2012/wordml" mc:Ignorable="w14 w15">
+<w:styles xmlns:mc="http://schemas.openxmlformats.org/markup-compatibility/2006" xmlns:r="http://schemas.openxmlformats.org/officeDocument/2006/relationships" xmlns:w="http://schemas.openxmlformats.org/wordprocessingml/2006/main" xmlns:w14="http://schemas.microsoft.com/office/word/2010/wordml" mc:Ignorable="w14">
   <w:docDefaults>
     <w:rPrDefault>
       <w:rPr>
@@ -1520,378 +1863,419 @@
       </w:pPr>
     </w:pPrDefault>
   </w:docDefaults>
-  <w:latentStyles w:defLockedState="0" w:defUIPriority="99" w:defSemiHidden="0" w:defUnhideWhenUsed="0" w:defQFormat="0" w:count="371">
-    <w:lsdException w:name="Normal" w:uiPriority="0" w:qFormat="1"/>
-    <w:lsdException w:name="heading 1" w:uiPriority="9" w:qFormat="1"/>
-    <w:lsdException w:name="heading 2" w:semiHidden="1" w:uiPriority="9" w:unhideWhenUsed="1" w:qFormat="1"/>
-    <w:lsdException w:name="heading 3" w:semiHidden="1" w:uiPriority="9" w:unhideWhenUsed="1" w:qFormat="1"/>
-    <w:lsdException w:name="heading 4" w:semiHidden="1" w:uiPriority="9" w:unhideWhenUsed="1" w:qFormat="1"/>
-    <w:lsdException w:name="heading 5" w:semiHidden="1" w:uiPriority="9" w:unhideWhenUsed="1" w:qFormat="1"/>
-    <w:lsdException w:name="heading 6" w:semiHidden="1" w:uiPriority="9" w:unhideWhenUsed="1" w:qFormat="1"/>
-    <w:lsdException w:name="heading 7" w:semiHidden="1" w:uiPriority="9" w:unhideWhenUsed="1" w:qFormat="1"/>
-    <w:lsdException w:name="heading 8" w:semiHidden="1" w:uiPriority="9" w:unhideWhenUsed="1" w:qFormat="1"/>
-    <w:lsdException w:name="heading 9" w:semiHidden="1" w:uiPriority="9" w:unhideWhenUsed="1" w:qFormat="1"/>
-    <w:lsdException w:name="index 1" w:semiHidden="1" w:unhideWhenUsed="1"/>
-    <w:lsdException w:name="index 2" w:semiHidden="1" w:unhideWhenUsed="1"/>
-    <w:lsdException w:name="index 3" w:semiHidden="1" w:unhideWhenUsed="1"/>
-    <w:lsdException w:name="index 4" w:semiHidden="1" w:unhideWhenUsed="1"/>
-    <w:lsdException w:name="index 5" w:semiHidden="1" w:unhideWhenUsed="1"/>
-    <w:lsdException w:name="index 6" w:semiHidden="1" w:unhideWhenUsed="1"/>
-    <w:lsdException w:name="index 7" w:semiHidden="1" w:unhideWhenUsed="1"/>
-    <w:lsdException w:name="index 8" w:semiHidden="1" w:unhideWhenUsed="1"/>
-    <w:lsdException w:name="index 9" w:semiHidden="1" w:unhideWhenUsed="1"/>
-    <w:lsdException w:name="toc 1" w:semiHidden="1" w:uiPriority="39" w:unhideWhenUsed="1"/>
-    <w:lsdException w:name="toc 2" w:semiHidden="1" w:uiPriority="39" w:unhideWhenUsed="1"/>
-    <w:lsdException w:name="toc 3" w:semiHidden="1" w:uiPriority="39" w:unhideWhenUsed="1"/>
-    <w:lsdException w:name="toc 4" w:semiHidden="1" w:uiPriority="39" w:unhideWhenUsed="1"/>
-    <w:lsdException w:name="toc 5" w:semiHidden="1" w:uiPriority="39" w:unhideWhenUsed="1"/>
-    <w:lsdException w:name="toc 6" w:semiHidden="1" w:uiPriority="39" w:unhideWhenUsed="1"/>
-    <w:lsdException w:name="toc 7" w:semiHidden="1" w:uiPriority="39" w:unhideWhenUsed="1"/>
-    <w:lsdException w:name="toc 8" w:semiHidden="1" w:uiPriority="39" w:unhideWhenUsed="1"/>
-    <w:lsdException w:name="toc 9" w:semiHidden="1" w:uiPriority="39" w:unhideWhenUsed="1"/>
-    <w:lsdException w:name="Normal Indent" w:semiHidden="1" w:unhideWhenUsed="1"/>
-    <w:lsdException w:name="footnote text" w:semiHidden="1" w:unhideWhenUsed="1"/>
-    <w:lsdException w:name="annotation text" w:semiHidden="1" w:unhideWhenUsed="1"/>
-    <w:lsdException w:name="header" w:semiHidden="1" w:unhideWhenUsed="1"/>
-    <w:lsdException w:name="footer" w:semiHidden="1" w:unhideWhenUsed="1"/>
-    <w:lsdException w:name="index heading" w:semiHidden="1" w:unhideWhenUsed="1"/>
-    <w:lsdException w:name="caption" w:semiHidden="1" w:uiPriority="35" w:unhideWhenUsed="1" w:qFormat="1"/>
-    <w:lsdException w:name="table of figures" w:semiHidden="1" w:unhideWhenUsed="1"/>
-    <w:lsdException w:name="envelope address" w:semiHidden="1" w:unhideWhenUsed="1"/>
-    <w:lsdException w:name="envelope return" w:semiHidden="1" w:unhideWhenUsed="1"/>
-    <w:lsdException w:name="footnote reference" w:semiHidden="1" w:unhideWhenUsed="1"/>
-    <w:lsdException w:name="annotation reference" w:semiHidden="1" w:unhideWhenUsed="1"/>
-    <w:lsdException w:name="line number" w:semiHidden="1" w:unhideWhenUsed="1"/>
-    <w:lsdException w:name="page number" w:semiHidden="1" w:unhideWhenUsed="1"/>
-    <w:lsdException w:name="endnote reference" w:semiHidden="1" w:unhideWhenUsed="1"/>
-    <w:lsdException w:name="endnote text" w:semiHidden="1" w:unhideWhenUsed="1"/>
-    <w:lsdException w:name="table of authorities" w:semiHidden="1" w:unhideWhenUsed="1"/>
-    <w:lsdException w:name="macro" w:semiHidden="1" w:unhideWhenUsed="1"/>
-    <w:lsdException w:name="toa heading" w:semiHidden="1" w:unhideWhenUsed="1"/>
-    <w:lsdException w:name="List" w:semiHidden="1" w:unhideWhenUsed="1"/>
-    <w:lsdException w:name="List Bullet" w:semiHidden="1" w:unhideWhenUsed="1"/>
-    <w:lsdException w:name="List Number" w:semiHidden="1" w:unhideWhenUsed="1"/>
-    <w:lsdException w:name="List 2" w:semiHidden="1" w:unhideWhenUsed="1"/>
-    <w:lsdException w:name="List 3" w:semiHidden="1" w:unhideWhenUsed="1"/>
-    <w:lsdException w:name="List 4" w:semiHidden="1" w:unhideWhenUsed="1"/>
-    <w:lsdException w:name="List 5" w:semiHidden="1" w:unhideWhenUsed="1"/>
-    <w:lsdException w:name="List Bullet 2" w:semiHidden="1" w:unhideWhenUsed="1"/>
-    <w:lsdException w:name="List Bullet 3" w:semiHidden="1" w:unhideWhenUsed="1"/>
-    <w:lsdException w:name="List Bullet 4" w:semiHidden="1" w:unhideWhenUsed="1"/>
-    <w:lsdException w:name="List Bullet 5" w:semiHidden="1" w:unhideWhenUsed="1"/>
-    <w:lsdException w:name="List Number 2" w:semiHidden="1" w:unhideWhenUsed="1"/>
-    <w:lsdException w:name="List Number 3" w:semiHidden="1" w:unhideWhenUsed="1"/>
-    <w:lsdException w:name="List Number 4" w:semiHidden="1" w:unhideWhenUsed="1"/>
-    <w:lsdException w:name="List Number 5" w:semiHidden="1" w:unhideWhenUsed="1"/>
-    <w:lsdException w:name="Title" w:uiPriority="10" w:qFormat="1"/>
-    <w:lsdException w:name="Closing" w:semiHidden="1" w:unhideWhenUsed="1"/>
-    <w:lsdException w:name="Signature" w:semiHidden="1" w:unhideWhenUsed="1"/>
-    <w:lsdException w:name="Default Paragraph Font" w:semiHidden="1" w:uiPriority="1" w:unhideWhenUsed="1"/>
-    <w:lsdException w:name="Body Text" w:semiHidden="1" w:unhideWhenUsed="1"/>
-    <w:lsdException w:name="Body Text Indent" w:semiHidden="1" w:unhideWhenUsed="1"/>
-    <w:lsdException w:name="List Continue" w:semiHidden="1" w:unhideWhenUsed="1"/>
-    <w:lsdException w:name="List Continue 2" w:semiHidden="1" w:unhideWhenUsed="1"/>
-    <w:lsdException w:name="List Continue 3" w:semiHidden="1" w:unhideWhenUsed="1"/>
-    <w:lsdException w:name="List Continue 4" w:semiHidden="1" w:unhideWhenUsed="1"/>
-    <w:lsdException w:name="List Continue 5" w:semiHidden="1" w:unhideWhenUsed="1"/>
-    <w:lsdException w:name="Message Header" w:semiHidden="1" w:unhideWhenUsed="1"/>
-    <w:lsdException w:name="Subtitle" w:uiPriority="11" w:qFormat="1"/>
-    <w:lsdException w:name="Salutation" w:semiHidden="1" w:unhideWhenUsed="1"/>
-    <w:lsdException w:name="Date" w:semiHidden="1" w:unhideWhenUsed="1"/>
-    <w:lsdException w:name="Body Text First Indent" w:semiHidden="1" w:unhideWhenUsed="1"/>
-    <w:lsdException w:name="Body Text First Indent 2" w:semiHidden="1" w:unhideWhenUsed="1"/>
-    <w:lsdException w:name="Note Heading" w:semiHidden="1" w:unhideWhenUsed="1"/>
-    <w:lsdException w:name="Body Text 2" w:semiHidden="1" w:unhideWhenUsed="1"/>
-    <w:lsdException w:name="Body Text 3" w:semiHidden="1" w:unhideWhenUsed="1"/>
-    <w:lsdException w:name="Body Text Indent 2" w:semiHidden="1" w:unhideWhenUsed="1"/>
-    <w:lsdException w:name="Body Text Indent 3" w:semiHidden="1" w:unhideWhenUsed="1"/>
-    <w:lsdException w:name="Block Text" w:semiHidden="1" w:unhideWhenUsed="1"/>
-    <w:lsdException w:name="Hyperlink" w:semiHidden="1" w:unhideWhenUsed="1"/>
-    <w:lsdException w:name="FollowedHyperlink" w:semiHidden="1" w:unhideWhenUsed="1"/>
-    <w:lsdException w:name="Strong" w:uiPriority="22" w:qFormat="1"/>
-    <w:lsdException w:name="Emphasis" w:uiPriority="20" w:qFormat="1"/>
-    <w:lsdException w:name="Document Map" w:semiHidden="1" w:unhideWhenUsed="1"/>
-    <w:lsdException w:name="Plain Text" w:semiHidden="1" w:unhideWhenUsed="1"/>
-    <w:lsdException w:name="E-mail Signature" w:semiHidden="1" w:unhideWhenUsed="1"/>
-    <w:lsdException w:name="HTML Top of Form" w:semiHidden="1" w:unhideWhenUsed="1"/>
-    <w:lsdException w:name="HTML Bottom of Form" w:semiHidden="1" w:unhideWhenUsed="1"/>
-    <w:lsdException w:name="Normal (Web)" w:semiHidden="1" w:unhideWhenUsed="1"/>
-    <w:lsdException w:name="HTML Acronym" w:semiHidden="1" w:unhideWhenUsed="1"/>
-    <w:lsdException w:name="HTML Address" w:semiHidden="1" w:unhideWhenUsed="1"/>
-    <w:lsdException w:name="HTML Cite" w:semiHidden="1" w:unhideWhenUsed="1"/>
-    <w:lsdException w:name="HTML Code" w:semiHidden="1" w:unhideWhenUsed="1"/>
-    <w:lsdException w:name="HTML Definition" w:semiHidden="1" w:unhideWhenUsed="1"/>
-    <w:lsdException w:name="HTML Keyboard" w:semiHidden="1" w:unhideWhenUsed="1"/>
-    <w:lsdException w:name="HTML Preformatted" w:semiHidden="1" w:unhideWhenUsed="1"/>
-    <w:lsdException w:name="HTML Sample" w:semiHidden="1" w:unhideWhenUsed="1"/>
-    <w:lsdException w:name="HTML Typewriter" w:semiHidden="1" w:unhideWhenUsed="1"/>
-    <w:lsdException w:name="HTML Variable" w:semiHidden="1" w:unhideWhenUsed="1"/>
-    <w:lsdException w:name="Normal Table" w:semiHidden="1" w:unhideWhenUsed="1"/>
-    <w:lsdException w:name="annotation subject" w:semiHidden="1" w:unhideWhenUsed="1"/>
-    <w:lsdException w:name="No List" w:semiHidden="1" w:unhideWhenUsed="1"/>
-    <w:lsdException w:name="Outline List 1" w:semiHidden="1" w:unhideWhenUsed="1"/>
-    <w:lsdException w:name="Outline List 2" w:semiHidden="1" w:unhideWhenUsed="1"/>
-    <w:lsdException w:name="Outline List 3" w:semiHidden="1" w:unhideWhenUsed="1"/>
-    <w:lsdException w:name="Table Simple 1" w:semiHidden="1" w:unhideWhenUsed="1"/>
-    <w:lsdException w:name="Table Simple 2" w:semiHidden="1" w:unhideWhenUsed="1"/>
-    <w:lsdException w:name="Table Simple 3" w:semiHidden="1" w:unhideWhenUsed="1"/>
-    <w:lsdException w:name="Table Classic 1" w:semiHidden="1" w:unhideWhenUsed="1"/>
-    <w:lsdException w:name="Table Classic 2" w:semiHidden="1" w:unhideWhenUsed="1"/>
-    <w:lsdException w:name="Table Classic 3" w:semiHidden="1" w:unhideWhenUsed="1"/>
-    <w:lsdException w:name="Table Classic 4" w:semiHidden="1" w:unhideWhenUsed="1"/>
-    <w:lsdException w:name="Table Colorful 1" w:semiHidden="1" w:unhideWhenUsed="1"/>
-    <w:lsdException w:name="Table Colorful 2" w:semiHidden="1" w:unhideWhenUsed="1"/>
-    <w:lsdException w:name="Table Colorful 3" w:semiHidden="1" w:unhideWhenUsed="1"/>
-    <w:lsdException w:name="Table Columns 1" w:semiHidden="1" w:unhideWhenUsed="1"/>
-    <w:lsdException w:name="Table Columns 2" w:semiHidden="1" w:unhideWhenUsed="1"/>
-    <w:lsdException w:name="Table Columns 3" w:semiHidden="1" w:unhideWhenUsed="1"/>
-    <w:lsdException w:name="Table Columns 4" w:semiHidden="1" w:unhideWhenUsed="1"/>
-    <w:lsdException w:name="Table Columns 5" w:semiHidden="1" w:unhideWhenUsed="1"/>
-    <w:lsdException w:name="Table Grid 1" w:semiHidden="1" w:unhideWhenUsed="1"/>
-    <w:lsdException w:name="Table Grid 2" w:semiHidden="1" w:unhideWhenUsed="1"/>
-    <w:lsdException w:name="Table Grid 3" w:semiHidden="1" w:unhideWhenUsed="1"/>
-    <w:lsdException w:name="Table Grid 4" w:semiHidden="1" w:unhideWhenUsed="1"/>
-    <w:lsdException w:name="Table Grid 5" w:semiHidden="1" w:unhideWhenUsed="1"/>
-    <w:lsdException w:name="Table Grid 6" w:semiHidden="1" w:unhideWhenUsed="1"/>
-    <w:lsdException w:name="Table Grid 7" w:semiHidden="1" w:unhideWhenUsed="1"/>
-    <w:lsdException w:name="Table Grid 8" w:semiHidden="1" w:unhideWhenUsed="1"/>
-    <w:lsdException w:name="Table List 1" w:semiHidden="1" w:unhideWhenUsed="1"/>
-    <w:lsdException w:name="Table List 2" w:semiHidden="1" w:unhideWhenUsed="1"/>
-    <w:lsdException w:name="Table List 3" w:semiHidden="1" w:unhideWhenUsed="1"/>
-    <w:lsdException w:name="Table List 4" w:semiHidden="1" w:unhideWhenUsed="1"/>
-    <w:lsdException w:name="Table List 5" w:semiHidden="1" w:unhideWhenUsed="1"/>
-    <w:lsdException w:name="Table List 6" w:semiHidden="1" w:unhideWhenUsed="1"/>
-    <w:lsdException w:name="Table List 7" w:semiHidden="1" w:unhideWhenUsed="1"/>
-    <w:lsdException w:name="Table List 8" w:semiHidden="1" w:unhideWhenUsed="1"/>
-    <w:lsdException w:name="Table 3D effects 1" w:semiHidden="1" w:unhideWhenUsed="1"/>
-    <w:lsdException w:name="Table 3D effects 2" w:semiHidden="1" w:unhideWhenUsed="1"/>
-    <w:lsdException w:name="Table 3D effects 3" w:semiHidden="1" w:unhideWhenUsed="1"/>
-    <w:lsdException w:name="Table Contemporary" w:semiHidden="1" w:unhideWhenUsed="1"/>
-    <w:lsdException w:name="Table Elegant" w:semiHidden="1" w:unhideWhenUsed="1"/>
-    <w:lsdException w:name="Table Professional" w:semiHidden="1" w:unhideWhenUsed="1"/>
-    <w:lsdException w:name="Table Subtle 1" w:semiHidden="1" w:unhideWhenUsed="1"/>
-    <w:lsdException w:name="Table Subtle 2" w:semiHidden="1" w:unhideWhenUsed="1"/>
-    <w:lsdException w:name="Table Web 1" w:semiHidden="1" w:unhideWhenUsed="1"/>
-    <w:lsdException w:name="Table Web 2" w:semiHidden="1" w:unhideWhenUsed="1"/>
-    <w:lsdException w:name="Table Web 3" w:semiHidden="1" w:unhideWhenUsed="1"/>
-    <w:lsdException w:name="Balloon Text" w:semiHidden="1" w:unhideWhenUsed="1"/>
-    <w:lsdException w:name="Table Grid" w:uiPriority="59"/>
-    <w:lsdException w:name="Table Theme" w:semiHidden="1" w:unhideWhenUsed="1"/>
-    <w:lsdException w:name="Placeholder Text" w:semiHidden="1"/>
-    <w:lsdException w:name="No Spacing" w:uiPriority="1" w:qFormat="1"/>
-    <w:lsdException w:name="Light Shading" w:uiPriority="60"/>
-    <w:lsdException w:name="Light List" w:uiPriority="61"/>
-    <w:lsdException w:name="Light Grid" w:uiPriority="62"/>
-    <w:lsdException w:name="Medium Shading 1" w:uiPriority="63"/>
-    <w:lsdException w:name="Medium Shading 2" w:uiPriority="64"/>
-    <w:lsdException w:name="Medium List 1" w:uiPriority="65"/>
-    <w:lsdException w:name="Medium List 2" w:uiPriority="66"/>
-    <w:lsdException w:name="Medium Grid 1" w:uiPriority="67"/>
-    <w:lsdException w:name="Medium Grid 2" w:uiPriority="68"/>
-    <w:lsdException w:name="Medium Grid 3" w:uiPriority="69"/>
-    <w:lsdException w:name="Dark List" w:uiPriority="70"/>
-    <w:lsdException w:name="Colorful Shading" w:uiPriority="71"/>
-    <w:lsdException w:name="Colorful List" w:uiPriority="72"/>
-    <w:lsdException w:name="Colorful Grid" w:uiPriority="73"/>
-    <w:lsdException w:name="Light Shading Accent 1" w:uiPriority="60"/>
-    <w:lsdException w:name="Light List Accent 1" w:uiPriority="61"/>
-    <w:lsdException w:name="Light Grid Accent 1" w:uiPriority="62"/>
-    <w:lsdException w:name="Medium Shading 1 Accent 1" w:uiPriority="63"/>
-    <w:lsdException w:name="Medium Shading 2 Accent 1" w:uiPriority="64"/>
-    <w:lsdException w:name="Medium List 1 Accent 1" w:uiPriority="65"/>
-    <w:lsdException w:name="Revision" w:semiHidden="1"/>
-    <w:lsdException w:name="List Paragraph" w:uiPriority="34" w:qFormat="1"/>
-    <w:lsdException w:name="Quote" w:uiPriority="29" w:qFormat="1"/>
-    <w:lsdException w:name="Intense Quote" w:uiPriority="30" w:qFormat="1"/>
-    <w:lsdException w:name="Medium List 2 Accent 1" w:uiPriority="66"/>
-    <w:lsdException w:name="Medium Grid 1 Accent 1" w:uiPriority="67"/>
-    <w:lsdException w:name="Medium Grid 2 Accent 1" w:uiPriority="68"/>
-    <w:lsdException w:name="Medium Grid 3 Accent 1" w:uiPriority="69"/>
-    <w:lsdException w:name="Dark List Accent 1" w:uiPriority="70"/>
-    <w:lsdException w:name="Colorful Shading Accent 1" w:uiPriority="71"/>
-    <w:lsdException w:name="Colorful List Accent 1" w:uiPriority="72"/>
-    <w:lsdException w:name="Colorful Grid Accent 1" w:uiPriority="73"/>
-    <w:lsdException w:name="Light Shading Accent 2" w:uiPriority="60"/>
-    <w:lsdException w:name="Light List Accent 2" w:uiPriority="61"/>
-    <w:lsdException w:name="Light Grid Accent 2" w:uiPriority="62"/>
-    <w:lsdException w:name="Medium Shading 1 Accent 2" w:uiPriority="63"/>
-    <w:lsdException w:name="Medium Shading 2 Accent 2" w:uiPriority="64"/>
-    <w:lsdException w:name="Medium List 1 Accent 2" w:uiPriority="65"/>
-    <w:lsdException w:name="Medium List 2 Accent 2" w:uiPriority="66"/>
-    <w:lsdException w:name="Medium Grid 1 Accent 2" w:uiPriority="67"/>
-    <w:lsdException w:name="Medium Grid 2 Accent 2" w:uiPriority="68"/>
-    <w:lsdException w:name="Medium Grid 3 Accent 2" w:uiPriority="69"/>
-    <w:lsdException w:name="Dark List Accent 2" w:uiPriority="70"/>
-    <w:lsdException w:name="Colorful Shading Accent 2" w:uiPriority="71"/>
-    <w:lsdException w:name="Colorful List Accent 2" w:uiPriority="72"/>
-    <w:lsdException w:name="Colorful Grid Accent 2" w:uiPriority="73"/>
-    <w:lsdException w:name="Light Shading Accent 3" w:uiPriority="60"/>
-    <w:lsdException w:name="Light List Accent 3" w:uiPriority="61"/>
-    <w:lsdException w:name="Light Grid Accent 3" w:uiPriority="62"/>
-    <w:lsdException w:name="Medium Shading 1 Accent 3" w:uiPriority="63"/>
-    <w:lsdException w:name="Medium Shading 2 Accent 3" w:uiPriority="64"/>
-    <w:lsdException w:name="Medium List 1 Accent 3" w:uiPriority="65"/>
-    <w:lsdException w:name="Medium List 2 Accent 3" w:uiPriority="66"/>
-    <w:lsdException w:name="Medium Grid 1 Accent 3" w:uiPriority="67"/>
-    <w:lsdException w:name="Medium Grid 2 Accent 3" w:uiPriority="68"/>
-    <w:lsdException w:name="Medium Grid 3 Accent 3" w:uiPriority="69"/>
-    <w:lsdException w:name="Dark List Accent 3" w:uiPriority="70"/>
-    <w:lsdException w:name="Colorful Shading Accent 3" w:uiPriority="71"/>
-    <w:lsdException w:name="Colorful List Accent 3" w:uiPriority="72"/>
-    <w:lsdException w:name="Colorful Grid Accent 3" w:uiPriority="73"/>
-    <w:lsdException w:name="Light Shading Accent 4" w:uiPriority="60"/>
-    <w:lsdException w:name="Light List Accent 4" w:uiPriority="61"/>
-    <w:lsdException w:name="Light Grid Accent 4" w:uiPriority="62"/>
-    <w:lsdException w:name="Medium Shading 1 Accent 4" w:uiPriority="63"/>
-    <w:lsdException w:name="Medium Shading 2 Accent 4" w:uiPriority="64"/>
-    <w:lsdException w:name="Medium List 1 Accent 4" w:uiPriority="65"/>
-    <w:lsdException w:name="Medium List 2 Accent 4" w:uiPriority="66"/>
-    <w:lsdException w:name="Medium Grid 1 Accent 4" w:uiPriority="67"/>
-    <w:lsdException w:name="Medium Grid 2 Accent 4" w:uiPriority="68"/>
-    <w:lsdException w:name="Medium Grid 3 Accent 4" w:uiPriority="69"/>
-    <w:lsdException w:name="Dark List Accent 4" w:uiPriority="70"/>
-    <w:lsdException w:name="Colorful Shading Accent 4" w:uiPriority="71"/>
-    <w:lsdException w:name="Colorful List Accent 4" w:uiPriority="72"/>
-    <w:lsdException w:name="Colorful Grid Accent 4" w:uiPriority="73"/>
-    <w:lsdException w:name="Light Shading Accent 5" w:uiPriority="60"/>
-    <w:lsdException w:name="Light List Accent 5" w:uiPriority="61"/>
-    <w:lsdException w:name="Light Grid Accent 5" w:uiPriority="62"/>
-    <w:lsdException w:name="Medium Shading 1 Accent 5" w:uiPriority="63"/>
-    <w:lsdException w:name="Medium Shading 2 Accent 5" w:uiPriority="64"/>
-    <w:lsdException w:name="Medium List 1 Accent 5" w:uiPriority="65"/>
-    <w:lsdException w:name="Medium List 2 Accent 5" w:uiPriority="66"/>
-    <w:lsdException w:name="Medium Grid 1 Accent 5" w:uiPriority="67"/>
-    <w:lsdException w:name="Medium Grid 2 Accent 5" w:uiPriority="68"/>
-    <w:lsdException w:name="Medium Grid 3 Accent 5" w:uiPriority="69"/>
-    <w:lsdException w:name="Dark List Accent 5" w:uiPriority="70"/>
-    <w:lsdException w:name="Colorful Shading Accent 5" w:uiPriority="71"/>
-    <w:lsdException w:name="Colorful List Accent 5" w:uiPriority="72"/>
-    <w:lsdException w:name="Colorful Grid Accent 5" w:uiPriority="73"/>
-    <w:lsdException w:name="Light Shading Accent 6" w:uiPriority="60"/>
-    <w:lsdException w:name="Light List Accent 6" w:uiPriority="61"/>
-    <w:lsdException w:name="Light Grid Accent 6" w:uiPriority="62"/>
-    <w:lsdException w:name="Medium Shading 1 Accent 6" w:uiPriority="63"/>
-    <w:lsdException w:name="Medium Shading 2 Accent 6" w:uiPriority="64"/>
-    <w:lsdException w:name="Medium List 1 Accent 6" w:uiPriority="65"/>
-    <w:lsdException w:name="Medium List 2 Accent 6" w:uiPriority="66"/>
-    <w:lsdException w:name="Medium Grid 1 Accent 6" w:uiPriority="67"/>
-    <w:lsdException w:name="Medium Grid 2 Accent 6" w:uiPriority="68"/>
-    <w:lsdException w:name="Medium Grid 3 Accent 6" w:uiPriority="69"/>
-    <w:lsdException w:name="Dark List Accent 6" w:uiPriority="70"/>
-    <w:lsdException w:name="Colorful Shading Accent 6" w:uiPriority="71"/>
-    <w:lsdException w:name="Colorful List Accent 6" w:uiPriority="72"/>
-    <w:lsdException w:name="Colorful Grid Accent 6" w:uiPriority="73"/>
-    <w:lsdException w:name="Subtle Emphasis" w:uiPriority="19" w:qFormat="1"/>
-    <w:lsdException w:name="Intense Emphasis" w:uiPriority="21" w:qFormat="1"/>
-    <w:lsdException w:name="Subtle Reference" w:uiPriority="31" w:qFormat="1"/>
-    <w:lsdException w:name="Intense Reference" w:uiPriority="32" w:qFormat="1"/>
-    <w:lsdException w:name="Book Title" w:uiPriority="33" w:qFormat="1"/>
-    <w:lsdException w:name="Bibliography" w:semiHidden="1" w:uiPriority="37" w:unhideWhenUsed="1"/>
-    <w:lsdException w:name="TOC Heading" w:semiHidden="1" w:uiPriority="39" w:unhideWhenUsed="1" w:qFormat="1"/>
-    <w:lsdException w:name="Plain Table 1" w:uiPriority="41"/>
-    <w:lsdException w:name="Plain Table 2" w:uiPriority="42"/>
-    <w:lsdException w:name="Plain Table 3" w:uiPriority="43"/>
-    <w:lsdException w:name="Plain Table 4" w:uiPriority="44"/>
-    <w:lsdException w:name="Plain Table 5" w:uiPriority="45"/>
-    <w:lsdException w:name="Grid Table Light" w:uiPriority="40"/>
-    <w:lsdException w:name="Grid Table 1 Light" w:uiPriority="46"/>
-    <w:lsdException w:name="Grid Table 2" w:uiPriority="47"/>
-    <w:lsdException w:name="Grid Table 3" w:uiPriority="48"/>
-    <w:lsdException w:name="Grid Table 4" w:uiPriority="49"/>
-    <w:lsdException w:name="Grid Table 5 Dark" w:uiPriority="50"/>
-    <w:lsdException w:name="Grid Table 6 Colorful" w:uiPriority="51"/>
-    <w:lsdException w:name="Grid Table 7 Colorful" w:uiPriority="52"/>
-    <w:lsdException w:name="Grid Table 1 Light Accent 1" w:uiPriority="46"/>
-    <w:lsdException w:name="Grid Table 2 Accent 1" w:uiPriority="47"/>
-    <w:lsdException w:name="Grid Table 3 Accent 1" w:uiPriority="48"/>
-    <w:lsdException w:name="Grid Table 4 Accent 1" w:uiPriority="49"/>
-    <w:lsdException w:name="Grid Table 5 Dark Accent 1" w:uiPriority="50"/>
-    <w:lsdException w:name="Grid Table 6 Colorful Accent 1" w:uiPriority="51"/>
-    <w:lsdException w:name="Grid Table 7 Colorful Accent 1" w:uiPriority="52"/>
-    <w:lsdException w:name="Grid Table 1 Light Accent 2" w:uiPriority="46"/>
-    <w:lsdException w:name="Grid Table 2 Accent 2" w:uiPriority="47"/>
-    <w:lsdException w:name="Grid Table 3 Accent 2" w:uiPriority="48"/>
-    <w:lsdException w:name="Grid Table 4 Accent 2" w:uiPriority="49"/>
-    <w:lsdException w:name="Grid Table 5 Dark Accent 2" w:uiPriority="50"/>
-    <w:lsdException w:name="Grid Table 6 Colorful Accent 2" w:uiPriority="51"/>
-    <w:lsdException w:name="Grid Table 7 Colorful Accent 2" w:uiPriority="52"/>
-    <w:lsdException w:name="Grid Table 1 Light Accent 3" w:uiPriority="46"/>
-    <w:lsdException w:name="Grid Table 2 Accent 3" w:uiPriority="47"/>
-    <w:lsdException w:name="Grid Table 3 Accent 3" w:uiPriority="48"/>
-    <w:lsdException w:name="Grid Table 4 Accent 3" w:uiPriority="49"/>
-    <w:lsdException w:name="Grid Table 5 Dark Accent 3" w:uiPriority="50"/>
-    <w:lsdException w:name="Grid Table 6 Colorful Accent 3" w:uiPriority="51"/>
-    <w:lsdException w:name="Grid Table 7 Colorful Accent 3" w:uiPriority="52"/>
-    <w:lsdException w:name="Grid Table 1 Light Accent 4" w:uiPriority="46"/>
-    <w:lsdException w:name="Grid Table 2 Accent 4" w:uiPriority="47"/>
-    <w:lsdException w:name="Grid Table 3 Accent 4" w:uiPriority="48"/>
-    <w:lsdException w:name="Grid Table 4 Accent 4" w:uiPriority="49"/>
-    <w:lsdException w:name="Grid Table 5 Dark Accent 4" w:uiPriority="50"/>
-    <w:lsdException w:name="Grid Table 6 Colorful Accent 4" w:uiPriority="51"/>
-    <w:lsdException w:name="Grid Table 7 Colorful Accent 4" w:uiPriority="52"/>
-    <w:lsdException w:name="Grid Table 1 Light Accent 5" w:uiPriority="46"/>
-    <w:lsdException w:name="Grid Table 2 Accent 5" w:uiPriority="47"/>
-    <w:lsdException w:name="Grid Table 3 Accent 5" w:uiPriority="48"/>
-    <w:lsdException w:name="Grid Table 4 Accent 5" w:uiPriority="49"/>
-    <w:lsdException w:name="Grid Table 5 Dark Accent 5" w:uiPriority="50"/>
-    <w:lsdException w:name="Grid Table 6 Colorful Accent 5" w:uiPriority="51"/>
-    <w:lsdException w:name="Grid Table 7 Colorful Accent 5" w:uiPriority="52"/>
-    <w:lsdException w:name="Grid Table 1 Light Accent 6" w:uiPriority="46"/>
-    <w:lsdException w:name="Grid Table 2 Accent 6" w:uiPriority="47"/>
-    <w:lsdException w:name="Grid Table 3 Accent 6" w:uiPriority="48"/>
-    <w:lsdException w:name="Grid Table 4 Accent 6" w:uiPriority="49"/>
-    <w:lsdException w:name="Grid Table 5 Dark Accent 6" w:uiPriority="50"/>
-    <w:lsdException w:name="Grid Table 6 Colorful Accent 6" w:uiPriority="51"/>
-    <w:lsdException w:name="Grid Table 7 Colorful Accent 6" w:uiPriority="52"/>
-    <w:lsdException w:name="List Table 1 Light" w:uiPriority="46"/>
-    <w:lsdException w:name="List Table 2" w:uiPriority="47"/>
-    <w:lsdException w:name="List Table 3" w:uiPriority="48"/>
-    <w:lsdException w:name="List Table 4" w:uiPriority="49"/>
-    <w:lsdException w:name="List Table 5 Dark" w:uiPriority="50"/>
-    <w:lsdException w:name="List Table 6 Colorful" w:uiPriority="51"/>
-    <w:lsdException w:name="List Table 7 Colorful" w:uiPriority="52"/>
-    <w:lsdException w:name="List Table 1 Light Accent 1" w:uiPriority="46"/>
-    <w:lsdException w:name="List Table 2 Accent 1" w:uiPriority="47"/>
-    <w:lsdException w:name="List Table 3 Accent 1" w:uiPriority="48"/>
-    <w:lsdException w:name="List Table 4 Accent 1" w:uiPriority="49"/>
-    <w:lsdException w:name="List Table 5 Dark Accent 1" w:uiPriority="50"/>
-    <w:lsdException w:name="List Table 6 Colorful Accent 1" w:uiPriority="51"/>
-    <w:lsdException w:name="List Table 7 Colorful Accent 1" w:uiPriority="52"/>
-    <w:lsdException w:name="List Table 1 Light Accent 2" w:uiPriority="46"/>
-    <w:lsdException w:name="List Table 2 Accent 2" w:uiPriority="47"/>
-    <w:lsdException w:name="List Table 3 Accent 2" w:uiPriority="48"/>
-    <w:lsdException w:name="List Table 4 Accent 2" w:uiPriority="49"/>
-    <w:lsdException w:name="List Table 5 Dark Accent 2" w:uiPriority="50"/>
-    <w:lsdException w:name="List Table 6 Colorful Accent 2" w:uiPriority="51"/>
-    <w:lsdException w:name="List Table 7 Colorful Accent 2" w:uiPriority="52"/>
-    <w:lsdException w:name="List Table 1 Light Accent 3" w:uiPriority="46"/>
-    <w:lsdException w:name="List Table 2 Accent 3" w:uiPriority="47"/>
-    <w:lsdException w:name="List Table 3 Accent 3" w:uiPriority="48"/>
-    <w:lsdException w:name="List Table 4 Accent 3" w:uiPriority="49"/>
-    <w:lsdException w:name="List Table 5 Dark Accent 3" w:uiPriority="50"/>
-    <w:lsdException w:name="List Table 6 Colorful Accent 3" w:uiPriority="51"/>
-    <w:lsdException w:name="List Table 7 Colorful Accent 3" w:uiPriority="52"/>
-    <w:lsdException w:name="List Table 1 Light Accent 4" w:uiPriority="46"/>
-    <w:lsdException w:name="List Table 2 Accent 4" w:uiPriority="47"/>
-    <w:lsdException w:name="List Table 3 Accent 4" w:uiPriority="48"/>
-    <w:lsdException w:name="List Table 4 Accent 4" w:uiPriority="49"/>
-    <w:lsdException w:name="List Table 5 Dark Accent 4" w:uiPriority="50"/>
-    <w:lsdException w:name="List Table 6 Colorful Accent 4" w:uiPriority="51"/>
-    <w:lsdException w:name="List Table 7 Colorful Accent 4" w:uiPriority="52"/>
-    <w:lsdException w:name="List Table 1 Light Accent 5" w:uiPriority="46"/>
-    <w:lsdException w:name="List Table 2 Accent 5" w:uiPriority="47"/>
-    <w:lsdException w:name="List Table 3 Accent 5" w:uiPriority="48"/>
-    <w:lsdException w:name="List Table 4 Accent 5" w:uiPriority="49"/>
-    <w:lsdException w:name="List Table 5 Dark Accent 5" w:uiPriority="50"/>
-    <w:lsdException w:name="List Table 6 Colorful Accent 5" w:uiPriority="51"/>
-    <w:lsdException w:name="List Table 7 Colorful Accent 5" w:uiPriority="52"/>
-    <w:lsdException w:name="List Table 1 Light Accent 6" w:uiPriority="46"/>
-    <w:lsdException w:name="List Table 2 Accent 6" w:uiPriority="47"/>
-    <w:lsdException w:name="List Table 3 Accent 6" w:uiPriority="48"/>
-    <w:lsdException w:name="List Table 4 Accent 6" w:uiPriority="49"/>
-    <w:lsdException w:name="List Table 5 Dark Accent 6" w:uiPriority="50"/>
-    <w:lsdException w:name="List Table 6 Colorful Accent 6" w:uiPriority="51"/>
-    <w:lsdException w:name="List Table 7 Colorful Accent 6" w:uiPriority="52"/>
+  <w:latentStyles w:defLockedState="0" w:defUIPriority="99" w:defSemiHidden="1" w:defUnhideWhenUsed="1" w:defQFormat="0" w:count="267">
+    <w:lsdException w:name="Normal" w:semiHidden="0" w:uiPriority="0" w:unhideWhenUsed="0" w:qFormat="1"/>
+    <w:lsdException w:name="heading 1" w:semiHidden="0" w:uiPriority="9" w:unhideWhenUsed="0" w:qFormat="1"/>
+    <w:lsdException w:name="heading 2" w:uiPriority="9" w:qFormat="1"/>
+    <w:lsdException w:name="heading 3" w:uiPriority="9" w:qFormat="1"/>
+    <w:lsdException w:name="heading 4" w:uiPriority="9" w:qFormat="1"/>
+    <w:lsdException w:name="heading 5" w:uiPriority="9" w:qFormat="1"/>
+    <w:lsdException w:name="heading 6" w:uiPriority="9" w:qFormat="1"/>
+    <w:lsdException w:name="heading 7" w:uiPriority="9" w:qFormat="1"/>
+    <w:lsdException w:name="heading 8" w:uiPriority="9" w:qFormat="1"/>
+    <w:lsdException w:name="heading 9" w:uiPriority="9" w:qFormat="1"/>
+    <w:lsdException w:name="toc 1" w:uiPriority="39"/>
+    <w:lsdException w:name="toc 2" w:uiPriority="39"/>
+    <w:lsdException w:name="toc 3" w:uiPriority="39"/>
+    <w:lsdException w:name="toc 4" w:uiPriority="39"/>
+    <w:lsdException w:name="toc 5" w:uiPriority="39"/>
+    <w:lsdException w:name="toc 6" w:uiPriority="39"/>
+    <w:lsdException w:name="toc 7" w:uiPriority="39"/>
+    <w:lsdException w:name="toc 8" w:uiPriority="39"/>
+    <w:lsdException w:name="toc 9" w:uiPriority="39"/>
+    <w:lsdException w:name="caption" w:uiPriority="35" w:qFormat="1"/>
+    <w:lsdException w:name="Title" w:semiHidden="0" w:uiPriority="10" w:unhideWhenUsed="0" w:qFormat="1"/>
+    <w:lsdException w:name="Default Paragraph Font" w:uiPriority="1"/>
+    <w:lsdException w:name="Subtitle" w:semiHidden="0" w:uiPriority="11" w:unhideWhenUsed="0" w:qFormat="1"/>
+    <w:lsdException w:name="Strong" w:semiHidden="0" w:uiPriority="22" w:unhideWhenUsed="0" w:qFormat="1"/>
+    <w:lsdException w:name="Emphasis" w:semiHidden="0" w:uiPriority="20" w:unhideWhenUsed="0" w:qFormat="1"/>
+    <w:lsdException w:name="Table Grid" w:semiHidden="0" w:uiPriority="59" w:unhideWhenUsed="0"/>
+    <w:lsdException w:name="Placeholder Text" w:unhideWhenUsed="0"/>
+    <w:lsdException w:name="No Spacing" w:semiHidden="0" w:uiPriority="1" w:unhideWhenUsed="0" w:qFormat="1"/>
+    <w:lsdException w:name="Light Shading" w:semiHidden="0" w:uiPriority="60" w:unhideWhenUsed="0"/>
+    <w:lsdException w:name="Light List" w:semiHidden="0" w:uiPriority="61" w:unhideWhenUsed="0"/>
+    <w:lsdException w:name="Light Grid" w:semiHidden="0" w:uiPriority="62" w:unhideWhenUsed="0"/>
+    <w:lsdException w:name="Medium Shading 1" w:semiHidden="0" w:uiPriority="63" w:unhideWhenUsed="0"/>
+    <w:lsdException w:name="Medium Shading 2" w:semiHidden="0" w:uiPriority="64" w:unhideWhenUsed="0"/>
+    <w:lsdException w:name="Medium List 1" w:semiHidden="0" w:uiPriority="65" w:unhideWhenUsed="0"/>
+    <w:lsdException w:name="Medium List 2" w:semiHidden="0" w:uiPriority="66" w:unhideWhenUsed="0"/>
+    <w:lsdException w:name="Medium Grid 1" w:semiHidden="0" w:uiPriority="67" w:unhideWhenUsed="0"/>
+    <w:lsdException w:name="Medium Grid 2" w:semiHidden="0" w:uiPriority="68" w:unhideWhenUsed="0"/>
+    <w:lsdException w:name="Medium Grid 3" w:semiHidden="0" w:uiPriority="69" w:unhideWhenUsed="0"/>
+    <w:lsdException w:name="Dark List" w:semiHidden="0" w:uiPriority="70" w:unhideWhenUsed="0"/>
+    <w:lsdException w:name="Colorful Shading" w:semiHidden="0" w:uiPriority="71" w:unhideWhenUsed="0"/>
+    <w:lsdException w:name="Colorful List" w:semiHidden="0" w:uiPriority="72" w:unhideWhenUsed="0"/>
+    <w:lsdException w:name="Colorful Grid" w:semiHidden="0" w:uiPriority="73" w:unhideWhenUsed="0"/>
+    <w:lsdException w:name="Light Shading Accent 1" w:semiHidden="0" w:uiPriority="60" w:unhideWhenUsed="0"/>
+    <w:lsdException w:name="Light List Accent 1" w:semiHidden="0" w:uiPriority="61" w:unhideWhenUsed="0"/>
+    <w:lsdException w:name="Light Grid Accent 1" w:semiHidden="0" w:uiPriority="62" w:unhideWhenUsed="0"/>
+    <w:lsdException w:name="Medium Shading 1 Accent 1" w:semiHidden="0" w:uiPriority="63" w:unhideWhenUsed="0"/>
+    <w:lsdException w:name="Medium Shading 2 Accent 1" w:semiHidden="0" w:uiPriority="64" w:unhideWhenUsed="0"/>
+    <w:lsdException w:name="Medium List 1 Accent 1" w:semiHidden="0" w:uiPriority="65" w:unhideWhenUsed="0"/>
+    <w:lsdException w:name="Revision" w:unhideWhenUsed="0"/>
+    <w:lsdException w:name="List Paragraph" w:semiHidden="0" w:uiPriority="34" w:unhideWhenUsed="0" w:qFormat="1"/>
+    <w:lsdException w:name="Quote" w:semiHidden="0" w:uiPriority="29" w:unhideWhenUsed="0" w:qFormat="1"/>
+    <w:lsdException w:name="Intense Quote" w:semiHidden="0" w:uiPriority="30" w:unhideWhenUsed="0" w:qFormat="1"/>
+    <w:lsdException w:name="Medium List 2 Accent 1" w:semiHidden="0" w:uiPriority="66" w:unhideWhenUsed="0"/>
+    <w:lsdException w:name="Medium Grid 1 Accent 1" w:semiHidden="0" w:uiPriority="67" w:unhideWhenUsed="0"/>
+    <w:lsdException w:name="Medium Grid 2 Accent 1" w:semiHidden="0" w:uiPriority="68" w:unhideWhenUsed="0"/>
+    <w:lsdException w:name="Medium Grid 3 Accent 1" w:semiHidden="0" w:uiPriority="69" w:unhideWhenUsed="0"/>
+    <w:lsdException w:name="Dark List Accent 1" w:semiHidden="0" w:uiPriority="70" w:unhideWhenUsed="0"/>
+    <w:lsdException w:name="Colorful Shading Accent 1" w:semiHidden="0" w:uiPriority="71" w:unhideWhenUsed="0"/>
+    <w:lsdException w:name="Colorful List Accent 1" w:semiHidden="0" w:uiPriority="72" w:unhideWhenUsed="0"/>
+    <w:lsdException w:name="Colorful Grid Accent 1" w:semiHidden="0" w:uiPriority="73" w:unhideWhenUsed="0"/>
+    <w:lsdException w:name="Light Shading Accent 2" w:semiHidden="0" w:uiPriority="60" w:unhideWhenUsed="0"/>
+    <w:lsdException w:name="Light List Accent 2" w:semiHidden="0" w:uiPriority="61" w:unhideWhenUsed="0"/>
+    <w:lsdException w:name="Light Grid Accent 2" w:semiHidden="0" w:uiPriority="62" w:unhideWhenUsed="0"/>
+    <w:lsdException w:name="Medium Shading 1 Accent 2" w:semiHidden="0" w:uiPriority="63" w:unhideWhenUsed="0"/>
+    <w:lsdException w:name="Medium Shading 2 Accent 2" w:semiHidden="0" w:uiPriority="64" w:unhideWhenUsed="0"/>
+    <w:lsdException w:name="Medium List 1 Accent 2" w:semiHidden="0" w:uiPriority="65" w:unhideWhenUsed="0"/>
+    <w:lsdException w:name="Medium List 2 Accent 2" w:semiHidden="0" w:uiPriority="66" w:unhideWhenUsed="0"/>
+    <w:lsdException w:name="Medium Grid 1 Accent 2" w:semiHidden="0" w:uiPriority="67" w:unhideWhenUsed="0"/>
+    <w:lsdException w:name="Medium Grid 2 Accent 2" w:semiHidden="0" w:uiPriority="68" w:unhideWhenUsed="0"/>
+    <w:lsdException w:name="Medium Grid 3 Accent 2" w:semiHidden="0" w:uiPriority="69" w:unhideWhenUsed="0"/>
+    <w:lsdException w:name="Dark List Accent 2" w:semiHidden="0" w:uiPriority="70" w:unhideWhenUsed="0"/>
+    <w:lsdException w:name="Colorful Shading Accent 2" w:semiHidden="0" w:uiPriority="71" w:unhideWhenUsed="0"/>
+    <w:lsdException w:name="Colorful List Accent 2" w:semiHidden="0" w:uiPriority="72" w:unhideWhenUsed="0"/>
+    <w:lsdException w:name="Colorful Grid Accent 2" w:semiHidden="0" w:uiPriority="73" w:unhideWhenUsed="0"/>
+    <w:lsdException w:name="Light Shading Accent 3" w:semiHidden="0" w:uiPriority="60" w:unhideWhenUsed="0"/>
+    <w:lsdException w:name="Light List Accent 3" w:semiHidden="0" w:uiPriority="61" w:unhideWhenUsed="0"/>
+    <w:lsdException w:name="Light Grid Accent 3" w:semiHidden="0" w:uiPriority="62" w:unhideWhenUsed="0"/>
+    <w:lsdException w:name="Medium Shading 1 Accent 3" w:semiHidden="0" w:uiPriority="63" w:unhideWhenUsed="0"/>
+    <w:lsdException w:name="Medium Shading 2 Accent 3" w:semiHidden="0" w:uiPriority="64" w:unhideWhenUsed="0"/>
+    <w:lsdException w:name="Medium List 1 Accent 3" w:semiHidden="0" w:uiPriority="65" w:unhideWhenUsed="0"/>
+    <w:lsdException w:name="Medium List 2 Accent 3" w:semiHidden="0" w:uiPriority="66" w:unhideWhenUsed="0"/>
+    <w:lsdException w:name="Medium Grid 1 Accent 3" w:semiHidden="0" w:uiPriority="67" w:unhideWhenUsed="0"/>
+    <w:lsdException w:name="Medium Grid 2 Accent 3" w:semiHidden="0" w:uiPriority="68" w:unhideWhenUsed="0"/>
+    <w:lsdException w:name="Medium Grid 3 Accent 3" w:semiHidden="0" w:uiPriority="69" w:unhideWhenUsed="0"/>
+    <w:lsdException w:name="Dark List Accent 3" w:semiHidden="0" w:uiPriority="70" w:unhideWhenUsed="0"/>
+    <w:lsdException w:name="Colorful Shading Accent 3" w:semiHidden="0" w:uiPriority="71" w:unhideWhenUsed="0"/>
+    <w:lsdException w:name="Colorful List Accent 3" w:semiHidden="0" w:uiPriority="72" w:unhideWhenUsed="0"/>
+    <w:lsdException w:name="Colorful Grid Accent 3" w:semiHidden="0" w:uiPriority="73" w:unhideWhenUsed="0"/>
+    <w:lsdException w:name="Light Shading Accent 4" w:semiHidden="0" w:uiPriority="60" w:unhideWhenUsed="0"/>
+    <w:lsdException w:name="Light List Accent 4" w:semiHidden="0" w:uiPriority="61" w:unhideWhenUsed="0"/>
+    <w:lsdException w:name="Light Grid Accent 4" w:semiHidden="0" w:uiPriority="62" w:unhideWhenUsed="0"/>
+    <w:lsdException w:name="Medium Shading 1 Accent 4" w:semiHidden="0" w:uiPriority="63" w:unhideWhenUsed="0"/>
+    <w:lsdException w:name="Medium Shading 2 Accent 4" w:semiHidden="0" w:uiPriority="64" w:unhideWhenUsed="0"/>
+    <w:lsdException w:name="Medium List 1 Accent 4" w:semiHidden="0" w:uiPriority="65" w:unhideWhenUsed="0"/>
+    <w:lsdException w:name="Medium List 2 Accent 4" w:semiHidden="0" w:uiPriority="66" w:unhideWhenUsed="0"/>
+    <w:lsdException w:name="Medium Grid 1 Accent 4" w:semiHidden="0" w:uiPriority="67" w:unhideWhenUsed="0"/>
+    <w:lsdException w:name="Medium Grid 2 Accent 4" w:semiHidden="0" w:uiPriority="68" w:unhideWhenUsed="0"/>
+    <w:lsdException w:name="Medium Grid 3 Accent 4" w:semiHidden="0" w:uiPriority="69" w:unhideWhenUsed="0"/>
+    <w:lsdException w:name="Dark List Accent 4" w:semiHidden="0" w:uiPriority="70" w:unhideWhenUsed="0"/>
+    <w:lsdException w:name="Colorful Shading Accent 4" w:semiHidden="0" w:uiPriority="71" w:unhideWhenUsed="0"/>
+    <w:lsdException w:name="Colorful List Accent 4" w:semiHidden="0" w:uiPriority="72" w:unhideWhenUsed="0"/>
+    <w:lsdException w:name="Colorful Grid Accent 4" w:semiHidden="0" w:uiPriority="73" w:unhideWhenUsed="0"/>
+    <w:lsdException w:name="Light Shading Accent 5" w:semiHidden="0" w:uiPriority="60" w:unhideWhenUsed="0"/>
+    <w:lsdException w:name="Light List Accent 5" w:semiHidden="0" w:uiPriority="61" w:unhideWhenUsed="0"/>
+    <w:lsdException w:name="Light Grid Accent 5" w:semiHidden="0" w:uiPriority="62" w:unhideWhenUsed="0"/>
+    <w:lsdException w:name="Medium Shading 1 Accent 5" w:semiHidden="0" w:uiPriority="63" w:unhideWhenUsed="0"/>
+    <w:lsdException w:name="Medium Shading 2 Accent 5" w:semiHidden="0" w:uiPriority="64" w:unhideWhenUsed="0"/>
+    <w:lsdException w:name="Medium List 1 Accent 5" w:semiHidden="0" w:uiPriority="65" w:unhideWhenUsed="0"/>
+    <w:lsdException w:name="Medium List 2 Accent 5" w:semiHidden="0" w:uiPriority="66" w:unhideWhenUsed="0"/>
+    <w:lsdException w:name="Medium Grid 1 Accent 5" w:semiHidden="0" w:uiPriority="67" w:unhideWhenUsed="0"/>
+    <w:lsdException w:name="Medium Grid 2 Accent 5" w:semiHidden="0" w:uiPriority="68" w:unhideWhenUsed="0"/>
+    <w:lsdException w:name="Medium Grid 3 Accent 5" w:semiHidden="0" w:uiPriority="69" w:unhideWhenUsed="0"/>
+    <w:lsdException w:name="Dark List Accent 5" w:semiHidden="0" w:uiPriority="70" w:unhideWhenUsed="0"/>
+    <w:lsdException w:name="Colorful Shading Accent 5" w:semiHidden="0" w:uiPriority="71" w:unhideWhenUsed="0"/>
+    <w:lsdException w:name="Colorful List Accent 5" w:semiHidden="0" w:uiPriority="72" w:unhideWhenUsed="0"/>
+    <w:lsdException w:name="Colorful Grid Accent 5" w:semiHidden="0" w:uiPriority="73" w:unhideWhenUsed="0"/>
+    <w:lsdException w:name="Light Shading Accent 6" w:semiHidden="0" w:uiPriority="60" w:unhideWhenUsed="0"/>
+    <w:lsdException w:name="Light List Accent 6" w:semiHidden="0" w:uiPriority="61" w:unhideWhenUsed="0"/>
+    <w:lsdException w:name="Light Grid Accent 6" w:semiHidden="0" w:uiPriority="62" w:unhideWhenUsed="0"/>
+    <w:lsdException w:name="Medium Shading 1 Accent 6" w:semiHidden="0" w:uiPriority="63" w:unhideWhenUsed="0"/>
+    <w:lsdException w:name="Medium Shading 2 Accent 6" w:semiHidden="0" w:uiPriority="64" w:unhideWhenUsed="0"/>
+    <w:lsdException w:name="Medium List 1 Accent 6" w:semiHidden="0" w:uiPriority="65" w:unhideWhenUsed="0"/>
+    <w:lsdException w:name="Medium List 2 Accent 6" w:semiHidden="0" w:uiPriority="66" w:unhideWhenUsed="0"/>
+    <w:lsdException w:name="Medium Grid 1 Accent 6" w:semiHidden="0" w:uiPriority="67" w:unhideWhenUsed="0"/>
+    <w:lsdException w:name="Medium Grid 2 Accent 6" w:semiHidden="0" w:uiPriority="68" w:unhideWhenUsed="0"/>
+    <w:lsdException w:name="Medium Grid 3 Accent 6" w:semiHidden="0" w:uiPriority="69" w:unhideWhenUsed="0"/>
+    <w:lsdException w:name="Dark List Accent 6" w:semiHidden="0" w:uiPriority="70" w:unhideWhenUsed="0"/>
+    <w:lsdException w:name="Colorful Shading Accent 6" w:semiHidden="0" w:uiPriority="71" w:unhideWhenUsed="0"/>
+    <w:lsdException w:name="Colorful List Accent 6" w:semiHidden="0" w:uiPriority="72" w:unhideWhenUsed="0"/>
+    <w:lsdException w:name="Colorful Grid Accent 6" w:semiHidden="0" w:uiPriority="73" w:unhideWhenUsed="0"/>
+    <w:lsdException w:name="Subtle Emphasis" w:semiHidden="0" w:uiPriority="19" w:unhideWhenUsed="0" w:qFormat="1"/>
+    <w:lsdException w:name="Intense Emphasis" w:semiHidden="0" w:uiPriority="21" w:unhideWhenUsed="0" w:qFormat="1"/>
+    <w:lsdException w:name="Subtle Reference" w:semiHidden="0" w:uiPriority="31" w:unhideWhenUsed="0" w:qFormat="1"/>
+    <w:lsdException w:name="Intense Reference" w:semiHidden="0" w:uiPriority="32" w:unhideWhenUsed="0" w:qFormat="1"/>
+    <w:lsdException w:name="Book Title" w:semiHidden="0" w:uiPriority="33" w:unhideWhenUsed="0" w:qFormat="1"/>
+    <w:lsdException w:name="Bibliography" w:uiPriority="37"/>
+    <w:lsdException w:name="TOC Heading" w:uiPriority="39" w:qFormat="1"/>
+  </w:latentStyles>
+  <w:style w:type="paragraph" w:default="1" w:styleId="Normal">
+    <w:name w:val="Normal"/>
+    <w:qFormat/>
+  </w:style>
+  <w:style w:type="character" w:default="1" w:styleId="Fuentedeprrafopredeter">
+    <w:name w:val="Default Paragraph Font"/>
+    <w:uiPriority w:val="1"/>
+    <w:semiHidden/>
+    <w:unhideWhenUsed/>
+  </w:style>
+  <w:style w:type="table" w:default="1" w:styleId="Tablanormal">
+    <w:name w:val="Normal Table"/>
+    <w:uiPriority w:val="99"/>
+    <w:semiHidden/>
+    <w:unhideWhenUsed/>
+    <w:tblPr>
+      <w:tblInd w:w="0" w:type="dxa"/>
+      <w:tblCellMar>
+        <w:top w:w="0" w:type="dxa"/>
+        <w:left w:w="108" w:type="dxa"/>
+        <w:bottom w:w="0" w:type="dxa"/>
+        <w:right w:w="108" w:type="dxa"/>
+      </w:tblCellMar>
+    </w:tblPr>
+  </w:style>
+  <w:style w:type="numbering" w:default="1" w:styleId="Sinlista">
+    <w:name w:val="No List"/>
+    <w:uiPriority w:val="99"/>
+    <w:semiHidden/>
+    <w:unhideWhenUsed/>
+  </w:style>
+  <w:style w:type="paragraph" w:styleId="Textodeglobo">
+    <w:name w:val="Balloon Text"/>
+    <w:basedOn w:val="Normal"/>
+    <w:link w:val="TextodegloboCar"/>
+    <w:uiPriority w:val="99"/>
+    <w:semiHidden/>
+    <w:unhideWhenUsed/>
+    <w:rsid w:val="00936550"/>
+    <w:pPr>
+      <w:spacing w:after="0" w:line="240" w:lineRule="auto"/>
+    </w:pPr>
+    <w:rPr>
+      <w:rFonts w:ascii="Tahoma" w:hAnsi="Tahoma" w:cs="Tahoma"/>
+      <w:sz w:val="16"/>
+      <w:szCs w:val="16"/>
+    </w:rPr>
+  </w:style>
+  <w:style w:type="character" w:customStyle="1" w:styleId="TextodegloboCar">
+    <w:name w:val="Texto de globo Car"/>
+    <w:basedOn w:val="Fuentedeprrafopredeter"/>
+    <w:link w:val="Textodeglobo"/>
+    <w:uiPriority w:val="99"/>
+    <w:semiHidden/>
+    <w:rsid w:val="00936550"/>
+    <w:rPr>
+      <w:rFonts w:ascii="Tahoma" w:hAnsi="Tahoma" w:cs="Tahoma"/>
+      <w:sz w:val="16"/>
+      <w:szCs w:val="16"/>
+    </w:rPr>
+  </w:style>
+  <w:style w:type="paragraph" w:styleId="Prrafodelista">
+    <w:name w:val="List Paragraph"/>
+    <w:basedOn w:val="Normal"/>
+    <w:uiPriority w:val="34"/>
+    <w:qFormat/>
+    <w:rsid w:val="00FB1768"/>
+    <w:pPr>
+      <w:ind w:left="720"/>
+      <w:contextualSpacing/>
+    </w:pPr>
+  </w:style>
+  <w:style w:type="paragraph" w:styleId="Encabezado">
+    <w:name w:val="header"/>
+    <w:basedOn w:val="Normal"/>
+    <w:link w:val="EncabezadoCar"/>
+    <w:uiPriority w:val="99"/>
+    <w:unhideWhenUsed/>
+    <w:rsid w:val="00065541"/>
+    <w:pPr>
+      <w:tabs>
+        <w:tab w:val="center" w:pos="4252"/>
+        <w:tab w:val="right" w:pos="8504"/>
+      </w:tabs>
+      <w:spacing w:after="0" w:line="240" w:lineRule="auto"/>
+    </w:pPr>
+  </w:style>
+  <w:style w:type="character" w:customStyle="1" w:styleId="EncabezadoCar">
+    <w:name w:val="Encabezado Car"/>
+    <w:basedOn w:val="Fuentedeprrafopredeter"/>
+    <w:link w:val="Encabezado"/>
+    <w:uiPriority w:val="99"/>
+    <w:rsid w:val="00065541"/>
+  </w:style>
+  <w:style w:type="paragraph" w:styleId="Piedepgina">
+    <w:name w:val="footer"/>
+    <w:basedOn w:val="Normal"/>
+    <w:link w:val="PiedepginaCar"/>
+    <w:uiPriority w:val="99"/>
+    <w:unhideWhenUsed/>
+    <w:rsid w:val="00065541"/>
+    <w:pPr>
+      <w:tabs>
+        <w:tab w:val="center" w:pos="4252"/>
+        <w:tab w:val="right" w:pos="8504"/>
+      </w:tabs>
+      <w:spacing w:after="0" w:line="240" w:lineRule="auto"/>
+    </w:pPr>
+  </w:style>
+  <w:style w:type="character" w:customStyle="1" w:styleId="PiedepginaCar">
+    <w:name w:val="Pie de página Car"/>
+    <w:basedOn w:val="Fuentedeprrafopredeter"/>
+    <w:link w:val="Piedepgina"/>
+    <w:uiPriority w:val="99"/>
+    <w:rsid w:val="00065541"/>
+  </w:style>
+</w:styles>
+</file>
+
+<file path=word/stylesWithEffects.xml><?xml version="1.0" encoding="utf-8"?>
+<w:styles xmlns:wpc="http://schemas.microsoft.com/office/word/2010/wordprocessingCanvas" xmlns:mc="http://schemas.openxmlformats.org/markup-compatibility/2006" xmlns:o="urn:schemas-microsoft-com:office:office" xmlns:r="http://schemas.openxmlformats.org/officeDocument/2006/relationships" xmlns:m="http://schemas.openxmlformats.org/officeDocument/2006/math" xmlns:v="urn:schemas-microsoft-com:vml" xmlns:wp14="http://schemas.microsoft.com/office/word/2010/wordprocessingDrawing" xmlns:wp="http://schemas.openxmlformats.org/drawingml/2006/wordprocessingDrawing" xmlns:w10="urn:schemas-microsoft-com:office:word" xmlns:w="http://schemas.openxmlformats.org/wordprocessingml/2006/main" xmlns:w14="http://schemas.microsoft.com/office/word/2010/wordml" xmlns:wpg="http://schemas.microsoft.com/office/word/2010/wordprocessingGroup" xmlns:wpi="http://schemas.microsoft.com/office/word/2010/wordprocessingInk" xmlns:wne="http://schemas.microsoft.com/office/word/2006/wordml" xmlns:wps="http://schemas.microsoft.com/office/word/2010/wordprocessingShape" mc:Ignorable="w14 wp14">
+  <w:docDefaults>
+    <w:rPrDefault>
+      <w:rPr>
+        <w:rFonts w:asciiTheme="minorHAnsi" w:eastAsiaTheme="minorHAnsi" w:hAnsiTheme="minorHAnsi" w:cstheme="minorBidi"/>
+        <w:sz w:val="22"/>
+        <w:szCs w:val="22"/>
+        <w:lang w:val="es-AR" w:eastAsia="en-US" w:bidi="ar-SA"/>
+      </w:rPr>
+    </w:rPrDefault>
+    <w:pPrDefault>
+      <w:pPr>
+        <w:spacing w:after="200" w:line="276" w:lineRule="auto"/>
+      </w:pPr>
+    </w:pPrDefault>
+  </w:docDefaults>
+  <w:latentStyles w:defLockedState="0" w:defUIPriority="99" w:defSemiHidden="1" w:defUnhideWhenUsed="1" w:defQFormat="0" w:count="267">
+    <w:lsdException w:name="Normal" w:semiHidden="0" w:uiPriority="0" w:unhideWhenUsed="0" w:qFormat="1"/>
+    <w:lsdException w:name="heading 1" w:semiHidden="0" w:uiPriority="9" w:unhideWhenUsed="0" w:qFormat="1"/>
+    <w:lsdException w:name="heading 2" w:uiPriority="9" w:qFormat="1"/>
+    <w:lsdException w:name="heading 3" w:uiPriority="9" w:qFormat="1"/>
+    <w:lsdException w:name="heading 4" w:uiPriority="9" w:qFormat="1"/>
+    <w:lsdException w:name="heading 5" w:uiPriority="9" w:qFormat="1"/>
+    <w:lsdException w:name="heading 6" w:uiPriority="9" w:qFormat="1"/>
+    <w:lsdException w:name="heading 7" w:uiPriority="9" w:qFormat="1"/>
+    <w:lsdException w:name="heading 8" w:uiPriority="9" w:qFormat="1"/>
+    <w:lsdException w:name="heading 9" w:uiPriority="9" w:qFormat="1"/>
+    <w:lsdException w:name="toc 1" w:uiPriority="39"/>
+    <w:lsdException w:name="toc 2" w:uiPriority="39"/>
+    <w:lsdException w:name="toc 3" w:uiPriority="39"/>
+    <w:lsdException w:name="toc 4" w:uiPriority="39"/>
+    <w:lsdException w:name="toc 5" w:uiPriority="39"/>
+    <w:lsdException w:name="toc 6" w:uiPriority="39"/>
+    <w:lsdException w:name="toc 7" w:uiPriority="39"/>
+    <w:lsdException w:name="toc 8" w:uiPriority="39"/>
+    <w:lsdException w:name="toc 9" w:uiPriority="39"/>
+    <w:lsdException w:name="caption" w:uiPriority="35" w:qFormat="1"/>
+    <w:lsdException w:name="Title" w:semiHidden="0" w:uiPriority="10" w:unhideWhenUsed="0" w:qFormat="1"/>
+    <w:lsdException w:name="Default Paragraph Font" w:uiPriority="1"/>
+    <w:lsdException w:name="Subtitle" w:semiHidden="0" w:uiPriority="11" w:unhideWhenUsed="0" w:qFormat="1"/>
+    <w:lsdException w:name="Strong" w:semiHidden="0" w:uiPriority="22" w:unhideWhenUsed="0" w:qFormat="1"/>
+    <w:lsdException w:name="Emphasis" w:semiHidden="0" w:uiPriority="20" w:unhideWhenUsed="0" w:qFormat="1"/>
+    <w:lsdException w:name="Table Grid" w:semiHidden="0" w:uiPriority="59" w:unhideWhenUsed="0"/>
+    <w:lsdException w:name="Placeholder Text" w:unhideWhenUsed="0"/>
+    <w:lsdException w:name="No Spacing" w:semiHidden="0" w:uiPriority="1" w:unhideWhenUsed="0" w:qFormat="1"/>
+    <w:lsdException w:name="Light Shading" w:semiHidden="0" w:uiPriority="60" w:unhideWhenUsed="0"/>
+    <w:lsdException w:name="Light List" w:semiHidden="0" w:uiPriority="61" w:unhideWhenUsed="0"/>
+    <w:lsdException w:name="Light Grid" w:semiHidden="0" w:uiPriority="62" w:unhideWhenUsed="0"/>
+    <w:lsdException w:name="Medium Shading 1" w:semiHidden="0" w:uiPriority="63" w:unhideWhenUsed="0"/>
+    <w:lsdException w:name="Medium Shading 2" w:semiHidden="0" w:uiPriority="64" w:unhideWhenUsed="0"/>
+    <w:lsdException w:name="Medium List 1" w:semiHidden="0" w:uiPriority="65" w:unhideWhenUsed="0"/>
+    <w:lsdException w:name="Medium List 2" w:semiHidden="0" w:uiPriority="66" w:unhideWhenUsed="0"/>
+    <w:lsdException w:name="Medium Grid 1" w:semiHidden="0" w:uiPriority="67" w:unhideWhenUsed="0"/>
+    <w:lsdException w:name="Medium Grid 2" w:semiHidden="0" w:uiPriority="68" w:unhideWhenUsed="0"/>
+    <w:lsdException w:name="Medium Grid 3" w:semiHidden="0" w:uiPriority="69" w:unhideWhenUsed="0"/>
+    <w:lsdException w:name="Dark List" w:semiHidden="0" w:uiPriority="70" w:unhideWhenUsed="0"/>
+    <w:lsdException w:name="Colorful Shading" w:semiHidden="0" w:uiPriority="71" w:unhideWhenUsed="0"/>
+    <w:lsdException w:name="Colorful List" w:semiHidden="0" w:uiPriority="72" w:unhideWhenUsed="0"/>
+    <w:lsdException w:name="Colorful Grid" w:semiHidden="0" w:uiPriority="73" w:unhideWhenUsed="0"/>
+    <w:lsdException w:name="Light Shading Accent 1" w:semiHidden="0" w:uiPriority="60" w:unhideWhenUsed="0"/>
+    <w:lsdException w:name="Light List Accent 1" w:semiHidden="0" w:uiPriority="61" w:unhideWhenUsed="0"/>
+    <w:lsdException w:name="Light Grid Accent 1" w:semiHidden="0" w:uiPriority="62" w:unhideWhenUsed="0"/>
+    <w:lsdException w:name="Medium Shading 1 Accent 1" w:semiHidden="0" w:uiPriority="63" w:unhideWhenUsed="0"/>
+    <w:lsdException w:name="Medium Shading 2 Accent 1" w:semiHidden="0" w:uiPriority="64" w:unhideWhenUsed="0"/>
+    <w:lsdException w:name="Medium List 1 Accent 1" w:semiHidden="0" w:uiPriority="65" w:unhideWhenUsed="0"/>
+    <w:lsdException w:name="Revision" w:unhideWhenUsed="0"/>
+    <w:lsdException w:name="List Paragraph" w:semiHidden="0" w:uiPriority="34" w:unhideWhenUsed="0" w:qFormat="1"/>
+    <w:lsdException w:name="Quote" w:semiHidden="0" w:uiPriority="29" w:unhideWhenUsed="0" w:qFormat="1"/>
+    <w:lsdException w:name="Intense Quote" w:semiHidden="0" w:uiPriority="30" w:unhideWhenUsed="0" w:qFormat="1"/>
+    <w:lsdException w:name="Medium List 2 Accent 1" w:semiHidden="0" w:uiPriority="66" w:unhideWhenUsed="0"/>
+    <w:lsdException w:name="Medium Grid 1 Accent 1" w:semiHidden="0" w:uiPriority="67" w:unhideWhenUsed="0"/>
+    <w:lsdException w:name="Medium Grid 2 Accent 1" w:semiHidden="0" w:uiPriority="68" w:unhideWhenUsed="0"/>
+    <w:lsdException w:name="Medium Grid 3 Accent 1" w:semiHidden="0" w:uiPriority="69" w:unhideWhenUsed="0"/>
+    <w:lsdException w:name="Dark List Accent 1" w:semiHidden="0" w:uiPriority="70" w:unhideWhenUsed="0"/>
+    <w:lsdException w:name="Colorful Shading Accent 1" w:semiHidden="0" w:uiPriority="71" w:unhideWhenUsed="0"/>
+    <w:lsdException w:name="Colorful List Accent 1" w:semiHidden="0" w:uiPriority="72" w:unhideWhenUsed="0"/>
+    <w:lsdException w:name="Colorful Grid Accent 1" w:semiHidden="0" w:uiPriority="73" w:unhideWhenUsed="0"/>
+    <w:lsdException w:name="Light Shading Accent 2" w:semiHidden="0" w:uiPriority="60" w:unhideWhenUsed="0"/>
+    <w:lsdException w:name="Light List Accent 2" w:semiHidden="0" w:uiPriority="61" w:unhideWhenUsed="0"/>
+    <w:lsdException w:name="Light Grid Accent 2" w:semiHidden="0" w:uiPriority="62" w:unhideWhenUsed="0"/>
+    <w:lsdException w:name="Medium Shading 1 Accent 2" w:semiHidden="0" w:uiPriority="63" w:unhideWhenUsed="0"/>
+    <w:lsdException w:name="Medium Shading 2 Accent 2" w:semiHidden="0" w:uiPriority="64" w:unhideWhenUsed="0"/>
+    <w:lsdException w:name="Medium List 1 Accent 2" w:semiHidden="0" w:uiPriority="65" w:unhideWhenUsed="0"/>
+    <w:lsdException w:name="Medium List 2 Accent 2" w:semiHidden="0" w:uiPriority="66" w:unhideWhenUsed="0"/>
+    <w:lsdException w:name="Medium Grid 1 Accent 2" w:semiHidden="0" w:uiPriority="67" w:unhideWhenUsed="0"/>
+    <w:lsdException w:name="Medium Grid 2 Accent 2" w:semiHidden="0" w:uiPriority="68" w:unhideWhenUsed="0"/>
+    <w:lsdException w:name="Medium Grid 3 Accent 2" w:semiHidden="0" w:uiPriority="69" w:unhideWhenUsed="0"/>
+    <w:lsdException w:name="Dark List Accent 2" w:semiHidden="0" w:uiPriority="70" w:unhideWhenUsed="0"/>
+    <w:lsdException w:name="Colorful Shading Accent 2" w:semiHidden="0" w:uiPriority="71" w:unhideWhenUsed="0"/>
+    <w:lsdException w:name="Colorful List Accent 2" w:semiHidden="0" w:uiPriority="72" w:unhideWhenUsed="0"/>
+    <w:lsdException w:name="Colorful Grid Accent 2" w:semiHidden="0" w:uiPriority="73" w:unhideWhenUsed="0"/>
+    <w:lsdException w:name="Light Shading Accent 3" w:semiHidden="0" w:uiPriority="60" w:unhideWhenUsed="0"/>
+    <w:lsdException w:name="Light List Accent 3" w:semiHidden="0" w:uiPriority="61" w:unhideWhenUsed="0"/>
+    <w:lsdException w:name="Light Grid Accent 3" w:semiHidden="0" w:uiPriority="62" w:unhideWhenUsed="0"/>
+    <w:lsdException w:name="Medium Shading 1 Accent 3" w:semiHidden="0" w:uiPriority="63" w:unhideWhenUsed="0"/>
+    <w:lsdException w:name="Medium Shading 2 Accent 3" w:semiHidden="0" w:uiPriority="64" w:unhideWhenUsed="0"/>
+    <w:lsdException w:name="Medium List 1 Accent 3" w:semiHidden="0" w:uiPriority="65" w:unhideWhenUsed="0"/>
+    <w:lsdException w:name="Medium List 2 Accent 3" w:semiHidden="0" w:uiPriority="66" w:unhideWhenUsed="0"/>
+    <w:lsdException w:name="Medium Grid 1 Accent 3" w:semiHidden="0" w:uiPriority="67" w:unhideWhenUsed="0"/>
+    <w:lsdException w:name="Medium Grid 2 Accent 3" w:semiHidden="0" w:uiPriority="68" w:unhideWhenUsed="0"/>
+    <w:lsdException w:name="Medium Grid 3 Accent 3" w:semiHidden="0" w:uiPriority="69" w:unhideWhenUsed="0"/>
+    <w:lsdException w:name="Dark List Accent 3" w:semiHidden="0" w:uiPriority="70" w:unhideWhenUsed="0"/>
+    <w:lsdException w:name="Colorful Shading Accent 3" w:semiHidden="0" w:uiPriority="71" w:unhideWhenUsed="0"/>
+    <w:lsdException w:name="Colorful List Accent 3" w:semiHidden="0" w:uiPriority="72" w:unhideWhenUsed="0"/>
+    <w:lsdException w:name="Colorful Grid Accent 3" w:semiHidden="0" w:uiPriority="73" w:unhideWhenUsed="0"/>
+    <w:lsdException w:name="Light Shading Accent 4" w:semiHidden="0" w:uiPriority="60" w:unhideWhenUsed="0"/>
+    <w:lsdException w:name="Light List Accent 4" w:semiHidden="0" w:uiPriority="61" w:unhideWhenUsed="0"/>
+    <w:lsdException w:name="Light Grid Accent 4" w:semiHidden="0" w:uiPriority="62" w:unhideWhenUsed="0"/>
+    <w:lsdException w:name="Medium Shading 1 Accent 4" w:semiHidden="0" w:uiPriority="63" w:unhideWhenUsed="0"/>
+    <w:lsdException w:name="Medium Shading 2 Accent 4" w:semiHidden="0" w:uiPriority="64" w:unhideWhenUsed="0"/>
+    <w:lsdException w:name="Medium List 1 Accent 4" w:semiHidden="0" w:uiPriority="65" w:unhideWhenUsed="0"/>
+    <w:lsdException w:name="Medium List 2 Accent 4" w:semiHidden="0" w:uiPriority="66" w:unhideWhenUsed="0"/>
+    <w:lsdException w:name="Medium Grid 1 Accent 4" w:semiHidden="0" w:uiPriority="67" w:unhideWhenUsed="0"/>
+    <w:lsdException w:name="Medium Grid 2 Accent 4" w:semiHidden="0" w:uiPriority="68" w:unhideWhenUsed="0"/>
+    <w:lsdException w:name="Medium Grid 3 Accent 4" w:semiHidden="0" w:uiPriority="69" w:unhideWhenUsed="0"/>
+    <w:lsdException w:name="Dark List Accent 4" w:semiHidden="0" w:uiPriority="70" w:unhideWhenUsed="0"/>
+    <w:lsdException w:name="Colorful Shading Accent 4" w:semiHidden="0" w:uiPriority="71" w:unhideWhenUsed="0"/>
+    <w:lsdException w:name="Colorful List Accent 4" w:semiHidden="0" w:uiPriority="72" w:unhideWhenUsed="0"/>
+    <w:lsdException w:name="Colorful Grid Accent 4" w:semiHidden="0" w:uiPriority="73" w:unhideWhenUsed="0"/>
+    <w:lsdException w:name="Light Shading Accent 5" w:semiHidden="0" w:uiPriority="60" w:unhideWhenUsed="0"/>
+    <w:lsdException w:name="Light List Accent 5" w:semiHidden="0" w:uiPriority="61" w:unhideWhenUsed="0"/>
+    <w:lsdException w:name="Light Grid Accent 5" w:semiHidden="0" w:uiPriority="62" w:unhideWhenUsed="0"/>
+    <w:lsdException w:name="Medium Shading 1 Accent 5" w:semiHidden="0" w:uiPriority="63" w:unhideWhenUsed="0"/>
+    <w:lsdException w:name="Medium Shading 2 Accent 5" w:semiHidden="0" w:uiPriority="64" w:unhideWhenUsed="0"/>
+    <w:lsdException w:name="Medium List 1 Accent 5" w:semiHidden="0" w:uiPriority="65" w:unhideWhenUsed="0"/>
+    <w:lsdException w:name="Medium List 2 Accent 5" w:semiHidden="0" w:uiPriority="66" w:unhideWhenUsed="0"/>
+    <w:lsdException w:name="Medium Grid 1 Accent 5" w:semiHidden="0" w:uiPriority="67" w:unhideWhenUsed="0"/>
+    <w:lsdException w:name="Medium Grid 2 Accent 5" w:semiHidden="0" w:uiPriority="68" w:unhideWhenUsed="0"/>
+    <w:lsdException w:name="Medium Grid 3 Accent 5" w:semiHidden="0" w:uiPriority="69" w:unhideWhenUsed="0"/>
+    <w:lsdException w:name="Dark List Accent 5" w:semiHidden="0" w:uiPriority="70" w:unhideWhenUsed="0"/>
+    <w:lsdException w:name="Colorful Shading Accent 5" w:semiHidden="0" w:uiPriority="71" w:unhideWhenUsed="0"/>
+    <w:lsdException w:name="Colorful List Accent 5" w:semiHidden="0" w:uiPriority="72" w:unhideWhenUsed="0"/>
+    <w:lsdException w:name="Colorful Grid Accent 5" w:semiHidden="0" w:uiPriority="73" w:unhideWhenUsed="0"/>
+    <w:lsdException w:name="Light Shading Accent 6" w:semiHidden="0" w:uiPriority="60" w:unhideWhenUsed="0"/>
+    <w:lsdException w:name="Light List Accent 6" w:semiHidden="0" w:uiPriority="61" w:unhideWhenUsed="0"/>
+    <w:lsdException w:name="Light Grid Accent 6" w:semiHidden="0" w:uiPriority="62" w:unhideWhenUsed="0"/>
+    <w:lsdException w:name="Medium Shading 1 Accent 6" w:semiHidden="0" w:uiPriority="63" w:unhideWhenUsed="0"/>
+    <w:lsdException w:name="Medium Shading 2 Accent 6" w:semiHidden="0" w:uiPriority="64" w:unhideWhenUsed="0"/>
+    <w:lsdException w:name="Medium List 1 Accent 6" w:semiHidden="0" w:uiPriority="65" w:unhideWhenUsed="0"/>
+    <w:lsdException w:name="Medium List 2 Accent 6" w:semiHidden="0" w:uiPriority="66" w:unhideWhenUsed="0"/>
+    <w:lsdException w:name="Medium Grid 1 Accent 6" w:semiHidden="0" w:uiPriority="67" w:unhideWhenUsed="0"/>
+    <w:lsdException w:name="Medium Grid 2 Accent 6" w:semiHidden="0" w:uiPriority="68" w:unhideWhenUsed="0"/>
+    <w:lsdException w:name="Medium Grid 3 Accent 6" w:semiHidden="0" w:uiPriority="69" w:unhideWhenUsed="0"/>
+    <w:lsdException w:name="Dark List Accent 6" w:semiHidden="0" w:uiPriority="70" w:unhideWhenUsed="0"/>
+    <w:lsdException w:name="Colorful Shading Accent 6" w:semiHidden="0" w:uiPriority="71" w:unhideWhenUsed="0"/>
+    <w:lsdException w:name="Colorful List Accent 6" w:semiHidden="0" w:uiPriority="72" w:unhideWhenUsed="0"/>
+    <w:lsdException w:name="Colorful Grid Accent 6" w:semiHidden="0" w:uiPriority="73" w:unhideWhenUsed="0"/>
+    <w:lsdException w:name="Subtle Emphasis" w:semiHidden="0" w:uiPriority="19" w:unhideWhenUsed="0" w:qFormat="1"/>
+    <w:lsdException w:name="Intense Emphasis" w:semiHidden="0" w:uiPriority="21" w:unhideWhenUsed="0" w:qFormat="1"/>
+    <w:lsdException w:name="Subtle Reference" w:semiHidden="0" w:uiPriority="31" w:unhideWhenUsed="0" w:qFormat="1"/>
+    <w:lsdException w:name="Intense Reference" w:semiHidden="0" w:uiPriority="32" w:unhideWhenUsed="0" w:qFormat="1"/>
+    <w:lsdException w:name="Book Title" w:semiHidden="0" w:uiPriority="33" w:unhideWhenUsed="0" w:qFormat="1"/>
+    <w:lsdException w:name="Bibliography" w:uiPriority="37"/>
+    <w:lsdException w:name="TOC Heading" w:uiPriority="39" w:qFormat="1"/>
   </w:latentStyles>
   <w:style w:type="paragraph" w:default="1" w:styleId="Normal">
     <w:name w:val="Normal"/>

</xml_diff>

<commit_message>
subo captura de los issues realizados
</commit_message>
<xml_diff>
--- a/Capturas de pantalla.docx
+++ b/Capturas de pantalla.docx
@@ -1123,8 +1123,6 @@
           </wp:inline>
         </w:drawing>
       </w:r>
-      <w:bookmarkStart w:id="0" w:name="_GoBack"/>
-      <w:bookmarkEnd w:id="0"/>
     </w:p>
     <w:p>
       <w:pPr>
@@ -1205,6 +1203,144 @@
           <w:szCs w:val="32"/>
         </w:rPr>
       </w:pPr>
+      <w:r>
+        <w:rPr>
+          <w:noProof/>
+          <w:sz w:val="32"/>
+          <w:szCs w:val="32"/>
+          <w:lang w:eastAsia="es-AR"/>
+        </w:rPr>
+        <w:lastRenderedPageBreak/>
+        <w:drawing>
+          <wp:inline distT="0" distB="0" distL="0" distR="0">
+            <wp:extent cx="5612130" cy="3155315"/>
+            <wp:effectExtent l="0" t="0" r="7620" b="6985"/>
+            <wp:docPr id="11" name="Imagen 11"/>
+            <wp:cNvGraphicFramePr>
+              <a:graphicFrameLocks xmlns:a="http://schemas.openxmlformats.org/drawingml/2006/main" noChangeAspect="1"/>
+            </wp:cNvGraphicFramePr>
+            <a:graphic xmlns:a="http://schemas.openxmlformats.org/drawingml/2006/main">
+              <a:graphicData uri="http://schemas.openxmlformats.org/drawingml/2006/picture">
+                <pic:pic xmlns:pic="http://schemas.openxmlformats.org/drawingml/2006/picture">
+                  <pic:nvPicPr>
+                    <pic:cNvPr id="11" name="captura de commit reentrega.png"/>
+                    <pic:cNvPicPr/>
+                  </pic:nvPicPr>
+                  <pic:blipFill>
+                    <a:blip r:embed="rId17" cstate="print">
+                      <a:extLst>
+                        <a:ext uri="{28A0092B-C50C-407E-A947-70E740481C1C}">
+                          <a14:useLocalDpi xmlns:a14="http://schemas.microsoft.com/office/drawing/2010/main" val="0"/>
+                        </a:ext>
+                      </a:extLst>
+                    </a:blip>
+                    <a:stretch>
+                      <a:fillRect/>
+                    </a:stretch>
+                  </pic:blipFill>
+                  <pic:spPr>
+                    <a:xfrm>
+                      <a:off x="0" y="0"/>
+                      <a:ext cx="5612130" cy="3155315"/>
+                    </a:xfrm>
+                    <a:prstGeom prst="rect">
+                      <a:avLst/>
+                    </a:prstGeom>
+                  </pic:spPr>
+                </pic:pic>
+              </a:graphicData>
+            </a:graphic>
+          </wp:inline>
+        </w:drawing>
+      </w:r>
+    </w:p>
+    <w:p>
+      <w:pPr>
+        <w:tabs>
+          <w:tab w:val="left" w:pos="3840"/>
+        </w:tabs>
+        <w:rPr>
+          <w:sz w:val="32"/>
+          <w:szCs w:val="32"/>
+        </w:rPr>
+      </w:pPr>
+      <w:r>
+        <w:rPr>
+          <w:sz w:val="32"/>
+          <w:szCs w:val="32"/>
+        </w:rPr>
+        <w:tab/>
+        <w:t>Issue</w:t>
+      </w:r>
+    </w:p>
+    <w:p>
+      <w:pPr>
+        <w:tabs>
+          <w:tab w:val="left" w:pos="3840"/>
+        </w:tabs>
+        <w:rPr>
+          <w:sz w:val="32"/>
+          <w:szCs w:val="32"/>
+        </w:rPr>
+      </w:pPr>
+      <w:r>
+        <w:rPr>
+          <w:noProof/>
+          <w:sz w:val="32"/>
+          <w:szCs w:val="32"/>
+          <w:lang w:eastAsia="es-AR"/>
+        </w:rPr>
+        <w:drawing>
+          <wp:inline distT="0" distB="0" distL="0" distR="0">
+            <wp:extent cx="5608320" cy="3154680"/>
+            <wp:effectExtent l="0" t="0" r="0" b="7620"/>
+            <wp:docPr id="12" name="Imagen 12"/>
+            <wp:cNvGraphicFramePr>
+              <a:graphicFrameLocks xmlns:a="http://schemas.openxmlformats.org/drawingml/2006/main" noChangeAspect="1"/>
+            </wp:cNvGraphicFramePr>
+            <a:graphic xmlns:a="http://schemas.openxmlformats.org/drawingml/2006/main">
+              <a:graphicData uri="http://schemas.openxmlformats.org/drawingml/2006/picture">
+                <pic:pic xmlns:pic="http://schemas.openxmlformats.org/drawingml/2006/picture">
+                  <pic:nvPicPr>
+                    <pic:cNvPr id="0" name="Picture 1"/>
+                    <pic:cNvPicPr>
+                      <a:picLocks noChangeAspect="1" noChangeArrowheads="1"/>
+                    </pic:cNvPicPr>
+                  </pic:nvPicPr>
+                  <pic:blipFill>
+                    <a:blip r:embed="rId18" cstate="print">
+                      <a:extLst>
+                        <a:ext uri="{28A0092B-C50C-407E-A947-70E740481C1C}">
+                          <a14:useLocalDpi xmlns:a14="http://schemas.microsoft.com/office/drawing/2010/main" val="0"/>
+                        </a:ext>
+                      </a:extLst>
+                    </a:blip>
+                    <a:srcRect/>
+                    <a:stretch>
+                      <a:fillRect/>
+                    </a:stretch>
+                  </pic:blipFill>
+                  <pic:spPr bwMode="auto">
+                    <a:xfrm>
+                      <a:off x="0" y="0"/>
+                      <a:ext cx="5608320" cy="3154680"/>
+                    </a:xfrm>
+                    <a:prstGeom prst="rect">
+                      <a:avLst/>
+                    </a:prstGeom>
+                    <a:noFill/>
+                    <a:ln>
+                      <a:noFill/>
+                    </a:ln>
+                  </pic:spPr>
+                </pic:pic>
+              </a:graphicData>
+            </a:graphic>
+          </wp:inline>
+        </w:drawing>
+      </w:r>
+      <w:bookmarkStart w:id="0" w:name="_GoBack"/>
+      <w:bookmarkEnd w:id="0"/>
     </w:p>
     <w:sectPr>
       <w:pgSz w:w="12240" w:h="15840"/>

</xml_diff>

<commit_message>
Subo modificaciones de las capturas de pantalla
</commit_message>
<xml_diff>
--- a/Capturas de pantalla.docx
+++ b/Capturas de pantalla.docx
@@ -954,48 +954,163 @@
           </wp:inline>
         </w:drawing>
       </w:r>
+    </w:p>
+    <w:p>
+      <w:pPr>
+        <w:rPr>
+          <w:sz w:val="32"/>
+          <w:szCs w:val="32"/>
+        </w:rPr>
+      </w:pPr>
+      <w:r>
+        <w:rPr>
+          <w:noProof/>
+          <w:lang w:eastAsia="es-AR"/>
+        </w:rPr>
+        <w:drawing>
+          <wp:inline distT="0" distB="0" distL="0" distR="0" wp14:anchorId="7919803E" wp14:editId="533A0CF4">
+            <wp:extent cx="5612130" cy="3155315"/>
+            <wp:effectExtent l="0" t="0" r="7620" b="6985"/>
+            <wp:docPr id="12" name="Imagen 12"/>
+            <wp:cNvGraphicFramePr>
+              <a:graphicFrameLocks xmlns:a="http://schemas.openxmlformats.org/drawingml/2006/main" noChangeAspect="1"/>
+            </wp:cNvGraphicFramePr>
+            <a:graphic xmlns:a="http://schemas.openxmlformats.org/drawingml/2006/main">
+              <a:graphicData uri="http://schemas.openxmlformats.org/drawingml/2006/picture">
+                <pic:pic xmlns:pic="http://schemas.openxmlformats.org/drawingml/2006/picture">
+                  <pic:nvPicPr>
+                    <pic:cNvPr id="0" name=""/>
+                    <pic:cNvPicPr/>
+                  </pic:nvPicPr>
+                  <pic:blipFill>
+                    <a:blip r:embed="rId12"/>
+                    <a:stretch>
+                      <a:fillRect/>
+                    </a:stretch>
+                  </pic:blipFill>
+                  <pic:spPr>
+                    <a:xfrm>
+                      <a:off x="0" y="0"/>
+                      <a:ext cx="5612130" cy="3155315"/>
+                    </a:xfrm>
+                    <a:prstGeom prst="rect">
+                      <a:avLst/>
+                    </a:prstGeom>
+                  </pic:spPr>
+                </pic:pic>
+              </a:graphicData>
+            </a:graphic>
+          </wp:inline>
+        </w:drawing>
+      </w:r>
+    </w:p>
+    <w:p>
+      <w:pPr>
+        <w:rPr>
+          <w:sz w:val="32"/>
+          <w:szCs w:val="32"/>
+        </w:rPr>
+      </w:pPr>
+      <w:r>
+        <w:rPr>
+          <w:sz w:val="32"/>
+          <w:szCs w:val="32"/>
+        </w:rPr>
+        <w:lastRenderedPageBreak/>
+        <w:t xml:space="preserve">Pasamos a </w:t>
+      </w:r>
+      <w:proofErr w:type="spellStart"/>
+      <w:r>
+        <w:rPr>
+          <w:sz w:val="32"/>
+          <w:szCs w:val="32"/>
+        </w:rPr>
+        <w:t>git</w:t>
+      </w:r>
+      <w:proofErr w:type="spellEnd"/>
+      <w:r>
+        <w:rPr>
+          <w:sz w:val="32"/>
+          <w:szCs w:val="32"/>
+        </w:rPr>
+        <w:t xml:space="preserve"> </w:t>
+      </w:r>
+      <w:proofErr w:type="spellStart"/>
+      <w:r>
+        <w:rPr>
+          <w:sz w:val="32"/>
+          <w:szCs w:val="32"/>
+        </w:rPr>
+        <w:t>Push</w:t>
+      </w:r>
+      <w:proofErr w:type="spellEnd"/>
+      <w:r>
+        <w:rPr>
+          <w:sz w:val="32"/>
+          <w:szCs w:val="32"/>
+        </w:rPr>
+        <w:t>.</w:t>
+      </w:r>
+    </w:p>
+    <w:p>
+      <w:pPr>
+        <w:rPr>
+          <w:sz w:val="32"/>
+          <w:szCs w:val="32"/>
+        </w:rPr>
+      </w:pPr>
+      <w:r>
+        <w:rPr>
+          <w:sz w:val="32"/>
+          <w:szCs w:val="32"/>
+        </w:rPr>
+        <w:t xml:space="preserve">Las </w:t>
+      </w:r>
+      <w:r>
+        <w:rPr>
+          <w:sz w:val="32"/>
+          <w:szCs w:val="32"/>
+        </w:rPr>
+        <w:t xml:space="preserve">siguientes </w:t>
+      </w:r>
+      <w:r>
+        <w:rPr>
+          <w:sz w:val="32"/>
+          <w:szCs w:val="32"/>
+        </w:rPr>
+        <w:t xml:space="preserve">capturas muestran los momentos </w:t>
+      </w:r>
+      <w:r>
+        <w:rPr>
+          <w:sz w:val="32"/>
+          <w:szCs w:val="32"/>
+        </w:rPr>
+        <w:t>en que se suben los cambios realizados en ciertos archivos.</w:t>
+      </w:r>
+    </w:p>
+    <w:p>
+      <w:pPr>
+        <w:rPr>
+          <w:sz w:val="32"/>
+          <w:szCs w:val="32"/>
+        </w:rPr>
+      </w:pPr>
+      <w:r>
+        <w:rPr>
+          <w:sz w:val="32"/>
+          <w:szCs w:val="32"/>
+        </w:rPr>
+        <w:t xml:space="preserve">Por ejemplo en la primera, se ve el momento en el que </w:t>
+      </w:r>
       <w:bookmarkStart w:id="0" w:name="_GoBack"/>
       <w:bookmarkEnd w:id="0"/>
-    </w:p>
-    <w:p>
-      <w:pPr>
-        <w:rPr>
-          <w:sz w:val="32"/>
-          <w:szCs w:val="32"/>
-        </w:rPr>
-      </w:pPr>
-    </w:p>
-    <w:p>
-      <w:pPr>
-        <w:rPr>
-          <w:sz w:val="32"/>
-          <w:szCs w:val="32"/>
-        </w:rPr>
-      </w:pPr>
-    </w:p>
-    <w:p>
-      <w:pPr>
-        <w:rPr>
-          <w:sz w:val="32"/>
-          <w:szCs w:val="32"/>
-        </w:rPr>
-      </w:pPr>
-    </w:p>
-    <w:p>
-      <w:pPr>
-        <w:rPr>
-          <w:sz w:val="32"/>
-          <w:szCs w:val="32"/>
-        </w:rPr>
-      </w:pPr>
-    </w:p>
-    <w:p>
-      <w:pPr>
-        <w:rPr>
-          <w:sz w:val="32"/>
-          <w:szCs w:val="32"/>
-        </w:rPr>
-      </w:pPr>
+      <w:r>
+        <w:rPr>
+          <w:sz w:val="32"/>
+          <w:szCs w:val="32"/>
+        </w:rPr>
+        <w:t>se suben la caratula e introducción ya terminadas al repositorio.</w:t>
+      </w:r>
     </w:p>
     <w:p>
       <w:pPr>
@@ -1011,10 +1126,9 @@
           <w:szCs w:val="32"/>
           <w:lang w:eastAsia="es-AR"/>
         </w:rPr>
-        <w:lastRenderedPageBreak/>
         <w:drawing>
           <wp:inline distT="0" distB="0" distL="0" distR="0">
-            <wp:extent cx="6082301" cy="4572000"/>
+            <wp:extent cx="6082300" cy="3267075"/>
             <wp:effectExtent l="0" t="0" r="0" b="0"/>
             <wp:docPr id="2" name="0 Imagen"/>
             <wp:cNvGraphicFramePr>
@@ -1028,7 +1142,7 @@
                     <pic:cNvPicPr/>
                   </pic:nvPicPr>
                   <pic:blipFill>
-                    <a:blip r:embed="rId12">
+                    <a:blip r:embed="rId13">
                       <a:extLst>
                         <a:ext uri="{28A0092B-C50C-407E-A947-70E740481C1C}">
                           <a14:useLocalDpi xmlns:a14="http://schemas.microsoft.com/office/drawing/2010/main" val="0"/>
@@ -1042,7 +1156,7 @@
                   <pic:spPr>
                     <a:xfrm>
                       <a:off x="0" y="0"/>
-                      <a:ext cx="6084948" cy="4573990"/>
+                      <a:ext cx="6084948" cy="3268497"/>
                     </a:xfrm>
                     <a:prstGeom prst="rect">
                       <a:avLst/>
@@ -1054,85 +1168,16 @@
           </wp:inline>
         </w:drawing>
       </w:r>
-    </w:p>
-    <w:p>
-      <w:pPr>
-        <w:rPr>
-          <w:b/>
-          <w:sz w:val="48"/>
-          <w:szCs w:val="48"/>
-          <w:u w:val="single"/>
-        </w:rPr>
-      </w:pPr>
-      <w:r>
-        <w:rPr>
-          <w:b/>
-          <w:sz w:val="48"/>
-          <w:szCs w:val="48"/>
-          <w:u w:val="single"/>
-        </w:rPr>
-        <w:lastRenderedPageBreak/>
-        <w:t xml:space="preserve"> </w:t>
-      </w:r>
       <w:r>
         <w:rPr>
           <w:noProof/>
           <w:lang w:eastAsia="es-AR"/>
         </w:rPr>
         <w:drawing>
-          <wp:inline distT="0" distB="0" distL="0" distR="0" wp14:anchorId="6C1A24BB" wp14:editId="262C40BB">
-            <wp:extent cx="5854535" cy="3443845"/>
-            <wp:effectExtent l="0" t="0" r="0" b="4445"/>
+          <wp:inline distT="0" distB="0" distL="0" distR="0" wp14:anchorId="43B6CBC3" wp14:editId="56B3E130">
+            <wp:extent cx="6172200" cy="2647950"/>
+            <wp:effectExtent l="0" t="0" r="0" b="0"/>
             <wp:docPr id="3" name="Imagen 3"/>
-            <wp:cNvGraphicFramePr>
-              <a:graphicFrameLocks xmlns:a="http://schemas.openxmlformats.org/drawingml/2006/main" noChangeAspect="1"/>
-            </wp:cNvGraphicFramePr>
-            <a:graphic xmlns:a="http://schemas.openxmlformats.org/drawingml/2006/main">
-              <a:graphicData uri="http://schemas.openxmlformats.org/drawingml/2006/picture">
-                <pic:pic xmlns:pic="http://schemas.openxmlformats.org/drawingml/2006/picture">
-                  <pic:nvPicPr>
-                    <pic:cNvPr id="0" name=""/>
-                    <pic:cNvPicPr/>
-                  </pic:nvPicPr>
-                  <pic:blipFill>
-                    <a:blip r:embed="rId13"/>
-                    <a:stretch>
-                      <a:fillRect/>
-                    </a:stretch>
-                  </pic:blipFill>
-                  <pic:spPr>
-                    <a:xfrm>
-                      <a:off x="0" y="0"/>
-                      <a:ext cx="5873577" cy="3455046"/>
-                    </a:xfrm>
-                    <a:prstGeom prst="rect">
-                      <a:avLst/>
-                    </a:prstGeom>
-                  </pic:spPr>
-                </pic:pic>
-              </a:graphicData>
-            </a:graphic>
-          </wp:inline>
-        </w:drawing>
-      </w:r>
-    </w:p>
-    <w:p>
-      <w:pPr>
-        <w:rPr>
-          <w:sz w:val="48"/>
-          <w:szCs w:val="48"/>
-        </w:rPr>
-      </w:pPr>
-      <w:r>
-        <w:rPr>
-          <w:noProof/>
-          <w:lang w:eastAsia="es-AR"/>
-        </w:rPr>
-        <w:drawing>
-          <wp:inline distT="0" distB="0" distL="0" distR="0" wp14:anchorId="67EB6C5C" wp14:editId="0C9F6726">
-            <wp:extent cx="5857875" cy="3286125"/>
-            <wp:effectExtent l="0" t="0" r="9525" b="9525"/>
-            <wp:docPr id="9" name="Imagen 9"/>
             <wp:cNvGraphicFramePr>
               <a:graphicFrameLocks xmlns:a="http://schemas.openxmlformats.org/drawingml/2006/main" noChangeAspect="1"/>
             </wp:cNvGraphicFramePr>
@@ -1152,6 +1197,56 @@
                   <pic:spPr>
                     <a:xfrm>
                       <a:off x="0" y="0"/>
+                      <a:ext cx="6188745" cy="2655048"/>
+                    </a:xfrm>
+                    <a:prstGeom prst="rect">
+                      <a:avLst/>
+                    </a:prstGeom>
+                  </pic:spPr>
+                </pic:pic>
+              </a:graphicData>
+            </a:graphic>
+          </wp:inline>
+        </w:drawing>
+      </w:r>
+    </w:p>
+    <w:p>
+      <w:pPr>
+        <w:rPr>
+          <w:sz w:val="48"/>
+          <w:szCs w:val="48"/>
+        </w:rPr>
+      </w:pPr>
+      <w:r>
+        <w:rPr>
+          <w:noProof/>
+          <w:lang w:eastAsia="es-AR"/>
+        </w:rPr>
+        <w:lastRenderedPageBreak/>
+        <w:drawing>
+          <wp:inline distT="0" distB="0" distL="0" distR="0" wp14:anchorId="67EB6C5C" wp14:editId="0C9F6726">
+            <wp:extent cx="5857875" cy="3286125"/>
+            <wp:effectExtent l="0" t="0" r="9525" b="9525"/>
+            <wp:docPr id="9" name="Imagen 9"/>
+            <wp:cNvGraphicFramePr>
+              <a:graphicFrameLocks xmlns:a="http://schemas.openxmlformats.org/drawingml/2006/main" noChangeAspect="1"/>
+            </wp:cNvGraphicFramePr>
+            <a:graphic xmlns:a="http://schemas.openxmlformats.org/drawingml/2006/main">
+              <a:graphicData uri="http://schemas.openxmlformats.org/drawingml/2006/picture">
+                <pic:pic xmlns:pic="http://schemas.openxmlformats.org/drawingml/2006/picture">
+                  <pic:nvPicPr>
+                    <pic:cNvPr id="0" name=""/>
+                    <pic:cNvPicPr/>
+                  </pic:nvPicPr>
+                  <pic:blipFill>
+                    <a:blip r:embed="rId15"/>
+                    <a:stretch>
+                      <a:fillRect/>
+                    </a:stretch>
+                  </pic:blipFill>
+                  <pic:spPr>
+                    <a:xfrm>
+                      <a:off x="0" y="0"/>
                       <a:ext cx="5862594" cy="3288772"/>
                     </a:xfrm>
                     <a:prstGeom prst="rect">
@@ -1168,25 +1263,31 @@
     <w:p>
       <w:pPr>
         <w:rPr>
-          <w:sz w:val="48"/>
-          <w:szCs w:val="48"/>
-        </w:rPr>
-      </w:pPr>
-    </w:p>
-    <w:p>
-      <w:pPr>
-        <w:rPr>
-          <w:sz w:val="32"/>
-          <w:szCs w:val="32"/>
-        </w:rPr>
-      </w:pPr>
+          <w:sz w:val="32"/>
+          <w:szCs w:val="32"/>
+        </w:rPr>
+      </w:pPr>
+    </w:p>
+    <w:p>
+      <w:pPr>
+        <w:rPr>
+          <w:sz w:val="32"/>
+          <w:szCs w:val="32"/>
+        </w:rPr>
+      </w:pPr>
+      <w:r>
+        <w:rPr>
+          <w:sz w:val="32"/>
+          <w:szCs w:val="32"/>
+        </w:rPr>
+        <w:t xml:space="preserve">Pasando a </w:t>
+      </w:r>
       <w:proofErr w:type="spellStart"/>
       <w:r>
         <w:rPr>
           <w:sz w:val="32"/>
           <w:szCs w:val="32"/>
         </w:rPr>
-        <w:lastRenderedPageBreak/>
         <w:t>Git</w:t>
       </w:r>
       <w:proofErr w:type="spellEnd"/>
@@ -1211,8 +1312,17 @@
           <w:sz w:val="32"/>
           <w:szCs w:val="32"/>
         </w:rPr>
-        <w:t>:</w:t>
-      </w:r>
+        <w:t xml:space="preserve">, las siguientes capturas de pantalla muestran los momentos en que realizamos </w:t>
+      </w:r>
+      <w:proofErr w:type="spellStart"/>
+      <w:r>
+        <w:rPr>
+          <w:sz w:val="32"/>
+          <w:szCs w:val="32"/>
+        </w:rPr>
+        <w:t>git</w:t>
+      </w:r>
+      <w:proofErr w:type="spellEnd"/>
       <w:r>
         <w:rPr>
           <w:sz w:val="32"/>
@@ -1220,20 +1330,13 @@
         </w:rPr>
         <w:t xml:space="preserve"> </w:t>
       </w:r>
-      <w:r>
-        <w:rPr>
-          <w:sz w:val="32"/>
-          <w:szCs w:val="32"/>
-        </w:rPr>
-        <w:t xml:space="preserve">El comando </w:t>
-      </w:r>
       <w:proofErr w:type="spellStart"/>
       <w:r>
         <w:rPr>
           <w:sz w:val="32"/>
           <w:szCs w:val="32"/>
         </w:rPr>
-        <w:t>git</w:t>
+        <w:t>pull</w:t>
       </w:r>
       <w:proofErr w:type="spellEnd"/>
       <w:r>
@@ -1241,104 +1344,7 @@
           <w:sz w:val="32"/>
           <w:szCs w:val="32"/>
         </w:rPr>
-        <w:t xml:space="preserve"> </w:t>
-      </w:r>
-      <w:proofErr w:type="spellStart"/>
-      <w:r>
-        <w:rPr>
-          <w:sz w:val="32"/>
-          <w:szCs w:val="32"/>
-        </w:rPr>
-        <w:t>pull</w:t>
-      </w:r>
-      <w:proofErr w:type="spellEnd"/>
-      <w:r>
-        <w:rPr>
-          <w:sz w:val="32"/>
-          <w:szCs w:val="32"/>
-        </w:rPr>
-        <w:t xml:space="preserve"> se utiliza </w:t>
-      </w:r>
-      <w:r>
-        <w:rPr>
-          <w:sz w:val="32"/>
-          <w:szCs w:val="32"/>
-        </w:rPr>
-        <w:t>para cuando otro usuario</w:t>
-      </w:r>
-      <w:r>
-        <w:rPr>
-          <w:sz w:val="32"/>
-          <w:szCs w:val="32"/>
-        </w:rPr>
-        <w:t>, realiza un cambio en el repositorio remoto. Para actualizar esos</w:t>
-      </w:r>
-      <w:r>
-        <w:rPr>
-          <w:sz w:val="32"/>
-          <w:szCs w:val="32"/>
-        </w:rPr>
-        <w:t xml:space="preserve"> </w:t>
-      </w:r>
-      <w:r>
-        <w:rPr>
-          <w:sz w:val="32"/>
-          <w:szCs w:val="32"/>
-        </w:rPr>
-        <w:t>cambio</w:t>
-      </w:r>
-      <w:r>
-        <w:rPr>
-          <w:sz w:val="32"/>
-          <w:szCs w:val="32"/>
-        </w:rPr>
-        <w:t xml:space="preserve">s, se usa el </w:t>
-      </w:r>
-      <w:proofErr w:type="spellStart"/>
-      <w:r>
-        <w:rPr>
-          <w:sz w:val="32"/>
-          <w:szCs w:val="32"/>
-        </w:rPr>
-        <w:t>comando”</w:t>
-      </w:r>
-      <w:r>
-        <w:rPr>
-          <w:sz w:val="32"/>
-          <w:szCs w:val="32"/>
-        </w:rPr>
-        <w:t>git</w:t>
-      </w:r>
-      <w:proofErr w:type="spellEnd"/>
-      <w:r>
-        <w:rPr>
-          <w:sz w:val="32"/>
-          <w:szCs w:val="32"/>
-        </w:rPr>
-        <w:t xml:space="preserve"> </w:t>
-      </w:r>
-      <w:proofErr w:type="spellStart"/>
-      <w:r>
-        <w:rPr>
-          <w:sz w:val="32"/>
-          <w:szCs w:val="32"/>
-        </w:rPr>
-        <w:t>pull</w:t>
-      </w:r>
-      <w:proofErr w:type="spellEnd"/>
-      <w:r>
-        <w:rPr>
-          <w:sz w:val="32"/>
-          <w:szCs w:val="32"/>
-        </w:rPr>
-        <w:t xml:space="preserve">” e inmediatamente se </w:t>
-      </w:r>
-      <w:r>
-        <w:rPr>
-          <w:sz w:val="32"/>
-          <w:szCs w:val="32"/>
-        </w:rPr>
-        <w:t>actualiza el proyecto.</w:t>
+        <w:t xml:space="preserve"> para actualizar los archivos que fueron modificados por nuestros compañeros. </w:t>
       </w:r>
     </w:p>
     <w:p>
@@ -1377,7 +1383,7 @@
                     </pic:cNvPicPr>
                   </pic:nvPicPr>
                   <pic:blipFill>
-                    <a:blip r:embed="rId15" cstate="print">
+                    <a:blip r:embed="rId16" cstate="print">
                       <a:extLst>
                         <a:ext uri="{28A0092B-C50C-407E-A947-70E740481C1C}">
                           <a14:useLocalDpi xmlns:a14="http://schemas.microsoft.com/office/drawing/2010/main" val="0"/>
@@ -1423,6 +1429,7 @@
           <w:noProof/>
           <w:lang w:eastAsia="es-AR"/>
         </w:rPr>
+        <w:lastRenderedPageBreak/>
         <w:drawing>
           <wp:inline distT="0" distB="0" distL="0" distR="0" wp14:anchorId="6BB7A7D9" wp14:editId="7FAF33B4">
             <wp:extent cx="5612130" cy="3156585"/>
@@ -1441,7 +1448,7 @@
                     </pic:cNvPicPr>
                   </pic:nvPicPr>
                   <pic:blipFill>
-                    <a:blip r:embed="rId16" cstate="print">
+                    <a:blip r:embed="rId17" cstate="print">
                       <a:extLst>
                         <a:ext uri="{28A0092B-C50C-407E-A947-70E740481C1C}">
                           <a14:useLocalDpi xmlns:a14="http://schemas.microsoft.com/office/drawing/2010/main" val="0"/>
@@ -1487,7 +1494,6 @@
           <w:noProof/>
           <w:lang w:eastAsia="es-AR"/>
         </w:rPr>
-        <w:lastRenderedPageBreak/>
         <w:drawing>
           <wp:inline distT="0" distB="0" distL="0" distR="0" wp14:anchorId="6D19EAE9" wp14:editId="5D88FCE5">
             <wp:extent cx="5612130" cy="3155315"/>
@@ -1504,7 +1510,7 @@
                     <pic:cNvPicPr/>
                   </pic:nvPicPr>
                   <pic:blipFill>
-                    <a:blip r:embed="rId17"/>
+                    <a:blip r:embed="rId18"/>
                     <a:stretch>
                       <a:fillRect/>
                     </a:stretch>

</xml_diff>

<commit_message>
Subo las explicaciones de los merge
</commit_message>
<xml_diff>
--- a/Capturas de pantalla.docx
+++ b/Capturas de pantalla.docx
@@ -1,6 +1,6 @@
 
 <file path=word/document.xml><?xml version="1.0" encoding="utf-8"?>
-<w:document xmlns:wpc="http://schemas.microsoft.com/office/word/2010/wordprocessingCanvas" xmlns:mc="http://schemas.openxmlformats.org/markup-compatibility/2006" xmlns:o="urn:schemas-microsoft-com:office:office" xmlns:r="http://schemas.openxmlformats.org/officeDocument/2006/relationships" xmlns:m="http://schemas.openxmlformats.org/officeDocument/2006/math" xmlns:v="urn:schemas-microsoft-com:vml" xmlns:wp14="http://schemas.microsoft.com/office/word/2010/wordprocessingDrawing" xmlns:wp="http://schemas.openxmlformats.org/drawingml/2006/wordprocessingDrawing" xmlns:w10="urn:schemas-microsoft-com:office:word" xmlns:w="http://schemas.openxmlformats.org/wordprocessingml/2006/main" xmlns:w14="http://schemas.microsoft.com/office/word/2010/wordml" xmlns:w15="http://schemas.microsoft.com/office/word/2012/wordml" xmlns:wpg="http://schemas.microsoft.com/office/word/2010/wordprocessingGroup" xmlns:wpi="http://schemas.microsoft.com/office/word/2010/wordprocessingInk" xmlns:wne="http://schemas.microsoft.com/office/word/2006/wordml" xmlns:wps="http://schemas.microsoft.com/office/word/2010/wordprocessingShape" mc:Ignorable="w14 w15 wp14">
+<w:document xmlns:wpc="http://schemas.microsoft.com/office/word/2010/wordprocessingCanvas" xmlns:mc="http://schemas.openxmlformats.org/markup-compatibility/2006" xmlns:o="urn:schemas-microsoft-com:office:office" xmlns:r="http://schemas.openxmlformats.org/officeDocument/2006/relationships" xmlns:m="http://schemas.openxmlformats.org/officeDocument/2006/math" xmlns:v="urn:schemas-microsoft-com:vml" xmlns:wp14="http://schemas.microsoft.com/office/word/2010/wordprocessingDrawing" xmlns:wp="http://schemas.openxmlformats.org/drawingml/2006/wordprocessingDrawing" xmlns:w10="urn:schemas-microsoft-com:office:word" xmlns:w="http://schemas.openxmlformats.org/wordprocessingml/2006/main" xmlns:w14="http://schemas.microsoft.com/office/word/2010/wordml" xmlns:wpg="http://schemas.microsoft.com/office/word/2010/wordprocessingGroup" xmlns:wpi="http://schemas.microsoft.com/office/word/2010/wordprocessingInk" xmlns:wne="http://schemas.microsoft.com/office/word/2006/wordml" xmlns:wps="http://schemas.microsoft.com/office/word/2010/wordprocessingShape" mc:Ignorable="w14 wp14">
   <w:body>
     <w:p>
       <w:pPr>
@@ -19,7 +19,47 @@
           <w:szCs w:val="56"/>
           <w:u w:val="single"/>
         </w:rPr>
-        <w:t>Trabajo sobre GitHub reentrega.</w:t>
+        <w:t xml:space="preserve">Trabajo sobre </w:t>
+      </w:r>
+      <w:proofErr w:type="spellStart"/>
+      <w:r>
+        <w:rPr>
+          <w:b/>
+          <w:sz w:val="56"/>
+          <w:szCs w:val="56"/>
+          <w:u w:val="single"/>
+        </w:rPr>
+        <w:t>GitHub</w:t>
+      </w:r>
+      <w:proofErr w:type="spellEnd"/>
+      <w:r>
+        <w:rPr>
+          <w:b/>
+          <w:sz w:val="56"/>
+          <w:szCs w:val="56"/>
+          <w:u w:val="single"/>
+        </w:rPr>
+        <w:t xml:space="preserve"> </w:t>
+      </w:r>
+      <w:proofErr w:type="spellStart"/>
+      <w:r>
+        <w:rPr>
+          <w:b/>
+          <w:sz w:val="56"/>
+          <w:szCs w:val="56"/>
+          <w:u w:val="single"/>
+        </w:rPr>
+        <w:t>reentrega</w:t>
+      </w:r>
+      <w:proofErr w:type="spellEnd"/>
+      <w:r>
+        <w:rPr>
+          <w:b/>
+          <w:sz w:val="56"/>
+          <w:szCs w:val="56"/>
+          <w:u w:val="single"/>
+        </w:rPr>
+        <w:t>.</w:t>
       </w:r>
     </w:p>
     <w:p>
@@ -32,6 +72,7 @@
           <w:u w:val="single"/>
         </w:rPr>
       </w:pPr>
+      <w:proofErr w:type="spellStart"/>
       <w:r>
         <w:rPr>
           <w:b/>
@@ -39,7 +80,17 @@
           <w:szCs w:val="48"/>
           <w:u w:val="single"/>
         </w:rPr>
-        <w:t>Unicen, Facultad</w:t>
+        <w:t>Unicen</w:t>
+      </w:r>
+      <w:proofErr w:type="spellEnd"/>
+      <w:r>
+        <w:rPr>
+          <w:b/>
+          <w:sz w:val="48"/>
+          <w:szCs w:val="48"/>
+          <w:u w:val="single"/>
+        </w:rPr>
+        <w:t>, Facultad</w:t>
       </w:r>
       <w:r>
         <w:rPr>
@@ -113,13 +164,23 @@
           <w:szCs w:val="36"/>
         </w:rPr>
       </w:pPr>
-      <w:r>
-        <w:rPr>
-          <w:b/>
-          <w:sz w:val="36"/>
-          <w:szCs w:val="36"/>
-        </w:rPr>
-        <w:t>Loray Tomas</w:t>
+      <w:proofErr w:type="spellStart"/>
+      <w:r>
+        <w:rPr>
+          <w:b/>
+          <w:sz w:val="36"/>
+          <w:szCs w:val="36"/>
+        </w:rPr>
+        <w:t>Loray</w:t>
+      </w:r>
+      <w:proofErr w:type="spellEnd"/>
+      <w:r>
+        <w:rPr>
+          <w:b/>
+          <w:sz w:val="36"/>
+          <w:szCs w:val="36"/>
+        </w:rPr>
+        <w:t xml:space="preserve"> Tomas</w:t>
       </w:r>
     </w:p>
     <w:p>
@@ -135,13 +196,23 @@
           <w:szCs w:val="36"/>
         </w:rPr>
       </w:pPr>
-      <w:r>
-        <w:rPr>
-          <w:b/>
-          <w:sz w:val="36"/>
-          <w:szCs w:val="36"/>
-        </w:rPr>
-        <w:t>Marano Ariel</w:t>
+      <w:proofErr w:type="spellStart"/>
+      <w:r>
+        <w:rPr>
+          <w:b/>
+          <w:sz w:val="36"/>
+          <w:szCs w:val="36"/>
+        </w:rPr>
+        <w:t>Marano</w:t>
+      </w:r>
+      <w:proofErr w:type="spellEnd"/>
+      <w:r>
+        <w:rPr>
+          <w:b/>
+          <w:sz w:val="36"/>
+          <w:szCs w:val="36"/>
+        </w:rPr>
+        <w:t xml:space="preserve"> Ariel</w:t>
       </w:r>
     </w:p>
     <w:p>
@@ -212,7 +283,25 @@
           <w:sz w:val="36"/>
           <w:szCs w:val="36"/>
         </w:rPr>
-        <w:t>Dr. Lo Vercio Lucas</w:t>
+        <w:t xml:space="preserve">Dr. Lo </w:t>
+      </w:r>
+      <w:proofErr w:type="spellStart"/>
+      <w:r>
+        <w:rPr>
+          <w:b/>
+          <w:sz w:val="36"/>
+          <w:szCs w:val="36"/>
+        </w:rPr>
+        <w:t>Vercio</w:t>
+      </w:r>
+      <w:proofErr w:type="spellEnd"/>
+      <w:r>
+        <w:rPr>
+          <w:b/>
+          <w:sz w:val="36"/>
+          <w:szCs w:val="36"/>
+        </w:rPr>
+        <w:t xml:space="preserve"> Lucas</w:t>
       </w:r>
     </w:p>
     <w:p>
@@ -234,7 +323,25 @@
           <w:sz w:val="36"/>
           <w:szCs w:val="36"/>
         </w:rPr>
-        <w:t>Dr. Rodriguez Guillermo</w:t>
+        <w:t xml:space="preserve">Dr. </w:t>
+      </w:r>
+      <w:proofErr w:type="spellStart"/>
+      <w:r>
+        <w:rPr>
+          <w:b/>
+          <w:sz w:val="36"/>
+          <w:szCs w:val="36"/>
+        </w:rPr>
+        <w:t>Rodriguez</w:t>
+      </w:r>
+      <w:proofErr w:type="spellEnd"/>
+      <w:r>
+        <w:rPr>
+          <w:b/>
+          <w:sz w:val="36"/>
+          <w:szCs w:val="36"/>
+        </w:rPr>
+        <w:t xml:space="preserve"> Guillermo</w:t>
       </w:r>
     </w:p>
     <w:p>
@@ -256,8 +363,36 @@
           <w:sz w:val="36"/>
           <w:szCs w:val="36"/>
         </w:rPr>
-        <w:t>Dr. Nicoletti Matias</w:t>
-      </w:r>
+        <w:t xml:space="preserve">Dr. </w:t>
+      </w:r>
+      <w:proofErr w:type="spellStart"/>
+      <w:r>
+        <w:rPr>
+          <w:b/>
+          <w:sz w:val="36"/>
+          <w:szCs w:val="36"/>
+        </w:rPr>
+        <w:t>Nicoletti</w:t>
+      </w:r>
+      <w:proofErr w:type="spellEnd"/>
+      <w:r>
+        <w:rPr>
+          <w:b/>
+          <w:sz w:val="36"/>
+          <w:szCs w:val="36"/>
+        </w:rPr>
+        <w:t xml:space="preserve"> </w:t>
+      </w:r>
+      <w:proofErr w:type="spellStart"/>
+      <w:r>
+        <w:rPr>
+          <w:b/>
+          <w:sz w:val="36"/>
+          <w:szCs w:val="36"/>
+        </w:rPr>
+        <w:t>Matias</w:t>
+      </w:r>
+      <w:proofErr w:type="spellEnd"/>
     </w:p>
     <w:p>
       <w:pPr>
@@ -278,7 +413,25 @@
           <w:sz w:val="36"/>
           <w:szCs w:val="36"/>
         </w:rPr>
-        <w:t>Dr. Nigro Oscar</w:t>
+        <w:t xml:space="preserve">Dr. </w:t>
+      </w:r>
+      <w:proofErr w:type="spellStart"/>
+      <w:r>
+        <w:rPr>
+          <w:b/>
+          <w:sz w:val="36"/>
+          <w:szCs w:val="36"/>
+        </w:rPr>
+        <w:t>Nigro</w:t>
+      </w:r>
+      <w:proofErr w:type="spellEnd"/>
+      <w:r>
+        <w:rPr>
+          <w:b/>
+          <w:sz w:val="36"/>
+          <w:szCs w:val="36"/>
+        </w:rPr>
+        <w:t xml:space="preserve"> Oscar</w:t>
       </w:r>
     </w:p>
     <w:p>
@@ -300,7 +453,25 @@
           <w:sz w:val="36"/>
           <w:szCs w:val="36"/>
         </w:rPr>
-        <w:t>Ing. Barian Varona</w:t>
+        <w:t xml:space="preserve">Ing. </w:t>
+      </w:r>
+      <w:proofErr w:type="spellStart"/>
+      <w:r>
+        <w:rPr>
+          <w:b/>
+          <w:sz w:val="36"/>
+          <w:szCs w:val="36"/>
+        </w:rPr>
+        <w:t>Barian</w:t>
+      </w:r>
+      <w:proofErr w:type="spellEnd"/>
+      <w:r>
+        <w:rPr>
+          <w:b/>
+          <w:sz w:val="36"/>
+          <w:szCs w:val="36"/>
+        </w:rPr>
+        <w:t xml:space="preserve"> Varona</w:t>
       </w:r>
     </w:p>
     <w:p>
@@ -322,8 +493,36 @@
           <w:sz w:val="36"/>
           <w:szCs w:val="36"/>
         </w:rPr>
-        <w:t>Ing. Sandra Gonzalez cisaro</w:t>
-      </w:r>
+        <w:t xml:space="preserve">Ing. Sandra </w:t>
+      </w:r>
+      <w:proofErr w:type="spellStart"/>
+      <w:r>
+        <w:rPr>
+          <w:b/>
+          <w:sz w:val="36"/>
+          <w:szCs w:val="36"/>
+        </w:rPr>
+        <w:t>Gonzalez</w:t>
+      </w:r>
+      <w:proofErr w:type="spellEnd"/>
+      <w:r>
+        <w:rPr>
+          <w:b/>
+          <w:sz w:val="36"/>
+          <w:szCs w:val="36"/>
+        </w:rPr>
+        <w:t xml:space="preserve"> </w:t>
+      </w:r>
+      <w:proofErr w:type="spellStart"/>
+      <w:r>
+        <w:rPr>
+          <w:b/>
+          <w:sz w:val="36"/>
+          <w:szCs w:val="36"/>
+        </w:rPr>
+        <w:t>cisaro</w:t>
+      </w:r>
+      <w:proofErr w:type="spellEnd"/>
     </w:p>
     <w:p>
       <w:pPr>
@@ -369,7 +568,7 @@
                     <pic:cNvPicPr/>
                   </pic:nvPicPr>
                   <pic:blipFill>
-                    <a:blip r:embed="rId7">
+                    <a:blip r:embed="rId8">
                       <a:extLst>
                         <a:ext uri="{28A0092B-C50C-407E-A947-70E740481C1C}">
                           <a14:useLocalDpi xmlns:a14="http://schemas.microsoft.com/office/drawing/2010/main" val="0"/>
@@ -418,22 +617,86 @@
           <w:szCs w:val="32"/>
         </w:rPr>
         <w:lastRenderedPageBreak/>
-        <w:t>En este informe demostraremos el uso de los comandos de git y como y para que los utilizamos.</w:t>
-      </w:r>
-    </w:p>
-    <w:p>
-      <w:pPr>
-        <w:rPr>
-          <w:sz w:val="32"/>
-          <w:szCs w:val="32"/>
-        </w:rPr>
-      </w:pPr>
-      <w:r>
-        <w:rPr>
-          <w:sz w:val="32"/>
-          <w:szCs w:val="32"/>
-        </w:rPr>
-        <w:t>Comenzamos con git add.</w:t>
+        <w:t xml:space="preserve">En este informe demostraremos el uso de los comandos de </w:t>
+      </w:r>
+      <w:proofErr w:type="spellStart"/>
+      <w:r>
+        <w:rPr>
+          <w:sz w:val="32"/>
+          <w:szCs w:val="32"/>
+        </w:rPr>
+        <w:t>git</w:t>
+      </w:r>
+      <w:proofErr w:type="spellEnd"/>
+      <w:r>
+        <w:rPr>
+          <w:sz w:val="32"/>
+          <w:szCs w:val="32"/>
+        </w:rPr>
+        <w:t xml:space="preserve"> y </w:t>
+      </w:r>
+      <w:proofErr w:type="spellStart"/>
+      <w:r>
+        <w:rPr>
+          <w:sz w:val="32"/>
+          <w:szCs w:val="32"/>
+        </w:rPr>
+        <w:t>como</w:t>
+      </w:r>
+      <w:proofErr w:type="spellEnd"/>
+      <w:r>
+        <w:rPr>
+          <w:sz w:val="32"/>
+          <w:szCs w:val="32"/>
+        </w:rPr>
+        <w:t xml:space="preserve"> y para que los utilizamos.</w:t>
+      </w:r>
+    </w:p>
+    <w:p>
+      <w:pPr>
+        <w:rPr>
+          <w:sz w:val="32"/>
+          <w:szCs w:val="32"/>
+        </w:rPr>
+      </w:pPr>
+      <w:r>
+        <w:rPr>
+          <w:sz w:val="32"/>
+          <w:szCs w:val="32"/>
+        </w:rPr>
+        <w:t xml:space="preserve">Comenzamos con </w:t>
+      </w:r>
+      <w:proofErr w:type="spellStart"/>
+      <w:r>
+        <w:rPr>
+          <w:sz w:val="32"/>
+          <w:szCs w:val="32"/>
+        </w:rPr>
+        <w:t>git</w:t>
+      </w:r>
+      <w:proofErr w:type="spellEnd"/>
+      <w:r>
+        <w:rPr>
+          <w:sz w:val="32"/>
+          <w:szCs w:val="32"/>
+        </w:rPr>
+        <w:t xml:space="preserve"> </w:t>
+      </w:r>
+      <w:proofErr w:type="spellStart"/>
+      <w:r>
+        <w:rPr>
+          <w:sz w:val="32"/>
+          <w:szCs w:val="32"/>
+        </w:rPr>
+        <w:t>add</w:t>
+      </w:r>
+      <w:proofErr w:type="spellEnd"/>
+      <w:r>
+        <w:rPr>
+          <w:sz w:val="32"/>
+          <w:szCs w:val="32"/>
+        </w:rPr>
+        <w:t>.</w:t>
       </w:r>
     </w:p>
     <w:p>
@@ -479,7 +742,7 @@
                     <pic:cNvPicPr/>
                   </pic:nvPicPr>
                   <pic:blipFill>
-                    <a:blip r:embed="rId8"/>
+                    <a:blip r:embed="rId9"/>
                     <a:stretch>
                       <a:fillRect/>
                     </a:stretch>
@@ -532,7 +795,7 @@
                     </pic:cNvPicPr>
                   </pic:nvPicPr>
                   <pic:blipFill>
-                    <a:blip r:embed="rId9" cstate="print">
+                    <a:blip r:embed="rId10" cstate="print">
                       <a:extLst>
                         <a:ext uri="{28A0092B-C50C-407E-A947-70E740481C1C}">
                           <a14:useLocalDpi xmlns:a14="http://schemas.microsoft.com/office/drawing/2010/main" val="0"/>
@@ -585,22 +848,70 @@
           <w:szCs w:val="32"/>
         </w:rPr>
         <w:lastRenderedPageBreak/>
-        <w:t>Seguimos con git commit.</w:t>
-      </w:r>
-    </w:p>
-    <w:p>
-      <w:pPr>
-        <w:rPr>
-          <w:sz w:val="32"/>
-          <w:szCs w:val="32"/>
-        </w:rPr>
-      </w:pPr>
-      <w:r>
-        <w:rPr>
-          <w:sz w:val="32"/>
-          <w:szCs w:val="32"/>
-        </w:rPr>
-        <w:t>Las siguientes capturas de pantalla, muestran los momentos en que se comitéa y se explica que es lo que se sube y que es lo que se modificó.</w:t>
+        <w:t xml:space="preserve">Seguimos con </w:t>
+      </w:r>
+      <w:proofErr w:type="spellStart"/>
+      <w:r>
+        <w:rPr>
+          <w:sz w:val="32"/>
+          <w:szCs w:val="32"/>
+        </w:rPr>
+        <w:t>git</w:t>
+      </w:r>
+      <w:proofErr w:type="spellEnd"/>
+      <w:r>
+        <w:rPr>
+          <w:sz w:val="32"/>
+          <w:szCs w:val="32"/>
+        </w:rPr>
+        <w:t xml:space="preserve"> </w:t>
+      </w:r>
+      <w:proofErr w:type="spellStart"/>
+      <w:r>
+        <w:rPr>
+          <w:sz w:val="32"/>
+          <w:szCs w:val="32"/>
+        </w:rPr>
+        <w:t>commit</w:t>
+      </w:r>
+      <w:proofErr w:type="spellEnd"/>
+      <w:r>
+        <w:rPr>
+          <w:sz w:val="32"/>
+          <w:szCs w:val="32"/>
+        </w:rPr>
+        <w:t>.</w:t>
+      </w:r>
+    </w:p>
+    <w:p>
+      <w:pPr>
+        <w:rPr>
+          <w:sz w:val="32"/>
+          <w:szCs w:val="32"/>
+        </w:rPr>
+      </w:pPr>
+      <w:r>
+        <w:rPr>
+          <w:sz w:val="32"/>
+          <w:szCs w:val="32"/>
+        </w:rPr>
+        <w:t xml:space="preserve">Las siguientes capturas de pantalla, muestran los momentos en que se </w:t>
+      </w:r>
+      <w:proofErr w:type="spellStart"/>
+      <w:r>
+        <w:rPr>
+          <w:sz w:val="32"/>
+          <w:szCs w:val="32"/>
+        </w:rPr>
+        <w:t>comitéa</w:t>
+      </w:r>
+      <w:proofErr w:type="spellEnd"/>
+      <w:r>
+        <w:rPr>
+          <w:sz w:val="32"/>
+          <w:szCs w:val="32"/>
+        </w:rPr>
+        <w:t xml:space="preserve"> y se explica que es lo que se sube y que es lo que se modificó.</w:t>
       </w:r>
     </w:p>
     <w:p>
@@ -633,7 +944,7 @@
                     <pic:cNvPicPr/>
                   </pic:nvPicPr>
                   <pic:blipFill>
-                    <a:blip r:embed="rId10">
+                    <a:blip r:embed="rId11">
                       <a:extLst>
                         <a:ext uri="{28A0092B-C50C-407E-A947-70E740481C1C}">
                           <a14:useLocalDpi xmlns:a14="http://schemas.microsoft.com/office/drawing/2010/main" val="0"/>
@@ -688,7 +999,7 @@
                     <pic:cNvPicPr/>
                   </pic:nvPicPr>
                   <pic:blipFill>
-                    <a:blip r:embed="rId11"/>
+                    <a:blip r:embed="rId12"/>
                     <a:stretch>
                       <a:fillRect/>
                     </a:stretch>
@@ -722,7 +1033,39 @@
           <w:szCs w:val="32"/>
         </w:rPr>
         <w:lastRenderedPageBreak/>
-        <w:t>Pasamos a git Push.</w:t>
+        <w:t xml:space="preserve">Pasamos a </w:t>
+      </w:r>
+      <w:proofErr w:type="spellStart"/>
+      <w:r>
+        <w:rPr>
+          <w:sz w:val="32"/>
+          <w:szCs w:val="32"/>
+        </w:rPr>
+        <w:t>git</w:t>
+      </w:r>
+      <w:proofErr w:type="spellEnd"/>
+      <w:r>
+        <w:rPr>
+          <w:sz w:val="32"/>
+          <w:szCs w:val="32"/>
+        </w:rPr>
+        <w:t xml:space="preserve"> </w:t>
+      </w:r>
+      <w:proofErr w:type="spellStart"/>
+      <w:r>
+        <w:rPr>
+          <w:sz w:val="32"/>
+          <w:szCs w:val="32"/>
+        </w:rPr>
+        <w:t>Push</w:t>
+      </w:r>
+      <w:proofErr w:type="spellEnd"/>
+      <w:r>
+        <w:rPr>
+          <w:sz w:val="32"/>
+          <w:szCs w:val="32"/>
+        </w:rPr>
+        <w:t>.</w:t>
       </w:r>
     </w:p>
     <w:p>
@@ -806,7 +1149,7 @@
                     <pic:cNvPicPr/>
                   </pic:nvPicPr>
                   <pic:blipFill>
-                    <a:blip r:embed="rId12">
+                    <a:blip r:embed="rId13">
                       <a:extLst>
                         <a:ext uri="{28A0092B-C50C-407E-A947-70E740481C1C}">
                           <a14:useLocalDpi xmlns:a14="http://schemas.microsoft.com/office/drawing/2010/main" val="0"/>
@@ -853,7 +1196,7 @@
                     <pic:cNvPicPr/>
                   </pic:nvPicPr>
                   <pic:blipFill>
-                    <a:blip r:embed="rId13"/>
+                    <a:blip r:embed="rId14"/>
                     <a:stretch>
                       <a:fillRect/>
                     </a:stretch>
@@ -903,7 +1246,7 @@
                     <pic:cNvPicPr/>
                   </pic:nvPicPr>
                   <pic:blipFill>
-                    <a:blip r:embed="rId14"/>
+                    <a:blip r:embed="rId15"/>
                     <a:stretch>
                       <a:fillRect/>
                     </a:stretch>
@@ -944,7 +1287,71 @@
           <w:sz w:val="32"/>
           <w:szCs w:val="32"/>
         </w:rPr>
-        <w:t xml:space="preserve">Pasando a Git pull, las siguientes capturas de pantalla muestran los momentos en que realizamos git pull para actualizar los archivos que fueron modificados por nuestros compañeros. </w:t>
+        <w:t xml:space="preserve">Pasando a </w:t>
+      </w:r>
+      <w:proofErr w:type="spellStart"/>
+      <w:r>
+        <w:rPr>
+          <w:sz w:val="32"/>
+          <w:szCs w:val="32"/>
+        </w:rPr>
+        <w:t>Git</w:t>
+      </w:r>
+      <w:proofErr w:type="spellEnd"/>
+      <w:r>
+        <w:rPr>
+          <w:sz w:val="32"/>
+          <w:szCs w:val="32"/>
+        </w:rPr>
+        <w:t xml:space="preserve"> </w:t>
+      </w:r>
+      <w:proofErr w:type="spellStart"/>
+      <w:r>
+        <w:rPr>
+          <w:sz w:val="32"/>
+          <w:szCs w:val="32"/>
+        </w:rPr>
+        <w:t>pull</w:t>
+      </w:r>
+      <w:proofErr w:type="spellEnd"/>
+      <w:r>
+        <w:rPr>
+          <w:sz w:val="32"/>
+          <w:szCs w:val="32"/>
+        </w:rPr>
+        <w:t xml:space="preserve">, las siguientes capturas de pantalla muestran los momentos en que realizamos </w:t>
+      </w:r>
+      <w:proofErr w:type="spellStart"/>
+      <w:r>
+        <w:rPr>
+          <w:sz w:val="32"/>
+          <w:szCs w:val="32"/>
+        </w:rPr>
+        <w:t>git</w:t>
+      </w:r>
+      <w:proofErr w:type="spellEnd"/>
+      <w:r>
+        <w:rPr>
+          <w:sz w:val="32"/>
+          <w:szCs w:val="32"/>
+        </w:rPr>
+        <w:t xml:space="preserve"> </w:t>
+      </w:r>
+      <w:proofErr w:type="spellStart"/>
+      <w:r>
+        <w:rPr>
+          <w:sz w:val="32"/>
+          <w:szCs w:val="32"/>
+        </w:rPr>
+        <w:t>pull</w:t>
+      </w:r>
+      <w:proofErr w:type="spellEnd"/>
+      <w:r>
+        <w:rPr>
+          <w:sz w:val="32"/>
+          <w:szCs w:val="32"/>
+        </w:rPr>
+        <w:t xml:space="preserve"> para actualizar los archivos que fueron modificados por nuestros compañeros. </w:t>
       </w:r>
     </w:p>
     <w:p>
@@ -983,7 +1390,7 @@
                     </pic:cNvPicPr>
                   </pic:nvPicPr>
                   <pic:blipFill>
-                    <a:blip r:embed="rId15" cstate="print">
+                    <a:blip r:embed="rId16" cstate="print">
                       <a:extLst>
                         <a:ext uri="{28A0092B-C50C-407E-A947-70E740481C1C}">
                           <a14:useLocalDpi xmlns:a14="http://schemas.microsoft.com/office/drawing/2010/main" val="0"/>
@@ -1048,7 +1455,7 @@
                     </pic:cNvPicPr>
                   </pic:nvPicPr>
                   <pic:blipFill>
-                    <a:blip r:embed="rId16" cstate="print">
+                    <a:blip r:embed="rId17" cstate="print">
                       <a:extLst>
                         <a:ext uri="{28A0092B-C50C-407E-A947-70E740481C1C}">
                           <a14:useLocalDpi xmlns:a14="http://schemas.microsoft.com/office/drawing/2010/main" val="0"/>
@@ -1110,56 +1517,6 @@
                     <pic:cNvPicPr/>
                   </pic:nvPicPr>
                   <pic:blipFill>
-                    <a:blip r:embed="rId17"/>
-                    <a:stretch>
-                      <a:fillRect/>
-                    </a:stretch>
-                  </pic:blipFill>
-                  <pic:spPr>
-                    <a:xfrm>
-                      <a:off x="0" y="0"/>
-                      <a:ext cx="5612130" cy="3155315"/>
-                    </a:xfrm>
-                    <a:prstGeom prst="rect">
-                      <a:avLst/>
-                    </a:prstGeom>
-                  </pic:spPr>
-                </pic:pic>
-              </a:graphicData>
-            </a:graphic>
-          </wp:inline>
-        </w:drawing>
-      </w:r>
-    </w:p>
-    <w:p>
-      <w:pPr>
-        <w:rPr>
-          <w:sz w:val="48"/>
-          <w:szCs w:val="48"/>
-        </w:rPr>
-      </w:pPr>
-      <w:r>
-        <w:rPr>
-          <w:noProof/>
-          <w:lang w:eastAsia="es-AR"/>
-        </w:rPr>
-        <w:lastRenderedPageBreak/>
-        <w:drawing>
-          <wp:inline distT="0" distB="0" distL="0" distR="0" wp14:anchorId="1BCC105E" wp14:editId="49E28B2C">
-            <wp:extent cx="5612130" cy="3155315"/>
-            <wp:effectExtent l="0" t="0" r="7620" b="6985"/>
-            <wp:docPr id="5" name="Imagen 5"/>
-            <wp:cNvGraphicFramePr>
-              <a:graphicFrameLocks xmlns:a="http://schemas.openxmlformats.org/drawingml/2006/main" noChangeAspect="1"/>
-            </wp:cNvGraphicFramePr>
-            <a:graphic xmlns:a="http://schemas.openxmlformats.org/drawingml/2006/main">
-              <a:graphicData uri="http://schemas.openxmlformats.org/drawingml/2006/picture">
-                <pic:pic xmlns:pic="http://schemas.openxmlformats.org/drawingml/2006/picture">
-                  <pic:nvPicPr>
-                    <pic:cNvPr id="1" name=""/>
-                    <pic:cNvPicPr/>
-                  </pic:nvPicPr>
-                  <pic:blipFill>
                     <a:blip r:embed="rId18"/>
                     <a:stretch>
                       <a:fillRect/>
@@ -1180,8 +1537,160 @@
           </wp:inline>
         </w:drawing>
       </w:r>
+    </w:p>
+    <w:p>
+      <w:pPr>
+        <w:rPr>
+          <w:sz w:val="48"/>
+          <w:szCs w:val="48"/>
+        </w:rPr>
+      </w:pPr>
+    </w:p>
+    <w:p>
+      <w:pPr>
+        <w:rPr>
+          <w:noProof/>
+          <w:lang w:eastAsia="es-AR"/>
+        </w:rPr>
+      </w:pPr>
+    </w:p>
+    <w:p>
+      <w:pPr>
+        <w:rPr>
+          <w:sz w:val="48"/>
+          <w:szCs w:val="48"/>
+        </w:rPr>
+      </w:pPr>
+    </w:p>
+    <w:p>
+      <w:pPr>
+        <w:rPr>
+          <w:sz w:val="32"/>
+          <w:szCs w:val="32"/>
+        </w:rPr>
+      </w:pPr>
+      <w:r>
+        <w:rPr>
+          <w:sz w:val="32"/>
+          <w:szCs w:val="32"/>
+        </w:rPr>
+        <w:lastRenderedPageBreak/>
+        <w:t xml:space="preserve">Terminamos con </w:t>
+      </w:r>
+      <w:proofErr w:type="spellStart"/>
+      <w:r>
+        <w:rPr>
+          <w:sz w:val="32"/>
+          <w:szCs w:val="32"/>
+        </w:rPr>
+        <w:t>git</w:t>
+      </w:r>
+      <w:proofErr w:type="spellEnd"/>
+      <w:r>
+        <w:rPr>
+          <w:sz w:val="32"/>
+          <w:szCs w:val="32"/>
+        </w:rPr>
+        <w:t xml:space="preserve"> </w:t>
+      </w:r>
+      <w:proofErr w:type="spellStart"/>
+      <w:r>
+        <w:rPr>
+          <w:sz w:val="32"/>
+          <w:szCs w:val="32"/>
+        </w:rPr>
+        <w:t>merge</w:t>
+      </w:r>
+      <w:proofErr w:type="spellEnd"/>
+      <w:r>
+        <w:rPr>
+          <w:sz w:val="32"/>
+          <w:szCs w:val="32"/>
+        </w:rPr>
+        <w:t>.</w:t>
+      </w:r>
+    </w:p>
+    <w:p>
+      <w:pPr>
+        <w:rPr>
+          <w:sz w:val="32"/>
+          <w:szCs w:val="32"/>
+        </w:rPr>
+      </w:pPr>
+      <w:r>
+        <w:rPr>
+          <w:sz w:val="32"/>
+          <w:szCs w:val="32"/>
+        </w:rPr>
+        <w:t xml:space="preserve">En estas capturas de pantalla podemos ver los </w:t>
+      </w:r>
+      <w:proofErr w:type="spellStart"/>
+      <w:r>
+        <w:rPr>
+          <w:sz w:val="32"/>
+          <w:szCs w:val="32"/>
+        </w:rPr>
+        <w:t>merge</w:t>
+      </w:r>
+      <w:proofErr w:type="spellEnd"/>
+      <w:r>
+        <w:rPr>
+          <w:sz w:val="32"/>
+          <w:szCs w:val="32"/>
+        </w:rPr>
+        <w:t xml:space="preserve"> realizados para mesclar lo que estaba en una rama secundaria en la master. En la primera se llevan las modificaciones de la rama capturas a la master.</w:t>
+      </w:r>
       <w:bookmarkStart w:id="0" w:name="_GoBack"/>
       <w:bookmarkEnd w:id="0"/>
+    </w:p>
+    <w:p>
+      <w:pPr>
+        <w:rPr>
+          <w:sz w:val="48"/>
+          <w:szCs w:val="48"/>
+        </w:rPr>
+      </w:pPr>
+      <w:r>
+        <w:rPr>
+          <w:noProof/>
+          <w:lang w:eastAsia="es-AR"/>
+        </w:rPr>
+        <w:drawing>
+          <wp:inline distT="0" distB="0" distL="0" distR="0" wp14:anchorId="1BCC105E" wp14:editId="49E28B2C">
+            <wp:extent cx="5612130" cy="3155315"/>
+            <wp:effectExtent l="0" t="0" r="7620" b="6985"/>
+            <wp:docPr id="5" name="Imagen 5"/>
+            <wp:cNvGraphicFramePr>
+              <a:graphicFrameLocks xmlns:a="http://schemas.openxmlformats.org/drawingml/2006/main" noChangeAspect="1"/>
+            </wp:cNvGraphicFramePr>
+            <a:graphic xmlns:a="http://schemas.openxmlformats.org/drawingml/2006/main">
+              <a:graphicData uri="http://schemas.openxmlformats.org/drawingml/2006/picture">
+                <pic:pic xmlns:pic="http://schemas.openxmlformats.org/drawingml/2006/picture">
+                  <pic:nvPicPr>
+                    <pic:cNvPr id="1" name=""/>
+                    <pic:cNvPicPr/>
+                  </pic:nvPicPr>
+                  <pic:blipFill>
+                    <a:blip r:embed="rId19"/>
+                    <a:stretch>
+                      <a:fillRect/>
+                    </a:stretch>
+                  </pic:blipFill>
+                  <pic:spPr>
+                    <a:xfrm>
+                      <a:off x="0" y="0"/>
+                      <a:ext cx="5612130" cy="3155315"/>
+                    </a:xfrm>
+                    <a:prstGeom prst="rect">
+                      <a:avLst/>
+                    </a:prstGeom>
+                  </pic:spPr>
+                </pic:pic>
+              </a:graphicData>
+            </a:graphic>
+          </wp:inline>
+        </w:drawing>
+      </w:r>
     </w:p>
     <w:p>
       <w:pPr>
@@ -1210,7 +1719,7 @@
 </file>
 
 <file path=word/endnotes.xml><?xml version="1.0" encoding="utf-8"?>
-<w:endnotes xmlns:wpc="http://schemas.microsoft.com/office/word/2010/wordprocessingCanvas" xmlns:mc="http://schemas.openxmlformats.org/markup-compatibility/2006" xmlns:o="urn:schemas-microsoft-com:office:office" xmlns:r="http://schemas.openxmlformats.org/officeDocument/2006/relationships" xmlns:m="http://schemas.openxmlformats.org/officeDocument/2006/math" xmlns:v="urn:schemas-microsoft-com:vml" xmlns:wp14="http://schemas.microsoft.com/office/word/2010/wordprocessingDrawing" xmlns:wp="http://schemas.openxmlformats.org/drawingml/2006/wordprocessingDrawing" xmlns:w10="urn:schemas-microsoft-com:office:word" xmlns:w="http://schemas.openxmlformats.org/wordprocessingml/2006/main" xmlns:w14="http://schemas.microsoft.com/office/word/2010/wordml" xmlns:w15="http://schemas.microsoft.com/office/word/2012/wordml" xmlns:wpg="http://schemas.microsoft.com/office/word/2010/wordprocessingGroup" xmlns:wpi="http://schemas.microsoft.com/office/word/2010/wordprocessingInk" xmlns:wne="http://schemas.microsoft.com/office/word/2006/wordml" xmlns:wps="http://schemas.microsoft.com/office/word/2010/wordprocessingShape" mc:Ignorable="w14 w15 wp14">
+<w:endnotes xmlns:wpc="http://schemas.microsoft.com/office/word/2010/wordprocessingCanvas" xmlns:mc="http://schemas.openxmlformats.org/markup-compatibility/2006" xmlns:o="urn:schemas-microsoft-com:office:office" xmlns:r="http://schemas.openxmlformats.org/officeDocument/2006/relationships" xmlns:m="http://schemas.openxmlformats.org/officeDocument/2006/math" xmlns:v="urn:schemas-microsoft-com:vml" xmlns:wp14="http://schemas.microsoft.com/office/word/2010/wordprocessingDrawing" xmlns:wp="http://schemas.openxmlformats.org/drawingml/2006/wordprocessingDrawing" xmlns:w10="urn:schemas-microsoft-com:office:word" xmlns:w="http://schemas.openxmlformats.org/wordprocessingml/2006/main" xmlns:w14="http://schemas.microsoft.com/office/word/2010/wordml" xmlns:wpg="http://schemas.microsoft.com/office/word/2010/wordprocessingGroup" xmlns:wpi="http://schemas.microsoft.com/office/word/2010/wordprocessingInk" xmlns:wne="http://schemas.microsoft.com/office/word/2006/wordml" xmlns:wps="http://schemas.microsoft.com/office/word/2010/wordprocessingShape" mc:Ignorable="w14 wp14">
   <w:endnote w:type="separator" w:id="-1">
     <w:p>
       <w:pPr>
@@ -1235,7 +1744,7 @@
 </file>
 
 <file path=word/footnotes.xml><?xml version="1.0" encoding="utf-8"?>
-<w:footnotes xmlns:wpc="http://schemas.microsoft.com/office/word/2010/wordprocessingCanvas" xmlns:mc="http://schemas.openxmlformats.org/markup-compatibility/2006" xmlns:o="urn:schemas-microsoft-com:office:office" xmlns:r="http://schemas.openxmlformats.org/officeDocument/2006/relationships" xmlns:m="http://schemas.openxmlformats.org/officeDocument/2006/math" xmlns:v="urn:schemas-microsoft-com:vml" xmlns:wp14="http://schemas.microsoft.com/office/word/2010/wordprocessingDrawing" xmlns:wp="http://schemas.openxmlformats.org/drawingml/2006/wordprocessingDrawing" xmlns:w10="urn:schemas-microsoft-com:office:word" xmlns:w="http://schemas.openxmlformats.org/wordprocessingml/2006/main" xmlns:w14="http://schemas.microsoft.com/office/word/2010/wordml" xmlns:w15="http://schemas.microsoft.com/office/word/2012/wordml" xmlns:wpg="http://schemas.microsoft.com/office/word/2010/wordprocessingGroup" xmlns:wpi="http://schemas.microsoft.com/office/word/2010/wordprocessingInk" xmlns:wne="http://schemas.microsoft.com/office/word/2006/wordml" xmlns:wps="http://schemas.microsoft.com/office/word/2010/wordprocessingShape" mc:Ignorable="w14 w15 wp14">
+<w:footnotes xmlns:wpc="http://schemas.microsoft.com/office/word/2010/wordprocessingCanvas" xmlns:mc="http://schemas.openxmlformats.org/markup-compatibility/2006" xmlns:o="urn:schemas-microsoft-com:office:office" xmlns:r="http://schemas.openxmlformats.org/officeDocument/2006/relationships" xmlns:m="http://schemas.openxmlformats.org/officeDocument/2006/math" xmlns:v="urn:schemas-microsoft-com:vml" xmlns:wp14="http://schemas.microsoft.com/office/word/2010/wordprocessingDrawing" xmlns:wp="http://schemas.openxmlformats.org/drawingml/2006/wordprocessingDrawing" xmlns:w10="urn:schemas-microsoft-com:office:word" xmlns:w="http://schemas.openxmlformats.org/wordprocessingml/2006/main" xmlns:w14="http://schemas.microsoft.com/office/word/2010/wordml" xmlns:wpg="http://schemas.microsoft.com/office/word/2010/wordprocessingGroup" xmlns:wpi="http://schemas.microsoft.com/office/word/2010/wordprocessingInk" xmlns:wne="http://schemas.microsoft.com/office/word/2006/wordml" xmlns:wps="http://schemas.microsoft.com/office/word/2010/wordprocessingShape" mc:Ignorable="w14 wp14">
   <w:footnote w:type="separator" w:id="-1">
     <w:p>
       <w:pPr>
@@ -1260,8 +1769,8 @@
 </file>
 
 <file path=word/numbering.xml><?xml version="1.0" encoding="utf-8"?>
-<w:numbering xmlns:wpc="http://schemas.microsoft.com/office/word/2010/wordprocessingCanvas" xmlns:mc="http://schemas.openxmlformats.org/markup-compatibility/2006" xmlns:o="urn:schemas-microsoft-com:office:office" xmlns:r="http://schemas.openxmlformats.org/officeDocument/2006/relationships" xmlns:m="http://schemas.openxmlformats.org/officeDocument/2006/math" xmlns:v="urn:schemas-microsoft-com:vml" xmlns:wp14="http://schemas.microsoft.com/office/word/2010/wordprocessingDrawing" xmlns:wp="http://schemas.openxmlformats.org/drawingml/2006/wordprocessingDrawing" xmlns:w10="urn:schemas-microsoft-com:office:word" xmlns:w="http://schemas.openxmlformats.org/wordprocessingml/2006/main" xmlns:w14="http://schemas.microsoft.com/office/word/2010/wordml" xmlns:w15="http://schemas.microsoft.com/office/word/2012/wordml" xmlns:wpg="http://schemas.microsoft.com/office/word/2010/wordprocessingGroup" xmlns:wpi="http://schemas.microsoft.com/office/word/2010/wordprocessingInk" xmlns:wne="http://schemas.microsoft.com/office/word/2006/wordml" xmlns:wps="http://schemas.microsoft.com/office/word/2010/wordprocessingShape" mc:Ignorable="w14 w15 wp14">
-  <w:abstractNum w:abstractNumId="0" w15:restartNumberingAfterBreak="0">
+<w:numbering xmlns:wpc="http://schemas.microsoft.com/office/word/2010/wordprocessingCanvas" xmlns:mc="http://schemas.openxmlformats.org/markup-compatibility/2006" xmlns:o="urn:schemas-microsoft-com:office:office" xmlns:r="http://schemas.openxmlformats.org/officeDocument/2006/relationships" xmlns:m="http://schemas.openxmlformats.org/officeDocument/2006/math" xmlns:v="urn:schemas-microsoft-com:vml" xmlns:wp14="http://schemas.microsoft.com/office/word/2010/wordprocessingDrawing" xmlns:wp="http://schemas.openxmlformats.org/drawingml/2006/wordprocessingDrawing" xmlns:w10="urn:schemas-microsoft-com:office:word" xmlns:w="http://schemas.openxmlformats.org/wordprocessingml/2006/main" xmlns:w14="http://schemas.microsoft.com/office/word/2010/wordml" xmlns:wpg="http://schemas.microsoft.com/office/word/2010/wordprocessingGroup" xmlns:wpi="http://schemas.microsoft.com/office/word/2010/wordprocessingInk" xmlns:wne="http://schemas.microsoft.com/office/word/2006/wordml" xmlns:wps="http://schemas.microsoft.com/office/word/2010/wordprocessingShape" mc:Ignorable="w14 wp14">
+  <w:abstractNum w:abstractNumId="0">
     <w:nsid w:val="5B301258"/>
     <w:multiLevelType w:val="hybridMultilevel"/>
     <w:tmpl w:val="DA847C64"/>
@@ -1374,7 +1883,7 @@
       </w:rPr>
     </w:lvl>
   </w:abstractNum>
-  <w:abstractNum w:abstractNumId="1" w15:restartNumberingAfterBreak="0">
+  <w:abstractNum w:abstractNumId="1">
     <w:nsid w:val="708B4499"/>
     <w:multiLevelType w:val="hybridMultilevel"/>
     <w:tmpl w:val="ECB2E7B4"/>
@@ -1497,7 +2006,7 @@
 </file>
 
 <file path=word/styles.xml><?xml version="1.0" encoding="utf-8"?>
-<w:styles xmlns:mc="http://schemas.openxmlformats.org/markup-compatibility/2006" xmlns:r="http://schemas.openxmlformats.org/officeDocument/2006/relationships" xmlns:w="http://schemas.openxmlformats.org/wordprocessingml/2006/main" xmlns:w14="http://schemas.microsoft.com/office/word/2010/wordml" xmlns:w15="http://schemas.microsoft.com/office/word/2012/wordml" mc:Ignorable="w14 w15">
+<w:styles xmlns:mc="http://schemas.openxmlformats.org/markup-compatibility/2006" xmlns:r="http://schemas.openxmlformats.org/officeDocument/2006/relationships" xmlns:w="http://schemas.openxmlformats.org/wordprocessingml/2006/main" xmlns:w14="http://schemas.microsoft.com/office/word/2010/wordml" mc:Ignorable="w14">
   <w:docDefaults>
     <w:rPrDefault>
       <w:rPr>
@@ -1513,378 +2022,419 @@
       </w:pPr>
     </w:pPrDefault>
   </w:docDefaults>
-  <w:latentStyles w:defLockedState="0" w:defUIPriority="99" w:defSemiHidden="0" w:defUnhideWhenUsed="0" w:defQFormat="0" w:count="371">
-    <w:lsdException w:name="Normal" w:uiPriority="0" w:qFormat="1"/>
-    <w:lsdException w:name="heading 1" w:uiPriority="9" w:qFormat="1"/>
-    <w:lsdException w:name="heading 2" w:semiHidden="1" w:uiPriority="9" w:unhideWhenUsed="1" w:qFormat="1"/>
-    <w:lsdException w:name="heading 3" w:semiHidden="1" w:uiPriority="9" w:unhideWhenUsed="1" w:qFormat="1"/>
-    <w:lsdException w:name="heading 4" w:semiHidden="1" w:uiPriority="9" w:unhideWhenUsed="1" w:qFormat="1"/>
-    <w:lsdException w:name="heading 5" w:semiHidden="1" w:uiPriority="9" w:unhideWhenUsed="1" w:qFormat="1"/>
-    <w:lsdException w:name="heading 6" w:semiHidden="1" w:uiPriority="9" w:unhideWhenUsed="1" w:qFormat="1"/>
-    <w:lsdException w:name="heading 7" w:semiHidden="1" w:uiPriority="9" w:unhideWhenUsed="1" w:qFormat="1"/>
-    <w:lsdException w:name="heading 8" w:semiHidden="1" w:uiPriority="9" w:unhideWhenUsed="1" w:qFormat="1"/>
-    <w:lsdException w:name="heading 9" w:semiHidden="1" w:uiPriority="9" w:unhideWhenUsed="1" w:qFormat="1"/>
-    <w:lsdException w:name="index 1" w:semiHidden="1" w:unhideWhenUsed="1"/>
-    <w:lsdException w:name="index 2" w:semiHidden="1" w:unhideWhenUsed="1"/>
-    <w:lsdException w:name="index 3" w:semiHidden="1" w:unhideWhenUsed="1"/>
-    <w:lsdException w:name="index 4" w:semiHidden="1" w:unhideWhenUsed="1"/>
-    <w:lsdException w:name="index 5" w:semiHidden="1" w:unhideWhenUsed="1"/>
-    <w:lsdException w:name="index 6" w:semiHidden="1" w:unhideWhenUsed="1"/>
-    <w:lsdException w:name="index 7" w:semiHidden="1" w:unhideWhenUsed="1"/>
-    <w:lsdException w:name="index 8" w:semiHidden="1" w:unhideWhenUsed="1"/>
-    <w:lsdException w:name="index 9" w:semiHidden="1" w:unhideWhenUsed="1"/>
-    <w:lsdException w:name="toc 1" w:semiHidden="1" w:uiPriority="39" w:unhideWhenUsed="1"/>
-    <w:lsdException w:name="toc 2" w:semiHidden="1" w:uiPriority="39" w:unhideWhenUsed="1"/>
-    <w:lsdException w:name="toc 3" w:semiHidden="1" w:uiPriority="39" w:unhideWhenUsed="1"/>
-    <w:lsdException w:name="toc 4" w:semiHidden="1" w:uiPriority="39" w:unhideWhenUsed="1"/>
-    <w:lsdException w:name="toc 5" w:semiHidden="1" w:uiPriority="39" w:unhideWhenUsed="1"/>
-    <w:lsdException w:name="toc 6" w:semiHidden="1" w:uiPriority="39" w:unhideWhenUsed="1"/>
-    <w:lsdException w:name="toc 7" w:semiHidden="1" w:uiPriority="39" w:unhideWhenUsed="1"/>
-    <w:lsdException w:name="toc 8" w:semiHidden="1" w:uiPriority="39" w:unhideWhenUsed="1"/>
-    <w:lsdException w:name="toc 9" w:semiHidden="1" w:uiPriority="39" w:unhideWhenUsed="1"/>
-    <w:lsdException w:name="Normal Indent" w:semiHidden="1" w:unhideWhenUsed="1"/>
-    <w:lsdException w:name="footnote text" w:semiHidden="1" w:unhideWhenUsed="1"/>
-    <w:lsdException w:name="annotation text" w:semiHidden="1" w:unhideWhenUsed="1"/>
-    <w:lsdException w:name="header" w:semiHidden="1" w:unhideWhenUsed="1"/>
-    <w:lsdException w:name="footer" w:semiHidden="1" w:unhideWhenUsed="1"/>
-    <w:lsdException w:name="index heading" w:semiHidden="1" w:unhideWhenUsed="1"/>
-    <w:lsdException w:name="caption" w:semiHidden="1" w:uiPriority="35" w:unhideWhenUsed="1" w:qFormat="1"/>
-    <w:lsdException w:name="table of figures" w:semiHidden="1" w:unhideWhenUsed="1"/>
-    <w:lsdException w:name="envelope address" w:semiHidden="1" w:unhideWhenUsed="1"/>
-    <w:lsdException w:name="envelope return" w:semiHidden="1" w:unhideWhenUsed="1"/>
-    <w:lsdException w:name="footnote reference" w:semiHidden="1" w:unhideWhenUsed="1"/>
-    <w:lsdException w:name="annotation reference" w:semiHidden="1" w:unhideWhenUsed="1"/>
-    <w:lsdException w:name="line number" w:semiHidden="1" w:unhideWhenUsed="1"/>
-    <w:lsdException w:name="page number" w:semiHidden="1" w:unhideWhenUsed="1"/>
-    <w:lsdException w:name="endnote reference" w:semiHidden="1" w:unhideWhenUsed="1"/>
-    <w:lsdException w:name="endnote text" w:semiHidden="1" w:unhideWhenUsed="1"/>
-    <w:lsdException w:name="table of authorities" w:semiHidden="1" w:unhideWhenUsed="1"/>
-    <w:lsdException w:name="macro" w:semiHidden="1" w:unhideWhenUsed="1"/>
-    <w:lsdException w:name="toa heading" w:semiHidden="1" w:unhideWhenUsed="1"/>
-    <w:lsdException w:name="List" w:semiHidden="1" w:unhideWhenUsed="1"/>
-    <w:lsdException w:name="List Bullet" w:semiHidden="1" w:unhideWhenUsed="1"/>
-    <w:lsdException w:name="List Number" w:semiHidden="1" w:unhideWhenUsed="1"/>
-    <w:lsdException w:name="List 2" w:semiHidden="1" w:unhideWhenUsed="1"/>
-    <w:lsdException w:name="List 3" w:semiHidden="1" w:unhideWhenUsed="1"/>
-    <w:lsdException w:name="List 4" w:semiHidden="1" w:unhideWhenUsed="1"/>
-    <w:lsdException w:name="List 5" w:semiHidden="1" w:unhideWhenUsed="1"/>
-    <w:lsdException w:name="List Bullet 2" w:semiHidden="1" w:unhideWhenUsed="1"/>
-    <w:lsdException w:name="List Bullet 3" w:semiHidden="1" w:unhideWhenUsed="1"/>
-    <w:lsdException w:name="List Bullet 4" w:semiHidden="1" w:unhideWhenUsed="1"/>
-    <w:lsdException w:name="List Bullet 5" w:semiHidden="1" w:unhideWhenUsed="1"/>
-    <w:lsdException w:name="List Number 2" w:semiHidden="1" w:unhideWhenUsed="1"/>
-    <w:lsdException w:name="List Number 3" w:semiHidden="1" w:unhideWhenUsed="1"/>
-    <w:lsdException w:name="List Number 4" w:semiHidden="1" w:unhideWhenUsed="1"/>
-    <w:lsdException w:name="List Number 5" w:semiHidden="1" w:unhideWhenUsed="1"/>
-    <w:lsdException w:name="Title" w:uiPriority="10" w:qFormat="1"/>
-    <w:lsdException w:name="Closing" w:semiHidden="1" w:unhideWhenUsed="1"/>
-    <w:lsdException w:name="Signature" w:semiHidden="1" w:unhideWhenUsed="1"/>
-    <w:lsdException w:name="Default Paragraph Font" w:semiHidden="1" w:uiPriority="1" w:unhideWhenUsed="1"/>
-    <w:lsdException w:name="Body Text" w:semiHidden="1" w:unhideWhenUsed="1"/>
-    <w:lsdException w:name="Body Text Indent" w:semiHidden="1" w:unhideWhenUsed="1"/>
-    <w:lsdException w:name="List Continue" w:semiHidden="1" w:unhideWhenUsed="1"/>
-    <w:lsdException w:name="List Continue 2" w:semiHidden="1" w:unhideWhenUsed="1"/>
-    <w:lsdException w:name="List Continue 3" w:semiHidden="1" w:unhideWhenUsed="1"/>
-    <w:lsdException w:name="List Continue 4" w:semiHidden="1" w:unhideWhenUsed="1"/>
-    <w:lsdException w:name="List Continue 5" w:semiHidden="1" w:unhideWhenUsed="1"/>
-    <w:lsdException w:name="Message Header" w:semiHidden="1" w:unhideWhenUsed="1"/>
-    <w:lsdException w:name="Subtitle" w:uiPriority="11" w:qFormat="1"/>
-    <w:lsdException w:name="Salutation" w:semiHidden="1" w:unhideWhenUsed="1"/>
-    <w:lsdException w:name="Date" w:semiHidden="1" w:unhideWhenUsed="1"/>
-    <w:lsdException w:name="Body Text First Indent" w:semiHidden="1" w:unhideWhenUsed="1"/>
-    <w:lsdException w:name="Body Text First Indent 2" w:semiHidden="1" w:unhideWhenUsed="1"/>
-    <w:lsdException w:name="Note Heading" w:semiHidden="1" w:unhideWhenUsed="1"/>
-    <w:lsdException w:name="Body Text 2" w:semiHidden="1" w:unhideWhenUsed="1"/>
-    <w:lsdException w:name="Body Text 3" w:semiHidden="1" w:unhideWhenUsed="1"/>
-    <w:lsdException w:name="Body Text Indent 2" w:semiHidden="1" w:unhideWhenUsed="1"/>
-    <w:lsdException w:name="Body Text Indent 3" w:semiHidden="1" w:unhideWhenUsed="1"/>
-    <w:lsdException w:name="Block Text" w:semiHidden="1" w:unhideWhenUsed="1"/>
-    <w:lsdException w:name="Hyperlink" w:semiHidden="1" w:unhideWhenUsed="1"/>
-    <w:lsdException w:name="FollowedHyperlink" w:semiHidden="1" w:unhideWhenUsed="1"/>
-    <w:lsdException w:name="Strong" w:uiPriority="22" w:qFormat="1"/>
-    <w:lsdException w:name="Emphasis" w:uiPriority="20" w:qFormat="1"/>
-    <w:lsdException w:name="Document Map" w:semiHidden="1" w:unhideWhenUsed="1"/>
-    <w:lsdException w:name="Plain Text" w:semiHidden="1" w:unhideWhenUsed="1"/>
-    <w:lsdException w:name="E-mail Signature" w:semiHidden="1" w:unhideWhenUsed="1"/>
-    <w:lsdException w:name="HTML Top of Form" w:semiHidden="1" w:unhideWhenUsed="1"/>
-    <w:lsdException w:name="HTML Bottom of Form" w:semiHidden="1" w:unhideWhenUsed="1"/>
-    <w:lsdException w:name="Normal (Web)" w:semiHidden="1" w:unhideWhenUsed="1"/>
-    <w:lsdException w:name="HTML Acronym" w:semiHidden="1" w:unhideWhenUsed="1"/>
-    <w:lsdException w:name="HTML Address" w:semiHidden="1" w:unhideWhenUsed="1"/>
-    <w:lsdException w:name="HTML Cite" w:semiHidden="1" w:unhideWhenUsed="1"/>
-    <w:lsdException w:name="HTML Code" w:semiHidden="1" w:unhideWhenUsed="1"/>
-    <w:lsdException w:name="HTML Definition" w:semiHidden="1" w:unhideWhenUsed="1"/>
-    <w:lsdException w:name="HTML Keyboard" w:semiHidden="1" w:unhideWhenUsed="1"/>
-    <w:lsdException w:name="HTML Preformatted" w:semiHidden="1" w:unhideWhenUsed="1"/>
-    <w:lsdException w:name="HTML Sample" w:semiHidden="1" w:unhideWhenUsed="1"/>
-    <w:lsdException w:name="HTML Typewriter" w:semiHidden="1" w:unhideWhenUsed="1"/>
-    <w:lsdException w:name="HTML Variable" w:semiHidden="1" w:unhideWhenUsed="1"/>
-    <w:lsdException w:name="Normal Table" w:semiHidden="1" w:unhideWhenUsed="1"/>
-    <w:lsdException w:name="annotation subject" w:semiHidden="1" w:unhideWhenUsed="1"/>
-    <w:lsdException w:name="No List" w:semiHidden="1" w:unhideWhenUsed="1"/>
-    <w:lsdException w:name="Outline List 1" w:semiHidden="1" w:unhideWhenUsed="1"/>
-    <w:lsdException w:name="Outline List 2" w:semiHidden="1" w:unhideWhenUsed="1"/>
-    <w:lsdException w:name="Outline List 3" w:semiHidden="1" w:unhideWhenUsed="1"/>
-    <w:lsdException w:name="Table Simple 1" w:semiHidden="1" w:unhideWhenUsed="1"/>
-    <w:lsdException w:name="Table Simple 2" w:semiHidden="1" w:unhideWhenUsed="1"/>
-    <w:lsdException w:name="Table Simple 3" w:semiHidden="1" w:unhideWhenUsed="1"/>
-    <w:lsdException w:name="Table Classic 1" w:semiHidden="1" w:unhideWhenUsed="1"/>
-    <w:lsdException w:name="Table Classic 2" w:semiHidden="1" w:unhideWhenUsed="1"/>
-    <w:lsdException w:name="Table Classic 3" w:semiHidden="1" w:unhideWhenUsed="1"/>
-    <w:lsdException w:name="Table Classic 4" w:semiHidden="1" w:unhideWhenUsed="1"/>
-    <w:lsdException w:name="Table Colorful 1" w:semiHidden="1" w:unhideWhenUsed="1"/>
-    <w:lsdException w:name="Table Colorful 2" w:semiHidden="1" w:unhideWhenUsed="1"/>
-    <w:lsdException w:name="Table Colorful 3" w:semiHidden="1" w:unhideWhenUsed="1"/>
-    <w:lsdException w:name="Table Columns 1" w:semiHidden="1" w:unhideWhenUsed="1"/>
-    <w:lsdException w:name="Table Columns 2" w:semiHidden="1" w:unhideWhenUsed="1"/>
-    <w:lsdException w:name="Table Columns 3" w:semiHidden="1" w:unhideWhenUsed="1"/>
-    <w:lsdException w:name="Table Columns 4" w:semiHidden="1" w:unhideWhenUsed="1"/>
-    <w:lsdException w:name="Table Columns 5" w:semiHidden="1" w:unhideWhenUsed="1"/>
-    <w:lsdException w:name="Table Grid 1" w:semiHidden="1" w:unhideWhenUsed="1"/>
-    <w:lsdException w:name="Table Grid 2" w:semiHidden="1" w:unhideWhenUsed="1"/>
-    <w:lsdException w:name="Table Grid 3" w:semiHidden="1" w:unhideWhenUsed="1"/>
-    <w:lsdException w:name="Table Grid 4" w:semiHidden="1" w:unhideWhenUsed="1"/>
-    <w:lsdException w:name="Table Grid 5" w:semiHidden="1" w:unhideWhenUsed="1"/>
-    <w:lsdException w:name="Table Grid 6" w:semiHidden="1" w:unhideWhenUsed="1"/>
-    <w:lsdException w:name="Table Grid 7" w:semiHidden="1" w:unhideWhenUsed="1"/>
-    <w:lsdException w:name="Table Grid 8" w:semiHidden="1" w:unhideWhenUsed="1"/>
-    <w:lsdException w:name="Table List 1" w:semiHidden="1" w:unhideWhenUsed="1"/>
-    <w:lsdException w:name="Table List 2" w:semiHidden="1" w:unhideWhenUsed="1"/>
-    <w:lsdException w:name="Table List 3" w:semiHidden="1" w:unhideWhenUsed="1"/>
-    <w:lsdException w:name="Table List 4" w:semiHidden="1" w:unhideWhenUsed="1"/>
-    <w:lsdException w:name="Table List 5" w:semiHidden="1" w:unhideWhenUsed="1"/>
-    <w:lsdException w:name="Table List 6" w:semiHidden="1" w:unhideWhenUsed="1"/>
-    <w:lsdException w:name="Table List 7" w:semiHidden="1" w:unhideWhenUsed="1"/>
-    <w:lsdException w:name="Table List 8" w:semiHidden="1" w:unhideWhenUsed="1"/>
-    <w:lsdException w:name="Table 3D effects 1" w:semiHidden="1" w:unhideWhenUsed="1"/>
-    <w:lsdException w:name="Table 3D effects 2" w:semiHidden="1" w:unhideWhenUsed="1"/>
-    <w:lsdException w:name="Table 3D effects 3" w:semiHidden="1" w:unhideWhenUsed="1"/>
-    <w:lsdException w:name="Table Contemporary" w:semiHidden="1" w:unhideWhenUsed="1"/>
-    <w:lsdException w:name="Table Elegant" w:semiHidden="1" w:unhideWhenUsed="1"/>
-    <w:lsdException w:name="Table Professional" w:semiHidden="1" w:unhideWhenUsed="1"/>
-    <w:lsdException w:name="Table Subtle 1" w:semiHidden="1" w:unhideWhenUsed="1"/>
-    <w:lsdException w:name="Table Subtle 2" w:semiHidden="1" w:unhideWhenUsed="1"/>
-    <w:lsdException w:name="Table Web 1" w:semiHidden="1" w:unhideWhenUsed="1"/>
-    <w:lsdException w:name="Table Web 2" w:semiHidden="1" w:unhideWhenUsed="1"/>
-    <w:lsdException w:name="Table Web 3" w:semiHidden="1" w:unhideWhenUsed="1"/>
-    <w:lsdException w:name="Balloon Text" w:semiHidden="1" w:unhideWhenUsed="1"/>
-    <w:lsdException w:name="Table Grid" w:uiPriority="59"/>
-    <w:lsdException w:name="Table Theme" w:semiHidden="1" w:unhideWhenUsed="1"/>
-    <w:lsdException w:name="Placeholder Text" w:semiHidden="1"/>
-    <w:lsdException w:name="No Spacing" w:uiPriority="1" w:qFormat="1"/>
-    <w:lsdException w:name="Light Shading" w:uiPriority="60"/>
-    <w:lsdException w:name="Light List" w:uiPriority="61"/>
-    <w:lsdException w:name="Light Grid" w:uiPriority="62"/>
-    <w:lsdException w:name="Medium Shading 1" w:uiPriority="63"/>
-    <w:lsdException w:name="Medium Shading 2" w:uiPriority="64"/>
-    <w:lsdException w:name="Medium List 1" w:uiPriority="65"/>
-    <w:lsdException w:name="Medium List 2" w:uiPriority="66"/>
-    <w:lsdException w:name="Medium Grid 1" w:uiPriority="67"/>
-    <w:lsdException w:name="Medium Grid 2" w:uiPriority="68"/>
-    <w:lsdException w:name="Medium Grid 3" w:uiPriority="69"/>
-    <w:lsdException w:name="Dark List" w:uiPriority="70"/>
-    <w:lsdException w:name="Colorful Shading" w:uiPriority="71"/>
-    <w:lsdException w:name="Colorful List" w:uiPriority="72"/>
-    <w:lsdException w:name="Colorful Grid" w:uiPriority="73"/>
-    <w:lsdException w:name="Light Shading Accent 1" w:uiPriority="60"/>
-    <w:lsdException w:name="Light List Accent 1" w:uiPriority="61"/>
-    <w:lsdException w:name="Light Grid Accent 1" w:uiPriority="62"/>
-    <w:lsdException w:name="Medium Shading 1 Accent 1" w:uiPriority="63"/>
-    <w:lsdException w:name="Medium Shading 2 Accent 1" w:uiPriority="64"/>
-    <w:lsdException w:name="Medium List 1 Accent 1" w:uiPriority="65"/>
-    <w:lsdException w:name="Revision" w:semiHidden="1"/>
-    <w:lsdException w:name="List Paragraph" w:uiPriority="34" w:qFormat="1"/>
-    <w:lsdException w:name="Quote" w:uiPriority="29" w:qFormat="1"/>
-    <w:lsdException w:name="Intense Quote" w:uiPriority="30" w:qFormat="1"/>
-    <w:lsdException w:name="Medium List 2 Accent 1" w:uiPriority="66"/>
-    <w:lsdException w:name="Medium Grid 1 Accent 1" w:uiPriority="67"/>
-    <w:lsdException w:name="Medium Grid 2 Accent 1" w:uiPriority="68"/>
-    <w:lsdException w:name="Medium Grid 3 Accent 1" w:uiPriority="69"/>
-    <w:lsdException w:name="Dark List Accent 1" w:uiPriority="70"/>
-    <w:lsdException w:name="Colorful Shading Accent 1" w:uiPriority="71"/>
-    <w:lsdException w:name="Colorful List Accent 1" w:uiPriority="72"/>
-    <w:lsdException w:name="Colorful Grid Accent 1" w:uiPriority="73"/>
-    <w:lsdException w:name="Light Shading Accent 2" w:uiPriority="60"/>
-    <w:lsdException w:name="Light List Accent 2" w:uiPriority="61"/>
-    <w:lsdException w:name="Light Grid Accent 2" w:uiPriority="62"/>
-    <w:lsdException w:name="Medium Shading 1 Accent 2" w:uiPriority="63"/>
-    <w:lsdException w:name="Medium Shading 2 Accent 2" w:uiPriority="64"/>
-    <w:lsdException w:name="Medium List 1 Accent 2" w:uiPriority="65"/>
-    <w:lsdException w:name="Medium List 2 Accent 2" w:uiPriority="66"/>
-    <w:lsdException w:name="Medium Grid 1 Accent 2" w:uiPriority="67"/>
-    <w:lsdException w:name="Medium Grid 2 Accent 2" w:uiPriority="68"/>
-    <w:lsdException w:name="Medium Grid 3 Accent 2" w:uiPriority="69"/>
-    <w:lsdException w:name="Dark List Accent 2" w:uiPriority="70"/>
-    <w:lsdException w:name="Colorful Shading Accent 2" w:uiPriority="71"/>
-    <w:lsdException w:name="Colorful List Accent 2" w:uiPriority="72"/>
-    <w:lsdException w:name="Colorful Grid Accent 2" w:uiPriority="73"/>
-    <w:lsdException w:name="Light Shading Accent 3" w:uiPriority="60"/>
-    <w:lsdException w:name="Light List Accent 3" w:uiPriority="61"/>
-    <w:lsdException w:name="Light Grid Accent 3" w:uiPriority="62"/>
-    <w:lsdException w:name="Medium Shading 1 Accent 3" w:uiPriority="63"/>
-    <w:lsdException w:name="Medium Shading 2 Accent 3" w:uiPriority="64"/>
-    <w:lsdException w:name="Medium List 1 Accent 3" w:uiPriority="65"/>
-    <w:lsdException w:name="Medium List 2 Accent 3" w:uiPriority="66"/>
-    <w:lsdException w:name="Medium Grid 1 Accent 3" w:uiPriority="67"/>
-    <w:lsdException w:name="Medium Grid 2 Accent 3" w:uiPriority="68"/>
-    <w:lsdException w:name="Medium Grid 3 Accent 3" w:uiPriority="69"/>
-    <w:lsdException w:name="Dark List Accent 3" w:uiPriority="70"/>
-    <w:lsdException w:name="Colorful Shading Accent 3" w:uiPriority="71"/>
-    <w:lsdException w:name="Colorful List Accent 3" w:uiPriority="72"/>
-    <w:lsdException w:name="Colorful Grid Accent 3" w:uiPriority="73"/>
-    <w:lsdException w:name="Light Shading Accent 4" w:uiPriority="60"/>
-    <w:lsdException w:name="Light List Accent 4" w:uiPriority="61"/>
-    <w:lsdException w:name="Light Grid Accent 4" w:uiPriority="62"/>
-    <w:lsdException w:name="Medium Shading 1 Accent 4" w:uiPriority="63"/>
-    <w:lsdException w:name="Medium Shading 2 Accent 4" w:uiPriority="64"/>
-    <w:lsdException w:name="Medium List 1 Accent 4" w:uiPriority="65"/>
-    <w:lsdException w:name="Medium List 2 Accent 4" w:uiPriority="66"/>
-    <w:lsdException w:name="Medium Grid 1 Accent 4" w:uiPriority="67"/>
-    <w:lsdException w:name="Medium Grid 2 Accent 4" w:uiPriority="68"/>
-    <w:lsdException w:name="Medium Grid 3 Accent 4" w:uiPriority="69"/>
-    <w:lsdException w:name="Dark List Accent 4" w:uiPriority="70"/>
-    <w:lsdException w:name="Colorful Shading Accent 4" w:uiPriority="71"/>
-    <w:lsdException w:name="Colorful List Accent 4" w:uiPriority="72"/>
-    <w:lsdException w:name="Colorful Grid Accent 4" w:uiPriority="73"/>
-    <w:lsdException w:name="Light Shading Accent 5" w:uiPriority="60"/>
-    <w:lsdException w:name="Light List Accent 5" w:uiPriority="61"/>
-    <w:lsdException w:name="Light Grid Accent 5" w:uiPriority="62"/>
-    <w:lsdException w:name="Medium Shading 1 Accent 5" w:uiPriority="63"/>
-    <w:lsdException w:name="Medium Shading 2 Accent 5" w:uiPriority="64"/>
-    <w:lsdException w:name="Medium List 1 Accent 5" w:uiPriority="65"/>
-    <w:lsdException w:name="Medium List 2 Accent 5" w:uiPriority="66"/>
-    <w:lsdException w:name="Medium Grid 1 Accent 5" w:uiPriority="67"/>
-    <w:lsdException w:name="Medium Grid 2 Accent 5" w:uiPriority="68"/>
-    <w:lsdException w:name="Medium Grid 3 Accent 5" w:uiPriority="69"/>
-    <w:lsdException w:name="Dark List Accent 5" w:uiPriority="70"/>
-    <w:lsdException w:name="Colorful Shading Accent 5" w:uiPriority="71"/>
-    <w:lsdException w:name="Colorful List Accent 5" w:uiPriority="72"/>
-    <w:lsdException w:name="Colorful Grid Accent 5" w:uiPriority="73"/>
-    <w:lsdException w:name="Light Shading Accent 6" w:uiPriority="60"/>
-    <w:lsdException w:name="Light List Accent 6" w:uiPriority="61"/>
-    <w:lsdException w:name="Light Grid Accent 6" w:uiPriority="62"/>
-    <w:lsdException w:name="Medium Shading 1 Accent 6" w:uiPriority="63"/>
-    <w:lsdException w:name="Medium Shading 2 Accent 6" w:uiPriority="64"/>
-    <w:lsdException w:name="Medium List 1 Accent 6" w:uiPriority="65"/>
-    <w:lsdException w:name="Medium List 2 Accent 6" w:uiPriority="66"/>
-    <w:lsdException w:name="Medium Grid 1 Accent 6" w:uiPriority="67"/>
-    <w:lsdException w:name="Medium Grid 2 Accent 6" w:uiPriority="68"/>
-    <w:lsdException w:name="Medium Grid 3 Accent 6" w:uiPriority="69"/>
-    <w:lsdException w:name="Dark List Accent 6" w:uiPriority="70"/>
-    <w:lsdException w:name="Colorful Shading Accent 6" w:uiPriority="71"/>
-    <w:lsdException w:name="Colorful List Accent 6" w:uiPriority="72"/>
-    <w:lsdException w:name="Colorful Grid Accent 6" w:uiPriority="73"/>
-    <w:lsdException w:name="Subtle Emphasis" w:uiPriority="19" w:qFormat="1"/>
-    <w:lsdException w:name="Intense Emphasis" w:uiPriority="21" w:qFormat="1"/>
-    <w:lsdException w:name="Subtle Reference" w:uiPriority="31" w:qFormat="1"/>
-    <w:lsdException w:name="Intense Reference" w:uiPriority="32" w:qFormat="1"/>
-    <w:lsdException w:name="Book Title" w:uiPriority="33" w:qFormat="1"/>
-    <w:lsdException w:name="Bibliography" w:semiHidden="1" w:uiPriority="37" w:unhideWhenUsed="1"/>
-    <w:lsdException w:name="TOC Heading" w:semiHidden="1" w:uiPriority="39" w:unhideWhenUsed="1" w:qFormat="1"/>
-    <w:lsdException w:name="Plain Table 1" w:uiPriority="41"/>
-    <w:lsdException w:name="Plain Table 2" w:uiPriority="42"/>
-    <w:lsdException w:name="Plain Table 3" w:uiPriority="43"/>
-    <w:lsdException w:name="Plain Table 4" w:uiPriority="44"/>
-    <w:lsdException w:name="Plain Table 5" w:uiPriority="45"/>
-    <w:lsdException w:name="Grid Table Light" w:uiPriority="40"/>
-    <w:lsdException w:name="Grid Table 1 Light" w:uiPriority="46"/>
-    <w:lsdException w:name="Grid Table 2" w:uiPriority="47"/>
-    <w:lsdException w:name="Grid Table 3" w:uiPriority="48"/>
-    <w:lsdException w:name="Grid Table 4" w:uiPriority="49"/>
-    <w:lsdException w:name="Grid Table 5 Dark" w:uiPriority="50"/>
-    <w:lsdException w:name="Grid Table 6 Colorful" w:uiPriority="51"/>
-    <w:lsdException w:name="Grid Table 7 Colorful" w:uiPriority="52"/>
-    <w:lsdException w:name="Grid Table 1 Light Accent 1" w:uiPriority="46"/>
-    <w:lsdException w:name="Grid Table 2 Accent 1" w:uiPriority="47"/>
-    <w:lsdException w:name="Grid Table 3 Accent 1" w:uiPriority="48"/>
-    <w:lsdException w:name="Grid Table 4 Accent 1" w:uiPriority="49"/>
-    <w:lsdException w:name="Grid Table 5 Dark Accent 1" w:uiPriority="50"/>
-    <w:lsdException w:name="Grid Table 6 Colorful Accent 1" w:uiPriority="51"/>
-    <w:lsdException w:name="Grid Table 7 Colorful Accent 1" w:uiPriority="52"/>
-    <w:lsdException w:name="Grid Table 1 Light Accent 2" w:uiPriority="46"/>
-    <w:lsdException w:name="Grid Table 2 Accent 2" w:uiPriority="47"/>
-    <w:lsdException w:name="Grid Table 3 Accent 2" w:uiPriority="48"/>
-    <w:lsdException w:name="Grid Table 4 Accent 2" w:uiPriority="49"/>
-    <w:lsdException w:name="Grid Table 5 Dark Accent 2" w:uiPriority="50"/>
-    <w:lsdException w:name="Grid Table 6 Colorful Accent 2" w:uiPriority="51"/>
-    <w:lsdException w:name="Grid Table 7 Colorful Accent 2" w:uiPriority="52"/>
-    <w:lsdException w:name="Grid Table 1 Light Accent 3" w:uiPriority="46"/>
-    <w:lsdException w:name="Grid Table 2 Accent 3" w:uiPriority="47"/>
-    <w:lsdException w:name="Grid Table 3 Accent 3" w:uiPriority="48"/>
-    <w:lsdException w:name="Grid Table 4 Accent 3" w:uiPriority="49"/>
-    <w:lsdException w:name="Grid Table 5 Dark Accent 3" w:uiPriority="50"/>
-    <w:lsdException w:name="Grid Table 6 Colorful Accent 3" w:uiPriority="51"/>
-    <w:lsdException w:name="Grid Table 7 Colorful Accent 3" w:uiPriority="52"/>
-    <w:lsdException w:name="Grid Table 1 Light Accent 4" w:uiPriority="46"/>
-    <w:lsdException w:name="Grid Table 2 Accent 4" w:uiPriority="47"/>
-    <w:lsdException w:name="Grid Table 3 Accent 4" w:uiPriority="48"/>
-    <w:lsdException w:name="Grid Table 4 Accent 4" w:uiPriority="49"/>
-    <w:lsdException w:name="Grid Table 5 Dark Accent 4" w:uiPriority="50"/>
-    <w:lsdException w:name="Grid Table 6 Colorful Accent 4" w:uiPriority="51"/>
-    <w:lsdException w:name="Grid Table 7 Colorful Accent 4" w:uiPriority="52"/>
-    <w:lsdException w:name="Grid Table 1 Light Accent 5" w:uiPriority="46"/>
-    <w:lsdException w:name="Grid Table 2 Accent 5" w:uiPriority="47"/>
-    <w:lsdException w:name="Grid Table 3 Accent 5" w:uiPriority="48"/>
-    <w:lsdException w:name="Grid Table 4 Accent 5" w:uiPriority="49"/>
-    <w:lsdException w:name="Grid Table 5 Dark Accent 5" w:uiPriority="50"/>
-    <w:lsdException w:name="Grid Table 6 Colorful Accent 5" w:uiPriority="51"/>
-    <w:lsdException w:name="Grid Table 7 Colorful Accent 5" w:uiPriority="52"/>
-    <w:lsdException w:name="Grid Table 1 Light Accent 6" w:uiPriority="46"/>
-    <w:lsdException w:name="Grid Table 2 Accent 6" w:uiPriority="47"/>
-    <w:lsdException w:name="Grid Table 3 Accent 6" w:uiPriority="48"/>
-    <w:lsdException w:name="Grid Table 4 Accent 6" w:uiPriority="49"/>
-    <w:lsdException w:name="Grid Table 5 Dark Accent 6" w:uiPriority="50"/>
-    <w:lsdException w:name="Grid Table 6 Colorful Accent 6" w:uiPriority="51"/>
-    <w:lsdException w:name="Grid Table 7 Colorful Accent 6" w:uiPriority="52"/>
-    <w:lsdException w:name="List Table 1 Light" w:uiPriority="46"/>
-    <w:lsdException w:name="List Table 2" w:uiPriority="47"/>
-    <w:lsdException w:name="List Table 3" w:uiPriority="48"/>
-    <w:lsdException w:name="List Table 4" w:uiPriority="49"/>
-    <w:lsdException w:name="List Table 5 Dark" w:uiPriority="50"/>
-    <w:lsdException w:name="List Table 6 Colorful" w:uiPriority="51"/>
-    <w:lsdException w:name="List Table 7 Colorful" w:uiPriority="52"/>
-    <w:lsdException w:name="List Table 1 Light Accent 1" w:uiPriority="46"/>
-    <w:lsdException w:name="List Table 2 Accent 1" w:uiPriority="47"/>
-    <w:lsdException w:name="List Table 3 Accent 1" w:uiPriority="48"/>
-    <w:lsdException w:name="List Table 4 Accent 1" w:uiPriority="49"/>
-    <w:lsdException w:name="List Table 5 Dark Accent 1" w:uiPriority="50"/>
-    <w:lsdException w:name="List Table 6 Colorful Accent 1" w:uiPriority="51"/>
-    <w:lsdException w:name="List Table 7 Colorful Accent 1" w:uiPriority="52"/>
-    <w:lsdException w:name="List Table 1 Light Accent 2" w:uiPriority="46"/>
-    <w:lsdException w:name="List Table 2 Accent 2" w:uiPriority="47"/>
-    <w:lsdException w:name="List Table 3 Accent 2" w:uiPriority="48"/>
-    <w:lsdException w:name="List Table 4 Accent 2" w:uiPriority="49"/>
-    <w:lsdException w:name="List Table 5 Dark Accent 2" w:uiPriority="50"/>
-    <w:lsdException w:name="List Table 6 Colorful Accent 2" w:uiPriority="51"/>
-    <w:lsdException w:name="List Table 7 Colorful Accent 2" w:uiPriority="52"/>
-    <w:lsdException w:name="List Table 1 Light Accent 3" w:uiPriority="46"/>
-    <w:lsdException w:name="List Table 2 Accent 3" w:uiPriority="47"/>
-    <w:lsdException w:name="List Table 3 Accent 3" w:uiPriority="48"/>
-    <w:lsdException w:name="List Table 4 Accent 3" w:uiPriority="49"/>
-    <w:lsdException w:name="List Table 5 Dark Accent 3" w:uiPriority="50"/>
-    <w:lsdException w:name="List Table 6 Colorful Accent 3" w:uiPriority="51"/>
-    <w:lsdException w:name="List Table 7 Colorful Accent 3" w:uiPriority="52"/>
-    <w:lsdException w:name="List Table 1 Light Accent 4" w:uiPriority="46"/>
-    <w:lsdException w:name="List Table 2 Accent 4" w:uiPriority="47"/>
-    <w:lsdException w:name="List Table 3 Accent 4" w:uiPriority="48"/>
-    <w:lsdException w:name="List Table 4 Accent 4" w:uiPriority="49"/>
-    <w:lsdException w:name="List Table 5 Dark Accent 4" w:uiPriority="50"/>
-    <w:lsdException w:name="List Table 6 Colorful Accent 4" w:uiPriority="51"/>
-    <w:lsdException w:name="List Table 7 Colorful Accent 4" w:uiPriority="52"/>
-    <w:lsdException w:name="List Table 1 Light Accent 5" w:uiPriority="46"/>
-    <w:lsdException w:name="List Table 2 Accent 5" w:uiPriority="47"/>
-    <w:lsdException w:name="List Table 3 Accent 5" w:uiPriority="48"/>
-    <w:lsdException w:name="List Table 4 Accent 5" w:uiPriority="49"/>
-    <w:lsdException w:name="List Table 5 Dark Accent 5" w:uiPriority="50"/>
-    <w:lsdException w:name="List Table 6 Colorful Accent 5" w:uiPriority="51"/>
-    <w:lsdException w:name="List Table 7 Colorful Accent 5" w:uiPriority="52"/>
-    <w:lsdException w:name="List Table 1 Light Accent 6" w:uiPriority="46"/>
-    <w:lsdException w:name="List Table 2 Accent 6" w:uiPriority="47"/>
-    <w:lsdException w:name="List Table 3 Accent 6" w:uiPriority="48"/>
-    <w:lsdException w:name="List Table 4 Accent 6" w:uiPriority="49"/>
-    <w:lsdException w:name="List Table 5 Dark Accent 6" w:uiPriority="50"/>
-    <w:lsdException w:name="List Table 6 Colorful Accent 6" w:uiPriority="51"/>
-    <w:lsdException w:name="List Table 7 Colorful Accent 6" w:uiPriority="52"/>
+  <w:latentStyles w:defLockedState="0" w:defUIPriority="99" w:defSemiHidden="1" w:defUnhideWhenUsed="1" w:defQFormat="0" w:count="267">
+    <w:lsdException w:name="Normal" w:semiHidden="0" w:uiPriority="0" w:unhideWhenUsed="0" w:qFormat="1"/>
+    <w:lsdException w:name="heading 1" w:semiHidden="0" w:uiPriority="9" w:unhideWhenUsed="0" w:qFormat="1"/>
+    <w:lsdException w:name="heading 2" w:uiPriority="9" w:qFormat="1"/>
+    <w:lsdException w:name="heading 3" w:uiPriority="9" w:qFormat="1"/>
+    <w:lsdException w:name="heading 4" w:uiPriority="9" w:qFormat="1"/>
+    <w:lsdException w:name="heading 5" w:uiPriority="9" w:qFormat="1"/>
+    <w:lsdException w:name="heading 6" w:uiPriority="9" w:qFormat="1"/>
+    <w:lsdException w:name="heading 7" w:uiPriority="9" w:qFormat="1"/>
+    <w:lsdException w:name="heading 8" w:uiPriority="9" w:qFormat="1"/>
+    <w:lsdException w:name="heading 9" w:uiPriority="9" w:qFormat="1"/>
+    <w:lsdException w:name="toc 1" w:uiPriority="39"/>
+    <w:lsdException w:name="toc 2" w:uiPriority="39"/>
+    <w:lsdException w:name="toc 3" w:uiPriority="39"/>
+    <w:lsdException w:name="toc 4" w:uiPriority="39"/>
+    <w:lsdException w:name="toc 5" w:uiPriority="39"/>
+    <w:lsdException w:name="toc 6" w:uiPriority="39"/>
+    <w:lsdException w:name="toc 7" w:uiPriority="39"/>
+    <w:lsdException w:name="toc 8" w:uiPriority="39"/>
+    <w:lsdException w:name="toc 9" w:uiPriority="39"/>
+    <w:lsdException w:name="caption" w:uiPriority="35" w:qFormat="1"/>
+    <w:lsdException w:name="Title" w:semiHidden="0" w:uiPriority="10" w:unhideWhenUsed="0" w:qFormat="1"/>
+    <w:lsdException w:name="Default Paragraph Font" w:uiPriority="1"/>
+    <w:lsdException w:name="Subtitle" w:semiHidden="0" w:uiPriority="11" w:unhideWhenUsed="0" w:qFormat="1"/>
+    <w:lsdException w:name="Strong" w:semiHidden="0" w:uiPriority="22" w:unhideWhenUsed="0" w:qFormat="1"/>
+    <w:lsdException w:name="Emphasis" w:semiHidden="0" w:uiPriority="20" w:unhideWhenUsed="0" w:qFormat="1"/>
+    <w:lsdException w:name="Table Grid" w:semiHidden="0" w:uiPriority="59" w:unhideWhenUsed="0"/>
+    <w:lsdException w:name="Placeholder Text" w:unhideWhenUsed="0"/>
+    <w:lsdException w:name="No Spacing" w:semiHidden="0" w:uiPriority="1" w:unhideWhenUsed="0" w:qFormat="1"/>
+    <w:lsdException w:name="Light Shading" w:semiHidden="0" w:uiPriority="60" w:unhideWhenUsed="0"/>
+    <w:lsdException w:name="Light List" w:semiHidden="0" w:uiPriority="61" w:unhideWhenUsed="0"/>
+    <w:lsdException w:name="Light Grid" w:semiHidden="0" w:uiPriority="62" w:unhideWhenUsed="0"/>
+    <w:lsdException w:name="Medium Shading 1" w:semiHidden="0" w:uiPriority="63" w:unhideWhenUsed="0"/>
+    <w:lsdException w:name="Medium Shading 2" w:semiHidden="0" w:uiPriority="64" w:unhideWhenUsed="0"/>
+    <w:lsdException w:name="Medium List 1" w:semiHidden="0" w:uiPriority="65" w:unhideWhenUsed="0"/>
+    <w:lsdException w:name="Medium List 2" w:semiHidden="0" w:uiPriority="66" w:unhideWhenUsed="0"/>
+    <w:lsdException w:name="Medium Grid 1" w:semiHidden="0" w:uiPriority="67" w:unhideWhenUsed="0"/>
+    <w:lsdException w:name="Medium Grid 2" w:semiHidden="0" w:uiPriority="68" w:unhideWhenUsed="0"/>
+    <w:lsdException w:name="Medium Grid 3" w:semiHidden="0" w:uiPriority="69" w:unhideWhenUsed="0"/>
+    <w:lsdException w:name="Dark List" w:semiHidden="0" w:uiPriority="70" w:unhideWhenUsed="0"/>
+    <w:lsdException w:name="Colorful Shading" w:semiHidden="0" w:uiPriority="71" w:unhideWhenUsed="0"/>
+    <w:lsdException w:name="Colorful List" w:semiHidden="0" w:uiPriority="72" w:unhideWhenUsed="0"/>
+    <w:lsdException w:name="Colorful Grid" w:semiHidden="0" w:uiPriority="73" w:unhideWhenUsed="0"/>
+    <w:lsdException w:name="Light Shading Accent 1" w:semiHidden="0" w:uiPriority="60" w:unhideWhenUsed="0"/>
+    <w:lsdException w:name="Light List Accent 1" w:semiHidden="0" w:uiPriority="61" w:unhideWhenUsed="0"/>
+    <w:lsdException w:name="Light Grid Accent 1" w:semiHidden="0" w:uiPriority="62" w:unhideWhenUsed="0"/>
+    <w:lsdException w:name="Medium Shading 1 Accent 1" w:semiHidden="0" w:uiPriority="63" w:unhideWhenUsed="0"/>
+    <w:lsdException w:name="Medium Shading 2 Accent 1" w:semiHidden="0" w:uiPriority="64" w:unhideWhenUsed="0"/>
+    <w:lsdException w:name="Medium List 1 Accent 1" w:semiHidden="0" w:uiPriority="65" w:unhideWhenUsed="0"/>
+    <w:lsdException w:name="Revision" w:unhideWhenUsed="0"/>
+    <w:lsdException w:name="List Paragraph" w:semiHidden="0" w:uiPriority="34" w:unhideWhenUsed="0" w:qFormat="1"/>
+    <w:lsdException w:name="Quote" w:semiHidden="0" w:uiPriority="29" w:unhideWhenUsed="0" w:qFormat="1"/>
+    <w:lsdException w:name="Intense Quote" w:semiHidden="0" w:uiPriority="30" w:unhideWhenUsed="0" w:qFormat="1"/>
+    <w:lsdException w:name="Medium List 2 Accent 1" w:semiHidden="0" w:uiPriority="66" w:unhideWhenUsed="0"/>
+    <w:lsdException w:name="Medium Grid 1 Accent 1" w:semiHidden="0" w:uiPriority="67" w:unhideWhenUsed="0"/>
+    <w:lsdException w:name="Medium Grid 2 Accent 1" w:semiHidden="0" w:uiPriority="68" w:unhideWhenUsed="0"/>
+    <w:lsdException w:name="Medium Grid 3 Accent 1" w:semiHidden="0" w:uiPriority="69" w:unhideWhenUsed="0"/>
+    <w:lsdException w:name="Dark List Accent 1" w:semiHidden="0" w:uiPriority="70" w:unhideWhenUsed="0"/>
+    <w:lsdException w:name="Colorful Shading Accent 1" w:semiHidden="0" w:uiPriority="71" w:unhideWhenUsed="0"/>
+    <w:lsdException w:name="Colorful List Accent 1" w:semiHidden="0" w:uiPriority="72" w:unhideWhenUsed="0"/>
+    <w:lsdException w:name="Colorful Grid Accent 1" w:semiHidden="0" w:uiPriority="73" w:unhideWhenUsed="0"/>
+    <w:lsdException w:name="Light Shading Accent 2" w:semiHidden="0" w:uiPriority="60" w:unhideWhenUsed="0"/>
+    <w:lsdException w:name="Light List Accent 2" w:semiHidden="0" w:uiPriority="61" w:unhideWhenUsed="0"/>
+    <w:lsdException w:name="Light Grid Accent 2" w:semiHidden="0" w:uiPriority="62" w:unhideWhenUsed="0"/>
+    <w:lsdException w:name="Medium Shading 1 Accent 2" w:semiHidden="0" w:uiPriority="63" w:unhideWhenUsed="0"/>
+    <w:lsdException w:name="Medium Shading 2 Accent 2" w:semiHidden="0" w:uiPriority="64" w:unhideWhenUsed="0"/>
+    <w:lsdException w:name="Medium List 1 Accent 2" w:semiHidden="0" w:uiPriority="65" w:unhideWhenUsed="0"/>
+    <w:lsdException w:name="Medium List 2 Accent 2" w:semiHidden="0" w:uiPriority="66" w:unhideWhenUsed="0"/>
+    <w:lsdException w:name="Medium Grid 1 Accent 2" w:semiHidden="0" w:uiPriority="67" w:unhideWhenUsed="0"/>
+    <w:lsdException w:name="Medium Grid 2 Accent 2" w:semiHidden="0" w:uiPriority="68" w:unhideWhenUsed="0"/>
+    <w:lsdException w:name="Medium Grid 3 Accent 2" w:semiHidden="0" w:uiPriority="69" w:unhideWhenUsed="0"/>
+    <w:lsdException w:name="Dark List Accent 2" w:semiHidden="0" w:uiPriority="70" w:unhideWhenUsed="0"/>
+    <w:lsdException w:name="Colorful Shading Accent 2" w:semiHidden="0" w:uiPriority="71" w:unhideWhenUsed="0"/>
+    <w:lsdException w:name="Colorful List Accent 2" w:semiHidden="0" w:uiPriority="72" w:unhideWhenUsed="0"/>
+    <w:lsdException w:name="Colorful Grid Accent 2" w:semiHidden="0" w:uiPriority="73" w:unhideWhenUsed="0"/>
+    <w:lsdException w:name="Light Shading Accent 3" w:semiHidden="0" w:uiPriority="60" w:unhideWhenUsed="0"/>
+    <w:lsdException w:name="Light List Accent 3" w:semiHidden="0" w:uiPriority="61" w:unhideWhenUsed="0"/>
+    <w:lsdException w:name="Light Grid Accent 3" w:semiHidden="0" w:uiPriority="62" w:unhideWhenUsed="0"/>
+    <w:lsdException w:name="Medium Shading 1 Accent 3" w:semiHidden="0" w:uiPriority="63" w:unhideWhenUsed="0"/>
+    <w:lsdException w:name="Medium Shading 2 Accent 3" w:semiHidden="0" w:uiPriority="64" w:unhideWhenUsed="0"/>
+    <w:lsdException w:name="Medium List 1 Accent 3" w:semiHidden="0" w:uiPriority="65" w:unhideWhenUsed="0"/>
+    <w:lsdException w:name="Medium List 2 Accent 3" w:semiHidden="0" w:uiPriority="66" w:unhideWhenUsed="0"/>
+    <w:lsdException w:name="Medium Grid 1 Accent 3" w:semiHidden="0" w:uiPriority="67" w:unhideWhenUsed="0"/>
+    <w:lsdException w:name="Medium Grid 2 Accent 3" w:semiHidden="0" w:uiPriority="68" w:unhideWhenUsed="0"/>
+    <w:lsdException w:name="Medium Grid 3 Accent 3" w:semiHidden="0" w:uiPriority="69" w:unhideWhenUsed="0"/>
+    <w:lsdException w:name="Dark List Accent 3" w:semiHidden="0" w:uiPriority="70" w:unhideWhenUsed="0"/>
+    <w:lsdException w:name="Colorful Shading Accent 3" w:semiHidden="0" w:uiPriority="71" w:unhideWhenUsed="0"/>
+    <w:lsdException w:name="Colorful List Accent 3" w:semiHidden="0" w:uiPriority="72" w:unhideWhenUsed="0"/>
+    <w:lsdException w:name="Colorful Grid Accent 3" w:semiHidden="0" w:uiPriority="73" w:unhideWhenUsed="0"/>
+    <w:lsdException w:name="Light Shading Accent 4" w:semiHidden="0" w:uiPriority="60" w:unhideWhenUsed="0"/>
+    <w:lsdException w:name="Light List Accent 4" w:semiHidden="0" w:uiPriority="61" w:unhideWhenUsed="0"/>
+    <w:lsdException w:name="Light Grid Accent 4" w:semiHidden="0" w:uiPriority="62" w:unhideWhenUsed="0"/>
+    <w:lsdException w:name="Medium Shading 1 Accent 4" w:semiHidden="0" w:uiPriority="63" w:unhideWhenUsed="0"/>
+    <w:lsdException w:name="Medium Shading 2 Accent 4" w:semiHidden="0" w:uiPriority="64" w:unhideWhenUsed="0"/>
+    <w:lsdException w:name="Medium List 1 Accent 4" w:semiHidden="0" w:uiPriority="65" w:unhideWhenUsed="0"/>
+    <w:lsdException w:name="Medium List 2 Accent 4" w:semiHidden="0" w:uiPriority="66" w:unhideWhenUsed="0"/>
+    <w:lsdException w:name="Medium Grid 1 Accent 4" w:semiHidden="0" w:uiPriority="67" w:unhideWhenUsed="0"/>
+    <w:lsdException w:name="Medium Grid 2 Accent 4" w:semiHidden="0" w:uiPriority="68" w:unhideWhenUsed="0"/>
+    <w:lsdException w:name="Medium Grid 3 Accent 4" w:semiHidden="0" w:uiPriority="69" w:unhideWhenUsed="0"/>
+    <w:lsdException w:name="Dark List Accent 4" w:semiHidden="0" w:uiPriority="70" w:unhideWhenUsed="0"/>
+    <w:lsdException w:name="Colorful Shading Accent 4" w:semiHidden="0" w:uiPriority="71" w:unhideWhenUsed="0"/>
+    <w:lsdException w:name="Colorful List Accent 4" w:semiHidden="0" w:uiPriority="72" w:unhideWhenUsed="0"/>
+    <w:lsdException w:name="Colorful Grid Accent 4" w:semiHidden="0" w:uiPriority="73" w:unhideWhenUsed="0"/>
+    <w:lsdException w:name="Light Shading Accent 5" w:semiHidden="0" w:uiPriority="60" w:unhideWhenUsed="0"/>
+    <w:lsdException w:name="Light List Accent 5" w:semiHidden="0" w:uiPriority="61" w:unhideWhenUsed="0"/>
+    <w:lsdException w:name="Light Grid Accent 5" w:semiHidden="0" w:uiPriority="62" w:unhideWhenUsed="0"/>
+    <w:lsdException w:name="Medium Shading 1 Accent 5" w:semiHidden="0" w:uiPriority="63" w:unhideWhenUsed="0"/>
+    <w:lsdException w:name="Medium Shading 2 Accent 5" w:semiHidden="0" w:uiPriority="64" w:unhideWhenUsed="0"/>
+    <w:lsdException w:name="Medium List 1 Accent 5" w:semiHidden="0" w:uiPriority="65" w:unhideWhenUsed="0"/>
+    <w:lsdException w:name="Medium List 2 Accent 5" w:semiHidden="0" w:uiPriority="66" w:unhideWhenUsed="0"/>
+    <w:lsdException w:name="Medium Grid 1 Accent 5" w:semiHidden="0" w:uiPriority="67" w:unhideWhenUsed="0"/>
+    <w:lsdException w:name="Medium Grid 2 Accent 5" w:semiHidden="0" w:uiPriority="68" w:unhideWhenUsed="0"/>
+    <w:lsdException w:name="Medium Grid 3 Accent 5" w:semiHidden="0" w:uiPriority="69" w:unhideWhenUsed="0"/>
+    <w:lsdException w:name="Dark List Accent 5" w:semiHidden="0" w:uiPriority="70" w:unhideWhenUsed="0"/>
+    <w:lsdException w:name="Colorful Shading Accent 5" w:semiHidden="0" w:uiPriority="71" w:unhideWhenUsed="0"/>
+    <w:lsdException w:name="Colorful List Accent 5" w:semiHidden="0" w:uiPriority="72" w:unhideWhenUsed="0"/>
+    <w:lsdException w:name="Colorful Grid Accent 5" w:semiHidden="0" w:uiPriority="73" w:unhideWhenUsed="0"/>
+    <w:lsdException w:name="Light Shading Accent 6" w:semiHidden="0" w:uiPriority="60" w:unhideWhenUsed="0"/>
+    <w:lsdException w:name="Light List Accent 6" w:semiHidden="0" w:uiPriority="61" w:unhideWhenUsed="0"/>
+    <w:lsdException w:name="Light Grid Accent 6" w:semiHidden="0" w:uiPriority="62" w:unhideWhenUsed="0"/>
+    <w:lsdException w:name="Medium Shading 1 Accent 6" w:semiHidden="0" w:uiPriority="63" w:unhideWhenUsed="0"/>
+    <w:lsdException w:name="Medium Shading 2 Accent 6" w:semiHidden="0" w:uiPriority="64" w:unhideWhenUsed="0"/>
+    <w:lsdException w:name="Medium List 1 Accent 6" w:semiHidden="0" w:uiPriority="65" w:unhideWhenUsed="0"/>
+    <w:lsdException w:name="Medium List 2 Accent 6" w:semiHidden="0" w:uiPriority="66" w:unhideWhenUsed="0"/>
+    <w:lsdException w:name="Medium Grid 1 Accent 6" w:semiHidden="0" w:uiPriority="67" w:unhideWhenUsed="0"/>
+    <w:lsdException w:name="Medium Grid 2 Accent 6" w:semiHidden="0" w:uiPriority="68" w:unhideWhenUsed="0"/>
+    <w:lsdException w:name="Medium Grid 3 Accent 6" w:semiHidden="0" w:uiPriority="69" w:unhideWhenUsed="0"/>
+    <w:lsdException w:name="Dark List Accent 6" w:semiHidden="0" w:uiPriority="70" w:unhideWhenUsed="0"/>
+    <w:lsdException w:name="Colorful Shading Accent 6" w:semiHidden="0" w:uiPriority="71" w:unhideWhenUsed="0"/>
+    <w:lsdException w:name="Colorful List Accent 6" w:semiHidden="0" w:uiPriority="72" w:unhideWhenUsed="0"/>
+    <w:lsdException w:name="Colorful Grid Accent 6" w:semiHidden="0" w:uiPriority="73" w:unhideWhenUsed="0"/>
+    <w:lsdException w:name="Subtle Emphasis" w:semiHidden="0" w:uiPriority="19" w:unhideWhenUsed="0" w:qFormat="1"/>
+    <w:lsdException w:name="Intense Emphasis" w:semiHidden="0" w:uiPriority="21" w:unhideWhenUsed="0" w:qFormat="1"/>
+    <w:lsdException w:name="Subtle Reference" w:semiHidden="0" w:uiPriority="31" w:unhideWhenUsed="0" w:qFormat="1"/>
+    <w:lsdException w:name="Intense Reference" w:semiHidden="0" w:uiPriority="32" w:unhideWhenUsed="0" w:qFormat="1"/>
+    <w:lsdException w:name="Book Title" w:semiHidden="0" w:uiPriority="33" w:unhideWhenUsed="0" w:qFormat="1"/>
+    <w:lsdException w:name="Bibliography" w:uiPriority="37"/>
+    <w:lsdException w:name="TOC Heading" w:uiPriority="39" w:qFormat="1"/>
+  </w:latentStyles>
+  <w:style w:type="paragraph" w:default="1" w:styleId="Normal">
+    <w:name w:val="Normal"/>
+    <w:qFormat/>
+  </w:style>
+  <w:style w:type="character" w:default="1" w:styleId="Fuentedeprrafopredeter">
+    <w:name w:val="Default Paragraph Font"/>
+    <w:uiPriority w:val="1"/>
+    <w:semiHidden/>
+    <w:unhideWhenUsed/>
+  </w:style>
+  <w:style w:type="table" w:default="1" w:styleId="Tablanormal">
+    <w:name w:val="Normal Table"/>
+    <w:uiPriority w:val="99"/>
+    <w:semiHidden/>
+    <w:unhideWhenUsed/>
+    <w:tblPr>
+      <w:tblInd w:w="0" w:type="dxa"/>
+      <w:tblCellMar>
+        <w:top w:w="0" w:type="dxa"/>
+        <w:left w:w="108" w:type="dxa"/>
+        <w:bottom w:w="0" w:type="dxa"/>
+        <w:right w:w="108" w:type="dxa"/>
+      </w:tblCellMar>
+    </w:tblPr>
+  </w:style>
+  <w:style w:type="numbering" w:default="1" w:styleId="Sinlista">
+    <w:name w:val="No List"/>
+    <w:uiPriority w:val="99"/>
+    <w:semiHidden/>
+    <w:unhideWhenUsed/>
+  </w:style>
+  <w:style w:type="paragraph" w:styleId="Textodeglobo">
+    <w:name w:val="Balloon Text"/>
+    <w:basedOn w:val="Normal"/>
+    <w:link w:val="TextodegloboCar"/>
+    <w:uiPriority w:val="99"/>
+    <w:semiHidden/>
+    <w:unhideWhenUsed/>
+    <w:rsid w:val="00936550"/>
+    <w:pPr>
+      <w:spacing w:after="0" w:line="240" w:lineRule="auto"/>
+    </w:pPr>
+    <w:rPr>
+      <w:rFonts w:ascii="Tahoma" w:hAnsi="Tahoma" w:cs="Tahoma"/>
+      <w:sz w:val="16"/>
+      <w:szCs w:val="16"/>
+    </w:rPr>
+  </w:style>
+  <w:style w:type="character" w:customStyle="1" w:styleId="TextodegloboCar">
+    <w:name w:val="Texto de globo Car"/>
+    <w:basedOn w:val="Fuentedeprrafopredeter"/>
+    <w:link w:val="Textodeglobo"/>
+    <w:uiPriority w:val="99"/>
+    <w:semiHidden/>
+    <w:rsid w:val="00936550"/>
+    <w:rPr>
+      <w:rFonts w:ascii="Tahoma" w:hAnsi="Tahoma" w:cs="Tahoma"/>
+      <w:sz w:val="16"/>
+      <w:szCs w:val="16"/>
+    </w:rPr>
+  </w:style>
+  <w:style w:type="paragraph" w:styleId="Prrafodelista">
+    <w:name w:val="List Paragraph"/>
+    <w:basedOn w:val="Normal"/>
+    <w:uiPriority w:val="34"/>
+    <w:qFormat/>
+    <w:rsid w:val="00FB1768"/>
+    <w:pPr>
+      <w:ind w:left="720"/>
+      <w:contextualSpacing/>
+    </w:pPr>
+  </w:style>
+  <w:style w:type="paragraph" w:styleId="Encabezado">
+    <w:name w:val="header"/>
+    <w:basedOn w:val="Normal"/>
+    <w:link w:val="EncabezadoCar"/>
+    <w:uiPriority w:val="99"/>
+    <w:unhideWhenUsed/>
+    <w:rsid w:val="00065541"/>
+    <w:pPr>
+      <w:tabs>
+        <w:tab w:val="center" w:pos="4252"/>
+        <w:tab w:val="right" w:pos="8504"/>
+      </w:tabs>
+      <w:spacing w:after="0" w:line="240" w:lineRule="auto"/>
+    </w:pPr>
+  </w:style>
+  <w:style w:type="character" w:customStyle="1" w:styleId="EncabezadoCar">
+    <w:name w:val="Encabezado Car"/>
+    <w:basedOn w:val="Fuentedeprrafopredeter"/>
+    <w:link w:val="Encabezado"/>
+    <w:uiPriority w:val="99"/>
+    <w:rsid w:val="00065541"/>
+  </w:style>
+  <w:style w:type="paragraph" w:styleId="Piedepgina">
+    <w:name w:val="footer"/>
+    <w:basedOn w:val="Normal"/>
+    <w:link w:val="PiedepginaCar"/>
+    <w:uiPriority w:val="99"/>
+    <w:unhideWhenUsed/>
+    <w:rsid w:val="00065541"/>
+    <w:pPr>
+      <w:tabs>
+        <w:tab w:val="center" w:pos="4252"/>
+        <w:tab w:val="right" w:pos="8504"/>
+      </w:tabs>
+      <w:spacing w:after="0" w:line="240" w:lineRule="auto"/>
+    </w:pPr>
+  </w:style>
+  <w:style w:type="character" w:customStyle="1" w:styleId="PiedepginaCar">
+    <w:name w:val="Pie de página Car"/>
+    <w:basedOn w:val="Fuentedeprrafopredeter"/>
+    <w:link w:val="Piedepgina"/>
+    <w:uiPriority w:val="99"/>
+    <w:rsid w:val="00065541"/>
+  </w:style>
+</w:styles>
+</file>
+
+<file path=word/stylesWithEffects.xml><?xml version="1.0" encoding="utf-8"?>
+<w:styles xmlns:wpc="http://schemas.microsoft.com/office/word/2010/wordprocessingCanvas" xmlns:mc="http://schemas.openxmlformats.org/markup-compatibility/2006" xmlns:o="urn:schemas-microsoft-com:office:office" xmlns:r="http://schemas.openxmlformats.org/officeDocument/2006/relationships" xmlns:m="http://schemas.openxmlformats.org/officeDocument/2006/math" xmlns:v="urn:schemas-microsoft-com:vml" xmlns:wp14="http://schemas.microsoft.com/office/word/2010/wordprocessingDrawing" xmlns:wp="http://schemas.openxmlformats.org/drawingml/2006/wordprocessingDrawing" xmlns:w10="urn:schemas-microsoft-com:office:word" xmlns:w="http://schemas.openxmlformats.org/wordprocessingml/2006/main" xmlns:w14="http://schemas.microsoft.com/office/word/2010/wordml" xmlns:wpg="http://schemas.microsoft.com/office/word/2010/wordprocessingGroup" xmlns:wpi="http://schemas.microsoft.com/office/word/2010/wordprocessingInk" xmlns:wne="http://schemas.microsoft.com/office/word/2006/wordml" xmlns:wps="http://schemas.microsoft.com/office/word/2010/wordprocessingShape" mc:Ignorable="w14 wp14">
+  <w:docDefaults>
+    <w:rPrDefault>
+      <w:rPr>
+        <w:rFonts w:asciiTheme="minorHAnsi" w:eastAsiaTheme="minorHAnsi" w:hAnsiTheme="minorHAnsi" w:cstheme="minorBidi"/>
+        <w:sz w:val="22"/>
+        <w:szCs w:val="22"/>
+        <w:lang w:val="es-AR" w:eastAsia="en-US" w:bidi="ar-SA"/>
+      </w:rPr>
+    </w:rPrDefault>
+    <w:pPrDefault>
+      <w:pPr>
+        <w:spacing w:after="200" w:line="276" w:lineRule="auto"/>
+      </w:pPr>
+    </w:pPrDefault>
+  </w:docDefaults>
+  <w:latentStyles w:defLockedState="0" w:defUIPriority="99" w:defSemiHidden="1" w:defUnhideWhenUsed="1" w:defQFormat="0" w:count="267">
+    <w:lsdException w:name="Normal" w:semiHidden="0" w:uiPriority="0" w:unhideWhenUsed="0" w:qFormat="1"/>
+    <w:lsdException w:name="heading 1" w:semiHidden="0" w:uiPriority="9" w:unhideWhenUsed="0" w:qFormat="1"/>
+    <w:lsdException w:name="heading 2" w:uiPriority="9" w:qFormat="1"/>
+    <w:lsdException w:name="heading 3" w:uiPriority="9" w:qFormat="1"/>
+    <w:lsdException w:name="heading 4" w:uiPriority="9" w:qFormat="1"/>
+    <w:lsdException w:name="heading 5" w:uiPriority="9" w:qFormat="1"/>
+    <w:lsdException w:name="heading 6" w:uiPriority="9" w:qFormat="1"/>
+    <w:lsdException w:name="heading 7" w:uiPriority="9" w:qFormat="1"/>
+    <w:lsdException w:name="heading 8" w:uiPriority="9" w:qFormat="1"/>
+    <w:lsdException w:name="heading 9" w:uiPriority="9" w:qFormat="1"/>
+    <w:lsdException w:name="toc 1" w:uiPriority="39"/>
+    <w:lsdException w:name="toc 2" w:uiPriority="39"/>
+    <w:lsdException w:name="toc 3" w:uiPriority="39"/>
+    <w:lsdException w:name="toc 4" w:uiPriority="39"/>
+    <w:lsdException w:name="toc 5" w:uiPriority="39"/>
+    <w:lsdException w:name="toc 6" w:uiPriority="39"/>
+    <w:lsdException w:name="toc 7" w:uiPriority="39"/>
+    <w:lsdException w:name="toc 8" w:uiPriority="39"/>
+    <w:lsdException w:name="toc 9" w:uiPriority="39"/>
+    <w:lsdException w:name="caption" w:uiPriority="35" w:qFormat="1"/>
+    <w:lsdException w:name="Title" w:semiHidden="0" w:uiPriority="10" w:unhideWhenUsed="0" w:qFormat="1"/>
+    <w:lsdException w:name="Default Paragraph Font" w:uiPriority="1"/>
+    <w:lsdException w:name="Subtitle" w:semiHidden="0" w:uiPriority="11" w:unhideWhenUsed="0" w:qFormat="1"/>
+    <w:lsdException w:name="Strong" w:semiHidden="0" w:uiPriority="22" w:unhideWhenUsed="0" w:qFormat="1"/>
+    <w:lsdException w:name="Emphasis" w:semiHidden="0" w:uiPriority="20" w:unhideWhenUsed="0" w:qFormat="1"/>
+    <w:lsdException w:name="Table Grid" w:semiHidden="0" w:uiPriority="59" w:unhideWhenUsed="0"/>
+    <w:lsdException w:name="Placeholder Text" w:unhideWhenUsed="0"/>
+    <w:lsdException w:name="No Spacing" w:semiHidden="0" w:uiPriority="1" w:unhideWhenUsed="0" w:qFormat="1"/>
+    <w:lsdException w:name="Light Shading" w:semiHidden="0" w:uiPriority="60" w:unhideWhenUsed="0"/>
+    <w:lsdException w:name="Light List" w:semiHidden="0" w:uiPriority="61" w:unhideWhenUsed="0"/>
+    <w:lsdException w:name="Light Grid" w:semiHidden="0" w:uiPriority="62" w:unhideWhenUsed="0"/>
+    <w:lsdException w:name="Medium Shading 1" w:semiHidden="0" w:uiPriority="63" w:unhideWhenUsed="0"/>
+    <w:lsdException w:name="Medium Shading 2" w:semiHidden="0" w:uiPriority="64" w:unhideWhenUsed="0"/>
+    <w:lsdException w:name="Medium List 1" w:semiHidden="0" w:uiPriority="65" w:unhideWhenUsed="0"/>
+    <w:lsdException w:name="Medium List 2" w:semiHidden="0" w:uiPriority="66" w:unhideWhenUsed="0"/>
+    <w:lsdException w:name="Medium Grid 1" w:semiHidden="0" w:uiPriority="67" w:unhideWhenUsed="0"/>
+    <w:lsdException w:name="Medium Grid 2" w:semiHidden="0" w:uiPriority="68" w:unhideWhenUsed="0"/>
+    <w:lsdException w:name="Medium Grid 3" w:semiHidden="0" w:uiPriority="69" w:unhideWhenUsed="0"/>
+    <w:lsdException w:name="Dark List" w:semiHidden="0" w:uiPriority="70" w:unhideWhenUsed="0"/>
+    <w:lsdException w:name="Colorful Shading" w:semiHidden="0" w:uiPriority="71" w:unhideWhenUsed="0"/>
+    <w:lsdException w:name="Colorful List" w:semiHidden="0" w:uiPriority="72" w:unhideWhenUsed="0"/>
+    <w:lsdException w:name="Colorful Grid" w:semiHidden="0" w:uiPriority="73" w:unhideWhenUsed="0"/>
+    <w:lsdException w:name="Light Shading Accent 1" w:semiHidden="0" w:uiPriority="60" w:unhideWhenUsed="0"/>
+    <w:lsdException w:name="Light List Accent 1" w:semiHidden="0" w:uiPriority="61" w:unhideWhenUsed="0"/>
+    <w:lsdException w:name="Light Grid Accent 1" w:semiHidden="0" w:uiPriority="62" w:unhideWhenUsed="0"/>
+    <w:lsdException w:name="Medium Shading 1 Accent 1" w:semiHidden="0" w:uiPriority="63" w:unhideWhenUsed="0"/>
+    <w:lsdException w:name="Medium Shading 2 Accent 1" w:semiHidden="0" w:uiPriority="64" w:unhideWhenUsed="0"/>
+    <w:lsdException w:name="Medium List 1 Accent 1" w:semiHidden="0" w:uiPriority="65" w:unhideWhenUsed="0"/>
+    <w:lsdException w:name="Revision" w:unhideWhenUsed="0"/>
+    <w:lsdException w:name="List Paragraph" w:semiHidden="0" w:uiPriority="34" w:unhideWhenUsed="0" w:qFormat="1"/>
+    <w:lsdException w:name="Quote" w:semiHidden="0" w:uiPriority="29" w:unhideWhenUsed="0" w:qFormat="1"/>
+    <w:lsdException w:name="Intense Quote" w:semiHidden="0" w:uiPriority="30" w:unhideWhenUsed="0" w:qFormat="1"/>
+    <w:lsdException w:name="Medium List 2 Accent 1" w:semiHidden="0" w:uiPriority="66" w:unhideWhenUsed="0"/>
+    <w:lsdException w:name="Medium Grid 1 Accent 1" w:semiHidden="0" w:uiPriority="67" w:unhideWhenUsed="0"/>
+    <w:lsdException w:name="Medium Grid 2 Accent 1" w:semiHidden="0" w:uiPriority="68" w:unhideWhenUsed="0"/>
+    <w:lsdException w:name="Medium Grid 3 Accent 1" w:semiHidden="0" w:uiPriority="69" w:unhideWhenUsed="0"/>
+    <w:lsdException w:name="Dark List Accent 1" w:semiHidden="0" w:uiPriority="70" w:unhideWhenUsed="0"/>
+    <w:lsdException w:name="Colorful Shading Accent 1" w:semiHidden="0" w:uiPriority="71" w:unhideWhenUsed="0"/>
+    <w:lsdException w:name="Colorful List Accent 1" w:semiHidden="0" w:uiPriority="72" w:unhideWhenUsed="0"/>
+    <w:lsdException w:name="Colorful Grid Accent 1" w:semiHidden="0" w:uiPriority="73" w:unhideWhenUsed="0"/>
+    <w:lsdException w:name="Light Shading Accent 2" w:semiHidden="0" w:uiPriority="60" w:unhideWhenUsed="0"/>
+    <w:lsdException w:name="Light List Accent 2" w:semiHidden="0" w:uiPriority="61" w:unhideWhenUsed="0"/>
+    <w:lsdException w:name="Light Grid Accent 2" w:semiHidden="0" w:uiPriority="62" w:unhideWhenUsed="0"/>
+    <w:lsdException w:name="Medium Shading 1 Accent 2" w:semiHidden="0" w:uiPriority="63" w:unhideWhenUsed="0"/>
+    <w:lsdException w:name="Medium Shading 2 Accent 2" w:semiHidden="0" w:uiPriority="64" w:unhideWhenUsed="0"/>
+    <w:lsdException w:name="Medium List 1 Accent 2" w:semiHidden="0" w:uiPriority="65" w:unhideWhenUsed="0"/>
+    <w:lsdException w:name="Medium List 2 Accent 2" w:semiHidden="0" w:uiPriority="66" w:unhideWhenUsed="0"/>
+    <w:lsdException w:name="Medium Grid 1 Accent 2" w:semiHidden="0" w:uiPriority="67" w:unhideWhenUsed="0"/>
+    <w:lsdException w:name="Medium Grid 2 Accent 2" w:semiHidden="0" w:uiPriority="68" w:unhideWhenUsed="0"/>
+    <w:lsdException w:name="Medium Grid 3 Accent 2" w:semiHidden="0" w:uiPriority="69" w:unhideWhenUsed="0"/>
+    <w:lsdException w:name="Dark List Accent 2" w:semiHidden="0" w:uiPriority="70" w:unhideWhenUsed="0"/>
+    <w:lsdException w:name="Colorful Shading Accent 2" w:semiHidden="0" w:uiPriority="71" w:unhideWhenUsed="0"/>
+    <w:lsdException w:name="Colorful List Accent 2" w:semiHidden="0" w:uiPriority="72" w:unhideWhenUsed="0"/>
+    <w:lsdException w:name="Colorful Grid Accent 2" w:semiHidden="0" w:uiPriority="73" w:unhideWhenUsed="0"/>
+    <w:lsdException w:name="Light Shading Accent 3" w:semiHidden="0" w:uiPriority="60" w:unhideWhenUsed="0"/>
+    <w:lsdException w:name="Light List Accent 3" w:semiHidden="0" w:uiPriority="61" w:unhideWhenUsed="0"/>
+    <w:lsdException w:name="Light Grid Accent 3" w:semiHidden="0" w:uiPriority="62" w:unhideWhenUsed="0"/>
+    <w:lsdException w:name="Medium Shading 1 Accent 3" w:semiHidden="0" w:uiPriority="63" w:unhideWhenUsed="0"/>
+    <w:lsdException w:name="Medium Shading 2 Accent 3" w:semiHidden="0" w:uiPriority="64" w:unhideWhenUsed="0"/>
+    <w:lsdException w:name="Medium List 1 Accent 3" w:semiHidden="0" w:uiPriority="65" w:unhideWhenUsed="0"/>
+    <w:lsdException w:name="Medium List 2 Accent 3" w:semiHidden="0" w:uiPriority="66" w:unhideWhenUsed="0"/>
+    <w:lsdException w:name="Medium Grid 1 Accent 3" w:semiHidden="0" w:uiPriority="67" w:unhideWhenUsed="0"/>
+    <w:lsdException w:name="Medium Grid 2 Accent 3" w:semiHidden="0" w:uiPriority="68" w:unhideWhenUsed="0"/>
+    <w:lsdException w:name="Medium Grid 3 Accent 3" w:semiHidden="0" w:uiPriority="69" w:unhideWhenUsed="0"/>
+    <w:lsdException w:name="Dark List Accent 3" w:semiHidden="0" w:uiPriority="70" w:unhideWhenUsed="0"/>
+    <w:lsdException w:name="Colorful Shading Accent 3" w:semiHidden="0" w:uiPriority="71" w:unhideWhenUsed="0"/>
+    <w:lsdException w:name="Colorful List Accent 3" w:semiHidden="0" w:uiPriority="72" w:unhideWhenUsed="0"/>
+    <w:lsdException w:name="Colorful Grid Accent 3" w:semiHidden="0" w:uiPriority="73" w:unhideWhenUsed="0"/>
+    <w:lsdException w:name="Light Shading Accent 4" w:semiHidden="0" w:uiPriority="60" w:unhideWhenUsed="0"/>
+    <w:lsdException w:name="Light List Accent 4" w:semiHidden="0" w:uiPriority="61" w:unhideWhenUsed="0"/>
+    <w:lsdException w:name="Light Grid Accent 4" w:semiHidden="0" w:uiPriority="62" w:unhideWhenUsed="0"/>
+    <w:lsdException w:name="Medium Shading 1 Accent 4" w:semiHidden="0" w:uiPriority="63" w:unhideWhenUsed="0"/>
+    <w:lsdException w:name="Medium Shading 2 Accent 4" w:semiHidden="0" w:uiPriority="64" w:unhideWhenUsed="0"/>
+    <w:lsdException w:name="Medium List 1 Accent 4" w:semiHidden="0" w:uiPriority="65" w:unhideWhenUsed="0"/>
+    <w:lsdException w:name="Medium List 2 Accent 4" w:semiHidden="0" w:uiPriority="66" w:unhideWhenUsed="0"/>
+    <w:lsdException w:name="Medium Grid 1 Accent 4" w:semiHidden="0" w:uiPriority="67" w:unhideWhenUsed="0"/>
+    <w:lsdException w:name="Medium Grid 2 Accent 4" w:semiHidden="0" w:uiPriority="68" w:unhideWhenUsed="0"/>
+    <w:lsdException w:name="Medium Grid 3 Accent 4" w:semiHidden="0" w:uiPriority="69" w:unhideWhenUsed="0"/>
+    <w:lsdException w:name="Dark List Accent 4" w:semiHidden="0" w:uiPriority="70" w:unhideWhenUsed="0"/>
+    <w:lsdException w:name="Colorful Shading Accent 4" w:semiHidden="0" w:uiPriority="71" w:unhideWhenUsed="0"/>
+    <w:lsdException w:name="Colorful List Accent 4" w:semiHidden="0" w:uiPriority="72" w:unhideWhenUsed="0"/>
+    <w:lsdException w:name="Colorful Grid Accent 4" w:semiHidden="0" w:uiPriority="73" w:unhideWhenUsed="0"/>
+    <w:lsdException w:name="Light Shading Accent 5" w:semiHidden="0" w:uiPriority="60" w:unhideWhenUsed="0"/>
+    <w:lsdException w:name="Light List Accent 5" w:semiHidden="0" w:uiPriority="61" w:unhideWhenUsed="0"/>
+    <w:lsdException w:name="Light Grid Accent 5" w:semiHidden="0" w:uiPriority="62" w:unhideWhenUsed="0"/>
+    <w:lsdException w:name="Medium Shading 1 Accent 5" w:semiHidden="0" w:uiPriority="63" w:unhideWhenUsed="0"/>
+    <w:lsdException w:name="Medium Shading 2 Accent 5" w:semiHidden="0" w:uiPriority="64" w:unhideWhenUsed="0"/>
+    <w:lsdException w:name="Medium List 1 Accent 5" w:semiHidden="0" w:uiPriority="65" w:unhideWhenUsed="0"/>
+    <w:lsdException w:name="Medium List 2 Accent 5" w:semiHidden="0" w:uiPriority="66" w:unhideWhenUsed="0"/>
+    <w:lsdException w:name="Medium Grid 1 Accent 5" w:semiHidden="0" w:uiPriority="67" w:unhideWhenUsed="0"/>
+    <w:lsdException w:name="Medium Grid 2 Accent 5" w:semiHidden="0" w:uiPriority="68" w:unhideWhenUsed="0"/>
+    <w:lsdException w:name="Medium Grid 3 Accent 5" w:semiHidden="0" w:uiPriority="69" w:unhideWhenUsed="0"/>
+    <w:lsdException w:name="Dark List Accent 5" w:semiHidden="0" w:uiPriority="70" w:unhideWhenUsed="0"/>
+    <w:lsdException w:name="Colorful Shading Accent 5" w:semiHidden="0" w:uiPriority="71" w:unhideWhenUsed="0"/>
+    <w:lsdException w:name="Colorful List Accent 5" w:semiHidden="0" w:uiPriority="72" w:unhideWhenUsed="0"/>
+    <w:lsdException w:name="Colorful Grid Accent 5" w:semiHidden="0" w:uiPriority="73" w:unhideWhenUsed="0"/>
+    <w:lsdException w:name="Light Shading Accent 6" w:semiHidden="0" w:uiPriority="60" w:unhideWhenUsed="0"/>
+    <w:lsdException w:name="Light List Accent 6" w:semiHidden="0" w:uiPriority="61" w:unhideWhenUsed="0"/>
+    <w:lsdException w:name="Light Grid Accent 6" w:semiHidden="0" w:uiPriority="62" w:unhideWhenUsed="0"/>
+    <w:lsdException w:name="Medium Shading 1 Accent 6" w:semiHidden="0" w:uiPriority="63" w:unhideWhenUsed="0"/>
+    <w:lsdException w:name="Medium Shading 2 Accent 6" w:semiHidden="0" w:uiPriority="64" w:unhideWhenUsed="0"/>
+    <w:lsdException w:name="Medium List 1 Accent 6" w:semiHidden="0" w:uiPriority="65" w:unhideWhenUsed="0"/>
+    <w:lsdException w:name="Medium List 2 Accent 6" w:semiHidden="0" w:uiPriority="66" w:unhideWhenUsed="0"/>
+    <w:lsdException w:name="Medium Grid 1 Accent 6" w:semiHidden="0" w:uiPriority="67" w:unhideWhenUsed="0"/>
+    <w:lsdException w:name="Medium Grid 2 Accent 6" w:semiHidden="0" w:uiPriority="68" w:unhideWhenUsed="0"/>
+    <w:lsdException w:name="Medium Grid 3 Accent 6" w:semiHidden="0" w:uiPriority="69" w:unhideWhenUsed="0"/>
+    <w:lsdException w:name="Dark List Accent 6" w:semiHidden="0" w:uiPriority="70" w:unhideWhenUsed="0"/>
+    <w:lsdException w:name="Colorful Shading Accent 6" w:semiHidden="0" w:uiPriority="71" w:unhideWhenUsed="0"/>
+    <w:lsdException w:name="Colorful List Accent 6" w:semiHidden="0" w:uiPriority="72" w:unhideWhenUsed="0"/>
+    <w:lsdException w:name="Colorful Grid Accent 6" w:semiHidden="0" w:uiPriority="73" w:unhideWhenUsed="0"/>
+    <w:lsdException w:name="Subtle Emphasis" w:semiHidden="0" w:uiPriority="19" w:unhideWhenUsed="0" w:qFormat="1"/>
+    <w:lsdException w:name="Intense Emphasis" w:semiHidden="0" w:uiPriority="21" w:unhideWhenUsed="0" w:qFormat="1"/>
+    <w:lsdException w:name="Subtle Reference" w:semiHidden="0" w:uiPriority="31" w:unhideWhenUsed="0" w:qFormat="1"/>
+    <w:lsdException w:name="Intense Reference" w:semiHidden="0" w:uiPriority="32" w:unhideWhenUsed="0" w:qFormat="1"/>
+    <w:lsdException w:name="Book Title" w:semiHidden="0" w:uiPriority="33" w:unhideWhenUsed="0" w:qFormat="1"/>
+    <w:lsdException w:name="Bibliography" w:uiPriority="37"/>
+    <w:lsdException w:name="TOC Heading" w:uiPriority="39" w:qFormat="1"/>
   </w:latentStyles>
   <w:style w:type="paragraph" w:default="1" w:styleId="Normal">
     <w:name w:val="Normal"/>

</xml_diff>

<commit_message>
subo la otra captura de merge
</commit_message>
<xml_diff>
--- a/Capturas de pantalla.docx
+++ b/Capturas de pantalla.docx
@@ -1180,16 +1180,72 @@
           </wp:inline>
         </w:drawing>
       </w:r>
+    </w:p>
+    <w:p>
+      <w:pPr>
+        <w:rPr>
+          <w:sz w:val="32"/>
+          <w:szCs w:val="32"/>
+        </w:rPr>
+      </w:pPr>
+      <w:r>
+        <w:rPr>
+          <w:noProof/>
+          <w:sz w:val="32"/>
+          <w:szCs w:val="32"/>
+          <w:lang w:eastAsia="es-AR"/>
+        </w:rPr>
+        <w:drawing>
+          <wp:inline distT="0" distB="0" distL="0" distR="0">
+            <wp:extent cx="5608320" cy="3154680"/>
+            <wp:effectExtent l="0" t="0" r="0" b="7620"/>
+            <wp:docPr id="13" name="Imagen 13"/>
+            <wp:cNvGraphicFramePr>
+              <a:graphicFrameLocks xmlns:a="http://schemas.openxmlformats.org/drawingml/2006/main" noChangeAspect="1"/>
+            </wp:cNvGraphicFramePr>
+            <a:graphic xmlns:a="http://schemas.openxmlformats.org/drawingml/2006/main">
+              <a:graphicData uri="http://schemas.openxmlformats.org/drawingml/2006/picture">
+                <pic:pic xmlns:pic="http://schemas.openxmlformats.org/drawingml/2006/picture">
+                  <pic:nvPicPr>
+                    <pic:cNvPr id="0" name="Picture 1"/>
+                    <pic:cNvPicPr>
+                      <a:picLocks noChangeAspect="1" noChangeArrowheads="1"/>
+                    </pic:cNvPicPr>
+                  </pic:nvPicPr>
+                  <pic:blipFill>
+                    <a:blip r:embed="rId19" cstate="print">
+                      <a:extLst>
+                        <a:ext uri="{28A0092B-C50C-407E-A947-70E740481C1C}">
+                          <a14:useLocalDpi xmlns:a14="http://schemas.microsoft.com/office/drawing/2010/main" val="0"/>
+                        </a:ext>
+                      </a:extLst>
+                    </a:blip>
+                    <a:srcRect/>
+                    <a:stretch>
+                      <a:fillRect/>
+                    </a:stretch>
+                  </pic:blipFill>
+                  <pic:spPr bwMode="auto">
+                    <a:xfrm>
+                      <a:off x="0" y="0"/>
+                      <a:ext cx="5608320" cy="3154680"/>
+                    </a:xfrm>
+                    <a:prstGeom prst="rect">
+                      <a:avLst/>
+                    </a:prstGeom>
+                    <a:noFill/>
+                    <a:ln>
+                      <a:noFill/>
+                    </a:ln>
+                  </pic:spPr>
+                </pic:pic>
+              </a:graphicData>
+            </a:graphic>
+          </wp:inline>
+        </w:drawing>
+      </w:r>
       <w:bookmarkStart w:id="0" w:name="_GoBack"/>
       <w:bookmarkEnd w:id="0"/>
-    </w:p>
-    <w:p>
-      <w:pPr>
-        <w:rPr>
-          <w:sz w:val="32"/>
-          <w:szCs w:val="32"/>
-        </w:rPr>
-      </w:pPr>
     </w:p>
     <w:p>
       <w:pPr>

</xml_diff>

<commit_message>
Subo las modificaciones que hice desde la rama modifinforme
</commit_message>
<xml_diff>
--- a/Capturas de pantalla.docx
+++ b/Capturas de pantalla.docx
@@ -633,7 +633,23 @@
           <w:sz w:val="32"/>
           <w:szCs w:val="32"/>
         </w:rPr>
-        <w:t xml:space="preserve"> y como y para que los utilizamos.</w:t>
+        <w:t xml:space="preserve"> y </w:t>
+      </w:r>
+      <w:proofErr w:type="spellStart"/>
+      <w:r>
+        <w:rPr>
+          <w:sz w:val="32"/>
+          <w:szCs w:val="32"/>
+        </w:rPr>
+        <w:t>como</w:t>
+      </w:r>
+      <w:proofErr w:type="spellEnd"/>
+      <w:r>
+        <w:rPr>
+          <w:sz w:val="32"/>
+          <w:szCs w:val="32"/>
+        </w:rPr>
+        <w:t xml:space="preserve"> y para que los utilizamos.</w:t>
       </w:r>
     </w:p>
     <w:p>
@@ -897,6 +913,56 @@
         </w:rPr>
         <w:t xml:space="preserve"> y se explica que es lo que se sube y que es lo que se modificó.</w:t>
       </w:r>
+      <w:r>
+        <w:rPr>
+          <w:noProof/>
+          <w:lang w:eastAsia="es-AR"/>
+        </w:rPr>
+        <w:t xml:space="preserve"> </w:t>
+      </w:r>
+      <w:r>
+        <w:rPr>
+          <w:noProof/>
+          <w:lang w:eastAsia="es-AR"/>
+        </w:rPr>
+        <w:drawing>
+          <wp:inline distT="0" distB="0" distL="0" distR="0" wp14:anchorId="789D3FEE" wp14:editId="7B33DBC1">
+            <wp:extent cx="5612130" cy="3155315"/>
+            <wp:effectExtent l="0" t="0" r="7620" b="6985"/>
+            <wp:docPr id="13" name="Imagen 13"/>
+            <wp:cNvGraphicFramePr>
+              <a:graphicFrameLocks xmlns:a="http://schemas.openxmlformats.org/drawingml/2006/main" noChangeAspect="1"/>
+            </wp:cNvGraphicFramePr>
+            <a:graphic xmlns:a="http://schemas.openxmlformats.org/drawingml/2006/main">
+              <a:graphicData uri="http://schemas.openxmlformats.org/drawingml/2006/picture">
+                <pic:pic xmlns:pic="http://schemas.openxmlformats.org/drawingml/2006/picture">
+                  <pic:nvPicPr>
+                    <pic:cNvPr id="0" name=""/>
+                    <pic:cNvPicPr/>
+                  </pic:nvPicPr>
+                  <pic:blipFill>
+                    <a:blip r:embed="rId11"/>
+                    <a:stretch>
+                      <a:fillRect/>
+                    </a:stretch>
+                  </pic:blipFill>
+                  <pic:spPr>
+                    <a:xfrm>
+                      <a:off x="0" y="0"/>
+                      <a:ext cx="5612130" cy="3155315"/>
+                    </a:xfrm>
+                    <a:prstGeom prst="rect">
+                      <a:avLst/>
+                    </a:prstGeom>
+                  </pic:spPr>
+                </pic:pic>
+              </a:graphicData>
+            </a:graphic>
+          </wp:inline>
+        </w:drawing>
+      </w:r>
+      <w:bookmarkStart w:id="0" w:name="_GoBack"/>
+      <w:bookmarkEnd w:id="0"/>
     </w:p>
     <w:p>
       <w:pPr>
@@ -928,7 +994,7 @@
                     <pic:cNvPicPr/>
                   </pic:nvPicPr>
                   <pic:blipFill>
-                    <a:blip r:embed="rId11">
+                    <a:blip r:embed="rId12">
                       <a:extLst>
                         <a:ext uri="{28A0092B-C50C-407E-A947-70E740481C1C}">
                           <a14:useLocalDpi xmlns:a14="http://schemas.microsoft.com/office/drawing/2010/main" val="0"/>
@@ -967,6 +1033,7 @@
           <w:noProof/>
           <w:lang w:eastAsia="es-AR"/>
         </w:rPr>
+        <w:lastRenderedPageBreak/>
         <w:drawing>
           <wp:inline distT="0" distB="0" distL="0" distR="0" wp14:anchorId="7919803E" wp14:editId="533A0CF4">
             <wp:extent cx="5612130" cy="3155315"/>
@@ -983,7 +1050,7 @@
                     <pic:cNvPicPr/>
                   </pic:nvPicPr>
                   <pic:blipFill>
-                    <a:blip r:embed="rId12"/>
+                    <a:blip r:embed="rId13"/>
                     <a:stretch>
                       <a:fillRect/>
                     </a:stretch>
@@ -1016,116 +1083,107 @@
           <w:sz w:val="32"/>
           <w:szCs w:val="32"/>
         </w:rPr>
+        <w:t xml:space="preserve">Pasamos a </w:t>
+      </w:r>
+      <w:proofErr w:type="spellStart"/>
+      <w:r>
+        <w:rPr>
+          <w:sz w:val="32"/>
+          <w:szCs w:val="32"/>
+        </w:rPr>
+        <w:t>git</w:t>
+      </w:r>
+      <w:proofErr w:type="spellEnd"/>
+      <w:r>
+        <w:rPr>
+          <w:sz w:val="32"/>
+          <w:szCs w:val="32"/>
+        </w:rPr>
+        <w:t xml:space="preserve"> </w:t>
+      </w:r>
+      <w:proofErr w:type="spellStart"/>
+      <w:r>
+        <w:rPr>
+          <w:sz w:val="32"/>
+          <w:szCs w:val="32"/>
+        </w:rPr>
+        <w:t>Push</w:t>
+      </w:r>
+      <w:proofErr w:type="spellEnd"/>
+      <w:r>
+        <w:rPr>
+          <w:sz w:val="32"/>
+          <w:szCs w:val="32"/>
+        </w:rPr>
+        <w:t>.</w:t>
+      </w:r>
+    </w:p>
+    <w:p>
+      <w:pPr>
+        <w:rPr>
+          <w:sz w:val="32"/>
+          <w:szCs w:val="32"/>
+        </w:rPr>
+      </w:pPr>
+      <w:r>
+        <w:rPr>
+          <w:sz w:val="32"/>
+          <w:szCs w:val="32"/>
+        </w:rPr>
+        <w:t xml:space="preserve">Las </w:t>
+      </w:r>
+      <w:r>
+        <w:rPr>
+          <w:sz w:val="32"/>
+          <w:szCs w:val="32"/>
+        </w:rPr>
+        <w:t xml:space="preserve">siguientes </w:t>
+      </w:r>
+      <w:r>
+        <w:rPr>
+          <w:sz w:val="32"/>
+          <w:szCs w:val="32"/>
+        </w:rPr>
+        <w:t xml:space="preserve">capturas muestran los momentos </w:t>
+      </w:r>
+      <w:r>
+        <w:rPr>
+          <w:sz w:val="32"/>
+          <w:szCs w:val="32"/>
+        </w:rPr>
+        <w:t>en que se suben los cambios realizados en ciertos archivos.</w:t>
+      </w:r>
+    </w:p>
+    <w:p>
+      <w:pPr>
+        <w:rPr>
+          <w:sz w:val="32"/>
+          <w:szCs w:val="32"/>
+        </w:rPr>
+      </w:pPr>
+      <w:r>
+        <w:rPr>
+          <w:sz w:val="32"/>
+          <w:szCs w:val="32"/>
+        </w:rPr>
+        <w:t>Por ejemplo en la primera, se ve el momento en el que se suben la caratula e introducción ya terminadas al repositorio.</w:t>
+      </w:r>
+    </w:p>
+    <w:p>
+      <w:pPr>
+        <w:rPr>
+          <w:sz w:val="32"/>
+          <w:szCs w:val="32"/>
+        </w:rPr>
+      </w:pPr>
+      <w:r>
+        <w:rPr>
+          <w:noProof/>
+          <w:sz w:val="32"/>
+          <w:szCs w:val="32"/>
+          <w:lang w:eastAsia="es-AR"/>
+        </w:rPr>
         <w:lastRenderedPageBreak/>
-        <w:t xml:space="preserve">Pasamos a </w:t>
-      </w:r>
-      <w:proofErr w:type="spellStart"/>
-      <w:r>
-        <w:rPr>
-          <w:sz w:val="32"/>
-          <w:szCs w:val="32"/>
-        </w:rPr>
-        <w:t>git</w:t>
-      </w:r>
-      <w:proofErr w:type="spellEnd"/>
-      <w:r>
-        <w:rPr>
-          <w:sz w:val="32"/>
-          <w:szCs w:val="32"/>
-        </w:rPr>
-        <w:t xml:space="preserve"> </w:t>
-      </w:r>
-      <w:proofErr w:type="spellStart"/>
-      <w:r>
-        <w:rPr>
-          <w:sz w:val="32"/>
-          <w:szCs w:val="32"/>
-        </w:rPr>
-        <w:t>Push</w:t>
-      </w:r>
-      <w:proofErr w:type="spellEnd"/>
-      <w:r>
-        <w:rPr>
-          <w:sz w:val="32"/>
-          <w:szCs w:val="32"/>
-        </w:rPr>
-        <w:t>.</w:t>
-      </w:r>
-    </w:p>
-    <w:p>
-      <w:pPr>
-        <w:rPr>
-          <w:sz w:val="32"/>
-          <w:szCs w:val="32"/>
-        </w:rPr>
-      </w:pPr>
-      <w:r>
-        <w:rPr>
-          <w:sz w:val="32"/>
-          <w:szCs w:val="32"/>
-        </w:rPr>
-        <w:t xml:space="preserve">Las </w:t>
-      </w:r>
-      <w:r>
-        <w:rPr>
-          <w:sz w:val="32"/>
-          <w:szCs w:val="32"/>
-        </w:rPr>
-        <w:t xml:space="preserve">siguientes </w:t>
-      </w:r>
-      <w:r>
-        <w:rPr>
-          <w:sz w:val="32"/>
-          <w:szCs w:val="32"/>
-        </w:rPr>
-        <w:t xml:space="preserve">capturas muestran los momentos </w:t>
-      </w:r>
-      <w:r>
-        <w:rPr>
-          <w:sz w:val="32"/>
-          <w:szCs w:val="32"/>
-        </w:rPr>
-        <w:t>en que se suben los cambios realizados en ciertos archivos.</w:t>
-      </w:r>
-    </w:p>
-    <w:p>
-      <w:pPr>
-        <w:rPr>
-          <w:sz w:val="32"/>
-          <w:szCs w:val="32"/>
-        </w:rPr>
-      </w:pPr>
-      <w:r>
-        <w:rPr>
-          <w:sz w:val="32"/>
-          <w:szCs w:val="32"/>
-        </w:rPr>
-        <w:t xml:space="preserve">Por ejemplo en la primera, se ve el momento en el que </w:t>
-      </w:r>
-      <w:bookmarkStart w:id="0" w:name="_GoBack"/>
-      <w:bookmarkEnd w:id="0"/>
-      <w:r>
-        <w:rPr>
-          <w:sz w:val="32"/>
-          <w:szCs w:val="32"/>
-        </w:rPr>
-        <w:t>se suben la caratula e introducción ya terminadas al repositorio.</w:t>
-      </w:r>
-    </w:p>
-    <w:p>
-      <w:pPr>
-        <w:rPr>
-          <w:sz w:val="32"/>
-          <w:szCs w:val="32"/>
-        </w:rPr>
-      </w:pPr>
-      <w:r>
-        <w:rPr>
-          <w:noProof/>
-          <w:sz w:val="32"/>
-          <w:szCs w:val="32"/>
-          <w:lang w:eastAsia="es-AR"/>
-        </w:rPr>
         <w:drawing>
           <wp:inline distT="0" distB="0" distL="0" distR="0">
             <wp:extent cx="6082300" cy="3267075"/>
@@ -1142,7 +1200,7 @@
                     <pic:cNvPicPr/>
                   </pic:nvPicPr>
                   <pic:blipFill>
-                    <a:blip r:embed="rId13">
+                    <a:blip r:embed="rId14">
                       <a:extLst>
                         <a:ext uri="{28A0092B-C50C-407E-A947-70E740481C1C}">
                           <a14:useLocalDpi xmlns:a14="http://schemas.microsoft.com/office/drawing/2010/main" val="0"/>
@@ -1189,7 +1247,7 @@
                     <pic:cNvPicPr/>
                   </pic:nvPicPr>
                   <pic:blipFill>
-                    <a:blip r:embed="rId14"/>
+                    <a:blip r:embed="rId15"/>
                     <a:stretch>
                       <a:fillRect/>
                     </a:stretch>
@@ -1239,7 +1297,7 @@
                     <pic:cNvPicPr/>
                   </pic:nvPicPr>
                   <pic:blipFill>
-                    <a:blip r:embed="rId15"/>
+                    <a:blip r:embed="rId16"/>
                     <a:stretch>
                       <a:fillRect/>
                     </a:stretch>
@@ -1383,7 +1441,7 @@
                     </pic:cNvPicPr>
                   </pic:nvPicPr>
                   <pic:blipFill>
-                    <a:blip r:embed="rId16" cstate="print">
+                    <a:blip r:embed="rId17" cstate="print">
                       <a:extLst>
                         <a:ext uri="{28A0092B-C50C-407E-A947-70E740481C1C}">
                           <a14:useLocalDpi xmlns:a14="http://schemas.microsoft.com/office/drawing/2010/main" val="0"/>
@@ -1448,7 +1506,7 @@
                     </pic:cNvPicPr>
                   </pic:nvPicPr>
                   <pic:blipFill>
-                    <a:blip r:embed="rId17" cstate="print">
+                    <a:blip r:embed="rId18" cstate="print">
                       <a:extLst>
                         <a:ext uri="{28A0092B-C50C-407E-A947-70E740481C1C}">
                           <a14:useLocalDpi xmlns:a14="http://schemas.microsoft.com/office/drawing/2010/main" val="0"/>
@@ -1510,7 +1568,7 @@
                     <pic:cNvPicPr/>
                   </pic:nvPicPr>
                   <pic:blipFill>
-                    <a:blip r:embed="rId18"/>
+                    <a:blip r:embed="rId19"/>
                     <a:stretch>
                       <a:fillRect/>
                     </a:stretch>
@@ -1538,6 +1596,150 @@
           <w:szCs w:val="48"/>
         </w:rPr>
       </w:pPr>
+    </w:p>
+    <w:p>
+      <w:pPr>
+        <w:rPr>
+          <w:noProof/>
+          <w:lang w:eastAsia="es-AR"/>
+        </w:rPr>
+      </w:pPr>
+    </w:p>
+    <w:p>
+      <w:pPr>
+        <w:rPr>
+          <w:sz w:val="48"/>
+          <w:szCs w:val="48"/>
+        </w:rPr>
+      </w:pPr>
+    </w:p>
+    <w:p>
+      <w:pPr>
+        <w:rPr>
+          <w:sz w:val="32"/>
+          <w:szCs w:val="32"/>
+        </w:rPr>
+      </w:pPr>
+      <w:r>
+        <w:rPr>
+          <w:sz w:val="32"/>
+          <w:szCs w:val="32"/>
+        </w:rPr>
+        <w:lastRenderedPageBreak/>
+        <w:t xml:space="preserve">Terminamos con </w:t>
+      </w:r>
+      <w:proofErr w:type="spellStart"/>
+      <w:r>
+        <w:rPr>
+          <w:sz w:val="32"/>
+          <w:szCs w:val="32"/>
+        </w:rPr>
+        <w:t>git</w:t>
+      </w:r>
+      <w:proofErr w:type="spellEnd"/>
+      <w:r>
+        <w:rPr>
+          <w:sz w:val="32"/>
+          <w:szCs w:val="32"/>
+        </w:rPr>
+        <w:t xml:space="preserve"> </w:t>
+      </w:r>
+      <w:proofErr w:type="spellStart"/>
+      <w:r>
+        <w:rPr>
+          <w:sz w:val="32"/>
+          <w:szCs w:val="32"/>
+        </w:rPr>
+        <w:t>merge</w:t>
+      </w:r>
+      <w:proofErr w:type="spellEnd"/>
+      <w:r>
+        <w:rPr>
+          <w:sz w:val="32"/>
+          <w:szCs w:val="32"/>
+        </w:rPr>
+        <w:t>.</w:t>
+      </w:r>
+    </w:p>
+    <w:p>
+      <w:pPr>
+        <w:rPr>
+          <w:sz w:val="32"/>
+          <w:szCs w:val="32"/>
+        </w:rPr>
+      </w:pPr>
+      <w:r>
+        <w:rPr>
+          <w:sz w:val="32"/>
+          <w:szCs w:val="32"/>
+        </w:rPr>
+        <w:t xml:space="preserve">En estas capturas de pantalla podemos ver los </w:t>
+      </w:r>
+      <w:proofErr w:type="spellStart"/>
+      <w:r>
+        <w:rPr>
+          <w:sz w:val="32"/>
+          <w:szCs w:val="32"/>
+        </w:rPr>
+        <w:t>merge</w:t>
+      </w:r>
+      <w:proofErr w:type="spellEnd"/>
+      <w:r>
+        <w:rPr>
+          <w:sz w:val="32"/>
+          <w:szCs w:val="32"/>
+        </w:rPr>
+        <w:t xml:space="preserve"> realizados para mesclar lo que estaba en una rama secundaria en la master. En la primera se llevan las modificaciones de la rama capturas a la master.</w:t>
+      </w:r>
+    </w:p>
+    <w:p>
+      <w:pPr>
+        <w:rPr>
+          <w:sz w:val="48"/>
+          <w:szCs w:val="48"/>
+        </w:rPr>
+      </w:pPr>
+      <w:r>
+        <w:rPr>
+          <w:noProof/>
+          <w:lang w:eastAsia="es-AR"/>
+        </w:rPr>
+        <w:drawing>
+          <wp:inline distT="0" distB="0" distL="0" distR="0" wp14:anchorId="1BCC105E" wp14:editId="49E28B2C">
+            <wp:extent cx="5612130" cy="3155315"/>
+            <wp:effectExtent l="0" t="0" r="7620" b="6985"/>
+            <wp:docPr id="5" name="Imagen 5"/>
+            <wp:cNvGraphicFramePr>
+              <a:graphicFrameLocks xmlns:a="http://schemas.openxmlformats.org/drawingml/2006/main" noChangeAspect="1"/>
+            </wp:cNvGraphicFramePr>
+            <a:graphic xmlns:a="http://schemas.openxmlformats.org/drawingml/2006/main">
+              <a:graphicData uri="http://schemas.openxmlformats.org/drawingml/2006/picture">
+                <pic:pic xmlns:pic="http://schemas.openxmlformats.org/drawingml/2006/picture">
+                  <pic:nvPicPr>
+                    <pic:cNvPr id="1" name=""/>
+                    <pic:cNvPicPr/>
+                  </pic:nvPicPr>
+                  <pic:blipFill>
+                    <a:blip r:embed="rId20"/>
+                    <a:stretch>
+                      <a:fillRect/>
+                    </a:stretch>
+                  </pic:blipFill>
+                  <pic:spPr>
+                    <a:xfrm>
+                      <a:off x="0" y="0"/>
+                      <a:ext cx="5612130" cy="3155315"/>
+                    </a:xfrm>
+                    <a:prstGeom prst="rect">
+                      <a:avLst/>
+                    </a:prstGeom>
+                  </pic:spPr>
+                </pic:pic>
+              </a:graphicData>
+            </a:graphic>
+          </wp:inline>
+        </w:drawing>
+      </w:r>
     </w:p>
     <w:p>
       <w:pPr>

</xml_diff>

<commit_message>
subo la descripcion del merge
</commit_message>
<xml_diff>
--- a/Capturas de pantalla.docx
+++ b/Capturas de pantalla.docx
@@ -1,6 +1,6 @@
 
 <file path=word/document.xml><?xml version="1.0" encoding="utf-8"?>
-<w:document xmlns:wpc="http://schemas.microsoft.com/office/word/2010/wordprocessingCanvas" xmlns:mc="http://schemas.openxmlformats.org/markup-compatibility/2006" xmlns:o="urn:schemas-microsoft-com:office:office" xmlns:r="http://schemas.openxmlformats.org/officeDocument/2006/relationships" xmlns:m="http://schemas.openxmlformats.org/officeDocument/2006/math" xmlns:v="urn:schemas-microsoft-com:vml" xmlns:wp14="http://schemas.microsoft.com/office/word/2010/wordprocessingDrawing" xmlns:wp="http://schemas.openxmlformats.org/drawingml/2006/wordprocessingDrawing" xmlns:w10="urn:schemas-microsoft-com:office:word" xmlns:w="http://schemas.openxmlformats.org/wordprocessingml/2006/main" xmlns:w14="http://schemas.microsoft.com/office/word/2010/wordml" xmlns:w15="http://schemas.microsoft.com/office/word/2012/wordml" xmlns:wpg="http://schemas.microsoft.com/office/word/2010/wordprocessingGroup" xmlns:wpi="http://schemas.microsoft.com/office/word/2010/wordprocessingInk" xmlns:wne="http://schemas.microsoft.com/office/word/2006/wordml" xmlns:wps="http://schemas.microsoft.com/office/word/2010/wordprocessingShape" mc:Ignorable="w14 w15 wp14">
+<w:document xmlns:wpc="http://schemas.microsoft.com/office/word/2010/wordprocessingCanvas" xmlns:mc="http://schemas.openxmlformats.org/markup-compatibility/2006" xmlns:o="urn:schemas-microsoft-com:office:office" xmlns:r="http://schemas.openxmlformats.org/officeDocument/2006/relationships" xmlns:m="http://schemas.openxmlformats.org/officeDocument/2006/math" xmlns:v="urn:schemas-microsoft-com:vml" xmlns:wp14="http://schemas.microsoft.com/office/word/2010/wordprocessingDrawing" xmlns:wp="http://schemas.openxmlformats.org/drawingml/2006/wordprocessingDrawing" xmlns:w10="urn:schemas-microsoft-com:office:word" xmlns:w="http://schemas.openxmlformats.org/wordprocessingml/2006/main" xmlns:w14="http://schemas.microsoft.com/office/word/2010/wordml" xmlns:wpg="http://schemas.microsoft.com/office/word/2010/wordprocessingGroup" xmlns:wpi="http://schemas.microsoft.com/office/word/2010/wordprocessingInk" xmlns:wne="http://schemas.microsoft.com/office/word/2006/wordml" xmlns:wps="http://schemas.microsoft.com/office/word/2010/wordprocessingShape" mc:Ignorable="w14 wp14">
   <w:body>
     <w:p>
       <w:pPr>
@@ -19,7 +19,47 @@
           <w:szCs w:val="56"/>
           <w:u w:val="single"/>
         </w:rPr>
-        <w:t>Trabajo sobre GitHub reentrega.</w:t>
+        <w:t xml:space="preserve">Trabajo sobre </w:t>
+      </w:r>
+      <w:proofErr w:type="spellStart"/>
+      <w:r>
+        <w:rPr>
+          <w:b/>
+          <w:sz w:val="56"/>
+          <w:szCs w:val="56"/>
+          <w:u w:val="single"/>
+        </w:rPr>
+        <w:t>GitHub</w:t>
+      </w:r>
+      <w:proofErr w:type="spellEnd"/>
+      <w:r>
+        <w:rPr>
+          <w:b/>
+          <w:sz w:val="56"/>
+          <w:szCs w:val="56"/>
+          <w:u w:val="single"/>
+        </w:rPr>
+        <w:t xml:space="preserve"> </w:t>
+      </w:r>
+      <w:proofErr w:type="spellStart"/>
+      <w:r>
+        <w:rPr>
+          <w:b/>
+          <w:sz w:val="56"/>
+          <w:szCs w:val="56"/>
+          <w:u w:val="single"/>
+        </w:rPr>
+        <w:t>reentrega</w:t>
+      </w:r>
+      <w:proofErr w:type="spellEnd"/>
+      <w:r>
+        <w:rPr>
+          <w:b/>
+          <w:sz w:val="56"/>
+          <w:szCs w:val="56"/>
+          <w:u w:val="single"/>
+        </w:rPr>
+        <w:t>.</w:t>
       </w:r>
     </w:p>
     <w:p>
@@ -32,6 +72,7 @@
           <w:u w:val="single"/>
         </w:rPr>
       </w:pPr>
+      <w:proofErr w:type="spellStart"/>
       <w:r>
         <w:rPr>
           <w:b/>
@@ -39,7 +80,17 @@
           <w:szCs w:val="48"/>
           <w:u w:val="single"/>
         </w:rPr>
-        <w:t>Unicen, Facultad</w:t>
+        <w:t>Unicen</w:t>
+      </w:r>
+      <w:proofErr w:type="spellEnd"/>
+      <w:r>
+        <w:rPr>
+          <w:b/>
+          <w:sz w:val="48"/>
+          <w:szCs w:val="48"/>
+          <w:u w:val="single"/>
+        </w:rPr>
+        <w:t>, Facultad</w:t>
       </w:r>
       <w:r>
         <w:rPr>
@@ -113,13 +164,23 @@
           <w:szCs w:val="36"/>
         </w:rPr>
       </w:pPr>
-      <w:r>
-        <w:rPr>
-          <w:b/>
-          <w:sz w:val="36"/>
-          <w:szCs w:val="36"/>
-        </w:rPr>
-        <w:t>Loray Tomas</w:t>
+      <w:proofErr w:type="spellStart"/>
+      <w:r>
+        <w:rPr>
+          <w:b/>
+          <w:sz w:val="36"/>
+          <w:szCs w:val="36"/>
+        </w:rPr>
+        <w:t>Loray</w:t>
+      </w:r>
+      <w:proofErr w:type="spellEnd"/>
+      <w:r>
+        <w:rPr>
+          <w:b/>
+          <w:sz w:val="36"/>
+          <w:szCs w:val="36"/>
+        </w:rPr>
+        <w:t xml:space="preserve"> Tomas</w:t>
       </w:r>
     </w:p>
     <w:p>
@@ -135,13 +196,23 @@
           <w:szCs w:val="36"/>
         </w:rPr>
       </w:pPr>
-      <w:r>
-        <w:rPr>
-          <w:b/>
-          <w:sz w:val="36"/>
-          <w:szCs w:val="36"/>
-        </w:rPr>
-        <w:t>Marano Ariel</w:t>
+      <w:proofErr w:type="spellStart"/>
+      <w:r>
+        <w:rPr>
+          <w:b/>
+          <w:sz w:val="36"/>
+          <w:szCs w:val="36"/>
+        </w:rPr>
+        <w:t>Marano</w:t>
+      </w:r>
+      <w:proofErr w:type="spellEnd"/>
+      <w:r>
+        <w:rPr>
+          <w:b/>
+          <w:sz w:val="36"/>
+          <w:szCs w:val="36"/>
+        </w:rPr>
+        <w:t xml:space="preserve"> Ariel</w:t>
       </w:r>
     </w:p>
     <w:p>
@@ -212,7 +283,25 @@
           <w:sz w:val="36"/>
           <w:szCs w:val="36"/>
         </w:rPr>
-        <w:t>Dr. Lo Vercio Lucas</w:t>
+        <w:t xml:space="preserve">Dr. Lo </w:t>
+      </w:r>
+      <w:proofErr w:type="spellStart"/>
+      <w:r>
+        <w:rPr>
+          <w:b/>
+          <w:sz w:val="36"/>
+          <w:szCs w:val="36"/>
+        </w:rPr>
+        <w:t>Vercio</w:t>
+      </w:r>
+      <w:proofErr w:type="spellEnd"/>
+      <w:r>
+        <w:rPr>
+          <w:b/>
+          <w:sz w:val="36"/>
+          <w:szCs w:val="36"/>
+        </w:rPr>
+        <w:t xml:space="preserve"> Lucas</w:t>
       </w:r>
     </w:p>
     <w:p>
@@ -234,7 +323,25 @@
           <w:sz w:val="36"/>
           <w:szCs w:val="36"/>
         </w:rPr>
-        <w:t>Dr. Rodriguez Guillermo</w:t>
+        <w:t xml:space="preserve">Dr. </w:t>
+      </w:r>
+      <w:proofErr w:type="spellStart"/>
+      <w:r>
+        <w:rPr>
+          <w:b/>
+          <w:sz w:val="36"/>
+          <w:szCs w:val="36"/>
+        </w:rPr>
+        <w:t>Rodriguez</w:t>
+      </w:r>
+      <w:proofErr w:type="spellEnd"/>
+      <w:r>
+        <w:rPr>
+          <w:b/>
+          <w:sz w:val="36"/>
+          <w:szCs w:val="36"/>
+        </w:rPr>
+        <w:t xml:space="preserve"> Guillermo</w:t>
       </w:r>
     </w:p>
     <w:p>
@@ -256,8 +363,36 @@
           <w:sz w:val="36"/>
           <w:szCs w:val="36"/>
         </w:rPr>
-        <w:t>Dr. Nicoletti Matias</w:t>
-      </w:r>
+        <w:t xml:space="preserve">Dr. </w:t>
+      </w:r>
+      <w:proofErr w:type="spellStart"/>
+      <w:r>
+        <w:rPr>
+          <w:b/>
+          <w:sz w:val="36"/>
+          <w:szCs w:val="36"/>
+        </w:rPr>
+        <w:t>Nicoletti</w:t>
+      </w:r>
+      <w:proofErr w:type="spellEnd"/>
+      <w:r>
+        <w:rPr>
+          <w:b/>
+          <w:sz w:val="36"/>
+          <w:szCs w:val="36"/>
+        </w:rPr>
+        <w:t xml:space="preserve"> </w:t>
+      </w:r>
+      <w:proofErr w:type="spellStart"/>
+      <w:r>
+        <w:rPr>
+          <w:b/>
+          <w:sz w:val="36"/>
+          <w:szCs w:val="36"/>
+        </w:rPr>
+        <w:t>Matias</w:t>
+      </w:r>
+      <w:proofErr w:type="spellEnd"/>
     </w:p>
     <w:p>
       <w:pPr>
@@ -278,7 +413,25 @@
           <w:sz w:val="36"/>
           <w:szCs w:val="36"/>
         </w:rPr>
-        <w:t>Dr. Nigro Oscar</w:t>
+        <w:t xml:space="preserve">Dr. </w:t>
+      </w:r>
+      <w:proofErr w:type="spellStart"/>
+      <w:r>
+        <w:rPr>
+          <w:b/>
+          <w:sz w:val="36"/>
+          <w:szCs w:val="36"/>
+        </w:rPr>
+        <w:t>Nigro</w:t>
+      </w:r>
+      <w:proofErr w:type="spellEnd"/>
+      <w:r>
+        <w:rPr>
+          <w:b/>
+          <w:sz w:val="36"/>
+          <w:szCs w:val="36"/>
+        </w:rPr>
+        <w:t xml:space="preserve"> Oscar</w:t>
       </w:r>
     </w:p>
     <w:p>
@@ -300,7 +453,25 @@
           <w:sz w:val="36"/>
           <w:szCs w:val="36"/>
         </w:rPr>
-        <w:t>Ing. Barian Varona</w:t>
+        <w:t xml:space="preserve">Ing. </w:t>
+      </w:r>
+      <w:proofErr w:type="spellStart"/>
+      <w:r>
+        <w:rPr>
+          <w:b/>
+          <w:sz w:val="36"/>
+          <w:szCs w:val="36"/>
+        </w:rPr>
+        <w:t>Barian</w:t>
+      </w:r>
+      <w:proofErr w:type="spellEnd"/>
+      <w:r>
+        <w:rPr>
+          <w:b/>
+          <w:sz w:val="36"/>
+          <w:szCs w:val="36"/>
+        </w:rPr>
+        <w:t xml:space="preserve"> Varona</w:t>
       </w:r>
     </w:p>
     <w:p>
@@ -322,8 +493,36 @@
           <w:sz w:val="36"/>
           <w:szCs w:val="36"/>
         </w:rPr>
-        <w:t>Ing. Sandra Gonzalez cisaro</w:t>
-      </w:r>
+        <w:t xml:space="preserve">Ing. Sandra </w:t>
+      </w:r>
+      <w:proofErr w:type="spellStart"/>
+      <w:r>
+        <w:rPr>
+          <w:b/>
+          <w:sz w:val="36"/>
+          <w:szCs w:val="36"/>
+        </w:rPr>
+        <w:t>Gonzalez</w:t>
+      </w:r>
+      <w:proofErr w:type="spellEnd"/>
+      <w:r>
+        <w:rPr>
+          <w:b/>
+          <w:sz w:val="36"/>
+          <w:szCs w:val="36"/>
+        </w:rPr>
+        <w:t xml:space="preserve"> </w:t>
+      </w:r>
+      <w:proofErr w:type="spellStart"/>
+      <w:r>
+        <w:rPr>
+          <w:b/>
+          <w:sz w:val="36"/>
+          <w:szCs w:val="36"/>
+        </w:rPr>
+        <w:t>cisaro</w:t>
+      </w:r>
+      <w:proofErr w:type="spellEnd"/>
     </w:p>
     <w:p>
       <w:pPr>
@@ -369,7 +568,7 @@
                     <pic:cNvPicPr/>
                   </pic:nvPicPr>
                   <pic:blipFill>
-                    <a:blip r:embed="rId7">
+                    <a:blip r:embed="rId8">
                       <a:extLst>
                         <a:ext uri="{28A0092B-C50C-407E-A947-70E740481C1C}">
                           <a14:useLocalDpi xmlns:a14="http://schemas.microsoft.com/office/drawing/2010/main" val="0"/>
@@ -418,22 +617,86 @@
           <w:szCs w:val="32"/>
         </w:rPr>
         <w:lastRenderedPageBreak/>
-        <w:t>En este informe demostraremos el uso de los comandos de git y como y para que los utilizamos.</w:t>
-      </w:r>
-    </w:p>
-    <w:p>
-      <w:pPr>
-        <w:rPr>
-          <w:sz w:val="32"/>
-          <w:szCs w:val="32"/>
-        </w:rPr>
-      </w:pPr>
-      <w:r>
-        <w:rPr>
-          <w:sz w:val="32"/>
-          <w:szCs w:val="32"/>
-        </w:rPr>
-        <w:t>Comenzamos con git add.</w:t>
+        <w:t xml:space="preserve">En este informe demostraremos el uso de los comandos de </w:t>
+      </w:r>
+      <w:proofErr w:type="spellStart"/>
+      <w:r>
+        <w:rPr>
+          <w:sz w:val="32"/>
+          <w:szCs w:val="32"/>
+        </w:rPr>
+        <w:t>git</w:t>
+      </w:r>
+      <w:proofErr w:type="spellEnd"/>
+      <w:r>
+        <w:rPr>
+          <w:sz w:val="32"/>
+          <w:szCs w:val="32"/>
+        </w:rPr>
+        <w:t xml:space="preserve"> y </w:t>
+      </w:r>
+      <w:proofErr w:type="spellStart"/>
+      <w:r>
+        <w:rPr>
+          <w:sz w:val="32"/>
+          <w:szCs w:val="32"/>
+        </w:rPr>
+        <w:t>como</w:t>
+      </w:r>
+      <w:proofErr w:type="spellEnd"/>
+      <w:r>
+        <w:rPr>
+          <w:sz w:val="32"/>
+          <w:szCs w:val="32"/>
+        </w:rPr>
+        <w:t xml:space="preserve"> y para que los utilizamos.</w:t>
+      </w:r>
+    </w:p>
+    <w:p>
+      <w:pPr>
+        <w:rPr>
+          <w:sz w:val="32"/>
+          <w:szCs w:val="32"/>
+        </w:rPr>
+      </w:pPr>
+      <w:r>
+        <w:rPr>
+          <w:sz w:val="32"/>
+          <w:szCs w:val="32"/>
+        </w:rPr>
+        <w:t xml:space="preserve">Comenzamos con </w:t>
+      </w:r>
+      <w:proofErr w:type="spellStart"/>
+      <w:r>
+        <w:rPr>
+          <w:sz w:val="32"/>
+          <w:szCs w:val="32"/>
+        </w:rPr>
+        <w:t>git</w:t>
+      </w:r>
+      <w:proofErr w:type="spellEnd"/>
+      <w:r>
+        <w:rPr>
+          <w:sz w:val="32"/>
+          <w:szCs w:val="32"/>
+        </w:rPr>
+        <w:t xml:space="preserve"> </w:t>
+      </w:r>
+      <w:proofErr w:type="spellStart"/>
+      <w:r>
+        <w:rPr>
+          <w:sz w:val="32"/>
+          <w:szCs w:val="32"/>
+        </w:rPr>
+        <w:t>add</w:t>
+      </w:r>
+      <w:proofErr w:type="spellEnd"/>
+      <w:r>
+        <w:rPr>
+          <w:sz w:val="32"/>
+          <w:szCs w:val="32"/>
+        </w:rPr>
+        <w:t>.</w:t>
       </w:r>
     </w:p>
     <w:p>
@@ -479,7 +742,7 @@
                     <pic:cNvPicPr/>
                   </pic:nvPicPr>
                   <pic:blipFill>
-                    <a:blip r:embed="rId8"/>
+                    <a:blip r:embed="rId9"/>
                     <a:stretch>
                       <a:fillRect/>
                     </a:stretch>
@@ -532,7 +795,7 @@
                     </pic:cNvPicPr>
                   </pic:nvPicPr>
                   <pic:blipFill>
-                    <a:blip r:embed="rId9" cstate="print">
+                    <a:blip r:embed="rId10" cstate="print">
                       <a:extLst>
                         <a:ext uri="{28A0092B-C50C-407E-A947-70E740481C1C}">
                           <a14:useLocalDpi xmlns:a14="http://schemas.microsoft.com/office/drawing/2010/main" val="0"/>
@@ -585,22 +848,70 @@
           <w:szCs w:val="32"/>
         </w:rPr>
         <w:lastRenderedPageBreak/>
-        <w:t>Seguimos con git commit.</w:t>
-      </w:r>
-    </w:p>
-    <w:p>
-      <w:pPr>
-        <w:rPr>
-          <w:sz w:val="32"/>
-          <w:szCs w:val="32"/>
-        </w:rPr>
-      </w:pPr>
-      <w:r>
-        <w:rPr>
-          <w:sz w:val="32"/>
-          <w:szCs w:val="32"/>
-        </w:rPr>
-        <w:t>Las siguientes capturas de pantalla, muestran los momentos en que se comitéa y se explica que es lo que se sube y que es lo que se modificó.</w:t>
+        <w:t xml:space="preserve">Seguimos con </w:t>
+      </w:r>
+      <w:proofErr w:type="spellStart"/>
+      <w:r>
+        <w:rPr>
+          <w:sz w:val="32"/>
+          <w:szCs w:val="32"/>
+        </w:rPr>
+        <w:t>git</w:t>
+      </w:r>
+      <w:proofErr w:type="spellEnd"/>
+      <w:r>
+        <w:rPr>
+          <w:sz w:val="32"/>
+          <w:szCs w:val="32"/>
+        </w:rPr>
+        <w:t xml:space="preserve"> </w:t>
+      </w:r>
+      <w:proofErr w:type="spellStart"/>
+      <w:r>
+        <w:rPr>
+          <w:sz w:val="32"/>
+          <w:szCs w:val="32"/>
+        </w:rPr>
+        <w:t>commit</w:t>
+      </w:r>
+      <w:proofErr w:type="spellEnd"/>
+      <w:r>
+        <w:rPr>
+          <w:sz w:val="32"/>
+          <w:szCs w:val="32"/>
+        </w:rPr>
+        <w:t>.</w:t>
+      </w:r>
+    </w:p>
+    <w:p>
+      <w:pPr>
+        <w:rPr>
+          <w:sz w:val="32"/>
+          <w:szCs w:val="32"/>
+        </w:rPr>
+      </w:pPr>
+      <w:r>
+        <w:rPr>
+          <w:sz w:val="32"/>
+          <w:szCs w:val="32"/>
+        </w:rPr>
+        <w:t xml:space="preserve">Las siguientes capturas de pantalla, muestran los momentos en que se </w:t>
+      </w:r>
+      <w:proofErr w:type="spellStart"/>
+      <w:r>
+        <w:rPr>
+          <w:sz w:val="32"/>
+          <w:szCs w:val="32"/>
+        </w:rPr>
+        <w:t>comitéa</w:t>
+      </w:r>
+      <w:proofErr w:type="spellEnd"/>
+      <w:r>
+        <w:rPr>
+          <w:sz w:val="32"/>
+          <w:szCs w:val="32"/>
+        </w:rPr>
+        <w:t xml:space="preserve"> y se explica que es lo que se sube y que es lo que se modificó.</w:t>
       </w:r>
     </w:p>
     <w:p>
@@ -633,7 +944,7 @@
                     <pic:cNvPicPr/>
                   </pic:nvPicPr>
                   <pic:blipFill>
-                    <a:blip r:embed="rId10">
+                    <a:blip r:embed="rId11">
                       <a:extLst>
                         <a:ext uri="{28A0092B-C50C-407E-A947-70E740481C1C}">
                           <a14:useLocalDpi xmlns:a14="http://schemas.microsoft.com/office/drawing/2010/main" val="0"/>
@@ -688,7 +999,7 @@
                     <pic:cNvPicPr/>
                   </pic:nvPicPr>
                   <pic:blipFill>
-                    <a:blip r:embed="rId11"/>
+                    <a:blip r:embed="rId12"/>
                     <a:stretch>
                       <a:fillRect/>
                     </a:stretch>
@@ -722,7 +1033,39 @@
           <w:szCs w:val="32"/>
         </w:rPr>
         <w:lastRenderedPageBreak/>
-        <w:t>Pasamos a git Push.</w:t>
+        <w:t xml:space="preserve">Pasamos a </w:t>
+      </w:r>
+      <w:proofErr w:type="spellStart"/>
+      <w:r>
+        <w:rPr>
+          <w:sz w:val="32"/>
+          <w:szCs w:val="32"/>
+        </w:rPr>
+        <w:t>git</w:t>
+      </w:r>
+      <w:proofErr w:type="spellEnd"/>
+      <w:r>
+        <w:rPr>
+          <w:sz w:val="32"/>
+          <w:szCs w:val="32"/>
+        </w:rPr>
+        <w:t xml:space="preserve"> </w:t>
+      </w:r>
+      <w:proofErr w:type="spellStart"/>
+      <w:r>
+        <w:rPr>
+          <w:sz w:val="32"/>
+          <w:szCs w:val="32"/>
+        </w:rPr>
+        <w:t>Push</w:t>
+      </w:r>
+      <w:proofErr w:type="spellEnd"/>
+      <w:r>
+        <w:rPr>
+          <w:sz w:val="32"/>
+          <w:szCs w:val="32"/>
+        </w:rPr>
+        <w:t>.</w:t>
       </w:r>
     </w:p>
     <w:p>
@@ -806,7 +1149,7 @@
                     <pic:cNvPicPr/>
                   </pic:nvPicPr>
                   <pic:blipFill>
-                    <a:blip r:embed="rId12">
+                    <a:blip r:embed="rId13">
                       <a:extLst>
                         <a:ext uri="{28A0092B-C50C-407E-A947-70E740481C1C}">
                           <a14:useLocalDpi xmlns:a14="http://schemas.microsoft.com/office/drawing/2010/main" val="0"/>
@@ -853,7 +1196,7 @@
                     <pic:cNvPicPr/>
                   </pic:nvPicPr>
                   <pic:blipFill>
-                    <a:blip r:embed="rId13"/>
+                    <a:blip r:embed="rId14"/>
                     <a:stretch>
                       <a:fillRect/>
                     </a:stretch>
@@ -903,7 +1246,7 @@
                     <pic:cNvPicPr/>
                   </pic:nvPicPr>
                   <pic:blipFill>
-                    <a:blip r:embed="rId14"/>
+                    <a:blip r:embed="rId15"/>
                     <a:stretch>
                       <a:fillRect/>
                     </a:stretch>
@@ -944,7 +1287,71 @@
           <w:sz w:val="32"/>
           <w:szCs w:val="32"/>
         </w:rPr>
-        <w:t xml:space="preserve">Pasando a Git pull, las siguientes capturas de pantalla muestran los momentos en que realizamos git pull para actualizar los archivos que fueron modificados por nuestros compañeros. </w:t>
+        <w:t xml:space="preserve">Pasando a </w:t>
+      </w:r>
+      <w:proofErr w:type="spellStart"/>
+      <w:r>
+        <w:rPr>
+          <w:sz w:val="32"/>
+          <w:szCs w:val="32"/>
+        </w:rPr>
+        <w:t>Git</w:t>
+      </w:r>
+      <w:proofErr w:type="spellEnd"/>
+      <w:r>
+        <w:rPr>
+          <w:sz w:val="32"/>
+          <w:szCs w:val="32"/>
+        </w:rPr>
+        <w:t xml:space="preserve"> </w:t>
+      </w:r>
+      <w:proofErr w:type="spellStart"/>
+      <w:r>
+        <w:rPr>
+          <w:sz w:val="32"/>
+          <w:szCs w:val="32"/>
+        </w:rPr>
+        <w:t>pull</w:t>
+      </w:r>
+      <w:proofErr w:type="spellEnd"/>
+      <w:r>
+        <w:rPr>
+          <w:sz w:val="32"/>
+          <w:szCs w:val="32"/>
+        </w:rPr>
+        <w:t xml:space="preserve">, las siguientes capturas de pantalla muestran los momentos en que realizamos </w:t>
+      </w:r>
+      <w:proofErr w:type="spellStart"/>
+      <w:r>
+        <w:rPr>
+          <w:sz w:val="32"/>
+          <w:szCs w:val="32"/>
+        </w:rPr>
+        <w:t>git</w:t>
+      </w:r>
+      <w:proofErr w:type="spellEnd"/>
+      <w:r>
+        <w:rPr>
+          <w:sz w:val="32"/>
+          <w:szCs w:val="32"/>
+        </w:rPr>
+        <w:t xml:space="preserve"> </w:t>
+      </w:r>
+      <w:proofErr w:type="spellStart"/>
+      <w:r>
+        <w:rPr>
+          <w:sz w:val="32"/>
+          <w:szCs w:val="32"/>
+        </w:rPr>
+        <w:t>pull</w:t>
+      </w:r>
+      <w:proofErr w:type="spellEnd"/>
+      <w:r>
+        <w:rPr>
+          <w:sz w:val="32"/>
+          <w:szCs w:val="32"/>
+        </w:rPr>
+        <w:t xml:space="preserve"> para actualizar los archivos que fueron modificados por nuestros compañeros. </w:t>
       </w:r>
     </w:p>
     <w:p>
@@ -983,7 +1390,7 @@
                     </pic:cNvPicPr>
                   </pic:nvPicPr>
                   <pic:blipFill>
-                    <a:blip r:embed="rId15" cstate="print">
+                    <a:blip r:embed="rId16" cstate="print">
                       <a:extLst>
                         <a:ext uri="{28A0092B-C50C-407E-A947-70E740481C1C}">
                           <a14:useLocalDpi xmlns:a14="http://schemas.microsoft.com/office/drawing/2010/main" val="0"/>
@@ -1048,7 +1455,7 @@
                     </pic:cNvPicPr>
                   </pic:nvPicPr>
                   <pic:blipFill>
-                    <a:blip r:embed="rId16" cstate="print">
+                    <a:blip r:embed="rId17" cstate="print">
                       <a:extLst>
                         <a:ext uri="{28A0092B-C50C-407E-A947-70E740481C1C}">
                           <a14:useLocalDpi xmlns:a14="http://schemas.microsoft.com/office/drawing/2010/main" val="0"/>
@@ -1083,6 +1490,22 @@
     <w:p>
       <w:pPr>
         <w:rPr>
+          <w:noProof/>
+          <w:lang w:eastAsia="es-AR"/>
+        </w:rPr>
+      </w:pPr>
+    </w:p>
+    <w:p>
+      <w:pPr>
+        <w:rPr>
+          <w:noProof/>
+          <w:lang w:eastAsia="es-AR"/>
+        </w:rPr>
+      </w:pPr>
+    </w:p>
+    <w:p>
+      <w:pPr>
+        <w:rPr>
           <w:b/>
           <w:sz w:val="48"/>
           <w:szCs w:val="48"/>
@@ -1107,56 +1530,6 @@
                 <pic:pic xmlns:pic="http://schemas.openxmlformats.org/drawingml/2006/picture">
                   <pic:nvPicPr>
                     <pic:cNvPr id="0" name=""/>
-                    <pic:cNvPicPr/>
-                  </pic:nvPicPr>
-                  <pic:blipFill>
-                    <a:blip r:embed="rId17"/>
-                    <a:stretch>
-                      <a:fillRect/>
-                    </a:stretch>
-                  </pic:blipFill>
-                  <pic:spPr>
-                    <a:xfrm>
-                      <a:off x="0" y="0"/>
-                      <a:ext cx="5612130" cy="3155315"/>
-                    </a:xfrm>
-                    <a:prstGeom prst="rect">
-                      <a:avLst/>
-                    </a:prstGeom>
-                  </pic:spPr>
-                </pic:pic>
-              </a:graphicData>
-            </a:graphic>
-          </wp:inline>
-        </w:drawing>
-      </w:r>
-    </w:p>
-    <w:p>
-      <w:pPr>
-        <w:rPr>
-          <w:sz w:val="48"/>
-          <w:szCs w:val="48"/>
-        </w:rPr>
-      </w:pPr>
-      <w:r>
-        <w:rPr>
-          <w:noProof/>
-          <w:lang w:eastAsia="es-AR"/>
-        </w:rPr>
-        <w:lastRenderedPageBreak/>
-        <w:drawing>
-          <wp:inline distT="0" distB="0" distL="0" distR="0" wp14:anchorId="1BCC105E" wp14:editId="49E28B2C">
-            <wp:extent cx="5612130" cy="3155315"/>
-            <wp:effectExtent l="0" t="0" r="7620" b="6985"/>
-            <wp:docPr id="5" name="Imagen 5"/>
-            <wp:cNvGraphicFramePr>
-              <a:graphicFrameLocks xmlns:a="http://schemas.openxmlformats.org/drawingml/2006/main" noChangeAspect="1"/>
-            </wp:cNvGraphicFramePr>
-            <a:graphic xmlns:a="http://schemas.openxmlformats.org/drawingml/2006/main">
-              <a:graphicData uri="http://schemas.openxmlformats.org/drawingml/2006/picture">
-                <pic:pic xmlns:pic="http://schemas.openxmlformats.org/drawingml/2006/picture">
-                  <pic:nvPicPr>
-                    <pic:cNvPr id="1" name=""/>
                     <pic:cNvPicPr/>
                   </pic:nvPicPr>
                   <pic:blipFill>
@@ -1184,6 +1557,161 @@
     <w:p>
       <w:pPr>
         <w:rPr>
+          <w:b/>
+          <w:sz w:val="48"/>
+          <w:szCs w:val="48"/>
+          <w:u w:val="single"/>
+        </w:rPr>
+      </w:pPr>
+    </w:p>
+    <w:p>
+      <w:pPr>
+        <w:rPr>
+          <w:sz w:val="32"/>
+          <w:szCs w:val="32"/>
+        </w:rPr>
+      </w:pPr>
+    </w:p>
+    <w:p>
+      <w:pPr>
+        <w:rPr>
+          <w:sz w:val="32"/>
+          <w:szCs w:val="32"/>
+        </w:rPr>
+      </w:pPr>
+      <w:r>
+        <w:rPr>
+          <w:sz w:val="32"/>
+          <w:szCs w:val="32"/>
+        </w:rPr>
+        <w:lastRenderedPageBreak/>
+        <w:t xml:space="preserve">Terminamos con las capturas de </w:t>
+      </w:r>
+      <w:proofErr w:type="spellStart"/>
+      <w:r>
+        <w:rPr>
+          <w:sz w:val="32"/>
+          <w:szCs w:val="32"/>
+        </w:rPr>
+        <w:t>git</w:t>
+      </w:r>
+      <w:proofErr w:type="spellEnd"/>
+      <w:r>
+        <w:rPr>
+          <w:sz w:val="32"/>
+          <w:szCs w:val="32"/>
+        </w:rPr>
+        <w:t xml:space="preserve"> </w:t>
+      </w:r>
+      <w:proofErr w:type="spellStart"/>
+      <w:r>
+        <w:rPr>
+          <w:sz w:val="32"/>
+          <w:szCs w:val="32"/>
+        </w:rPr>
+        <w:t>merge</w:t>
+      </w:r>
+      <w:proofErr w:type="spellEnd"/>
+      <w:r>
+        <w:rPr>
+          <w:sz w:val="32"/>
+          <w:szCs w:val="32"/>
+        </w:rPr>
+        <w:t>.</w:t>
+      </w:r>
+    </w:p>
+    <w:p>
+      <w:pPr>
+        <w:rPr>
+          <w:sz w:val="32"/>
+          <w:szCs w:val="32"/>
+        </w:rPr>
+      </w:pPr>
+      <w:r>
+        <w:rPr>
+          <w:sz w:val="32"/>
+          <w:szCs w:val="32"/>
+        </w:rPr>
+        <w:t>Las capturas muestran cómo</w:t>
+      </w:r>
+      <w:bookmarkStart w:id="0" w:name="_GoBack"/>
+      <w:bookmarkEnd w:id="0"/>
+      <w:r>
+        <w:rPr>
+          <w:sz w:val="32"/>
+          <w:szCs w:val="32"/>
+        </w:rPr>
+        <w:t xml:space="preserve"> se realizaron los </w:t>
+      </w:r>
+      <w:proofErr w:type="spellStart"/>
+      <w:r>
+        <w:rPr>
+          <w:sz w:val="32"/>
+          <w:szCs w:val="32"/>
+        </w:rPr>
+        <w:t>merge</w:t>
+      </w:r>
+      <w:proofErr w:type="spellEnd"/>
+      <w:r>
+        <w:rPr>
+          <w:sz w:val="32"/>
+          <w:szCs w:val="32"/>
+        </w:rPr>
+        <w:t xml:space="preserve"> para mesclar el contenido de las ramas involucradas.</w:t>
+      </w:r>
+    </w:p>
+    <w:p>
+      <w:pPr>
+        <w:rPr>
+          <w:sz w:val="48"/>
+          <w:szCs w:val="48"/>
+        </w:rPr>
+      </w:pPr>
+      <w:r>
+        <w:rPr>
+          <w:noProof/>
+          <w:lang w:eastAsia="es-AR"/>
+        </w:rPr>
+        <w:drawing>
+          <wp:inline distT="0" distB="0" distL="0" distR="0" wp14:anchorId="1BCC105E" wp14:editId="49E28B2C">
+            <wp:extent cx="5612130" cy="3155315"/>
+            <wp:effectExtent l="0" t="0" r="7620" b="6985"/>
+            <wp:docPr id="5" name="Imagen 5"/>
+            <wp:cNvGraphicFramePr>
+              <a:graphicFrameLocks xmlns:a="http://schemas.openxmlformats.org/drawingml/2006/main" noChangeAspect="1"/>
+            </wp:cNvGraphicFramePr>
+            <a:graphic xmlns:a="http://schemas.openxmlformats.org/drawingml/2006/main">
+              <a:graphicData uri="http://schemas.openxmlformats.org/drawingml/2006/picture">
+                <pic:pic xmlns:pic="http://schemas.openxmlformats.org/drawingml/2006/picture">
+                  <pic:nvPicPr>
+                    <pic:cNvPr id="1" name=""/>
+                    <pic:cNvPicPr/>
+                  </pic:nvPicPr>
+                  <pic:blipFill>
+                    <a:blip r:embed="rId19"/>
+                    <a:stretch>
+                      <a:fillRect/>
+                    </a:stretch>
+                  </pic:blipFill>
+                  <pic:spPr>
+                    <a:xfrm>
+                      <a:off x="0" y="0"/>
+                      <a:ext cx="5612130" cy="3155315"/>
+                    </a:xfrm>
+                    <a:prstGeom prst="rect">
+                      <a:avLst/>
+                    </a:prstGeom>
+                  </pic:spPr>
+                </pic:pic>
+              </a:graphicData>
+            </a:graphic>
+          </wp:inline>
+        </w:drawing>
+      </w:r>
+    </w:p>
+    <w:p>
+      <w:pPr>
+        <w:rPr>
           <w:sz w:val="32"/>
           <w:szCs w:val="32"/>
         </w:rPr>
@@ -1213,7 +1741,7 @@
                     </pic:cNvPicPr>
                   </pic:nvPicPr>
                   <pic:blipFill>
-                    <a:blip r:embed="rId19" cstate="print">
+                    <a:blip r:embed="rId20" cstate="print">
                       <a:extLst>
                         <a:ext uri="{28A0092B-C50C-407E-A947-70E740481C1C}">
                           <a14:useLocalDpi xmlns:a14="http://schemas.microsoft.com/office/drawing/2010/main" val="0"/>
@@ -1244,8 +1772,6 @@
           </wp:inline>
         </w:drawing>
       </w:r>
-      <w:bookmarkStart w:id="0" w:name="_GoBack"/>
-      <w:bookmarkEnd w:id="0"/>
     </w:p>
     <w:p>
       <w:pPr>
@@ -1266,7 +1792,7 @@
 </file>
 
 <file path=word/endnotes.xml><?xml version="1.0" encoding="utf-8"?>
-<w:endnotes xmlns:wpc="http://schemas.microsoft.com/office/word/2010/wordprocessingCanvas" xmlns:mc="http://schemas.openxmlformats.org/markup-compatibility/2006" xmlns:o="urn:schemas-microsoft-com:office:office" xmlns:r="http://schemas.openxmlformats.org/officeDocument/2006/relationships" xmlns:m="http://schemas.openxmlformats.org/officeDocument/2006/math" xmlns:v="urn:schemas-microsoft-com:vml" xmlns:wp14="http://schemas.microsoft.com/office/word/2010/wordprocessingDrawing" xmlns:wp="http://schemas.openxmlformats.org/drawingml/2006/wordprocessingDrawing" xmlns:w10="urn:schemas-microsoft-com:office:word" xmlns:w="http://schemas.openxmlformats.org/wordprocessingml/2006/main" xmlns:w14="http://schemas.microsoft.com/office/word/2010/wordml" xmlns:w15="http://schemas.microsoft.com/office/word/2012/wordml" xmlns:wpg="http://schemas.microsoft.com/office/word/2010/wordprocessingGroup" xmlns:wpi="http://schemas.microsoft.com/office/word/2010/wordprocessingInk" xmlns:wne="http://schemas.microsoft.com/office/word/2006/wordml" xmlns:wps="http://schemas.microsoft.com/office/word/2010/wordprocessingShape" mc:Ignorable="w14 w15 wp14">
+<w:endnotes xmlns:wpc="http://schemas.microsoft.com/office/word/2010/wordprocessingCanvas" xmlns:mc="http://schemas.openxmlformats.org/markup-compatibility/2006" xmlns:o="urn:schemas-microsoft-com:office:office" xmlns:r="http://schemas.openxmlformats.org/officeDocument/2006/relationships" xmlns:m="http://schemas.openxmlformats.org/officeDocument/2006/math" xmlns:v="urn:schemas-microsoft-com:vml" xmlns:wp14="http://schemas.microsoft.com/office/word/2010/wordprocessingDrawing" xmlns:wp="http://schemas.openxmlformats.org/drawingml/2006/wordprocessingDrawing" xmlns:w10="urn:schemas-microsoft-com:office:word" xmlns:w="http://schemas.openxmlformats.org/wordprocessingml/2006/main" xmlns:w14="http://schemas.microsoft.com/office/word/2010/wordml" xmlns:wpg="http://schemas.microsoft.com/office/word/2010/wordprocessingGroup" xmlns:wpi="http://schemas.microsoft.com/office/word/2010/wordprocessingInk" xmlns:wne="http://schemas.microsoft.com/office/word/2006/wordml" xmlns:wps="http://schemas.microsoft.com/office/word/2010/wordprocessingShape" mc:Ignorable="w14 wp14">
   <w:endnote w:type="separator" w:id="-1">
     <w:p>
       <w:pPr>
@@ -1291,7 +1817,7 @@
 </file>
 
 <file path=word/footnotes.xml><?xml version="1.0" encoding="utf-8"?>
-<w:footnotes xmlns:wpc="http://schemas.microsoft.com/office/word/2010/wordprocessingCanvas" xmlns:mc="http://schemas.openxmlformats.org/markup-compatibility/2006" xmlns:o="urn:schemas-microsoft-com:office:office" xmlns:r="http://schemas.openxmlformats.org/officeDocument/2006/relationships" xmlns:m="http://schemas.openxmlformats.org/officeDocument/2006/math" xmlns:v="urn:schemas-microsoft-com:vml" xmlns:wp14="http://schemas.microsoft.com/office/word/2010/wordprocessingDrawing" xmlns:wp="http://schemas.openxmlformats.org/drawingml/2006/wordprocessingDrawing" xmlns:w10="urn:schemas-microsoft-com:office:word" xmlns:w="http://schemas.openxmlformats.org/wordprocessingml/2006/main" xmlns:w14="http://schemas.microsoft.com/office/word/2010/wordml" xmlns:w15="http://schemas.microsoft.com/office/word/2012/wordml" xmlns:wpg="http://schemas.microsoft.com/office/word/2010/wordprocessingGroup" xmlns:wpi="http://schemas.microsoft.com/office/word/2010/wordprocessingInk" xmlns:wne="http://schemas.microsoft.com/office/word/2006/wordml" xmlns:wps="http://schemas.microsoft.com/office/word/2010/wordprocessingShape" mc:Ignorable="w14 w15 wp14">
+<w:footnotes xmlns:wpc="http://schemas.microsoft.com/office/word/2010/wordprocessingCanvas" xmlns:mc="http://schemas.openxmlformats.org/markup-compatibility/2006" xmlns:o="urn:schemas-microsoft-com:office:office" xmlns:r="http://schemas.openxmlformats.org/officeDocument/2006/relationships" xmlns:m="http://schemas.openxmlformats.org/officeDocument/2006/math" xmlns:v="urn:schemas-microsoft-com:vml" xmlns:wp14="http://schemas.microsoft.com/office/word/2010/wordprocessingDrawing" xmlns:wp="http://schemas.openxmlformats.org/drawingml/2006/wordprocessingDrawing" xmlns:w10="urn:schemas-microsoft-com:office:word" xmlns:w="http://schemas.openxmlformats.org/wordprocessingml/2006/main" xmlns:w14="http://schemas.microsoft.com/office/word/2010/wordml" xmlns:wpg="http://schemas.microsoft.com/office/word/2010/wordprocessingGroup" xmlns:wpi="http://schemas.microsoft.com/office/word/2010/wordprocessingInk" xmlns:wne="http://schemas.microsoft.com/office/word/2006/wordml" xmlns:wps="http://schemas.microsoft.com/office/word/2010/wordprocessingShape" mc:Ignorable="w14 wp14">
   <w:footnote w:type="separator" w:id="-1">
     <w:p>
       <w:pPr>
@@ -1316,8 +1842,8 @@
 </file>
 
 <file path=word/numbering.xml><?xml version="1.0" encoding="utf-8"?>
-<w:numbering xmlns:wpc="http://schemas.microsoft.com/office/word/2010/wordprocessingCanvas" xmlns:mc="http://schemas.openxmlformats.org/markup-compatibility/2006" xmlns:o="urn:schemas-microsoft-com:office:office" xmlns:r="http://schemas.openxmlformats.org/officeDocument/2006/relationships" xmlns:m="http://schemas.openxmlformats.org/officeDocument/2006/math" xmlns:v="urn:schemas-microsoft-com:vml" xmlns:wp14="http://schemas.microsoft.com/office/word/2010/wordprocessingDrawing" xmlns:wp="http://schemas.openxmlformats.org/drawingml/2006/wordprocessingDrawing" xmlns:w10="urn:schemas-microsoft-com:office:word" xmlns:w="http://schemas.openxmlformats.org/wordprocessingml/2006/main" xmlns:w14="http://schemas.microsoft.com/office/word/2010/wordml" xmlns:w15="http://schemas.microsoft.com/office/word/2012/wordml" xmlns:wpg="http://schemas.microsoft.com/office/word/2010/wordprocessingGroup" xmlns:wpi="http://schemas.microsoft.com/office/word/2010/wordprocessingInk" xmlns:wne="http://schemas.microsoft.com/office/word/2006/wordml" xmlns:wps="http://schemas.microsoft.com/office/word/2010/wordprocessingShape" mc:Ignorable="w14 w15 wp14">
-  <w:abstractNum w:abstractNumId="0" w15:restartNumberingAfterBreak="0">
+<w:numbering xmlns:wpc="http://schemas.microsoft.com/office/word/2010/wordprocessingCanvas" xmlns:mc="http://schemas.openxmlformats.org/markup-compatibility/2006" xmlns:o="urn:schemas-microsoft-com:office:office" xmlns:r="http://schemas.openxmlformats.org/officeDocument/2006/relationships" xmlns:m="http://schemas.openxmlformats.org/officeDocument/2006/math" xmlns:v="urn:schemas-microsoft-com:vml" xmlns:wp14="http://schemas.microsoft.com/office/word/2010/wordprocessingDrawing" xmlns:wp="http://schemas.openxmlformats.org/drawingml/2006/wordprocessingDrawing" xmlns:w10="urn:schemas-microsoft-com:office:word" xmlns:w="http://schemas.openxmlformats.org/wordprocessingml/2006/main" xmlns:w14="http://schemas.microsoft.com/office/word/2010/wordml" xmlns:wpg="http://schemas.microsoft.com/office/word/2010/wordprocessingGroup" xmlns:wpi="http://schemas.microsoft.com/office/word/2010/wordprocessingInk" xmlns:wne="http://schemas.microsoft.com/office/word/2006/wordml" xmlns:wps="http://schemas.microsoft.com/office/word/2010/wordprocessingShape" mc:Ignorable="w14 wp14">
+  <w:abstractNum w:abstractNumId="0">
     <w:nsid w:val="5B301258"/>
     <w:multiLevelType w:val="hybridMultilevel"/>
     <w:tmpl w:val="DA847C64"/>
@@ -1430,7 +1956,7 @@
       </w:rPr>
     </w:lvl>
   </w:abstractNum>
-  <w:abstractNum w:abstractNumId="1" w15:restartNumberingAfterBreak="0">
+  <w:abstractNum w:abstractNumId="1">
     <w:nsid w:val="708B4499"/>
     <w:multiLevelType w:val="hybridMultilevel"/>
     <w:tmpl w:val="ECB2E7B4"/>
@@ -1553,7 +2079,7 @@
 </file>
 
 <file path=word/styles.xml><?xml version="1.0" encoding="utf-8"?>
-<w:styles xmlns:mc="http://schemas.openxmlformats.org/markup-compatibility/2006" xmlns:r="http://schemas.openxmlformats.org/officeDocument/2006/relationships" xmlns:w="http://schemas.openxmlformats.org/wordprocessingml/2006/main" xmlns:w14="http://schemas.microsoft.com/office/word/2010/wordml" xmlns:w15="http://schemas.microsoft.com/office/word/2012/wordml" mc:Ignorable="w14 w15">
+<w:styles xmlns:mc="http://schemas.openxmlformats.org/markup-compatibility/2006" xmlns:r="http://schemas.openxmlformats.org/officeDocument/2006/relationships" xmlns:w="http://schemas.openxmlformats.org/wordprocessingml/2006/main" xmlns:w14="http://schemas.microsoft.com/office/word/2010/wordml" mc:Ignorable="w14">
   <w:docDefaults>
     <w:rPrDefault>
       <w:rPr>
@@ -1569,378 +2095,419 @@
       </w:pPr>
     </w:pPrDefault>
   </w:docDefaults>
-  <w:latentStyles w:defLockedState="0" w:defUIPriority="99" w:defSemiHidden="0" w:defUnhideWhenUsed="0" w:defQFormat="0" w:count="371">
-    <w:lsdException w:name="Normal" w:uiPriority="0" w:qFormat="1"/>
-    <w:lsdException w:name="heading 1" w:uiPriority="9" w:qFormat="1"/>
-    <w:lsdException w:name="heading 2" w:semiHidden="1" w:uiPriority="9" w:unhideWhenUsed="1" w:qFormat="1"/>
-    <w:lsdException w:name="heading 3" w:semiHidden="1" w:uiPriority="9" w:unhideWhenUsed="1" w:qFormat="1"/>
-    <w:lsdException w:name="heading 4" w:semiHidden="1" w:uiPriority="9" w:unhideWhenUsed="1" w:qFormat="1"/>
-    <w:lsdException w:name="heading 5" w:semiHidden="1" w:uiPriority="9" w:unhideWhenUsed="1" w:qFormat="1"/>
-    <w:lsdException w:name="heading 6" w:semiHidden="1" w:uiPriority="9" w:unhideWhenUsed="1" w:qFormat="1"/>
-    <w:lsdException w:name="heading 7" w:semiHidden="1" w:uiPriority="9" w:unhideWhenUsed="1" w:qFormat="1"/>
-    <w:lsdException w:name="heading 8" w:semiHidden="1" w:uiPriority="9" w:unhideWhenUsed="1" w:qFormat="1"/>
-    <w:lsdException w:name="heading 9" w:semiHidden="1" w:uiPriority="9" w:unhideWhenUsed="1" w:qFormat="1"/>
-    <w:lsdException w:name="index 1" w:semiHidden="1" w:unhideWhenUsed="1"/>
-    <w:lsdException w:name="index 2" w:semiHidden="1" w:unhideWhenUsed="1"/>
-    <w:lsdException w:name="index 3" w:semiHidden="1" w:unhideWhenUsed="1"/>
-    <w:lsdException w:name="index 4" w:semiHidden="1" w:unhideWhenUsed="1"/>
-    <w:lsdException w:name="index 5" w:semiHidden="1" w:unhideWhenUsed="1"/>
-    <w:lsdException w:name="index 6" w:semiHidden="1" w:unhideWhenUsed="1"/>
-    <w:lsdException w:name="index 7" w:semiHidden="1" w:unhideWhenUsed="1"/>
-    <w:lsdException w:name="index 8" w:semiHidden="1" w:unhideWhenUsed="1"/>
-    <w:lsdException w:name="index 9" w:semiHidden="1" w:unhideWhenUsed="1"/>
-    <w:lsdException w:name="toc 1" w:semiHidden="1" w:uiPriority="39" w:unhideWhenUsed="1"/>
-    <w:lsdException w:name="toc 2" w:semiHidden="1" w:uiPriority="39" w:unhideWhenUsed="1"/>
-    <w:lsdException w:name="toc 3" w:semiHidden="1" w:uiPriority="39" w:unhideWhenUsed="1"/>
-    <w:lsdException w:name="toc 4" w:semiHidden="1" w:uiPriority="39" w:unhideWhenUsed="1"/>
-    <w:lsdException w:name="toc 5" w:semiHidden="1" w:uiPriority="39" w:unhideWhenUsed="1"/>
-    <w:lsdException w:name="toc 6" w:semiHidden="1" w:uiPriority="39" w:unhideWhenUsed="1"/>
-    <w:lsdException w:name="toc 7" w:semiHidden="1" w:uiPriority="39" w:unhideWhenUsed="1"/>
-    <w:lsdException w:name="toc 8" w:semiHidden="1" w:uiPriority="39" w:unhideWhenUsed="1"/>
-    <w:lsdException w:name="toc 9" w:semiHidden="1" w:uiPriority="39" w:unhideWhenUsed="1"/>
-    <w:lsdException w:name="Normal Indent" w:semiHidden="1" w:unhideWhenUsed="1"/>
-    <w:lsdException w:name="footnote text" w:semiHidden="1" w:unhideWhenUsed="1"/>
-    <w:lsdException w:name="annotation text" w:semiHidden="1" w:unhideWhenUsed="1"/>
-    <w:lsdException w:name="header" w:semiHidden="1" w:unhideWhenUsed="1"/>
-    <w:lsdException w:name="footer" w:semiHidden="1" w:unhideWhenUsed="1"/>
-    <w:lsdException w:name="index heading" w:semiHidden="1" w:unhideWhenUsed="1"/>
-    <w:lsdException w:name="caption" w:semiHidden="1" w:uiPriority="35" w:unhideWhenUsed="1" w:qFormat="1"/>
-    <w:lsdException w:name="table of figures" w:semiHidden="1" w:unhideWhenUsed="1"/>
-    <w:lsdException w:name="envelope address" w:semiHidden="1" w:unhideWhenUsed="1"/>
-    <w:lsdException w:name="envelope return" w:semiHidden="1" w:unhideWhenUsed="1"/>
-    <w:lsdException w:name="footnote reference" w:semiHidden="1" w:unhideWhenUsed="1"/>
-    <w:lsdException w:name="annotation reference" w:semiHidden="1" w:unhideWhenUsed="1"/>
-    <w:lsdException w:name="line number" w:semiHidden="1" w:unhideWhenUsed="1"/>
-    <w:lsdException w:name="page number" w:semiHidden="1" w:unhideWhenUsed="1"/>
-    <w:lsdException w:name="endnote reference" w:semiHidden="1" w:unhideWhenUsed="1"/>
-    <w:lsdException w:name="endnote text" w:semiHidden="1" w:unhideWhenUsed="1"/>
-    <w:lsdException w:name="table of authorities" w:semiHidden="1" w:unhideWhenUsed="1"/>
-    <w:lsdException w:name="macro" w:semiHidden="1" w:unhideWhenUsed="1"/>
-    <w:lsdException w:name="toa heading" w:semiHidden="1" w:unhideWhenUsed="1"/>
-    <w:lsdException w:name="List" w:semiHidden="1" w:unhideWhenUsed="1"/>
-    <w:lsdException w:name="List Bullet" w:semiHidden="1" w:unhideWhenUsed="1"/>
-    <w:lsdException w:name="List Number" w:semiHidden="1" w:unhideWhenUsed="1"/>
-    <w:lsdException w:name="List 2" w:semiHidden="1" w:unhideWhenUsed="1"/>
-    <w:lsdException w:name="List 3" w:semiHidden="1" w:unhideWhenUsed="1"/>
-    <w:lsdException w:name="List 4" w:semiHidden="1" w:unhideWhenUsed="1"/>
-    <w:lsdException w:name="List 5" w:semiHidden="1" w:unhideWhenUsed="1"/>
-    <w:lsdException w:name="List Bullet 2" w:semiHidden="1" w:unhideWhenUsed="1"/>
-    <w:lsdException w:name="List Bullet 3" w:semiHidden="1" w:unhideWhenUsed="1"/>
-    <w:lsdException w:name="List Bullet 4" w:semiHidden="1" w:unhideWhenUsed="1"/>
-    <w:lsdException w:name="List Bullet 5" w:semiHidden="1" w:unhideWhenUsed="1"/>
-    <w:lsdException w:name="List Number 2" w:semiHidden="1" w:unhideWhenUsed="1"/>
-    <w:lsdException w:name="List Number 3" w:semiHidden="1" w:unhideWhenUsed="1"/>
-    <w:lsdException w:name="List Number 4" w:semiHidden="1" w:unhideWhenUsed="1"/>
-    <w:lsdException w:name="List Number 5" w:semiHidden="1" w:unhideWhenUsed="1"/>
-    <w:lsdException w:name="Title" w:uiPriority="10" w:qFormat="1"/>
-    <w:lsdException w:name="Closing" w:semiHidden="1" w:unhideWhenUsed="1"/>
-    <w:lsdException w:name="Signature" w:semiHidden="1" w:unhideWhenUsed="1"/>
-    <w:lsdException w:name="Default Paragraph Font" w:semiHidden="1" w:uiPriority="1" w:unhideWhenUsed="1"/>
-    <w:lsdException w:name="Body Text" w:semiHidden="1" w:unhideWhenUsed="1"/>
-    <w:lsdException w:name="Body Text Indent" w:semiHidden="1" w:unhideWhenUsed="1"/>
-    <w:lsdException w:name="List Continue" w:semiHidden="1" w:unhideWhenUsed="1"/>
-    <w:lsdException w:name="List Continue 2" w:semiHidden="1" w:unhideWhenUsed="1"/>
-    <w:lsdException w:name="List Continue 3" w:semiHidden="1" w:unhideWhenUsed="1"/>
-    <w:lsdException w:name="List Continue 4" w:semiHidden="1" w:unhideWhenUsed="1"/>
-    <w:lsdException w:name="List Continue 5" w:semiHidden="1" w:unhideWhenUsed="1"/>
-    <w:lsdException w:name="Message Header" w:semiHidden="1" w:unhideWhenUsed="1"/>
-    <w:lsdException w:name="Subtitle" w:uiPriority="11" w:qFormat="1"/>
-    <w:lsdException w:name="Salutation" w:semiHidden="1" w:unhideWhenUsed="1"/>
-    <w:lsdException w:name="Date" w:semiHidden="1" w:unhideWhenUsed="1"/>
-    <w:lsdException w:name="Body Text First Indent" w:semiHidden="1" w:unhideWhenUsed="1"/>
-    <w:lsdException w:name="Body Text First Indent 2" w:semiHidden="1" w:unhideWhenUsed="1"/>
-    <w:lsdException w:name="Note Heading" w:semiHidden="1" w:unhideWhenUsed="1"/>
-    <w:lsdException w:name="Body Text 2" w:semiHidden="1" w:unhideWhenUsed="1"/>
-    <w:lsdException w:name="Body Text 3" w:semiHidden="1" w:unhideWhenUsed="1"/>
-    <w:lsdException w:name="Body Text Indent 2" w:semiHidden="1" w:unhideWhenUsed="1"/>
-    <w:lsdException w:name="Body Text Indent 3" w:semiHidden="1" w:unhideWhenUsed="1"/>
-    <w:lsdException w:name="Block Text" w:semiHidden="1" w:unhideWhenUsed="1"/>
-    <w:lsdException w:name="Hyperlink" w:semiHidden="1" w:unhideWhenUsed="1"/>
-    <w:lsdException w:name="FollowedHyperlink" w:semiHidden="1" w:unhideWhenUsed="1"/>
-    <w:lsdException w:name="Strong" w:uiPriority="22" w:qFormat="1"/>
-    <w:lsdException w:name="Emphasis" w:uiPriority="20" w:qFormat="1"/>
-    <w:lsdException w:name="Document Map" w:semiHidden="1" w:unhideWhenUsed="1"/>
-    <w:lsdException w:name="Plain Text" w:semiHidden="1" w:unhideWhenUsed="1"/>
-    <w:lsdException w:name="E-mail Signature" w:semiHidden="1" w:unhideWhenUsed="1"/>
-    <w:lsdException w:name="HTML Top of Form" w:semiHidden="1" w:unhideWhenUsed="1"/>
-    <w:lsdException w:name="HTML Bottom of Form" w:semiHidden="1" w:unhideWhenUsed="1"/>
-    <w:lsdException w:name="Normal (Web)" w:semiHidden="1" w:unhideWhenUsed="1"/>
-    <w:lsdException w:name="HTML Acronym" w:semiHidden="1" w:unhideWhenUsed="1"/>
-    <w:lsdException w:name="HTML Address" w:semiHidden="1" w:unhideWhenUsed="1"/>
-    <w:lsdException w:name="HTML Cite" w:semiHidden="1" w:unhideWhenUsed="1"/>
-    <w:lsdException w:name="HTML Code" w:semiHidden="1" w:unhideWhenUsed="1"/>
-    <w:lsdException w:name="HTML Definition" w:semiHidden="1" w:unhideWhenUsed="1"/>
-    <w:lsdException w:name="HTML Keyboard" w:semiHidden="1" w:unhideWhenUsed="1"/>
-    <w:lsdException w:name="HTML Preformatted" w:semiHidden="1" w:unhideWhenUsed="1"/>
-    <w:lsdException w:name="HTML Sample" w:semiHidden="1" w:unhideWhenUsed="1"/>
-    <w:lsdException w:name="HTML Typewriter" w:semiHidden="1" w:unhideWhenUsed="1"/>
-    <w:lsdException w:name="HTML Variable" w:semiHidden="1" w:unhideWhenUsed="1"/>
-    <w:lsdException w:name="Normal Table" w:semiHidden="1" w:unhideWhenUsed="1"/>
-    <w:lsdException w:name="annotation subject" w:semiHidden="1" w:unhideWhenUsed="1"/>
-    <w:lsdException w:name="No List" w:semiHidden="1" w:unhideWhenUsed="1"/>
-    <w:lsdException w:name="Outline List 1" w:semiHidden="1" w:unhideWhenUsed="1"/>
-    <w:lsdException w:name="Outline List 2" w:semiHidden="1" w:unhideWhenUsed="1"/>
-    <w:lsdException w:name="Outline List 3" w:semiHidden="1" w:unhideWhenUsed="1"/>
-    <w:lsdException w:name="Table Simple 1" w:semiHidden="1" w:unhideWhenUsed="1"/>
-    <w:lsdException w:name="Table Simple 2" w:semiHidden="1" w:unhideWhenUsed="1"/>
-    <w:lsdException w:name="Table Simple 3" w:semiHidden="1" w:unhideWhenUsed="1"/>
-    <w:lsdException w:name="Table Classic 1" w:semiHidden="1" w:unhideWhenUsed="1"/>
-    <w:lsdException w:name="Table Classic 2" w:semiHidden="1" w:unhideWhenUsed="1"/>
-    <w:lsdException w:name="Table Classic 3" w:semiHidden="1" w:unhideWhenUsed="1"/>
-    <w:lsdException w:name="Table Classic 4" w:semiHidden="1" w:unhideWhenUsed="1"/>
-    <w:lsdException w:name="Table Colorful 1" w:semiHidden="1" w:unhideWhenUsed="1"/>
-    <w:lsdException w:name="Table Colorful 2" w:semiHidden="1" w:unhideWhenUsed="1"/>
-    <w:lsdException w:name="Table Colorful 3" w:semiHidden="1" w:unhideWhenUsed="1"/>
-    <w:lsdException w:name="Table Columns 1" w:semiHidden="1" w:unhideWhenUsed="1"/>
-    <w:lsdException w:name="Table Columns 2" w:semiHidden="1" w:unhideWhenUsed="1"/>
-    <w:lsdException w:name="Table Columns 3" w:semiHidden="1" w:unhideWhenUsed="1"/>
-    <w:lsdException w:name="Table Columns 4" w:semiHidden="1" w:unhideWhenUsed="1"/>
-    <w:lsdException w:name="Table Columns 5" w:semiHidden="1" w:unhideWhenUsed="1"/>
-    <w:lsdException w:name="Table Grid 1" w:semiHidden="1" w:unhideWhenUsed="1"/>
-    <w:lsdException w:name="Table Grid 2" w:semiHidden="1" w:unhideWhenUsed="1"/>
-    <w:lsdException w:name="Table Grid 3" w:semiHidden="1" w:unhideWhenUsed="1"/>
-    <w:lsdException w:name="Table Grid 4" w:semiHidden="1" w:unhideWhenUsed="1"/>
-    <w:lsdException w:name="Table Grid 5" w:semiHidden="1" w:unhideWhenUsed="1"/>
-    <w:lsdException w:name="Table Grid 6" w:semiHidden="1" w:unhideWhenUsed="1"/>
-    <w:lsdException w:name="Table Grid 7" w:semiHidden="1" w:unhideWhenUsed="1"/>
-    <w:lsdException w:name="Table Grid 8" w:semiHidden="1" w:unhideWhenUsed="1"/>
-    <w:lsdException w:name="Table List 1" w:semiHidden="1" w:unhideWhenUsed="1"/>
-    <w:lsdException w:name="Table List 2" w:semiHidden="1" w:unhideWhenUsed="1"/>
-    <w:lsdException w:name="Table List 3" w:semiHidden="1" w:unhideWhenUsed="1"/>
-    <w:lsdException w:name="Table List 4" w:semiHidden="1" w:unhideWhenUsed="1"/>
-    <w:lsdException w:name="Table List 5" w:semiHidden="1" w:unhideWhenUsed="1"/>
-    <w:lsdException w:name="Table List 6" w:semiHidden="1" w:unhideWhenUsed="1"/>
-    <w:lsdException w:name="Table List 7" w:semiHidden="1" w:unhideWhenUsed="1"/>
-    <w:lsdException w:name="Table List 8" w:semiHidden="1" w:unhideWhenUsed="1"/>
-    <w:lsdException w:name="Table 3D effects 1" w:semiHidden="1" w:unhideWhenUsed="1"/>
-    <w:lsdException w:name="Table 3D effects 2" w:semiHidden="1" w:unhideWhenUsed="1"/>
-    <w:lsdException w:name="Table 3D effects 3" w:semiHidden="1" w:unhideWhenUsed="1"/>
-    <w:lsdException w:name="Table Contemporary" w:semiHidden="1" w:unhideWhenUsed="1"/>
-    <w:lsdException w:name="Table Elegant" w:semiHidden="1" w:unhideWhenUsed="1"/>
-    <w:lsdException w:name="Table Professional" w:semiHidden="1" w:unhideWhenUsed="1"/>
-    <w:lsdException w:name="Table Subtle 1" w:semiHidden="1" w:unhideWhenUsed="1"/>
-    <w:lsdException w:name="Table Subtle 2" w:semiHidden="1" w:unhideWhenUsed="1"/>
-    <w:lsdException w:name="Table Web 1" w:semiHidden="1" w:unhideWhenUsed="1"/>
-    <w:lsdException w:name="Table Web 2" w:semiHidden="1" w:unhideWhenUsed="1"/>
-    <w:lsdException w:name="Table Web 3" w:semiHidden="1" w:unhideWhenUsed="1"/>
-    <w:lsdException w:name="Balloon Text" w:semiHidden="1" w:unhideWhenUsed="1"/>
-    <w:lsdException w:name="Table Grid" w:uiPriority="59"/>
-    <w:lsdException w:name="Table Theme" w:semiHidden="1" w:unhideWhenUsed="1"/>
-    <w:lsdException w:name="Placeholder Text" w:semiHidden="1"/>
-    <w:lsdException w:name="No Spacing" w:uiPriority="1" w:qFormat="1"/>
-    <w:lsdException w:name="Light Shading" w:uiPriority="60"/>
-    <w:lsdException w:name="Light List" w:uiPriority="61"/>
-    <w:lsdException w:name="Light Grid" w:uiPriority="62"/>
-    <w:lsdException w:name="Medium Shading 1" w:uiPriority="63"/>
-    <w:lsdException w:name="Medium Shading 2" w:uiPriority="64"/>
-    <w:lsdException w:name="Medium List 1" w:uiPriority="65"/>
-    <w:lsdException w:name="Medium List 2" w:uiPriority="66"/>
-    <w:lsdException w:name="Medium Grid 1" w:uiPriority="67"/>
-    <w:lsdException w:name="Medium Grid 2" w:uiPriority="68"/>
-    <w:lsdException w:name="Medium Grid 3" w:uiPriority="69"/>
-    <w:lsdException w:name="Dark List" w:uiPriority="70"/>
-    <w:lsdException w:name="Colorful Shading" w:uiPriority="71"/>
-    <w:lsdException w:name="Colorful List" w:uiPriority="72"/>
-    <w:lsdException w:name="Colorful Grid" w:uiPriority="73"/>
-    <w:lsdException w:name="Light Shading Accent 1" w:uiPriority="60"/>
-    <w:lsdException w:name="Light List Accent 1" w:uiPriority="61"/>
-    <w:lsdException w:name="Light Grid Accent 1" w:uiPriority="62"/>
-    <w:lsdException w:name="Medium Shading 1 Accent 1" w:uiPriority="63"/>
-    <w:lsdException w:name="Medium Shading 2 Accent 1" w:uiPriority="64"/>
-    <w:lsdException w:name="Medium List 1 Accent 1" w:uiPriority="65"/>
-    <w:lsdException w:name="Revision" w:semiHidden="1"/>
-    <w:lsdException w:name="List Paragraph" w:uiPriority="34" w:qFormat="1"/>
-    <w:lsdException w:name="Quote" w:uiPriority="29" w:qFormat="1"/>
-    <w:lsdException w:name="Intense Quote" w:uiPriority="30" w:qFormat="1"/>
-    <w:lsdException w:name="Medium List 2 Accent 1" w:uiPriority="66"/>
-    <w:lsdException w:name="Medium Grid 1 Accent 1" w:uiPriority="67"/>
-    <w:lsdException w:name="Medium Grid 2 Accent 1" w:uiPriority="68"/>
-    <w:lsdException w:name="Medium Grid 3 Accent 1" w:uiPriority="69"/>
-    <w:lsdException w:name="Dark List Accent 1" w:uiPriority="70"/>
-    <w:lsdException w:name="Colorful Shading Accent 1" w:uiPriority="71"/>
-    <w:lsdException w:name="Colorful List Accent 1" w:uiPriority="72"/>
-    <w:lsdException w:name="Colorful Grid Accent 1" w:uiPriority="73"/>
-    <w:lsdException w:name="Light Shading Accent 2" w:uiPriority="60"/>
-    <w:lsdException w:name="Light List Accent 2" w:uiPriority="61"/>
-    <w:lsdException w:name="Light Grid Accent 2" w:uiPriority="62"/>
-    <w:lsdException w:name="Medium Shading 1 Accent 2" w:uiPriority="63"/>
-    <w:lsdException w:name="Medium Shading 2 Accent 2" w:uiPriority="64"/>
-    <w:lsdException w:name="Medium List 1 Accent 2" w:uiPriority="65"/>
-    <w:lsdException w:name="Medium List 2 Accent 2" w:uiPriority="66"/>
-    <w:lsdException w:name="Medium Grid 1 Accent 2" w:uiPriority="67"/>
-    <w:lsdException w:name="Medium Grid 2 Accent 2" w:uiPriority="68"/>
-    <w:lsdException w:name="Medium Grid 3 Accent 2" w:uiPriority="69"/>
-    <w:lsdException w:name="Dark List Accent 2" w:uiPriority="70"/>
-    <w:lsdException w:name="Colorful Shading Accent 2" w:uiPriority="71"/>
-    <w:lsdException w:name="Colorful List Accent 2" w:uiPriority="72"/>
-    <w:lsdException w:name="Colorful Grid Accent 2" w:uiPriority="73"/>
-    <w:lsdException w:name="Light Shading Accent 3" w:uiPriority="60"/>
-    <w:lsdException w:name="Light List Accent 3" w:uiPriority="61"/>
-    <w:lsdException w:name="Light Grid Accent 3" w:uiPriority="62"/>
-    <w:lsdException w:name="Medium Shading 1 Accent 3" w:uiPriority="63"/>
-    <w:lsdException w:name="Medium Shading 2 Accent 3" w:uiPriority="64"/>
-    <w:lsdException w:name="Medium List 1 Accent 3" w:uiPriority="65"/>
-    <w:lsdException w:name="Medium List 2 Accent 3" w:uiPriority="66"/>
-    <w:lsdException w:name="Medium Grid 1 Accent 3" w:uiPriority="67"/>
-    <w:lsdException w:name="Medium Grid 2 Accent 3" w:uiPriority="68"/>
-    <w:lsdException w:name="Medium Grid 3 Accent 3" w:uiPriority="69"/>
-    <w:lsdException w:name="Dark List Accent 3" w:uiPriority="70"/>
-    <w:lsdException w:name="Colorful Shading Accent 3" w:uiPriority="71"/>
-    <w:lsdException w:name="Colorful List Accent 3" w:uiPriority="72"/>
-    <w:lsdException w:name="Colorful Grid Accent 3" w:uiPriority="73"/>
-    <w:lsdException w:name="Light Shading Accent 4" w:uiPriority="60"/>
-    <w:lsdException w:name="Light List Accent 4" w:uiPriority="61"/>
-    <w:lsdException w:name="Light Grid Accent 4" w:uiPriority="62"/>
-    <w:lsdException w:name="Medium Shading 1 Accent 4" w:uiPriority="63"/>
-    <w:lsdException w:name="Medium Shading 2 Accent 4" w:uiPriority="64"/>
-    <w:lsdException w:name="Medium List 1 Accent 4" w:uiPriority="65"/>
-    <w:lsdException w:name="Medium List 2 Accent 4" w:uiPriority="66"/>
-    <w:lsdException w:name="Medium Grid 1 Accent 4" w:uiPriority="67"/>
-    <w:lsdException w:name="Medium Grid 2 Accent 4" w:uiPriority="68"/>
-    <w:lsdException w:name="Medium Grid 3 Accent 4" w:uiPriority="69"/>
-    <w:lsdException w:name="Dark List Accent 4" w:uiPriority="70"/>
-    <w:lsdException w:name="Colorful Shading Accent 4" w:uiPriority="71"/>
-    <w:lsdException w:name="Colorful List Accent 4" w:uiPriority="72"/>
-    <w:lsdException w:name="Colorful Grid Accent 4" w:uiPriority="73"/>
-    <w:lsdException w:name="Light Shading Accent 5" w:uiPriority="60"/>
-    <w:lsdException w:name="Light List Accent 5" w:uiPriority="61"/>
-    <w:lsdException w:name="Light Grid Accent 5" w:uiPriority="62"/>
-    <w:lsdException w:name="Medium Shading 1 Accent 5" w:uiPriority="63"/>
-    <w:lsdException w:name="Medium Shading 2 Accent 5" w:uiPriority="64"/>
-    <w:lsdException w:name="Medium List 1 Accent 5" w:uiPriority="65"/>
-    <w:lsdException w:name="Medium List 2 Accent 5" w:uiPriority="66"/>
-    <w:lsdException w:name="Medium Grid 1 Accent 5" w:uiPriority="67"/>
-    <w:lsdException w:name="Medium Grid 2 Accent 5" w:uiPriority="68"/>
-    <w:lsdException w:name="Medium Grid 3 Accent 5" w:uiPriority="69"/>
-    <w:lsdException w:name="Dark List Accent 5" w:uiPriority="70"/>
-    <w:lsdException w:name="Colorful Shading Accent 5" w:uiPriority="71"/>
-    <w:lsdException w:name="Colorful List Accent 5" w:uiPriority="72"/>
-    <w:lsdException w:name="Colorful Grid Accent 5" w:uiPriority="73"/>
-    <w:lsdException w:name="Light Shading Accent 6" w:uiPriority="60"/>
-    <w:lsdException w:name="Light List Accent 6" w:uiPriority="61"/>
-    <w:lsdException w:name="Light Grid Accent 6" w:uiPriority="62"/>
-    <w:lsdException w:name="Medium Shading 1 Accent 6" w:uiPriority="63"/>
-    <w:lsdException w:name="Medium Shading 2 Accent 6" w:uiPriority="64"/>
-    <w:lsdException w:name="Medium List 1 Accent 6" w:uiPriority="65"/>
-    <w:lsdException w:name="Medium List 2 Accent 6" w:uiPriority="66"/>
-    <w:lsdException w:name="Medium Grid 1 Accent 6" w:uiPriority="67"/>
-    <w:lsdException w:name="Medium Grid 2 Accent 6" w:uiPriority="68"/>
-    <w:lsdException w:name="Medium Grid 3 Accent 6" w:uiPriority="69"/>
-    <w:lsdException w:name="Dark List Accent 6" w:uiPriority="70"/>
-    <w:lsdException w:name="Colorful Shading Accent 6" w:uiPriority="71"/>
-    <w:lsdException w:name="Colorful List Accent 6" w:uiPriority="72"/>
-    <w:lsdException w:name="Colorful Grid Accent 6" w:uiPriority="73"/>
-    <w:lsdException w:name="Subtle Emphasis" w:uiPriority="19" w:qFormat="1"/>
-    <w:lsdException w:name="Intense Emphasis" w:uiPriority="21" w:qFormat="1"/>
-    <w:lsdException w:name="Subtle Reference" w:uiPriority="31" w:qFormat="1"/>
-    <w:lsdException w:name="Intense Reference" w:uiPriority="32" w:qFormat="1"/>
-    <w:lsdException w:name="Book Title" w:uiPriority="33" w:qFormat="1"/>
-    <w:lsdException w:name="Bibliography" w:semiHidden="1" w:uiPriority="37" w:unhideWhenUsed="1"/>
-    <w:lsdException w:name="TOC Heading" w:semiHidden="1" w:uiPriority="39" w:unhideWhenUsed="1" w:qFormat="1"/>
-    <w:lsdException w:name="Plain Table 1" w:uiPriority="41"/>
-    <w:lsdException w:name="Plain Table 2" w:uiPriority="42"/>
-    <w:lsdException w:name="Plain Table 3" w:uiPriority="43"/>
-    <w:lsdException w:name="Plain Table 4" w:uiPriority="44"/>
-    <w:lsdException w:name="Plain Table 5" w:uiPriority="45"/>
-    <w:lsdException w:name="Grid Table Light" w:uiPriority="40"/>
-    <w:lsdException w:name="Grid Table 1 Light" w:uiPriority="46"/>
-    <w:lsdException w:name="Grid Table 2" w:uiPriority="47"/>
-    <w:lsdException w:name="Grid Table 3" w:uiPriority="48"/>
-    <w:lsdException w:name="Grid Table 4" w:uiPriority="49"/>
-    <w:lsdException w:name="Grid Table 5 Dark" w:uiPriority="50"/>
-    <w:lsdException w:name="Grid Table 6 Colorful" w:uiPriority="51"/>
-    <w:lsdException w:name="Grid Table 7 Colorful" w:uiPriority="52"/>
-    <w:lsdException w:name="Grid Table 1 Light Accent 1" w:uiPriority="46"/>
-    <w:lsdException w:name="Grid Table 2 Accent 1" w:uiPriority="47"/>
-    <w:lsdException w:name="Grid Table 3 Accent 1" w:uiPriority="48"/>
-    <w:lsdException w:name="Grid Table 4 Accent 1" w:uiPriority="49"/>
-    <w:lsdException w:name="Grid Table 5 Dark Accent 1" w:uiPriority="50"/>
-    <w:lsdException w:name="Grid Table 6 Colorful Accent 1" w:uiPriority="51"/>
-    <w:lsdException w:name="Grid Table 7 Colorful Accent 1" w:uiPriority="52"/>
-    <w:lsdException w:name="Grid Table 1 Light Accent 2" w:uiPriority="46"/>
-    <w:lsdException w:name="Grid Table 2 Accent 2" w:uiPriority="47"/>
-    <w:lsdException w:name="Grid Table 3 Accent 2" w:uiPriority="48"/>
-    <w:lsdException w:name="Grid Table 4 Accent 2" w:uiPriority="49"/>
-    <w:lsdException w:name="Grid Table 5 Dark Accent 2" w:uiPriority="50"/>
-    <w:lsdException w:name="Grid Table 6 Colorful Accent 2" w:uiPriority="51"/>
-    <w:lsdException w:name="Grid Table 7 Colorful Accent 2" w:uiPriority="52"/>
-    <w:lsdException w:name="Grid Table 1 Light Accent 3" w:uiPriority="46"/>
-    <w:lsdException w:name="Grid Table 2 Accent 3" w:uiPriority="47"/>
-    <w:lsdException w:name="Grid Table 3 Accent 3" w:uiPriority="48"/>
-    <w:lsdException w:name="Grid Table 4 Accent 3" w:uiPriority="49"/>
-    <w:lsdException w:name="Grid Table 5 Dark Accent 3" w:uiPriority="50"/>
-    <w:lsdException w:name="Grid Table 6 Colorful Accent 3" w:uiPriority="51"/>
-    <w:lsdException w:name="Grid Table 7 Colorful Accent 3" w:uiPriority="52"/>
-    <w:lsdException w:name="Grid Table 1 Light Accent 4" w:uiPriority="46"/>
-    <w:lsdException w:name="Grid Table 2 Accent 4" w:uiPriority="47"/>
-    <w:lsdException w:name="Grid Table 3 Accent 4" w:uiPriority="48"/>
-    <w:lsdException w:name="Grid Table 4 Accent 4" w:uiPriority="49"/>
-    <w:lsdException w:name="Grid Table 5 Dark Accent 4" w:uiPriority="50"/>
-    <w:lsdException w:name="Grid Table 6 Colorful Accent 4" w:uiPriority="51"/>
-    <w:lsdException w:name="Grid Table 7 Colorful Accent 4" w:uiPriority="52"/>
-    <w:lsdException w:name="Grid Table 1 Light Accent 5" w:uiPriority="46"/>
-    <w:lsdException w:name="Grid Table 2 Accent 5" w:uiPriority="47"/>
-    <w:lsdException w:name="Grid Table 3 Accent 5" w:uiPriority="48"/>
-    <w:lsdException w:name="Grid Table 4 Accent 5" w:uiPriority="49"/>
-    <w:lsdException w:name="Grid Table 5 Dark Accent 5" w:uiPriority="50"/>
-    <w:lsdException w:name="Grid Table 6 Colorful Accent 5" w:uiPriority="51"/>
-    <w:lsdException w:name="Grid Table 7 Colorful Accent 5" w:uiPriority="52"/>
-    <w:lsdException w:name="Grid Table 1 Light Accent 6" w:uiPriority="46"/>
-    <w:lsdException w:name="Grid Table 2 Accent 6" w:uiPriority="47"/>
-    <w:lsdException w:name="Grid Table 3 Accent 6" w:uiPriority="48"/>
-    <w:lsdException w:name="Grid Table 4 Accent 6" w:uiPriority="49"/>
-    <w:lsdException w:name="Grid Table 5 Dark Accent 6" w:uiPriority="50"/>
-    <w:lsdException w:name="Grid Table 6 Colorful Accent 6" w:uiPriority="51"/>
-    <w:lsdException w:name="Grid Table 7 Colorful Accent 6" w:uiPriority="52"/>
-    <w:lsdException w:name="List Table 1 Light" w:uiPriority="46"/>
-    <w:lsdException w:name="List Table 2" w:uiPriority="47"/>
-    <w:lsdException w:name="List Table 3" w:uiPriority="48"/>
-    <w:lsdException w:name="List Table 4" w:uiPriority="49"/>
-    <w:lsdException w:name="List Table 5 Dark" w:uiPriority="50"/>
-    <w:lsdException w:name="List Table 6 Colorful" w:uiPriority="51"/>
-    <w:lsdException w:name="List Table 7 Colorful" w:uiPriority="52"/>
-    <w:lsdException w:name="List Table 1 Light Accent 1" w:uiPriority="46"/>
-    <w:lsdException w:name="List Table 2 Accent 1" w:uiPriority="47"/>
-    <w:lsdException w:name="List Table 3 Accent 1" w:uiPriority="48"/>
-    <w:lsdException w:name="List Table 4 Accent 1" w:uiPriority="49"/>
-    <w:lsdException w:name="List Table 5 Dark Accent 1" w:uiPriority="50"/>
-    <w:lsdException w:name="List Table 6 Colorful Accent 1" w:uiPriority="51"/>
-    <w:lsdException w:name="List Table 7 Colorful Accent 1" w:uiPriority="52"/>
-    <w:lsdException w:name="List Table 1 Light Accent 2" w:uiPriority="46"/>
-    <w:lsdException w:name="List Table 2 Accent 2" w:uiPriority="47"/>
-    <w:lsdException w:name="List Table 3 Accent 2" w:uiPriority="48"/>
-    <w:lsdException w:name="List Table 4 Accent 2" w:uiPriority="49"/>
-    <w:lsdException w:name="List Table 5 Dark Accent 2" w:uiPriority="50"/>
-    <w:lsdException w:name="List Table 6 Colorful Accent 2" w:uiPriority="51"/>
-    <w:lsdException w:name="List Table 7 Colorful Accent 2" w:uiPriority="52"/>
-    <w:lsdException w:name="List Table 1 Light Accent 3" w:uiPriority="46"/>
-    <w:lsdException w:name="List Table 2 Accent 3" w:uiPriority="47"/>
-    <w:lsdException w:name="List Table 3 Accent 3" w:uiPriority="48"/>
-    <w:lsdException w:name="List Table 4 Accent 3" w:uiPriority="49"/>
-    <w:lsdException w:name="List Table 5 Dark Accent 3" w:uiPriority="50"/>
-    <w:lsdException w:name="List Table 6 Colorful Accent 3" w:uiPriority="51"/>
-    <w:lsdException w:name="List Table 7 Colorful Accent 3" w:uiPriority="52"/>
-    <w:lsdException w:name="List Table 1 Light Accent 4" w:uiPriority="46"/>
-    <w:lsdException w:name="List Table 2 Accent 4" w:uiPriority="47"/>
-    <w:lsdException w:name="List Table 3 Accent 4" w:uiPriority="48"/>
-    <w:lsdException w:name="List Table 4 Accent 4" w:uiPriority="49"/>
-    <w:lsdException w:name="List Table 5 Dark Accent 4" w:uiPriority="50"/>
-    <w:lsdException w:name="List Table 6 Colorful Accent 4" w:uiPriority="51"/>
-    <w:lsdException w:name="List Table 7 Colorful Accent 4" w:uiPriority="52"/>
-    <w:lsdException w:name="List Table 1 Light Accent 5" w:uiPriority="46"/>
-    <w:lsdException w:name="List Table 2 Accent 5" w:uiPriority="47"/>
-    <w:lsdException w:name="List Table 3 Accent 5" w:uiPriority="48"/>
-    <w:lsdException w:name="List Table 4 Accent 5" w:uiPriority="49"/>
-    <w:lsdException w:name="List Table 5 Dark Accent 5" w:uiPriority="50"/>
-    <w:lsdException w:name="List Table 6 Colorful Accent 5" w:uiPriority="51"/>
-    <w:lsdException w:name="List Table 7 Colorful Accent 5" w:uiPriority="52"/>
-    <w:lsdException w:name="List Table 1 Light Accent 6" w:uiPriority="46"/>
-    <w:lsdException w:name="List Table 2 Accent 6" w:uiPriority="47"/>
-    <w:lsdException w:name="List Table 3 Accent 6" w:uiPriority="48"/>
-    <w:lsdException w:name="List Table 4 Accent 6" w:uiPriority="49"/>
-    <w:lsdException w:name="List Table 5 Dark Accent 6" w:uiPriority="50"/>
-    <w:lsdException w:name="List Table 6 Colorful Accent 6" w:uiPriority="51"/>
-    <w:lsdException w:name="List Table 7 Colorful Accent 6" w:uiPriority="52"/>
+  <w:latentStyles w:defLockedState="0" w:defUIPriority="99" w:defSemiHidden="1" w:defUnhideWhenUsed="1" w:defQFormat="0" w:count="267">
+    <w:lsdException w:name="Normal" w:semiHidden="0" w:uiPriority="0" w:unhideWhenUsed="0" w:qFormat="1"/>
+    <w:lsdException w:name="heading 1" w:semiHidden="0" w:uiPriority="9" w:unhideWhenUsed="0" w:qFormat="1"/>
+    <w:lsdException w:name="heading 2" w:uiPriority="9" w:qFormat="1"/>
+    <w:lsdException w:name="heading 3" w:uiPriority="9" w:qFormat="1"/>
+    <w:lsdException w:name="heading 4" w:uiPriority="9" w:qFormat="1"/>
+    <w:lsdException w:name="heading 5" w:uiPriority="9" w:qFormat="1"/>
+    <w:lsdException w:name="heading 6" w:uiPriority="9" w:qFormat="1"/>
+    <w:lsdException w:name="heading 7" w:uiPriority="9" w:qFormat="1"/>
+    <w:lsdException w:name="heading 8" w:uiPriority="9" w:qFormat="1"/>
+    <w:lsdException w:name="heading 9" w:uiPriority="9" w:qFormat="1"/>
+    <w:lsdException w:name="toc 1" w:uiPriority="39"/>
+    <w:lsdException w:name="toc 2" w:uiPriority="39"/>
+    <w:lsdException w:name="toc 3" w:uiPriority="39"/>
+    <w:lsdException w:name="toc 4" w:uiPriority="39"/>
+    <w:lsdException w:name="toc 5" w:uiPriority="39"/>
+    <w:lsdException w:name="toc 6" w:uiPriority="39"/>
+    <w:lsdException w:name="toc 7" w:uiPriority="39"/>
+    <w:lsdException w:name="toc 8" w:uiPriority="39"/>
+    <w:lsdException w:name="toc 9" w:uiPriority="39"/>
+    <w:lsdException w:name="caption" w:uiPriority="35" w:qFormat="1"/>
+    <w:lsdException w:name="Title" w:semiHidden="0" w:uiPriority="10" w:unhideWhenUsed="0" w:qFormat="1"/>
+    <w:lsdException w:name="Default Paragraph Font" w:uiPriority="1"/>
+    <w:lsdException w:name="Subtitle" w:semiHidden="0" w:uiPriority="11" w:unhideWhenUsed="0" w:qFormat="1"/>
+    <w:lsdException w:name="Strong" w:semiHidden="0" w:uiPriority="22" w:unhideWhenUsed="0" w:qFormat="1"/>
+    <w:lsdException w:name="Emphasis" w:semiHidden="0" w:uiPriority="20" w:unhideWhenUsed="0" w:qFormat="1"/>
+    <w:lsdException w:name="Table Grid" w:semiHidden="0" w:uiPriority="59" w:unhideWhenUsed="0"/>
+    <w:lsdException w:name="Placeholder Text" w:unhideWhenUsed="0"/>
+    <w:lsdException w:name="No Spacing" w:semiHidden="0" w:uiPriority="1" w:unhideWhenUsed="0" w:qFormat="1"/>
+    <w:lsdException w:name="Light Shading" w:semiHidden="0" w:uiPriority="60" w:unhideWhenUsed="0"/>
+    <w:lsdException w:name="Light List" w:semiHidden="0" w:uiPriority="61" w:unhideWhenUsed="0"/>
+    <w:lsdException w:name="Light Grid" w:semiHidden="0" w:uiPriority="62" w:unhideWhenUsed="0"/>
+    <w:lsdException w:name="Medium Shading 1" w:semiHidden="0" w:uiPriority="63" w:unhideWhenUsed="0"/>
+    <w:lsdException w:name="Medium Shading 2" w:semiHidden="0" w:uiPriority="64" w:unhideWhenUsed="0"/>
+    <w:lsdException w:name="Medium List 1" w:semiHidden="0" w:uiPriority="65" w:unhideWhenUsed="0"/>
+    <w:lsdException w:name="Medium List 2" w:semiHidden="0" w:uiPriority="66" w:unhideWhenUsed="0"/>
+    <w:lsdException w:name="Medium Grid 1" w:semiHidden="0" w:uiPriority="67" w:unhideWhenUsed="0"/>
+    <w:lsdException w:name="Medium Grid 2" w:semiHidden="0" w:uiPriority="68" w:unhideWhenUsed="0"/>
+    <w:lsdException w:name="Medium Grid 3" w:semiHidden="0" w:uiPriority="69" w:unhideWhenUsed="0"/>
+    <w:lsdException w:name="Dark List" w:semiHidden="0" w:uiPriority="70" w:unhideWhenUsed="0"/>
+    <w:lsdException w:name="Colorful Shading" w:semiHidden="0" w:uiPriority="71" w:unhideWhenUsed="0"/>
+    <w:lsdException w:name="Colorful List" w:semiHidden="0" w:uiPriority="72" w:unhideWhenUsed="0"/>
+    <w:lsdException w:name="Colorful Grid" w:semiHidden="0" w:uiPriority="73" w:unhideWhenUsed="0"/>
+    <w:lsdException w:name="Light Shading Accent 1" w:semiHidden="0" w:uiPriority="60" w:unhideWhenUsed="0"/>
+    <w:lsdException w:name="Light List Accent 1" w:semiHidden="0" w:uiPriority="61" w:unhideWhenUsed="0"/>
+    <w:lsdException w:name="Light Grid Accent 1" w:semiHidden="0" w:uiPriority="62" w:unhideWhenUsed="0"/>
+    <w:lsdException w:name="Medium Shading 1 Accent 1" w:semiHidden="0" w:uiPriority="63" w:unhideWhenUsed="0"/>
+    <w:lsdException w:name="Medium Shading 2 Accent 1" w:semiHidden="0" w:uiPriority="64" w:unhideWhenUsed="0"/>
+    <w:lsdException w:name="Medium List 1 Accent 1" w:semiHidden="0" w:uiPriority="65" w:unhideWhenUsed="0"/>
+    <w:lsdException w:name="Revision" w:unhideWhenUsed="0"/>
+    <w:lsdException w:name="List Paragraph" w:semiHidden="0" w:uiPriority="34" w:unhideWhenUsed="0" w:qFormat="1"/>
+    <w:lsdException w:name="Quote" w:semiHidden="0" w:uiPriority="29" w:unhideWhenUsed="0" w:qFormat="1"/>
+    <w:lsdException w:name="Intense Quote" w:semiHidden="0" w:uiPriority="30" w:unhideWhenUsed="0" w:qFormat="1"/>
+    <w:lsdException w:name="Medium List 2 Accent 1" w:semiHidden="0" w:uiPriority="66" w:unhideWhenUsed="0"/>
+    <w:lsdException w:name="Medium Grid 1 Accent 1" w:semiHidden="0" w:uiPriority="67" w:unhideWhenUsed="0"/>
+    <w:lsdException w:name="Medium Grid 2 Accent 1" w:semiHidden="0" w:uiPriority="68" w:unhideWhenUsed="0"/>
+    <w:lsdException w:name="Medium Grid 3 Accent 1" w:semiHidden="0" w:uiPriority="69" w:unhideWhenUsed="0"/>
+    <w:lsdException w:name="Dark List Accent 1" w:semiHidden="0" w:uiPriority="70" w:unhideWhenUsed="0"/>
+    <w:lsdException w:name="Colorful Shading Accent 1" w:semiHidden="0" w:uiPriority="71" w:unhideWhenUsed="0"/>
+    <w:lsdException w:name="Colorful List Accent 1" w:semiHidden="0" w:uiPriority="72" w:unhideWhenUsed="0"/>
+    <w:lsdException w:name="Colorful Grid Accent 1" w:semiHidden="0" w:uiPriority="73" w:unhideWhenUsed="0"/>
+    <w:lsdException w:name="Light Shading Accent 2" w:semiHidden="0" w:uiPriority="60" w:unhideWhenUsed="0"/>
+    <w:lsdException w:name="Light List Accent 2" w:semiHidden="0" w:uiPriority="61" w:unhideWhenUsed="0"/>
+    <w:lsdException w:name="Light Grid Accent 2" w:semiHidden="0" w:uiPriority="62" w:unhideWhenUsed="0"/>
+    <w:lsdException w:name="Medium Shading 1 Accent 2" w:semiHidden="0" w:uiPriority="63" w:unhideWhenUsed="0"/>
+    <w:lsdException w:name="Medium Shading 2 Accent 2" w:semiHidden="0" w:uiPriority="64" w:unhideWhenUsed="0"/>
+    <w:lsdException w:name="Medium List 1 Accent 2" w:semiHidden="0" w:uiPriority="65" w:unhideWhenUsed="0"/>
+    <w:lsdException w:name="Medium List 2 Accent 2" w:semiHidden="0" w:uiPriority="66" w:unhideWhenUsed="0"/>
+    <w:lsdException w:name="Medium Grid 1 Accent 2" w:semiHidden="0" w:uiPriority="67" w:unhideWhenUsed="0"/>
+    <w:lsdException w:name="Medium Grid 2 Accent 2" w:semiHidden="0" w:uiPriority="68" w:unhideWhenUsed="0"/>
+    <w:lsdException w:name="Medium Grid 3 Accent 2" w:semiHidden="0" w:uiPriority="69" w:unhideWhenUsed="0"/>
+    <w:lsdException w:name="Dark List Accent 2" w:semiHidden="0" w:uiPriority="70" w:unhideWhenUsed="0"/>
+    <w:lsdException w:name="Colorful Shading Accent 2" w:semiHidden="0" w:uiPriority="71" w:unhideWhenUsed="0"/>
+    <w:lsdException w:name="Colorful List Accent 2" w:semiHidden="0" w:uiPriority="72" w:unhideWhenUsed="0"/>
+    <w:lsdException w:name="Colorful Grid Accent 2" w:semiHidden="0" w:uiPriority="73" w:unhideWhenUsed="0"/>
+    <w:lsdException w:name="Light Shading Accent 3" w:semiHidden="0" w:uiPriority="60" w:unhideWhenUsed="0"/>
+    <w:lsdException w:name="Light List Accent 3" w:semiHidden="0" w:uiPriority="61" w:unhideWhenUsed="0"/>
+    <w:lsdException w:name="Light Grid Accent 3" w:semiHidden="0" w:uiPriority="62" w:unhideWhenUsed="0"/>
+    <w:lsdException w:name="Medium Shading 1 Accent 3" w:semiHidden="0" w:uiPriority="63" w:unhideWhenUsed="0"/>
+    <w:lsdException w:name="Medium Shading 2 Accent 3" w:semiHidden="0" w:uiPriority="64" w:unhideWhenUsed="0"/>
+    <w:lsdException w:name="Medium List 1 Accent 3" w:semiHidden="0" w:uiPriority="65" w:unhideWhenUsed="0"/>
+    <w:lsdException w:name="Medium List 2 Accent 3" w:semiHidden="0" w:uiPriority="66" w:unhideWhenUsed="0"/>
+    <w:lsdException w:name="Medium Grid 1 Accent 3" w:semiHidden="0" w:uiPriority="67" w:unhideWhenUsed="0"/>
+    <w:lsdException w:name="Medium Grid 2 Accent 3" w:semiHidden="0" w:uiPriority="68" w:unhideWhenUsed="0"/>
+    <w:lsdException w:name="Medium Grid 3 Accent 3" w:semiHidden="0" w:uiPriority="69" w:unhideWhenUsed="0"/>
+    <w:lsdException w:name="Dark List Accent 3" w:semiHidden="0" w:uiPriority="70" w:unhideWhenUsed="0"/>
+    <w:lsdException w:name="Colorful Shading Accent 3" w:semiHidden="0" w:uiPriority="71" w:unhideWhenUsed="0"/>
+    <w:lsdException w:name="Colorful List Accent 3" w:semiHidden="0" w:uiPriority="72" w:unhideWhenUsed="0"/>
+    <w:lsdException w:name="Colorful Grid Accent 3" w:semiHidden="0" w:uiPriority="73" w:unhideWhenUsed="0"/>
+    <w:lsdException w:name="Light Shading Accent 4" w:semiHidden="0" w:uiPriority="60" w:unhideWhenUsed="0"/>
+    <w:lsdException w:name="Light List Accent 4" w:semiHidden="0" w:uiPriority="61" w:unhideWhenUsed="0"/>
+    <w:lsdException w:name="Light Grid Accent 4" w:semiHidden="0" w:uiPriority="62" w:unhideWhenUsed="0"/>
+    <w:lsdException w:name="Medium Shading 1 Accent 4" w:semiHidden="0" w:uiPriority="63" w:unhideWhenUsed="0"/>
+    <w:lsdException w:name="Medium Shading 2 Accent 4" w:semiHidden="0" w:uiPriority="64" w:unhideWhenUsed="0"/>
+    <w:lsdException w:name="Medium List 1 Accent 4" w:semiHidden="0" w:uiPriority="65" w:unhideWhenUsed="0"/>
+    <w:lsdException w:name="Medium List 2 Accent 4" w:semiHidden="0" w:uiPriority="66" w:unhideWhenUsed="0"/>
+    <w:lsdException w:name="Medium Grid 1 Accent 4" w:semiHidden="0" w:uiPriority="67" w:unhideWhenUsed="0"/>
+    <w:lsdException w:name="Medium Grid 2 Accent 4" w:semiHidden="0" w:uiPriority="68" w:unhideWhenUsed="0"/>
+    <w:lsdException w:name="Medium Grid 3 Accent 4" w:semiHidden="0" w:uiPriority="69" w:unhideWhenUsed="0"/>
+    <w:lsdException w:name="Dark List Accent 4" w:semiHidden="0" w:uiPriority="70" w:unhideWhenUsed="0"/>
+    <w:lsdException w:name="Colorful Shading Accent 4" w:semiHidden="0" w:uiPriority="71" w:unhideWhenUsed="0"/>
+    <w:lsdException w:name="Colorful List Accent 4" w:semiHidden="0" w:uiPriority="72" w:unhideWhenUsed="0"/>
+    <w:lsdException w:name="Colorful Grid Accent 4" w:semiHidden="0" w:uiPriority="73" w:unhideWhenUsed="0"/>
+    <w:lsdException w:name="Light Shading Accent 5" w:semiHidden="0" w:uiPriority="60" w:unhideWhenUsed="0"/>
+    <w:lsdException w:name="Light List Accent 5" w:semiHidden="0" w:uiPriority="61" w:unhideWhenUsed="0"/>
+    <w:lsdException w:name="Light Grid Accent 5" w:semiHidden="0" w:uiPriority="62" w:unhideWhenUsed="0"/>
+    <w:lsdException w:name="Medium Shading 1 Accent 5" w:semiHidden="0" w:uiPriority="63" w:unhideWhenUsed="0"/>
+    <w:lsdException w:name="Medium Shading 2 Accent 5" w:semiHidden="0" w:uiPriority="64" w:unhideWhenUsed="0"/>
+    <w:lsdException w:name="Medium List 1 Accent 5" w:semiHidden="0" w:uiPriority="65" w:unhideWhenUsed="0"/>
+    <w:lsdException w:name="Medium List 2 Accent 5" w:semiHidden="0" w:uiPriority="66" w:unhideWhenUsed="0"/>
+    <w:lsdException w:name="Medium Grid 1 Accent 5" w:semiHidden="0" w:uiPriority="67" w:unhideWhenUsed="0"/>
+    <w:lsdException w:name="Medium Grid 2 Accent 5" w:semiHidden="0" w:uiPriority="68" w:unhideWhenUsed="0"/>
+    <w:lsdException w:name="Medium Grid 3 Accent 5" w:semiHidden="0" w:uiPriority="69" w:unhideWhenUsed="0"/>
+    <w:lsdException w:name="Dark List Accent 5" w:semiHidden="0" w:uiPriority="70" w:unhideWhenUsed="0"/>
+    <w:lsdException w:name="Colorful Shading Accent 5" w:semiHidden="0" w:uiPriority="71" w:unhideWhenUsed="0"/>
+    <w:lsdException w:name="Colorful List Accent 5" w:semiHidden="0" w:uiPriority="72" w:unhideWhenUsed="0"/>
+    <w:lsdException w:name="Colorful Grid Accent 5" w:semiHidden="0" w:uiPriority="73" w:unhideWhenUsed="0"/>
+    <w:lsdException w:name="Light Shading Accent 6" w:semiHidden="0" w:uiPriority="60" w:unhideWhenUsed="0"/>
+    <w:lsdException w:name="Light List Accent 6" w:semiHidden="0" w:uiPriority="61" w:unhideWhenUsed="0"/>
+    <w:lsdException w:name="Light Grid Accent 6" w:semiHidden="0" w:uiPriority="62" w:unhideWhenUsed="0"/>
+    <w:lsdException w:name="Medium Shading 1 Accent 6" w:semiHidden="0" w:uiPriority="63" w:unhideWhenUsed="0"/>
+    <w:lsdException w:name="Medium Shading 2 Accent 6" w:semiHidden="0" w:uiPriority="64" w:unhideWhenUsed="0"/>
+    <w:lsdException w:name="Medium List 1 Accent 6" w:semiHidden="0" w:uiPriority="65" w:unhideWhenUsed="0"/>
+    <w:lsdException w:name="Medium List 2 Accent 6" w:semiHidden="0" w:uiPriority="66" w:unhideWhenUsed="0"/>
+    <w:lsdException w:name="Medium Grid 1 Accent 6" w:semiHidden="0" w:uiPriority="67" w:unhideWhenUsed="0"/>
+    <w:lsdException w:name="Medium Grid 2 Accent 6" w:semiHidden="0" w:uiPriority="68" w:unhideWhenUsed="0"/>
+    <w:lsdException w:name="Medium Grid 3 Accent 6" w:semiHidden="0" w:uiPriority="69" w:unhideWhenUsed="0"/>
+    <w:lsdException w:name="Dark List Accent 6" w:semiHidden="0" w:uiPriority="70" w:unhideWhenUsed="0"/>
+    <w:lsdException w:name="Colorful Shading Accent 6" w:semiHidden="0" w:uiPriority="71" w:unhideWhenUsed="0"/>
+    <w:lsdException w:name="Colorful List Accent 6" w:semiHidden="0" w:uiPriority="72" w:unhideWhenUsed="0"/>
+    <w:lsdException w:name="Colorful Grid Accent 6" w:semiHidden="0" w:uiPriority="73" w:unhideWhenUsed="0"/>
+    <w:lsdException w:name="Subtle Emphasis" w:semiHidden="0" w:uiPriority="19" w:unhideWhenUsed="0" w:qFormat="1"/>
+    <w:lsdException w:name="Intense Emphasis" w:semiHidden="0" w:uiPriority="21" w:unhideWhenUsed="0" w:qFormat="1"/>
+    <w:lsdException w:name="Subtle Reference" w:semiHidden="0" w:uiPriority="31" w:unhideWhenUsed="0" w:qFormat="1"/>
+    <w:lsdException w:name="Intense Reference" w:semiHidden="0" w:uiPriority="32" w:unhideWhenUsed="0" w:qFormat="1"/>
+    <w:lsdException w:name="Book Title" w:semiHidden="0" w:uiPriority="33" w:unhideWhenUsed="0" w:qFormat="1"/>
+    <w:lsdException w:name="Bibliography" w:uiPriority="37"/>
+    <w:lsdException w:name="TOC Heading" w:uiPriority="39" w:qFormat="1"/>
+  </w:latentStyles>
+  <w:style w:type="paragraph" w:default="1" w:styleId="Normal">
+    <w:name w:val="Normal"/>
+    <w:qFormat/>
+  </w:style>
+  <w:style w:type="character" w:default="1" w:styleId="Fuentedeprrafopredeter">
+    <w:name w:val="Default Paragraph Font"/>
+    <w:uiPriority w:val="1"/>
+    <w:semiHidden/>
+    <w:unhideWhenUsed/>
+  </w:style>
+  <w:style w:type="table" w:default="1" w:styleId="Tablanormal">
+    <w:name w:val="Normal Table"/>
+    <w:uiPriority w:val="99"/>
+    <w:semiHidden/>
+    <w:unhideWhenUsed/>
+    <w:tblPr>
+      <w:tblInd w:w="0" w:type="dxa"/>
+      <w:tblCellMar>
+        <w:top w:w="0" w:type="dxa"/>
+        <w:left w:w="108" w:type="dxa"/>
+        <w:bottom w:w="0" w:type="dxa"/>
+        <w:right w:w="108" w:type="dxa"/>
+      </w:tblCellMar>
+    </w:tblPr>
+  </w:style>
+  <w:style w:type="numbering" w:default="1" w:styleId="Sinlista">
+    <w:name w:val="No List"/>
+    <w:uiPriority w:val="99"/>
+    <w:semiHidden/>
+    <w:unhideWhenUsed/>
+  </w:style>
+  <w:style w:type="paragraph" w:styleId="Textodeglobo">
+    <w:name w:val="Balloon Text"/>
+    <w:basedOn w:val="Normal"/>
+    <w:link w:val="TextodegloboCar"/>
+    <w:uiPriority w:val="99"/>
+    <w:semiHidden/>
+    <w:unhideWhenUsed/>
+    <w:rsid w:val="00936550"/>
+    <w:pPr>
+      <w:spacing w:after="0" w:line="240" w:lineRule="auto"/>
+    </w:pPr>
+    <w:rPr>
+      <w:rFonts w:ascii="Tahoma" w:hAnsi="Tahoma" w:cs="Tahoma"/>
+      <w:sz w:val="16"/>
+      <w:szCs w:val="16"/>
+    </w:rPr>
+  </w:style>
+  <w:style w:type="character" w:customStyle="1" w:styleId="TextodegloboCar">
+    <w:name w:val="Texto de globo Car"/>
+    <w:basedOn w:val="Fuentedeprrafopredeter"/>
+    <w:link w:val="Textodeglobo"/>
+    <w:uiPriority w:val="99"/>
+    <w:semiHidden/>
+    <w:rsid w:val="00936550"/>
+    <w:rPr>
+      <w:rFonts w:ascii="Tahoma" w:hAnsi="Tahoma" w:cs="Tahoma"/>
+      <w:sz w:val="16"/>
+      <w:szCs w:val="16"/>
+    </w:rPr>
+  </w:style>
+  <w:style w:type="paragraph" w:styleId="Prrafodelista">
+    <w:name w:val="List Paragraph"/>
+    <w:basedOn w:val="Normal"/>
+    <w:uiPriority w:val="34"/>
+    <w:qFormat/>
+    <w:rsid w:val="00FB1768"/>
+    <w:pPr>
+      <w:ind w:left="720"/>
+      <w:contextualSpacing/>
+    </w:pPr>
+  </w:style>
+  <w:style w:type="paragraph" w:styleId="Encabezado">
+    <w:name w:val="header"/>
+    <w:basedOn w:val="Normal"/>
+    <w:link w:val="EncabezadoCar"/>
+    <w:uiPriority w:val="99"/>
+    <w:unhideWhenUsed/>
+    <w:rsid w:val="00065541"/>
+    <w:pPr>
+      <w:tabs>
+        <w:tab w:val="center" w:pos="4252"/>
+        <w:tab w:val="right" w:pos="8504"/>
+      </w:tabs>
+      <w:spacing w:after="0" w:line="240" w:lineRule="auto"/>
+    </w:pPr>
+  </w:style>
+  <w:style w:type="character" w:customStyle="1" w:styleId="EncabezadoCar">
+    <w:name w:val="Encabezado Car"/>
+    <w:basedOn w:val="Fuentedeprrafopredeter"/>
+    <w:link w:val="Encabezado"/>
+    <w:uiPriority w:val="99"/>
+    <w:rsid w:val="00065541"/>
+  </w:style>
+  <w:style w:type="paragraph" w:styleId="Piedepgina">
+    <w:name w:val="footer"/>
+    <w:basedOn w:val="Normal"/>
+    <w:link w:val="PiedepginaCar"/>
+    <w:uiPriority w:val="99"/>
+    <w:unhideWhenUsed/>
+    <w:rsid w:val="00065541"/>
+    <w:pPr>
+      <w:tabs>
+        <w:tab w:val="center" w:pos="4252"/>
+        <w:tab w:val="right" w:pos="8504"/>
+      </w:tabs>
+      <w:spacing w:after="0" w:line="240" w:lineRule="auto"/>
+    </w:pPr>
+  </w:style>
+  <w:style w:type="character" w:customStyle="1" w:styleId="PiedepginaCar">
+    <w:name w:val="Pie de página Car"/>
+    <w:basedOn w:val="Fuentedeprrafopredeter"/>
+    <w:link w:val="Piedepgina"/>
+    <w:uiPriority w:val="99"/>
+    <w:rsid w:val="00065541"/>
+  </w:style>
+</w:styles>
+</file>
+
+<file path=word/stylesWithEffects.xml><?xml version="1.0" encoding="utf-8"?>
+<w:styles xmlns:wpc="http://schemas.microsoft.com/office/word/2010/wordprocessingCanvas" xmlns:mc="http://schemas.openxmlformats.org/markup-compatibility/2006" xmlns:o="urn:schemas-microsoft-com:office:office" xmlns:r="http://schemas.openxmlformats.org/officeDocument/2006/relationships" xmlns:m="http://schemas.openxmlformats.org/officeDocument/2006/math" xmlns:v="urn:schemas-microsoft-com:vml" xmlns:wp14="http://schemas.microsoft.com/office/word/2010/wordprocessingDrawing" xmlns:wp="http://schemas.openxmlformats.org/drawingml/2006/wordprocessingDrawing" xmlns:w10="urn:schemas-microsoft-com:office:word" xmlns:w="http://schemas.openxmlformats.org/wordprocessingml/2006/main" xmlns:w14="http://schemas.microsoft.com/office/word/2010/wordml" xmlns:wpg="http://schemas.microsoft.com/office/word/2010/wordprocessingGroup" xmlns:wpi="http://schemas.microsoft.com/office/word/2010/wordprocessingInk" xmlns:wne="http://schemas.microsoft.com/office/word/2006/wordml" xmlns:wps="http://schemas.microsoft.com/office/word/2010/wordprocessingShape" mc:Ignorable="w14 wp14">
+  <w:docDefaults>
+    <w:rPrDefault>
+      <w:rPr>
+        <w:rFonts w:asciiTheme="minorHAnsi" w:eastAsiaTheme="minorHAnsi" w:hAnsiTheme="minorHAnsi" w:cstheme="minorBidi"/>
+        <w:sz w:val="22"/>
+        <w:szCs w:val="22"/>
+        <w:lang w:val="es-AR" w:eastAsia="en-US" w:bidi="ar-SA"/>
+      </w:rPr>
+    </w:rPrDefault>
+    <w:pPrDefault>
+      <w:pPr>
+        <w:spacing w:after="200" w:line="276" w:lineRule="auto"/>
+      </w:pPr>
+    </w:pPrDefault>
+  </w:docDefaults>
+  <w:latentStyles w:defLockedState="0" w:defUIPriority="99" w:defSemiHidden="1" w:defUnhideWhenUsed="1" w:defQFormat="0" w:count="267">
+    <w:lsdException w:name="Normal" w:semiHidden="0" w:uiPriority="0" w:unhideWhenUsed="0" w:qFormat="1"/>
+    <w:lsdException w:name="heading 1" w:semiHidden="0" w:uiPriority="9" w:unhideWhenUsed="0" w:qFormat="1"/>
+    <w:lsdException w:name="heading 2" w:uiPriority="9" w:qFormat="1"/>
+    <w:lsdException w:name="heading 3" w:uiPriority="9" w:qFormat="1"/>
+    <w:lsdException w:name="heading 4" w:uiPriority="9" w:qFormat="1"/>
+    <w:lsdException w:name="heading 5" w:uiPriority="9" w:qFormat="1"/>
+    <w:lsdException w:name="heading 6" w:uiPriority="9" w:qFormat="1"/>
+    <w:lsdException w:name="heading 7" w:uiPriority="9" w:qFormat="1"/>
+    <w:lsdException w:name="heading 8" w:uiPriority="9" w:qFormat="1"/>
+    <w:lsdException w:name="heading 9" w:uiPriority="9" w:qFormat="1"/>
+    <w:lsdException w:name="toc 1" w:uiPriority="39"/>
+    <w:lsdException w:name="toc 2" w:uiPriority="39"/>
+    <w:lsdException w:name="toc 3" w:uiPriority="39"/>
+    <w:lsdException w:name="toc 4" w:uiPriority="39"/>
+    <w:lsdException w:name="toc 5" w:uiPriority="39"/>
+    <w:lsdException w:name="toc 6" w:uiPriority="39"/>
+    <w:lsdException w:name="toc 7" w:uiPriority="39"/>
+    <w:lsdException w:name="toc 8" w:uiPriority="39"/>
+    <w:lsdException w:name="toc 9" w:uiPriority="39"/>
+    <w:lsdException w:name="caption" w:uiPriority="35" w:qFormat="1"/>
+    <w:lsdException w:name="Title" w:semiHidden="0" w:uiPriority="10" w:unhideWhenUsed="0" w:qFormat="1"/>
+    <w:lsdException w:name="Default Paragraph Font" w:uiPriority="1"/>
+    <w:lsdException w:name="Subtitle" w:semiHidden="0" w:uiPriority="11" w:unhideWhenUsed="0" w:qFormat="1"/>
+    <w:lsdException w:name="Strong" w:semiHidden="0" w:uiPriority="22" w:unhideWhenUsed="0" w:qFormat="1"/>
+    <w:lsdException w:name="Emphasis" w:semiHidden="0" w:uiPriority="20" w:unhideWhenUsed="0" w:qFormat="1"/>
+    <w:lsdException w:name="Table Grid" w:semiHidden="0" w:uiPriority="59" w:unhideWhenUsed="0"/>
+    <w:lsdException w:name="Placeholder Text" w:unhideWhenUsed="0"/>
+    <w:lsdException w:name="No Spacing" w:semiHidden="0" w:uiPriority="1" w:unhideWhenUsed="0" w:qFormat="1"/>
+    <w:lsdException w:name="Light Shading" w:semiHidden="0" w:uiPriority="60" w:unhideWhenUsed="0"/>
+    <w:lsdException w:name="Light List" w:semiHidden="0" w:uiPriority="61" w:unhideWhenUsed="0"/>
+    <w:lsdException w:name="Light Grid" w:semiHidden="0" w:uiPriority="62" w:unhideWhenUsed="0"/>
+    <w:lsdException w:name="Medium Shading 1" w:semiHidden="0" w:uiPriority="63" w:unhideWhenUsed="0"/>
+    <w:lsdException w:name="Medium Shading 2" w:semiHidden="0" w:uiPriority="64" w:unhideWhenUsed="0"/>
+    <w:lsdException w:name="Medium List 1" w:semiHidden="0" w:uiPriority="65" w:unhideWhenUsed="0"/>
+    <w:lsdException w:name="Medium List 2" w:semiHidden="0" w:uiPriority="66" w:unhideWhenUsed="0"/>
+    <w:lsdException w:name="Medium Grid 1" w:semiHidden="0" w:uiPriority="67" w:unhideWhenUsed="0"/>
+    <w:lsdException w:name="Medium Grid 2" w:semiHidden="0" w:uiPriority="68" w:unhideWhenUsed="0"/>
+    <w:lsdException w:name="Medium Grid 3" w:semiHidden="0" w:uiPriority="69" w:unhideWhenUsed="0"/>
+    <w:lsdException w:name="Dark List" w:semiHidden="0" w:uiPriority="70" w:unhideWhenUsed="0"/>
+    <w:lsdException w:name="Colorful Shading" w:semiHidden="0" w:uiPriority="71" w:unhideWhenUsed="0"/>
+    <w:lsdException w:name="Colorful List" w:semiHidden="0" w:uiPriority="72" w:unhideWhenUsed="0"/>
+    <w:lsdException w:name="Colorful Grid" w:semiHidden="0" w:uiPriority="73" w:unhideWhenUsed="0"/>
+    <w:lsdException w:name="Light Shading Accent 1" w:semiHidden="0" w:uiPriority="60" w:unhideWhenUsed="0"/>
+    <w:lsdException w:name="Light List Accent 1" w:semiHidden="0" w:uiPriority="61" w:unhideWhenUsed="0"/>
+    <w:lsdException w:name="Light Grid Accent 1" w:semiHidden="0" w:uiPriority="62" w:unhideWhenUsed="0"/>
+    <w:lsdException w:name="Medium Shading 1 Accent 1" w:semiHidden="0" w:uiPriority="63" w:unhideWhenUsed="0"/>
+    <w:lsdException w:name="Medium Shading 2 Accent 1" w:semiHidden="0" w:uiPriority="64" w:unhideWhenUsed="0"/>
+    <w:lsdException w:name="Medium List 1 Accent 1" w:semiHidden="0" w:uiPriority="65" w:unhideWhenUsed="0"/>
+    <w:lsdException w:name="Revision" w:unhideWhenUsed="0"/>
+    <w:lsdException w:name="List Paragraph" w:semiHidden="0" w:uiPriority="34" w:unhideWhenUsed="0" w:qFormat="1"/>
+    <w:lsdException w:name="Quote" w:semiHidden="0" w:uiPriority="29" w:unhideWhenUsed="0" w:qFormat="1"/>
+    <w:lsdException w:name="Intense Quote" w:semiHidden="0" w:uiPriority="30" w:unhideWhenUsed="0" w:qFormat="1"/>
+    <w:lsdException w:name="Medium List 2 Accent 1" w:semiHidden="0" w:uiPriority="66" w:unhideWhenUsed="0"/>
+    <w:lsdException w:name="Medium Grid 1 Accent 1" w:semiHidden="0" w:uiPriority="67" w:unhideWhenUsed="0"/>
+    <w:lsdException w:name="Medium Grid 2 Accent 1" w:semiHidden="0" w:uiPriority="68" w:unhideWhenUsed="0"/>
+    <w:lsdException w:name="Medium Grid 3 Accent 1" w:semiHidden="0" w:uiPriority="69" w:unhideWhenUsed="0"/>
+    <w:lsdException w:name="Dark List Accent 1" w:semiHidden="0" w:uiPriority="70" w:unhideWhenUsed="0"/>
+    <w:lsdException w:name="Colorful Shading Accent 1" w:semiHidden="0" w:uiPriority="71" w:unhideWhenUsed="0"/>
+    <w:lsdException w:name="Colorful List Accent 1" w:semiHidden="0" w:uiPriority="72" w:unhideWhenUsed="0"/>
+    <w:lsdException w:name="Colorful Grid Accent 1" w:semiHidden="0" w:uiPriority="73" w:unhideWhenUsed="0"/>
+    <w:lsdException w:name="Light Shading Accent 2" w:semiHidden="0" w:uiPriority="60" w:unhideWhenUsed="0"/>
+    <w:lsdException w:name="Light List Accent 2" w:semiHidden="0" w:uiPriority="61" w:unhideWhenUsed="0"/>
+    <w:lsdException w:name="Light Grid Accent 2" w:semiHidden="0" w:uiPriority="62" w:unhideWhenUsed="0"/>
+    <w:lsdException w:name="Medium Shading 1 Accent 2" w:semiHidden="0" w:uiPriority="63" w:unhideWhenUsed="0"/>
+    <w:lsdException w:name="Medium Shading 2 Accent 2" w:semiHidden="0" w:uiPriority="64" w:unhideWhenUsed="0"/>
+    <w:lsdException w:name="Medium List 1 Accent 2" w:semiHidden="0" w:uiPriority="65" w:unhideWhenUsed="0"/>
+    <w:lsdException w:name="Medium List 2 Accent 2" w:semiHidden="0" w:uiPriority="66" w:unhideWhenUsed="0"/>
+    <w:lsdException w:name="Medium Grid 1 Accent 2" w:semiHidden="0" w:uiPriority="67" w:unhideWhenUsed="0"/>
+    <w:lsdException w:name="Medium Grid 2 Accent 2" w:semiHidden="0" w:uiPriority="68" w:unhideWhenUsed="0"/>
+    <w:lsdException w:name="Medium Grid 3 Accent 2" w:semiHidden="0" w:uiPriority="69" w:unhideWhenUsed="0"/>
+    <w:lsdException w:name="Dark List Accent 2" w:semiHidden="0" w:uiPriority="70" w:unhideWhenUsed="0"/>
+    <w:lsdException w:name="Colorful Shading Accent 2" w:semiHidden="0" w:uiPriority="71" w:unhideWhenUsed="0"/>
+    <w:lsdException w:name="Colorful List Accent 2" w:semiHidden="0" w:uiPriority="72" w:unhideWhenUsed="0"/>
+    <w:lsdException w:name="Colorful Grid Accent 2" w:semiHidden="0" w:uiPriority="73" w:unhideWhenUsed="0"/>
+    <w:lsdException w:name="Light Shading Accent 3" w:semiHidden="0" w:uiPriority="60" w:unhideWhenUsed="0"/>
+    <w:lsdException w:name="Light List Accent 3" w:semiHidden="0" w:uiPriority="61" w:unhideWhenUsed="0"/>
+    <w:lsdException w:name="Light Grid Accent 3" w:semiHidden="0" w:uiPriority="62" w:unhideWhenUsed="0"/>
+    <w:lsdException w:name="Medium Shading 1 Accent 3" w:semiHidden="0" w:uiPriority="63" w:unhideWhenUsed="0"/>
+    <w:lsdException w:name="Medium Shading 2 Accent 3" w:semiHidden="0" w:uiPriority="64" w:unhideWhenUsed="0"/>
+    <w:lsdException w:name="Medium List 1 Accent 3" w:semiHidden="0" w:uiPriority="65" w:unhideWhenUsed="0"/>
+    <w:lsdException w:name="Medium List 2 Accent 3" w:semiHidden="0" w:uiPriority="66" w:unhideWhenUsed="0"/>
+    <w:lsdException w:name="Medium Grid 1 Accent 3" w:semiHidden="0" w:uiPriority="67" w:unhideWhenUsed="0"/>
+    <w:lsdException w:name="Medium Grid 2 Accent 3" w:semiHidden="0" w:uiPriority="68" w:unhideWhenUsed="0"/>
+    <w:lsdException w:name="Medium Grid 3 Accent 3" w:semiHidden="0" w:uiPriority="69" w:unhideWhenUsed="0"/>
+    <w:lsdException w:name="Dark List Accent 3" w:semiHidden="0" w:uiPriority="70" w:unhideWhenUsed="0"/>
+    <w:lsdException w:name="Colorful Shading Accent 3" w:semiHidden="0" w:uiPriority="71" w:unhideWhenUsed="0"/>
+    <w:lsdException w:name="Colorful List Accent 3" w:semiHidden="0" w:uiPriority="72" w:unhideWhenUsed="0"/>
+    <w:lsdException w:name="Colorful Grid Accent 3" w:semiHidden="0" w:uiPriority="73" w:unhideWhenUsed="0"/>
+    <w:lsdException w:name="Light Shading Accent 4" w:semiHidden="0" w:uiPriority="60" w:unhideWhenUsed="0"/>
+    <w:lsdException w:name="Light List Accent 4" w:semiHidden="0" w:uiPriority="61" w:unhideWhenUsed="0"/>
+    <w:lsdException w:name="Light Grid Accent 4" w:semiHidden="0" w:uiPriority="62" w:unhideWhenUsed="0"/>
+    <w:lsdException w:name="Medium Shading 1 Accent 4" w:semiHidden="0" w:uiPriority="63" w:unhideWhenUsed="0"/>
+    <w:lsdException w:name="Medium Shading 2 Accent 4" w:semiHidden="0" w:uiPriority="64" w:unhideWhenUsed="0"/>
+    <w:lsdException w:name="Medium List 1 Accent 4" w:semiHidden="0" w:uiPriority="65" w:unhideWhenUsed="0"/>
+    <w:lsdException w:name="Medium List 2 Accent 4" w:semiHidden="0" w:uiPriority="66" w:unhideWhenUsed="0"/>
+    <w:lsdException w:name="Medium Grid 1 Accent 4" w:semiHidden="0" w:uiPriority="67" w:unhideWhenUsed="0"/>
+    <w:lsdException w:name="Medium Grid 2 Accent 4" w:semiHidden="0" w:uiPriority="68" w:unhideWhenUsed="0"/>
+    <w:lsdException w:name="Medium Grid 3 Accent 4" w:semiHidden="0" w:uiPriority="69" w:unhideWhenUsed="0"/>
+    <w:lsdException w:name="Dark List Accent 4" w:semiHidden="0" w:uiPriority="70" w:unhideWhenUsed="0"/>
+    <w:lsdException w:name="Colorful Shading Accent 4" w:semiHidden="0" w:uiPriority="71" w:unhideWhenUsed="0"/>
+    <w:lsdException w:name="Colorful List Accent 4" w:semiHidden="0" w:uiPriority="72" w:unhideWhenUsed="0"/>
+    <w:lsdException w:name="Colorful Grid Accent 4" w:semiHidden="0" w:uiPriority="73" w:unhideWhenUsed="0"/>
+    <w:lsdException w:name="Light Shading Accent 5" w:semiHidden="0" w:uiPriority="60" w:unhideWhenUsed="0"/>
+    <w:lsdException w:name="Light List Accent 5" w:semiHidden="0" w:uiPriority="61" w:unhideWhenUsed="0"/>
+    <w:lsdException w:name="Light Grid Accent 5" w:semiHidden="0" w:uiPriority="62" w:unhideWhenUsed="0"/>
+    <w:lsdException w:name="Medium Shading 1 Accent 5" w:semiHidden="0" w:uiPriority="63" w:unhideWhenUsed="0"/>
+    <w:lsdException w:name="Medium Shading 2 Accent 5" w:semiHidden="0" w:uiPriority="64" w:unhideWhenUsed="0"/>
+    <w:lsdException w:name="Medium List 1 Accent 5" w:semiHidden="0" w:uiPriority="65" w:unhideWhenUsed="0"/>
+    <w:lsdException w:name="Medium List 2 Accent 5" w:semiHidden="0" w:uiPriority="66" w:unhideWhenUsed="0"/>
+    <w:lsdException w:name="Medium Grid 1 Accent 5" w:semiHidden="0" w:uiPriority="67" w:unhideWhenUsed="0"/>
+    <w:lsdException w:name="Medium Grid 2 Accent 5" w:semiHidden="0" w:uiPriority="68" w:unhideWhenUsed="0"/>
+    <w:lsdException w:name="Medium Grid 3 Accent 5" w:semiHidden="0" w:uiPriority="69" w:unhideWhenUsed="0"/>
+    <w:lsdException w:name="Dark List Accent 5" w:semiHidden="0" w:uiPriority="70" w:unhideWhenUsed="0"/>
+    <w:lsdException w:name="Colorful Shading Accent 5" w:semiHidden="0" w:uiPriority="71" w:unhideWhenUsed="0"/>
+    <w:lsdException w:name="Colorful List Accent 5" w:semiHidden="0" w:uiPriority="72" w:unhideWhenUsed="0"/>
+    <w:lsdException w:name="Colorful Grid Accent 5" w:semiHidden="0" w:uiPriority="73" w:unhideWhenUsed="0"/>
+    <w:lsdException w:name="Light Shading Accent 6" w:semiHidden="0" w:uiPriority="60" w:unhideWhenUsed="0"/>
+    <w:lsdException w:name="Light List Accent 6" w:semiHidden="0" w:uiPriority="61" w:unhideWhenUsed="0"/>
+    <w:lsdException w:name="Light Grid Accent 6" w:semiHidden="0" w:uiPriority="62" w:unhideWhenUsed="0"/>
+    <w:lsdException w:name="Medium Shading 1 Accent 6" w:semiHidden="0" w:uiPriority="63" w:unhideWhenUsed="0"/>
+    <w:lsdException w:name="Medium Shading 2 Accent 6" w:semiHidden="0" w:uiPriority="64" w:unhideWhenUsed="0"/>
+    <w:lsdException w:name="Medium List 1 Accent 6" w:semiHidden="0" w:uiPriority="65" w:unhideWhenUsed="0"/>
+    <w:lsdException w:name="Medium List 2 Accent 6" w:semiHidden="0" w:uiPriority="66" w:unhideWhenUsed="0"/>
+    <w:lsdException w:name="Medium Grid 1 Accent 6" w:semiHidden="0" w:uiPriority="67" w:unhideWhenUsed="0"/>
+    <w:lsdException w:name="Medium Grid 2 Accent 6" w:semiHidden="0" w:uiPriority="68" w:unhideWhenUsed="0"/>
+    <w:lsdException w:name="Medium Grid 3 Accent 6" w:semiHidden="0" w:uiPriority="69" w:unhideWhenUsed="0"/>
+    <w:lsdException w:name="Dark List Accent 6" w:semiHidden="0" w:uiPriority="70" w:unhideWhenUsed="0"/>
+    <w:lsdException w:name="Colorful Shading Accent 6" w:semiHidden="0" w:uiPriority="71" w:unhideWhenUsed="0"/>
+    <w:lsdException w:name="Colorful List Accent 6" w:semiHidden="0" w:uiPriority="72" w:unhideWhenUsed="0"/>
+    <w:lsdException w:name="Colorful Grid Accent 6" w:semiHidden="0" w:uiPriority="73" w:unhideWhenUsed="0"/>
+    <w:lsdException w:name="Subtle Emphasis" w:semiHidden="0" w:uiPriority="19" w:unhideWhenUsed="0" w:qFormat="1"/>
+    <w:lsdException w:name="Intense Emphasis" w:semiHidden="0" w:uiPriority="21" w:unhideWhenUsed="0" w:qFormat="1"/>
+    <w:lsdException w:name="Subtle Reference" w:semiHidden="0" w:uiPriority="31" w:unhideWhenUsed="0" w:qFormat="1"/>
+    <w:lsdException w:name="Intense Reference" w:semiHidden="0" w:uiPriority="32" w:unhideWhenUsed="0" w:qFormat="1"/>
+    <w:lsdException w:name="Book Title" w:semiHidden="0" w:uiPriority="33" w:unhideWhenUsed="0" w:qFormat="1"/>
+    <w:lsdException w:name="Bibliography" w:uiPriority="37"/>
+    <w:lsdException w:name="TOC Heading" w:uiPriority="39" w:qFormat="1"/>
   </w:latentStyles>
   <w:style w:type="paragraph" w:default="1" w:styleId="Normal">
     <w:name w:val="Normal"/>

</xml_diff>

<commit_message>
Termine la parte de los commit
</commit_message>
<xml_diff>
--- a/Capturas de pantalla.docx
+++ b/Capturas de pantalla.docx
@@ -924,6 +924,57 @@
       <w:r>
         <w:rPr>
           <w:noProof/>
+          <w:lang w:eastAsia="es-AR"/>
+        </w:rPr>
+        <w:drawing>
+          <wp:inline distT="0" distB="0" distL="0" distR="0" wp14:anchorId="156B1F44" wp14:editId="108161E0">
+            <wp:extent cx="5612130" cy="3155315"/>
+            <wp:effectExtent l="0" t="0" r="7620" b="6985"/>
+            <wp:docPr id="14" name="Imagen 14"/>
+            <wp:cNvGraphicFramePr>
+              <a:graphicFrameLocks xmlns:a="http://schemas.openxmlformats.org/drawingml/2006/main" noChangeAspect="1"/>
+            </wp:cNvGraphicFramePr>
+            <a:graphic xmlns:a="http://schemas.openxmlformats.org/drawingml/2006/main">
+              <a:graphicData uri="http://schemas.openxmlformats.org/drawingml/2006/picture">
+                <pic:pic xmlns:pic="http://schemas.openxmlformats.org/drawingml/2006/picture">
+                  <pic:nvPicPr>
+                    <pic:cNvPr id="0" name=""/>
+                    <pic:cNvPicPr/>
+                  </pic:nvPicPr>
+                  <pic:blipFill>
+                    <a:blip r:embed="rId11"/>
+                    <a:stretch>
+                      <a:fillRect/>
+                    </a:stretch>
+                  </pic:blipFill>
+                  <pic:spPr>
+                    <a:xfrm>
+                      <a:off x="0" y="0"/>
+                      <a:ext cx="5612130" cy="3155315"/>
+                    </a:xfrm>
+                    <a:prstGeom prst="rect">
+                      <a:avLst/>
+                    </a:prstGeom>
+                  </pic:spPr>
+                </pic:pic>
+              </a:graphicData>
+            </a:graphic>
+          </wp:inline>
+        </w:drawing>
+      </w:r>
+      <w:bookmarkStart w:id="0" w:name="_GoBack"/>
+      <w:bookmarkEnd w:id="0"/>
+    </w:p>
+    <w:p>
+      <w:pPr>
+        <w:rPr>
+          <w:sz w:val="32"/>
+          <w:szCs w:val="32"/>
+        </w:rPr>
+      </w:pPr>
+      <w:r>
+        <w:rPr>
+          <w:noProof/>
           <w:sz w:val="32"/>
           <w:szCs w:val="32"/>
           <w:lang w:eastAsia="es-AR"/>
@@ -944,7 +995,7 @@
                     <pic:cNvPicPr/>
                   </pic:nvPicPr>
                   <pic:blipFill>
-                    <a:blip r:embed="rId11">
+                    <a:blip r:embed="rId12">
                       <a:extLst>
                         <a:ext uri="{28A0092B-C50C-407E-A947-70E740481C1C}">
                           <a14:useLocalDpi xmlns:a14="http://schemas.microsoft.com/office/drawing/2010/main" val="0"/>
@@ -983,6 +1034,7 @@
           <w:noProof/>
           <w:lang w:eastAsia="es-AR"/>
         </w:rPr>
+        <w:lastRenderedPageBreak/>
         <w:drawing>
           <wp:inline distT="0" distB="0" distL="0" distR="0" wp14:anchorId="7919803E" wp14:editId="533A0CF4">
             <wp:extent cx="5612130" cy="3155315"/>
@@ -999,7 +1051,7 @@
                     <pic:cNvPicPr/>
                   </pic:nvPicPr>
                   <pic:blipFill>
-                    <a:blip r:embed="rId12"/>
+                    <a:blip r:embed="rId13"/>
                     <a:stretch>
                       <a:fillRect/>
                     </a:stretch>
@@ -1032,107 +1084,107 @@
           <w:sz w:val="32"/>
           <w:szCs w:val="32"/>
         </w:rPr>
+        <w:t xml:space="preserve">Pasamos a </w:t>
+      </w:r>
+      <w:proofErr w:type="spellStart"/>
+      <w:r>
+        <w:rPr>
+          <w:sz w:val="32"/>
+          <w:szCs w:val="32"/>
+        </w:rPr>
+        <w:t>git</w:t>
+      </w:r>
+      <w:proofErr w:type="spellEnd"/>
+      <w:r>
+        <w:rPr>
+          <w:sz w:val="32"/>
+          <w:szCs w:val="32"/>
+        </w:rPr>
+        <w:t xml:space="preserve"> </w:t>
+      </w:r>
+      <w:proofErr w:type="spellStart"/>
+      <w:r>
+        <w:rPr>
+          <w:sz w:val="32"/>
+          <w:szCs w:val="32"/>
+        </w:rPr>
+        <w:t>Push</w:t>
+      </w:r>
+      <w:proofErr w:type="spellEnd"/>
+      <w:r>
+        <w:rPr>
+          <w:sz w:val="32"/>
+          <w:szCs w:val="32"/>
+        </w:rPr>
+        <w:t>.</w:t>
+      </w:r>
+    </w:p>
+    <w:p>
+      <w:pPr>
+        <w:rPr>
+          <w:sz w:val="32"/>
+          <w:szCs w:val="32"/>
+        </w:rPr>
+      </w:pPr>
+      <w:r>
+        <w:rPr>
+          <w:sz w:val="32"/>
+          <w:szCs w:val="32"/>
+        </w:rPr>
+        <w:t xml:space="preserve">Las </w:t>
+      </w:r>
+      <w:r>
+        <w:rPr>
+          <w:sz w:val="32"/>
+          <w:szCs w:val="32"/>
+        </w:rPr>
+        <w:t xml:space="preserve">siguientes </w:t>
+      </w:r>
+      <w:r>
+        <w:rPr>
+          <w:sz w:val="32"/>
+          <w:szCs w:val="32"/>
+        </w:rPr>
+        <w:t xml:space="preserve">capturas muestran los momentos </w:t>
+      </w:r>
+      <w:r>
+        <w:rPr>
+          <w:sz w:val="32"/>
+          <w:szCs w:val="32"/>
+        </w:rPr>
+        <w:t>en que se suben los cambios realizados en ciertos archivos.</w:t>
+      </w:r>
+    </w:p>
+    <w:p>
+      <w:pPr>
+        <w:rPr>
+          <w:sz w:val="32"/>
+          <w:szCs w:val="32"/>
+        </w:rPr>
+      </w:pPr>
+      <w:r>
+        <w:rPr>
+          <w:sz w:val="32"/>
+          <w:szCs w:val="32"/>
+        </w:rPr>
+        <w:t>Por ejemplo en la primera, se ve el momento en el que se suben la caratula e introducción ya terminadas al repositorio.</w:t>
+      </w:r>
+    </w:p>
+    <w:p>
+      <w:pPr>
+        <w:rPr>
+          <w:sz w:val="32"/>
+          <w:szCs w:val="32"/>
+        </w:rPr>
+      </w:pPr>
+      <w:r>
+        <w:rPr>
+          <w:noProof/>
+          <w:sz w:val="32"/>
+          <w:szCs w:val="32"/>
+          <w:lang w:eastAsia="es-AR"/>
+        </w:rPr>
         <w:lastRenderedPageBreak/>
-        <w:t xml:space="preserve">Pasamos a </w:t>
-      </w:r>
-      <w:proofErr w:type="spellStart"/>
-      <w:r>
-        <w:rPr>
-          <w:sz w:val="32"/>
-          <w:szCs w:val="32"/>
-        </w:rPr>
-        <w:t>git</w:t>
-      </w:r>
-      <w:proofErr w:type="spellEnd"/>
-      <w:r>
-        <w:rPr>
-          <w:sz w:val="32"/>
-          <w:szCs w:val="32"/>
-        </w:rPr>
-        <w:t xml:space="preserve"> </w:t>
-      </w:r>
-      <w:proofErr w:type="spellStart"/>
-      <w:r>
-        <w:rPr>
-          <w:sz w:val="32"/>
-          <w:szCs w:val="32"/>
-        </w:rPr>
-        <w:t>Push</w:t>
-      </w:r>
-      <w:proofErr w:type="spellEnd"/>
-      <w:r>
-        <w:rPr>
-          <w:sz w:val="32"/>
-          <w:szCs w:val="32"/>
-        </w:rPr>
-        <w:t>.</w:t>
-      </w:r>
-    </w:p>
-    <w:p>
-      <w:pPr>
-        <w:rPr>
-          <w:sz w:val="32"/>
-          <w:szCs w:val="32"/>
-        </w:rPr>
-      </w:pPr>
-      <w:r>
-        <w:rPr>
-          <w:sz w:val="32"/>
-          <w:szCs w:val="32"/>
-        </w:rPr>
-        <w:t xml:space="preserve">Las </w:t>
-      </w:r>
-      <w:r>
-        <w:rPr>
-          <w:sz w:val="32"/>
-          <w:szCs w:val="32"/>
-        </w:rPr>
-        <w:t xml:space="preserve">siguientes </w:t>
-      </w:r>
-      <w:r>
-        <w:rPr>
-          <w:sz w:val="32"/>
-          <w:szCs w:val="32"/>
-        </w:rPr>
-        <w:t xml:space="preserve">capturas muestran los momentos </w:t>
-      </w:r>
-      <w:r>
-        <w:rPr>
-          <w:sz w:val="32"/>
-          <w:szCs w:val="32"/>
-        </w:rPr>
-        <w:t>en que se suben los cambios realizados en ciertos archivos.</w:t>
-      </w:r>
-    </w:p>
-    <w:p>
-      <w:pPr>
-        <w:rPr>
-          <w:sz w:val="32"/>
-          <w:szCs w:val="32"/>
-        </w:rPr>
-      </w:pPr>
-      <w:r>
-        <w:rPr>
-          <w:sz w:val="32"/>
-          <w:szCs w:val="32"/>
-        </w:rPr>
-        <w:t>Por ejemplo en la primera, se ve el momento en el que se suben la caratula e introducción ya terminadas al repositorio.</w:t>
-      </w:r>
-    </w:p>
-    <w:p>
-      <w:pPr>
-        <w:rPr>
-          <w:sz w:val="32"/>
-          <w:szCs w:val="32"/>
-        </w:rPr>
-      </w:pPr>
-      <w:r>
-        <w:rPr>
-          <w:noProof/>
-          <w:sz w:val="32"/>
-          <w:szCs w:val="32"/>
-          <w:lang w:eastAsia="es-AR"/>
-        </w:rPr>
         <w:drawing>
           <wp:inline distT="0" distB="0" distL="0" distR="0">
             <wp:extent cx="6082300" cy="3267075"/>
@@ -1149,7 +1201,7 @@
                     <pic:cNvPicPr/>
                   </pic:nvPicPr>
                   <pic:blipFill>
-                    <a:blip r:embed="rId13">
+                    <a:blip r:embed="rId14">
                       <a:extLst>
                         <a:ext uri="{28A0092B-C50C-407E-A947-70E740481C1C}">
                           <a14:useLocalDpi xmlns:a14="http://schemas.microsoft.com/office/drawing/2010/main" val="0"/>
@@ -1196,7 +1248,7 @@
                     <pic:cNvPicPr/>
                   </pic:nvPicPr>
                   <pic:blipFill>
-                    <a:blip r:embed="rId14"/>
+                    <a:blip r:embed="rId15"/>
                     <a:stretch>
                       <a:fillRect/>
                     </a:stretch>
@@ -1246,7 +1298,7 @@
                     <pic:cNvPicPr/>
                   </pic:nvPicPr>
                   <pic:blipFill>
-                    <a:blip r:embed="rId15"/>
+                    <a:blip r:embed="rId16"/>
                     <a:stretch>
                       <a:fillRect/>
                     </a:stretch>
@@ -1390,7 +1442,7 @@
                     </pic:cNvPicPr>
                   </pic:nvPicPr>
                   <pic:blipFill>
-                    <a:blip r:embed="rId16" cstate="print">
+                    <a:blip r:embed="rId17" cstate="print">
                       <a:extLst>
                         <a:ext uri="{28A0092B-C50C-407E-A947-70E740481C1C}">
                           <a14:useLocalDpi xmlns:a14="http://schemas.microsoft.com/office/drawing/2010/main" val="0"/>
@@ -1455,7 +1507,7 @@
                     </pic:cNvPicPr>
                   </pic:nvPicPr>
                   <pic:blipFill>
-                    <a:blip r:embed="rId17" cstate="print">
+                    <a:blip r:embed="rId18" cstate="print">
                       <a:extLst>
                         <a:ext uri="{28A0092B-C50C-407E-A947-70E740481C1C}">
                           <a14:useLocalDpi xmlns:a14="http://schemas.microsoft.com/office/drawing/2010/main" val="0"/>
@@ -1533,161 +1585,6 @@
                     <pic:cNvPicPr/>
                   </pic:nvPicPr>
                   <pic:blipFill>
-                    <a:blip r:embed="rId18"/>
-                    <a:stretch>
-                      <a:fillRect/>
-                    </a:stretch>
-                  </pic:blipFill>
-                  <pic:spPr>
-                    <a:xfrm>
-                      <a:off x="0" y="0"/>
-                      <a:ext cx="5612130" cy="3155315"/>
-                    </a:xfrm>
-                    <a:prstGeom prst="rect">
-                      <a:avLst/>
-                    </a:prstGeom>
-                  </pic:spPr>
-                </pic:pic>
-              </a:graphicData>
-            </a:graphic>
-          </wp:inline>
-        </w:drawing>
-      </w:r>
-    </w:p>
-    <w:p>
-      <w:pPr>
-        <w:rPr>
-          <w:b/>
-          <w:sz w:val="48"/>
-          <w:szCs w:val="48"/>
-          <w:u w:val="single"/>
-        </w:rPr>
-      </w:pPr>
-    </w:p>
-    <w:p>
-      <w:pPr>
-        <w:rPr>
-          <w:sz w:val="32"/>
-          <w:szCs w:val="32"/>
-        </w:rPr>
-      </w:pPr>
-    </w:p>
-    <w:p>
-      <w:pPr>
-        <w:rPr>
-          <w:sz w:val="32"/>
-          <w:szCs w:val="32"/>
-        </w:rPr>
-      </w:pPr>
-      <w:r>
-        <w:rPr>
-          <w:sz w:val="32"/>
-          <w:szCs w:val="32"/>
-        </w:rPr>
-        <w:lastRenderedPageBreak/>
-        <w:t xml:space="preserve">Terminamos con las capturas de </w:t>
-      </w:r>
-      <w:proofErr w:type="spellStart"/>
-      <w:r>
-        <w:rPr>
-          <w:sz w:val="32"/>
-          <w:szCs w:val="32"/>
-        </w:rPr>
-        <w:t>git</w:t>
-      </w:r>
-      <w:proofErr w:type="spellEnd"/>
-      <w:r>
-        <w:rPr>
-          <w:sz w:val="32"/>
-          <w:szCs w:val="32"/>
-        </w:rPr>
-        <w:t xml:space="preserve"> </w:t>
-      </w:r>
-      <w:proofErr w:type="spellStart"/>
-      <w:r>
-        <w:rPr>
-          <w:sz w:val="32"/>
-          <w:szCs w:val="32"/>
-        </w:rPr>
-        <w:t>merge</w:t>
-      </w:r>
-      <w:proofErr w:type="spellEnd"/>
-      <w:r>
-        <w:rPr>
-          <w:sz w:val="32"/>
-          <w:szCs w:val="32"/>
-        </w:rPr>
-        <w:t>.</w:t>
-      </w:r>
-    </w:p>
-    <w:p>
-      <w:pPr>
-        <w:rPr>
-          <w:sz w:val="32"/>
-          <w:szCs w:val="32"/>
-        </w:rPr>
-      </w:pPr>
-      <w:r>
-        <w:rPr>
-          <w:sz w:val="32"/>
-          <w:szCs w:val="32"/>
-        </w:rPr>
-        <w:t>Las capturas muestran cómo</w:t>
-      </w:r>
-      <w:bookmarkStart w:id="0" w:name="_GoBack"/>
-      <w:bookmarkEnd w:id="0"/>
-      <w:r>
-        <w:rPr>
-          <w:sz w:val="32"/>
-          <w:szCs w:val="32"/>
-        </w:rPr>
-        <w:t xml:space="preserve"> se realizaron los </w:t>
-      </w:r>
-      <w:proofErr w:type="spellStart"/>
-      <w:r>
-        <w:rPr>
-          <w:sz w:val="32"/>
-          <w:szCs w:val="32"/>
-        </w:rPr>
-        <w:t>merge</w:t>
-      </w:r>
-      <w:proofErr w:type="spellEnd"/>
-      <w:r>
-        <w:rPr>
-          <w:sz w:val="32"/>
-          <w:szCs w:val="32"/>
-        </w:rPr>
-        <w:t xml:space="preserve"> para mesclar el contenido de las ramas involucradas.</w:t>
-      </w:r>
-    </w:p>
-    <w:p>
-      <w:pPr>
-        <w:rPr>
-          <w:sz w:val="48"/>
-          <w:szCs w:val="48"/>
-        </w:rPr>
-      </w:pPr>
-      <w:r>
-        <w:rPr>
-          <w:noProof/>
-          <w:lang w:eastAsia="es-AR"/>
-        </w:rPr>
-        <w:drawing>
-          <wp:inline distT="0" distB="0" distL="0" distR="0" wp14:anchorId="1BCC105E" wp14:editId="49E28B2C">
-            <wp:extent cx="5612130" cy="3155315"/>
-            <wp:effectExtent l="0" t="0" r="7620" b="6985"/>
-            <wp:docPr id="5" name="Imagen 5"/>
-            <wp:cNvGraphicFramePr>
-              <a:graphicFrameLocks xmlns:a="http://schemas.openxmlformats.org/drawingml/2006/main" noChangeAspect="1"/>
-            </wp:cNvGraphicFramePr>
-            <a:graphic xmlns:a="http://schemas.openxmlformats.org/drawingml/2006/main">
-              <a:graphicData uri="http://schemas.openxmlformats.org/drawingml/2006/picture">
-                <pic:pic xmlns:pic="http://schemas.openxmlformats.org/drawingml/2006/picture">
-                  <pic:nvPicPr>
-                    <pic:cNvPr id="1" name=""/>
-                    <pic:cNvPicPr/>
-                  </pic:nvPicPr>
-                  <pic:blipFill>
                     <a:blip r:embed="rId19"/>
                     <a:stretch>
                       <a:fillRect/>
@@ -1712,6 +1609,152 @@
     <w:p>
       <w:pPr>
         <w:rPr>
+          <w:b/>
+          <w:sz w:val="48"/>
+          <w:szCs w:val="48"/>
+          <w:u w:val="single"/>
+        </w:rPr>
+      </w:pPr>
+    </w:p>
+    <w:p>
+      <w:pPr>
+        <w:rPr>
+          <w:sz w:val="32"/>
+          <w:szCs w:val="32"/>
+        </w:rPr>
+      </w:pPr>
+    </w:p>
+    <w:p>
+      <w:pPr>
+        <w:rPr>
+          <w:sz w:val="32"/>
+          <w:szCs w:val="32"/>
+        </w:rPr>
+      </w:pPr>
+      <w:r>
+        <w:rPr>
+          <w:sz w:val="32"/>
+          <w:szCs w:val="32"/>
+        </w:rPr>
+        <w:lastRenderedPageBreak/>
+        <w:t xml:space="preserve">Terminamos con las capturas de </w:t>
+      </w:r>
+      <w:proofErr w:type="spellStart"/>
+      <w:r>
+        <w:rPr>
+          <w:sz w:val="32"/>
+          <w:szCs w:val="32"/>
+        </w:rPr>
+        <w:t>git</w:t>
+      </w:r>
+      <w:proofErr w:type="spellEnd"/>
+      <w:r>
+        <w:rPr>
+          <w:sz w:val="32"/>
+          <w:szCs w:val="32"/>
+        </w:rPr>
+        <w:t xml:space="preserve"> </w:t>
+      </w:r>
+      <w:proofErr w:type="spellStart"/>
+      <w:r>
+        <w:rPr>
+          <w:sz w:val="32"/>
+          <w:szCs w:val="32"/>
+        </w:rPr>
+        <w:t>merge</w:t>
+      </w:r>
+      <w:proofErr w:type="spellEnd"/>
+      <w:r>
+        <w:rPr>
+          <w:sz w:val="32"/>
+          <w:szCs w:val="32"/>
+        </w:rPr>
+        <w:t>.</w:t>
+      </w:r>
+    </w:p>
+    <w:p>
+      <w:pPr>
+        <w:rPr>
+          <w:sz w:val="32"/>
+          <w:szCs w:val="32"/>
+        </w:rPr>
+      </w:pPr>
+      <w:r>
+        <w:rPr>
+          <w:sz w:val="32"/>
+          <w:szCs w:val="32"/>
+        </w:rPr>
+        <w:t xml:space="preserve">Las capturas muestran cómo se realizaron los </w:t>
+      </w:r>
+      <w:proofErr w:type="spellStart"/>
+      <w:r>
+        <w:rPr>
+          <w:sz w:val="32"/>
+          <w:szCs w:val="32"/>
+        </w:rPr>
+        <w:t>merge</w:t>
+      </w:r>
+      <w:proofErr w:type="spellEnd"/>
+      <w:r>
+        <w:rPr>
+          <w:sz w:val="32"/>
+          <w:szCs w:val="32"/>
+        </w:rPr>
+        <w:t xml:space="preserve"> para mesclar el contenido de las ramas involucradas.</w:t>
+      </w:r>
+    </w:p>
+    <w:p>
+      <w:pPr>
+        <w:rPr>
+          <w:sz w:val="48"/>
+          <w:szCs w:val="48"/>
+        </w:rPr>
+      </w:pPr>
+      <w:r>
+        <w:rPr>
+          <w:noProof/>
+          <w:lang w:eastAsia="es-AR"/>
+        </w:rPr>
+        <w:drawing>
+          <wp:inline distT="0" distB="0" distL="0" distR="0" wp14:anchorId="1BCC105E" wp14:editId="49E28B2C">
+            <wp:extent cx="5612130" cy="3155315"/>
+            <wp:effectExtent l="0" t="0" r="7620" b="6985"/>
+            <wp:docPr id="5" name="Imagen 5"/>
+            <wp:cNvGraphicFramePr>
+              <a:graphicFrameLocks xmlns:a="http://schemas.openxmlformats.org/drawingml/2006/main" noChangeAspect="1"/>
+            </wp:cNvGraphicFramePr>
+            <a:graphic xmlns:a="http://schemas.openxmlformats.org/drawingml/2006/main">
+              <a:graphicData uri="http://schemas.openxmlformats.org/drawingml/2006/picture">
+                <pic:pic xmlns:pic="http://schemas.openxmlformats.org/drawingml/2006/picture">
+                  <pic:nvPicPr>
+                    <pic:cNvPr id="1" name=""/>
+                    <pic:cNvPicPr/>
+                  </pic:nvPicPr>
+                  <pic:blipFill>
+                    <a:blip r:embed="rId20"/>
+                    <a:stretch>
+                      <a:fillRect/>
+                    </a:stretch>
+                  </pic:blipFill>
+                  <pic:spPr>
+                    <a:xfrm>
+                      <a:off x="0" y="0"/>
+                      <a:ext cx="5612130" cy="3155315"/>
+                    </a:xfrm>
+                    <a:prstGeom prst="rect">
+                      <a:avLst/>
+                    </a:prstGeom>
+                  </pic:spPr>
+                </pic:pic>
+              </a:graphicData>
+            </a:graphic>
+          </wp:inline>
+        </w:drawing>
+      </w:r>
+    </w:p>
+    <w:p>
+      <w:pPr>
+        <w:rPr>
           <w:sz w:val="32"/>
           <w:szCs w:val="32"/>
         </w:rPr>
@@ -1741,7 +1784,7 @@
                     </pic:cNvPicPr>
                   </pic:nvPicPr>
                   <pic:blipFill>
-                    <a:blip r:embed="rId20" cstate="print">
+                    <a:blip r:embed="rId21" cstate="print">
                       <a:extLst>
                         <a:ext uri="{28A0092B-C50C-407E-A947-70E740481C1C}">
                           <a14:useLocalDpi xmlns:a14="http://schemas.microsoft.com/office/drawing/2010/main" val="0"/>

</xml_diff>

<commit_message>
subo los toques finales y ya queda terminado el informe
</commit_message>
<xml_diff>
--- a/Capturas de pantalla.docx
+++ b/Capturas de pantalla.docx
@@ -1,6 +1,6 @@
 
 <file path=word/document.xml><?xml version="1.0" encoding="utf-8"?>
-<w:document xmlns:wpc="http://schemas.microsoft.com/office/word/2010/wordprocessingCanvas" xmlns:mc="http://schemas.openxmlformats.org/markup-compatibility/2006" xmlns:o="urn:schemas-microsoft-com:office:office" xmlns:r="http://schemas.openxmlformats.org/officeDocument/2006/relationships" xmlns:m="http://schemas.openxmlformats.org/officeDocument/2006/math" xmlns:v="urn:schemas-microsoft-com:vml" xmlns:wp14="http://schemas.microsoft.com/office/word/2010/wordprocessingDrawing" xmlns:wp="http://schemas.openxmlformats.org/drawingml/2006/wordprocessingDrawing" xmlns:w10="urn:schemas-microsoft-com:office:word" xmlns:w="http://schemas.openxmlformats.org/wordprocessingml/2006/main" xmlns:w14="http://schemas.microsoft.com/office/word/2010/wordml" xmlns:w15="http://schemas.microsoft.com/office/word/2012/wordml" xmlns:wpg="http://schemas.microsoft.com/office/word/2010/wordprocessingGroup" xmlns:wpi="http://schemas.microsoft.com/office/word/2010/wordprocessingInk" xmlns:wne="http://schemas.microsoft.com/office/word/2006/wordml" xmlns:wps="http://schemas.microsoft.com/office/word/2010/wordprocessingShape" mc:Ignorable="w14 w15 wp14">
+<w:document xmlns:wpc="http://schemas.microsoft.com/office/word/2010/wordprocessingCanvas" xmlns:mc="http://schemas.openxmlformats.org/markup-compatibility/2006" xmlns:o="urn:schemas-microsoft-com:office:office" xmlns:r="http://schemas.openxmlformats.org/officeDocument/2006/relationships" xmlns:m="http://schemas.openxmlformats.org/officeDocument/2006/math" xmlns:v="urn:schemas-microsoft-com:vml" xmlns:wp14="http://schemas.microsoft.com/office/word/2010/wordprocessingDrawing" xmlns:wp="http://schemas.openxmlformats.org/drawingml/2006/wordprocessingDrawing" xmlns:w10="urn:schemas-microsoft-com:office:word" xmlns:w="http://schemas.openxmlformats.org/wordprocessingml/2006/main" xmlns:w14="http://schemas.microsoft.com/office/word/2010/wordml" xmlns:wpg="http://schemas.microsoft.com/office/word/2010/wordprocessingGroup" xmlns:wpi="http://schemas.microsoft.com/office/word/2010/wordprocessingInk" xmlns:wne="http://schemas.microsoft.com/office/word/2006/wordml" xmlns:wps="http://schemas.microsoft.com/office/word/2010/wordprocessingShape" mc:Ignorable="w14 wp14">
   <w:body>
     <w:p>
       <w:pPr>
@@ -19,7 +19,47 @@
           <w:szCs w:val="56"/>
           <w:u w:val="single"/>
         </w:rPr>
-        <w:t>Trabajo sobre GitHub reentrega.</w:t>
+        <w:t xml:space="preserve">Trabajo sobre </w:t>
+      </w:r>
+      <w:proofErr w:type="spellStart"/>
+      <w:r>
+        <w:rPr>
+          <w:b/>
+          <w:sz w:val="56"/>
+          <w:szCs w:val="56"/>
+          <w:u w:val="single"/>
+        </w:rPr>
+        <w:t>GitHub</w:t>
+      </w:r>
+      <w:proofErr w:type="spellEnd"/>
+      <w:r>
+        <w:rPr>
+          <w:b/>
+          <w:sz w:val="56"/>
+          <w:szCs w:val="56"/>
+          <w:u w:val="single"/>
+        </w:rPr>
+        <w:t xml:space="preserve"> </w:t>
+      </w:r>
+      <w:proofErr w:type="spellStart"/>
+      <w:r>
+        <w:rPr>
+          <w:b/>
+          <w:sz w:val="56"/>
+          <w:szCs w:val="56"/>
+          <w:u w:val="single"/>
+        </w:rPr>
+        <w:t>reentrega</w:t>
+      </w:r>
+      <w:proofErr w:type="spellEnd"/>
+      <w:r>
+        <w:rPr>
+          <w:b/>
+          <w:sz w:val="56"/>
+          <w:szCs w:val="56"/>
+          <w:u w:val="single"/>
+        </w:rPr>
+        <w:t>.</w:t>
       </w:r>
     </w:p>
     <w:p>
@@ -32,6 +72,7 @@
           <w:u w:val="single"/>
         </w:rPr>
       </w:pPr>
+      <w:proofErr w:type="spellStart"/>
       <w:r>
         <w:rPr>
           <w:b/>
@@ -39,7 +80,17 @@
           <w:szCs w:val="48"/>
           <w:u w:val="single"/>
         </w:rPr>
-        <w:t>Unicen, Facultad</w:t>
+        <w:t>Unicen</w:t>
+      </w:r>
+      <w:proofErr w:type="spellEnd"/>
+      <w:r>
+        <w:rPr>
+          <w:b/>
+          <w:sz w:val="48"/>
+          <w:szCs w:val="48"/>
+          <w:u w:val="single"/>
+        </w:rPr>
+        <w:t>, Facultad</w:t>
       </w:r>
       <w:r>
         <w:rPr>
@@ -113,13 +164,23 @@
           <w:szCs w:val="36"/>
         </w:rPr>
       </w:pPr>
-      <w:r>
-        <w:rPr>
-          <w:b/>
-          <w:sz w:val="36"/>
-          <w:szCs w:val="36"/>
-        </w:rPr>
-        <w:t>Loray Tomas</w:t>
+      <w:proofErr w:type="spellStart"/>
+      <w:r>
+        <w:rPr>
+          <w:b/>
+          <w:sz w:val="36"/>
+          <w:szCs w:val="36"/>
+        </w:rPr>
+        <w:t>Loray</w:t>
+      </w:r>
+      <w:proofErr w:type="spellEnd"/>
+      <w:r>
+        <w:rPr>
+          <w:b/>
+          <w:sz w:val="36"/>
+          <w:szCs w:val="36"/>
+        </w:rPr>
+        <w:t xml:space="preserve"> Tomas</w:t>
       </w:r>
     </w:p>
     <w:p>
@@ -135,13 +196,23 @@
           <w:szCs w:val="36"/>
         </w:rPr>
       </w:pPr>
-      <w:r>
-        <w:rPr>
-          <w:b/>
-          <w:sz w:val="36"/>
-          <w:szCs w:val="36"/>
-        </w:rPr>
-        <w:t>Marano Ariel</w:t>
+      <w:proofErr w:type="spellStart"/>
+      <w:r>
+        <w:rPr>
+          <w:b/>
+          <w:sz w:val="36"/>
+          <w:szCs w:val="36"/>
+        </w:rPr>
+        <w:t>Marano</w:t>
+      </w:r>
+      <w:proofErr w:type="spellEnd"/>
+      <w:r>
+        <w:rPr>
+          <w:b/>
+          <w:sz w:val="36"/>
+          <w:szCs w:val="36"/>
+        </w:rPr>
+        <w:t xml:space="preserve"> Ariel</w:t>
       </w:r>
     </w:p>
     <w:p>
@@ -212,7 +283,25 @@
           <w:sz w:val="36"/>
           <w:szCs w:val="36"/>
         </w:rPr>
-        <w:t>Dr. Lo Vercio Lucas</w:t>
+        <w:t xml:space="preserve">Dr. Lo </w:t>
+      </w:r>
+      <w:proofErr w:type="spellStart"/>
+      <w:r>
+        <w:rPr>
+          <w:b/>
+          <w:sz w:val="36"/>
+          <w:szCs w:val="36"/>
+        </w:rPr>
+        <w:t>Vercio</w:t>
+      </w:r>
+      <w:proofErr w:type="spellEnd"/>
+      <w:r>
+        <w:rPr>
+          <w:b/>
+          <w:sz w:val="36"/>
+          <w:szCs w:val="36"/>
+        </w:rPr>
+        <w:t xml:space="preserve"> Lucas</w:t>
       </w:r>
     </w:p>
     <w:p>
@@ -234,7 +323,25 @@
           <w:sz w:val="36"/>
           <w:szCs w:val="36"/>
         </w:rPr>
-        <w:t>Dr. Rodriguez Guillermo</w:t>
+        <w:t xml:space="preserve">Dr. </w:t>
+      </w:r>
+      <w:proofErr w:type="spellStart"/>
+      <w:r>
+        <w:rPr>
+          <w:b/>
+          <w:sz w:val="36"/>
+          <w:szCs w:val="36"/>
+        </w:rPr>
+        <w:t>Rodriguez</w:t>
+      </w:r>
+      <w:proofErr w:type="spellEnd"/>
+      <w:r>
+        <w:rPr>
+          <w:b/>
+          <w:sz w:val="36"/>
+          <w:szCs w:val="36"/>
+        </w:rPr>
+        <w:t xml:space="preserve"> Guillermo</w:t>
       </w:r>
     </w:p>
     <w:p>
@@ -256,8 +363,36 @@
           <w:sz w:val="36"/>
           <w:szCs w:val="36"/>
         </w:rPr>
-        <w:t>Dr. Nicoletti Matias</w:t>
-      </w:r>
+        <w:t xml:space="preserve">Dr. </w:t>
+      </w:r>
+      <w:proofErr w:type="spellStart"/>
+      <w:r>
+        <w:rPr>
+          <w:b/>
+          <w:sz w:val="36"/>
+          <w:szCs w:val="36"/>
+        </w:rPr>
+        <w:t>Nicoletti</w:t>
+      </w:r>
+      <w:proofErr w:type="spellEnd"/>
+      <w:r>
+        <w:rPr>
+          <w:b/>
+          <w:sz w:val="36"/>
+          <w:szCs w:val="36"/>
+        </w:rPr>
+        <w:t xml:space="preserve"> </w:t>
+      </w:r>
+      <w:proofErr w:type="spellStart"/>
+      <w:r>
+        <w:rPr>
+          <w:b/>
+          <w:sz w:val="36"/>
+          <w:szCs w:val="36"/>
+        </w:rPr>
+        <w:t>Matias</w:t>
+      </w:r>
+      <w:proofErr w:type="spellEnd"/>
     </w:p>
     <w:p>
       <w:pPr>
@@ -278,7 +413,25 @@
           <w:sz w:val="36"/>
           <w:szCs w:val="36"/>
         </w:rPr>
-        <w:t>Dr. Nigro Oscar</w:t>
+        <w:t xml:space="preserve">Dr. </w:t>
+      </w:r>
+      <w:proofErr w:type="spellStart"/>
+      <w:r>
+        <w:rPr>
+          <w:b/>
+          <w:sz w:val="36"/>
+          <w:szCs w:val="36"/>
+        </w:rPr>
+        <w:t>Nigro</w:t>
+      </w:r>
+      <w:proofErr w:type="spellEnd"/>
+      <w:r>
+        <w:rPr>
+          <w:b/>
+          <w:sz w:val="36"/>
+          <w:szCs w:val="36"/>
+        </w:rPr>
+        <w:t xml:space="preserve"> Oscar</w:t>
       </w:r>
     </w:p>
     <w:p>
@@ -300,7 +453,25 @@
           <w:sz w:val="36"/>
           <w:szCs w:val="36"/>
         </w:rPr>
-        <w:t>Ing. Barian Varona</w:t>
+        <w:t xml:space="preserve">Ing. </w:t>
+      </w:r>
+      <w:proofErr w:type="spellStart"/>
+      <w:r>
+        <w:rPr>
+          <w:b/>
+          <w:sz w:val="36"/>
+          <w:szCs w:val="36"/>
+        </w:rPr>
+        <w:t>Barian</w:t>
+      </w:r>
+      <w:proofErr w:type="spellEnd"/>
+      <w:r>
+        <w:rPr>
+          <w:b/>
+          <w:sz w:val="36"/>
+          <w:szCs w:val="36"/>
+        </w:rPr>
+        <w:t xml:space="preserve"> Varona</w:t>
       </w:r>
     </w:p>
     <w:p>
@@ -322,8 +493,36 @@
           <w:sz w:val="36"/>
           <w:szCs w:val="36"/>
         </w:rPr>
-        <w:t>Ing. Sandra Gonzalez cisaro</w:t>
-      </w:r>
+        <w:t xml:space="preserve">Ing. Sandra </w:t>
+      </w:r>
+      <w:proofErr w:type="spellStart"/>
+      <w:r>
+        <w:rPr>
+          <w:b/>
+          <w:sz w:val="36"/>
+          <w:szCs w:val="36"/>
+        </w:rPr>
+        <w:t>Gonzalez</w:t>
+      </w:r>
+      <w:proofErr w:type="spellEnd"/>
+      <w:r>
+        <w:rPr>
+          <w:b/>
+          <w:sz w:val="36"/>
+          <w:szCs w:val="36"/>
+        </w:rPr>
+        <w:t xml:space="preserve"> </w:t>
+      </w:r>
+      <w:proofErr w:type="spellStart"/>
+      <w:r>
+        <w:rPr>
+          <w:b/>
+          <w:sz w:val="36"/>
+          <w:szCs w:val="36"/>
+        </w:rPr>
+        <w:t>cisaro</w:t>
+      </w:r>
+      <w:proofErr w:type="spellEnd"/>
     </w:p>
     <w:p>
       <w:pPr>
@@ -369,7 +568,7 @@
                     <pic:cNvPicPr/>
                   </pic:nvPicPr>
                   <pic:blipFill>
-                    <a:blip r:embed="rId7">
+                    <a:blip r:embed="rId8">
                       <a:extLst>
                         <a:ext uri="{28A0092B-C50C-407E-A947-70E740481C1C}">
                           <a14:useLocalDpi xmlns:a14="http://schemas.microsoft.com/office/drawing/2010/main" val="0"/>
@@ -418,38 +617,139 @@
           <w:szCs w:val="32"/>
         </w:rPr>
         <w:lastRenderedPageBreak/>
-        <w:t>En este informe demostraremos el uso de los comandos de git y como y para que los utilizamos.</w:t>
-      </w:r>
-    </w:p>
-    <w:p>
-      <w:pPr>
-        <w:rPr>
-          <w:sz w:val="32"/>
-          <w:szCs w:val="32"/>
-        </w:rPr>
-      </w:pPr>
-      <w:r>
-        <w:rPr>
-          <w:sz w:val="32"/>
-          <w:szCs w:val="32"/>
-        </w:rPr>
-        <w:t>Comenzamos con git add.</w:t>
-      </w:r>
-    </w:p>
-    <w:p>
-      <w:pPr>
-        <w:rPr>
-          <w:sz w:val="32"/>
-          <w:szCs w:val="32"/>
-        </w:rPr>
-      </w:pPr>
-      <w:r>
-        <w:rPr>
-          <w:sz w:val="32"/>
-          <w:szCs w:val="32"/>
-        </w:rPr>
-        <w:t xml:space="preserve">Las siguientes capturas de pantalla muestran el momento en que se agrega un archivo que había sido modificado para poder trabajar en él. </w:t>
-      </w:r>
+        <w:t xml:space="preserve">En este informe demostraremos el uso de los comandos de </w:t>
+      </w:r>
+      <w:proofErr w:type="spellStart"/>
+      <w:r>
+        <w:rPr>
+          <w:sz w:val="32"/>
+          <w:szCs w:val="32"/>
+        </w:rPr>
+        <w:t>git</w:t>
+      </w:r>
+      <w:proofErr w:type="spellEnd"/>
+      <w:r>
+        <w:rPr>
+          <w:sz w:val="32"/>
+          <w:szCs w:val="32"/>
+        </w:rPr>
+        <w:t xml:space="preserve"> y </w:t>
+      </w:r>
+      <w:proofErr w:type="spellStart"/>
+      <w:r>
+        <w:rPr>
+          <w:sz w:val="32"/>
+          <w:szCs w:val="32"/>
+        </w:rPr>
+        <w:t>como</w:t>
+      </w:r>
+      <w:proofErr w:type="spellEnd"/>
+      <w:r>
+        <w:rPr>
+          <w:sz w:val="32"/>
+          <w:szCs w:val="32"/>
+        </w:rPr>
+        <w:t xml:space="preserve"> y para que los utilizamos.</w:t>
+      </w:r>
+    </w:p>
+    <w:p>
+      <w:pPr>
+        <w:rPr>
+          <w:sz w:val="32"/>
+          <w:szCs w:val="32"/>
+        </w:rPr>
+      </w:pPr>
+      <w:r>
+        <w:rPr>
+          <w:sz w:val="32"/>
+          <w:szCs w:val="32"/>
+        </w:rPr>
+        <w:t xml:space="preserve">Comenzamos con una captura de los </w:t>
+      </w:r>
+      <w:proofErr w:type="spellStart"/>
+      <w:r>
+        <w:rPr>
+          <w:sz w:val="32"/>
+          <w:szCs w:val="32"/>
+        </w:rPr>
+        <w:t>issues</w:t>
+      </w:r>
+      <w:proofErr w:type="spellEnd"/>
+      <w:r>
+        <w:rPr>
+          <w:sz w:val="32"/>
+          <w:szCs w:val="32"/>
+        </w:rPr>
+        <w:t>.</w:t>
+      </w:r>
+    </w:p>
+    <w:p>
+      <w:pPr>
+        <w:rPr>
+          <w:sz w:val="32"/>
+          <w:szCs w:val="32"/>
+        </w:rPr>
+      </w:pPr>
+      <w:r>
+        <w:rPr>
+          <w:sz w:val="32"/>
+          <w:szCs w:val="32"/>
+        </w:rPr>
+        <w:t xml:space="preserve">La captura muestra los </w:t>
+      </w:r>
+      <w:proofErr w:type="spellStart"/>
+      <w:r>
+        <w:rPr>
+          <w:sz w:val="32"/>
+          <w:szCs w:val="32"/>
+        </w:rPr>
+        <w:t>issues</w:t>
+      </w:r>
+      <w:proofErr w:type="spellEnd"/>
+      <w:r>
+        <w:rPr>
+          <w:sz w:val="32"/>
+          <w:szCs w:val="32"/>
+        </w:rPr>
+        <w:t xml:space="preserve"> creados en el repositorio, asignados cada uno a un responsable. Los mismos se pueden ver entrando al repositorio </w:t>
+      </w:r>
+      <w:hyperlink r:id="rId9" w:history="1">
+        <w:r>
+          <w:rPr>
+            <w:rStyle w:val="Hipervnculo"/>
+            <w:sz w:val="32"/>
+            <w:szCs w:val="32"/>
+          </w:rPr>
+          <w:t>https://github.com/tomasloray/Trabajo-Especial-git-2018---</w:t>
+        </w:r>
+        <w:proofErr w:type="spellStart"/>
+        <w:r>
+          <w:rPr>
+            <w:rStyle w:val="Hipervnculo"/>
+            <w:sz w:val="32"/>
+            <w:szCs w:val="32"/>
+          </w:rPr>
+          <w:t>reentrega</w:t>
+        </w:r>
+        <w:proofErr w:type="spellEnd"/>
+      </w:hyperlink>
+      <w:r>
+        <w:rPr>
+          <w:sz w:val="32"/>
+          <w:szCs w:val="32"/>
+        </w:rPr>
+        <w:t xml:space="preserve"> .</w:t>
+      </w:r>
+    </w:p>
+    <w:p>
+      <w:pPr>
+        <w:rPr>
+          <w:b/>
+          <w:sz w:val="32"/>
+          <w:szCs w:val="32"/>
+          <w:u w:val="single"/>
+        </w:rPr>
+      </w:pPr>
     </w:p>
     <w:p>
       <w:pPr>
@@ -463,6 +763,126 @@
           <w:noProof/>
           <w:lang w:eastAsia="es-AR"/>
         </w:rPr>
+        <w:drawing>
+          <wp:inline distT="0" distB="0" distL="0" distR="0" wp14:anchorId="127C6C78" wp14:editId="4A59ED04">
+            <wp:extent cx="5612130" cy="3156585"/>
+            <wp:effectExtent l="0" t="0" r="7620" b="5715"/>
+            <wp:docPr id="13" name="Imagen 13"/>
+            <wp:cNvGraphicFramePr>
+              <a:graphicFrameLocks xmlns:a="http://schemas.openxmlformats.org/drawingml/2006/main" noChangeAspect="1"/>
+            </wp:cNvGraphicFramePr>
+            <a:graphic xmlns:a="http://schemas.openxmlformats.org/drawingml/2006/main">
+              <a:graphicData uri="http://schemas.openxmlformats.org/drawingml/2006/picture">
+                <pic:pic xmlns:pic="http://schemas.openxmlformats.org/drawingml/2006/picture">
+                  <pic:nvPicPr>
+                    <pic:cNvPr id="1" name=""/>
+                    <pic:cNvPicPr/>
+                  </pic:nvPicPr>
+                  <pic:blipFill>
+                    <a:blip r:embed="rId10"/>
+                    <a:stretch>
+                      <a:fillRect/>
+                    </a:stretch>
+                  </pic:blipFill>
+                  <pic:spPr>
+                    <a:xfrm>
+                      <a:off x="0" y="0"/>
+                      <a:ext cx="5612130" cy="3156585"/>
+                    </a:xfrm>
+                    <a:prstGeom prst="rect">
+                      <a:avLst/>
+                    </a:prstGeom>
+                  </pic:spPr>
+                </pic:pic>
+              </a:graphicData>
+            </a:graphic>
+          </wp:inline>
+        </w:drawing>
+      </w:r>
+    </w:p>
+    <w:p>
+      <w:pPr>
+        <w:rPr>
+          <w:sz w:val="32"/>
+          <w:szCs w:val="32"/>
+        </w:rPr>
+      </w:pPr>
+    </w:p>
+    <w:p>
+      <w:pPr>
+        <w:rPr>
+          <w:sz w:val="32"/>
+          <w:szCs w:val="32"/>
+        </w:rPr>
+      </w:pPr>
+      <w:r>
+        <w:rPr>
+          <w:sz w:val="32"/>
+          <w:szCs w:val="32"/>
+        </w:rPr>
+        <w:t xml:space="preserve">Seguimos con </w:t>
+      </w:r>
+      <w:proofErr w:type="spellStart"/>
+      <w:r>
+        <w:rPr>
+          <w:sz w:val="32"/>
+          <w:szCs w:val="32"/>
+        </w:rPr>
+        <w:t>git</w:t>
+      </w:r>
+      <w:proofErr w:type="spellEnd"/>
+      <w:r>
+        <w:rPr>
+          <w:sz w:val="32"/>
+          <w:szCs w:val="32"/>
+        </w:rPr>
+        <w:t xml:space="preserve"> </w:t>
+      </w:r>
+      <w:proofErr w:type="spellStart"/>
+      <w:r>
+        <w:rPr>
+          <w:sz w:val="32"/>
+          <w:szCs w:val="32"/>
+        </w:rPr>
+        <w:t>add</w:t>
+      </w:r>
+      <w:proofErr w:type="spellEnd"/>
+      <w:r>
+        <w:rPr>
+          <w:sz w:val="32"/>
+          <w:szCs w:val="32"/>
+        </w:rPr>
+        <w:t>.</w:t>
+      </w:r>
+    </w:p>
+    <w:p>
+      <w:pPr>
+        <w:rPr>
+          <w:sz w:val="32"/>
+          <w:szCs w:val="32"/>
+        </w:rPr>
+      </w:pPr>
+      <w:r>
+        <w:rPr>
+          <w:sz w:val="32"/>
+          <w:szCs w:val="32"/>
+        </w:rPr>
+        <w:t xml:space="preserve">Las siguientes capturas de pantalla muestran el momento en que se agrega un archivo que había sido modificado para poder trabajar en él. </w:t>
+      </w:r>
+    </w:p>
+    <w:p>
+      <w:pPr>
+        <w:rPr>
+          <w:sz w:val="32"/>
+          <w:szCs w:val="32"/>
+        </w:rPr>
+      </w:pPr>
+      <w:r>
+        <w:rPr>
+          <w:noProof/>
+          <w:lang w:eastAsia="es-AR"/>
+        </w:rPr>
+        <w:lastRenderedPageBreak/>
         <w:drawing>
           <wp:inline distT="0" distB="0" distL="0" distR="0" wp14:anchorId="099AA228" wp14:editId="0C4B911C">
             <wp:extent cx="5607613" cy="2638425"/>
@@ -479,7 +899,7 @@
                     <pic:cNvPicPr/>
                   </pic:nvPicPr>
                   <pic:blipFill>
-                    <a:blip r:embed="rId8"/>
+                    <a:blip r:embed="rId11"/>
                     <a:stretch>
                       <a:fillRect/>
                     </a:stretch>
@@ -532,7 +952,7 @@
                     </pic:cNvPicPr>
                   </pic:nvPicPr>
                   <pic:blipFill>
-                    <a:blip r:embed="rId9" cstate="print">
+                    <a:blip r:embed="rId12" cstate="print">
                       <a:extLst>
                         <a:ext uri="{28A0092B-C50C-407E-A947-70E740481C1C}">
                           <a14:useLocalDpi xmlns:a14="http://schemas.microsoft.com/office/drawing/2010/main" val="0"/>
@@ -584,39 +1004,96 @@
           <w:sz w:val="32"/>
           <w:szCs w:val="32"/>
         </w:rPr>
+        <w:t>Pasamos a</w:t>
+      </w:r>
+      <w:bookmarkStart w:id="0" w:name="_GoBack"/>
+      <w:bookmarkEnd w:id="0"/>
+      <w:r>
+        <w:rPr>
+          <w:sz w:val="32"/>
+          <w:szCs w:val="32"/>
+        </w:rPr>
+        <w:t xml:space="preserve"> </w:t>
+      </w:r>
+      <w:proofErr w:type="spellStart"/>
+      <w:r>
+        <w:rPr>
+          <w:sz w:val="32"/>
+          <w:szCs w:val="32"/>
+        </w:rPr>
+        <w:t>git</w:t>
+      </w:r>
+      <w:proofErr w:type="spellEnd"/>
+      <w:r>
+        <w:rPr>
+          <w:sz w:val="32"/>
+          <w:szCs w:val="32"/>
+        </w:rPr>
+        <w:t xml:space="preserve"> </w:t>
+      </w:r>
+      <w:proofErr w:type="spellStart"/>
+      <w:r>
+        <w:rPr>
+          <w:sz w:val="32"/>
+          <w:szCs w:val="32"/>
+        </w:rPr>
+        <w:t>commit</w:t>
+      </w:r>
+      <w:proofErr w:type="spellEnd"/>
+      <w:r>
+        <w:rPr>
+          <w:sz w:val="32"/>
+          <w:szCs w:val="32"/>
+        </w:rPr>
+        <w:t>.</w:t>
+      </w:r>
+    </w:p>
+    <w:p>
+      <w:pPr>
+        <w:rPr>
+          <w:sz w:val="32"/>
+          <w:szCs w:val="32"/>
+        </w:rPr>
+      </w:pPr>
+      <w:r>
+        <w:rPr>
+          <w:sz w:val="32"/>
+          <w:szCs w:val="32"/>
+        </w:rPr>
+        <w:t xml:space="preserve">Las siguientes capturas de pantalla, muestran los momentos en que se </w:t>
+      </w:r>
+      <w:proofErr w:type="spellStart"/>
+      <w:r>
+        <w:rPr>
+          <w:sz w:val="32"/>
+          <w:szCs w:val="32"/>
+        </w:rPr>
+        <w:t>comitéa</w:t>
+      </w:r>
+      <w:proofErr w:type="spellEnd"/>
+      <w:r>
+        <w:rPr>
+          <w:sz w:val="32"/>
+          <w:szCs w:val="32"/>
+        </w:rPr>
+        <w:t xml:space="preserve"> y se explica que es lo que se sube y que es lo que se modificó.</w:t>
+      </w:r>
+    </w:p>
+    <w:p>
+      <w:pPr>
+        <w:rPr>
+          <w:sz w:val="32"/>
+          <w:szCs w:val="32"/>
+        </w:rPr>
+      </w:pPr>
+      <w:r>
+        <w:rPr>
+          <w:noProof/>
+          <w:sz w:val="32"/>
+          <w:szCs w:val="32"/>
+          <w:lang w:eastAsia="es-AR"/>
+        </w:rPr>
         <w:lastRenderedPageBreak/>
-        <w:t>Seguimos con git commit.</w:t>
-      </w:r>
-    </w:p>
-    <w:p>
-      <w:pPr>
-        <w:rPr>
-          <w:sz w:val="32"/>
-          <w:szCs w:val="32"/>
-        </w:rPr>
-      </w:pPr>
-      <w:r>
-        <w:rPr>
-          <w:sz w:val="32"/>
-          <w:szCs w:val="32"/>
-        </w:rPr>
-        <w:t>Las siguientes capturas de pantalla, muestran los momentos en que se comitéa y se explica que es lo que se sube y que es lo que se modificó.</w:t>
-      </w:r>
-    </w:p>
-    <w:p>
-      <w:pPr>
-        <w:rPr>
-          <w:sz w:val="32"/>
-          <w:szCs w:val="32"/>
-        </w:rPr>
-      </w:pPr>
-      <w:r>
-        <w:rPr>
-          <w:noProof/>
-          <w:sz w:val="32"/>
-          <w:szCs w:val="32"/>
-          <w:lang w:eastAsia="es-AR"/>
-        </w:rPr>
         <w:drawing>
           <wp:inline distT="0" distB="0" distL="0" distR="0" wp14:anchorId="42A5E2B0" wp14:editId="70F65233">
             <wp:extent cx="5606143" cy="3287485"/>
@@ -633,7 +1110,7 @@
                     <pic:cNvPicPr/>
                   </pic:nvPicPr>
                   <pic:blipFill>
-                    <a:blip r:embed="rId10">
+                    <a:blip r:embed="rId13">
                       <a:extLst>
                         <a:ext uri="{28A0092B-C50C-407E-A947-70E740481C1C}">
                           <a14:useLocalDpi xmlns:a14="http://schemas.microsoft.com/office/drawing/2010/main" val="0"/>
@@ -688,7 +1165,7 @@
                     <pic:cNvPicPr/>
                   </pic:nvPicPr>
                   <pic:blipFill>
-                    <a:blip r:embed="rId11"/>
+                    <a:blip r:embed="rId14"/>
                     <a:stretch>
                       <a:fillRect/>
                     </a:stretch>
@@ -721,58 +1198,90 @@
           <w:sz w:val="32"/>
           <w:szCs w:val="32"/>
         </w:rPr>
+        <w:t xml:space="preserve">Pasamos a </w:t>
+      </w:r>
+      <w:proofErr w:type="spellStart"/>
+      <w:r>
+        <w:rPr>
+          <w:sz w:val="32"/>
+          <w:szCs w:val="32"/>
+        </w:rPr>
+        <w:t>git</w:t>
+      </w:r>
+      <w:proofErr w:type="spellEnd"/>
+      <w:r>
+        <w:rPr>
+          <w:sz w:val="32"/>
+          <w:szCs w:val="32"/>
+        </w:rPr>
+        <w:t xml:space="preserve"> </w:t>
+      </w:r>
+      <w:proofErr w:type="spellStart"/>
+      <w:r>
+        <w:rPr>
+          <w:sz w:val="32"/>
+          <w:szCs w:val="32"/>
+        </w:rPr>
+        <w:t>Push</w:t>
+      </w:r>
+      <w:proofErr w:type="spellEnd"/>
+      <w:r>
+        <w:rPr>
+          <w:sz w:val="32"/>
+          <w:szCs w:val="32"/>
+        </w:rPr>
+        <w:t>.</w:t>
+      </w:r>
+    </w:p>
+    <w:p>
+      <w:pPr>
+        <w:rPr>
+          <w:sz w:val="32"/>
+          <w:szCs w:val="32"/>
+        </w:rPr>
+      </w:pPr>
+      <w:r>
+        <w:rPr>
+          <w:sz w:val="32"/>
+          <w:szCs w:val="32"/>
+        </w:rPr>
+        <w:t xml:space="preserve">Las </w:t>
+      </w:r>
+      <w:r>
+        <w:rPr>
+          <w:sz w:val="32"/>
+          <w:szCs w:val="32"/>
+        </w:rPr>
+        <w:t xml:space="preserve">siguientes </w:t>
+      </w:r>
+      <w:r>
+        <w:rPr>
+          <w:sz w:val="32"/>
+          <w:szCs w:val="32"/>
+        </w:rPr>
+        <w:t xml:space="preserve">capturas muestran los momentos </w:t>
+      </w:r>
+      <w:r>
+        <w:rPr>
+          <w:sz w:val="32"/>
+          <w:szCs w:val="32"/>
+        </w:rPr>
+        <w:t>en que se suben los cambios realizados en ciertos archivos.</w:t>
+      </w:r>
+    </w:p>
+    <w:p>
+      <w:pPr>
+        <w:rPr>
+          <w:sz w:val="32"/>
+          <w:szCs w:val="32"/>
+        </w:rPr>
+      </w:pPr>
+      <w:r>
+        <w:rPr>
+          <w:sz w:val="32"/>
+          <w:szCs w:val="32"/>
+        </w:rPr>
         <w:lastRenderedPageBreak/>
-        <w:t>Pasamos a git Push.</w:t>
-      </w:r>
-    </w:p>
-    <w:p>
-      <w:pPr>
-        <w:rPr>
-          <w:sz w:val="32"/>
-          <w:szCs w:val="32"/>
-        </w:rPr>
-      </w:pPr>
-      <w:r>
-        <w:rPr>
-          <w:sz w:val="32"/>
-          <w:szCs w:val="32"/>
-        </w:rPr>
-        <w:t xml:space="preserve">Las </w:t>
-      </w:r>
-      <w:r>
-        <w:rPr>
-          <w:sz w:val="32"/>
-          <w:szCs w:val="32"/>
-        </w:rPr>
-        <w:t xml:space="preserve">siguientes </w:t>
-      </w:r>
-      <w:r>
-        <w:rPr>
-          <w:sz w:val="32"/>
-          <w:szCs w:val="32"/>
-        </w:rPr>
-        <w:t xml:space="preserve">capturas muestran los momentos </w:t>
-      </w:r>
-      <w:r>
-        <w:rPr>
-          <w:sz w:val="32"/>
-          <w:szCs w:val="32"/>
-        </w:rPr>
-        <w:t>en que se suben los cambios realizados en ciertos archivos.</w:t>
-      </w:r>
-    </w:p>
-    <w:p>
-      <w:pPr>
-        <w:rPr>
-          <w:sz w:val="32"/>
-          <w:szCs w:val="32"/>
-        </w:rPr>
-      </w:pPr>
-      <w:r>
-        <w:rPr>
-          <w:sz w:val="32"/>
-          <w:szCs w:val="32"/>
-        </w:rPr>
         <w:t>Por ejemplo en la primera, se ve el momento en el que se suben la caratula e introducción ya terminadas al repositorio.</w:t>
       </w:r>
     </w:p>
@@ -806,7 +1315,7 @@
                     <pic:cNvPicPr/>
                   </pic:nvPicPr>
                   <pic:blipFill>
-                    <a:blip r:embed="rId12">
+                    <a:blip r:embed="rId15">
                       <a:extLst>
                         <a:ext uri="{28A0092B-C50C-407E-A947-70E740481C1C}">
                           <a14:useLocalDpi xmlns:a14="http://schemas.microsoft.com/office/drawing/2010/main" val="0"/>
@@ -853,7 +1362,7 @@
                     <pic:cNvPicPr/>
                   </pic:nvPicPr>
                   <pic:blipFill>
-                    <a:blip r:embed="rId13"/>
+                    <a:blip r:embed="rId16"/>
                     <a:stretch>
                       <a:fillRect/>
                     </a:stretch>
@@ -903,7 +1412,7 @@
                     <pic:cNvPicPr/>
                   </pic:nvPicPr>
                   <pic:blipFill>
-                    <a:blip r:embed="rId14"/>
+                    <a:blip r:embed="rId17"/>
                     <a:stretch>
                       <a:fillRect/>
                     </a:stretch>
@@ -944,7 +1453,71 @@
           <w:sz w:val="32"/>
           <w:szCs w:val="32"/>
         </w:rPr>
-        <w:t xml:space="preserve">Pasando a Git pull, las siguientes capturas de pantalla muestran los momentos en que realizamos git pull para actualizar los archivos que fueron modificados por nuestros compañeros. </w:t>
+        <w:t xml:space="preserve">Pasando a </w:t>
+      </w:r>
+      <w:proofErr w:type="spellStart"/>
+      <w:r>
+        <w:rPr>
+          <w:sz w:val="32"/>
+          <w:szCs w:val="32"/>
+        </w:rPr>
+        <w:t>Git</w:t>
+      </w:r>
+      <w:proofErr w:type="spellEnd"/>
+      <w:r>
+        <w:rPr>
+          <w:sz w:val="32"/>
+          <w:szCs w:val="32"/>
+        </w:rPr>
+        <w:t xml:space="preserve"> </w:t>
+      </w:r>
+      <w:proofErr w:type="spellStart"/>
+      <w:r>
+        <w:rPr>
+          <w:sz w:val="32"/>
+          <w:szCs w:val="32"/>
+        </w:rPr>
+        <w:t>pull</w:t>
+      </w:r>
+      <w:proofErr w:type="spellEnd"/>
+      <w:r>
+        <w:rPr>
+          <w:sz w:val="32"/>
+          <w:szCs w:val="32"/>
+        </w:rPr>
+        <w:t xml:space="preserve">, las siguientes capturas de pantalla muestran los momentos en que realizamos </w:t>
+      </w:r>
+      <w:proofErr w:type="spellStart"/>
+      <w:r>
+        <w:rPr>
+          <w:sz w:val="32"/>
+          <w:szCs w:val="32"/>
+        </w:rPr>
+        <w:t>git</w:t>
+      </w:r>
+      <w:proofErr w:type="spellEnd"/>
+      <w:r>
+        <w:rPr>
+          <w:sz w:val="32"/>
+          <w:szCs w:val="32"/>
+        </w:rPr>
+        <w:t xml:space="preserve"> </w:t>
+      </w:r>
+      <w:proofErr w:type="spellStart"/>
+      <w:r>
+        <w:rPr>
+          <w:sz w:val="32"/>
+          <w:szCs w:val="32"/>
+        </w:rPr>
+        <w:t>pull</w:t>
+      </w:r>
+      <w:proofErr w:type="spellEnd"/>
+      <w:r>
+        <w:rPr>
+          <w:sz w:val="32"/>
+          <w:szCs w:val="32"/>
+        </w:rPr>
+        <w:t xml:space="preserve"> para actualizar los archivos que fueron modificados por nuestros compañeros. </w:t>
       </w:r>
     </w:p>
     <w:p>
@@ -983,7 +1556,7 @@
                     </pic:cNvPicPr>
                   </pic:nvPicPr>
                   <pic:blipFill>
-                    <a:blip r:embed="rId15" cstate="print">
+                    <a:blip r:embed="rId18" cstate="print">
                       <a:extLst>
                         <a:ext uri="{28A0092B-C50C-407E-A947-70E740481C1C}">
                           <a14:useLocalDpi xmlns:a14="http://schemas.microsoft.com/office/drawing/2010/main" val="0"/>
@@ -1048,7 +1621,7 @@
                     </pic:cNvPicPr>
                   </pic:nvPicPr>
                   <pic:blipFill>
-                    <a:blip r:embed="rId16" cstate="print">
+                    <a:blip r:embed="rId19" cstate="print">
                       <a:extLst>
                         <a:ext uri="{28A0092B-C50C-407E-A947-70E740481C1C}">
                           <a14:useLocalDpi xmlns:a14="http://schemas.microsoft.com/office/drawing/2010/main" val="0"/>
@@ -1110,7 +1683,7 @@
                     <pic:cNvPicPr/>
                   </pic:nvPicPr>
                   <pic:blipFill>
-                    <a:blip r:embed="rId17"/>
+                    <a:blip r:embed="rId20"/>
                     <a:stretch>
                       <a:fillRect/>
                     </a:stretch>
@@ -1168,22 +1741,70 @@
           <w:szCs w:val="32"/>
         </w:rPr>
         <w:lastRenderedPageBreak/>
-        <w:t>Terminamos con git merge.</w:t>
-      </w:r>
-    </w:p>
-    <w:p>
-      <w:pPr>
-        <w:rPr>
-          <w:sz w:val="32"/>
-          <w:szCs w:val="32"/>
-        </w:rPr>
-      </w:pPr>
-      <w:r>
-        <w:rPr>
-          <w:sz w:val="32"/>
-          <w:szCs w:val="32"/>
-        </w:rPr>
-        <w:t>En estas capturas de pantalla podemos ver los merge realizados para mesclar lo que estaba en una rama secundaria en la master. En la primera se llevan las modificaciones de la rama capturas a la master.</w:t>
+        <w:t xml:space="preserve">Terminamos con </w:t>
+      </w:r>
+      <w:proofErr w:type="spellStart"/>
+      <w:r>
+        <w:rPr>
+          <w:sz w:val="32"/>
+          <w:szCs w:val="32"/>
+        </w:rPr>
+        <w:t>git</w:t>
+      </w:r>
+      <w:proofErr w:type="spellEnd"/>
+      <w:r>
+        <w:rPr>
+          <w:sz w:val="32"/>
+          <w:szCs w:val="32"/>
+        </w:rPr>
+        <w:t xml:space="preserve"> </w:t>
+      </w:r>
+      <w:proofErr w:type="spellStart"/>
+      <w:r>
+        <w:rPr>
+          <w:sz w:val="32"/>
+          <w:szCs w:val="32"/>
+        </w:rPr>
+        <w:t>merge</w:t>
+      </w:r>
+      <w:proofErr w:type="spellEnd"/>
+      <w:r>
+        <w:rPr>
+          <w:sz w:val="32"/>
+          <w:szCs w:val="32"/>
+        </w:rPr>
+        <w:t>.</w:t>
+      </w:r>
+    </w:p>
+    <w:p>
+      <w:pPr>
+        <w:rPr>
+          <w:sz w:val="32"/>
+          <w:szCs w:val="32"/>
+        </w:rPr>
+      </w:pPr>
+      <w:r>
+        <w:rPr>
+          <w:sz w:val="32"/>
+          <w:szCs w:val="32"/>
+        </w:rPr>
+        <w:t xml:space="preserve">En estas capturas de pantalla podemos ver los </w:t>
+      </w:r>
+      <w:proofErr w:type="spellStart"/>
+      <w:r>
+        <w:rPr>
+          <w:sz w:val="32"/>
+          <w:szCs w:val="32"/>
+        </w:rPr>
+        <w:t>merge</w:t>
+      </w:r>
+      <w:proofErr w:type="spellEnd"/>
+      <w:r>
+        <w:rPr>
+          <w:sz w:val="32"/>
+          <w:szCs w:val="32"/>
+        </w:rPr>
+        <w:t xml:space="preserve"> realizados para mesclar lo que estaba en una rama secundaria en la master. En la primera se llevan las modificaciones de la rama capturas a la master.</w:t>
       </w:r>
     </w:p>
     <w:p>
@@ -1214,7 +1835,7 @@
                     <pic:cNvPicPr/>
                   </pic:nvPicPr>
                   <pic:blipFill>
-                    <a:blip r:embed="rId18"/>
+                    <a:blip r:embed="rId21"/>
                     <a:stretch>
                       <a:fillRect/>
                     </a:stretch>
@@ -1250,50 +1871,6 @@
           <w:szCs w:val="32"/>
         </w:rPr>
       </w:pPr>
-      <w:r>
-        <w:rPr>
-          <w:noProof/>
-          <w:lang w:eastAsia="es-AR"/>
-        </w:rPr>
-        <w:lastRenderedPageBreak/>
-        <w:drawing>
-          <wp:inline distT="0" distB="0" distL="0" distR="0" wp14:anchorId="185E769B" wp14:editId="150E8674">
-            <wp:extent cx="5612130" cy="3156585"/>
-            <wp:effectExtent l="0" t="0" r="7620" b="5715"/>
-            <wp:docPr id="13" name="Imagen 13"/>
-            <wp:cNvGraphicFramePr>
-              <a:graphicFrameLocks xmlns:a="http://schemas.openxmlformats.org/drawingml/2006/main" noChangeAspect="1"/>
-            </wp:cNvGraphicFramePr>
-            <a:graphic xmlns:a="http://schemas.openxmlformats.org/drawingml/2006/main">
-              <a:graphicData uri="http://schemas.openxmlformats.org/drawingml/2006/picture">
-                <pic:pic xmlns:pic="http://schemas.openxmlformats.org/drawingml/2006/picture">
-                  <pic:nvPicPr>
-                    <pic:cNvPr id="1" name=""/>
-                    <pic:cNvPicPr/>
-                  </pic:nvPicPr>
-                  <pic:blipFill>
-                    <a:blip r:embed="rId19"/>
-                    <a:stretch>
-                      <a:fillRect/>
-                    </a:stretch>
-                  </pic:blipFill>
-                  <pic:spPr>
-                    <a:xfrm>
-                      <a:off x="0" y="0"/>
-                      <a:ext cx="5612130" cy="3156585"/>
-                    </a:xfrm>
-                    <a:prstGeom prst="rect">
-                      <a:avLst/>
-                    </a:prstGeom>
-                  </pic:spPr>
-                </pic:pic>
-              </a:graphicData>
-            </a:graphic>
-          </wp:inline>
-        </w:drawing>
-      </w:r>
-      <w:bookmarkStart w:id="0" w:name="_GoBack"/>
-      <w:bookmarkEnd w:id="0"/>
     </w:p>
     <w:sectPr>
       <w:pgSz w:w="12240" w:h="15840"/>
@@ -1306,7 +1883,7 @@
 </file>
 
 <file path=word/endnotes.xml><?xml version="1.0" encoding="utf-8"?>
-<w:endnotes xmlns:wpc="http://schemas.microsoft.com/office/word/2010/wordprocessingCanvas" xmlns:mc="http://schemas.openxmlformats.org/markup-compatibility/2006" xmlns:o="urn:schemas-microsoft-com:office:office" xmlns:r="http://schemas.openxmlformats.org/officeDocument/2006/relationships" xmlns:m="http://schemas.openxmlformats.org/officeDocument/2006/math" xmlns:v="urn:schemas-microsoft-com:vml" xmlns:wp14="http://schemas.microsoft.com/office/word/2010/wordprocessingDrawing" xmlns:wp="http://schemas.openxmlformats.org/drawingml/2006/wordprocessingDrawing" xmlns:w10="urn:schemas-microsoft-com:office:word" xmlns:w="http://schemas.openxmlformats.org/wordprocessingml/2006/main" xmlns:w14="http://schemas.microsoft.com/office/word/2010/wordml" xmlns:w15="http://schemas.microsoft.com/office/word/2012/wordml" xmlns:wpg="http://schemas.microsoft.com/office/word/2010/wordprocessingGroup" xmlns:wpi="http://schemas.microsoft.com/office/word/2010/wordprocessingInk" xmlns:wne="http://schemas.microsoft.com/office/word/2006/wordml" xmlns:wps="http://schemas.microsoft.com/office/word/2010/wordprocessingShape" mc:Ignorable="w14 w15 wp14">
+<w:endnotes xmlns:wpc="http://schemas.microsoft.com/office/word/2010/wordprocessingCanvas" xmlns:mc="http://schemas.openxmlformats.org/markup-compatibility/2006" xmlns:o="urn:schemas-microsoft-com:office:office" xmlns:r="http://schemas.openxmlformats.org/officeDocument/2006/relationships" xmlns:m="http://schemas.openxmlformats.org/officeDocument/2006/math" xmlns:v="urn:schemas-microsoft-com:vml" xmlns:wp14="http://schemas.microsoft.com/office/word/2010/wordprocessingDrawing" xmlns:wp="http://schemas.openxmlformats.org/drawingml/2006/wordprocessingDrawing" xmlns:w10="urn:schemas-microsoft-com:office:word" xmlns:w="http://schemas.openxmlformats.org/wordprocessingml/2006/main" xmlns:w14="http://schemas.microsoft.com/office/word/2010/wordml" xmlns:wpg="http://schemas.microsoft.com/office/word/2010/wordprocessingGroup" xmlns:wpi="http://schemas.microsoft.com/office/word/2010/wordprocessingInk" xmlns:wne="http://schemas.microsoft.com/office/word/2006/wordml" xmlns:wps="http://schemas.microsoft.com/office/word/2010/wordprocessingShape" mc:Ignorable="w14 wp14">
   <w:endnote w:type="separator" w:id="-1">
     <w:p>
       <w:pPr>
@@ -1331,7 +1908,7 @@
 </file>
 
 <file path=word/footnotes.xml><?xml version="1.0" encoding="utf-8"?>
-<w:footnotes xmlns:wpc="http://schemas.microsoft.com/office/word/2010/wordprocessingCanvas" xmlns:mc="http://schemas.openxmlformats.org/markup-compatibility/2006" xmlns:o="urn:schemas-microsoft-com:office:office" xmlns:r="http://schemas.openxmlformats.org/officeDocument/2006/relationships" xmlns:m="http://schemas.openxmlformats.org/officeDocument/2006/math" xmlns:v="urn:schemas-microsoft-com:vml" xmlns:wp14="http://schemas.microsoft.com/office/word/2010/wordprocessingDrawing" xmlns:wp="http://schemas.openxmlformats.org/drawingml/2006/wordprocessingDrawing" xmlns:w10="urn:schemas-microsoft-com:office:word" xmlns:w="http://schemas.openxmlformats.org/wordprocessingml/2006/main" xmlns:w14="http://schemas.microsoft.com/office/word/2010/wordml" xmlns:w15="http://schemas.microsoft.com/office/word/2012/wordml" xmlns:wpg="http://schemas.microsoft.com/office/word/2010/wordprocessingGroup" xmlns:wpi="http://schemas.microsoft.com/office/word/2010/wordprocessingInk" xmlns:wne="http://schemas.microsoft.com/office/word/2006/wordml" xmlns:wps="http://schemas.microsoft.com/office/word/2010/wordprocessingShape" mc:Ignorable="w14 w15 wp14">
+<w:footnotes xmlns:wpc="http://schemas.microsoft.com/office/word/2010/wordprocessingCanvas" xmlns:mc="http://schemas.openxmlformats.org/markup-compatibility/2006" xmlns:o="urn:schemas-microsoft-com:office:office" xmlns:r="http://schemas.openxmlformats.org/officeDocument/2006/relationships" xmlns:m="http://schemas.openxmlformats.org/officeDocument/2006/math" xmlns:v="urn:schemas-microsoft-com:vml" xmlns:wp14="http://schemas.microsoft.com/office/word/2010/wordprocessingDrawing" xmlns:wp="http://schemas.openxmlformats.org/drawingml/2006/wordprocessingDrawing" xmlns:w10="urn:schemas-microsoft-com:office:word" xmlns:w="http://schemas.openxmlformats.org/wordprocessingml/2006/main" xmlns:w14="http://schemas.microsoft.com/office/word/2010/wordml" xmlns:wpg="http://schemas.microsoft.com/office/word/2010/wordprocessingGroup" xmlns:wpi="http://schemas.microsoft.com/office/word/2010/wordprocessingInk" xmlns:wne="http://schemas.microsoft.com/office/word/2006/wordml" xmlns:wps="http://schemas.microsoft.com/office/word/2010/wordprocessingShape" mc:Ignorable="w14 wp14">
   <w:footnote w:type="separator" w:id="-1">
     <w:p>
       <w:pPr>
@@ -1356,7 +1933,7 @@
 </file>
 
 <file path=word/numbering.xml><?xml version="1.0" encoding="utf-8"?>
-<w:numbering xmlns:wpc="http://schemas.microsoft.com/office/word/2010/wordprocessingCanvas" xmlns:mc="http://schemas.openxmlformats.org/markup-compatibility/2006" xmlns:o="urn:schemas-microsoft-com:office:office" xmlns:r="http://schemas.openxmlformats.org/officeDocument/2006/relationships" xmlns:m="http://schemas.openxmlformats.org/officeDocument/2006/math" xmlns:v="urn:schemas-microsoft-com:vml" xmlns:wp14="http://schemas.microsoft.com/office/word/2010/wordprocessingDrawing" xmlns:wp="http://schemas.openxmlformats.org/drawingml/2006/wordprocessingDrawing" xmlns:w10="urn:schemas-microsoft-com:office:word" xmlns:w="http://schemas.openxmlformats.org/wordprocessingml/2006/main" xmlns:w14="http://schemas.microsoft.com/office/word/2010/wordml" xmlns:w15="http://schemas.microsoft.com/office/word/2012/wordml" xmlns:wpg="http://schemas.microsoft.com/office/word/2010/wordprocessingGroup" xmlns:wpi="http://schemas.microsoft.com/office/word/2010/wordprocessingInk" xmlns:wne="http://schemas.microsoft.com/office/word/2006/wordml" xmlns:wps="http://schemas.microsoft.com/office/word/2010/wordprocessingShape" mc:Ignorable="w14 w15 wp14">
+<w:numbering xmlns:wpc="http://schemas.microsoft.com/office/word/2010/wordprocessingCanvas" xmlns:mc="http://schemas.openxmlformats.org/markup-compatibility/2006" xmlns:o="urn:schemas-microsoft-com:office:office" xmlns:r="http://schemas.openxmlformats.org/officeDocument/2006/relationships" xmlns:m="http://schemas.openxmlformats.org/officeDocument/2006/math" xmlns:v="urn:schemas-microsoft-com:vml" xmlns:wp14="http://schemas.microsoft.com/office/word/2010/wordprocessingDrawing" xmlns:wp="http://schemas.openxmlformats.org/drawingml/2006/wordprocessingDrawing" xmlns:w10="urn:schemas-microsoft-com:office:word" xmlns:w="http://schemas.openxmlformats.org/wordprocessingml/2006/main" xmlns:w14="http://schemas.microsoft.com/office/word/2010/wordml" xmlns:wpg="http://schemas.microsoft.com/office/word/2010/wordprocessingGroup" xmlns:wpi="http://schemas.microsoft.com/office/word/2010/wordprocessingInk" xmlns:wne="http://schemas.microsoft.com/office/word/2006/wordml" xmlns:wps="http://schemas.microsoft.com/office/word/2010/wordprocessingShape" mc:Ignorable="w14 wp14">
   <w:abstractNum w:abstractNumId="0">
     <w:nsid w:val="5B301258"/>
     <w:multiLevelType w:val="hybridMultilevel"/>
@@ -1593,7 +2170,7 @@
 </file>
 
 <file path=word/styles.xml><?xml version="1.0" encoding="utf-8"?>
-<w:styles xmlns:mc="http://schemas.openxmlformats.org/markup-compatibility/2006" xmlns:r="http://schemas.openxmlformats.org/officeDocument/2006/relationships" xmlns:w="http://schemas.openxmlformats.org/wordprocessingml/2006/main" xmlns:w14="http://schemas.microsoft.com/office/word/2010/wordml" xmlns:w15="http://schemas.microsoft.com/office/word/2012/wordml" mc:Ignorable="w14 w15">
+<w:styles xmlns:mc="http://schemas.openxmlformats.org/markup-compatibility/2006" xmlns:r="http://schemas.openxmlformats.org/officeDocument/2006/relationships" xmlns:w="http://schemas.openxmlformats.org/wordprocessingml/2006/main" xmlns:w14="http://schemas.microsoft.com/office/word/2010/wordml" mc:Ignorable="w14">
   <w:docDefaults>
     <w:rPrDefault>
       <w:rPr>
@@ -1609,378 +2186,144 @@
       </w:pPr>
     </w:pPrDefault>
   </w:docDefaults>
-  <w:latentStyles w:defLockedState="0" w:defUIPriority="99" w:defSemiHidden="0" w:defUnhideWhenUsed="0" w:defQFormat="0" w:count="371">
-    <w:lsdException w:name="Normal" w:uiPriority="0" w:qFormat="1"/>
-    <w:lsdException w:name="heading 1" w:uiPriority="9" w:qFormat="1"/>
-    <w:lsdException w:name="heading 2" w:semiHidden="1" w:uiPriority="9" w:unhideWhenUsed="1" w:qFormat="1"/>
-    <w:lsdException w:name="heading 3" w:semiHidden="1" w:uiPriority="9" w:unhideWhenUsed="1" w:qFormat="1"/>
-    <w:lsdException w:name="heading 4" w:semiHidden="1" w:uiPriority="9" w:unhideWhenUsed="1" w:qFormat="1"/>
-    <w:lsdException w:name="heading 5" w:semiHidden="1" w:uiPriority="9" w:unhideWhenUsed="1" w:qFormat="1"/>
-    <w:lsdException w:name="heading 6" w:semiHidden="1" w:uiPriority="9" w:unhideWhenUsed="1" w:qFormat="1"/>
-    <w:lsdException w:name="heading 7" w:semiHidden="1" w:uiPriority="9" w:unhideWhenUsed="1" w:qFormat="1"/>
-    <w:lsdException w:name="heading 8" w:semiHidden="1" w:uiPriority="9" w:unhideWhenUsed="1" w:qFormat="1"/>
-    <w:lsdException w:name="heading 9" w:semiHidden="1" w:uiPriority="9" w:unhideWhenUsed="1" w:qFormat="1"/>
-    <w:lsdException w:name="index 1" w:semiHidden="1" w:unhideWhenUsed="1"/>
-    <w:lsdException w:name="index 2" w:semiHidden="1" w:unhideWhenUsed="1"/>
-    <w:lsdException w:name="index 3" w:semiHidden="1" w:unhideWhenUsed="1"/>
-    <w:lsdException w:name="index 4" w:semiHidden="1" w:unhideWhenUsed="1"/>
-    <w:lsdException w:name="index 5" w:semiHidden="1" w:unhideWhenUsed="1"/>
-    <w:lsdException w:name="index 6" w:semiHidden="1" w:unhideWhenUsed="1"/>
-    <w:lsdException w:name="index 7" w:semiHidden="1" w:unhideWhenUsed="1"/>
-    <w:lsdException w:name="index 8" w:semiHidden="1" w:unhideWhenUsed="1"/>
-    <w:lsdException w:name="index 9" w:semiHidden="1" w:unhideWhenUsed="1"/>
-    <w:lsdException w:name="toc 1" w:semiHidden="1" w:uiPriority="39" w:unhideWhenUsed="1"/>
-    <w:lsdException w:name="toc 2" w:semiHidden="1" w:uiPriority="39" w:unhideWhenUsed="1"/>
-    <w:lsdException w:name="toc 3" w:semiHidden="1" w:uiPriority="39" w:unhideWhenUsed="1"/>
-    <w:lsdException w:name="toc 4" w:semiHidden="1" w:uiPriority="39" w:unhideWhenUsed="1"/>
-    <w:lsdException w:name="toc 5" w:semiHidden="1" w:uiPriority="39" w:unhideWhenUsed="1"/>
-    <w:lsdException w:name="toc 6" w:semiHidden="1" w:uiPriority="39" w:unhideWhenUsed="1"/>
-    <w:lsdException w:name="toc 7" w:semiHidden="1" w:uiPriority="39" w:unhideWhenUsed="1"/>
-    <w:lsdException w:name="toc 8" w:semiHidden="1" w:uiPriority="39" w:unhideWhenUsed="1"/>
-    <w:lsdException w:name="toc 9" w:semiHidden="1" w:uiPriority="39" w:unhideWhenUsed="1"/>
-    <w:lsdException w:name="Normal Indent" w:semiHidden="1" w:unhideWhenUsed="1"/>
-    <w:lsdException w:name="footnote text" w:semiHidden="1" w:unhideWhenUsed="1"/>
-    <w:lsdException w:name="annotation text" w:semiHidden="1" w:unhideWhenUsed="1"/>
-    <w:lsdException w:name="header" w:semiHidden="1" w:unhideWhenUsed="1"/>
-    <w:lsdException w:name="footer" w:semiHidden="1" w:unhideWhenUsed="1"/>
-    <w:lsdException w:name="index heading" w:semiHidden="1" w:unhideWhenUsed="1"/>
-    <w:lsdException w:name="caption" w:semiHidden="1" w:uiPriority="35" w:unhideWhenUsed="1" w:qFormat="1"/>
-    <w:lsdException w:name="table of figures" w:semiHidden="1" w:unhideWhenUsed="1"/>
-    <w:lsdException w:name="envelope address" w:semiHidden="1" w:unhideWhenUsed="1"/>
-    <w:lsdException w:name="envelope return" w:semiHidden="1" w:unhideWhenUsed="1"/>
-    <w:lsdException w:name="footnote reference" w:semiHidden="1" w:unhideWhenUsed="1"/>
-    <w:lsdException w:name="annotation reference" w:semiHidden="1" w:unhideWhenUsed="1"/>
-    <w:lsdException w:name="line number" w:semiHidden="1" w:unhideWhenUsed="1"/>
-    <w:lsdException w:name="page number" w:semiHidden="1" w:unhideWhenUsed="1"/>
-    <w:lsdException w:name="endnote reference" w:semiHidden="1" w:unhideWhenUsed="1"/>
-    <w:lsdException w:name="endnote text" w:semiHidden="1" w:unhideWhenUsed="1"/>
-    <w:lsdException w:name="table of authorities" w:semiHidden="1" w:unhideWhenUsed="1"/>
-    <w:lsdException w:name="macro" w:semiHidden="1" w:unhideWhenUsed="1"/>
-    <w:lsdException w:name="toa heading" w:semiHidden="1" w:unhideWhenUsed="1"/>
-    <w:lsdException w:name="List" w:semiHidden="1" w:unhideWhenUsed="1"/>
-    <w:lsdException w:name="List Bullet" w:semiHidden="1" w:unhideWhenUsed="1"/>
-    <w:lsdException w:name="List Number" w:semiHidden="1" w:unhideWhenUsed="1"/>
-    <w:lsdException w:name="List 2" w:semiHidden="1" w:unhideWhenUsed="1"/>
-    <w:lsdException w:name="List 3" w:semiHidden="1" w:unhideWhenUsed="1"/>
-    <w:lsdException w:name="List 4" w:semiHidden="1" w:unhideWhenUsed="1"/>
-    <w:lsdException w:name="List 5" w:semiHidden="1" w:unhideWhenUsed="1"/>
-    <w:lsdException w:name="List Bullet 2" w:semiHidden="1" w:unhideWhenUsed="1"/>
-    <w:lsdException w:name="List Bullet 3" w:semiHidden="1" w:unhideWhenUsed="1"/>
-    <w:lsdException w:name="List Bullet 4" w:semiHidden="1" w:unhideWhenUsed="1"/>
-    <w:lsdException w:name="List Bullet 5" w:semiHidden="1" w:unhideWhenUsed="1"/>
-    <w:lsdException w:name="List Number 2" w:semiHidden="1" w:unhideWhenUsed="1"/>
-    <w:lsdException w:name="List Number 3" w:semiHidden="1" w:unhideWhenUsed="1"/>
-    <w:lsdException w:name="List Number 4" w:semiHidden="1" w:unhideWhenUsed="1"/>
-    <w:lsdException w:name="List Number 5" w:semiHidden="1" w:unhideWhenUsed="1"/>
-    <w:lsdException w:name="Title" w:uiPriority="10" w:qFormat="1"/>
-    <w:lsdException w:name="Closing" w:semiHidden="1" w:unhideWhenUsed="1"/>
-    <w:lsdException w:name="Signature" w:semiHidden="1" w:unhideWhenUsed="1"/>
-    <w:lsdException w:name="Default Paragraph Font" w:semiHidden="1" w:uiPriority="1" w:unhideWhenUsed="1"/>
-    <w:lsdException w:name="Body Text" w:semiHidden="1" w:unhideWhenUsed="1"/>
-    <w:lsdException w:name="Body Text Indent" w:semiHidden="1" w:unhideWhenUsed="1"/>
-    <w:lsdException w:name="List Continue" w:semiHidden="1" w:unhideWhenUsed="1"/>
-    <w:lsdException w:name="List Continue 2" w:semiHidden="1" w:unhideWhenUsed="1"/>
-    <w:lsdException w:name="List Continue 3" w:semiHidden="1" w:unhideWhenUsed="1"/>
-    <w:lsdException w:name="List Continue 4" w:semiHidden="1" w:unhideWhenUsed="1"/>
-    <w:lsdException w:name="List Continue 5" w:semiHidden="1" w:unhideWhenUsed="1"/>
-    <w:lsdException w:name="Message Header" w:semiHidden="1" w:unhideWhenUsed="1"/>
-    <w:lsdException w:name="Subtitle" w:uiPriority="11" w:qFormat="1"/>
-    <w:lsdException w:name="Salutation" w:semiHidden="1" w:unhideWhenUsed="1"/>
-    <w:lsdException w:name="Date" w:semiHidden="1" w:unhideWhenUsed="1"/>
-    <w:lsdException w:name="Body Text First Indent" w:semiHidden="1" w:unhideWhenUsed="1"/>
-    <w:lsdException w:name="Body Text First Indent 2" w:semiHidden="1" w:unhideWhenUsed="1"/>
-    <w:lsdException w:name="Note Heading" w:semiHidden="1" w:unhideWhenUsed="1"/>
-    <w:lsdException w:name="Body Text 2" w:semiHidden="1" w:unhideWhenUsed="1"/>
-    <w:lsdException w:name="Body Text 3" w:semiHidden="1" w:unhideWhenUsed="1"/>
-    <w:lsdException w:name="Body Text Indent 2" w:semiHidden="1" w:unhideWhenUsed="1"/>
-    <w:lsdException w:name="Body Text Indent 3" w:semiHidden="1" w:unhideWhenUsed="1"/>
-    <w:lsdException w:name="Block Text" w:semiHidden="1" w:unhideWhenUsed="1"/>
-    <w:lsdException w:name="Hyperlink" w:semiHidden="1" w:unhideWhenUsed="1"/>
-    <w:lsdException w:name="FollowedHyperlink" w:semiHidden="1" w:unhideWhenUsed="1"/>
-    <w:lsdException w:name="Strong" w:uiPriority="22" w:qFormat="1"/>
-    <w:lsdException w:name="Emphasis" w:uiPriority="20" w:qFormat="1"/>
-    <w:lsdException w:name="Document Map" w:semiHidden="1" w:unhideWhenUsed="1"/>
-    <w:lsdException w:name="Plain Text" w:semiHidden="1" w:unhideWhenUsed="1"/>
-    <w:lsdException w:name="E-mail Signature" w:semiHidden="1" w:unhideWhenUsed="1"/>
-    <w:lsdException w:name="HTML Top of Form" w:semiHidden="1" w:unhideWhenUsed="1"/>
-    <w:lsdException w:name="HTML Bottom of Form" w:semiHidden="1" w:unhideWhenUsed="1"/>
-    <w:lsdException w:name="Normal (Web)" w:semiHidden="1" w:unhideWhenUsed="1"/>
-    <w:lsdException w:name="HTML Acronym" w:semiHidden="1" w:unhideWhenUsed="1"/>
-    <w:lsdException w:name="HTML Address" w:semiHidden="1" w:unhideWhenUsed="1"/>
-    <w:lsdException w:name="HTML Cite" w:semiHidden="1" w:unhideWhenUsed="1"/>
-    <w:lsdException w:name="HTML Code" w:semiHidden="1" w:unhideWhenUsed="1"/>
-    <w:lsdException w:name="HTML Definition" w:semiHidden="1" w:unhideWhenUsed="1"/>
-    <w:lsdException w:name="HTML Keyboard" w:semiHidden="1" w:unhideWhenUsed="1"/>
-    <w:lsdException w:name="HTML Preformatted" w:semiHidden="1" w:unhideWhenUsed="1"/>
-    <w:lsdException w:name="HTML Sample" w:semiHidden="1" w:unhideWhenUsed="1"/>
-    <w:lsdException w:name="HTML Typewriter" w:semiHidden="1" w:unhideWhenUsed="1"/>
-    <w:lsdException w:name="HTML Variable" w:semiHidden="1" w:unhideWhenUsed="1"/>
-    <w:lsdException w:name="Normal Table" w:semiHidden="1" w:unhideWhenUsed="1"/>
-    <w:lsdException w:name="annotation subject" w:semiHidden="1" w:unhideWhenUsed="1"/>
-    <w:lsdException w:name="No List" w:semiHidden="1" w:unhideWhenUsed="1"/>
-    <w:lsdException w:name="Outline List 1" w:semiHidden="1" w:unhideWhenUsed="1"/>
-    <w:lsdException w:name="Outline List 2" w:semiHidden="1" w:unhideWhenUsed="1"/>
-    <w:lsdException w:name="Outline List 3" w:semiHidden="1" w:unhideWhenUsed="1"/>
-    <w:lsdException w:name="Table Simple 1" w:semiHidden="1" w:unhideWhenUsed="1"/>
-    <w:lsdException w:name="Table Simple 2" w:semiHidden="1" w:unhideWhenUsed="1"/>
-    <w:lsdException w:name="Table Simple 3" w:semiHidden="1" w:unhideWhenUsed="1"/>
-    <w:lsdException w:name="Table Classic 1" w:semiHidden="1" w:unhideWhenUsed="1"/>
-    <w:lsdException w:name="Table Classic 2" w:semiHidden="1" w:unhideWhenUsed="1"/>
-    <w:lsdException w:name="Table Classic 3" w:semiHidden="1" w:unhideWhenUsed="1"/>
-    <w:lsdException w:name="Table Classic 4" w:semiHidden="1" w:unhideWhenUsed="1"/>
-    <w:lsdException w:name="Table Colorful 1" w:semiHidden="1" w:unhideWhenUsed="1"/>
-    <w:lsdException w:name="Table Colorful 2" w:semiHidden="1" w:unhideWhenUsed="1"/>
-    <w:lsdException w:name="Table Colorful 3" w:semiHidden="1" w:unhideWhenUsed="1"/>
-    <w:lsdException w:name="Table Columns 1" w:semiHidden="1" w:unhideWhenUsed="1"/>
-    <w:lsdException w:name="Table Columns 2" w:semiHidden="1" w:unhideWhenUsed="1"/>
-    <w:lsdException w:name="Table Columns 3" w:semiHidden="1" w:unhideWhenUsed="1"/>
-    <w:lsdException w:name="Table Columns 4" w:semiHidden="1" w:unhideWhenUsed="1"/>
-    <w:lsdException w:name="Table Columns 5" w:semiHidden="1" w:unhideWhenUsed="1"/>
-    <w:lsdException w:name="Table Grid 1" w:semiHidden="1" w:unhideWhenUsed="1"/>
-    <w:lsdException w:name="Table Grid 2" w:semiHidden="1" w:unhideWhenUsed="1"/>
-    <w:lsdException w:name="Table Grid 3" w:semiHidden="1" w:unhideWhenUsed="1"/>
-    <w:lsdException w:name="Table Grid 4" w:semiHidden="1" w:unhideWhenUsed="1"/>
-    <w:lsdException w:name="Table Grid 5" w:semiHidden="1" w:unhideWhenUsed="1"/>
-    <w:lsdException w:name="Table Grid 6" w:semiHidden="1" w:unhideWhenUsed="1"/>
-    <w:lsdException w:name="Table Grid 7" w:semiHidden="1" w:unhideWhenUsed="1"/>
-    <w:lsdException w:name="Table Grid 8" w:semiHidden="1" w:unhideWhenUsed="1"/>
-    <w:lsdException w:name="Table List 1" w:semiHidden="1" w:unhideWhenUsed="1"/>
-    <w:lsdException w:name="Table List 2" w:semiHidden="1" w:unhideWhenUsed="1"/>
-    <w:lsdException w:name="Table List 3" w:semiHidden="1" w:unhideWhenUsed="1"/>
-    <w:lsdException w:name="Table List 4" w:semiHidden="1" w:unhideWhenUsed="1"/>
-    <w:lsdException w:name="Table List 5" w:semiHidden="1" w:unhideWhenUsed="1"/>
-    <w:lsdException w:name="Table List 6" w:semiHidden="1" w:unhideWhenUsed="1"/>
-    <w:lsdException w:name="Table List 7" w:semiHidden="1" w:unhideWhenUsed="1"/>
-    <w:lsdException w:name="Table List 8" w:semiHidden="1" w:unhideWhenUsed="1"/>
-    <w:lsdException w:name="Table 3D effects 1" w:semiHidden="1" w:unhideWhenUsed="1"/>
-    <w:lsdException w:name="Table 3D effects 2" w:semiHidden="1" w:unhideWhenUsed="1"/>
-    <w:lsdException w:name="Table 3D effects 3" w:semiHidden="1" w:unhideWhenUsed="1"/>
-    <w:lsdException w:name="Table Contemporary" w:semiHidden="1" w:unhideWhenUsed="1"/>
-    <w:lsdException w:name="Table Elegant" w:semiHidden="1" w:unhideWhenUsed="1"/>
-    <w:lsdException w:name="Table Professional" w:semiHidden="1" w:unhideWhenUsed="1"/>
-    <w:lsdException w:name="Table Subtle 1" w:semiHidden="1" w:unhideWhenUsed="1"/>
-    <w:lsdException w:name="Table Subtle 2" w:semiHidden="1" w:unhideWhenUsed="1"/>
-    <w:lsdException w:name="Table Web 1" w:semiHidden="1" w:unhideWhenUsed="1"/>
-    <w:lsdException w:name="Table Web 2" w:semiHidden="1" w:unhideWhenUsed="1"/>
-    <w:lsdException w:name="Table Web 3" w:semiHidden="1" w:unhideWhenUsed="1"/>
-    <w:lsdException w:name="Balloon Text" w:semiHidden="1" w:unhideWhenUsed="1"/>
-    <w:lsdException w:name="Table Grid" w:uiPriority="59"/>
-    <w:lsdException w:name="Table Theme" w:semiHidden="1" w:unhideWhenUsed="1"/>
-    <w:lsdException w:name="Placeholder Text" w:semiHidden="1"/>
-    <w:lsdException w:name="No Spacing" w:uiPriority="1" w:qFormat="1"/>
-    <w:lsdException w:name="Light Shading" w:uiPriority="60"/>
-    <w:lsdException w:name="Light List" w:uiPriority="61"/>
-    <w:lsdException w:name="Light Grid" w:uiPriority="62"/>
-    <w:lsdException w:name="Medium Shading 1" w:uiPriority="63"/>
-    <w:lsdException w:name="Medium Shading 2" w:uiPriority="64"/>
-    <w:lsdException w:name="Medium List 1" w:uiPriority="65"/>
-    <w:lsdException w:name="Medium List 2" w:uiPriority="66"/>
-    <w:lsdException w:name="Medium Grid 1" w:uiPriority="67"/>
-    <w:lsdException w:name="Medium Grid 2" w:uiPriority="68"/>
-    <w:lsdException w:name="Medium Grid 3" w:uiPriority="69"/>
-    <w:lsdException w:name="Dark List" w:uiPriority="70"/>
-    <w:lsdException w:name="Colorful Shading" w:uiPriority="71"/>
-    <w:lsdException w:name="Colorful List" w:uiPriority="72"/>
-    <w:lsdException w:name="Colorful Grid" w:uiPriority="73"/>
-    <w:lsdException w:name="Light Shading Accent 1" w:uiPriority="60"/>
-    <w:lsdException w:name="Light List Accent 1" w:uiPriority="61"/>
-    <w:lsdException w:name="Light Grid Accent 1" w:uiPriority="62"/>
-    <w:lsdException w:name="Medium Shading 1 Accent 1" w:uiPriority="63"/>
-    <w:lsdException w:name="Medium Shading 2 Accent 1" w:uiPriority="64"/>
-    <w:lsdException w:name="Medium List 1 Accent 1" w:uiPriority="65"/>
-    <w:lsdException w:name="Revision" w:semiHidden="1"/>
-    <w:lsdException w:name="List Paragraph" w:uiPriority="34" w:qFormat="1"/>
-    <w:lsdException w:name="Quote" w:uiPriority="29" w:qFormat="1"/>
-    <w:lsdException w:name="Intense Quote" w:uiPriority="30" w:qFormat="1"/>
-    <w:lsdException w:name="Medium List 2 Accent 1" w:uiPriority="66"/>
-    <w:lsdException w:name="Medium Grid 1 Accent 1" w:uiPriority="67"/>
-    <w:lsdException w:name="Medium Grid 2 Accent 1" w:uiPriority="68"/>
-    <w:lsdException w:name="Medium Grid 3 Accent 1" w:uiPriority="69"/>
-    <w:lsdException w:name="Dark List Accent 1" w:uiPriority="70"/>
-    <w:lsdException w:name="Colorful Shading Accent 1" w:uiPriority="71"/>
-    <w:lsdException w:name="Colorful List Accent 1" w:uiPriority="72"/>
-    <w:lsdException w:name="Colorful Grid Accent 1" w:uiPriority="73"/>
-    <w:lsdException w:name="Light Shading Accent 2" w:uiPriority="60"/>
-    <w:lsdException w:name="Light List Accent 2" w:uiPriority="61"/>
-    <w:lsdException w:name="Light Grid Accent 2" w:uiPriority="62"/>
-    <w:lsdException w:name="Medium Shading 1 Accent 2" w:uiPriority="63"/>
-    <w:lsdException w:name="Medium Shading 2 Accent 2" w:uiPriority="64"/>
-    <w:lsdException w:name="Medium List 1 Accent 2" w:uiPriority="65"/>
-    <w:lsdException w:name="Medium List 2 Accent 2" w:uiPriority="66"/>
-    <w:lsdException w:name="Medium Grid 1 Accent 2" w:uiPriority="67"/>
-    <w:lsdException w:name="Medium Grid 2 Accent 2" w:uiPriority="68"/>
-    <w:lsdException w:name="Medium Grid 3 Accent 2" w:uiPriority="69"/>
-    <w:lsdException w:name="Dark List Accent 2" w:uiPriority="70"/>
-    <w:lsdException w:name="Colorful Shading Accent 2" w:uiPriority="71"/>
-    <w:lsdException w:name="Colorful List Accent 2" w:uiPriority="72"/>
-    <w:lsdException w:name="Colorful Grid Accent 2" w:uiPriority="73"/>
-    <w:lsdException w:name="Light Shading Accent 3" w:uiPriority="60"/>
-    <w:lsdException w:name="Light List Accent 3" w:uiPriority="61"/>
-    <w:lsdException w:name="Light Grid Accent 3" w:uiPriority="62"/>
-    <w:lsdException w:name="Medium Shading 1 Accent 3" w:uiPriority="63"/>
-    <w:lsdException w:name="Medium Shading 2 Accent 3" w:uiPriority="64"/>
-    <w:lsdException w:name="Medium List 1 Accent 3" w:uiPriority="65"/>
-    <w:lsdException w:name="Medium List 2 Accent 3" w:uiPriority="66"/>
-    <w:lsdException w:name="Medium Grid 1 Accent 3" w:uiPriority="67"/>
-    <w:lsdException w:name="Medium Grid 2 Accent 3" w:uiPriority="68"/>
-    <w:lsdException w:name="Medium Grid 3 Accent 3" w:uiPriority="69"/>
-    <w:lsdException w:name="Dark List Accent 3" w:uiPriority="70"/>
-    <w:lsdException w:name="Colorful Shading Accent 3" w:uiPriority="71"/>
-    <w:lsdException w:name="Colorful List Accent 3" w:uiPriority="72"/>
-    <w:lsdException w:name="Colorful Grid Accent 3" w:uiPriority="73"/>
-    <w:lsdException w:name="Light Shading Accent 4" w:uiPriority="60"/>
-    <w:lsdException w:name="Light List Accent 4" w:uiPriority="61"/>
-    <w:lsdException w:name="Light Grid Accent 4" w:uiPriority="62"/>
-    <w:lsdException w:name="Medium Shading 1 Accent 4" w:uiPriority="63"/>
-    <w:lsdException w:name="Medium Shading 2 Accent 4" w:uiPriority="64"/>
-    <w:lsdException w:name="Medium List 1 Accent 4" w:uiPriority="65"/>
-    <w:lsdException w:name="Medium List 2 Accent 4" w:uiPriority="66"/>
-    <w:lsdException w:name="Medium Grid 1 Accent 4" w:uiPriority="67"/>
-    <w:lsdException w:name="Medium Grid 2 Accent 4" w:uiPriority="68"/>
-    <w:lsdException w:name="Medium Grid 3 Accent 4" w:uiPriority="69"/>
-    <w:lsdException w:name="Dark List Accent 4" w:uiPriority="70"/>
-    <w:lsdException w:name="Colorful Shading Accent 4" w:uiPriority="71"/>
-    <w:lsdException w:name="Colorful List Accent 4" w:uiPriority="72"/>
-    <w:lsdException w:name="Colorful Grid Accent 4" w:uiPriority="73"/>
-    <w:lsdException w:name="Light Shading Accent 5" w:uiPriority="60"/>
-    <w:lsdException w:name="Light List Accent 5" w:uiPriority="61"/>
-    <w:lsdException w:name="Light Grid Accent 5" w:uiPriority="62"/>
-    <w:lsdException w:name="Medium Shading 1 Accent 5" w:uiPriority="63"/>
-    <w:lsdException w:name="Medium Shading 2 Accent 5" w:uiPriority="64"/>
-    <w:lsdException w:name="Medium List 1 Accent 5" w:uiPriority="65"/>
-    <w:lsdException w:name="Medium List 2 Accent 5" w:uiPriority="66"/>
-    <w:lsdException w:name="Medium Grid 1 Accent 5" w:uiPriority="67"/>
-    <w:lsdException w:name="Medium Grid 2 Accent 5" w:uiPriority="68"/>
-    <w:lsdException w:name="Medium Grid 3 Accent 5" w:uiPriority="69"/>
-    <w:lsdException w:name="Dark List Accent 5" w:uiPriority="70"/>
-    <w:lsdException w:name="Colorful Shading Accent 5" w:uiPriority="71"/>
-    <w:lsdException w:name="Colorful List Accent 5" w:uiPriority="72"/>
-    <w:lsdException w:name="Colorful Grid Accent 5" w:uiPriority="73"/>
-    <w:lsdException w:name="Light Shading Accent 6" w:uiPriority="60"/>
-    <w:lsdException w:name="Light List Accent 6" w:uiPriority="61"/>
-    <w:lsdException w:name="Light Grid Accent 6" w:uiPriority="62"/>
-    <w:lsdException w:name="Medium Shading 1 Accent 6" w:uiPriority="63"/>
-    <w:lsdException w:name="Medium Shading 2 Accent 6" w:uiPriority="64"/>
-    <w:lsdException w:name="Medium List 1 Accent 6" w:uiPriority="65"/>
-    <w:lsdException w:name="Medium List 2 Accent 6" w:uiPriority="66"/>
-    <w:lsdException w:name="Medium Grid 1 Accent 6" w:uiPriority="67"/>
-    <w:lsdException w:name="Medium Grid 2 Accent 6" w:uiPriority="68"/>
-    <w:lsdException w:name="Medium Grid 3 Accent 6" w:uiPriority="69"/>
-    <w:lsdException w:name="Dark List Accent 6" w:uiPriority="70"/>
-    <w:lsdException w:name="Colorful Shading Accent 6" w:uiPriority="71"/>
-    <w:lsdException w:name="Colorful List Accent 6" w:uiPriority="72"/>
-    <w:lsdException w:name="Colorful Grid Accent 6" w:uiPriority="73"/>
-    <w:lsdException w:name="Subtle Emphasis" w:uiPriority="19" w:qFormat="1"/>
-    <w:lsdException w:name="Intense Emphasis" w:uiPriority="21" w:qFormat="1"/>
-    <w:lsdException w:name="Subtle Reference" w:uiPriority="31" w:qFormat="1"/>
-    <w:lsdException w:name="Intense Reference" w:uiPriority="32" w:qFormat="1"/>
-    <w:lsdException w:name="Book Title" w:uiPriority="33" w:qFormat="1"/>
-    <w:lsdException w:name="Bibliography" w:semiHidden="1" w:uiPriority="37" w:unhideWhenUsed="1"/>
-    <w:lsdException w:name="TOC Heading" w:semiHidden="1" w:uiPriority="39" w:unhideWhenUsed="1" w:qFormat="1"/>
-    <w:lsdException w:name="Plain Table 1" w:uiPriority="41"/>
-    <w:lsdException w:name="Plain Table 2" w:uiPriority="42"/>
-    <w:lsdException w:name="Plain Table 3" w:uiPriority="43"/>
-    <w:lsdException w:name="Plain Table 4" w:uiPriority="44"/>
-    <w:lsdException w:name="Plain Table 5" w:uiPriority="45"/>
-    <w:lsdException w:name="Grid Table Light" w:uiPriority="40"/>
-    <w:lsdException w:name="Grid Table 1 Light" w:uiPriority="46"/>
-    <w:lsdException w:name="Grid Table 2" w:uiPriority="47"/>
-    <w:lsdException w:name="Grid Table 3" w:uiPriority="48"/>
-    <w:lsdException w:name="Grid Table 4" w:uiPriority="49"/>
-    <w:lsdException w:name="Grid Table 5 Dark" w:uiPriority="50"/>
-    <w:lsdException w:name="Grid Table 6 Colorful" w:uiPriority="51"/>
-    <w:lsdException w:name="Grid Table 7 Colorful" w:uiPriority="52"/>
-    <w:lsdException w:name="Grid Table 1 Light Accent 1" w:uiPriority="46"/>
-    <w:lsdException w:name="Grid Table 2 Accent 1" w:uiPriority="47"/>
-    <w:lsdException w:name="Grid Table 3 Accent 1" w:uiPriority="48"/>
-    <w:lsdException w:name="Grid Table 4 Accent 1" w:uiPriority="49"/>
-    <w:lsdException w:name="Grid Table 5 Dark Accent 1" w:uiPriority="50"/>
-    <w:lsdException w:name="Grid Table 6 Colorful Accent 1" w:uiPriority="51"/>
-    <w:lsdException w:name="Grid Table 7 Colorful Accent 1" w:uiPriority="52"/>
-    <w:lsdException w:name="Grid Table 1 Light Accent 2" w:uiPriority="46"/>
-    <w:lsdException w:name="Grid Table 2 Accent 2" w:uiPriority="47"/>
-    <w:lsdException w:name="Grid Table 3 Accent 2" w:uiPriority="48"/>
-    <w:lsdException w:name="Grid Table 4 Accent 2" w:uiPriority="49"/>
-    <w:lsdException w:name="Grid Table 5 Dark Accent 2" w:uiPriority="50"/>
-    <w:lsdException w:name="Grid Table 6 Colorful Accent 2" w:uiPriority="51"/>
-    <w:lsdException w:name="Grid Table 7 Colorful Accent 2" w:uiPriority="52"/>
-    <w:lsdException w:name="Grid Table 1 Light Accent 3" w:uiPriority="46"/>
-    <w:lsdException w:name="Grid Table 2 Accent 3" w:uiPriority="47"/>
-    <w:lsdException w:name="Grid Table 3 Accent 3" w:uiPriority="48"/>
-    <w:lsdException w:name="Grid Table 4 Accent 3" w:uiPriority="49"/>
-    <w:lsdException w:name="Grid Table 5 Dark Accent 3" w:uiPriority="50"/>
-    <w:lsdException w:name="Grid Table 6 Colorful Accent 3" w:uiPriority="51"/>
-    <w:lsdException w:name="Grid Table 7 Colorful Accent 3" w:uiPriority="52"/>
-    <w:lsdException w:name="Grid Table 1 Light Accent 4" w:uiPriority="46"/>
-    <w:lsdException w:name="Grid Table 2 Accent 4" w:uiPriority="47"/>
-    <w:lsdException w:name="Grid Table 3 Accent 4" w:uiPriority="48"/>
-    <w:lsdException w:name="Grid Table 4 Accent 4" w:uiPriority="49"/>
-    <w:lsdException w:name="Grid Table 5 Dark Accent 4" w:uiPriority="50"/>
-    <w:lsdException w:name="Grid Table 6 Colorful Accent 4" w:uiPriority="51"/>
-    <w:lsdException w:name="Grid Table 7 Colorful Accent 4" w:uiPriority="52"/>
-    <w:lsdException w:name="Grid Table 1 Light Accent 5" w:uiPriority="46"/>
-    <w:lsdException w:name="Grid Table 2 Accent 5" w:uiPriority="47"/>
-    <w:lsdException w:name="Grid Table 3 Accent 5" w:uiPriority="48"/>
-    <w:lsdException w:name="Grid Table 4 Accent 5" w:uiPriority="49"/>
-    <w:lsdException w:name="Grid Table 5 Dark Accent 5" w:uiPriority="50"/>
-    <w:lsdException w:name="Grid Table 6 Colorful Accent 5" w:uiPriority="51"/>
-    <w:lsdException w:name="Grid Table 7 Colorful Accent 5" w:uiPriority="52"/>
-    <w:lsdException w:name="Grid Table 1 Light Accent 6" w:uiPriority="46"/>
-    <w:lsdException w:name="Grid Table 2 Accent 6" w:uiPriority="47"/>
-    <w:lsdException w:name="Grid Table 3 Accent 6" w:uiPriority="48"/>
-    <w:lsdException w:name="Grid Table 4 Accent 6" w:uiPriority="49"/>
-    <w:lsdException w:name="Grid Table 5 Dark Accent 6" w:uiPriority="50"/>
-    <w:lsdException w:name="Grid Table 6 Colorful Accent 6" w:uiPriority="51"/>
-    <w:lsdException w:name="Grid Table 7 Colorful Accent 6" w:uiPriority="52"/>
-    <w:lsdException w:name="List Table 1 Light" w:uiPriority="46"/>
-    <w:lsdException w:name="List Table 2" w:uiPriority="47"/>
-    <w:lsdException w:name="List Table 3" w:uiPriority="48"/>
-    <w:lsdException w:name="List Table 4" w:uiPriority="49"/>
-    <w:lsdException w:name="List Table 5 Dark" w:uiPriority="50"/>
-    <w:lsdException w:name="List Table 6 Colorful" w:uiPriority="51"/>
-    <w:lsdException w:name="List Table 7 Colorful" w:uiPriority="52"/>
-    <w:lsdException w:name="List Table 1 Light Accent 1" w:uiPriority="46"/>
-    <w:lsdException w:name="List Table 2 Accent 1" w:uiPriority="47"/>
-    <w:lsdException w:name="List Table 3 Accent 1" w:uiPriority="48"/>
-    <w:lsdException w:name="List Table 4 Accent 1" w:uiPriority="49"/>
-    <w:lsdException w:name="List Table 5 Dark Accent 1" w:uiPriority="50"/>
-    <w:lsdException w:name="List Table 6 Colorful Accent 1" w:uiPriority="51"/>
-    <w:lsdException w:name="List Table 7 Colorful Accent 1" w:uiPriority="52"/>
-    <w:lsdException w:name="List Table 1 Light Accent 2" w:uiPriority="46"/>
-    <w:lsdException w:name="List Table 2 Accent 2" w:uiPriority="47"/>
-    <w:lsdException w:name="List Table 3 Accent 2" w:uiPriority="48"/>
-    <w:lsdException w:name="List Table 4 Accent 2" w:uiPriority="49"/>
-    <w:lsdException w:name="List Table 5 Dark Accent 2" w:uiPriority="50"/>
-    <w:lsdException w:name="List Table 6 Colorful Accent 2" w:uiPriority="51"/>
-    <w:lsdException w:name="List Table 7 Colorful Accent 2" w:uiPriority="52"/>
-    <w:lsdException w:name="List Table 1 Light Accent 3" w:uiPriority="46"/>
-    <w:lsdException w:name="List Table 2 Accent 3" w:uiPriority="47"/>
-    <w:lsdException w:name="List Table 3 Accent 3" w:uiPriority="48"/>
-    <w:lsdException w:name="List Table 4 Accent 3" w:uiPriority="49"/>
-    <w:lsdException w:name="List Table 5 Dark Accent 3" w:uiPriority="50"/>
-    <w:lsdException w:name="List Table 6 Colorful Accent 3" w:uiPriority="51"/>
-    <w:lsdException w:name="List Table 7 Colorful Accent 3" w:uiPriority="52"/>
-    <w:lsdException w:name="List Table 1 Light Accent 4" w:uiPriority="46"/>
-    <w:lsdException w:name="List Table 2 Accent 4" w:uiPriority="47"/>
-    <w:lsdException w:name="List Table 3 Accent 4" w:uiPriority="48"/>
-    <w:lsdException w:name="List Table 4 Accent 4" w:uiPriority="49"/>
-    <w:lsdException w:name="List Table 5 Dark Accent 4" w:uiPriority="50"/>
-    <w:lsdException w:name="List Table 6 Colorful Accent 4" w:uiPriority="51"/>
-    <w:lsdException w:name="List Table 7 Colorful Accent 4" w:uiPriority="52"/>
-    <w:lsdException w:name="List Table 1 Light Accent 5" w:uiPriority="46"/>
-    <w:lsdException w:name="List Table 2 Accent 5" w:uiPriority="47"/>
-    <w:lsdException w:name="List Table 3 Accent 5" w:uiPriority="48"/>
-    <w:lsdException w:name="List Table 4 Accent 5" w:uiPriority="49"/>
-    <w:lsdException w:name="List Table 5 Dark Accent 5" w:uiPriority="50"/>
-    <w:lsdException w:name="List Table 6 Colorful Accent 5" w:uiPriority="51"/>
-    <w:lsdException w:name="List Table 7 Colorful Accent 5" w:uiPriority="52"/>
-    <w:lsdException w:name="List Table 1 Light Accent 6" w:uiPriority="46"/>
-    <w:lsdException w:name="List Table 2 Accent 6" w:uiPriority="47"/>
-    <w:lsdException w:name="List Table 3 Accent 6" w:uiPriority="48"/>
-    <w:lsdException w:name="List Table 4 Accent 6" w:uiPriority="49"/>
-    <w:lsdException w:name="List Table 5 Dark Accent 6" w:uiPriority="50"/>
-    <w:lsdException w:name="List Table 6 Colorful Accent 6" w:uiPriority="51"/>
-    <w:lsdException w:name="List Table 7 Colorful Accent 6" w:uiPriority="52"/>
+  <w:latentStyles w:defLockedState="0" w:defUIPriority="99" w:defSemiHidden="1" w:defUnhideWhenUsed="1" w:defQFormat="0" w:count="267">
+    <w:lsdException w:name="Normal" w:semiHidden="0" w:uiPriority="0" w:unhideWhenUsed="0" w:qFormat="1"/>
+    <w:lsdException w:name="heading 1" w:semiHidden="0" w:uiPriority="9" w:unhideWhenUsed="0" w:qFormat="1"/>
+    <w:lsdException w:name="heading 2" w:uiPriority="9" w:qFormat="1"/>
+    <w:lsdException w:name="heading 3" w:uiPriority="9" w:qFormat="1"/>
+    <w:lsdException w:name="heading 4" w:uiPriority="9" w:qFormat="1"/>
+    <w:lsdException w:name="heading 5" w:uiPriority="9" w:qFormat="1"/>
+    <w:lsdException w:name="heading 6" w:uiPriority="9" w:qFormat="1"/>
+    <w:lsdException w:name="heading 7" w:uiPriority="9" w:qFormat="1"/>
+    <w:lsdException w:name="heading 8" w:uiPriority="9" w:qFormat="1"/>
+    <w:lsdException w:name="heading 9" w:uiPriority="9" w:qFormat="1"/>
+    <w:lsdException w:name="toc 1" w:uiPriority="39"/>
+    <w:lsdException w:name="toc 2" w:uiPriority="39"/>
+    <w:lsdException w:name="toc 3" w:uiPriority="39"/>
+    <w:lsdException w:name="toc 4" w:uiPriority="39"/>
+    <w:lsdException w:name="toc 5" w:uiPriority="39"/>
+    <w:lsdException w:name="toc 6" w:uiPriority="39"/>
+    <w:lsdException w:name="toc 7" w:uiPriority="39"/>
+    <w:lsdException w:name="toc 8" w:uiPriority="39"/>
+    <w:lsdException w:name="toc 9" w:uiPriority="39"/>
+    <w:lsdException w:name="caption" w:uiPriority="35" w:qFormat="1"/>
+    <w:lsdException w:name="Title" w:semiHidden="0" w:uiPriority="10" w:unhideWhenUsed="0" w:qFormat="1"/>
+    <w:lsdException w:name="Default Paragraph Font" w:uiPriority="1"/>
+    <w:lsdException w:name="Subtitle" w:semiHidden="0" w:uiPriority="11" w:unhideWhenUsed="0" w:qFormat="1"/>
+    <w:lsdException w:name="Strong" w:semiHidden="0" w:uiPriority="22" w:unhideWhenUsed="0" w:qFormat="1"/>
+    <w:lsdException w:name="Emphasis" w:semiHidden="0" w:uiPriority="20" w:unhideWhenUsed="0" w:qFormat="1"/>
+    <w:lsdException w:name="Table Grid" w:semiHidden="0" w:uiPriority="59" w:unhideWhenUsed="0"/>
+    <w:lsdException w:name="Placeholder Text" w:unhideWhenUsed="0"/>
+    <w:lsdException w:name="No Spacing" w:semiHidden="0" w:uiPriority="1" w:unhideWhenUsed="0" w:qFormat="1"/>
+    <w:lsdException w:name="Light Shading" w:semiHidden="0" w:uiPriority="60" w:unhideWhenUsed="0"/>
+    <w:lsdException w:name="Light List" w:semiHidden="0" w:uiPriority="61" w:unhideWhenUsed="0"/>
+    <w:lsdException w:name="Light Grid" w:semiHidden="0" w:uiPriority="62" w:unhideWhenUsed="0"/>
+    <w:lsdException w:name="Medium Shading 1" w:semiHidden="0" w:uiPriority="63" w:unhideWhenUsed="0"/>
+    <w:lsdException w:name="Medium Shading 2" w:semiHidden="0" w:uiPriority="64" w:unhideWhenUsed="0"/>
+    <w:lsdException w:name="Medium List 1" w:semiHidden="0" w:uiPriority="65" w:unhideWhenUsed="0"/>
+    <w:lsdException w:name="Medium List 2" w:semiHidden="0" w:uiPriority="66" w:unhideWhenUsed="0"/>
+    <w:lsdException w:name="Medium Grid 1" w:semiHidden="0" w:uiPriority="67" w:unhideWhenUsed="0"/>
+    <w:lsdException w:name="Medium Grid 2" w:semiHidden="0" w:uiPriority="68" w:unhideWhenUsed="0"/>
+    <w:lsdException w:name="Medium Grid 3" w:semiHidden="0" w:uiPriority="69" w:unhideWhenUsed="0"/>
+    <w:lsdException w:name="Dark List" w:semiHidden="0" w:uiPriority="70" w:unhideWhenUsed="0"/>
+    <w:lsdException w:name="Colorful Shading" w:semiHidden="0" w:uiPriority="71" w:unhideWhenUsed="0"/>
+    <w:lsdException w:name="Colorful List" w:semiHidden="0" w:uiPriority="72" w:unhideWhenUsed="0"/>
+    <w:lsdException w:name="Colorful Grid" w:semiHidden="0" w:uiPriority="73" w:unhideWhenUsed="0"/>
+    <w:lsdException w:name="Light Shading Accent 1" w:semiHidden="0" w:uiPriority="60" w:unhideWhenUsed="0"/>
+    <w:lsdException w:name="Light List Accent 1" w:semiHidden="0" w:uiPriority="61" w:unhideWhenUsed="0"/>
+    <w:lsdException w:name="Light Grid Accent 1" w:semiHidden="0" w:uiPriority="62" w:unhideWhenUsed="0"/>
+    <w:lsdException w:name="Medium Shading 1 Accent 1" w:semiHidden="0" w:uiPriority="63" w:unhideWhenUsed="0"/>
+    <w:lsdException w:name="Medium Shading 2 Accent 1" w:semiHidden="0" w:uiPriority="64" w:unhideWhenUsed="0"/>
+    <w:lsdException w:name="Medium List 1 Accent 1" w:semiHidden="0" w:uiPriority="65" w:unhideWhenUsed="0"/>
+    <w:lsdException w:name="Revision" w:unhideWhenUsed="0"/>
+    <w:lsdException w:name="List Paragraph" w:semiHidden="0" w:uiPriority="34" w:unhideWhenUsed="0" w:qFormat="1"/>
+    <w:lsdException w:name="Quote" w:semiHidden="0" w:uiPriority="29" w:unhideWhenUsed="0" w:qFormat="1"/>
+    <w:lsdException w:name="Intense Quote" w:semiHidden="0" w:uiPriority="30" w:unhideWhenUsed="0" w:qFormat="1"/>
+    <w:lsdException w:name="Medium List 2 Accent 1" w:semiHidden="0" w:uiPriority="66" w:unhideWhenUsed="0"/>
+    <w:lsdException w:name="Medium Grid 1 Accent 1" w:semiHidden="0" w:uiPriority="67" w:unhideWhenUsed="0"/>
+    <w:lsdException w:name="Medium Grid 2 Accent 1" w:semiHidden="0" w:uiPriority="68" w:unhideWhenUsed="0"/>
+    <w:lsdException w:name="Medium Grid 3 Accent 1" w:semiHidden="0" w:uiPriority="69" w:unhideWhenUsed="0"/>
+    <w:lsdException w:name="Dark List Accent 1" w:semiHidden="0" w:uiPriority="70" w:unhideWhenUsed="0"/>
+    <w:lsdException w:name="Colorful Shading Accent 1" w:semiHidden="0" w:uiPriority="71" w:unhideWhenUsed="0"/>
+    <w:lsdException w:name="Colorful List Accent 1" w:semiHidden="0" w:uiPriority="72" w:unhideWhenUsed="0"/>
+    <w:lsdException w:name="Colorful Grid Accent 1" w:semiHidden="0" w:uiPriority="73" w:unhideWhenUsed="0"/>
+    <w:lsdException w:name="Light Shading Accent 2" w:semiHidden="0" w:uiPriority="60" w:unhideWhenUsed="0"/>
+    <w:lsdException w:name="Light List Accent 2" w:semiHidden="0" w:uiPriority="61" w:unhideWhenUsed="0"/>
+    <w:lsdException w:name="Light Grid Accent 2" w:semiHidden="0" w:uiPriority="62" w:unhideWhenUsed="0"/>
+    <w:lsdException w:name="Medium Shading 1 Accent 2" w:semiHidden="0" w:uiPriority="63" w:unhideWhenUsed="0"/>
+    <w:lsdException w:name="Medium Shading 2 Accent 2" w:semiHidden="0" w:uiPriority="64" w:unhideWhenUsed="0"/>
+    <w:lsdException w:name="Medium List 1 Accent 2" w:semiHidden="0" w:uiPriority="65" w:unhideWhenUsed="0"/>
+    <w:lsdException w:name="Medium List 2 Accent 2" w:semiHidden="0" w:uiPriority="66" w:unhideWhenUsed="0"/>
+    <w:lsdException w:name="Medium Grid 1 Accent 2" w:semiHidden="0" w:uiPriority="67" w:unhideWhenUsed="0"/>
+    <w:lsdException w:name="Medium Grid 2 Accent 2" w:semiHidden="0" w:uiPriority="68" w:unhideWhenUsed="0"/>
+    <w:lsdException w:name="Medium Grid 3 Accent 2" w:semiHidden="0" w:uiPriority="69" w:unhideWhenUsed="0"/>
+    <w:lsdException w:name="Dark List Accent 2" w:semiHidden="0" w:uiPriority="70" w:unhideWhenUsed="0"/>
+    <w:lsdException w:name="Colorful Shading Accent 2" w:semiHidden="0" w:uiPriority="71" w:unhideWhenUsed="0"/>
+    <w:lsdException w:name="Colorful List Accent 2" w:semiHidden="0" w:uiPriority="72" w:unhideWhenUsed="0"/>
+    <w:lsdException w:name="Colorful Grid Accent 2" w:semiHidden="0" w:uiPriority="73" w:unhideWhenUsed="0"/>
+    <w:lsdException w:name="Light Shading Accent 3" w:semiHidden="0" w:uiPriority="60" w:unhideWhenUsed="0"/>
+    <w:lsdException w:name="Light List Accent 3" w:semiHidden="0" w:uiPriority="61" w:unhideWhenUsed="0"/>
+    <w:lsdException w:name="Light Grid Accent 3" w:semiHidden="0" w:uiPriority="62" w:unhideWhenUsed="0"/>
+    <w:lsdException w:name="Medium Shading 1 Accent 3" w:semiHidden="0" w:uiPriority="63" w:unhideWhenUsed="0"/>
+    <w:lsdException w:name="Medium Shading 2 Accent 3" w:semiHidden="0" w:uiPriority="64" w:unhideWhenUsed="0"/>
+    <w:lsdException w:name="Medium List 1 Accent 3" w:semiHidden="0" w:uiPriority="65" w:unhideWhenUsed="0"/>
+    <w:lsdException w:name="Medium List 2 Accent 3" w:semiHidden="0" w:uiPriority="66" w:unhideWhenUsed="0"/>
+    <w:lsdException w:name="Medium Grid 1 Accent 3" w:semiHidden="0" w:uiPriority="67" w:unhideWhenUsed="0"/>
+    <w:lsdException w:name="Medium Grid 2 Accent 3" w:semiHidden="0" w:uiPriority="68" w:unhideWhenUsed="0"/>
+    <w:lsdException w:name="Medium Grid 3 Accent 3" w:semiHidden="0" w:uiPriority="69" w:unhideWhenUsed="0"/>
+    <w:lsdException w:name="Dark List Accent 3" w:semiHidden="0" w:uiPriority="70" w:unhideWhenUsed="0"/>
+    <w:lsdException w:name="Colorful Shading Accent 3" w:semiHidden="0" w:uiPriority="71" w:unhideWhenUsed="0"/>
+    <w:lsdException w:name="Colorful List Accent 3" w:semiHidden="0" w:uiPriority="72" w:unhideWhenUsed="0"/>
+    <w:lsdException w:name="Colorful Grid Accent 3" w:semiHidden="0" w:uiPriority="73" w:unhideWhenUsed="0"/>
+    <w:lsdException w:name="Light Shading Accent 4" w:semiHidden="0" w:uiPriority="60" w:unhideWhenUsed="0"/>
+    <w:lsdException w:name="Light List Accent 4" w:semiHidden="0" w:uiPriority="61" w:unhideWhenUsed="0"/>
+    <w:lsdException w:name="Light Grid Accent 4" w:semiHidden="0" w:uiPriority="62" w:unhideWhenUsed="0"/>
+    <w:lsdException w:name="Medium Shading 1 Accent 4" w:semiHidden="0" w:uiPriority="63" w:unhideWhenUsed="0"/>
+    <w:lsdException w:name="Medium Shading 2 Accent 4" w:semiHidden="0" w:uiPriority="64" w:unhideWhenUsed="0"/>
+    <w:lsdException w:name="Medium List 1 Accent 4" w:semiHidden="0" w:uiPriority="65" w:unhideWhenUsed="0"/>
+    <w:lsdException w:name="Medium List 2 Accent 4" w:semiHidden="0" w:uiPriority="66" w:unhideWhenUsed="0"/>
+    <w:lsdException w:name="Medium Grid 1 Accent 4" w:semiHidden="0" w:uiPriority="67" w:unhideWhenUsed="0"/>
+    <w:lsdException w:name="Medium Grid 2 Accent 4" w:semiHidden="0" w:uiPriority="68" w:unhideWhenUsed="0"/>
+    <w:lsdException w:name="Medium Grid 3 Accent 4" w:semiHidden="0" w:uiPriority="69" w:unhideWhenUsed="0"/>
+    <w:lsdException w:name="Dark List Accent 4" w:semiHidden="0" w:uiPriority="70" w:unhideWhenUsed="0"/>
+    <w:lsdException w:name="Colorful Shading Accent 4" w:semiHidden="0" w:uiPriority="71" w:unhideWhenUsed="0"/>
+    <w:lsdException w:name="Colorful List Accent 4" w:semiHidden="0" w:uiPriority="72" w:unhideWhenUsed="0"/>
+    <w:lsdException w:name="Colorful Grid Accent 4" w:semiHidden="0" w:uiPriority="73" w:unhideWhenUsed="0"/>
+    <w:lsdException w:name="Light Shading Accent 5" w:semiHidden="0" w:uiPriority="60" w:unhideWhenUsed="0"/>
+    <w:lsdException w:name="Light List Accent 5" w:semiHidden="0" w:uiPriority="61" w:unhideWhenUsed="0"/>
+    <w:lsdException w:name="Light Grid Accent 5" w:semiHidden="0" w:uiPriority="62" w:unhideWhenUsed="0"/>
+    <w:lsdException w:name="Medium Shading 1 Accent 5" w:semiHidden="0" w:uiPriority="63" w:unhideWhenUsed="0"/>
+    <w:lsdException w:name="Medium Shading 2 Accent 5" w:semiHidden="0" w:uiPriority="64" w:unhideWhenUsed="0"/>
+    <w:lsdException w:name="Medium List 1 Accent 5" w:semiHidden="0" w:uiPriority="65" w:unhideWhenUsed="0"/>
+    <w:lsdException w:name="Medium List 2 Accent 5" w:semiHidden="0" w:uiPriority="66" w:unhideWhenUsed="0"/>
+    <w:lsdException w:name="Medium Grid 1 Accent 5" w:semiHidden="0" w:uiPriority="67" w:unhideWhenUsed="0"/>
+    <w:lsdException w:name="Medium Grid 2 Accent 5" w:semiHidden="0" w:uiPriority="68" w:unhideWhenUsed="0"/>
+    <w:lsdException w:name="Medium Grid 3 Accent 5" w:semiHidden="0" w:uiPriority="69" w:unhideWhenUsed="0"/>
+    <w:lsdException w:name="Dark List Accent 5" w:semiHidden="0" w:uiPriority="70" w:unhideWhenUsed="0"/>
+    <w:lsdException w:name="Colorful Shading Accent 5" w:semiHidden="0" w:uiPriority="71" w:unhideWhenUsed="0"/>
+    <w:lsdException w:name="Colorful List Accent 5" w:semiHidden="0" w:uiPriority="72" w:unhideWhenUsed="0"/>
+    <w:lsdException w:name="Colorful Grid Accent 5" w:semiHidden="0" w:uiPriority="73" w:unhideWhenUsed="0"/>
+    <w:lsdException w:name="Light Shading Accent 6" w:semiHidden="0" w:uiPriority="60" w:unhideWhenUsed="0"/>
+    <w:lsdException w:name="Light List Accent 6" w:semiHidden="0" w:uiPriority="61" w:unhideWhenUsed="0"/>
+    <w:lsdException w:name="Light Grid Accent 6" w:semiHidden="0" w:uiPriority="62" w:unhideWhenUsed="0"/>
+    <w:lsdException w:name="Medium Shading 1 Accent 6" w:semiHidden="0" w:uiPriority="63" w:unhideWhenUsed="0"/>
+    <w:lsdException w:name="Medium Shading 2 Accent 6" w:semiHidden="0" w:uiPriority="64" w:unhideWhenUsed="0"/>
+    <w:lsdException w:name="Medium List 1 Accent 6" w:semiHidden="0" w:uiPriority="65" w:unhideWhenUsed="0"/>
+    <w:lsdException w:name="Medium List 2 Accent 6" w:semiHidden="0" w:uiPriority="66" w:unhideWhenUsed="0"/>
+    <w:lsdException w:name="Medium Grid 1 Accent 6" w:semiHidden="0" w:uiPriority="67" w:unhideWhenUsed="0"/>
+    <w:lsdException w:name="Medium Grid 2 Accent 6" w:semiHidden="0" w:uiPriority="68" w:unhideWhenUsed="0"/>
+    <w:lsdException w:name="Medium Grid 3 Accent 6" w:semiHidden="0" w:uiPriority="69" w:unhideWhenUsed="0"/>
+    <w:lsdException w:name="Dark List Accent 6" w:semiHidden="0" w:uiPriority="70" w:unhideWhenUsed="0"/>
+    <w:lsdException w:name="Colorful Shading Accent 6" w:semiHidden="0" w:uiPriority="71" w:unhideWhenUsed="0"/>
+    <w:lsdException w:name="Colorful List Accent 6" w:semiHidden="0" w:uiPriority="72" w:unhideWhenUsed="0"/>
+    <w:lsdException w:name="Colorful Grid Accent 6" w:semiHidden="0" w:uiPriority="73" w:unhideWhenUsed="0"/>
+    <w:lsdException w:name="Subtle Emphasis" w:semiHidden="0" w:uiPriority="19" w:unhideWhenUsed="0" w:qFormat="1"/>
+    <w:lsdException w:name="Intense Emphasis" w:semiHidden="0" w:uiPriority="21" w:unhideWhenUsed="0" w:qFormat="1"/>
+    <w:lsdException w:name="Subtle Reference" w:semiHidden="0" w:uiPriority="31" w:unhideWhenUsed="0" w:qFormat="1"/>
+    <w:lsdException w:name="Intense Reference" w:semiHidden="0" w:uiPriority="32" w:unhideWhenUsed="0" w:qFormat="1"/>
+    <w:lsdException w:name="Book Title" w:semiHidden="0" w:uiPriority="33" w:unhideWhenUsed="0" w:qFormat="1"/>
+    <w:lsdException w:name="Bibliography" w:uiPriority="37"/>
+    <w:lsdException w:name="TOC Heading" w:uiPriority="39" w:qFormat="1"/>
   </w:latentStyles>
   <w:style w:type="paragraph" w:default="1" w:styleId="Normal">
     <w:name w:val="Normal"/>
@@ -2097,6 +2440,303 @@
     <w:link w:val="Piedepgina"/>
     <w:uiPriority w:val="99"/>
     <w:rsid w:val="00065541"/>
+  </w:style>
+  <w:style w:type="character" w:styleId="Hipervnculo">
+    <w:name w:val="Hyperlink"/>
+    <w:basedOn w:val="Fuentedeprrafopredeter"/>
+    <w:uiPriority w:val="99"/>
+    <w:unhideWhenUsed/>
+    <w:rsid w:val="0084164F"/>
+    <w:rPr>
+      <w:color w:val="0000FF" w:themeColor="hyperlink"/>
+      <w:u w:val="single"/>
+    </w:rPr>
+  </w:style>
+</w:styles>
+</file>
+
+<file path=word/stylesWithEffects.xml><?xml version="1.0" encoding="utf-8"?>
+<w:styles xmlns:wpc="http://schemas.microsoft.com/office/word/2010/wordprocessingCanvas" xmlns:mc="http://schemas.openxmlformats.org/markup-compatibility/2006" xmlns:o="urn:schemas-microsoft-com:office:office" xmlns:r="http://schemas.openxmlformats.org/officeDocument/2006/relationships" xmlns:m="http://schemas.openxmlformats.org/officeDocument/2006/math" xmlns:v="urn:schemas-microsoft-com:vml" xmlns:wp14="http://schemas.microsoft.com/office/word/2010/wordprocessingDrawing" xmlns:wp="http://schemas.openxmlformats.org/drawingml/2006/wordprocessingDrawing" xmlns:w10="urn:schemas-microsoft-com:office:word" xmlns:w="http://schemas.openxmlformats.org/wordprocessingml/2006/main" xmlns:w14="http://schemas.microsoft.com/office/word/2010/wordml" xmlns:wpg="http://schemas.microsoft.com/office/word/2010/wordprocessingGroup" xmlns:wpi="http://schemas.microsoft.com/office/word/2010/wordprocessingInk" xmlns:wne="http://schemas.microsoft.com/office/word/2006/wordml" xmlns:wps="http://schemas.microsoft.com/office/word/2010/wordprocessingShape" mc:Ignorable="w14 wp14">
+  <w:docDefaults>
+    <w:rPrDefault>
+      <w:rPr>
+        <w:rFonts w:asciiTheme="minorHAnsi" w:eastAsiaTheme="minorHAnsi" w:hAnsiTheme="minorHAnsi" w:cstheme="minorBidi"/>
+        <w:sz w:val="22"/>
+        <w:szCs w:val="22"/>
+        <w:lang w:val="es-AR" w:eastAsia="en-US" w:bidi="ar-SA"/>
+      </w:rPr>
+    </w:rPrDefault>
+    <w:pPrDefault>
+      <w:pPr>
+        <w:spacing w:after="200" w:line="276" w:lineRule="auto"/>
+      </w:pPr>
+    </w:pPrDefault>
+  </w:docDefaults>
+  <w:latentStyles w:defLockedState="0" w:defUIPriority="99" w:defSemiHidden="1" w:defUnhideWhenUsed="1" w:defQFormat="0" w:count="267">
+    <w:lsdException w:name="Normal" w:semiHidden="0" w:uiPriority="0" w:unhideWhenUsed="0" w:qFormat="1"/>
+    <w:lsdException w:name="heading 1" w:semiHidden="0" w:uiPriority="9" w:unhideWhenUsed="0" w:qFormat="1"/>
+    <w:lsdException w:name="heading 2" w:uiPriority="9" w:qFormat="1"/>
+    <w:lsdException w:name="heading 3" w:uiPriority="9" w:qFormat="1"/>
+    <w:lsdException w:name="heading 4" w:uiPriority="9" w:qFormat="1"/>
+    <w:lsdException w:name="heading 5" w:uiPriority="9" w:qFormat="1"/>
+    <w:lsdException w:name="heading 6" w:uiPriority="9" w:qFormat="1"/>
+    <w:lsdException w:name="heading 7" w:uiPriority="9" w:qFormat="1"/>
+    <w:lsdException w:name="heading 8" w:uiPriority="9" w:qFormat="1"/>
+    <w:lsdException w:name="heading 9" w:uiPriority="9" w:qFormat="1"/>
+    <w:lsdException w:name="toc 1" w:uiPriority="39"/>
+    <w:lsdException w:name="toc 2" w:uiPriority="39"/>
+    <w:lsdException w:name="toc 3" w:uiPriority="39"/>
+    <w:lsdException w:name="toc 4" w:uiPriority="39"/>
+    <w:lsdException w:name="toc 5" w:uiPriority="39"/>
+    <w:lsdException w:name="toc 6" w:uiPriority="39"/>
+    <w:lsdException w:name="toc 7" w:uiPriority="39"/>
+    <w:lsdException w:name="toc 8" w:uiPriority="39"/>
+    <w:lsdException w:name="toc 9" w:uiPriority="39"/>
+    <w:lsdException w:name="caption" w:uiPriority="35" w:qFormat="1"/>
+    <w:lsdException w:name="Title" w:semiHidden="0" w:uiPriority="10" w:unhideWhenUsed="0" w:qFormat="1"/>
+    <w:lsdException w:name="Default Paragraph Font" w:uiPriority="1"/>
+    <w:lsdException w:name="Subtitle" w:semiHidden="0" w:uiPriority="11" w:unhideWhenUsed="0" w:qFormat="1"/>
+    <w:lsdException w:name="Strong" w:semiHidden="0" w:uiPriority="22" w:unhideWhenUsed="0" w:qFormat="1"/>
+    <w:lsdException w:name="Emphasis" w:semiHidden="0" w:uiPriority="20" w:unhideWhenUsed="0" w:qFormat="1"/>
+    <w:lsdException w:name="Table Grid" w:semiHidden="0" w:uiPriority="59" w:unhideWhenUsed="0"/>
+    <w:lsdException w:name="Placeholder Text" w:unhideWhenUsed="0"/>
+    <w:lsdException w:name="No Spacing" w:semiHidden="0" w:uiPriority="1" w:unhideWhenUsed="0" w:qFormat="1"/>
+    <w:lsdException w:name="Light Shading" w:semiHidden="0" w:uiPriority="60" w:unhideWhenUsed="0"/>
+    <w:lsdException w:name="Light List" w:semiHidden="0" w:uiPriority="61" w:unhideWhenUsed="0"/>
+    <w:lsdException w:name="Light Grid" w:semiHidden="0" w:uiPriority="62" w:unhideWhenUsed="0"/>
+    <w:lsdException w:name="Medium Shading 1" w:semiHidden="0" w:uiPriority="63" w:unhideWhenUsed="0"/>
+    <w:lsdException w:name="Medium Shading 2" w:semiHidden="0" w:uiPriority="64" w:unhideWhenUsed="0"/>
+    <w:lsdException w:name="Medium List 1" w:semiHidden="0" w:uiPriority="65" w:unhideWhenUsed="0"/>
+    <w:lsdException w:name="Medium List 2" w:semiHidden="0" w:uiPriority="66" w:unhideWhenUsed="0"/>
+    <w:lsdException w:name="Medium Grid 1" w:semiHidden="0" w:uiPriority="67" w:unhideWhenUsed="0"/>
+    <w:lsdException w:name="Medium Grid 2" w:semiHidden="0" w:uiPriority="68" w:unhideWhenUsed="0"/>
+    <w:lsdException w:name="Medium Grid 3" w:semiHidden="0" w:uiPriority="69" w:unhideWhenUsed="0"/>
+    <w:lsdException w:name="Dark List" w:semiHidden="0" w:uiPriority="70" w:unhideWhenUsed="0"/>
+    <w:lsdException w:name="Colorful Shading" w:semiHidden="0" w:uiPriority="71" w:unhideWhenUsed="0"/>
+    <w:lsdException w:name="Colorful List" w:semiHidden="0" w:uiPriority="72" w:unhideWhenUsed="0"/>
+    <w:lsdException w:name="Colorful Grid" w:semiHidden="0" w:uiPriority="73" w:unhideWhenUsed="0"/>
+    <w:lsdException w:name="Light Shading Accent 1" w:semiHidden="0" w:uiPriority="60" w:unhideWhenUsed="0"/>
+    <w:lsdException w:name="Light List Accent 1" w:semiHidden="0" w:uiPriority="61" w:unhideWhenUsed="0"/>
+    <w:lsdException w:name="Light Grid Accent 1" w:semiHidden="0" w:uiPriority="62" w:unhideWhenUsed="0"/>
+    <w:lsdException w:name="Medium Shading 1 Accent 1" w:semiHidden="0" w:uiPriority="63" w:unhideWhenUsed="0"/>
+    <w:lsdException w:name="Medium Shading 2 Accent 1" w:semiHidden="0" w:uiPriority="64" w:unhideWhenUsed="0"/>
+    <w:lsdException w:name="Medium List 1 Accent 1" w:semiHidden="0" w:uiPriority="65" w:unhideWhenUsed="0"/>
+    <w:lsdException w:name="Revision" w:unhideWhenUsed="0"/>
+    <w:lsdException w:name="List Paragraph" w:semiHidden="0" w:uiPriority="34" w:unhideWhenUsed="0" w:qFormat="1"/>
+    <w:lsdException w:name="Quote" w:semiHidden="0" w:uiPriority="29" w:unhideWhenUsed="0" w:qFormat="1"/>
+    <w:lsdException w:name="Intense Quote" w:semiHidden="0" w:uiPriority="30" w:unhideWhenUsed="0" w:qFormat="1"/>
+    <w:lsdException w:name="Medium List 2 Accent 1" w:semiHidden="0" w:uiPriority="66" w:unhideWhenUsed="0"/>
+    <w:lsdException w:name="Medium Grid 1 Accent 1" w:semiHidden="0" w:uiPriority="67" w:unhideWhenUsed="0"/>
+    <w:lsdException w:name="Medium Grid 2 Accent 1" w:semiHidden="0" w:uiPriority="68" w:unhideWhenUsed="0"/>
+    <w:lsdException w:name="Medium Grid 3 Accent 1" w:semiHidden="0" w:uiPriority="69" w:unhideWhenUsed="0"/>
+    <w:lsdException w:name="Dark List Accent 1" w:semiHidden="0" w:uiPriority="70" w:unhideWhenUsed="0"/>
+    <w:lsdException w:name="Colorful Shading Accent 1" w:semiHidden="0" w:uiPriority="71" w:unhideWhenUsed="0"/>
+    <w:lsdException w:name="Colorful List Accent 1" w:semiHidden="0" w:uiPriority="72" w:unhideWhenUsed="0"/>
+    <w:lsdException w:name="Colorful Grid Accent 1" w:semiHidden="0" w:uiPriority="73" w:unhideWhenUsed="0"/>
+    <w:lsdException w:name="Light Shading Accent 2" w:semiHidden="0" w:uiPriority="60" w:unhideWhenUsed="0"/>
+    <w:lsdException w:name="Light List Accent 2" w:semiHidden="0" w:uiPriority="61" w:unhideWhenUsed="0"/>
+    <w:lsdException w:name="Light Grid Accent 2" w:semiHidden="0" w:uiPriority="62" w:unhideWhenUsed="0"/>
+    <w:lsdException w:name="Medium Shading 1 Accent 2" w:semiHidden="0" w:uiPriority="63" w:unhideWhenUsed="0"/>
+    <w:lsdException w:name="Medium Shading 2 Accent 2" w:semiHidden="0" w:uiPriority="64" w:unhideWhenUsed="0"/>
+    <w:lsdException w:name="Medium List 1 Accent 2" w:semiHidden="0" w:uiPriority="65" w:unhideWhenUsed="0"/>
+    <w:lsdException w:name="Medium List 2 Accent 2" w:semiHidden="0" w:uiPriority="66" w:unhideWhenUsed="0"/>
+    <w:lsdException w:name="Medium Grid 1 Accent 2" w:semiHidden="0" w:uiPriority="67" w:unhideWhenUsed="0"/>
+    <w:lsdException w:name="Medium Grid 2 Accent 2" w:semiHidden="0" w:uiPriority="68" w:unhideWhenUsed="0"/>
+    <w:lsdException w:name="Medium Grid 3 Accent 2" w:semiHidden="0" w:uiPriority="69" w:unhideWhenUsed="0"/>
+    <w:lsdException w:name="Dark List Accent 2" w:semiHidden="0" w:uiPriority="70" w:unhideWhenUsed="0"/>
+    <w:lsdException w:name="Colorful Shading Accent 2" w:semiHidden="0" w:uiPriority="71" w:unhideWhenUsed="0"/>
+    <w:lsdException w:name="Colorful List Accent 2" w:semiHidden="0" w:uiPriority="72" w:unhideWhenUsed="0"/>
+    <w:lsdException w:name="Colorful Grid Accent 2" w:semiHidden="0" w:uiPriority="73" w:unhideWhenUsed="0"/>
+    <w:lsdException w:name="Light Shading Accent 3" w:semiHidden="0" w:uiPriority="60" w:unhideWhenUsed="0"/>
+    <w:lsdException w:name="Light List Accent 3" w:semiHidden="0" w:uiPriority="61" w:unhideWhenUsed="0"/>
+    <w:lsdException w:name="Light Grid Accent 3" w:semiHidden="0" w:uiPriority="62" w:unhideWhenUsed="0"/>
+    <w:lsdException w:name="Medium Shading 1 Accent 3" w:semiHidden="0" w:uiPriority="63" w:unhideWhenUsed="0"/>
+    <w:lsdException w:name="Medium Shading 2 Accent 3" w:semiHidden="0" w:uiPriority="64" w:unhideWhenUsed="0"/>
+    <w:lsdException w:name="Medium List 1 Accent 3" w:semiHidden="0" w:uiPriority="65" w:unhideWhenUsed="0"/>
+    <w:lsdException w:name="Medium List 2 Accent 3" w:semiHidden="0" w:uiPriority="66" w:unhideWhenUsed="0"/>
+    <w:lsdException w:name="Medium Grid 1 Accent 3" w:semiHidden="0" w:uiPriority="67" w:unhideWhenUsed="0"/>
+    <w:lsdException w:name="Medium Grid 2 Accent 3" w:semiHidden="0" w:uiPriority="68" w:unhideWhenUsed="0"/>
+    <w:lsdException w:name="Medium Grid 3 Accent 3" w:semiHidden="0" w:uiPriority="69" w:unhideWhenUsed="0"/>
+    <w:lsdException w:name="Dark List Accent 3" w:semiHidden="0" w:uiPriority="70" w:unhideWhenUsed="0"/>
+    <w:lsdException w:name="Colorful Shading Accent 3" w:semiHidden="0" w:uiPriority="71" w:unhideWhenUsed="0"/>
+    <w:lsdException w:name="Colorful List Accent 3" w:semiHidden="0" w:uiPriority="72" w:unhideWhenUsed="0"/>
+    <w:lsdException w:name="Colorful Grid Accent 3" w:semiHidden="0" w:uiPriority="73" w:unhideWhenUsed="0"/>
+    <w:lsdException w:name="Light Shading Accent 4" w:semiHidden="0" w:uiPriority="60" w:unhideWhenUsed="0"/>
+    <w:lsdException w:name="Light List Accent 4" w:semiHidden="0" w:uiPriority="61" w:unhideWhenUsed="0"/>
+    <w:lsdException w:name="Light Grid Accent 4" w:semiHidden="0" w:uiPriority="62" w:unhideWhenUsed="0"/>
+    <w:lsdException w:name="Medium Shading 1 Accent 4" w:semiHidden="0" w:uiPriority="63" w:unhideWhenUsed="0"/>
+    <w:lsdException w:name="Medium Shading 2 Accent 4" w:semiHidden="0" w:uiPriority="64" w:unhideWhenUsed="0"/>
+    <w:lsdException w:name="Medium List 1 Accent 4" w:semiHidden="0" w:uiPriority="65" w:unhideWhenUsed="0"/>
+    <w:lsdException w:name="Medium List 2 Accent 4" w:semiHidden="0" w:uiPriority="66" w:unhideWhenUsed="0"/>
+    <w:lsdException w:name="Medium Grid 1 Accent 4" w:semiHidden="0" w:uiPriority="67" w:unhideWhenUsed="0"/>
+    <w:lsdException w:name="Medium Grid 2 Accent 4" w:semiHidden="0" w:uiPriority="68" w:unhideWhenUsed="0"/>
+    <w:lsdException w:name="Medium Grid 3 Accent 4" w:semiHidden="0" w:uiPriority="69" w:unhideWhenUsed="0"/>
+    <w:lsdException w:name="Dark List Accent 4" w:semiHidden="0" w:uiPriority="70" w:unhideWhenUsed="0"/>
+    <w:lsdException w:name="Colorful Shading Accent 4" w:semiHidden="0" w:uiPriority="71" w:unhideWhenUsed="0"/>
+    <w:lsdException w:name="Colorful List Accent 4" w:semiHidden="0" w:uiPriority="72" w:unhideWhenUsed="0"/>
+    <w:lsdException w:name="Colorful Grid Accent 4" w:semiHidden="0" w:uiPriority="73" w:unhideWhenUsed="0"/>
+    <w:lsdException w:name="Light Shading Accent 5" w:semiHidden="0" w:uiPriority="60" w:unhideWhenUsed="0"/>
+    <w:lsdException w:name="Light List Accent 5" w:semiHidden="0" w:uiPriority="61" w:unhideWhenUsed="0"/>
+    <w:lsdException w:name="Light Grid Accent 5" w:semiHidden="0" w:uiPriority="62" w:unhideWhenUsed="0"/>
+    <w:lsdException w:name="Medium Shading 1 Accent 5" w:semiHidden="0" w:uiPriority="63" w:unhideWhenUsed="0"/>
+    <w:lsdException w:name="Medium Shading 2 Accent 5" w:semiHidden="0" w:uiPriority="64" w:unhideWhenUsed="0"/>
+    <w:lsdException w:name="Medium List 1 Accent 5" w:semiHidden="0" w:uiPriority="65" w:unhideWhenUsed="0"/>
+    <w:lsdException w:name="Medium List 2 Accent 5" w:semiHidden="0" w:uiPriority="66" w:unhideWhenUsed="0"/>
+    <w:lsdException w:name="Medium Grid 1 Accent 5" w:semiHidden="0" w:uiPriority="67" w:unhideWhenUsed="0"/>
+    <w:lsdException w:name="Medium Grid 2 Accent 5" w:semiHidden="0" w:uiPriority="68" w:unhideWhenUsed="0"/>
+    <w:lsdException w:name="Medium Grid 3 Accent 5" w:semiHidden="0" w:uiPriority="69" w:unhideWhenUsed="0"/>
+    <w:lsdException w:name="Dark List Accent 5" w:semiHidden="0" w:uiPriority="70" w:unhideWhenUsed="0"/>
+    <w:lsdException w:name="Colorful Shading Accent 5" w:semiHidden="0" w:uiPriority="71" w:unhideWhenUsed="0"/>
+    <w:lsdException w:name="Colorful List Accent 5" w:semiHidden="0" w:uiPriority="72" w:unhideWhenUsed="0"/>
+    <w:lsdException w:name="Colorful Grid Accent 5" w:semiHidden="0" w:uiPriority="73" w:unhideWhenUsed="0"/>
+    <w:lsdException w:name="Light Shading Accent 6" w:semiHidden="0" w:uiPriority="60" w:unhideWhenUsed="0"/>
+    <w:lsdException w:name="Light List Accent 6" w:semiHidden="0" w:uiPriority="61" w:unhideWhenUsed="0"/>
+    <w:lsdException w:name="Light Grid Accent 6" w:semiHidden="0" w:uiPriority="62" w:unhideWhenUsed="0"/>
+    <w:lsdException w:name="Medium Shading 1 Accent 6" w:semiHidden="0" w:uiPriority="63" w:unhideWhenUsed="0"/>
+    <w:lsdException w:name="Medium Shading 2 Accent 6" w:semiHidden="0" w:uiPriority="64" w:unhideWhenUsed="0"/>
+    <w:lsdException w:name="Medium List 1 Accent 6" w:semiHidden="0" w:uiPriority="65" w:unhideWhenUsed="0"/>
+    <w:lsdException w:name="Medium List 2 Accent 6" w:semiHidden="0" w:uiPriority="66" w:unhideWhenUsed="0"/>
+    <w:lsdException w:name="Medium Grid 1 Accent 6" w:semiHidden="0" w:uiPriority="67" w:unhideWhenUsed="0"/>
+    <w:lsdException w:name="Medium Grid 2 Accent 6" w:semiHidden="0" w:uiPriority="68" w:unhideWhenUsed="0"/>
+    <w:lsdException w:name="Medium Grid 3 Accent 6" w:semiHidden="0" w:uiPriority="69" w:unhideWhenUsed="0"/>
+    <w:lsdException w:name="Dark List Accent 6" w:semiHidden="0" w:uiPriority="70" w:unhideWhenUsed="0"/>
+    <w:lsdException w:name="Colorful Shading Accent 6" w:semiHidden="0" w:uiPriority="71" w:unhideWhenUsed="0"/>
+    <w:lsdException w:name="Colorful List Accent 6" w:semiHidden="0" w:uiPriority="72" w:unhideWhenUsed="0"/>
+    <w:lsdException w:name="Colorful Grid Accent 6" w:semiHidden="0" w:uiPriority="73" w:unhideWhenUsed="0"/>
+    <w:lsdException w:name="Subtle Emphasis" w:semiHidden="0" w:uiPriority="19" w:unhideWhenUsed="0" w:qFormat="1"/>
+    <w:lsdException w:name="Intense Emphasis" w:semiHidden="0" w:uiPriority="21" w:unhideWhenUsed="0" w:qFormat="1"/>
+    <w:lsdException w:name="Subtle Reference" w:semiHidden="0" w:uiPriority="31" w:unhideWhenUsed="0" w:qFormat="1"/>
+    <w:lsdException w:name="Intense Reference" w:semiHidden="0" w:uiPriority="32" w:unhideWhenUsed="0" w:qFormat="1"/>
+    <w:lsdException w:name="Book Title" w:semiHidden="0" w:uiPriority="33" w:unhideWhenUsed="0" w:qFormat="1"/>
+    <w:lsdException w:name="Bibliography" w:uiPriority="37"/>
+    <w:lsdException w:name="TOC Heading" w:uiPriority="39" w:qFormat="1"/>
+  </w:latentStyles>
+  <w:style w:type="paragraph" w:default="1" w:styleId="Normal">
+    <w:name w:val="Normal"/>
+    <w:qFormat/>
+  </w:style>
+  <w:style w:type="character" w:default="1" w:styleId="Fuentedeprrafopredeter">
+    <w:name w:val="Default Paragraph Font"/>
+    <w:uiPriority w:val="1"/>
+    <w:semiHidden/>
+    <w:unhideWhenUsed/>
+  </w:style>
+  <w:style w:type="table" w:default="1" w:styleId="Tablanormal">
+    <w:name w:val="Normal Table"/>
+    <w:uiPriority w:val="99"/>
+    <w:semiHidden/>
+    <w:unhideWhenUsed/>
+    <w:tblPr>
+      <w:tblInd w:w="0" w:type="dxa"/>
+      <w:tblCellMar>
+        <w:top w:w="0" w:type="dxa"/>
+        <w:left w:w="108" w:type="dxa"/>
+        <w:bottom w:w="0" w:type="dxa"/>
+        <w:right w:w="108" w:type="dxa"/>
+      </w:tblCellMar>
+    </w:tblPr>
+  </w:style>
+  <w:style w:type="numbering" w:default="1" w:styleId="Sinlista">
+    <w:name w:val="No List"/>
+    <w:uiPriority w:val="99"/>
+    <w:semiHidden/>
+    <w:unhideWhenUsed/>
+  </w:style>
+  <w:style w:type="paragraph" w:styleId="Textodeglobo">
+    <w:name w:val="Balloon Text"/>
+    <w:basedOn w:val="Normal"/>
+    <w:link w:val="TextodegloboCar"/>
+    <w:uiPriority w:val="99"/>
+    <w:semiHidden/>
+    <w:unhideWhenUsed/>
+    <w:rsid w:val="00936550"/>
+    <w:pPr>
+      <w:spacing w:after="0" w:line="240" w:lineRule="auto"/>
+    </w:pPr>
+    <w:rPr>
+      <w:rFonts w:ascii="Tahoma" w:hAnsi="Tahoma" w:cs="Tahoma"/>
+      <w:sz w:val="16"/>
+      <w:szCs w:val="16"/>
+    </w:rPr>
+  </w:style>
+  <w:style w:type="character" w:customStyle="1" w:styleId="TextodegloboCar">
+    <w:name w:val="Texto de globo Car"/>
+    <w:basedOn w:val="Fuentedeprrafopredeter"/>
+    <w:link w:val="Textodeglobo"/>
+    <w:uiPriority w:val="99"/>
+    <w:semiHidden/>
+    <w:rsid w:val="00936550"/>
+    <w:rPr>
+      <w:rFonts w:ascii="Tahoma" w:hAnsi="Tahoma" w:cs="Tahoma"/>
+      <w:sz w:val="16"/>
+      <w:szCs w:val="16"/>
+    </w:rPr>
+  </w:style>
+  <w:style w:type="paragraph" w:styleId="Prrafodelista">
+    <w:name w:val="List Paragraph"/>
+    <w:basedOn w:val="Normal"/>
+    <w:uiPriority w:val="34"/>
+    <w:qFormat/>
+    <w:rsid w:val="00FB1768"/>
+    <w:pPr>
+      <w:ind w:left="720"/>
+      <w:contextualSpacing/>
+    </w:pPr>
+  </w:style>
+  <w:style w:type="paragraph" w:styleId="Encabezado">
+    <w:name w:val="header"/>
+    <w:basedOn w:val="Normal"/>
+    <w:link w:val="EncabezadoCar"/>
+    <w:uiPriority w:val="99"/>
+    <w:unhideWhenUsed/>
+    <w:rsid w:val="00065541"/>
+    <w:pPr>
+      <w:tabs>
+        <w:tab w:val="center" w:pos="4252"/>
+        <w:tab w:val="right" w:pos="8504"/>
+      </w:tabs>
+      <w:spacing w:after="0" w:line="240" w:lineRule="auto"/>
+    </w:pPr>
+  </w:style>
+  <w:style w:type="character" w:customStyle="1" w:styleId="EncabezadoCar">
+    <w:name w:val="Encabezado Car"/>
+    <w:basedOn w:val="Fuentedeprrafopredeter"/>
+    <w:link w:val="Encabezado"/>
+    <w:uiPriority w:val="99"/>
+    <w:rsid w:val="00065541"/>
+  </w:style>
+  <w:style w:type="paragraph" w:styleId="Piedepgina">
+    <w:name w:val="footer"/>
+    <w:basedOn w:val="Normal"/>
+    <w:link w:val="PiedepginaCar"/>
+    <w:uiPriority w:val="99"/>
+    <w:unhideWhenUsed/>
+    <w:rsid w:val="00065541"/>
+    <w:pPr>
+      <w:tabs>
+        <w:tab w:val="center" w:pos="4252"/>
+        <w:tab w:val="right" w:pos="8504"/>
+      </w:tabs>
+      <w:spacing w:after="0" w:line="240" w:lineRule="auto"/>
+    </w:pPr>
+  </w:style>
+  <w:style w:type="character" w:customStyle="1" w:styleId="PiedepginaCar">
+    <w:name w:val="Pie de página Car"/>
+    <w:basedOn w:val="Fuentedeprrafopredeter"/>
+    <w:link w:val="Piedepgina"/>
+    <w:uiPriority w:val="99"/>
+    <w:rsid w:val="00065541"/>
+  </w:style>
+  <w:style w:type="character" w:styleId="Hipervnculo">
+    <w:name w:val="Hyperlink"/>
+    <w:basedOn w:val="Fuentedeprrafopredeter"/>
+    <w:uiPriority w:val="99"/>
+    <w:unhideWhenUsed/>
+    <w:rsid w:val="0084164F"/>
+    <w:rPr>
+      <w:color w:val="0000FF" w:themeColor="hyperlink"/>
+      <w:u w:val="single"/>
+    </w:rPr>
   </w:style>
 </w:styles>
 </file>

</xml_diff>

<commit_message>
Subo unos cambios mas sobre la descripcion de issue
</commit_message>
<xml_diff>
--- a/Capturas de pantalla.docx
+++ b/Capturas de pantalla.docx
@@ -617,101 +617,7 @@
           <w:szCs w:val="32"/>
         </w:rPr>
         <w:lastRenderedPageBreak/>
-        <w:t xml:space="preserve">En este informe demostraremos el uso de los comandos de </w:t>
-      </w:r>
-      <w:proofErr w:type="spellStart"/>
-      <w:r>
-        <w:rPr>
-          <w:sz w:val="32"/>
-          <w:szCs w:val="32"/>
-        </w:rPr>
-        <w:t>git</w:t>
-      </w:r>
-      <w:proofErr w:type="spellEnd"/>
-      <w:r>
-        <w:rPr>
-          <w:sz w:val="32"/>
-          <w:szCs w:val="32"/>
-        </w:rPr>
-        <w:t xml:space="preserve"> y </w:t>
-      </w:r>
-      <w:proofErr w:type="spellStart"/>
-      <w:r>
-        <w:rPr>
-          <w:sz w:val="32"/>
-          <w:szCs w:val="32"/>
-        </w:rPr>
-        <w:t>como</w:t>
-      </w:r>
-      <w:proofErr w:type="spellEnd"/>
-      <w:r>
-        <w:rPr>
-          <w:sz w:val="32"/>
-          <w:szCs w:val="32"/>
-        </w:rPr>
-        <w:t xml:space="preserve"> y para que los utilizamos.</w:t>
-      </w:r>
-    </w:p>
-    <w:p>
-      <w:pPr>
-        <w:rPr>
-          <w:sz w:val="32"/>
-          <w:szCs w:val="32"/>
-        </w:rPr>
-      </w:pPr>
-      <w:r>
-        <w:rPr>
-          <w:sz w:val="32"/>
-          <w:szCs w:val="32"/>
-        </w:rPr>
-        <w:t xml:space="preserve">Comenzamos con una captura de los </w:t>
-      </w:r>
-      <w:proofErr w:type="spellStart"/>
-      <w:r>
-        <w:rPr>
-          <w:sz w:val="32"/>
-          <w:szCs w:val="32"/>
-        </w:rPr>
-        <w:t>issues</w:t>
-      </w:r>
-      <w:proofErr w:type="spellEnd"/>
-      <w:r>
-        <w:rPr>
-          <w:sz w:val="32"/>
-          <w:szCs w:val="32"/>
-        </w:rPr>
-        <w:t>.</w:t>
-      </w:r>
-    </w:p>
-    <w:p>
-      <w:pPr>
-        <w:rPr>
-          <w:sz w:val="32"/>
-          <w:szCs w:val="32"/>
-        </w:rPr>
-      </w:pPr>
-      <w:r>
-        <w:rPr>
-          <w:sz w:val="32"/>
-          <w:szCs w:val="32"/>
-        </w:rPr>
-        <w:t xml:space="preserve">La captura muestra los </w:t>
-      </w:r>
-      <w:proofErr w:type="spellStart"/>
-      <w:r>
-        <w:rPr>
-          <w:sz w:val="32"/>
-          <w:szCs w:val="32"/>
-        </w:rPr>
-        <w:t>issues</w:t>
-      </w:r>
-      <w:proofErr w:type="spellEnd"/>
-      <w:r>
-        <w:rPr>
-          <w:sz w:val="32"/>
-          <w:szCs w:val="32"/>
-        </w:rPr>
-        <w:t xml:space="preserve"> creados en el repositorio, asignados cada uno a un responsable. Los mismos se pueden ver entrando al repositorio </w:t>
+        <w:t xml:space="preserve">Link del repositorio </w:t>
       </w:r>
       <w:hyperlink r:id="rId9" w:history="1">
         <w:r>
@@ -738,7 +644,123 @@
           <w:sz w:val="32"/>
           <w:szCs w:val="32"/>
         </w:rPr>
-        <w:t xml:space="preserve"> .</w:t>
+        <w:t xml:space="preserve"> </w:t>
+      </w:r>
+      <w:bookmarkStart w:id="0" w:name="_GoBack"/>
+      <w:bookmarkEnd w:id="0"/>
+    </w:p>
+    <w:p>
+      <w:pPr>
+        <w:rPr>
+          <w:sz w:val="32"/>
+          <w:szCs w:val="32"/>
+        </w:rPr>
+      </w:pPr>
+      <w:r>
+        <w:rPr>
+          <w:sz w:val="32"/>
+          <w:szCs w:val="32"/>
+        </w:rPr>
+        <w:t>En este informe demostraremos el</w:t>
+      </w:r>
+      <w:r>
+        <w:rPr>
+          <w:sz w:val="32"/>
+          <w:szCs w:val="32"/>
+        </w:rPr>
+        <w:t xml:space="preserve"> uso de los comandos de </w:t>
+      </w:r>
+      <w:proofErr w:type="spellStart"/>
+      <w:r>
+        <w:rPr>
+          <w:sz w:val="32"/>
+          <w:szCs w:val="32"/>
+        </w:rPr>
+        <w:t>git</w:t>
+      </w:r>
+      <w:proofErr w:type="spellEnd"/>
+      <w:r>
+        <w:rPr>
+          <w:sz w:val="32"/>
+          <w:szCs w:val="32"/>
+        </w:rPr>
+        <w:t xml:space="preserve"> y có</w:t>
+      </w:r>
+      <w:r>
+        <w:rPr>
+          <w:sz w:val="32"/>
+          <w:szCs w:val="32"/>
+        </w:rPr>
+        <w:t>mo y para que los utilizamos.</w:t>
+      </w:r>
+    </w:p>
+    <w:p>
+      <w:pPr>
+        <w:rPr>
+          <w:sz w:val="32"/>
+          <w:szCs w:val="32"/>
+        </w:rPr>
+      </w:pPr>
+      <w:r>
+        <w:rPr>
+          <w:sz w:val="32"/>
+          <w:szCs w:val="32"/>
+        </w:rPr>
+        <w:t xml:space="preserve">Comenzamos con una captura de los </w:t>
+      </w:r>
+      <w:proofErr w:type="spellStart"/>
+      <w:r>
+        <w:rPr>
+          <w:sz w:val="32"/>
+          <w:szCs w:val="32"/>
+        </w:rPr>
+        <w:t>issues</w:t>
+      </w:r>
+      <w:proofErr w:type="spellEnd"/>
+      <w:r>
+        <w:rPr>
+          <w:sz w:val="32"/>
+          <w:szCs w:val="32"/>
+        </w:rPr>
+        <w:t>.</w:t>
+      </w:r>
+    </w:p>
+    <w:p>
+      <w:pPr>
+        <w:rPr>
+          <w:sz w:val="32"/>
+          <w:szCs w:val="32"/>
+        </w:rPr>
+      </w:pPr>
+      <w:r>
+        <w:rPr>
+          <w:sz w:val="32"/>
+          <w:szCs w:val="32"/>
+        </w:rPr>
+        <w:t xml:space="preserve">La captura muestra los </w:t>
+      </w:r>
+      <w:proofErr w:type="spellStart"/>
+      <w:r>
+        <w:rPr>
+          <w:sz w:val="32"/>
+          <w:szCs w:val="32"/>
+        </w:rPr>
+        <w:t>issues</w:t>
+      </w:r>
+      <w:proofErr w:type="spellEnd"/>
+      <w:r>
+        <w:rPr>
+          <w:sz w:val="32"/>
+          <w:szCs w:val="32"/>
+        </w:rPr>
+        <w:t xml:space="preserve"> creados en el repositorio, asignados cada uno a un responsable. Los mismos se pue</w:t>
+      </w:r>
+      <w:r>
+        <w:rPr>
+          <w:sz w:val="32"/>
+          <w:szCs w:val="32"/>
+        </w:rPr>
+        <w:t>den ver entrando al repositorio.</w:t>
       </w:r>
     </w:p>
     <w:p>
@@ -1006,8 +1028,6 @@
         </w:rPr>
         <w:t>Pasamos a</w:t>
       </w:r>
-      <w:bookmarkStart w:id="0" w:name="_GoBack"/>
-      <w:bookmarkEnd w:id="0"/>
       <w:r>
         <w:rPr>
           <w:sz w:val="32"/>

</xml_diff>